<commit_message>
Modification of the DoW
</commit_message>
<xml_diff>
--- a/Description of Work.docx
+++ b/Description of Work.docx
@@ -27,14 +27,31 @@
     <style:font-face style:name="StarSymbol" svg:font-family="StarSymbol" style:font-charset="x-symbol"/>
     <style:font-face style:name="Wingdings" svg:font-family="Wingdings" style:font-charset="x-symbol"/>
     <style:font-face style:name="Symbol" svg:font-family="Symbol" style:font-adornments="Regular" style:font-pitch="variable" style:font-charset="x-symbol"/>
+    <style:font-face style:name="Alegreya" svg:font-family="Alegreya"/>
+    <style:font-face style:name="Heuristica" svg:font-family="Heuristica"/>
+    <style:font-face style:name="Libertine" svg:font-family="Libertine"/>
+    <style:font-face style:name="Libertine G" svg:font-family="'Libertine G'"/>
+    <style:font-face style:name="Linux Libertine G" svg:font-family="'Linux Libertine G'"/>
+    <style:font-face style:name="Linux Libertine X" svg:font-family="'Linux Libertine X'"/>
+    <style:font-face style:name="Tex Gyre Pagela" svg:font-family="'Tex Gyre Pagela'"/>
+    <style:font-face style:name="Tex Gyre Pagella" svg:font-family="'Tex Gyre Pagella'"/>
+    <style:font-face style:name="Tex Gyre Pagella1" svg:font-family="'Tex Gyre Pagella'" style:font-adornments="Regular"/>
+    <style:font-face style:name="sans-serif" svg:font-family="sans-serif"/>
+    <style:font-face style:name="serif" svg:font-family="serif"/>
     <style:font-face style:name="Cambria1" svg:font-family="Cambria" style:font-family-generic="roman"/>
+    <style:font-face style:name="PT Serif" svg:font-family="'PT Serif'" style:font-family-generic="roman"/>
+    <style:font-face style:name="Times New Roman" svg:font-family="'Times New Roman'" style:font-family-generic="roman"/>
+    <style:font-face style:name="Arial" svg:font-family="Arial" style:font-family-generic="swiss"/>
     <style:font-face style:name="FreeSans1" svg:font-family="FreeSans" style:font-family-generic="swiss"/>
     <style:font-face style:name="Courier New" svg:font-family="'Courier New'" style:font-family-generic="modern" style:font-pitch="fixed"/>
+    <style:font-face style:name="Ubuntu" svg:font-family="Ubuntu" style:font-pitch="variable"/>
     <style:font-face style:name="Calibri" svg:font-family="Calibri" style:font-family-generic="roman" style:font-pitch="variable"/>
     <style:font-face style:name="Cambria" svg:font-family="Cambria" style:font-family-generic="roman" style:font-pitch="variable"/>
+    <style:font-face style:name="Liberation Serif" svg:font-family="'Liberation Serif'" style:font-family-generic="roman" style:font-pitch="variable"/>
     <style:font-face style:name="Lucida Grande" svg:font-family="'Lucida Grande'" style:font-family-generic="roman" style:font-pitch="variable"/>
+    <style:font-face style:name="DejaVu Sans" svg:font-family="'DejaVu Sans'" style:font-family-generic="swiss" style:font-pitch="variable"/>
     <style:font-face style:name="Liberation Sans" svg:font-family="'Liberation Sans'" style:font-family-generic="swiss" style:font-pitch="variable"/>
-    <style:font-face style:name="DejaVu Sans" svg:font-family="'DejaVu Sans'" style:font-family-generic="system" style:font-pitch="variable"/>
+    <style:font-face style:name="DejaVu Sans1" svg:font-family="'DejaVu Sans'" style:font-family-generic="system" style:font-pitch="variable"/>
     <style:font-face style:name="Droid Sans Fallback" svg:font-family="'Droid Sans Fallback'" style:font-family-generic="system" style:font-pitch="variable"/>
     <style:font-face style:name="FreeSans" svg:font-family="FreeSans" style:font-family-generic="system" style:font-pitch="variable"/>
     <style:font-face style:name="Lucida Grande1" svg:font-family="'Lucida Grande'" style:font-family-generic="system" style:font-pitch="variable"/>
@@ -112,471 +129,836 @@
     <style:style style:name="Table8.B4" style:family="table-cell">
       <style:table-cell-properties fo:padding="0.0382in" fo:border-left="0.05pt solid #000000" fo:border-right="0.05pt solid #000000" fo:border-top="none" fo:border-bottom="0.05pt solid #000000"/>
     </style:style>
-    <style:style style:name="P1" style:family="paragraph" style:parent-style-name="Standard">
-      <style:paragraph-properties fo:margin-left="0in" fo:margin-right="0.25in" fo:text-align="end" style:justify-single-word="false" fo:text-indent="0.25in" style:auto-text-indent="false"/>
-      <style:text-properties fo:text-transform="uppercase" fo:color="#ffffff" style:font-name="Calibri" fo:language="en" fo:country="US" fo:font-weight="bold" style:font-weight-asian="bold" style:font-size-complex="11pt" style:font-weight-complex="bold"/>
+    <style:style style:name="P1" style:family="paragraph" style:parent-style-name="Footer">
+      <style:paragraph-properties fo:padding="0in" fo:border="none"/>
     </style:style>
     <style:style style:name="P2" style:family="paragraph" style:parent-style-name="Standard">
-      <style:paragraph-properties fo:margin-left="0in" fo:margin-right="0.25in" fo:text-indent="0.25in" style:auto-text-indent="false"/>
-      <style:text-properties fo:color="#365f91" fo:language="fr" fo:country="FR" style:font-size-complex="11pt"/>
-    </style:style>
-    <style:style style:name="P3" style:family="paragraph" style:parent-style-name="Footer">
-      <style:paragraph-properties fo:padding="0in" fo:border="none"/>
+      <style:text-properties officeooo:paragraph-rsid="002b378c"/>
+    </style:style>
+    <style:style style:name="P3" style:family="paragraph" style:parent-style-name="Standard">
+      <style:text-properties officeooo:rsid="002d1ca1" officeooo:paragraph-rsid="0031471b"/>
     </style:style>
     <style:style style:name="P4" style:family="paragraph" style:parent-style-name="Standard">
-      <style:text-properties fo:color="#365f91" fo:language="fr" fo:country="FR" style:font-size-complex="11pt"/>
+      <style:text-properties fo:color="#365f91" fo:language="en" fo:country="GB" style:font-size-complex="11pt"/>
     </style:style>
     <style:style style:name="P5" style:family="paragraph" style:parent-style-name="Standard">
-      <style:text-properties fo:text-transform="uppercase" fo:color="#ffffff" style:font-name="Calibri" fo:language="en" fo:country="US" fo:font-weight="bold" style:font-weight-asian="bold" style:font-size-complex="11pt" style:font-weight-complex="bold"/>
+      <style:text-properties fo:text-transform="uppercase" fo:color="#ffffff" style:font-name="Calibri" fo:language="en" fo:country="GB" fo:font-weight="bold" style:font-weight-asian="bold" style:font-size-complex="11pt" style:font-weight-complex="bold"/>
     </style:style>
     <style:style style:name="P6" style:family="paragraph" style:parent-style-name="Standard">
       <style:paragraph-properties fo:text-align="end" style:justify-single-word="false"/>
-      <style:text-properties fo:text-transform="uppercase" fo:color="#ffffff" style:font-name="Calibri" fo:language="en" fo:country="US" fo:font-weight="bold" style:font-weight-asian="bold" style:font-size-complex="11pt" style:font-weight-complex="bold"/>
+      <style:text-properties fo:text-transform="uppercase" fo:color="#ffffff" style:font-name="Calibri" fo:language="en" fo:country="GB" fo:font-weight="bold" style:font-weight-asian="bold" style:font-size-complex="11pt" style:font-weight-complex="bold"/>
     </style:style>
     <style:style style:name="P7" style:family="paragraph" style:parent-style-name="Standard">
       <style:paragraph-properties fo:text-align="justify" style:justify-single-word="false"/>
-      <style:text-properties fo:text-transform="uppercase" fo:color="#ffffff" style:font-name="Calibri" fo:language="en" fo:country="US" fo:font-weight="bold" officeooo:rsid="0019ef89" officeooo:paragraph-rsid="0019ef89" style:font-weight-asian="bold" style:font-size-complex="11pt" style:font-weight-complex="bold"/>
+      <style:text-properties fo:text-transform="uppercase" fo:color="#ffffff" style:font-name="Calibri" fo:language="en" fo:country="GB" fo:font-weight="bold" officeooo:rsid="0019ef89" officeooo:paragraph-rsid="0019ef89" style:font-weight-asian="bold" style:font-size-complex="11pt" style:font-weight-complex="bold"/>
     </style:style>
     <style:style style:name="P8" style:family="paragraph" style:parent-style-name="Standard">
-      <style:text-properties fo:text-transform="uppercase" fo:color="#ffffff" style:font-name="Calibri" fo:language="en" fo:country="US" fo:font-weight="bold" officeooo:rsid="0019ef89" officeooo:paragraph-rsid="0019ef89" style:font-weight-asian="bold" style:font-size-complex="11pt" style:font-weight-complex="bold"/>
-    </style:style>
-    <style:style style:name="P9" style:family="paragraph" style:parent-style-name="Standard">
-      <style:text-properties officeooo:paragraph-rsid="0019ef89"/>
-    </style:style>
-    <style:style style:name="P10" style:family="paragraph" style:parent-style-name="Standard">
+      <style:text-properties fo:text-transform="uppercase" fo:color="#ffffff" style:font-name="Calibri" fo:language="en" fo:country="GB" fo:font-weight="bold" officeooo:rsid="0019ef89" officeooo:paragraph-rsid="0019ef89" style:font-weight-asian="bold" style:font-size-complex="11pt" style:font-weight-complex="bold"/>
+    </style:style>
+    <style:style style:name="P9" style:family="paragraph" style:parent-style-name="Standard" style:list-style-name="WWNum3"/>
+    <style:style style:name="P10" style:family="paragraph" style:parent-style-name="Standard" style:list-style-name="L7">
+      <style:text-properties officeooo:rsid="002d1ca1" officeooo:paragraph-rsid="0031471b"/>
+    </style:style>
+    <style:style style:name="P11" style:family="paragraph" style:parent-style-name="Standard">
+      <style:text-properties style:font-name="Times New Roman" fo:language="en" fo:country="GB"/>
+    </style:style>
+    <style:style style:name="P12" style:family="paragraph" style:parent-style-name="Standard">
+      <style:text-properties style:font-name="Tex Gyre Pagella" fo:font-size="11pt" fo:language="en" fo:country="GB" style:font-size-asian="11pt" style:font-size-complex="11pt"/>
+    </style:style>
+    <style:style style:name="P13" style:family="paragraph" style:parent-style-name="Standard">
+      <style:text-properties style:font-name="Tex Gyre Pagella" fo:font-size="11pt" fo:language="en" fo:country="GB" officeooo:paragraph-rsid="001cd0d7" style:font-size-asian="11pt" style:font-size-complex="11pt"/>
+    </style:style>
+    <style:style style:name="P14" style:family="paragraph" style:parent-style-name="Standard">
+      <style:text-properties style:font-name="Tex Gyre Pagella" fo:font-size="11pt" fo:language="en" fo:country="GB" officeooo:paragraph-rsid="002953a9" style:font-size-asian="11pt" style:font-size-complex="11pt"/>
+    </style:style>
+    <style:style style:name="P15" style:family="paragraph" style:parent-style-name="Standard" style:list-style-name="WWNum3">
+      <style:text-properties style:font-name="Tex Gyre Pagella" fo:font-size="11pt" fo:language="en" fo:country="GB" style:font-size-asian="11pt" style:font-size-complex="11pt"/>
+    </style:style>
+    <style:style style:name="P16" style:family="paragraph" style:parent-style-name="Standard">
+      <style:text-properties style:font-name="Tex Gyre Pagella" fo:font-size="11pt" fo:language="en" fo:country="GB" officeooo:rsid="0034e1e2" officeooo:paragraph-rsid="00351fa9" style:font-size-asian="11pt" style:font-size-complex="11pt"/>
+    </style:style>
+    <style:style style:name="P17" style:family="paragraph" style:parent-style-name="Standard" style:list-style-name="L6">
+      <style:text-properties style:font-name="Tex Gyre Pagella" fo:font-size="11pt" fo:language="en" fo:country="GB" officeooo:rsid="0035fd91" officeooo:paragraph-rsid="0035fd91" style:font-size-asian="11pt" style:font-size-complex="11pt"/>
+    </style:style>
+    <style:style style:name="P18" style:family="paragraph" style:parent-style-name="Standard" style:list-style-name="L6">
+      <style:text-properties style:font-name="Tex Gyre Pagella" fo:font-size="11pt" fo:language="en" fo:country="GB" officeooo:rsid="0035fd91" officeooo:paragraph-rsid="00373e1b" style:font-size-asian="11pt" style:font-size-complex="11pt"/>
+    </style:style>
+    <style:style style:name="P19" style:family="paragraph" style:parent-style-name="Standard">
+      <style:text-properties style:font-name="Tex Gyre Pagella" fo:font-size="11pt" fo:language="en" fo:country="GB" officeooo:rsid="0035fd91" officeooo:paragraph-rsid="0035fd91" style:font-size-asian="11pt" style:font-size-complex="11pt"/>
+    </style:style>
+    <style:style style:name="P20" style:family="paragraph" style:parent-style-name="Standard" style:list-style-name="L6">
+      <style:text-properties style:font-name="Tex Gyre Pagella" fo:font-size="11pt" fo:language="en" fo:country="GB" officeooo:paragraph-rsid="0035fd91" style:font-size-asian="11pt" style:font-size-complex="11pt"/>
+    </style:style>
+    <style:style style:name="P21" style:family="paragraph" style:parent-style-name="Standard" style:list-style-name="L6">
+      <style:text-properties style:font-name="Tex Gyre Pagella" fo:font-size="11pt" fo:language="en" fo:country="GB" officeooo:paragraph-rsid="003fec16" style:font-size-asian="11pt" style:font-size-complex="11pt"/>
+    </style:style>
+    <style:style style:name="P22" style:family="paragraph" style:parent-style-name="Standard" style:list-style-name="L6">
+      <style:text-properties style:font-name="Tex Gyre Pagella" fo:font-size="11pt" fo:language="en" fo:country="GB" officeooo:paragraph-rsid="00373e1b" style:font-size-asian="11pt" style:font-size-complex="11pt"/>
+    </style:style>
+    <style:style style:name="P23" style:family="paragraph" style:parent-style-name="Standard" style:list-style-name="L6">
+      <style:text-properties style:font-name="Tex Gyre Pagella" fo:font-size="11pt" fo:language="en" fo:country="GB" officeooo:paragraph-rsid="003cc8a5" style:font-size-asian="11pt" style:font-size-complex="11pt"/>
+    </style:style>
+    <style:style style:name="P24" style:family="paragraph" style:parent-style-name="Standard">
+      <style:text-properties style:font-name="Tex Gyre Pagella" fo:font-size="11pt" fo:language="en" fo:country="GB" officeooo:rsid="002d1ca1" officeooo:paragraph-rsid="0034e1e2" style:font-size-asian="11pt" style:font-size-complex="11pt"/>
+    </style:style>
+    <style:style style:name="P25" style:family="paragraph" style:parent-style-name="Standard">
+      <style:text-properties style:font-name="Tex Gyre Pagella" fo:font-size="11pt" fo:language="en" fo:country="GB" officeooo:rsid="002d1ca1" officeooo:paragraph-rsid="0031471b" style:font-size-asian="11pt" style:font-size-complex="11pt"/>
+    </style:style>
+    <style:style style:name="P26" style:family="paragraph" style:parent-style-name="Standard">
+      <style:text-properties style:font-name="Tex Gyre Pagella" fo:font-size="11pt" fo:language="en" fo:country="GB" officeooo:rsid="002d1ca1" officeooo:paragraph-rsid="002d1ca1" style:font-size-asian="11pt" style:font-size-complex="11pt"/>
+    </style:style>
+    <style:style style:name="P27" style:family="paragraph" style:parent-style-name="Standard" style:list-style-name="L7">
+      <style:text-properties style:font-name="Tex Gyre Pagella" fo:font-size="11pt" fo:language="en" fo:country="GB" officeooo:rsid="002d1ca1" officeooo:paragraph-rsid="002d1ca1" style:font-size-asian="11pt" style:font-size-complex="11pt"/>
+    </style:style>
+    <style:style style:name="P28" style:family="paragraph" style:parent-style-name="Standard">
+      <style:text-properties style:font-name="Tex Gyre Pagella" fo:font-size="11pt" fo:language="en" fo:country="GB" officeooo:rsid="002f8e7c" officeooo:paragraph-rsid="0031471b" style:font-size-asian="11pt" style:font-size-complex="11pt"/>
+    </style:style>
+    <style:style style:name="P29" style:family="paragraph" style:parent-style-name="Standard" style:list-style-name="L7">
+      <style:text-properties style:font-name="Tex Gyre Pagella" fo:font-size="11pt" fo:language="en" fo:country="GB" officeooo:paragraph-rsid="0031471b" style:font-size-asian="11pt" style:font-size-complex="11pt"/>
+    </style:style>
+    <style:style style:name="P30" style:family="paragraph" style:parent-style-name="Standard">
+      <style:text-properties style:font-name="Tex Gyre Pagella" fo:font-size="11pt" fo:language="en" fo:country="GB" officeooo:rsid="001b7c96" officeooo:paragraph-rsid="0021b3ef" style:font-size-asian="11pt" style:font-size-complex="11pt"/>
+    </style:style>
+    <style:style style:name="P31" style:family="paragraph" style:parent-style-name="Standard">
+      <style:text-properties style:font-name="Tex Gyre Pagella" fo:font-size="11pt" fo:language="en" fo:country="GB" officeooo:paragraph-rsid="0021b3ef" style:font-size-asian="11pt" style:font-size-complex="11pt"/>
+    </style:style>
+    <style:style style:name="P32" style:family="paragraph" style:parent-style-name="Standard">
+      <style:text-properties style:font-name="Tex Gyre Pagella" fo:font-size="11pt" fo:language="en" fo:country="GB" officeooo:rsid="00264622" officeooo:paragraph-rsid="00264622" style:font-size-asian="11pt" style:font-size-complex="11pt"/>
+    </style:style>
+    <style:style style:name="P33" style:family="paragraph" style:parent-style-name="Standard">
+      <style:text-properties style:font-name="Tex Gyre Pagella" fo:font-size="11pt" fo:language="en" fo:country="GB" officeooo:rsid="00264622" officeooo:paragraph-rsid="0078eb28" style:font-size-asian="11pt" style:font-size-complex="11pt"/>
+    </style:style>
+    <style:style style:name="P34" style:family="paragraph" style:parent-style-name="Standard">
+      <style:text-properties style:font-name="Tex Gyre Pagella" fo:font-size="11pt" fo:language="en" fo:country="GB" officeooo:rsid="00264622" officeooo:paragraph-rsid="007ae846" style:font-size-asian="11pt" style:font-size-complex="11pt"/>
+    </style:style>
+    <style:style style:name="P35" style:family="paragraph" style:parent-style-name="Standard">
+      <style:text-properties style:font-name="Tex Gyre Pagella" fo:font-size="11pt" fo:language="en" fo:country="GB" officeooo:paragraph-rsid="002f8e7c" style:font-size-asian="11pt" style:font-size-complex="11pt"/>
+    </style:style>
+    <style:style style:name="P36" style:family="paragraph" style:parent-style-name="Standard">
+      <style:text-properties style:font-name="Tex Gyre Pagella" fo:font-size="11pt" fo:language="en" fo:country="GB" officeooo:rsid="0021b3ef" officeooo:paragraph-rsid="0021b3ef" style:font-size-asian="11pt" style:font-size-complex="11pt"/>
+    </style:style>
+    <style:style style:name="P37" style:family="paragraph" style:parent-style-name="Standard">
+      <style:text-properties style:font-name="Tex Gyre Pagella" fo:font-size="11pt" fo:language="en" fo:country="GB" officeooo:rsid="0024fe83" officeooo:paragraph-rsid="0024fe83" style:font-size-asian="11pt" style:font-size-complex="11pt"/>
+    </style:style>
+    <style:style style:name="P38" style:family="paragraph" style:parent-style-name="Standard">
+      <style:text-properties style:font-name="Tex Gyre Pagella" fo:font-size="11pt" fo:language="en" fo:country="GB" officeooo:rsid="0024fe83" officeooo:paragraph-rsid="00881e0b" style:font-size-asian="11pt" style:font-size-complex="11pt"/>
+    </style:style>
+    <style:style style:name="P39" style:family="paragraph" style:parent-style-name="Standard">
+      <style:text-properties style:font-name="Tex Gyre Pagella" fo:font-size="11pt" fo:language="en" fo:country="GB" officeooo:rsid="0024fe83" officeooo:paragraph-rsid="008a854e" style:font-size-asian="11pt" style:font-size-complex="11pt"/>
+    </style:style>
+    <style:style style:name="P40" style:family="paragraph" style:parent-style-name="Standard">
+      <style:text-properties style:font-name="Tex Gyre Pagella" fo:font-size="11pt" fo:language="en" fo:country="GB" officeooo:rsid="0024fe83" officeooo:paragraph-rsid="008adcaf" style:font-size-asian="11pt" style:font-size-complex="11pt"/>
+    </style:style>
+    <style:style style:name="P41" style:family="paragraph" style:parent-style-name="Standard">
+      <style:text-properties style:font-name="Tex Gyre Pagella" fo:font-size="11pt" fo:language="en" fo:country="GB" officeooo:rsid="0049dd27" officeooo:paragraph-rsid="0049dd27" style:font-size-asian="11pt" style:font-size-complex="11pt"/>
+    </style:style>
+    <style:style style:name="P42" style:family="paragraph" style:parent-style-name="Standard">
+      <style:text-properties style:font-name="Tex Gyre Pagella" fo:font-size="11pt" fo:language="en" fo:country="GB" officeooo:rsid="0049dd27" officeooo:paragraph-rsid="0086118a" style:font-size-asian="11pt" style:font-size-complex="11pt"/>
+    </style:style>
+    <style:style style:name="P43" style:family="paragraph" style:parent-style-name="Standard" style:list-style-name="L8">
+      <style:text-properties style:font-name="Tex Gyre Pagella" fo:font-size="11pt" fo:language="en" fo:country="GB" officeooo:paragraph-rsid="004cd3ae" style:font-size-asian="11pt" style:font-size-complex="11pt"/>
+    </style:style>
+    <style:style style:name="P44" style:family="paragraph" style:parent-style-name="Standard" style:list-style-name="L9">
+      <style:text-properties style:font-name="Tex Gyre Pagella" fo:font-size="11pt" fo:language="en" fo:country="GB" officeooo:rsid="004cd3ae" officeooo:paragraph-rsid="004cd3ae" style:font-size-asian="11pt" style:font-size-complex="11pt"/>
+    </style:style>
+    <style:style style:name="P45" style:family="paragraph" style:parent-style-name="Standard" style:list-style-name="L9">
+      <style:text-properties style:font-name="Tex Gyre Pagella" fo:font-size="11pt" fo:language="en" fo:country="GB" officeooo:paragraph-rsid="004cd3ae" style:font-size-asian="11pt" style:font-size-complex="11pt"/>
+    </style:style>
+    <style:style style:name="P46" style:family="paragraph" style:parent-style-name="Standard" style:list-style-name="L9">
+      <style:text-properties style:font-name="Tex Gyre Pagella" fo:font-size="11pt" fo:language="en" fo:country="GB" officeooo:rsid="00462bf5" officeooo:paragraph-rsid="004cd3ae" style:font-size-asian="11pt" style:font-size-complex="11pt"/>
+    </style:style>
+    <style:style style:name="P47" style:family="paragraph" style:parent-style-name="Standard">
+      <style:text-properties style:font-name="Tex Gyre Pagella" fo:font-size="11pt" fo:language="en" fo:country="GB" officeooo:rsid="0037e855" officeooo:paragraph-rsid="0037e855" style:font-size-asian="11pt" style:font-size-complex="11pt"/>
+    </style:style>
+    <style:style style:name="P48" style:family="paragraph" style:parent-style-name="Standard">
+      <style:text-properties style:font-name="Tex Gyre Pagella" fo:font-size="11pt" fo:language="en" fo:country="GB" officeooo:paragraph-rsid="004e0a80" style:font-size-asian="11pt" style:font-size-complex="11pt"/>
+    </style:style>
+    <style:style style:name="P49" style:family="paragraph" style:parent-style-name="Standard" style:list-style-name="L10">
+      <style:text-properties style:font-name="Tex Gyre Pagella" fo:font-size="11pt" fo:language="en" fo:country="GB" officeooo:paragraph-rsid="004e0a80" style:font-size-asian="11pt" style:font-size-complex="11pt"/>
+    </style:style>
+    <style:style style:name="P50" style:family="paragraph" style:parent-style-name="Standard" style:list-style-name="L10">
+      <style:text-properties style:font-name="Tex Gyre Pagella" fo:font-size="11pt" fo:language="en" fo:country="GB" officeooo:rsid="004e0a80" officeooo:paragraph-rsid="004e0a80" style:font-size-asian="11pt" style:font-size-complex="11pt"/>
+    </style:style>
+    <style:style style:name="P51" style:family="paragraph" style:parent-style-name="Standard" style:list-style-name="L10">
+      <style:text-properties style:font-name="Tex Gyre Pagella" fo:font-size="11pt" fo:language="en" fo:country="GB" officeooo:rsid="0044c516" officeooo:paragraph-rsid="004e0a80" style:font-size-asian="11pt" style:font-size-complex="11pt"/>
+    </style:style>
+    <style:style style:name="P52" style:family="paragraph" style:parent-style-name="Standard">
+      <style:text-properties style:font-name="Tex Gyre Pagella" fo:font-size="11pt" fo:language="en" fo:country="GB" officeooo:paragraph-rsid="006f477e" style:font-size-asian="11pt" style:font-size-complex="11pt"/>
+    </style:style>
+    <style:style style:name="P53" style:family="paragraph" style:parent-style-name="Standard">
+      <style:text-properties style:font-name="Tex Gyre Pagella" fo:font-size="11pt" fo:language="en" fo:country="GB" officeooo:paragraph-rsid="00651dc7" style:font-size-asian="11pt" style:font-size-complex="11pt"/>
+    </style:style>
+    <style:style style:name="P54" style:family="paragraph" style:parent-style-name="Standard">
+      <style:text-properties style:font-name="Tex Gyre Pagella" fo:font-size="11pt" fo:language="en" fo:country="GB" officeooo:paragraph-rsid="0086118a" style:font-size-asian="11pt" style:font-size-complex="11pt"/>
+    </style:style>
+    <style:style style:name="P55" style:family="paragraph" style:parent-style-name="Standard">
+      <style:text-properties style:font-name="Tex Gyre Pagella" fo:font-size="11pt" fo:language="en" fo:country="GB" officeooo:rsid="0086118a" officeooo:paragraph-rsid="0086118a" style:font-size-asian="11pt" style:font-size-complex="11pt"/>
+    </style:style>
+    <style:style style:name="P56" style:family="paragraph" style:parent-style-name="Standard">
+      <style:text-properties style:font-name="Tex Gyre Pagella" fo:font-size="11pt" fo:language="en" fo:country="GB" officeooo:rsid="00862b1a" officeooo:paragraph-rsid="00862b1a" style:font-size-asian="11pt" style:font-size-complex="11pt"/>
+    </style:style>
+    <style:style style:name="P57" style:family="paragraph" style:parent-style-name="Standard">
+      <style:text-properties style:font-name="Tex Gyre Pagella" fo:font-size="11pt" fo:language="en" fo:country="GB" officeooo:paragraph-rsid="00881e0b" style:font-size-asian="11pt" style:font-size-complex="11pt"/>
+    </style:style>
+    <style:style style:name="P58" style:family="paragraph" style:parent-style-name="Standard">
+      <style:text-properties style:font-name="Tex Gyre Pagella" fo:font-size="11pt" fo:language="en" fo:country="GB" officeooo:paragraph-rsid="00862b1a" style:font-size-asian="11pt" style:font-size-complex="11pt"/>
+    </style:style>
+    <style:style style:name="P59" style:family="paragraph" style:parent-style-name="Standard">
+      <style:text-properties style:font-name="Tex Gyre Pagella" fo:font-size="11pt" fo:language="en" fo:country="GB" officeooo:paragraph-rsid="008a854e" style:font-size-asian="11pt" style:font-size-complex="11pt"/>
+    </style:style>
+    <style:style style:name="P60" style:family="paragraph" style:parent-style-name="Standard">
+      <style:text-properties style:font-name="Tex Gyre Pagella" fo:font-size="11pt" fo:language="en" fo:country="GB" officeooo:paragraph-rsid="008cbfe2" style:font-size-asian="11pt" style:font-size-complex="11pt"/>
+    </style:style>
+    <style:style style:name="P61" style:family="paragraph" style:parent-style-name="Standard" style:list-style-name="L6">
+      <style:text-properties style:font-name="Tex Gyre Pagella" fo:font-size="11pt" fo:language="en" fo:country="GB" fo:font-weight="bold" officeooo:rsid="0035fd91" officeooo:paragraph-rsid="003cc8a5" style:font-size-asian="11pt" style:font-weight-asian="bold" style:font-size-complex="11pt" style:font-weight-complex="bold"/>
+    </style:style>
+    <style:style style:name="P62" style:family="paragraph" style:parent-style-name="Standard">
+      <style:text-properties style:font-name="Tex Gyre Pagella" fo:font-size="11pt" fo:language="en" fo:country="GB" fo:font-weight="bold" officeooo:rsid="0021b3ef" officeooo:paragraph-rsid="002f8e7c" style:font-size-asian="11pt" style:font-weight-asian="bold" style:font-size-complex="11pt" style:font-weight-complex="bold"/>
+    </style:style>
+    <style:style style:name="P63" style:family="paragraph" style:parent-style-name="Standard">
+      <style:paragraph-properties fo:text-align="center" style:justify-single-word="false"/>
+      <style:text-properties style:font-name="Tex Gyre Pagella" fo:font-size="11pt" fo:language="en" fo:country="GB" fo:font-weight="bold" officeooo:rsid="0049dd27" officeooo:paragraph-rsid="0049dd27" style:font-size-asian="11pt" style:font-weight-asian="bold" style:font-size-complex="11pt" style:font-weight-complex="bold"/>
+    </style:style>
+    <style:style style:name="P64" style:family="paragraph" style:parent-style-name="Standard">
+      <style:paragraph-properties fo:text-align="center" style:justify-single-word="false"/>
+      <style:text-properties style:font-name="Tex Gyre Pagella" fo:font-size="11pt" fo:language="en" fo:country="GB" fo:font-weight="bold" officeooo:rsid="0049dd27" officeooo:paragraph-rsid="0086118a" style:font-size-asian="11pt" style:font-weight-asian="bold" style:font-size-complex="11pt" style:font-weight-complex="bold"/>
+    </style:style>
+    <style:style style:name="P65" style:family="paragraph" style:parent-style-name="Standard">
+      <style:paragraph-properties fo:text-align="center" style:justify-single-word="false"/>
+      <style:text-properties style:font-name="Tex Gyre Pagella" fo:font-size="11pt" fo:language="en" fo:country="GB" style:text-underline-style="none" fo:font-weight="bold" officeooo:rsid="0049dd27" officeooo:paragraph-rsid="0049dd27" style:font-size-asian="11pt" style:font-weight-asian="bold" style:font-size-complex="11pt" style:font-weight-complex="bold"/>
+    </style:style>
+    <style:style style:name="P66" style:family="paragraph" style:parent-style-name="Standard">
+      <style:paragraph-properties fo:text-align="center" style:justify-single-word="false"/>
+      <style:text-properties style:font-name="Tex Gyre Pagella" fo:font-size="11pt" fo:language="en" fo:country="GB" style:text-underline-style="none" fo:font-weight="bold" officeooo:rsid="0049dd27" officeooo:paragraph-rsid="0086118a" style:font-size-asian="11pt" style:font-weight-asian="bold" style:font-size-complex="11pt" style:font-weight-complex="bold"/>
+    </style:style>
+    <style:style style:name="P67" style:family="paragraph" style:parent-style-name="Standard">
+      <style:text-properties style:font-name="Tex Gyre Pagella" fo:font-size="11pt" fo:language="en" fo:country="GB" style:text-underline-style="none" fo:font-weight="bold" officeooo:rsid="0049dd27" officeooo:paragraph-rsid="004cd3ae" style:font-size-asian="11pt" style:font-weight-asian="bold" style:font-size-complex="11pt" style:font-weight-complex="bold"/>
+    </style:style>
+    <style:style style:name="P68" style:family="paragraph" style:parent-style-name="Standard">
+      <style:text-properties style:font-name="Tex Gyre Pagella" fo:font-size="11pt" fo:language="en" fo:country="GB" style:text-underline-style="none" fo:font-weight="bold" officeooo:rsid="0049dd27" officeooo:paragraph-rsid="00862b1a" style:font-size-asian="11pt" style:font-weight-asian="bold" style:font-size-complex="11pt" style:font-weight-complex="bold"/>
+    </style:style>
+    <style:style style:name="P69" style:family="paragraph" style:parent-style-name="Standard">
+      <style:text-properties style:font-name="Tex Gyre Pagella" fo:font-size="11pt" fo:language="en" fo:country="GB" style:text-underline-style="none" officeooo:rsid="0049dd27" officeooo:paragraph-rsid="0049dd27" style:font-size-asian="11pt" style:font-size-complex="11pt"/>
+    </style:style>
+    <style:style style:name="P70" style:family="paragraph" style:parent-style-name="Standard">
+      <style:text-properties style:font-name="Tex Gyre Pagella" fo:font-size="11pt" fo:language="en" fo:country="GB" style:text-underline-style="none" officeooo:rsid="0049dd27" officeooo:paragraph-rsid="0086118a" style:font-size-asian="11pt" style:font-size-complex="11pt"/>
+    </style:style>
+    <style:style style:name="P71" style:family="paragraph" style:parent-style-name="Standard">
+      <style:text-properties style:font-name="Tex Gyre Pagella" fo:font-size="11pt" fo:language="en" fo:country="GB" style:text-underline-style="none" officeooo:rsid="0044c516" officeooo:paragraph-rsid="0049dd27" style:font-size-asian="11pt" style:font-size-complex="11pt"/>
+    </style:style>
+    <style:style style:name="P72" style:family="paragraph" style:parent-style-name="Standard">
+      <style:text-properties style:font-name="Tex Gyre Pagella" fo:font-size="11pt" fo:language="en" fo:country="GB" style:text-underline-style="none" officeooo:rsid="004b13ab" officeooo:paragraph-rsid="004b13ab" style:font-size-asian="11pt" style:font-size-complex="11pt"/>
+    </style:style>
+    <style:style style:name="P73" style:family="paragraph" style:parent-style-name="Standard">
+      <style:text-properties style:font-name="Tex Gyre Pagella" fo:font-size="11pt" fo:language="en" fo:country="GB" style:text-underline-style="none" officeooo:rsid="00862b1a" officeooo:paragraph-rsid="00862b1a" style:font-size-asian="11pt" style:font-size-complex="11pt"/>
+    </style:style>
+    <style:style style:name="P74" style:family="paragraph" style:parent-style-name="Standard">
+      <style:text-properties style:font-name="Tex Gyre Pagella" fo:font-size="11pt" fo:language="en" fo:country="GB" style:text-underline-style="none" fo:font-weight="normal" officeooo:rsid="0044c516" officeooo:paragraph-rsid="0049dd27" style:font-size-asian="11pt" style:font-weight-asian="normal" style:font-size-complex="11pt" style:font-weight-complex="normal"/>
+    </style:style>
+    <style:style style:name="P75" style:family="paragraph" style:parent-style-name="Standard">
+      <style:text-properties style:font-name="Tex Gyre Pagella" fo:font-size="11pt" fo:language="en" fo:country="GB" style:text-underline-style="none" fo:font-weight="normal" officeooo:rsid="0037e855" officeooo:paragraph-rsid="0086118a" style:font-size-asian="11pt" style:font-weight-asian="normal" style:font-size-complex="11pt" style:font-weight-complex="normal"/>
+    </style:style>
+    <style:style style:name="P76" style:family="paragraph" style:parent-style-name="Standard">
+      <style:text-properties style:font-name="Tex Gyre Pagella" fo:font-size="11pt" fo:language="en" fo:country="GB" style:text-underline-style="none" fo:font-weight="normal" officeooo:rsid="0049dd27" officeooo:paragraph-rsid="0086118a" style:font-size-asian="11pt" style:font-weight-asian="normal" style:font-size-complex="11pt" style:font-weight-complex="normal"/>
+    </style:style>
+    <style:style style:name="P77" style:family="paragraph" style:parent-style-name="Standard">
+      <style:text-properties style:font-name="Tex Gyre Pagella" fo:font-size="11pt" fo:language="en" fo:country="GB" style:text-underline-style="none" fo:font-weight="normal" officeooo:rsid="00862b1a" officeooo:paragraph-rsid="00862b1a" style:font-size-asian="11pt" style:font-weight-asian="normal" style:font-size-complex="11pt" style:font-weight-complex="normal"/>
+    </style:style>
+    <style:style style:name="P78" style:family="paragraph" style:parent-style-name="Standard">
+      <style:text-properties style:font-name="Tex Gyre Pagella" fo:font-size="11pt" fo:language="en" fo:country="GB" style:text-underline-style="solid" style:text-underline-width="auto" style:text-underline-color="font-color" officeooo:rsid="0049dd27" style:font-size-asian="11pt" style:font-size-complex="11pt"/>
+    </style:style>
+    <style:style style:name="P79" style:family="paragraph" style:parent-style-name="Standard">
+      <style:text-properties style:font-name="Tex Gyre Pagella" fo:font-size="11pt" fo:language="en" fo:country="GB" style:text-underline-style="solid" style:text-underline-width="auto" style:text-underline-color="font-color" officeooo:rsid="0049dd27" officeooo:paragraph-rsid="0049dd27" style:font-size-asian="11pt" style:font-size-complex="11pt"/>
+    </style:style>
+    <style:style style:name="P80" style:family="paragraph" style:parent-style-name="Standard" style:list-style-name="L8">
+      <style:text-properties style:font-name="Tex Gyre Pagella" fo:font-size="11pt" fo:language="en" fo:country="GB" style:text-underline-style="solid" style:text-underline-width="auto" style:text-underline-color="font-color" officeooo:rsid="0049dd27" officeooo:paragraph-rsid="004b13ab" style:font-size-asian="11pt" style:font-size-complex="11pt"/>
+    </style:style>
+    <style:style style:name="P81" style:family="paragraph" style:parent-style-name="Standard">
+      <style:text-properties style:font-name="Tex Gyre Pagella" fo:font-size="11pt" fo:language="en" fo:country="GB" style:text-underline-style="solid" style:text-underline-width="auto" style:text-underline-color="font-color" officeooo:rsid="0049dd27" officeooo:paragraph-rsid="00862b1a" style:font-size-asian="11pt" style:font-size-complex="11pt"/>
+    </style:style>
+    <style:style style:name="P82" style:family="paragraph" style:parent-style-name="Standard" style:list-style-name="L9">
+      <style:text-properties style:font-name="Tex Gyre Pagella" fo:font-size="11pt" fo:language="en" fo:country="GB" style:text-underline-style="solid" style:text-underline-width="auto" style:text-underline-color="font-color" officeooo:paragraph-rsid="004cd3ae" style:font-size-asian="11pt" style:font-size-complex="11pt"/>
+    </style:style>
+    <style:style style:name="P83" style:family="paragraph" style:parent-style-name="Standard" style:list-style-name="L10">
+      <style:text-properties style:font-name="Tex Gyre Pagella" fo:font-size="11pt" fo:language="en" fo:country="GB" style:text-underline-style="solid" style:text-underline-width="auto" style:text-underline-color="font-color" officeooo:rsid="0044c516" officeooo:paragraph-rsid="004e0a80" style:font-size-asian="11pt" style:font-size-complex="11pt"/>
+    </style:style>
+    <style:style style:name="P84" style:family="paragraph" style:parent-style-name="Standard">
+      <style:text-properties style:font-name="Tex Gyre Pagella" fo:font-size="11pt" fo:language="en" fo:country="GB" style:text-underline-style="solid" style:text-underline-width="auto" style:text-underline-color="font-color" fo:font-weight="bold" officeooo:rsid="0049dd27" officeooo:paragraph-rsid="004cd3ae" style:font-size-asian="11pt" style:font-weight-asian="bold" style:font-size-complex="11pt" style:font-weight-complex="bold"/>
+    </style:style>
+    <style:style style:name="P85" style:family="paragraph" style:parent-style-name="Standard">
+      <style:text-properties style:font-name="Tex Gyre Pagella" fo:font-size="11pt" fo:language="en" fo:country="GB" style:text-underline-style="solid" style:text-underline-width="auto" style:text-underline-color="font-color" fo:font-weight="bold" officeooo:rsid="0049dd27" officeooo:paragraph-rsid="00862b1a" style:font-size-asian="11pt" style:font-weight-asian="bold" style:font-size-complex="11pt" style:font-weight-complex="bold"/>
+    </style:style>
+    <style:style style:name="P86" style:family="paragraph" style:parent-style-name="Standard">
+      <style:text-properties style:font-name="Tex Gyre Pagella" fo:font-size="11pt" fo:language="en" fo:country="GB" style:text-underline-style="solid" style:text-underline-width="auto" style:text-underline-color="font-color" fo:font-weight="bold" officeooo:paragraph-rsid="004cd3ae" style:font-size-asian="11pt" style:font-weight-asian="bold" style:font-size-complex="11pt" style:font-weight-complex="bold"/>
+    </style:style>
+    <style:style style:name="P87" style:family="paragraph" style:parent-style-name="Standard">
+      <style:text-properties style:font-name="Tex Gyre Pagella" fo:font-size="11pt" officeooo:paragraph-rsid="00844b24"/>
+    </style:style>
+    <style:style style:name="P88" style:family="paragraph" style:parent-style-name="Standard">
+      <style:text-properties style:font-name="Tex Gyre Pagella" fo:font-size="12pt" fo:language="en" fo:country="GB" officeooo:paragraph-rsid="002f8e7c" style:font-size-asian="12pt" style:font-size-complex="12pt"/>
+    </style:style>
+    <style:style style:name="P89" style:family="paragraph" style:parent-style-name="Standard">
+      <style:text-properties fo:language="en" fo:country="GB"/>
+    </style:style>
+    <style:style style:name="P90" style:family="paragraph" style:parent-style-name="Standard">
+      <style:text-properties fo:language="en" fo:country="GB" officeooo:paragraph-rsid="0019ef89"/>
+    </style:style>
+    <style:style style:name="P91" style:family="paragraph" style:parent-style-name="Standard">
       <style:paragraph-properties fo:text-align="start" style:justify-single-word="false"/>
-    </style:style>
-    <style:style style:name="P11" style:family="paragraph" style:parent-style-name="Standard">
+      <style:text-properties fo:language="en" fo:country="GB"/>
+    </style:style>
+    <style:style style:name="P92" style:family="paragraph" style:parent-style-name="Standard">
       <style:paragraph-properties>
         <style:tab-stops>
           <style:tab-stop style:position="1.6437in"/>
         </style:tab-stops>
       </style:paragraph-properties>
-    </style:style>
-    <style:style style:name="P12" style:family="paragraph" style:parent-style-name="Standard">
-      <style:text-properties style:font-name="Cambria1"/>
-    </style:style>
-    <style:style style:name="P13" style:family="paragraph" style:parent-style-name="Standard">
-      <style:text-properties style:font-name="Cambria1" officeooo:paragraph-rsid="001cd0d7"/>
-    </style:style>
-    <style:style style:name="P14" style:family="paragraph" style:parent-style-name="Standard">
-      <style:text-properties style:font-name="Cambria1" officeooo:paragraph-rsid="002953a9"/>
-    </style:style>
-    <style:style style:name="P15" style:family="paragraph" style:parent-style-name="Standard">
-      <style:text-properties officeooo:rsid="0021b3ef" officeooo:paragraph-rsid="0021b3ef"/>
-    </style:style>
-    <style:style style:name="P16" style:family="paragraph" style:parent-style-name="Standard">
-      <style:text-properties officeooo:paragraph-rsid="0021b3ef"/>
-    </style:style>
-    <style:style style:name="P17" style:family="paragraph" style:parent-style-name="Standard">
-      <style:text-properties officeooo:rsid="0024fe83" officeooo:paragraph-rsid="0024fe83"/>
-    </style:style>
-    <style:style style:name="P18" style:family="paragraph" style:parent-style-name="Standard">
-      <style:text-properties officeooo:paragraph-rsid="0024fe83"/>
-    </style:style>
-    <style:style style:name="P19" style:family="paragraph" style:parent-style-name="Standard">
-      <style:text-properties officeooo:rsid="001b7c96" officeooo:paragraph-rsid="0021b3ef"/>
-    </style:style>
-    <style:style style:name="P20" style:family="paragraph" style:parent-style-name="Standard">
-      <style:text-properties fo:font-weight="bold" officeooo:rsid="0021b3ef" officeooo:paragraph-rsid="0021b3ef" style:font-weight-asian="bold" style:font-weight-complex="bold"/>
-    </style:style>
-    <style:style style:name="P21" style:family="paragraph" style:parent-style-name="Standard">
-      <style:text-properties fo:font-weight="bold" officeooo:rsid="0021b3ef" officeooo:paragraph-rsid="002f8e7c" style:font-weight-asian="bold" style:font-weight-complex="bold"/>
-    </style:style>
-    <style:style style:name="P22" style:family="paragraph" style:parent-style-name="Standard">
-      <style:text-properties fo:font-weight="bold" officeooo:rsid="0037e855" officeooo:paragraph-rsid="0038a78c" style:font-weight-asian="bold" style:font-weight-complex="bold"/>
-    </style:style>
-    <style:style style:name="P23" style:family="paragraph" style:parent-style-name="Standard">
-      <style:paragraph-properties fo:text-align="center" style:justify-single-word="false"/>
-      <style:text-properties fo:font-weight="bold" officeooo:rsid="0049dd27" officeooo:paragraph-rsid="0049dd27" style:font-weight-asian="bold" style:font-weight-complex="bold"/>
-    </style:style>
-    <style:style style:name="P24" style:family="paragraph" style:parent-style-name="Standard">
+      <style:text-properties fo:language="en" fo:country="GB"/>
+    </style:style>
+    <style:style style:name="P93" style:family="paragraph" style:parent-style-name="Standard">
+      <style:text-properties fo:language="en" fo:country="GB" officeooo:paragraph-rsid="003cc8a5"/>
+    </style:style>
+    <style:style style:name="P94" style:family="paragraph" style:parent-style-name="Standard">
+      <style:text-properties fo:language="en" fo:country="GB" officeooo:rsid="002d1ca1" officeooo:paragraph-rsid="0031471b"/>
+    </style:style>
+    <style:style style:name="P95" style:family="paragraph" style:parent-style-name="Standard">
+      <style:text-properties fo:language="en" fo:country="GB" officeooo:paragraph-rsid="003382b0"/>
+    </style:style>
+    <style:style style:name="P96" style:family="paragraph" style:parent-style-name="Standard">
+      <style:text-properties fo:language="en" fo:country="GB" officeooo:paragraph-rsid="0038a78c"/>
+    </style:style>
+    <style:style style:name="P97" style:family="paragraph" style:parent-style-name="Standard">
       <style:text-properties officeooo:paragraph-rsid="0027b0ba"/>
     </style:style>
-    <style:style style:name="P25" style:family="paragraph" style:parent-style-name="Standard">
-      <style:text-properties officeooo:paragraph-rsid="002b378c"/>
-    </style:style>
-    <style:style style:name="P26" style:family="paragraph" style:parent-style-name="Standard">
-      <style:text-properties officeooo:rsid="002d1ca1" officeooo:paragraph-rsid="002d1ca1"/>
-    </style:style>
-    <style:style style:name="P27" style:family="paragraph" style:parent-style-name="Standard">
-      <style:text-properties officeooo:rsid="002d1ca1" officeooo:paragraph-rsid="0031471b"/>
-    </style:style>
-    <style:style style:name="P28" style:family="paragraph" style:parent-style-name="Standard">
-      <style:text-properties officeooo:rsid="002d1ca1" officeooo:paragraph-rsid="0034e1e2"/>
-    </style:style>
-    <style:style style:name="P29" style:family="paragraph" style:parent-style-name="Standard">
-      <style:text-properties officeooo:rsid="002f8e7c" officeooo:paragraph-rsid="0031471b"/>
-    </style:style>
-    <style:style style:name="P30" style:family="paragraph" style:parent-style-name="Standard">
-      <style:text-properties officeooo:rsid="00264622" officeooo:paragraph-rsid="002f8e7c"/>
-    </style:style>
-    <style:style style:name="P31" style:family="paragraph" style:parent-style-name="Standard">
-      <style:text-properties officeooo:rsid="00264622" officeooo:paragraph-rsid="00264622"/>
-    </style:style>
-    <style:style style:name="P32" style:family="paragraph" style:parent-style-name="Standard">
-      <style:text-properties officeooo:paragraph-rsid="002f8e7c"/>
-    </style:style>
-    <style:style style:name="P33" style:family="paragraph" style:parent-style-name="Standard">
-      <style:text-properties officeooo:rsid="0034e1e2" officeooo:paragraph-rsid="00351fa9"/>
-    </style:style>
-    <style:style style:name="P34" style:family="paragraph" style:parent-style-name="Standard">
-      <style:text-properties officeooo:rsid="0035fd91" officeooo:paragraph-rsid="0035fd91"/>
-    </style:style>
-    <style:style style:name="P35" style:family="paragraph" style:parent-style-name="Standard">
-      <style:text-properties officeooo:paragraph-rsid="003cc8a5"/>
-    </style:style>
-    <style:style style:name="P36" style:family="paragraph" style:parent-style-name="Standard">
-      <style:text-properties officeooo:rsid="0037e855" officeooo:paragraph-rsid="0037e855"/>
-    </style:style>
-    <style:style style:name="P37" style:family="paragraph" style:parent-style-name="Standard">
-      <style:text-properties officeooo:paragraph-rsid="003382b0"/>
-    </style:style>
-    <style:style style:name="P38" style:family="paragraph" style:parent-style-name="Standard">
-      <style:text-properties style:text-underline-style="solid" style:text-underline-width="auto" style:text-underline-color="font-color" fo:font-weight="bold" officeooo:rsid="0049dd27" officeooo:paragraph-rsid="004cd3ae" style:font-weight-asian="bold" style:font-weight-complex="bold"/>
-    </style:style>
-    <style:style style:name="P39" style:family="paragraph" style:parent-style-name="Standard">
-      <style:text-properties style:text-underline-style="solid" style:text-underline-width="auto" style:text-underline-color="font-color" fo:font-weight="bold" officeooo:paragraph-rsid="004cd3ae" style:font-weight-asian="bold" style:font-weight-complex="bold"/>
-    </style:style>
-    <style:style style:name="P40" style:family="paragraph" style:parent-style-name="Standard">
-      <style:text-properties style:text-underline-style="solid" style:text-underline-width="auto" style:text-underline-color="font-color" officeooo:rsid="0049dd27" officeooo:paragraph-rsid="0049dd27"/>
-    </style:style>
-    <style:style style:name="P41" style:family="paragraph" style:parent-style-name="Standard">
-      <style:paragraph-properties fo:text-align="center" style:justify-single-word="false"/>
-      <style:text-properties style:text-underline-style="none" fo:font-weight="bold" officeooo:rsid="0049dd27" officeooo:paragraph-rsid="0049dd27" style:font-weight-asian="bold" style:font-weight-complex="bold"/>
-    </style:style>
-    <style:style style:name="P42" style:family="paragraph" style:parent-style-name="Standard">
-      <style:text-properties style:text-underline-style="none" fo:font-weight="bold" officeooo:rsid="0049dd27" officeooo:paragraph-rsid="004cd3ae" style:font-weight-asian="bold" style:font-weight-complex="bold"/>
-    </style:style>
-    <style:style style:name="P43" style:family="paragraph" style:parent-style-name="Standard">
-      <style:text-properties style:text-underline-style="none" fo:font-weight="normal" officeooo:rsid="0037e855" officeooo:paragraph-rsid="0049dd27" style:font-weight-asian="normal" style:font-weight-complex="normal"/>
-    </style:style>
-    <style:style style:name="P44" style:family="paragraph" style:parent-style-name="Standard">
-      <style:text-properties style:text-underline-style="none" fo:font-weight="normal" officeooo:rsid="0044c516" officeooo:paragraph-rsid="0049dd27" style:font-weight-asian="normal" style:font-weight-complex="normal"/>
-    </style:style>
-    <style:style style:name="P45" style:family="paragraph" style:parent-style-name="Standard">
-      <style:text-properties style:text-underline-style="none" fo:font-weight="normal" officeooo:rsid="0049dd27" officeooo:paragraph-rsid="0049dd27" style:font-weight-asian="normal" style:font-weight-complex="normal"/>
-    </style:style>
-    <style:style style:name="P46" style:family="paragraph" style:parent-style-name="Standard">
-      <style:text-properties style:text-underline-style="none" officeooo:rsid="0049dd27" officeooo:paragraph-rsid="0049dd27"/>
-    </style:style>
-    <style:style style:name="P47" style:family="paragraph" style:parent-style-name="Standard">
-      <style:text-properties style:text-underline-style="none" officeooo:rsid="0044c516" officeooo:paragraph-rsid="0049dd27"/>
-    </style:style>
-    <style:style style:name="P48" style:family="paragraph" style:parent-style-name="Standard">
-      <style:text-properties style:text-underline-style="none" officeooo:rsid="004b13ab" officeooo:paragraph-rsid="004b13ab"/>
-    </style:style>
-    <style:style style:name="P49" style:family="paragraph" style:parent-style-name="Standard">
-      <style:text-properties officeooo:rsid="00462bf5" officeooo:paragraph-rsid="0037e855"/>
-    </style:style>
-    <style:style style:name="P50" style:family="paragraph" style:parent-style-name="Standard">
-      <style:text-properties officeooo:rsid="0049dd27" officeooo:paragraph-rsid="0049dd27"/>
-    </style:style>
-    <style:style style:name="P51" style:family="paragraph" style:parent-style-name="Standard">
-      <style:text-properties officeooo:paragraph-rsid="004e0a80"/>
-    </style:style>
-    <style:style style:name="P52" style:family="paragraph" style:parent-style-name="Footer">
-      <style:text-properties officeooo:paragraph-rsid="0019ef89"/>
-    </style:style>
-    <style:style style:name="P53" style:family="paragraph" style:parent-style-name="Standard">
+    <style:style style:name="P98" style:family="paragraph" style:parent-style-name="Standard">
+      <style:paragraph-properties>
+        <style:tab-stops>
+          <style:tab-stop style:position="0.4575in"/>
+        </style:tab-stops>
+      </style:paragraph-properties>
+      <style:text-properties officeooo:paragraph-rsid="00743ee5"/>
+    </style:style>
+    <style:style style:name="P99" style:family="paragraph" style:parent-style-name="Standard">
+      <style:text-properties officeooo:paragraph-rsid="00779493"/>
+    </style:style>
+    <style:style style:name="P100" style:family="paragraph" style:parent-style-name="Standard">
+      <style:text-properties officeooo:paragraph-rsid="00844b24"/>
+    </style:style>
+    <style:style style:name="P101" style:family="paragraph" style:parent-style-name="Standard">
+      <style:paragraph-properties fo:margin-left="0in" fo:margin-right="0.25in" fo:text-align="end" style:justify-single-word="false" fo:text-indent="0.25in" style:auto-text-indent="false"/>
+      <style:text-properties fo:text-transform="uppercase" fo:color="#ffffff" style:font-name="Calibri" fo:language="en" fo:country="GB" fo:font-weight="bold" style:font-weight-asian="bold" style:font-size-complex="11pt" style:font-weight-complex="bold"/>
+    </style:style>
+    <style:style style:name="P102" style:family="paragraph" style:parent-style-name="Standard">
+      <style:paragraph-properties fo:margin-left="0in" fo:margin-right="0.25in" fo:text-indent="0.25in" style:auto-text-indent="false"/>
+      <style:text-properties fo:color="#365f91" fo:language="en" fo:country="GB" style:font-size-complex="11pt"/>
+    </style:style>
+    <style:style style:name="P103" style:family="paragraph" style:parent-style-name="Standard">
       <style:paragraph-properties fo:margin-left="0in" fo:margin-right="0.25in" fo:text-indent="0in" style:auto-text-indent="false"/>
-      <style:text-properties fo:color="#365f91" fo:language="fr" fo:country="FR" officeooo:paragraph-rsid="0019ef89" style:font-size-complex="11pt"/>
-    </style:style>
-    <style:style style:name="P54" style:family="paragraph" style:parent-style-name="Frame_20_contents">
-      <style:text-properties fo:color="#808080" style:font-name="Calibri"/>
-    </style:style>
-    <style:style style:name="P55" style:family="paragraph" style:parent-style-name="Frame_20_contents">
-      <style:paragraph-properties fo:text-align="center" style:justify-single-word="false"/>
-      <style:text-properties fo:color="#808080" style:font-name="Calibri" fo:font-size="28pt" fo:font-weight="bold" style:font-size-asian="28pt" style:font-weight-asian="bold" style:font-size-complex="28pt"/>
-    </style:style>
-    <style:style style:name="P56" style:family="paragraph" style:parent-style-name="Frame_20_contents">
-      <style:paragraph-properties fo:margin-top="0in" fo:margin-bottom="0in" style:contextual-spacing="true"/>
-      <style:text-properties fo:color="#808080" style:font-name="Calibri" fo:font-size="28pt" style:font-size-asian="28pt" style:font-size-complex="28pt"/>
-    </style:style>
-    <style:style style:name="P57" style:family="paragraph" style:parent-style-name="Frame_20_contents">
-      <style:paragraph-properties fo:margin-top="0in" fo:margin-bottom="0in" style:contextual-spacing="true"/>
-      <style:text-properties fo:color="#808080" style:font-name="Calibri" fo:font-size="28pt" officeooo:rsid="00186248" officeooo:paragraph-rsid="00186248" style:font-size-asian="28pt" style:font-size-complex="28pt"/>
-    </style:style>
-    <style:style style:name="P58" style:family="paragraph" style:parent-style-name="Frame_20_contents">
-      <style:paragraph-properties fo:margin-top="0in" fo:margin-bottom="0in" style:contextual-spacing="true"/>
-      <style:text-properties fo:color="#808080" style:font-name="Calibri" fo:font-size="20pt" style:font-size-asian="20pt" style:font-size-complex="20pt"/>
-    </style:style>
-    <style:style style:name="P59" style:family="paragraph" style:parent-style-name="Frame_20_contents">
-      <style:paragraph-properties fo:margin-top="0in" fo:margin-bottom="0in" style:contextual-spacing="true"/>
-      <style:text-properties fo:color="#808080" style:font-name="Calibri" fo:font-size="14pt" style:font-size-asian="14pt" style:font-size-complex="14pt"/>
-    </style:style>
-    <style:style style:name="P60" style:family="paragraph" style:parent-style-name="Contents_20_1">
+      <style:text-properties fo:color="#365f91" fo:language="en" fo:country="GB" officeooo:paragraph-rsid="0019ef89" style:font-size-complex="11pt"/>
+    </style:style>
+    <style:style style:name="P104" style:family="paragraph" style:parent-style-name="Standard" style:master-page-name="First_20_Page">
+      <style:paragraph-properties style:page-number="auto"/>
+      <style:text-properties fo:language="en" fo:country="GB" officeooo:rsid="00186248" officeooo:paragraph-rsid="00186248"/>
+    </style:style>
+    <style:style style:name="P105" style:family="paragraph" style:parent-style-name="Standard" style:master-page-name="Converted1">
+      <style:paragraph-properties style:page-number="auto"/>
+      <style:text-properties fo:language="en" fo:country="GB"/>
+    </style:style>
+    <style:style style:name="P106" style:family="paragraph" style:parent-style-name="Standard">
+      <style:paragraph-properties fo:background-color="#ffffff">
+        <style:background-image/>
+      </style:paragraph-properties>
+      <style:text-properties style:font-name="Tex Gyre Pagella" fo:font-size="11pt" fo:language="en" fo:country="GB" officeooo:paragraph-rsid="00763b02" style:font-size-asian="11pt" style:font-size-complex="11pt"/>
+    </style:style>
+    <style:style style:name="P107" style:family="paragraph" style:parent-style-name="Heading_20_1" style:list-style-name="WWNum6">
+      <style:text-properties fo:language="en" fo:country="GB"/>
+    </style:style>
+    <style:style style:name="P108" style:family="paragraph" style:parent-style-name="Heading_20_1" style:list-style-name="WWNum6">
+      <style:text-properties fo:language="en" fo:country="GB" officeooo:paragraph-rsid="007e733f"/>
+    </style:style>
+    <style:style style:name="P109" style:family="paragraph" style:parent-style-name="Heading_20_2">
+      <style:text-properties fo:language="en" fo:country="GB"/>
+    </style:style>
+    <style:style style:name="P110" style:family="paragraph" style:parent-style-name="Heading_20_2">
+      <style:text-properties officeooo:paragraph-rsid="007e733f"/>
+    </style:style>
+    <style:style style:name="P111" style:family="paragraph" style:parent-style-name="List_20_Paragraph" style:list-style-name="WWNum1">
+      <style:text-properties fo:color="#808080" style:font-name="Calibri" fo:font-size="14pt" fo:language="en" fo:country="GB" officeooo:rsid="00186248" officeooo:paragraph-rsid="00186248" style:font-size-asian="14pt" style:font-size-complex="14pt"/>
+    </style:style>
+    <style:style style:name="P112" style:family="paragraph" style:parent-style-name="List_20_Paragraph" style:list-style-name="WWNum1">
+      <style:text-properties fo:color="#808080" style:font-name="Calibri" fo:language="en" fo:country="GB" officeooo:rsid="00186248" officeooo:paragraph-rsid="00186248"/>
+    </style:style>
+    <style:style style:name="P113" style:family="paragraph" style:parent-style-name="List_20_Paragraph" style:list-style-name="WWNum1">
+      <style:paragraph-properties fo:margin-left="0in" fo:margin-right="0in" fo:text-indent="0in" style:auto-text-indent="false"/>
+      <style:text-properties fo:color="#808080" style:font-name="Calibri" fo:font-size="14pt" fo:language="en" fo:country="GB" style:font-size-asian="14pt" style:font-size-complex="14pt"/>
+    </style:style>
+    <style:style style:name="P114" style:family="paragraph" style:parent-style-name="Subtitle">
+      <style:text-properties fo:language="en" fo:country="GB"/>
+    </style:style>
+    <style:style style:name="P115" style:family="paragraph" style:parent-style-name="Contents_20_Heading">
+      <style:text-properties fo:language="en" fo:country="GB"/>
+    </style:style>
+    <style:style style:name="P116" style:family="paragraph" style:parent-style-name="Footer">
+      <style:text-properties fo:language="en" fo:country="GB"/>
+    </style:style>
+    <style:style style:name="P117" style:family="paragraph" style:parent-style-name="Footer">
+      <style:text-properties fo:language="en" fo:country="GB" officeooo:paragraph-rsid="0019ef89"/>
+    </style:style>
+    <style:style style:name="P118" style:family="paragraph" style:parent-style-name="Contents_20_1">
       <style:paragraph-properties>
         <style:tab-stops>
           <style:tab-stop style:position="6.3in" style:type="right" style:leader-style="dotted" style:leader-text="."/>
         </style:tab-stops>
       </style:paragraph-properties>
     </style:style>
-    <style:style style:name="P61" style:family="paragraph" style:parent-style-name="Contents_20_2">
+    <style:style style:name="P119" style:family="paragraph" style:parent-style-name="Contents_20_2">
       <style:paragraph-properties>
         <style:tab-stops>
           <style:tab-stop style:position="6.3in" style:type="right" style:leader-style="dotted" style:leader-text="."/>
         </style:tab-stops>
       </style:paragraph-properties>
     </style:style>
-    <style:style style:name="P62" style:family="paragraph" style:parent-style-name="Table_20_Contents">
-      <style:text-properties officeooo:rsid="0049dd27" officeooo:paragraph-rsid="0049dd27"/>
-    </style:style>
-    <style:style style:name="P63" style:family="paragraph" style:parent-style-name="Preformatted_20_Text">
-      <style:text-properties style:font-name="Cambria1" officeooo:paragraph-rsid="0029a468"/>
-    </style:style>
-    <style:style style:name="P64" style:family="paragraph" style:parent-style-name="Preformatted_20_Text">
-      <style:text-properties officeooo:paragraph-rsid="0029a468"/>
-    </style:style>
-    <style:style style:name="P65" style:family="paragraph" style:parent-style-name="Standard" style:list-style-name="WWNum3"/>
-    <style:style style:name="P66" style:family="paragraph" style:parent-style-name="Standard" style:list-style-name="WWNum3">
-      <style:text-properties style:font-name="Cambria1"/>
-    </style:style>
-    <style:style style:name="P67" style:family="paragraph" style:parent-style-name="Standard" style:list-style-name="L7">
-      <style:text-properties style:font-name="Cambria1" officeooo:paragraph-rsid="0031471b"/>
-    </style:style>
-    <style:style style:name="P68" style:family="paragraph" style:parent-style-name="Standard" style:list-style-name="L6">
-      <style:text-properties officeooo:paragraph-rsid="0035fd91"/>
-    </style:style>
-    <style:style style:name="P69" style:family="paragraph" style:parent-style-name="Standard" style:list-style-name="L6">
-      <style:text-properties officeooo:paragraph-rsid="003fec16"/>
-    </style:style>
-    <style:style style:name="P70" style:family="paragraph" style:parent-style-name="Standard" style:list-style-name="L6">
-      <style:text-properties officeooo:paragraph-rsid="00373e1b"/>
-    </style:style>
-    <style:style style:name="P71" style:family="paragraph" style:parent-style-name="Standard" style:list-style-name="L6">
-      <style:text-properties officeooo:paragraph-rsid="003cc8a5"/>
-    </style:style>
-    <style:style style:name="P72" style:family="paragraph" style:parent-style-name="Standard" style:list-style-name="L6">
-      <style:text-properties officeooo:rsid="0035fd91" officeooo:paragraph-rsid="0035fd91"/>
-    </style:style>
-    <style:style style:name="P73" style:family="paragraph" style:parent-style-name="Standard" style:list-style-name="L6">
-      <style:text-properties officeooo:rsid="0035fd91" officeooo:paragraph-rsid="00373e1b"/>
-    </style:style>
-    <style:style style:name="P74" style:family="paragraph" style:parent-style-name="Standard" style:list-style-name="L6">
-      <style:text-properties fo:font-weight="bold" officeooo:rsid="0035fd91" officeooo:paragraph-rsid="003cc8a5" style:font-weight-asian="bold" style:font-weight-complex="bold"/>
-    </style:style>
-    <style:style style:name="P75" style:family="paragraph" style:parent-style-name="Standard" style:list-style-name="L7">
-      <style:text-properties officeooo:rsid="002d1ca1" officeooo:paragraph-rsid="0031471b"/>
-    </style:style>
-    <style:style style:name="P76" style:family="paragraph" style:parent-style-name="Standard" style:list-style-name="L7">
-      <style:text-properties officeooo:rsid="002d1ca1" officeooo:paragraph-rsid="002d1ca1"/>
-    </style:style>
-    <style:style style:name="P77" style:family="paragraph" style:parent-style-name="Standard" style:list-style-name="L8">
-      <style:text-properties officeooo:paragraph-rsid="004cd3ae"/>
-    </style:style>
-    <style:style style:name="P78" style:family="paragraph" style:parent-style-name="Standard" style:list-style-name="L8">
-      <style:text-properties style:text-underline-style="solid" style:text-underline-width="auto" style:text-underline-color="font-color" officeooo:rsid="0049dd27" officeooo:paragraph-rsid="004b13ab"/>
-    </style:style>
-    <style:style style:name="P79" style:family="paragraph" style:parent-style-name="Standard" style:list-style-name="L9">
-      <style:text-properties style:text-underline-style="solid" style:text-underline-width="auto" style:text-underline-color="font-color" officeooo:paragraph-rsid="004cd3ae"/>
-    </style:style>
-    <style:style style:name="P80" style:family="paragraph" style:parent-style-name="Standard" style:list-style-name="L10">
-      <style:text-properties style:text-underline-style="solid" style:text-underline-width="auto" style:text-underline-color="font-color" officeooo:rsid="0044c516" officeooo:paragraph-rsid="004e0a80"/>
-    </style:style>
-    <style:style style:name="P81" style:family="paragraph" style:parent-style-name="Standard" style:list-style-name="L9">
-      <style:text-properties officeooo:paragraph-rsid="004cd3ae"/>
-    </style:style>
-    <style:style style:name="P82" style:family="paragraph" style:parent-style-name="Standard" style:list-style-name="L9">
-      <style:text-properties officeooo:rsid="004cd3ae" officeooo:paragraph-rsid="004cd3ae"/>
-    </style:style>
-    <style:style style:name="P83" style:family="paragraph" style:parent-style-name="Standard" style:list-style-name="L9">
-      <style:text-properties officeooo:rsid="00462bf5" officeooo:paragraph-rsid="004cd3ae"/>
-    </style:style>
-    <style:style style:name="P84" style:family="paragraph" style:parent-style-name="Standard" style:list-style-name="L10">
-      <style:text-properties officeooo:paragraph-rsid="004e0a80"/>
-    </style:style>
-    <style:style style:name="P85" style:family="paragraph" style:parent-style-name="Standard" style:list-style-name="L10">
-      <style:text-properties officeooo:rsid="004e0a80" officeooo:paragraph-rsid="004e0a80"/>
-    </style:style>
-    <style:style style:name="P86" style:family="paragraph" style:parent-style-name="Standard" style:list-style-name="L10">
-      <style:text-properties officeooo:rsid="0044c516" officeooo:paragraph-rsid="004e0a80"/>
-    </style:style>
-    <style:style style:name="P87" style:family="paragraph" style:parent-style-name="Standard" style:master-page-name="First_20_Page">
-      <style:paragraph-properties style:page-number="auto"/>
-      <style:text-properties officeooo:rsid="00186248" officeooo:paragraph-rsid="00186248"/>
-    </style:style>
-    <style:style style:name="P88" style:family="paragraph" style:parent-style-name="Standard" style:master-page-name="Converted1">
-      <style:paragraph-properties style:page-number="auto"/>
-    </style:style>
-    <style:style style:name="P89" style:family="paragraph" style:parent-style-name="Heading_20_1" style:list-style-name="WWNum6"/>
-    <style:style style:name="P90" style:family="paragraph" style:parent-style-name="List_20_Paragraph" style:list-style-name="WWNum1">
-      <style:text-properties fo:color="#808080" style:font-name="Calibri" fo:font-size="14pt" officeooo:rsid="00186248" officeooo:paragraph-rsid="00186248" style:font-size-asian="14pt" style:font-size-complex="14pt"/>
-    </style:style>
-    <style:style style:name="P91" style:family="paragraph" style:parent-style-name="List_20_Paragraph" style:list-style-name="WWNum1">
-      <style:text-properties fo:color="#808080" style:font-name="Calibri" officeooo:rsid="00186248" officeooo:paragraph-rsid="00186248"/>
-    </style:style>
-    <style:style style:name="P92" style:family="paragraph" style:parent-style-name="List_20_Paragraph" style:list-style-name="WWNum1">
-      <style:paragraph-properties fo:margin-left="0in" fo:margin-right="0in" fo:text-indent="0in" style:auto-text-indent="false"/>
-      <style:text-properties fo:color="#808080" style:font-name="Calibri" fo:font-size="14pt" style:font-size-asian="14pt" style:font-size-complex="14pt"/>
-    </style:style>
-    <style:style style:name="P93" style:family="paragraph" style:parent-style-name="Preformatted_20_Text">
-      <style:text-properties officeooo:paragraph-rsid="0052454e"/>
-    </style:style>
-    <style:style style:name="P94" style:family="paragraph">
+    <style:style style:name="P120" style:family="paragraph" style:parent-style-name="Frame_20_contents">
+      <style:paragraph-properties fo:text-align="center" style:justify-single-word="false"/>
+      <style:text-properties fo:color="#808080" style:font-name="Calibri" fo:font-size="28pt" fo:language="en" fo:country="GB" fo:font-weight="bold" style:font-size-asian="28pt" style:font-weight-asian="bold" style:font-size-complex="28pt"/>
+    </style:style>
+    <style:style style:name="P121" style:family="paragraph" style:parent-style-name="Frame_20_contents">
+      <style:text-properties fo:color="#808080" style:font-name="Calibri" fo:language="en" fo:country="GB"/>
+    </style:style>
+    <style:style style:name="P122" style:family="paragraph" style:parent-style-name="Frame_20_contents">
+      <style:text-properties fo:language="en" fo:country="GB"/>
+    </style:style>
+    <style:style style:name="P123" style:family="paragraph" style:parent-style-name="Frame_20_contents">
+      <style:paragraph-properties fo:margin-top="0in" fo:margin-bottom="0in" style:contextual-spacing="true"/>
+      <style:text-properties fo:color="#808080" style:font-name="Calibri" fo:font-size="28pt" fo:language="en" fo:country="GB" style:font-size-asian="28pt" style:font-size-complex="28pt"/>
+    </style:style>
+    <style:style style:name="P124" style:family="paragraph" style:parent-style-name="Frame_20_contents">
+      <style:paragraph-properties fo:margin-top="0in" fo:margin-bottom="0in" style:contextual-spacing="true"/>
+      <style:text-properties fo:color="#808080" style:font-name="Calibri" fo:font-size="28pt" fo:language="en" fo:country="GB" officeooo:rsid="00186248" officeooo:paragraph-rsid="00186248" style:font-size-asian="28pt" style:font-size-complex="28pt"/>
+    </style:style>
+    <style:style style:name="P125" style:family="paragraph" style:parent-style-name="Frame_20_contents">
+      <style:paragraph-properties fo:margin-top="0in" fo:margin-bottom="0in" style:contextual-spacing="true"/>
+      <style:text-properties fo:color="#808080" style:font-name="Calibri" fo:font-size="20pt" fo:language="en" fo:country="GB" style:font-size-asian="20pt" style:font-size-complex="20pt"/>
+    </style:style>
+    <style:style style:name="P126" style:family="paragraph" style:parent-style-name="Frame_20_contents">
+      <style:paragraph-properties fo:margin-top="0in" fo:margin-bottom="0in" style:contextual-spacing="true"/>
+      <style:text-properties fo:color="#808080" style:font-name="Calibri" fo:font-size="14pt" fo:language="en" fo:country="GB" style:font-size-asian="14pt" style:font-size-complex="14pt"/>
+    </style:style>
+    <style:style style:name="P127" style:family="paragraph" style:parent-style-name="Table_20_Contents">
+      <style:text-properties style:font-name="Tex Gyre Pagella" fo:font-size="11pt" fo:language="en" fo:country="GB" officeooo:rsid="0049dd27" officeooo:paragraph-rsid="0049dd27" style:font-size-asian="11pt" style:font-size-complex="11pt"/>
+    </style:style>
+    <style:style style:name="P128" style:family="paragraph" style:parent-style-name="Table_20_Contents">
+      <style:text-properties style:font-name="Tex Gyre Pagella" fo:font-size="11pt" fo:language="en" fo:country="GB" officeooo:rsid="0049dd27" officeooo:paragraph-rsid="0086118a" style:font-size-asian="11pt" style:font-size-complex="11pt"/>
+    </style:style>
+    <style:style style:name="P129" style:family="paragraph" style:parent-style-name="Preformatted_20_Text">
+      <style:text-properties style:font-name="Tex Gyre Pagella" fo:font-size="11pt" fo:language="en" fo:country="GB" officeooo:paragraph-rsid="0029a468" style:font-size-asian="11pt" style:font-size-complex="11pt"/>
+    </style:style>
+    <style:style style:name="P130" style:family="paragraph" style:parent-style-name="Preformatted_20_Text">
+      <style:text-properties style:font-name="Tex Gyre Pagella" fo:font-size="11pt" fo:language="en" fo:country="GB" officeooo:paragraph-rsid="0080e33b" style:font-size-asian="11pt" style:font-size-complex="11pt"/>
+    </style:style>
+    <style:style style:name="P131" style:family="paragraph" style:parent-style-name="Preformatted_20_Text">
+      <style:paragraph-properties fo:background-color="#ffffff">
+        <style:background-image/>
+      </style:paragraph-properties>
+      <style:text-properties style:font-name="Tex Gyre Pagella" fo:font-size="11pt" fo:language="en" fo:country="GB" officeooo:paragraph-rsid="0074a1e3" style:font-size-asian="11pt" style:font-size-complex="11pt"/>
+    </style:style>
+    <style:style style:name="P132" style:family="paragraph" style:parent-style-name="Preformatted_20_Text">
+      <style:paragraph-properties fo:background-color="#ffffff">
+        <style:background-image/>
+      </style:paragraph-properties>
+      <style:text-properties style:font-name="Tex Gyre Pagella" fo:font-size="11pt" fo:language="en" fo:country="GB" officeooo:paragraph-rsid="00763b02" style:font-size-asian="11pt" style:font-size-complex="11pt"/>
+    </style:style>
+    <style:style style:name="P133" style:family="paragraph" style:parent-style-name="Preformatted_20_Text">
+      <style:paragraph-properties fo:background-color="#ffffff">
+        <style:background-image/>
+      </style:paragraph-properties>
+      <style:text-properties officeooo:paragraph-rsid="00763b02"/>
+    </style:style>
+    <style:style style:name="P134" style:family="paragraph">
       <style:paragraph-properties fo:text-align="center"/>
     </style:style>
-    <style:style style:name="P95" style:family="paragraph">
+    <style:style style:name="P135" style:family="paragraph">
       <style:paragraph-properties fo:text-align="end"/>
     </style:style>
     <style:style style:name="T1" style:family="text">
-      <style:text-properties fo:color="#000000" fo:font-style="normal" officeooo:rsid="001f912a" style:font-style-asian="normal" style:font-style-complex="normal"/>
+      <style:text-properties fo:color="#000000" fo:font-style="normal" style:text-underline-style="none" officeooo:rsid="0027b0ba" fo:background-color="transparent" loext:char-shading-value="0" style:font-style-asian="normal" style:font-style-complex="normal"/>
     </style:style>
     <style:style style:name="T2" style:family="text">
-      <style:text-properties fo:color="#000000" fo:font-style="normal" officeooo:rsid="001fbd2a" style:font-style-asian="normal" style:font-style-complex="normal"/>
+      <style:text-properties fo:color="#000000" fo:font-style="normal" officeooo:rsid="0027b0ba" fo:background-color="transparent" loext:char-shading-value="0" style:font-style-asian="normal" style:font-style-complex="normal"/>
     </style:style>
     <style:style style:name="T3" style:family="text">
-      <style:text-properties fo:color="#000000" fo:font-style="normal" officeooo:rsid="0027b0ba" style:font-style-asian="normal" style:font-style-complex="normal"/>
+      <style:text-properties fo:color="#000000" fo:font-style="normal" officeooo:rsid="0074a1e3" fo:background-color="transparent" loext:char-shading-value="0" style:font-style-asian="normal" style:font-style-complex="normal"/>
     </style:style>
     <style:style style:name="T4" style:family="text">
-      <style:text-properties fo:color="#000000" fo:font-style="normal" officeooo:rsid="0029a468" style:font-style-asian="normal" style:font-style-complex="normal"/>
+      <style:text-properties fo:color="#000000" fo:font-style="normal" officeooo:rsid="006ad846" fo:background-color="transparent" loext:char-shading-value="0" style:font-style-asian="normal" style:font-style-complex="normal"/>
     </style:style>
     <style:style style:name="T5" style:family="text">
-      <style:text-properties fo:color="#000000" fo:font-style="normal" officeooo:rsid="002b378c" style:font-style-asian="normal" style:font-style-complex="normal"/>
+      <style:text-properties fo:color="#000000" fo:font-size="11pt" fo:language="en" fo:country="GB" fo:font-style="normal" officeooo:rsid="0027b0ba" style:font-size-asian="11pt" style:font-style-asian="normal" style:font-size-complex="11pt" style:font-style-complex="normal"/>
     </style:style>
     <style:style style:name="T6" style:family="text">
-      <style:text-properties fo:color="#000000" fo:font-style="normal" officeooo:rsid="002d1ca1" style:font-style-asian="normal" style:font-style-complex="normal"/>
+      <style:text-properties fo:color="#000000" style:font-name="Tex Gyre Pagella" fo:font-size="11pt" fo:language="en" fo:country="GB" fo:font-style="normal" style:text-underline-style="none" style:font-size-asian="11pt" style:font-style-asian="normal" style:font-size-complex="11pt" style:font-style-complex="normal"/>
     </style:style>
     <style:style style:name="T7" style:family="text">
-      <style:text-properties fo:color="#000000" style:font-name="Cambria1" fo:font-style="normal" style:text-underline-style="none" style:font-style-asian="normal" style:font-style-complex="normal"/>
+      <style:text-properties fo:color="#000000" style:font-name="Tex Gyre Pagella" fo:font-size="11pt" fo:language="en" fo:country="GB" fo:font-style="normal" officeooo:rsid="0029a468" style:font-size-asian="11pt" style:font-style-asian="normal" style:font-size-complex="11pt" style:font-style-complex="normal"/>
     </style:style>
     <style:style style:name="T8" style:family="text">
+      <style:text-properties fo:color="#000000" style:font-name="Tex Gyre Pagella" fo:font-size="11pt" fo:language="en" fo:country="GB" fo:font-style="normal" officeooo:rsid="001f912a" style:font-size-asian="11pt" style:font-style-asian="normal" style:font-size-complex="11pt" style:font-style-complex="normal"/>
+    </style:style>
+    <style:style style:name="T9" style:family="text">
+      <style:text-properties fo:color="#000000" style:font-name="Tex Gyre Pagella" fo:font-size="11pt" fo:language="en" fo:country="GB" fo:font-style="normal" officeooo:rsid="001fbd2a" style:font-size-asian="11pt" style:font-style-asian="normal" style:font-size-complex="11pt" style:font-style-complex="normal"/>
+    </style:style>
+    <style:style style:name="T10" style:family="text">
+      <style:text-properties fo:color="#000000" style:font-name="Tex Gyre Pagella" fo:font-size="11pt" fo:language="en" fo:country="GB" fo:font-style="normal" officeooo:rsid="002b378c" style:font-size-asian="11pt" style:font-style-asian="normal" style:font-size-complex="11pt" style:font-style-complex="normal"/>
+    </style:style>
+    <style:style style:name="T11" style:family="text">
+      <style:text-properties fo:color="#000000" style:font-name="Tex Gyre Pagella" fo:font-size="11pt" fo:language="en" fo:country="GB" fo:font-style="normal" officeooo:rsid="002d1ca1" style:font-size-asian="11pt" style:font-style-asian="normal" style:font-size-complex="11pt" style:font-style-complex="normal"/>
+    </style:style>
+    <style:style style:name="T12" style:family="text">
       <style:text-properties officeooo:rsid="001cd0d7"/>
     </style:style>
-    <style:style style:name="T9" style:family="text">
+    <style:style style:name="T13" style:family="text">
       <style:text-properties fo:font-weight="normal" officeooo:rsid="001b7c96" style:font-weight-asian="normal" style:font-weight-complex="normal"/>
     </style:style>
-    <style:style style:name="T10" style:family="text">
+    <style:style style:name="T14" style:family="text">
       <style:text-properties fo:font-weight="normal" officeooo:rsid="0021b3ef" style:font-weight-asian="normal" style:font-weight-complex="normal"/>
     </style:style>
-    <style:style style:name="T11" style:family="text">
+    <style:style style:name="T15" style:family="text">
       <style:text-properties fo:font-weight="normal" officeooo:rsid="0035fd91" style:font-weight-asian="normal" style:font-weight-complex="normal"/>
     </style:style>
-    <style:style style:name="T12" style:family="text">
+    <style:style style:name="T16" style:family="text">
       <style:text-properties fo:font-weight="normal" officeooo:rsid="0044c516" style:font-weight-asian="normal" style:font-weight-complex="normal"/>
     </style:style>
-    <style:style style:name="T13" style:family="text">
+    <style:style style:name="T17" style:family="text">
       <style:text-properties fo:font-weight="normal" officeooo:rsid="0037e855" style:font-weight-asian="normal" style:font-weight-complex="normal"/>
     </style:style>
-    <style:style style:name="T14" style:family="text">
+    <style:style style:name="T18" style:family="text">
       <style:text-properties fo:font-weight="normal" officeooo:rsid="004b13ab" style:font-weight-asian="normal" style:font-weight-complex="normal"/>
     </style:style>
-    <style:style style:name="T15" style:family="text">
+    <style:style style:name="T19" style:family="text">
       <style:text-properties fo:font-weight="normal" officeooo:rsid="004cd3ae" style:font-weight-asian="normal" style:font-weight-complex="normal"/>
     </style:style>
-    <style:style style:name="T16" style:family="text">
-      <style:text-properties officeooo:rsid="0023a328"/>
-    </style:style>
-    <style:style style:name="T17" style:family="text">
-      <style:text-properties officeooo:rsid="0027b0ba"/>
-    </style:style>
-    <style:style style:name="T18" style:family="text">
+    <style:style style:name="T20" style:family="text">
+      <style:text-properties fo:font-weight="normal" officeooo:rsid="00845ae0" style:font-weight-asian="normal" style:font-weight-complex="normal"/>
+    </style:style>
+    <style:style style:name="T21" style:family="text">
+      <style:text-properties fo:font-weight="normal" officeooo:rsid="00862b1a" style:font-weight-asian="normal" style:font-weight-complex="normal"/>
+    </style:style>
+    <style:style style:name="T22" style:family="text">
       <style:text-properties officeooo:rsid="002953a9"/>
     </style:style>
-    <style:style style:name="T19" style:family="text">
+    <style:style style:name="T23" style:family="text">
       <style:text-properties officeooo:rsid="0029a468"/>
     </style:style>
-    <style:style style:name="T20" style:family="text">
+    <style:style style:name="T24" style:family="text">
       <style:text-properties officeooo:rsid="002b378c"/>
     </style:style>
-    <style:style style:name="T21" style:family="text">
+    <style:style style:name="T25" style:family="text">
       <style:text-properties officeooo:rsid="002e4409"/>
     </style:style>
-    <style:style style:name="T22" style:family="text">
-      <style:text-properties officeooo:rsid="002f8e7c"/>
-    </style:style>
-    <style:style style:name="T23" style:family="text">
+    <style:style style:name="T26" style:family="text">
       <style:text-properties officeooo:rsid="003382b0"/>
     </style:style>
-    <style:style style:name="T24" style:family="text">
+    <style:style style:name="T27" style:family="text">
       <style:text-properties officeooo:rsid="0034e1e2"/>
     </style:style>
-    <style:style style:name="T25" style:family="text">
+    <style:style style:name="T28" style:family="text">
       <style:text-properties officeooo:rsid="0034eab4"/>
     </style:style>
-    <style:style style:name="T26" style:family="text">
+    <style:style style:name="T29" style:family="text">
       <style:text-properties officeooo:rsid="00351fa9"/>
     </style:style>
-    <style:style style:name="T27" style:family="text">
+    <style:style style:name="T30" style:family="text">
       <style:text-properties officeooo:rsid="0035fd91"/>
     </style:style>
-    <style:style style:name="T28" style:family="text">
+    <style:style style:name="T31" style:family="text">
       <style:text-properties fo:font-weight="bold" style:font-weight-asian="bold" style:font-weight-complex="bold"/>
     </style:style>
-    <style:style style:name="T29" style:family="text">
+    <style:style style:name="T32" style:family="text">
+      <style:text-properties fo:font-weight="bold" officeooo:rsid="0021b3ef" style:font-weight-asian="bold" style:font-weight-complex="bold"/>
+    </style:style>
+    <style:style style:name="T33" style:family="text">
       <style:text-properties officeooo:rsid="0037e855"/>
     </style:style>
-    <style:style style:name="T30" style:family="text">
+    <style:style style:name="T34" style:family="text">
       <style:text-properties officeooo:rsid="003cc8a5"/>
     </style:style>
-    <style:style style:name="T31" style:family="text">
+    <style:style style:name="T35" style:family="text">
       <style:text-properties officeooo:rsid="003df651"/>
     </style:style>
-    <style:style style:name="T32" style:family="text">
+    <style:style style:name="T36" style:family="text">
       <style:text-properties officeooo:rsid="003fec16"/>
     </style:style>
-    <style:style style:name="T33" style:family="text">
+    <style:style style:name="T37" style:family="text">
       <style:text-properties officeooo:rsid="0044c516"/>
     </style:style>
-    <style:style style:name="T34" style:family="text">
+    <style:style style:name="T38" style:family="text">
       <style:text-properties style:text-underline-style="solid" style:text-underline-width="auto" style:text-underline-color="font-color" officeooo:rsid="0044c516"/>
     </style:style>
-    <style:style style:name="T35" style:family="text">
+    <style:style style:name="T39" style:family="text">
       <style:text-properties style:text-underline-style="solid" style:text-underline-width="auto" style:text-underline-color="font-color" officeooo:rsid="004cd3ae"/>
     </style:style>
-    <style:style style:name="T36" style:family="text">
+    <style:style style:name="T40" style:family="text">
       <style:text-properties style:text-underline-style="solid" style:text-underline-width="auto" style:text-underline-color="font-color" officeooo:rsid="0037e855"/>
     </style:style>
-    <style:style style:name="T37" style:family="text">
+    <style:style style:name="T41" style:family="text">
       <style:text-properties style:text-underline-style="solid" style:text-underline-width="auto" style:text-underline-color="font-color" fo:font-weight="bold" officeooo:rsid="0044c516" style:font-weight-asian="bold" style:font-weight-complex="bold"/>
     </style:style>
-    <style:style style:name="T38" style:family="text">
+    <style:style style:name="T42" style:family="text">
       <style:text-properties style:text-underline-style="solid" style:text-underline-width="auto" style:text-underline-color="font-color" officeooo:rsid="0038a78c"/>
     </style:style>
-    <style:style style:name="T39" style:family="text">
+    <style:style style:name="T43" style:family="text">
       <style:text-properties style:text-underline-style="solid" style:text-underline-width="auto" style:text-underline-color="font-color" officeooo:rsid="004e0a80"/>
     </style:style>
-    <style:style style:name="T40" style:family="text">
+    <style:style style:name="T44" style:family="text">
+      <style:text-properties style:text-underline-style="solid" style:text-underline-width="auto" style:text-underline-color="font-color" fo:font-weight="normal" style:font-weight-asian="normal" style:font-weight-complex="normal"/>
+    </style:style>
+    <style:style style:name="T45" style:family="text">
       <style:text-properties style:text-underline-style="none"/>
     </style:style>
-    <style:style style:name="T41" style:family="text">
+    <style:style style:name="T46" style:family="text">
       <style:text-properties style:text-underline-style="none" fo:font-weight="bold" officeooo:rsid="0044c516" style:font-weight-asian="bold" style:font-weight-complex="bold"/>
     </style:style>
-    <style:style style:name="T42" style:family="text">
+    <style:style style:name="T47" style:family="text">
       <style:text-properties style:text-underline-style="none" fo:font-weight="bold" officeooo:rsid="004e0a80" style:font-weight-asian="bold" style:font-weight-complex="bold"/>
     </style:style>
-    <style:style style:name="T43" style:family="text">
+    <style:style style:name="T48" style:family="text">
       <style:text-properties style:text-underline-style="none" officeooo:rsid="0038a78c"/>
     </style:style>
-    <style:style style:name="T44" style:family="text">
+    <style:style style:name="T49" style:family="text">
       <style:text-properties style:text-underline-style="none" officeooo:rsid="004cd3ae"/>
     </style:style>
-    <style:style style:name="T45" style:family="text">
+    <style:style style:name="T50" style:family="text">
       <style:text-properties style:text-underline-style="none" officeooo:rsid="0037e855"/>
     </style:style>
-    <style:style style:name="T46" style:family="text">
+    <style:style style:name="T51" style:family="text">
       <style:text-properties style:text-underline-style="none" officeooo:rsid="0044c516"/>
     </style:style>
-    <style:style style:name="T47" style:family="text">
+    <style:style style:name="T52" style:family="text">
+      <style:text-properties style:text-underline-style="none" fo:font-weight="normal" officeooo:rsid="006dcec3" style:font-weight-asian="normal" style:font-weight-complex="normal"/>
+    </style:style>
+    <style:style style:name="T53" style:family="text">
+      <style:text-properties style:text-underline-style="none" fo:background-color="transparent" loext:char-shading-value="0"/>
+    </style:style>
+    <style:style style:name="T54" style:family="text">
+      <style:text-properties style:text-underline-style="none" officeooo:rsid="004e0a80"/>
+    </style:style>
+    <style:style style:name="T55" style:family="text">
+      <style:text-properties style:text-underline-style="none" officeooo:rsid="00862b1a"/>
+    </style:style>
+    <style:style style:name="T56" style:family="text">
       <style:text-properties officeooo:rsid="0049dd27"/>
     </style:style>
-    <style:style style:name="T48" style:family="text">
+    <style:style style:name="T57" style:family="text">
       <style:text-properties officeooo:rsid="004cd3ae"/>
     </style:style>
-    <style:style style:name="T49" style:family="text">
+    <style:style style:name="T58" style:family="text">
       <style:text-properties officeooo:rsid="004f6df5"/>
     </style:style>
-    <style:style style:name="T50" style:family="text">
+    <style:style style:name="T59" style:family="text">
       <style:text-properties officeooo:rsid="0050ec14"/>
     </style:style>
-    <style:style style:name="T51" style:family="text">
+    <style:style style:name="T60" style:family="text">
       <style:text-properties officeooo:rsid="0052454e"/>
     </style:style>
-    <style:style style:name="T52" style:family="text"/>
-    <style:style style:name="T53" style:family="text">
+    <style:style style:name="T61" style:family="text">
+      <style:text-properties officeooo:rsid="0053757f"/>
+    </style:style>
+    <style:style style:name="T62" style:family="text">
+      <style:text-properties officeooo:rsid="005412fa"/>
+    </style:style>
+    <style:style style:name="T63" style:family="text">
+      <style:text-properties officeooo:rsid="0054f769"/>
+    </style:style>
+    <style:style style:name="T64" style:family="text">
+      <style:text-properties officeooo:rsid="0056d1ef"/>
+    </style:style>
+    <style:style style:name="T65" style:family="text">
+      <style:text-properties officeooo:rsid="0058bb64"/>
+    </style:style>
+    <style:style style:name="T66" style:family="text">
+      <style:text-properties officeooo:rsid="005ac765"/>
+    </style:style>
+    <style:style style:name="T67" style:family="text">
+      <style:text-properties officeooo:rsid="005c46af"/>
+    </style:style>
+    <style:style style:name="T68" style:family="text">
+      <style:text-properties officeooo:rsid="006249b3"/>
+    </style:style>
+    <style:style style:name="T69" style:family="text">
+      <style:text-properties officeooo:rsid="00635817"/>
+    </style:style>
+    <style:style style:name="T70" style:family="text">
+      <style:text-properties fo:font-style="italic"/>
+    </style:style>
+    <style:style style:name="T71" style:family="text">
+      <style:text-properties officeooo:rsid="00651dc7"/>
+    </style:style>
+    <style:style style:name="T72" style:family="text">
+      <style:text-properties officeooo:rsid="006695aa"/>
+    </style:style>
+    <style:style style:name="T73" style:family="text">
+      <style:text-properties officeooo:rsid="006a27c2"/>
+    </style:style>
+    <style:style style:name="T74" style:family="text">
+      <style:text-properties officeooo:rsid="006c6613"/>
+    </style:style>
+    <style:style style:name="T75" style:family="text">
+      <style:text-properties officeooo:rsid="006dcec3"/>
+    </style:style>
+    <style:style style:name="T76" style:family="text">
+      <style:text-properties officeooo:rsid="006f477e"/>
+    </style:style>
+    <style:style style:name="T77" style:family="text">
+      <style:text-properties fo:font-size="12pt" style:font-size-asian="12pt" style:font-size-complex="12pt"/>
+    </style:style>
+    <style:style style:name="T78" style:family="text">
+      <style:text-properties fo:font-size="12pt" officeooo:rsid="00881e0b" style:font-size-asian="12pt" style:font-size-complex="12pt"/>
+    </style:style>
+    <style:style style:name="T79" style:family="text">
+      <style:text-properties style:font-name="Tex Gyre Pagella" fo:font-size="11pt" style:font-size-asian="11pt" style:font-size-complex="11pt"/>
+    </style:style>
+    <style:style style:name="T80" style:family="text">
+      <style:text-properties style:font-name="Tex Gyre Pagella" fo:font-size="11pt" officeooo:rsid="00763b02" style:font-size-asian="11pt" style:font-size-complex="11pt"/>
+    </style:style>
+    <style:style style:name="T81" style:family="text">
+      <style:text-properties style:font-name="Tex Gyre Pagella" fo:font-size="11pt" officeooo:rsid="00779493" style:font-size-asian="11pt" style:font-size-complex="11pt"/>
+    </style:style>
+    <style:style style:name="T82" style:family="text">
+      <style:text-properties style:font-name="Tex Gyre Pagella" fo:font-size="11pt" fo:language="en" fo:country="GB" style:font-size-asian="11pt" style:font-size-complex="11pt"/>
+    </style:style>
+    <style:style style:name="T83" style:family="text">
+      <style:text-properties style:font-name="Tex Gyre Pagella" fo:font-size="11pt" fo:language="en" fo:country="GB" officeooo:rsid="0053757f" style:font-size-asian="11pt" style:font-size-complex="11pt"/>
+    </style:style>
+    <style:style style:name="T84" style:family="text">
+      <style:text-properties style:font-name="Tex Gyre Pagella" fo:font-size="11pt" fo:language="en" fo:country="GB" officeooo:rsid="00763b02" style:font-size-asian="11pt" style:font-size-complex="11pt"/>
+    </style:style>
+    <style:style style:name="T85" style:family="text">
+      <style:text-properties style:font-name="Tex Gyre Pagella" fo:font-size="11pt" fo:language="en" fo:country="GB" officeooo:rsid="00770b1f" style:font-size-asian="11pt" style:font-size-complex="11pt"/>
+    </style:style>
+    <style:style style:name="T86" style:family="text">
+      <style:text-properties style:font-name="Tex Gyre Pagella" fo:font-size="11pt" fo:language="en" fo:country="GB" officeooo:rsid="00779493" style:font-size-asian="11pt" style:font-size-complex="11pt"/>
+    </style:style>
+    <style:style style:name="T87" style:family="text">
+      <style:text-properties style:font-name="Tex Gyre Pagella" fo:font-size="11pt" fo:language="en" fo:country="GB" officeooo:rsid="0035fd91" style:font-size-asian="11pt" style:font-size-complex="11pt"/>
+    </style:style>
+    <style:style style:name="T88" style:family="text">
+      <style:text-properties style:font-name="Tex Gyre Pagella" fo:font-size="11pt" fo:language="en" fo:country="GB" officeooo:rsid="0058bb64" style:font-size-asian="11pt" style:font-size-complex="11pt"/>
+    </style:style>
+    <style:style style:name="T89" style:family="text">
+      <style:text-properties style:font-name="Tex Gyre Pagella" fo:font-size="11pt" fo:language="en" fo:country="GB" officeooo:rsid="00844b24" style:font-size-asian="11pt" style:font-size-complex="11pt"/>
+    </style:style>
+    <style:style style:name="T90" style:family="text">
+      <style:text-properties style:font-name="Tex Gyre Pagella" fo:font-size="11pt" fo:language="en" fo:country="GB" style:text-underline-style="solid" style:text-underline-width="auto" style:text-underline-color="font-color" officeooo:rsid="00763b02" style:font-size-asian="11pt" style:font-size-complex="11pt"/>
+    </style:style>
+    <style:style style:name="T91" style:family="text">
+      <style:text-properties style:font-name="Tex Gyre Pagella" fo:font-size="11pt" fo:font-weight="normal" style:font-size-asian="11pt" style:font-weight-asian="normal" style:font-size-complex="11pt" style:font-weight-complex="normal"/>
+    </style:style>
+    <style:style style:name="T92" style:family="text">
+      <style:text-properties style:font-name="Tex Gyre Pagella" fo:font-size="11pt" fo:font-style="italic" style:font-size-asian="11pt" style:font-size-complex="11pt"/>
+    </style:style>
+    <style:style style:name="T93" style:family="text">
+      <style:text-properties officeooo:rsid="00743ee5"/>
+    </style:style>
+    <style:style style:name="T94" style:family="text">
+      <style:text-properties fo:language="en" fo:country="GB"/>
+    </style:style>
+    <style:style style:name="T95" style:family="text">
+      <style:text-properties fo:language="en" fo:country="GB" officeooo:rsid="0034e1e2"/>
+    </style:style>
+    <style:style style:name="T96" style:family="text">
+      <style:text-properties fo:language="en" fo:country="GB" fo:font-weight="normal" style:font-size-asian="11pt" style:font-weight-asian="normal" style:font-size-complex="11pt" style:font-weight-complex="normal"/>
+    </style:style>
+    <style:style style:name="T97" style:family="text">
+      <style:text-properties fo:language="en" fo:country="GB" fo:font-weight="normal" officeooo:rsid="006eb022" style:font-size-asian="11pt" style:font-weight-asian="normal" style:font-size-complex="11pt" style:font-weight-complex="normal"/>
+    </style:style>
+    <style:style style:name="T98" style:family="text">
+      <style:text-properties fo:language="en" fo:country="GB" fo:font-weight="normal" officeooo:rsid="006f477e" style:font-size-asian="11pt" style:font-weight-asian="normal" style:font-size-complex="11pt" style:font-weight-complex="normal"/>
+    </style:style>
+    <style:style style:name="T99" style:family="text">
+      <style:text-properties fo:language="en" fo:country="GB" fo:font-weight="normal" officeooo:rsid="00844b24" style:font-size-asian="11pt" style:font-weight-asian="normal" style:font-size-complex="11pt" style:font-weight-complex="normal"/>
+    </style:style>
+    <style:style style:name="T100" style:family="text">
+      <style:text-properties fo:background-color="transparent" loext:char-shading-value="0"/>
+    </style:style>
+    <style:style style:name="T101" style:family="text">
+      <style:text-properties officeooo:rsid="00743ee5" fo:background-color="transparent" loext:char-shading-value="0"/>
+    </style:style>
+    <style:style style:name="T102" style:family="text">
+      <style:text-properties officeooo:rsid="0074a1e3" fo:background-color="transparent" loext:char-shading-value="0"/>
+    </style:style>
+    <style:style style:name="T103" style:family="text">
+      <style:text-properties officeooo:rsid="0027b0ba" fo:background-color="transparent" loext:char-shading-value="0"/>
+    </style:style>
+    <style:style style:name="T104" style:family="text">
+      <style:text-properties officeooo:rsid="0053757f" fo:background-color="transparent" loext:char-shading-value="0"/>
+    </style:style>
+    <style:style style:name="T105" style:family="text">
+      <style:text-properties officeooo:rsid="0074a1e3"/>
+    </style:style>
+    <style:style style:name="T106" style:family="text">
+      <style:text-properties officeooo:rsid="00763b02"/>
+    </style:style>
+    <style:style style:name="T107" style:family="text">
+      <style:text-properties officeooo:rsid="00264622"/>
+    </style:style>
+    <style:style style:name="T108" style:family="text">
+      <style:text-properties officeooo:rsid="0078eb28"/>
+    </style:style>
+    <style:style style:name="T109" style:family="text">
+      <style:text-properties officeooo:rsid="00791867"/>
+    </style:style>
+    <style:style style:name="T110" style:family="text">
+      <style:text-properties officeooo:rsid="00824d8d"/>
+    </style:style>
+    <style:style style:name="T111" style:family="text">
+      <style:text-properties style:font-size-asian="11pt" style:font-size-complex="11pt"/>
+    </style:style>
+    <style:style style:name="T112" style:family="text">
+      <style:text-properties officeooo:rsid="0083555a" style:font-size-asian="11pt" style:font-size-complex="11pt"/>
+    </style:style>
+    <style:style style:name="T113" style:family="text">
+      <style:text-properties officeooo:rsid="00844b24" style:font-size-asian="11pt" style:font-size-complex="11pt"/>
+    </style:style>
+    <style:style style:name="T114" style:family="text">
+      <style:text-properties officeooo:rsid="0021b3ef"/>
+    </style:style>
+    <style:style style:name="T115" style:family="text">
+      <style:text-properties officeooo:rsid="0086118a"/>
+    </style:style>
+    <style:style style:name="T116" style:family="text">
+      <style:text-properties officeooo:rsid="00862b1a"/>
+    </style:style>
+    <style:style style:name="T117" style:family="text">
+      <style:text-properties officeooo:rsid="00881e0b"/>
+    </style:style>
+    <style:style style:name="T118" style:family="text">
+      <style:text-properties officeooo:rsid="0024fe83"/>
+    </style:style>
+    <style:style style:name="T119" style:family="text">
+      <style:text-properties officeooo:rsid="008a854e"/>
+    </style:style>
+    <style:style style:name="T120" style:family="text">
+      <style:text-properties officeooo:rsid="008adcaf"/>
+    </style:style>
+    <style:style style:name="T121" style:family="text">
+      <style:text-properties officeooo:rsid="008cbfe2"/>
+    </style:style>
+    <style:style style:name="T122" style:family="text">
+      <style:text-properties style:text-position="sub 58%"/>
+    </style:style>
+    <style:style style:name="T123" style:family="text">
+      <style:text-properties officeooo:rsid="008d903a"/>
+    </style:style>
+    <style:style style:name="T124" style:family="text">
+      <style:text-properties officeooo:rsid="008f80e9"/>
+    </style:style>
+    <style:style style:name="T125" style:family="text">
+      <style:text-properties officeooo:rsid="0090a68a"/>
+    </style:style>
+    <style:style style:name="T126" style:family="text">
       <style:text-properties fo:color="#808080" fo:font-size="16pt" fo:font-weight="bold"/>
     </style:style>
-    <style:style style:name="T54" style:family="text">
+    <style:style style:name="T127" style:family="text">
       <style:text-properties fo:color="#548dd4" fo:font-size="46pt"/>
     </style:style>
     <style:style style:name="fr1" style:family="graphic" style:parent-style-name="Frame">
@@ -1089,6 +1471,38 @@
           <style:list-level-label-alignment text:label-followed-by="listtab" text:list-tab-stop-position="2.75in" fo:text-indent="-0.25in" fo:margin-left="2.75in"/>
         </style:list-level-properties>
       </text:list-level-style-number>
+    </text:list-style>
+    <text:list-style style:name="L11">
+      <text:list-level-style-bullet text:level="1" text:style-name="Bullet_20_Symbols" style:num-suffix="." text:bullet-char="•">
+        <style:list-level-properties text:space-before="0.2945in" text:min-label-width="0.1965in"/>
+      </text:list-level-style-bullet>
+      <text:list-level-style-bullet text:level="2" text:style-name="Bullet_20_Symbols" style:num-suffix="." text:bullet-char="•">
+        <style:list-level-properties text:space-before="0.7854in" text:min-label-width="0.1965in"/>
+      </text:list-level-style-bullet>
+      <text:list-level-style-bullet text:level="3" text:style-name="Bullet_20_Symbols" style:num-suffix="." text:bullet-char="•">
+        <style:list-level-properties text:space-before="1.2764in" text:min-label-width="0.1965in"/>
+      </text:list-level-style-bullet>
+      <text:list-level-style-bullet text:level="4" text:style-name="Bullet_20_Symbols" style:num-suffix="." text:bullet-char="•">
+        <style:list-level-properties text:space-before="1.7673in" text:min-label-width="0.1965in"/>
+      </text:list-level-style-bullet>
+      <text:list-level-style-bullet text:level="5" text:style-name="Bullet_20_Symbols" style:num-suffix="." text:bullet-char="•">
+        <style:list-level-properties text:space-before="2.2583in" text:min-label-width="0.1965in"/>
+      </text:list-level-style-bullet>
+      <text:list-level-style-bullet text:level="6" text:style-name="Bullet_20_Symbols" style:num-suffix="." text:bullet-char="•">
+        <style:list-level-properties text:space-before="2.7492in" text:min-label-width="0.1965in"/>
+      </text:list-level-style-bullet>
+      <text:list-level-style-bullet text:level="7" text:style-name="Bullet_20_Symbols" style:num-suffix="." text:bullet-char="•">
+        <style:list-level-properties text:space-before="3.2402in" text:min-label-width="0.1965in"/>
+      </text:list-level-style-bullet>
+      <text:list-level-style-bullet text:level="8" text:style-name="Bullet_20_Symbols" style:num-suffix="." text:bullet-char="•">
+        <style:list-level-properties text:space-before="3.7315in" text:min-label-width="0.1965in"/>
+      </text:list-level-style-bullet>
+      <text:list-level-style-bullet text:level="9" text:style-name="Bullet_20_Symbols" style:num-suffix="." text:bullet-char="•">
+        <style:list-level-properties text:space-before="4.2224in" text:min-label-width="0.1965in"/>
+      </text:list-level-style-bullet>
+      <text:list-level-style-bullet text:level="10" text:style-name="Bullet_20_Symbols" style:num-suffix="." text:bullet-char="•">
+        <style:list-level-properties text:space-before="4.7134in" text:min-label-width="0.1965in"/>
+      </text:list-level-style-bullet>
     </text:list-style>
     <style:style style:name="gr1" style:family="graphic">
       <style:graphic-properties draw:stroke="solid" svg:stroke-width="0in" svg:stroke-color="#ffffff" draw:stroke-linejoin="round" draw:fill="solid" draw:fill-color="#ffffff" draw:textarea-horizontal-align="center" draw:textarea-vertical-align="middle" fo:margin-left="0.1252in" fo:margin-right="0.1252in" fo:margin-top="0in" fo:margin-bottom="0in" style:run-through="foreground" style:wrap="parallel" style:number-wrapped-paragraphs="no-limit" style:wrap-contour="false" style:vertical-pos="from-top" style:vertical-rel="paragraph" style:horizontal-pos="from-left" style:horizontal-rel="paragraph" draw:wrap-influence-on-position="once-concurrent" style:flow-with-text="false"/>
@@ -1114,13 +1528,13 @@
         <text:sequence-decl text:display-outline-level="0" text:name="Text"/>
         <text:sequence-decl text:display-outline-level="0" text:name="Drawing"/>
       </text:sequence-decls>
-      <text:p text:style-name="P87">
-        <draw:rect text:anchor-type="paragraph" draw:z-index="3" draw:name="Rectangle 13" draw:style-name="gr1" draw:text-style-name="P94" svg:width="7.2504in" svg:height="0.6252in" svg:x="-0.3736in" svg:y="9.5in">
+      <text:p text:style-name="P104">
+        <draw:rect text:anchor-type="paragraph" draw:z-index="3" draw:name="Rectangle 13" draw:style-name="gr1" draw:text-style-name="P134" svg:width="7.2504in" svg:height="0.6252in" svg:x="-0.3736in" svg:y="9.5in">
           <text:p/>
         </draw:rect>
         <draw:frame draw:style-name="fr2" draw:name="1" text:anchor-type="char" svg:y="1.6252in" svg:width="6.4654in" svg:height="1.1437in" draw:z-index="2">
           <draw:text-box>
-            <text:p text:style-name="P55">D1.1 – Description of Work (DoW)</text:p>
+            <text:p text:style-name="P120">D1.1 – Description of Work (DoW)</text:p>
           </draw:text-box>
         </draw:frame>
         <draw:frame draw:style-name="fr4" draw:name="Image 1" text:anchor-type="char" svg:x="5in" svg:y="9.5in" svg:width="1.861in" svg:height="0.5756in" draw:z-index="0">
@@ -1133,56 +1547,56 @@
         </draw:frame>
         <draw:frame draw:style-name="fr3" draw:name="2" text:anchor-type="char" svg:y="4.3591in" svg:width="6.45in" svg:height="5.25in" draw:z-index="5">
           <draw:text-box>
-            <text:p text:style-name="P57">Fuzzing a VM scheduler</text:p>
-            <text:p text:style-name="P56"/>
-            <text:p text:style-name="P58"/>
-            <text:p text:style-name="P59">Participant:</text:p>
-            <text:p text:style-name="P59"/>
-            <text:list xml:id="list8523067638159874543" text:style-name="WWNum1">
+            <text:p text:style-name="P124">Fuzzing a VM scheduler</text:p>
+            <text:p text:style-name="P123"/>
+            <text:p text:style-name="P125"/>
+            <text:p text:style-name="P126">Participant:</text:p>
+            <text:p text:style-name="P126"/>
+            <text:list xml:id="list3312211346210593770" text:style-name="WWNum1">
               <text:list-item>
-                <text:p text:style-name="P90">Alexandros TSANTILAS</text:p>
-                <text:p text:style-name="P92"/>
+                <text:p text:style-name="P111">Alexandros TSANTILAS</text:p>
+                <text:p text:style-name="P113"/>
               </text:list-item>
             </text:list>
-            <text:p text:style-name="P59"/>
-            <text:p text:style-name="P59"/>
-            <text:p text:style-name="P59">Supervisors</text:p>
-            <text:p text:style-name="P59"/>
-            <text:list xml:id="list101427648745743" text:continue-numbering="true" text:style-name="WWNum1">
+            <text:p text:style-name="P126"/>
+            <text:p text:style-name="P126"/>
+            <text:p text:style-name="P126">Supervisors</text:p>
+            <text:p text:style-name="P126"/>
+            <text:list xml:id="list21829467194301" text:continue-numbering="true" text:style-name="WWNum1">
               <text:list-item>
-                <text:p text:style-name="P91">Fabien HERMENIER</text:p>
+                <text:p text:style-name="P112">Fabien HERMENIER</text:p>
               </text:list-item>
               <text:list-item>
-                <text:p text:style-name="P91">Ludovic HENRIO</text:p>
+                <text:p text:style-name="P112">Ludovic HENRIO</text:p>
               </text:list-item>
             </text:list>
-            <text:p text:style-name="P54"/>
-            <text:p text:style-name="P54"/>
-            <text:p text:style-name="P54"/>
-            <text:p text:style-name="P54"/>
-            <text:p text:style-name="Frame_20_contents"/>
+            <text:p text:style-name="P121"/>
+            <text:p text:style-name="P121"/>
+            <text:p text:style-name="P121"/>
+            <text:p text:style-name="P121"/>
+            <text:p text:style-name="P122"/>
           </draw:text-box>
         </draw:frame>
         <draw:g text:anchor-type="char" draw:z-index="4" draw:name="Group 91" draw:style-name="gr2">
-          <draw:custom-shape draw:name="Text Box 6" draw:style-name="gr3" draw:text-style-name="P95" svg:width="3.5016in" svg:height="0.5669in" svg:x="1.8528in" svg:y="1.0965in">
-            <text:p text:style-name="P95">
-              <text:span text:style-name="T53">
+          <draw:custom-shape draw:name="Text Box 6" draw:style-name="gr3" draw:text-style-name="P135" svg:width="3.5016in" svg:height="0.5669in" svg:x="1.8528in" svg:y="1.0965in">
+            <text:p text:style-name="P135">
+              <text:span text:style-name="T126">
                 <text:s/>
               </text:span>
-              <text:span text:style-name="T53">Projet de Fin d’Études</text:span>
-              <text:span text:style-name="T53">
+              <text:span text:style-name="T126">Projet de Fin d’Études</text:span>
+              <text:span text:style-name="T126">
                 <text:tab/>
               </text:span>
-              <text:span text:style-name="T53">
+              <text:span text:style-name="T126">
                 <text:tab/>
               </text:span>
             </text:p>
-            <text:p text:style-name="P95">
-              <text:span text:style-name="T53">2014 – 2015 </text:span>
-              <text:span text:style-name="T53">
+            <text:p text:style-name="P135">
+              <text:span text:style-name="T126">2014 – 2015 </text:span>
+              <text:span text:style-name="T126">
                 <text:tab/>
               </text:span>
-              <text:span text:style-name="T53">
+              <text:span text:style-name="T126">
                 <text:tab/>
               </text:span>
             </text:p>
@@ -1190,10 +1604,10 @@
           </draw:custom-shape>
           <draw:custom-shape draw:name="Text Box 7" draw:style-name="gr4" svg:width="1.7669in" svg:height="0.8287in" svg:x="4.6626in" svg:y="0.961in">
             <text:p>
-              <text:span text:style-name="T54">
+              <text:span text:style-name="T127">
                 <text:s/>
               </text:span>
-              <text:span text:style-name="T54">[R|E]</text:span>
+              <text:span text:style-name="T127">[R|E]</text:span>
             </text:p>
             <draw:enhanced-geometry svg:viewBox="0 0 21600 21600" draw:mirror-horizontal="false" draw:mirror-vertical="false" draw:type="mso-spt202" draw:enhanced-path="M 0 0 L 21600 0 21600 21600 0 21600 0 0 Z N"/>
           </draw:custom-shape>
@@ -1204,98 +1618,118 @@
           </draw:custom-shape>
         </draw:g>
       </text:p>
-      <text:p text:style-name="P88"/>
-      <text:p text:style-name="Subtitle">Abstract</text:p>
+      <text:p text:style-name="P105"/>
+      <text:p text:style-name="P114">Abstract</text:p>
       <text:p text:style-name="Standard">
-        <text:span text:style-name="Subtle_20_Emphasis"/>
+        <text:span text:style-name="Subtle_20_Emphasis">
+          <text:span text:style-name="T94"/>
+        </text:span>
       </text:p>
       <text:p text:style-name="P12">
-        Inside a IaaS cloud, the VM scheduler is responsible for deploying the VMs to appropriate physical servers according to the SLAs. 
-        <text:span text:style-name="T18">As</text:span>
-         environmental conditions or the clients' expectation evolve, the VM scheduler must reconfigure the deployment accordingly.
+        Inside a
+        <text:span text:style-name="T105">n</text:span>
+         IaaS cloud, the VM scheduler is responsible for deploying the VMs to appropriate physical servers according to the SLAs. 
+        <text:span text:style-name="T22">As</text:span>
+         environmental conditions and t
+        <text:span text:style-name="T62">he </text:span>
+        clients' expectation
+        <text:span text:style-name="T62">s</text:span>
+         evolve, the VM scheduler 
+        <text:span text:style-name="T62">has to </text:span>
+        reconfigure the deployment accordingly.
       </text:p>
       <text:p text:style-name="P12"/>
       <text:p text:style-name="P13">
         However, 
-        <text:span text:style-name="T8">i</text:span>
+        <text:span text:style-name="T12">i</text:span>
         mplementing a VM scheduler that is correct 
-        <text:span text:style-name="T8">and</text:span>
+        <text:span text:style-name="T12">and</text:span>
          behaves according to its documentation is difficult 
-        <text:span text:style-name="T18">and requires</text:span>
+        <text:span text:style-name="T22">and requires</text:span>
          understand
-        <text:span text:style-name="T18">ing of</text:span>
+        <text:span text:style-name="T22">ing of</text:span>
          the infrastructure management capabilities and the pre-conditions related to each reconfiguration action, 
-        <text:span text:style-name="T18">as well as</text:span>
+        <text:span text:style-name="T22">as well as</text:span>
          combinatorial problems such as assignment and task scheduling.
       </text:p>
       <text:p text:style-name="P13"/>
-      <text:p text:style-name="P14">The difficulties inherent in the implementation a VM scheduler have led to defective implementations with severe consequences for both clients and providers. Fuzzing is a software testing technique to check complex software. It consists in generating random input data for a component to usually detect crashing situations.</text:p>
+      <text:p text:style-name="P14">
+        The difficulties inherent in the implementation a VM scheduler have led to defective implementations with severe consequences for both clients and providers. Fuzzing is a software testing technique to check complex software, 
+        <text:span text:style-name="T62">that</text:span>
+        <text:span text:style-name="T62">is based</text:span>
+         in generating random input data for a component to usually detect crashing situations 
+        <text:span text:style-name="T62">or wrong results</text:span>
+        .
+      </text:p>
       <text:p text:style-name="P14"/>
-      <text:p text:style-name="P63">
+      <text:p text:style-name="P129">
         BtrPlace 
-        <text:span text:style-name="T19">is a </text:span>
+        <text:span text:style-name="T23">is a </text:span>
         research oriented VM scheduler, 
-        <text:span text:style-name="T19">which still has </text:span>
+        <text:span text:style-name="T23">which still has </text:span>
         open 
-        <text:span text:style-name="T8">bugs</text:span>
-         about correctness issues. 
-        <text:span text:style-name="T19">C</text:span>
+        <text:span text:style-name="T12">bugs</text:span>
+        <text:span text:style-name="T63">concerning</text:span>
+         correctness issues. 
+        <text:span text:style-name="T23">C</text:span>
         urrently, 
-        <text:span text:style-name="T19">some effort is made</text:span>
+        <text:span text:style-name="T23">some effort is made</text:span>
          to fuzz BtrPlace but in addition to crash
-        <text:span text:style-name="T8">e</text:span>
+        <text:span text:style-name="T12">e</text:span>
         s, 
-        <text:span text:style-name="T19">it is </text:span>
+        <text:span text:style-name="T23">it is </text:span>
         detect
-        <text:span text:style-name="T19">ed</text:span>
-         inconsistent behavior with regards to a formal specification of some components. In this PFE, 
-        <text:span text:style-name="T19">the goal is</text:span>
+        <text:span text:style-name="T23">ed</text:span>
+         inconsistent behavio
+        <text:span text:style-name="T93">u</text:span>
+        r with regards to a formal specification of some components. In this PFE, 
+        <text:span text:style-name="T23">the goal is</text:span>
          to go beyond these simple fuzzing techniques 
-        <text:span text:style-name="T19">and</text:span>
+        <text:span text:style-name="T23">and</text:span>
          propose novel exploration techniques. The
-        <text:span text:style-name="T19">refore, the</text:span>
+        <text:span text:style-name="T23">refore, the</text:span>
          objective
-        <text:span text:style-name="T18">s</text:span>
+        <text:span text:style-name="T22">s</text:span>
          of this PFE are:
       </text:p>
-      <text:list xml:id="list4982175325509762181" text:style-name="WWNum3">
+      <text:list xml:id="list6245793817713483249" text:style-name="WWNum3">
         <text:list-item>
-          <text:p text:style-name="P66">to establish a bibliography around fuzzing techniques, from generic to domain specific approaches.</text:p>
+          <text:p text:style-name="P15">to establish a bibliography around fuzzing techniques, from generic to domain specific approaches.</text:p>
         </text:list-item>
         <text:list-item>
-          <text:p text:style-name="P66">to propose novel exploration techniques.</text:p>
+          <text:p text:style-name="P15">to propose novel exploration techniques.</text:p>
         </text:list-item>
         <text:list-item>
-          <text:p text:style-name="P65">
+          <text:p text:style-name="P9">
             <text:span text:style-name="Subtle_20_Emphasis">
-              <text:span text:style-name="T7">to implement them inside the current fuzzer of BtrPlace.</text:span>
+              <text:span text:style-name="T6">to implement them inside the current fuzzer of BtrPlace.</text:span>
             </text:span>
           </text:p>
         </text:list-item>
       </text:list>
-      <text:p text:style-name="P10"/>
-      <text:p text:style-name="P10"/>
-      <text:p text:style-name="P10"/>
-      <text:p text:style-name="P10"/>
-      <text:p text:style-name="P10"/>
-      <text:p text:style-name="P10"/>
-      <text:p text:style-name="P10"/>
-      <text:p text:style-name="P10"/>
-      <text:p text:style-name="P10"/>
-      <text:p text:style-name="P10"/>
-      <text:p text:style-name="P10"/>
-      <text:p text:style-name="P10"/>
-      <text:p text:style-name="P10"/>
-      <text:p text:style-name="P10"/>
-      <text:p text:style-name="P10"/>
-      <text:p text:style-name="P10"/>
-      <text:p text:style-name="P10"/>
-      <text:p text:style-name="P10"/>
-      <text:p text:style-name="P10"/>
-      <text:p text:style-name="P10">
+      <text:p text:style-name="P91"/>
+      <text:p text:style-name="P91"/>
+      <text:p text:style-name="P91"/>
+      <text:p text:style-name="P91"/>
+      <text:p text:style-name="P91"/>
+      <text:p text:style-name="P91"/>
+      <text:p text:style-name="P91"/>
+      <text:p text:style-name="P91"/>
+      <text:p text:style-name="P91"/>
+      <text:p text:style-name="P91"/>
+      <text:p text:style-name="P91"/>
+      <text:p text:style-name="P91"/>
+      <text:p text:style-name="P91"/>
+      <text:p text:style-name="P91"/>
+      <text:p text:style-name="P91"/>
+      <text:p text:style-name="P91"/>
+      <text:p text:style-name="P91"/>
+      <text:p text:style-name="P91"/>
+      <text:p text:style-name="P91"/>
+      <text:p text:style-name="P91"/>
+      <text:p text:style-name="P115">
         <text:soft-page-break/>
       </text:p>
-      <text:p text:style-name="Contents_20_Heading"/>
       <text:table-of-content text:style-name="Sect1" text:protected="true" text:name="Table of Contents1">
         <text:table-of-content-source text:outline-level="10">
           <text:index-title-template text:style-name="Contents_20_Heading">Table of Contents</text:index-title-template>
@@ -1386,99 +1820,149 @@
           <text:index-title text:style-name="Sect1" text:name="Table of Contents1_Head">
             <text:p text:style-name="Contents_20_Heading">Table of Contents</text:p>
           </text:index-title>
-          <text:p text:style-name="P60">
+          <text:p text:style-name="P118">
             <text:a xlink:type="simple" xlink:href="#__RefHeading__725_712135975" text:style-name="Index_20_Link" text:visited-style-name="Index_20_Link">
               1.General Project Description
               <text:tab/>
               4
             </text:a>
           </text:p>
-          <text:p text:style-name="P61">
+          <text:p text:style-name="P119">
             <text:a xlink:type="simple" xlink:href="#__RefHeading__727_712135975" text:style-name="Index_20_Link" text:visited-style-name="Index_20_Link">
               Framework/Context
               <text:tab/>
               4
             </text:a>
           </text:p>
-          <text:p text:style-name="P61">
+          <text:p text:style-name="P119">
             <text:a xlink:type="simple" xlink:href="#__RefHeading__729_712135975" text:style-name="Index_20_Link" text:visited-style-name="Index_20_Link">
-              Motivations
+              Motivation
               <text:tab/>
-              4
+              5
             </text:a>
           </text:p>
-          <text:p text:style-name="P61">
+          <text:p text:style-name="P119">
             <text:a xlink:type="simple" xlink:href="#__RefHeading__731_712135975" text:style-name="Index_20_Link" text:visited-style-name="Index_20_Link">
               Challenges
               <text:tab/>
-              4
+              5
             </text:a>
           </text:p>
-          <text:p text:style-name="P61">
+          <text:p text:style-name="P119">
             <text:a xlink:type="simple" xlink:href="#__RefHeading__733_712135975" text:style-name="Index_20_Link" text:visited-style-name="Index_20_Link">
               Goals
               <text:tab/>
-              4
+              6
             </text:a>
           </text:p>
-          <text:p text:style-name="P60">
+          <text:p text:style-name="P118">
             <text:a xlink:type="simple" xlink:href="#__RefHeading__735_712135975" text:style-name="Index_20_Link" text:visited-style-name="Index_20_Link">
               2.State of the Art
               <text:tab/>
-              5
+              7
             </text:a>
           </text:p>
-          <text:p text:style-name="P60">
+          <text:p text:style-name="P119">
+            <text:a xlink:type="simple" xlink:href="#__RefHeading__2878_761839053" text:style-name="Index_20_Link" text:visited-style-name="Index_20_Link">
+              Test-Case Reduction
+              <text:tab/>
+              7
+            </text:a>
+          </text:p>
+          <text:p text:style-name="P119">
+            <text:a xlink:type="simple" xlink:href="#__RefHeading__2880_761839053" text:style-name="Index_20_Link" text:visited-style-name="Index_20_Link">
+              Taming fuzzers
+              <text:tab/>
+              8
+            </text:a>
+          </text:p>
+          <text:p text:style-name="P119">
+            <text:a xlink:type="simple" xlink:href="#__RefHeading__2882_761839053" text:style-name="Index_20_Link" text:visited-style-name="Index_20_Link">
+              Directed Automated Random Testing
+              <text:tab/>
+              8
+            </text:a>
+          </text:p>
+          <text:p text:style-name="P119">
+            <text:a xlink:type="simple" xlink:href="#__RefHeading__2884_761839053" text:style-name="Index_20_Link" text:visited-style-name="Index_20_Link">
+              Feedback-oriented random test generation
+              <text:tab/>
+              9
+            </text:a>
+          </text:p>
+          <text:p text:style-name="P119">
+            <text:a xlink:type="simple" xlink:href="#__RefHeading__2886_761839053" text:style-name="Index_20_Link" text:visited-style-name="Index_20_Link">
+              Grammar-based whitebox fuzzing
+              <text:tab/>
+              9
+            </text:a>
+          </text:p>
+          <text:p text:style-name="P119">
+            <text:a xlink:type="simple" xlink:href="#__RefHeading__2888_761839053" text:style-name="Index_20_Link" text:visited-style-name="Index_20_Link">
+              Swarm testing
+              <text:tab/>
+              9
+            </text:a>
+          </text:p>
+          <text:p text:style-name="P118">
             <text:a xlink:type="simple" xlink:href="#__RefHeading__737_712135975" text:style-name="Index_20_Link" text:visited-style-name="Index_20_Link">
               3.Workplan, Tasks and Milestones
               <text:tab/>
-              6
+              10
             </text:a>
           </text:p>
-          <text:p text:style-name="P60">
+          <text:p text:style-name="P119">
+            <text:a xlink:type="simple" xlink:href="#__RefHeading__2890_761839053" text:style-name="Index_20_Link" text:visited-style-name="Index_20_Link">
+              Workplan and tasks
+              <text:tab/>
+              10
+            </text:a>
+          </text:p>
+          <text:p text:style-name="P119">
+            <text:a xlink:type="simple" xlink:href="#__RefHeading__2892_761839053" text:style-name="Index_20_Link" text:visited-style-name="Index_20_Link">
+              Deliverables
+              <text:tab/>
+              11
+            </text:a>
+          </text:p>
+          <text:p text:style-name="P118">
             <text:a xlink:type="simple" xlink:href="#__RefHeading__739_712135975" text:style-name="Index_20_Link" text:visited-style-name="Index_20_Link">
               4.Bibliography
               <text:tab/>
-              7
+              12
             </text:a>
           </text:p>
         </text:index-body>
       </text:table-of-content>
-      <text:p text:style-name="Standard"/>
-      <text:p text:style-name="Standard"/>
-      <text:p text:style-name="P11"/>
-      <text:p text:style-name="Standard"/>
-      <text:p text:style-name="Standard"/>
-      <text:p text:style-name="Standard"/>
-      <text:p text:style-name="Standard"/>
-      <text:p text:style-name="Standard"/>
-      <text:p text:style-name="Standard"/>
-      <text:p text:style-name="Standard"/>
-      <text:p text:style-name="Standard"/>
-      <text:p text:style-name="Standard"/>
-      <text:p text:style-name="Standard"/>
-      <text:p text:style-name="Standard"/>
-      <text:p text:style-name="Standard"/>
-      <text:p text:style-name="Standard"/>
-      <text:p text:style-name="Standard"/>
-      <text:p text:style-name="Standard"/>
-      <text:p text:style-name="Standard"/>
-      <text:p text:style-name="Standard"/>
-      <text:p text:style-name="Standard"/>
-      <text:p text:style-name="Standard"/>
-      <text:p text:style-name="Standard"/>
-      <text:p text:style-name="Standard"/>
-      <text:p text:style-name="Standard"/>
-      <text:p text:style-name="Standard"/>
-      <text:p text:style-name="Standard"/>
-      <text:p text:style-name="Standard"/>
-      <text:p text:style-name="Standard"/>
-      <text:p text:style-name="Standard"/>
-      <text:p text:style-name="Standard"/>
-      <text:p text:style-name="Standard"/>
-      <text:list xml:id="list7316659072114943343" text:style-name="WWNum6">
+      <text:p text:style-name="P89"/>
+      <text:p text:style-name="P89"/>
+      <text:p text:style-name="P92"/>
+      <text:p text:style-name="P89"/>
+      <text:p text:style-name="P89"/>
+      <text:p text:style-name="P89"/>
+      <text:p text:style-name="P89"/>
+      <text:p text:style-name="P89"/>
+      <text:p text:style-name="P89"/>
+      <text:p text:style-name="P89"/>
+      <text:p text:style-name="P89"/>
+      <text:p text:style-name="P89"/>
+      <text:p text:style-name="P89"/>
+      <text:p text:style-name="P89"/>
+      <text:p text:style-name="P89"/>
+      <text:p text:style-name="P89"/>
+      <text:p text:style-name="P89"/>
+      <text:p text:style-name="P89"/>
+      <text:p text:style-name="P89"/>
+      <text:p text:style-name="P89"/>
+      <text:p text:style-name="P89"/>
+      <text:p text:style-name="P89"/>
+      <text:p text:style-name="P89"/>
+      <text:p text:style-name="P89"/>
+      <text:p text:style-name="P89"/>
+      <text:p text:style-name="P89"/>
+      <text:list xml:id="list2725835144670824077" text:style-name="WWNum6">
         <text:list-item>
-          <text:h text:style-name="P89" text:outline-level="1">
+          <text:h text:style-name="P108" text:outline-level="1">
             <text:bookmark-start text:name="__RefHeading__725_712135975"/>
             <text:bookmark-start text:name="_Toc241836967"/>
             <text:soft-page-break/>
@@ -1488,668 +1972,1032 @@
           </text:h>
         </text:list-item>
       </text:list>
-      <text:h text:style-name="Heading_20_2" text:outline-level="2"/>
-      <text:h text:style-name="Heading_20_2" text:outline-level="2">
+      <text:h text:style-name="P110" text:outline-level="2"/>
+      <text:h text:style-name="P110" text:outline-level="2">
+        <text:bookmark-start text:name="__RefHeading__727_712135975"/>
         <text:bookmark-start text:name="_Toc241836968"/>
-        <text:bookmark-start text:name="__RefHeading__727_712135975"/>
-        Framework/Context
+        <text:span text:style-name="T94">Framework/Context</text:span>
+        <text:bookmark-end text:name="__RefHeading__727_712135975"/>
         <text:bookmark-end text:name="_Toc241836968"/>
-        <text:bookmark-end text:name="__RefHeading__727_712135975"/>
       </text:h>
-      <text:p text:style-name="Standard"/>
-      <text:p text:style-name="P93">
-        The VM scheduler is the cornerstone of the good functioning of an IaaS cloud. The provider bases his offering and the clients base their requirements on the features described in its documentation. The cost reflects the amount of resources allocated and consumed, minored by the providers penalties when the SLA is not met in practice.The scheduler is then expected to take decisions that are aligned with its theoretical behavior 
-        <text:span text:style-name="T51">and reconfigure the deployment according to the evolution of environmental conditions (failures, load spike, etc) and the clients' expectation</text:span>
-        .
-      </text:p>
-      <text:p text:style-name="P93"/>
-      <text:p text:style-name="P93">Implementing a VM scheduler that is correct, i.e. that behaves according to its documentation, is however difficult. To implement a reconfiguration action, a developer must understand the infrastructure management capabilities and the pre-conditions related to each reconfiguration action. For example, one of the preconditions is no server can be turned off with VMs running on it. To implement a SLA enforcement algorithm, the developer must also master several families of combinatorial problems such as assignment and task scheduling and ensure its code fits the many possible situations. For example, he must consider the implication of every possible VM state on its resource consumption.</text:p>
-      <text:p text:style-name="Preformatted_20_Text"/>
-      <text:p text:style-name="P24">
+      <text:p text:style-name="P89"/>
+      <text:p text:style-name="P133">
+        <text:span text:style-name="T84">An I</text:span>
+        <text:span text:style-name="T79">nfrastructure as a Service </text:span>
+        <text:span text:style-name="T80">(IaaS) cloud computing model </text:span>
+        <text:span text:style-name="T79">is a provision model in which an organization outsources the equipment used to support operations, including storage, hardware, servers and networking components. The service provider owns the equipment and is responsible for housing, running and maintaining it. The client typically pays on a per-use basis. </text:span>
+        <text:span text:style-name="T80">The main features of an IaaS cloud are the dynamic scaling, the u</text:span>
+        <text:span text:style-name="T79">tility computing service and billing model </text:span>
+        <text:span text:style-name="T80">and</text:span>
+        <text:span text:style-name="T79"> </text:span>
+        <text:span text:style-name="T80">the p</text:span>
+        <text:span text:style-name="T79">olicy-based services.</text:span>
+      </text:p>
+      <text:p text:style-name="P132"/>
+      <text:p text:style-name="P132">
+        <text:span text:style-name="T106">T</text:span>
+        he 
+        <text:span text:style-name="T44">VM scheduler</text:span>
+         is the cornerstone of the good functioning of an IaaS cloud. The provider 
+        <text:span text:style-name="T105">makes</text:span>
+         his offering
+        <text:span text:style-name="T105">s</text:span>
+         and the clients 
+        <text:span text:style-name="T105">demand</text:span>
+         their requirements 
+        <text:span text:style-name="T105">based</text:span>
+         on the features described in its documentation. The scheduler is then expected to take decisions that are aligned with its theoretical behavio
+        <text:span text:style-name="T61">u</text:span>
+        r 
+        <text:span text:style-name="T60">and reconfigure the deployment according to the evolution of environmental conditions (failures, load spike, etc) and the clients' expectation</text:span>
+        . 
+        <text:span text:style-name="T105">Therefore, its goal is to adjust the infrastructure resources it uses, so as to accommodate varied workloads and priorities, based on SLAs with the customers.</text:span>
+        <text:span text:style-name="T100">The cost reflects the amount of resources allocated and consumed, minored by the providers</text:span>
+        <text:span text:style-name="T101">'</text:span>
+        <text:span text:style-name="T100"> penalties when the SLA</text:span>
+        <text:span text:style-name="T102">s</text:span>
+        <text:span text:style-name="T100"> </text:span>
+        <text:span text:style-name="T102">are</text:span>
+        <text:span text:style-name="T100"> not met in practice.</text:span>
+      </text:p>
+      <text:p text:style-name="P131"/>
+      <text:p text:style-name="P106">
         <text:span text:style-name="Subtle_20_Emphasis">
-          <text:span text:style-name="T3">BtrPlace is a virtual machine scheduler for hosting platforms, specialized safely through independent constraints to support the user's expectations. It is a rewrite of the reconfiguration algorithm inside the Entropy project, with a focus on extensibility. It </text:span>
-        </text:span>
-        acts as an infinite control loop, which performs a globally optimized placement according to cluster resource usage and scheduler objectives. Relying on an encapsulation of jobs into VMs, 
-        <text:span text:style-name="T17">it</text:span>
-         enables to implement finer scheduling policies through cluster-wide context switches: permutations between VMs present in the cluster. It results a more flexible use of cluster resources and relieve end-users of the burden of dealing with time estimates. 
-      </text:p>
-      <text:p text:style-name="P24">
-        <text:span text:style-name="Subtle_20_Emphasis">
-          <text:span text:style-name="T3">
-            <text:s/>
-          </text:span>
-        </text:span>
-      </text:p>
-      <text:h text:style-name="Heading_20_2" text:outline-level="2">
-        <text:bookmark-start text:name="_Toc241836969"/>
-        <text:bookmark-start text:name="__RefHeading__729_712135975"/>
-        Motivations
-        <text:bookmark-end text:name="_Toc241836969"/>
-        <text:bookmark-end text:name="__RefHeading__729_712135975"/>
-      </text:h>
-      <text:p text:style-name="Standard"/>
-      <text:p text:style-name="P64">
-        The difficulties inherent in the implementation a VM scheduler have led to defective implementations with severe consequences for both clients and providers. For example, Nova is the components embedding the VM scheduler of the leading open source IaaS software stack OpenStack. The scheduler code is tested and every modification must be peer-reviewed before integration. Despite this quality management system, 
-        <text:span text:style-name="T20">users reported that the VM scheduler computes the amount of consumed resources on servers incorrectly by taking crashed VMs into account and that the algorithm that forces the colocation of VMs is broken when some </text:span>
-        <text:soft-page-break/>
-        <text:span text:style-name="T20">of the VMs have been resized.</text:span>
-        <text:span text:style-name="T20">Therefore, </text:span>
-        8 bugs are 
-        <text:span text:style-name="T20">still </text:span>
-        currently open about correctness issues 
-        <text:span text:style-name="T20">and the</text:span>
-         same kind of bugs ha
-        <text:span text:style-name="T20">ve</text:span>
-         been seen in the research oriented VM scheduler BtrPlace.
-      </text:p>
-      <text:p text:style-name="P64"/>
-      <text:p text:style-name="P25">
-        <text:span text:style-name="Subtle_20_Emphasis">
-          <text:span text:style-name="T4">Even though</text:span>
+          <text:span text:style-name="T1">BtrPlace</text:span>
         </text:span>
         <text:span text:style-name="Subtle_20_Emphasis">
-          <text:span text:style-name="T1"> </text:span>
+          <text:span text:style-name="T2"> is a virtual machine scheduler for hosting platform</text:span>
         </text:span>
         <text:span text:style-name="Subtle_20_Emphasis">
-          <text:span text:style-name="T2">more that eighty</text:span>
+          <text:span text:style-name="T3">s</text:span>
         </text:span>
         <text:span text:style-name="Subtle_20_Emphasis">
-          <text:span text:style-name="T1"> unit tests </text:span>
+          <text:span text:style-name="T2">, </text:span>
         </text:span>
         <text:span text:style-name="Subtle_20_Emphasis">
-          <text:span text:style-name="T4">have been </text:span>
+          <text:span text:style-name="T3">that can be safely</text:span>
         </text:span>
         <text:span text:style-name="Subtle_20_Emphasis">
-          <text:span text:style-name="T1">created, </text:span>
+          <text:span text:style-name="T2"> specialize</text:span>
         </text:span>
         <text:span text:style-name="Subtle_20_Emphasis">
-          <text:span text:style-name="T5">with </text:span>
+          <text:span text:style-name="T3">d </text:span>
         </text:span>
         <text:span text:style-name="Subtle_20_Emphasis">
-          <text:span text:style-name="T1">a code coverage of 80% </text:span>
+          <text:span text:style-name="T2">through independent constraints to support the user's expectations </text:span>
         </text:span>
         <text:span text:style-name="Subtle_20_Emphasis">
-          <text:span text:style-name="T5">achieved </text:span>
+          <text:span text:style-name="T4">[1]</text:span>
         </text:span>
         <text:span text:style-name="Subtle_20_Emphasis">
-          <text:span text:style-name="T1">and one thousand lines of code </text:span>
+          <text:span text:style-name="T2">. It </text:span>
+        </text:span>
+        <text:span text:style-name="T100">acts as an infinite control loop, which performs a globally optimized placement according to cluster resource usage and scheduler objectives. </text:span>
+        <text:span text:style-name="T53">Relying</text:span>
+        <text:span text:style-name="T100"> on an encapsulation of jobs into VMs, </text:span>
+        <text:span text:style-name="T103">it</text:span>
+        <text:span text:style-name="T100"> enables to implement finer scheduling policies through cluster-wide context switches: permutations between VMs present in the cluster. It results </text:span>
+        <text:span text:style-name="T104">to </text:span>
+        <text:span text:style-name="T100">a more flexible use of cluster resources and relieve end-users f</text:span>
+        <text:span text:style-name="T104">rom</text:span>
+        <text:span text:style-name="T100"> the burden of dealing with time estimates. </text:span>
+      </text:p>
+      <text:p text:style-name="P106">
+        <text:span text:style-name="T100"/>
+      </text:p>
+      <text:p text:style-name="P98">
+        <text:span text:style-name="T82">Implementing a VM scheduler that is correct, i.e. that behaves according to its documentation, is however difficult. To implement a reconfiguration action, a developer must understand the infrastructure management capabilities and the pre-conditions related to each reconfiguration action. For example, one of the preconditions is </text:span>
+        <text:span text:style-name="T83">that </text:span>
+        <text:span text:style-name="T82">no server can be turned off </text:span>
+        <text:span text:style-name="T83">when</text:span>
+        <text:span text:style-name="T82"> VMs </text:span>
+        <text:span text:style-name="T83">are </text:span>
+        <text:span text:style-name="T82">running on it. To implement a</text:span>
+        <text:span text:style-name="T83">n</text:span>
+        <text:span text:style-name="T82"> SLA enforcement algorithm, the developer must also master several families of combinatorial problems such as assignment and task scheduling and ensure its code fits </text:span>
+        <text:span text:style-name="T83">all </text:span>
+        <text:span text:style-name="T82">the possible situations. For example, he must consider the implication of every possible VM state on its resource consumption.</text:span>
+        <text:span text:style-name="T85"> </text:span>
+      </text:p>
+      <text:p text:style-name="P97"/>
+      <text:p text:style-name="P99">
+        <text:span text:style-name="T84">Therefore, for the creation of a VM scheduler, extensive testing is required. </text:span>
+        <text:span text:style-name="T86">For this reason, we use </text:span>
+        <text:span text:style-name="T90">fuzz testing</text:span>
+        <text:span text:style-name="T84">, </text:span>
+        <text:span text:style-name="T86">a </text:span>
+        <text:span text:style-name="T84">more and more </text:span>
+        <text:span text:style-name="T86">wi</text:span>
+        <text:span text:style-name="T84">dely used technique </text:span>
+        <text:span text:style-name="T86">for testing software systems</text:span>
+        <text:span text:style-name="T84">. </text:span>
+        <text:span text:style-name="T85">F</text:span>
+        <text:span text:style-name="T91">uzzing</text:span>
+        <text:span text:style-name="T79"> is a</text:span>
+        <text:span text:style-name="T81">n</text:span>
+        <text:span text:style-name="T79"> often automated or semi-automated </text:span>
+        <text:span text:style-name="T81">technique</text:span>
+        <text:span text:style-name="T79">, that involves providing invalid, unexpected, or random data to the inputs of a computer program. The program is then monitored for exceptions such as crashes, or failing built-in code assertions or for finding potential memory leaks. The</text:span>
+        <text:span text:style-name="T81"> most bugs in VM schedulers</text:span>
+        <text:span text:style-name="T86"> can be classified in three distinct categories, which are false-negative failures (</text:span>
+        <text:span text:style-name="T87">invalid </text:span>
+        <text:span text:style-name="T86">actions or </text:span>
+        <text:span text:style-name="T87">VM scheduling</text:span>
+        <text:span text:style-name="T86">), false-positive failures (a</text:span>
+        <text:span text:style-name="T88"> valid </text:span>
+        <text:span text:style-name="T86">VM</text:span>
+        <text:span text:style-name="T88"> </text:span>
+        <text:span text:style-name="T87">scheduling </text:span>
+        <text:span text:style-name="T88">is </text:span>
+        <text:span text:style-name="T87">prevent</text:span>
+        <text:span text:style-name="T88">ed</text:span>
+        <text:span text:style-name="T86">) and crashes.</text:span>
+      </text:p>
+      <text:p text:style-name="Standard">
+        <text:span text:style-name="Subtle_20_Emphasis">
+          <text:span text:style-name="T5"/>
+        </text:span>
+      </text:p>
+      <text:h text:style-name="P109" text:outline-level="2">
+        <text:bookmark-start text:name="__RefHeading__729_712135975"/>
+        <text:bookmark-start text:name="_Toc241836969"/>
+        <text:soft-page-break/>
+        Motivation
+        <text:bookmark-end text:name="__RefHeading__729_712135975"/>
+        <text:bookmark-end text:name="_Toc241836969"/>
+      </text:h>
+      <text:p text:style-name="P89"/>
+      <text:p text:style-name="P130">
+        The difficulties inherent in the implementation 
+        <text:span text:style-name="T63">of </text:span>
+        a VM scheduler have led to defective implementations with severe consequences for both clients and providers. For example, Nova is the c
+        <text:span text:style-name="T110">o</text:span>
+        mponent embedding the VM scheduler of the leading open source IaaS software stack OpenStack. The scheduler code is tested and every modification must be peer-reviewed before integration. Despite this quality management system, 
+        <text:span text:style-name="T24">users reported that the VM scheduler computes the amount of consumed resources on servers incorrectly by taking crashed VMs into account and that the algorithm that forces the collocation of VMs is broken when some of the VMs have been resized.</text:span>
+        <text:span text:style-name="T24">Therefore, </text:span>
+        8 bugs are 
+        <text:span text:style-name="T24">still </text:span>
+        currently open about correctness issues 
+        <text:span text:style-name="T24">and the</text:span>
+         same kind of bugs ha
+        <text:span text:style-name="T24">ve</text:span>
+         been seen in the research oriented VM scheduler BtrPlace.
+      </text:p>
+      <text:p text:style-name="P129"/>
+      <text:p text:style-name="P2">
+        <text:span text:style-name="Subtle_20_Emphasis">
+          <text:span text:style-name="T7">Even though</text:span>
         </text:span>
         <text:span text:style-name="Subtle_20_Emphasis">
-          <text:span text:style-name="T5">written for</text:span>
+          <text:span text:style-name="T8"> </text:span>
         </text:span>
         <text:span text:style-name="Subtle_20_Emphasis">
-          <text:span text:style-name="T1"> hand-written checkers, the BtrPlace VM scheduler</text:span>
+          <text:span text:style-name="T9">more that eighty</text:span>
         </text:span>
         <text:span text:style-name="Subtle_20_Emphasis">
-          <text:span text:style-name="T5">'s</text:span>
+          <text:span text:style-name="T8"> unit tests </text:span>
         </text:span>
         <text:span text:style-name="Subtle_20_Emphasis">
-          <text:span text:style-name="T1"> placement constraints are still bugged. </text:span>
+          <text:span text:style-name="T7">have been </text:span>
         </text:span>
         <text:span text:style-name="Subtle_20_Emphasis">
-          <text:span text:style-name="T5">This</text:span>
+          <text:span text:style-name="T8">created, </text:span>
         </text:span>
         <text:span text:style-name="Subtle_20_Emphasis">
-          <text:span text:style-name="T1"> can result to a silent SLA violation, resource fragmentation, crashing reconfigurations or even runtime failures. </text:span>
+          <text:span text:style-name="T10">with </text:span>
         </text:span>
         <text:span text:style-name="Subtle_20_Emphasis">
-          <text:span text:style-name="T6">A bug in a SLA enforcement algorithm tends to make clients of IaaS lose confidence in their providers. Likewise, a bug that exaggerates the amount of used resources reduces the gain for the provider.</text:span>
+          <text:span text:style-name="T8">a code coverage of 80% </text:span>
         </text:span>
-      </text:p>
-      <text:p text:style-name="Standard"/>
-      <text:h text:style-name="Heading_20_2" text:outline-level="2">
+        <text:span text:style-name="Subtle_20_Emphasis">
+          <text:span text:style-name="T10">achieved </text:span>
+        </text:span>
+        <text:span text:style-name="Subtle_20_Emphasis">
+          <text:span text:style-name="T8">and one thousand lines of code </text:span>
+        </text:span>
+        <text:span text:style-name="Subtle_20_Emphasis">
+          <text:span text:style-name="T10">written for</text:span>
+        </text:span>
+        <text:span text:style-name="Subtle_20_Emphasis">
+          <text:span text:style-name="T8"> hand-written checkers, the BtrPlace VM scheduler</text:span>
+        </text:span>
+        <text:span text:style-name="Subtle_20_Emphasis">
+          <text:span text:style-name="T10">'s</text:span>
+        </text:span>
+        <text:span text:style-name="Subtle_20_Emphasis">
+          <text:span text:style-name="T8"> placement constraints are still bugged. </text:span>
+        </text:span>
+        <text:span text:style-name="Subtle_20_Emphasis">
+          <text:span text:style-name="T10">This</text:span>
+        </text:span>
+        <text:span text:style-name="Subtle_20_Emphasis">
+          <text:span text:style-name="T8"> can result to a silent SLA violation, resource fragmentation, crashing reconfigurations or even runtime failures. </text:span>
+        </text:span>
+        <text:span text:style-name="Subtle_20_Emphasis">
+          <text:span text:style-name="T11">A bug in a SLA enforcement algorithm tends to make clients of IaaS lose confidence in their providers. Likewise, a bug that exaggerates the amount of used resources reduces the gain for the provider.</text:span>
+        </text:span>
+      </text:p>
+      <text:p text:style-name="P89"/>
+      <text:h text:style-name="P109" text:outline-level="2">
+        <text:bookmark-start text:name="__RefHeading__731_712135975"/>
         <text:bookmark-start text:name="_Toc241836970"/>
-        <text:bookmark-start text:name="__RefHeading__731_712135975"/>
         Challenges
+        <text:bookmark-end text:name="__RefHeading__731_712135975"/>
         <text:bookmark-end text:name="_Toc241836970"/>
-        <text:bookmark-end text:name="__RefHeading__731_712135975"/>
       </text:h>
-      <text:p text:style-name="Standard"/>
-      <text:p text:style-name="P33">
+      <text:p text:style-name="P89"/>
+      <text:p text:style-name="P16">
         Given the existence of bugs, the main challenge is to improve the current fuzzer of BtrPlace so that we can address easier the bugs and eventually tackle them. We can 
-        <text:span text:style-name="T25">now provide three dinstinct categories of bugs</text:span>
+        <text:span text:style-name="T28">now classify into the three main categories some recent bugs of the BtrPlace, as well as bugs of the Nova scheduler that can be common in BtrPlace, too</text:span>
         :
       </text:p>
-      <text:p text:style-name="P33"/>
-      <text:list xml:id="list5384399520306691241" text:style-name="L6">
+      <text:p text:style-name="P16"/>
+      <text:list xml:id="list6338725033273532513" text:style-name="L6">
         <text:list-item>
-          <text:p text:style-name="P72">
-            <text:span text:style-name="T28">False-negative</text:span>
-            : The scheduler provides an invalid VM scheduling, that is not conforming to the constraints.
-          </text:p>
-          <text:p text:style-name="P68">
-            <text:span text:style-name="T26">- Multiple future state for Vms. </text:span>
+          <text:p text:style-name="P17">
+            <text:span text:style-name="T31">False-negative</text:span>
+            : 
+            <text:span text:style-name="T64">In these kind of bugs, t</text:span>
+            he scheduler provides an invalid VM scheduling, that is not conforming to the constraints.
+          </text:p>
+          <text:p text:style-name="P20">
+            <text:span text:style-name="T29">- Multiple future state for VMs. </text:span>
             States are necessarily in conflicts but not detected. Even worse, previous states are ignored.
           </text:p>
-          <text:p text:style-name="P68">
-            - Shutdown a server hosting sleeping VM 
-            <text:span text:style-name="T26">should not be acceptable.</text:span>
-          </text:p>
-          <text:p text:style-name="P68">- Continuous among.</text:p>
-          <text:p text:style-name="P68">
+          <text:p text:style-name="P20">
+            - Shutdown a server hosting sleeping VM
+            <text:span text:style-name="T64">s</text:span>
+            <text:span text:style-name="T29">should not be acceptable.</text:span>
+          </text:p>
+          <text:p text:style-name="P20">- Continuous among.</text:p>
+          <text:p text:style-name="P20">
             - The getHostingStart() and getHostingEnd() moment of a bootable Node action are not correct in case of a
-            <text:span text:style-name="T30">n</text:span>
-             OFFLINE node staying OFFLINE in the reconfiguration.
-          </text:p>
-          <text:p text:style-name="P68">
+            <text:span text:style-name="T34">n</text:span>
+            <text:span text:style-name="T64">offline</text:span>
+             node staying 
+            <text:span text:style-name="T64">offline</text:span>
+             in the reconfiguration.
+          </text:p>
+          <text:p text:style-name="P20">
             - 
-            <text:span text:style-name="T31">B</text:span>
+            <text:span text:style-name="T35">B</text:span>
             roken instances are considered to be consuming resources 
-            <text:span text:style-name="T31">(Nova). </text:span>
+            <text:span text:style-name="T35">(Nova). </text:span>
             These instances cannot be revived and should not be taken into account.
           </text:p>
-          <text:p text:style-name="P69">
-            - When an instance is terminated on a compute node, the resource tracker keeps the resources allocated for some time. It should remove the resources as soon as the instance is done being cleaned up 
-            <text:span text:style-name="T32">(Nova)</text:span>
+          <text:p text:style-name="P21">
+            - When an instance is terminated on a compute node, the resource tracker keeps the resources allocated for some time. It should remove the resources as soon as the instance is cleaned up 
+            <text:span text:style-name="T36">(Nova)</text:span>
             .
           </text:p>
-          <text:p text:style-name="P69">
+          <text:p text:style-name="P21">
             - 
-            <text:span text:style-name="T32">S</text:span>
+            <text:span text:style-name="T36">S</text:span>
             hould raise error when offline migrate to a host which is not exist 
-            <text:span text:style-name="T32">(Nova)</text:span>
+            <text:span text:style-name="T36">(Nova)</text:span>
             .
           </text:p>
         </text:list-item>
       </text:list>
-      <text:p text:style-name="P34"/>
-      <text:list xml:id="list101428638504176" text:continue-numbering="true" text:style-name="L6">
+      <text:p text:style-name="P19"/>
+      <text:list xml:id="list21829804994535" text:continue-numbering="true" text:style-name="L6">
         <text:list-item>
-          <text:p text:style-name="P72">
-            <text:span text:style-name="T28">False-positive</text:span>
-            : The scheduling prevents a valid VM scheduler that is conforming well to the constraints.
-          </text:p>
-          <text:p text:style-name="P73">
+          <text:p text:style-name="P17">
+            <text:span text:style-name="T31">False-positive</text:span>
+            : 
+            <text:span text:style-name="T65">A valid </text:span>
+            scheduling 
+            <text:span text:style-name="T65">is </text:span>
+            prevent
+            <text:span text:style-name="T65">ed or has problems, even though it</text:span>
+             is conforming well to the constraints.
+          </text:p>
+          <text:p text:style-name="P18">
             - 
-            <text:span text:style-name="T26">
+            <text:span text:style-name="T29">
               Continuous counting of running VMs is wrong. This ignores
               <text:line-break/>
-              the fact that a VM relocated with a live-migration is modeled using a c-slice and a d-slice that overlap (on distinct nodes).
+              the fact that a VM relocated with a live-migration is modelled using a c-slice and a d-slice that overlap (on distinct nodes).
             </text:span>
           </text:p>
-          <text:p text:style-name="P70">
-            <text:span text:style-name="T27">- P</text:span>
+          <text:p text:style-name="P22">
+            <text:soft-page-break/>
+            <text:span text:style-name="T30">- P</text:span>
             roblem 
-            <text:span text:style-name="T31">gets</text:span>
+            <text:span text:style-name="T35">gets</text:span>
              solution with a ratio of 1, 1.2, 2 but fail
-            <text:span text:style-name="T31">s</text:span>
+            <text:span text:style-name="T35">s</text:span>
              with 1.5, 1.4.
           </text:p>
-          <text:p text:style-name="P69">
+          <text:p text:style-name="P21">
             - Fails to createVM with extra_spec using ComputeCapabili
-            <text:span text:style-name="T32">ties filter. The scheduler will always fail to find a suitable host (Nova).</text:span>
-          </text:p>
-          <text:p text:style-name="P69">
+            <text:span text:style-name="T36">ties filter. The scheduler will always fail to find a suitable host (Nova).</text:span>
+          </text:p>
+          <text:p text:style-name="P21">
             - 
-            <text:bookmark text:name="edit-title"/>
-            <text:bookmark text:name="yui_3_10_3_1_1416838847012_1067"/>
-            gap between scheduler selection and claim causes spurious failures when the instance is the last one to fit 
-            <text:span text:style-name="T32">(Nova).</text:span>
+            <text:span text:style-name="T66">G</text:span>
+            ap between scheduler selection and claim causes spurious failures when the instance is the last one to fit 
+            <text:span text:style-name="T36">(Nova).</text:span>
           </text:p>
         </text:list-item>
       </text:list>
-      <text:p text:style-name="P34">
-        <text:soft-page-break/>
-      </text:p>
-      <text:list xml:id="list101427866117118" text:continue-numbering="true" text:style-name="L6">
+      <text:p text:style-name="P19"/>
+      <text:list xml:id="list21828495333321" text:continue-numbering="true" text:style-name="L6">
         <text:list-item>
-          <text:p text:style-name="P74">Runtime errors/Crashes</text:p>
-          <text:p text:style-name="P71">
-            <text:span text:style-name="T11">- ChocoConstraints should detect unknown elements: </text:span>
+          <text:p text:style-name="P61">Runtime errors/Crashes</text:p>
+          <text:p text:style-name="P23">
+            <text:span text:style-name="T15">- ChocoConstraints should detect unknown elements: </text:span>
             The existence of VMs and nodes is not verified in ChocoSatConstraint.inject(). This may lead to NPE. When unknown VMs or nodes are detected, a SolverException should be thrown.
           </text:p>
         </text:list-item>
       </text:list>
-      <text:p text:style-name="P35"/>
-      <text:h text:style-name="Heading_20_2" text:outline-level="2">
+      <text:p text:style-name="P93"/>
+      <text:h text:style-name="P109" text:outline-level="2">
+        <text:bookmark-start text:name="__RefHeading__733_712135975"/>
         <text:bookmark-start text:name="_Toc241836971"/>
-        <text:bookmark-start text:name="__RefHeading__733_712135975"/>
         Goals
+        <text:bookmark-end text:name="__RefHeading__733_712135975"/>
         <text:bookmark-end text:name="_Toc241836971"/>
-        <text:bookmark-end text:name="__RefHeading__733_712135975"/>
       </text:h>
-      <text:p text:style-name="P27"/>
-      <text:p text:style-name="P28">
+      <text:p text:style-name="P94"/>
+      <text:p text:style-name="P24">
         Safeplace is a new project that aims to ease the implementation of correct VM schedulers 
-        <text:span text:style-name="T21">and</text:span>
-         provide a methodology and tools to prove that a VM scheduler implementation is correct against its expected behaviour. 
-        <text:span text:style-name="T21">It is also desired</text:span>
-         to ensure that the tools 
-        <text:span text:style-name="T21">e</text:span>
+        <text:span text:style-name="T25">and</text:span>
+         provide a methodology and tools to prove that a VM scheduler implementation is correct 
+        <text:span text:style-name="T67">regarding</text:span>
+         its expected behaviour. 
+        <text:span text:style-name="T25">It also wants to </text:span>
+        ensure that the tools 
+        <text:span text:style-name="T25">e</text:span>
         xhibit a valuable feedback in
-        <text:span text:style-name="T21">s</text:span>
+        <text:span text:style-name="T25">s</text:span>
         tead of reporting numerous and very 
-        <text:span text:style-name="T21">s</text:span>
+        <text:span text:style-name="T25">s</text:span>
         p
-        <text:span text:style-name="T21">e</text:span>
+        <text:span text:style-name="T25">e</text:span>
         cific failure scenarios that hide the root causes. The results of SafePlace will lead to IaaS clouds that clients and providers can trust. The 
-        <text:span text:style-name="T24">goal is</text:span>
+        <text:span text:style-name="T27">goal is</text:span>
          to reconcile the goals of having exten
-        <text:span text:style-name="T21">s</text:span>
+        <text:span text:style-name="T25">s</text:span>
         ible VM schedul
-        <text:span text:style-name="T21">e</text:span>
+        <text:span text:style-name="T25">e</text:span>
         rs and non-expert third-party developers.
       </text:p>
-      <text:p text:style-name="P27"/>
-      <text:p text:style-name="P29">The main goals of this project are:</text:p>
-      <text:list xml:id="list7291737319397066608" text:style-name="L7">
+      <text:p text:style-name="P25"/>
+      <text:p text:style-name="P28">The main goals of this project are:</text:p>
+      <text:list xml:id="list960490650250690017" text:style-name="L7">
         <text:list-item>
-          <text:p text:style-name="P67">
+          <text:p text:style-name="P29">
             to establish a bibliography around fuzzing techniques, from generic to domain specific approaches 
-            <text:span text:style-name="T23">and conclude which of them can be used for the fuzzing of the Btrplace</text:span>
+            <text:span text:style-name="T26">and conclude which of them can be used for the fuzzing of the BtrPlace</text:span>
             .
           </text:p>
         </text:list-item>
         <text:list-item>
-          <text:p text:style-name="P67">
+          <text:p text:style-name="P29">
             to propose novel exploration techniques 
-            <text:span text:style-name="T23">for a better discovery of bugs in the BtwPlace sceduler.</text:span>
+            <text:span text:style-name="T26">for a better discovery of bugs in the BtrPlace scheduler.</text:span>
           </text:p>
         </text:list-item>
         <text:list-item>
-          <text:p text:style-name="P75">
+          <text:p text:style-name="P10">
             <text:span text:style-name="Subtle_20_Emphasis">
-              <text:span text:style-name="T7">to implement them inside the current fuzzer of BtrPlace.</text:span>
+              <text:span text:style-name="T6">to implement them inside the current fuzzer of BtrPlace.</text:span>
             </text:span>
           </text:p>
         </text:list-item>
       </text:list>
-      <text:p text:style-name="P27">
+      <text:p text:style-name="P3">
         <text:span text:style-name="Subtle_20_Emphasis">
-          <text:span text:style-name="T7"/>
+          <text:span text:style-name="T6"/>
         </text:span>
       </text:p>
       <text:p text:style-name="P26">
-        <text:span text:style-name="T22">The goal of the SafePlace project will be to</text:span>
-         address the lack of quality of current VM schedulers. It 
-        <text:span text:style-name="T23">contains the four following</text:span>
-         objectives:
-      </text:p>
-      <text:list xml:id="list101428903040599" text:continue-numbering="true" text:style-name="L7">
+        <text:span text:style-name="T68">After achieving the above goals, then the main objective (also goal of the SafePlace project) which is</text:span>
+         addres
+        <text:span text:style-name="T68">sing</text:span>
+         the lack of quality of current VM schedulers, 
+        <text:span text:style-name="T68">will be addressed as well</text:span>
+        . 
+        <text:span text:style-name="T69">More specifically we want to have:</text:span>
+      </text:p>
+      <text:list xml:id="list21828394874084" text:continue-numbering="true" text:style-name="L7">
         <text:list-item>
-          <text:p text:style-name="P76">Specification: A developer must be able to express formally the scheduler behaviour with a vocabulary and an expressivity that are close to his expertise, concerns and the applications domain.</text:p>
+          <text:p text:style-name="P27">
+            Specification: A developer must be able to express formally the scheduler behaviour with a vocabulary and an expre
+            <text:span text:style-name="T124">s</text:span>
+            sivity that are close to his expertise, concerns and the applications domain.
+          </text:p>
         </text:list-item>
         <text:list-item>
-          <text:p text:style-name="P76">Correctness: The implementation must be consistent with its specification.</text:p>
+          <text:p text:style-name="P27">Correctness: The implementation must be consistent with its specification.</text:p>
         </text:list-item>
         <text:list-item>
-          <text:p text:style-name="P76">Reporting: Fault reports must be expressed in a way that asists the developer in fixing the problem. His attention must be directed to faulty elements and root causes instead of to multiple refinements of the same error.</text:p>
+          <text:p text:style-name="P27">Reporting: Fault reports must be expressed in a way that asists the developer in fixing the problem. His attention must be directed to faulty elements and root causes instead of to multiple refinements of the same error.</text:p>
         </text:list-item>
         <text:list-item>
-          <text:p text:style-name="P76">Integration: It must provide a seamless integration with the development lifecycle. It must alo be effective on already existing chedulers to reduce re-engineering costs.</text:p>
+          <text:p text:style-name="P27">
+            Integration: It must provide a seamless integration with the development lifecycle. It must alo be effective on already existing 
+            <text:span text:style-name="T125">s</text:span>
+            chedulers to reduce re-engineering costs.
+          </text:p>
         </text:list-item>
       </text:list>
       <text:p text:style-name="P26"/>
-      <text:p text:style-name="Standard"/>
-      <text:p text:style-name="P37"/>
-      <text:p text:style-name="P9"/>
-      <text:list xml:id="list101427486134082" text:continue-list="list7316659072114943343" text:style-name="WWNum6">
+      <text:p text:style-name="P89"/>
+      <text:p text:style-name="P95"/>
+      <text:p text:style-name="P90"/>
+      <text:p text:style-name="P90"/>
+      <text:list xml:id="list21828077516887" text:continue-list="list2725835144670824077" text:style-name="WWNum6">
         <text:list-item>
-          <text:h text:style-name="P89" text:outline-level="1">
+          <text:h text:style-name="P107" text:outline-level="1">
             <text:bookmark-start text:name="__RefHeading__735_712135975"/>
             <text:bookmark-start text:name="_Toc241836972"/>
+            <text:soft-page-break/>
             State of the A
             <text:bookmark-end text:name="_Toc241836972"/>
-            <text:span text:style-name="T24">rt</text:span>
+            <text:span text:style-name="T27">rt</text:span>
             <text:bookmark-end text:name="__RefHeading__735_712135975"/>
           </text:h>
         </text:list-item>
       </text:list>
       <text:p text:style-name="Standard">
-        <text:span text:style-name="Subtle_20_Emphasis">[2 to 6 pages]</text:span>
-      </text:p>
-      <text:p text:style-name="Standard">
+        <text:span text:style-name="T95"/>
+      </text:p>
+      <text:p text:style-name="P30">Recently, there are a lot of solutions that have been proposed for more efficient and useful fuzzers. Some approaches are the following:</text:p>
+      <text:p text:style-name="P88"/>
+      <text:h text:style-name="Heading_20_2" text:outline-level="2">
+        <text:bookmark-start text:name="__RefHeading__2878_761839053"/>
+        <text:span text:style-name="T32">Test-Case Reduction</text:span>
+        <text:bookmark-end text:name="__RefHeading__2878_761839053"/>
+      </text:h>
+      <text:p text:style-name="P33">
+        <text:span text:style-name="T108">B</text:span>
+        efore a bug can be reported, the circumstances leading to it must be narrowed down. The most important part of this process is test-case reduction: the construction of a small input 
+        <text:span text:style-name="T109">(minimal test case)</text:span>
+         that triggers the compiler bug. 
+        <text:span text:style-name="T108">This</text:span>
+         may be done manually, or using software tools, 
+        <text:span text:style-name="T45">where</text:span>
+         parts of the test are removed one by one until only the essential core of the test case remains.
+      </text:p>
+      <text:p text:style-name="P35"/>
+      <text:p text:style-name="P34">
+        The 
+        <text:span text:style-name="T75">existing approach to automated </text:span>
+        <text:span text:style-name="T52">text</text:span>
+        <text:span text:style-name="T75">-case reduction is the</text:span>
+        <text:span text:style-name="T73">Delta Debugging (dd) algorithm [2]. In fact, it</text:span>
+         seeks to minimize the difference between a failure-inducing test case and a given template
+        <text:span text:style-name="T74">. T</text:span>
+        he ddmin algorithm is a special case of dd where the template is empty. Thus, ddmin’s goal is to minimize the size of a failure-inducing test case.
+      </text:p>
+      <text:p text:style-name="P35">
+        <text:span text:style-name="T107">Ddmin heuristically removes contiguous regions (“chunks”) of the test in order to generate a series of variants. Unsuccessful variants are those that do not trigger the sought-after behaviour and are discarded. Successful variants, on the other hand, are those that trigger the desired behaviour and are used as the new basis for producing future variants. When no successful variants can be generated from the current basis, the chunk size is decreased. The algorithm terminates when the chunk size cannot be further decreased and no more successful variants can be produced. The final result is the last successful variant that was produced. </text:span>
+        The 
+        <text:span text:style-name="T75">dd</text:span>
+         algorithm isolates failure causes automaticall
+        <text:span text:style-name="T75">y,</text:span>
+         by systematically narrowing down failure-inducing circumstances until a minimal set remains. 
+        <text:span text:style-name="T75">Delta debugging</text:span>
+         has been applied to isolate failure-inducing program input.
+      </text:p>
+      <text:p text:style-name="P87"/>
+      <text:p text:style-name="P87">
+        <text:span text:style-name="T97">Another similar approach is the HDD (hierarchical delta debugging algorithm)</text:span>
+        <text:span text:style-name="T96">, w</text:span>
+        <text:span text:style-name="T97">here</text:span>
+        <text:span text:style-name="T96"> the original </text:span>
+        <text:span text:style-name="T97">dd</text:span>
+        <text:span text:style-name="T96"> algorithm to each level of a program’s input, working from the coarsest to the finest levels </text:span>
+        <text:span text:style-name="T98">[3]</text:span>
+        <text:span text:style-name="T96">.</text:span>
+      </text:p>
+      <text:p text:style-name="P87"/>
+      <text:p text:style-name="P87">
+        <text:span text:style-name="T96">Backward </text:span>
+        <text:span text:style-name="T111">dynamic slicing has </text:span>
+        <text:span text:style-name="T112">also</text:span>
+        <text:span text:style-name="T111"> been proposed to guide programmers in the process of debugging by focusing the attention of the user on a subset of program statements which are expected to </text:span>
+        <text:span text:style-name="T96">contain the faulty code </text:span>
+        <text:span text:style-name="T99">[4]</text:span>
+        <text:span text:style-name="T96">. </text:span>
+        <text:span text:style-name="T111">The backward dynamic slice of a variable at a point in the execution trace includes all thos</text:span>
+        <text:span text:style-name="T113">e </text:span>
+        <text:span text:style-name="T111">executed statements which affect the value of the variable at that point. </text:span>
+        <text:span text:style-name="T113">Therefore, they</text:span>
+        <text:span text:style-name="T111"> are able to contain the faulty statement in most of the cases and are quite small compared to the number of executed statements.</text:span>
+      </text:p>
+      <text:p text:style-name="P62"/>
+      <text:h text:style-name="Heading_20_2" text:outline-level="2">
+        <text:bookmark-start text:name="__RefHeading__2880_761839053"/>
+        Taming fuzzers
+        <text:bookmark-end text:name="__RefHeading__2880_761839053"/>
+      </text:h>
+      <text:p text:style-name="P54">
+        <text:span text:style-name="T20">Fuzzers can be frustrating to use, as they indiscriminately and repeatedly find bugs that may not be severe enough to fix right away. Therefore, an</text:span>
+        <text:span text:style-name="T14"> obvious drawback of large random test cases is that they contain much content that is probably unrelated to the bug </text:span>
+        <text:span text:style-name="T20">and it are</text:span>
+        <text:span text:style-name="T14"> difficult to debug.</text:span>
+      </text:p>
+      <text:p text:style-name="P54"/>
+      <text:p text:style-name="P54">
+        <text:span text:style-name="T20">It is proposed t</text:span>
+        <text:span text:style-name="T14">o</text:span>
+        <text:span text:style-name="T13"> order test cases that trigger failures such that diverse, interesting test cases </text:span>
+        <text:span text:style-name="T14">that trigger distinct bugs </text:span>
+        <text:span text:style-name="T13">are highly ranked </text:span>
+        <text:span text:style-name="T20">and are presented early in a list [5]</text:span>
+        <text:span text:style-name="T13">. </text:span>
+        <text:span text:style-name="T114">This can be achieved if we tame a fuzzer by adding a tool to the back end of the random-testing </text:span>
         <text:soft-page-break/>
-      </text:p>
-      <text:p text:style-name="Standard"/>
-      <text:p text:style-name="P19">Recently, there are a lot of solutions that have been proposed for more efficient and useful fuzzers. Some approaches are the following:</text:p>
-      <text:p text:style-name="P16"/>
-      <text:p text:style-name="P21">
-        <text:span text:style-name="T22">1</text:span>
-        ) Test-Case Reduction
-      </text:p>
-      <text:p text:style-name="P30">Before a bug can be reported, the circumstances leading to it must be narrowed down. The most important part of this process is test-case reduction: the construction of a small input that triggers the compiler bug.</text:p>
-      <text:p text:style-name="P32"/>
-      <text:p text:style-name="P30">The dd algorithm seeks to minimize the difference between a failure-inducing test case and a given template; the ddmin algorithm is a special case of dd where the template is empty. Thus, ddmin’s goal is to minimize the size of a failure-inducing test case.</text:p>
-      <text:p text:style-name="P30">Ddmin heuristically removes contiguous regions (“chunks”) of the test in order to generate a series of variants. Unsuccessful variants are those that do not trigger the sought-after behavior; all unsuccessful variants are discarded. Successful variants, on the other hand, are those that trigger the desired behavior. Each successful variant is used as the new basis for producing future variants; in other words, the search is greedy. When no successful variants can be generated from the current basis, the chunk size is decreased. The algorithm terminates when the chunk size cannot be further decreased and no more successful variants can be produced. The final result is the last successful variant that was produced;</text:p>
-      <text:p text:style-name="P32"/>
-      <text:p text:style-name="P32">The Delta Debugging algorithm isolates failure causes automatically - by systematically narrowing down failure-inducing circumstances until a minimal set remains. Delta Debugging has been applied to isolate failure-inducing program input</text:p>
-      <text:p text:style-name="P21"/>
-      <text:p text:style-name="P21"/>
-      <text:p text:style-name="P21">
-        <text:span text:style-name="T22">2</text:span>
-        ) Taming Compiler fuzzers
-      </text:p>
-      <text:p text:style-name="P16">
-        <text:span text:style-name="T10">G</text:span>
-        <text:span text:style-name="T9">iven a potentially large number of random test cases that trigger failures, </text:span>
-        <text:span text:style-name="T10">it is essential to</text:span>
-        <text:span text:style-name="T9"> order them such that diverse, interesting test cases are highly ranked. </text:span>
-        <text:span text:style-name="T10">Therefore, we want to rank test cases in such a way that those that trigger distinct bugs are early in the list. The obvious drawback of large random test cases is that they contain much content that is probably unrelated to the bug. They consequently induce long executions that are difficult to debug.</text:span>
-      </text:p>
-      <text:p text:style-name="P16"/>
-      <text:p text:style-name="P15">
-        The solution is to tame a fuzzer by adding a tool to the back end of the random-testing workflow and using techniques from machine learning to rank 
-        <text:span text:style-name="T16">the </text:span>
-        test cases. A fuzzer tamer can estimate which test cases are related by a common fault by making an assumption: the more “similar” two test cases, or two executions of the compiler on those test cases, the more likely they are to stem from the same fault. A distance function maps any pair of test cases to a real number that serves as a measure of similarity.
-      </text:p>
-      <text:p text:style-name="P15"/>
-      <text:p text:style-name="P15">
+        <text:span text:style-name="T114">workflow and using techniques from machine learning to rank the test cases. A fuzzer tamer can estimate which test cases are related by a common fault by making an assumption: the more “similar” two test cases, or two executions of the compiler on those test cases, the more likely they are to stem from the same fault. A distance function maps any pair of test cases to a real number that serves as a measure of similarity.</text:span>
+      </text:p>
+      <text:p text:style-name="P36">If we first define a distance function between test cases that appropriately captures their static and dynamic characteristics and then sort the list of test cases in furthest point first (FPF) order, then the resulting list will constitute a usefully approximate solution to the fuzzer taming problem. We can lower the rank of test cases corresponding to bugs that are known to be uninteresting.</text:p>
+      <text:p text:style-name="P31">
+        <text:span text:style-name="T114">Information retrieval tasks can often benefit from normalization, which serves to decrease the importance of terms that occur very commonly, and hence convey little information. Before computing distances over feature vectors, we normalized the value of each vector element using tf-idf.</text:span>
+      </text:p>
+      <text:p text:style-name="P31"/>
+      <text:h text:style-name="Heading_20_2" text:outline-level="2">
+        <text:bookmark-start text:name="__RefHeading__2882_761839053"/>
+        <text:span text:style-name="T77">Directed Automated </text:span>
+        <text:span text:style-name="T78">R</text:span>
+        <text:span text:style-name="T77">andom </text:span>
+        <text:span text:style-name="T78">T</text:span>
+        <text:span text:style-name="T77">esting</text:span>
+        <text:bookmark-end text:name="__RefHeading__2882_761839053"/>
+      </text:h>
+      <text:p text:style-name="P38">
+        <text:span text:style-name="T117">
+          On the one hand unit testing is very hard and expensive to perform properly, even though it can check all corner cases and provide 100% code coverage. Yet, it is also well-known that random testing usually provides low code coverage 
+          <text:s/>
+          and is not checking the corner cases where bugs causing reliability issues are typically hidden.
+        </text:span>
+      </text:p>
+      <text:p text:style-name="P38"/>
+      <text:p text:style-name="P57">
+        <text:span text:style-name="T117">For this reason, a new tool named DART is proposed [6] for automatically testing software that combines three main techniques: (1) automated extraction of the interface of a program with its external environment using static source-code parsing; (2) automatic generation of a test driver for this interface that performs random testing to simulate the most general environment the program can operate in; and (3) dynamic analysis of how the program behaves under random testing and automatic generation of new test inputs to direct systematically the execution along alternative program paths.</text:span>
+      </text:p>
+      <text:p text:style-name="P37">DART is able to dynamically gather knowledge about the execution of the program in what we call a directed search. Starting with a random input, a DART-instrumented program calculates during each execution an input vector for the next execution. This vector contains values that are the solution of symbolic constraints gathered from predicates in branch statements during the previous execution. The new input vector attempts to force the execution of the program through a new path. The goal of DART is to explore all paths in the execution tree.</text:p>
+      <text:h text:style-name="Heading_20_2" text:outline-level="2"/>
+      <text:h text:style-name="Heading_20_2" text:outline-level="2">
+        <text:bookmark-start text:name="__RefHeading__2884_761839053"/>
+        <text:span text:style-name="T77">Feedback-oriented random test generation</text:span>
+        <text:bookmark-end text:name="__RefHeading__2884_761839053"/>
+      </text:h>
+      <text:p text:style-name="P39">
+        This 
+        <text:span text:style-name="T119">proposed </text:span>
+        technique
+        <text:span text:style-name="T119"> improves random test generation</text:span>
+         incorporat
+        <text:span text:style-name="T119">ing</text:span>
+         feedback obtained from executing test inputs as they are created 
+        <text:span text:style-name="T119">[7]</text:span>
+        . 
+        <text:span text:style-name="T119">It</text:span>
+         builds inputs incrementally by randomly selecting a method call to apply and finding arguments from among previously-constructed inputs.
+      </text:p>
+      <text:p text:style-name="P59">
+        <text:span text:style-name="T118">The result of the execution determines whether the input is redundant, illegal, contract-violating, or useful for generating more inputs. The technique outputs a test suite consisting of unit tests for the classes under test. Passing tests can be used to ensure that code contracts are preserved across program changes; failing tests (that violate one or more contract) point to potential errors that should be corrected. It retains the benefits of random testing </text:span>
         <text:soft-page-break/>
-        If we first define a distance function between test cases that appropriately captures their static and dynamic characteristics and then sort the list of test cases in furthest point first (FPF) order, then the resulting list will constitute a usefully approximate solution to the fuzzer taming problem. We can lower the rank of test cases corresponding to bugs that are known to be uninteresting.
-      </text:p>
-      <text:p text:style-name="P15"/>
-      <text:p text:style-name="P15">Information retrieval tasks can often benefit from normalization, which serves to decrease the importance of terms that occur very commonly, and hence convey little information. Before computing distances over feature vectors, we normalized the value of each vector element using tf-idf.</text:p>
-      <text:p text:style-name="P16"/>
-      <text:p text:style-name="P16"/>
-      <text:p text:style-name="P20">
-        <text:span text:style-name="T22">3</text:span>
-        ) Directed Automated random testing
-      </text:p>
-      <text:p text:style-name="P17">Another proposal is a new tool, named DART, for automatically testing software that combines three main techniques: (1) automated extraction of the interface of a program with its external environment using static source-code parsing; (2) automatic generation of a test driver for this interface that performs random testing to simulate the most general environment the program can operate in; and (3) dynamic analysis of how the program behaves under random testing and automatic generation of new test inputs to direct systematically the execution along alternative program paths.</text:p>
-      <text:p text:style-name="P16"/>
-      <text:p text:style-name="P17">DART is able to dynamically gather knowledge about the execution of the program in what we call a directed search. Starting with a random input, a DART-instrumented program calculates during each execution an input vector for the next execution. This vector contains values that are the solution of symbolic constraints gathered from predicates in branch statements during the previous execution. The new input vector attempts to force the execution of the program through a new path. The goal of DART is to explore all paths in the execution tree</text:p>
-      <text:p text:style-name="P16"/>
-      <text:p text:style-name="P20">
-        <text:span text:style-name="T22">4</text:span>
-        ) Feedback-oriented random test generation
-      </text:p>
-      <text:p text:style-name="P17">This technique incorporates feedback obtained from executing test inputs as they are created. Our technique builds inputs incrementally by randomly selecting a method call to apply and finding arguments from among previously-constructed inputs.</text:p>
-      <text:p text:style-name="P17"/>
-      <text:p text:style-name="P17">The result of the execution determines whether the input is redundant, illegal, contract-violating, or useful for generating more inputs. The technique outputs a test suite consisting of unit tests for the classes under test. Passing tests can be used to ensure that code contracts are preserved across program changes; failing tests (that violate one or more contract) point to potential errors that should be corrected.</text:p>
-      <text:p text:style-name="P16"/>
-      <text:p text:style-name="P17">It retains the benefits of random testing (scalability, simplicity of implementation), avoids random testing’s pitfalls (generation of redundant or meaningless inputs), and is competitive with systematic techniques.</text:p>
-      <text:p text:style-name="P16">
-        <text:soft-page-break/>
-      </text:p>
-      <text:p text:style-name="P17">A method sequence, or simply sequence, is a sequence of method calls. It builds sequences incrementally, starting from an empty set of sequences. As soon as a sequence is built, it is executed to ensure that it creates non-redundant and legal objects, as specified by filters and contracts.</text:p>
-      <text:p text:style-name="P16"/>
-      <text:p text:style-name="P20">
-        <text:span text:style-name="T22">5</text:span>
-        ) Grammar-based whitebox fuzzing
-      </text:p>
-      <text:p text:style-name="P17">the current effectiveness of whitebox fuzzing is limited when testing applications with highly-structured inputs. the current effectiveness of whitebox fuzzing is limited when testing applications with highly-structured inputs. The goal is to enhance whitebox fuzzing of complex structured-input applications with a grammar-based specification of their valid inputs.</text:p>
-      <text:p text:style-name="P16"/>
-      <text:p text:style-name="P16"/>
-      <text:p text:style-name="P20">
-        <text:span text:style-name="T22">6</text:span>
-        ) Swarm testing
-      </text:p>
-      <text:p text:style-name="P17">Swarm testing is a novel and inexpensive way to improve the diversity of test cases generated during random testing. Increased diversity leads to improved coverage and fault detection. In swarm testing, the usual practice of potentially including all features in every test case is abandoned. Rather, a large “swarm” of randomly generated configurations, each of which omits some features, is used, with configurations receiving equal resources. </text:p>
-      <text:p text:style-name="P17"/>
-      <text:p text:style-name="P17">Swarm testing, in contrast, uses a diverse “swarm” of test configurations, each of which deliberately omits certain API calls or input features. Swarm testing has several important advantages. First, it is low cost: in our experience, existing random test case generators already support or can be easily adapted to support feature omission. Second, swarm testing reduces the amount of human effort that must be devoted to tuning the random tester.</text:p>
-      <text:p text:style-name="P18"/>
-      <text:p text:style-name="P31">First, when features appear together only infrequently over Ci , this may lower the probability of finding the “right” test for a particular bug, but does not preclude it. Second, since other features will almost certainly be omitted from the few Ci that do contain the right combination, the features may interact more than in CD—thus increasing the likelihood of finding the bug.</text:p>
-      <text:p text:style-name="Standard"/>
-      <text:p text:style-name="Standard"/>
-      <text:p text:style-name="Standard"/>
-      <text:p text:style-name="Standard"/>
-      <text:p text:style-name="Standard"/>
-      <text:p text:style-name="Standard"/>
-      <text:list xml:id="list101428022499461" text:continue-numbering="true" text:style-name="WWNum6">
+        <text:span text:style-name="T118">(scalability, simplicity of implementation), avoids random testing’s pitfalls (generation of redundant or meaningless inputs), and is competitive with systematic techniques.</text:span>
+      </text:p>
+      <text:p text:style-name="P59">
+        <text:span text:style-name="T118">A method sequence, or simply sequence, is a sequence of method calls. It builds sequences incrementally, starting from an empty set of sequences. As soon as a sequence is built, it is executed to ensure that it creates non-redundant and legal objects, as specified by filters and contracts.</text:span>
+      </text:p>
+      <text:p text:style-name="P31"/>
+      <text:h text:style-name="Heading_20_2" text:outline-level="2">
+        <text:bookmark-start text:name="__RefHeading__2886_761839053"/>
+        <text:span text:style-name="T77">Grammar-based whitebox fuzzing</text:span>
+        <text:bookmark-end text:name="__RefHeading__2886_761839053"/>
+      </text:h>
+      <text:p text:style-name="P40">
+        <text:span text:style-name="T119">T</text:span>
+        he current effectiveness of whitebox fuzzing is limited when testing applications with highly-structured inputs 
+        <text:span text:style-name="T119">[8]</text:span>
+        . The goal is to enhance whitebox fuzzing of complex structured-input applications with a grammar-based specification of their valid inputs. 
+        <text:span text:style-name="T120">Based on experiments, it is proven that grammar-based whitebox fuzzing generates higher-quality tests that exercise more code in the deeper, harder-to-test layers of the application under test.</text:span>
+      </text:p>
+      <text:p text:style-name="P31"/>
+      <text:h text:style-name="Heading_20_2" text:outline-level="2">
+        <text:bookmark-start text:name="__RefHeading__2888_761839053"/>
+        <text:span text:style-name="T77">Swarm testing</text:span>
+        <text:bookmark-end text:name="__RefHeading__2888_761839053"/>
+      </text:h>
+      <text:p text:style-name="P37">
+        Swarm testing is a novel and inexpensive way to improve the diversity of test cases generated during random testing. Increased diversity leads to improved coverage and fault detection 
+        <text:span text:style-name="T119">[9]</text:span>
+        . In swarm testing, the usual practice of potentially including all features in every test case is abandoned. Rather, a large “swarm” of randomly generated configurations, each of which omits some features, is used, with configurations receiving equal resources. 
+      </text:p>
+      <text:p text:style-name="P60">
+        <text:span text:style-name="T118">Swarm testing, in contrast, uses a diverse “swarm” of test configurations, each of which deliberately omits certain API calls or input features.</text:span>
+      </text:p>
+      <text:p text:style-name="P60">
+        <text:span text:style-name="T118">Swarm testing has several important advantages. First, it is low cost: in our experience, existing random test case generators already support or can be easily adapted to support feature omission. Second, swarm testing reduces the amount of human effort that must be devoted to tuning the random tester.</text:span>
+      </text:p>
+      <text:p text:style-name="P32">
+        <text:span text:style-name="T121">Initially</text:span>
+        , when features appear together only infrequently over C
+        <text:span text:style-name="T122">i</text:span>
+         this may lower the probability of finding the “right” test for a particular bug, but does not preclude it. Second, since other features will almost certainly be omitted from the few C
+        <text:span text:style-name="T122">i</text:span>
+        <text:span text:style-name="T123">t</text:span>
+        hat do contain the right combination, the features may interact more than in C
+        <text:span text:style-name="T122">D</text:span>
+        —thus increasing the likelihood of finding the bug.
+      </text:p>
+      <text:p text:style-name="P11"/>
+      <text:p text:style-name="P89"/>
+      <text:p text:style-name="P89"/>
+      <text:p text:style-name="P89"/>
+      <text:p text:style-name="P89"/>
+      <text:p text:style-name="P89"/>
+      <text:p text:style-name="P89"/>
+      <text:p text:style-name="P89"/>
+      <text:p text:style-name="P89"/>
+      <text:p text:style-name="P89"/>
+      <text:p text:style-name="P89"/>
+      <text:p text:style-name="P89"/>
+      <text:p text:style-name="P89"/>
+      <text:p text:style-name="P89"/>
+      <text:p text:style-name="P89"/>
+      <text:p text:style-name="P89"/>
+      <text:list xml:id="list21828137901785" text:continue-numbering="true" text:style-name="WWNum6">
         <text:list-item>
-          <text:h text:style-name="P89" text:outline-level="1">
+          <text:h text:style-name="P107" text:outline-level="1">
+            <text:bookmark-start text:name="__RefHeading__737_712135975"/>
             <text:bookmark-start text:name="_Toc241836973"/>
-            <text:bookmark-start text:name="__RefHeading__737_712135975"/>
+            <text:soft-page-break/>
             Workplan, Tasks and Milestones
+            <text:bookmark-end text:name="__RefHeading__737_712135975"/>
             <text:bookmark-end text:name="_Toc241836973"/>
-            <text:bookmark-end text:name="__RefHeading__737_712135975"/>
           </text:h>
         </text:list-item>
       </text:list>
-      <text:p text:style-name="Standard"/>
-      <text:p text:style-name="P50">
-        <text:soft-page-break/>
+      <text:p text:style-name="P89"/>
+      <text:h text:style-name="Heading_20_2" text:outline-level="2">
+        <text:bookmark-start text:name="__RefHeading__2890_761839053"/>
+        Workplan and tasks
+        <text:bookmark-end text:name="__RefHeading__2890_761839053"/>
+      </text:h>
+      <text:p text:style-name="P41">
         The basic workplan for the realization of the project is shown below. In fact, it is consisted 
         <text:s/>
         of three main phases, composed from smaller tasks, followed by the creation of a deliverable document. The phases are shown briefly 
         <text:s/>
         in the following table:
       </text:p>
-      <text:p text:style-name="Standard"/>
+      <text:p text:style-name="P12"/>
       <table:table table:name="Table6" table:style-name="Table6">
         <table:table-column table:style-name="Table6.A"/>
         <table:table-column table:style-name="Table6.B"/>
         <table:table-row table:style-name="Table6.1">
           <table:table-cell table:style-name="Table6.A1" office:value-type="string">
-            <text:p text:style-name="P41">
-              <text:span text:style-name="T50">Project p</text:span>
+            <text:p text:style-name="P65">
+              <text:span text:style-name="T59">Project p</text:span>
               hases
             </text:p>
           </table:table-cell>
           <table:table-cell table:style-name="Table6.B1" office:value-type="string">
-            <text:p text:style-name="P23">Period</text:p>
+            <text:p text:style-name="P63">Period</text:p>
           </table:table-cell>
         </table:table-row>
         <table:table-row>
           <table:table-cell table:style-name="Table6.A3" office:value-type="string">
-            <text:p text:style-name="P46">Problem Definition and Understanding phase</text:p>
+            <text:p text:style-name="P69">Problem Definition and Understanding phase</text:p>
           </table:table-cell>
           <table:table-cell table:style-name="Table6.B3" office:value-type="string">
-            <text:p text:style-name="P62">17/11/2014 – 28/11/2014</text:p>
+            <text:p text:style-name="P127">17/11/2014 – 28/11/2014</text:p>
           </table:table-cell>
         </table:table-row>
         <table:table-row>
           <table:table-cell table:style-name="Table6.A3" office:value-type="string">
-            <text:p text:style-name="P44">Analysis phase</text:p>
+            <text:p text:style-name="P74">Analysis phase</text:p>
           </table:table-cell>
           <table:table-cell table:style-name="Table6.B3" office:value-type="string">
-            <text:p text:style-name="P62">01/12/2014 – 09/01/2015</text:p>
+            <text:p text:style-name="P127">01/12/2014 – 09/01/2015</text:p>
           </table:table-cell>
         </table:table-row>
         <table:table-row>
           <table:table-cell table:style-name="Table6.A4" office:value-type="string">
-            <text:p text:style-name="P47">Implementation phase</text:p>
+            <text:p text:style-name="P71">Implementation phase</text:p>
           </table:table-cell>
           <table:table-cell table:style-name="Table6.B4" office:value-type="string">
-            <text:p text:style-name="P62">12/01/2015 – 25/02/2015</text:p>
+            <text:p text:style-name="P127">12/01/2015 – 25/02/2015</text:p>
           </table:table-cell>
         </table:table-row>
       </table:table>
-      <text:p text:style-name="Standard"/>
-      <text:p text:style-name="Standard"/>
-      <text:p text:style-name="P50">After the completion of each phase, a deliverable is sent to the supervisors and the reviewer of the project. The final report will be accompanied by a presentation on the work done. The exact dates, as estimated currently, are shown below:</text:p>
-      <text:p text:style-name="P50"/>
+      <text:p text:style-name="P78"/>
+      <text:p text:style-name="P72">
+        <text:span text:style-name="T115">In more detail, </text:span>
+        the individual tasks of each phase, 
+        <text:span text:style-name="T115">are organized as following</text:span>
+        :
+      </text:p>
+      <text:p text:style-name="P79"/>
+      <text:p text:style-name="P84">
+        Problem Definition and Understanding phase
+        <text:span text:style-name="T45"> </text:span>
+        <text:span text:style-name="T49">(</text:span>
+        <text:span text:style-name="T45">17/11 – 28/11</text:span>
+        <text:span text:style-name="T49">)</text:span>
+      </text:p>
+      <text:p text:style-name="P67">
+        <text:span text:style-name="T18">For th</text:span>
+        <text:span text:style-name="T19">is phase one week</text:span>
+        <text:span text:style-name="T18"> </text:span>
+        <text:span text:style-name="T19">in </text:span>
+        <text:span text:style-name="T18">parallel with exams and one full week are dedicated. The main objective at the end of this phase is the writing of </text:span>
+        <text:span text:style-name="T19">the</text:span>
+        <text:span text:style-name="T18"> </text:span>
+        <text:span text:style-name="T17">Description of </text:span>
+        <text:span text:style-name="T18">W</text:span>
+        <text:span text:style-name="T17">ork. </text:span>
+        <text:span text:style-name="T19">The subtasks are the following:</text:span>
+      </text:p>
+      <text:list xml:id="list8447923392069224184" text:style-name="L8">
+        <text:list-item>
+          <text:p text:style-name="P80">Getting to grips with the topic.</text:p>
+          <text:p text:style-name="P43">
+            <text:span text:style-name="T19">This task</text:span>
+            <text:span text:style-name="T18"> basically contain</text:span>
+            <text:span text:style-name="T19">s</text:span>
+            <text:span text:style-name="T18"> the understanding of the framework and the context of the project, its main challenges and goals and the motivation for working on it. </text:span>
+          </text:p>
+        </text:list-item>
+        <text:list-item>
+          <text:p text:style-name="P80">Reading some related work for tackling relevant problems.</text:p>
+          <text:p text:style-name="P43">
+            <text:span text:style-name="T18">The studying of relevant published work and papers to tackle similar problems is </text:span>
+            <text:span text:style-name="T19">the</text:span>
+            <text:span text:style-name="T18"> essential </text:span>
+            <text:span text:style-name="T19">part of this task</text:span>
+            <text:span text:style-name="T18">.</text:span>
+          </text:p>
+        </text:list-item>
+      </text:list>
+      <text:p text:style-name="P12"/>
+      <text:p text:style-name="P86">
+        <text:span text:style-name="T37">Analysis phase</text:span>
+        <text:span text:style-name="T51"> (01/12 – 09/01)</text:span>
+      </text:p>
+      <text:p text:style-name="P67">
+        <text:span text:style-name="T18">For th</text:span>
+        <text:span text:style-name="T19">is phase one full week</text:span>
+        <text:span text:style-name="T18"> and </text:span>
+        <text:span text:style-name="T19">three</text:span>
+        <text:span text:style-name="T18"> week</text:span>
+        <text:span text:style-name="T19">s</text:span>
+        <text:span text:style-name="T18"> </text:span>
+        <text:span text:style-name="T19">of </text:span>
+        <text:span text:style-name="T16">three half-days of work</text:span>
+        <text:span text:style-name="T19"> </text:span>
+        <text:span text:style-name="T18">are dedicated. </text:span>
+        <text:span text:style-name="T19">The main objective is the deeper understanding of the project and the tools or software used, the analysis of the problem and comparison with solutions proposed for relevant problems and the proposal of a feasible solution for this case. At the end of this phase a midterm deliverable is going to be prepared with the proposal that is going to be implemented. The individual tasks are the following:</text:span>
+      </text:p>
+      <text:list xml:id="list806331408643253752" text:style-name="L9">
+        <text:list-item>
+          <text:p text:style-name="P82">
+            <text:span text:style-name="T33">Understanding how the BtrPlace VM scheduler works – Installation &amp; hands-on experience</text:span>
+            <text:span text:style-name="T50"> (full week 1/12- 5/12).</text:span>
+          </text:p>
+          <text:p text:style-name="P44">
+            The basic goal is to understand how the scheduler reconfigures the deployment and assigns V
+            <text:span text:style-name="T116">M</text:span>
+            s to the physical nodes and the relevant mechanisms. Installation of the scheduler and some first tests using the existing fuzzer. Find some corner points of the scheduler that need more extensive testing and that could hide bugs.
+          </text:p>
+        </text:list-item>
+        <text:list-item>
+          <text:p text:style-name="P82">
+            <text:span text:style-name="T57">Understanding of how the existing fuzzer of the BtrPlace scheduler works</text:span>
+            <text:span text:style-name="T49"> (three half-days 8/12 – 12/12).</text:span>
+          </text:p>
+          <text:p text:style-name="P44">It requires the comprehension of the current BtrPlace fuzzer algorithm, by running into its implementation code.</text:p>
+        </text:list-item>
+        <text:list-item>
+          <text:p text:style-name="P82">
+            <text:span text:style-name="T57">Understanding of state-of-the art proposals and checking if and how they can work in the BtrPlace scheduler</text:span>
+            <text:span text:style-name="T49"> (three half-days 15/12-19/12).</text:span>
+          </text:p>
+          <text:p text:style-name="P44">
+            <text:soft-page-break/>
+            Analysis of some proposals in recent papers and comparison between them. Check which of them can be feasible solutions for the BtrPlace fuzzer.
+          </text:p>
+        </text:list-item>
+        <text:list-item>
+          <text:p text:style-name="P45">
+            <text:span text:style-name="T39">Propose a first improvement on the BtrPlace fuzzer, combining some state-of-the-art proposals and adapting them to our project</text:span>
+            <text:span text:style-name="T49"> (three half-days 5/1 – 9/1).</text:span>
+          </text:p>
+          <text:p text:style-name="P46">Based on a proposal for fuzzing or a combination of more, propose a feasible solution for our case.</text:p>
+        </text:list-item>
+      </text:list>
+      <text:p text:style-name="P47"/>
+      <text:p text:style-name="P48">
+        <text:span text:style-name="T41">Implementation phase</text:span>
+        <text:span text:style-name="T46"> </text:span>
+        <text:span text:style-name="T47">(12/01 – 25/02)</text:span>
+      </text:p>
+      <text:list xml:id="list8913021088526703627" text:style-name="L10">
+        <text:list-item>
+          <text:p text:style-name="P49">
+            <text:span text:style-name="T40">Implementation of the proposed solution – </text:span>
+            <text:span text:style-name="T38">improvement of</text:span>
+            <text:span text:style-name="T40"> the </text:span>
+            <text:span text:style-name="T38">existing fuzzer of the </text:span>
+            <text:span text:style-name="T40">BtrPlace</text:span>
+            <text:span text:style-name="T50"> </text:span>
+            <text:span text:style-name="T48">(three half-days per week 12/1-30/1)</text:span>
+            <text:span text:style-name="T50">.</text:span>
+          </text:p>
+          <text:p text:style-name="P50">
+            Integration of the proposed solution in the fuzzer of the BtrPlace. At the end of this period there are scheduled exams, so the progress will slow down. 
+            <text:span text:style-name="T58">No work scheduled during the exam period (which is between 2/2 and 13/2).</text:span>
+          </text:p>
+        </text:list-item>
+        <text:list-item>
+          <text:p text:style-name="P49">
+            <text:span text:style-name="T43">Discussion of p</text:span>
+            <text:span text:style-name="T42">ossible further imp</text:span>
+            <text:span text:style-name="T38">r</text:span>
+            <text:span text:style-name="T42">ovement. </text:span>
+            <text:span text:style-name="T43">A</text:span>
+            <text:span text:style-name="T42"> more mature solution </text:span>
+            <text:span text:style-name="T43">proposed </text:span>
+            <text:span text:style-name="T38">in theory.</text:span>
+          </text:p>
+        </text:list-item>
+        <text:list-item>
+          <text:p text:style-name="P83">Writing of the final report – Results – Evaluation (full weeks 16/2 – 24/2).</text:p>
+          <text:p text:style-name="P51">Preparation of the final document that contains the results, an evaluation of them and topics for future improvement.</text:p>
+        </text:list-item>
+      </text:list>
+      <text:p text:style-name="P96"/>
+      <text:h text:style-name="Heading_20_2" text:outline-level="2">
+        <text:bookmark-start text:name="__RefHeading__2892_761839053"/>
+        Deliverables
+        <text:bookmark-end text:name="__RefHeading__2892_761839053"/>
+      </text:h>
+      <text:p text:style-name="P42">After the completion of each phase, a deliverable is sent to the supervisors and the reviewer of the project. The final report will be accompanied by a presentation on the work done. The exact dates, as estimated currently, are shown below:</text:p>
+      <text:p text:style-name="P42"/>
       <table:table table:name="Table8" table:style-name="Table8">
         <table:table-column table:style-name="Table8.A"/>
         <table:table-column table:style-name="Table8.B"/>
         <table:table-row table:style-name="Table8.1">
           <table:table-cell table:style-name="Table8.A1" office:value-type="string">
-            <text:p text:style-name="P41">Deliverables</text:p>
+            <text:p text:style-name="P66">Deliverables</text:p>
           </table:table-cell>
           <table:table-cell table:style-name="Table8.B1" office:value-type="string">
-            <text:p text:style-name="P23">Date</text:p>
+            <text:p text:style-name="P64">Date</text:p>
           </table:table-cell>
         </table:table-row>
         <table:table-row>
           <table:table-cell table:style-name="Table8.A3" office:value-type="string">
-            <text:p text:style-name="P43">
+            <text:p text:style-name="P75">
               Description of 
-              <text:span text:style-name="T47">W</text:span>
+              <text:span text:style-name="T56">W</text:span>
               ork
             </text:p>
           </table:table-cell>
           <table:table-cell table:style-name="Table8.B3" office:value-type="string">
-            <text:p text:style-name="P62">28/11/2014</text:p>
+            <text:p text:style-name="P128">28/11/2014</text:p>
           </table:table-cell>
         </table:table-row>
         <table:table-row>
           <table:table-cell table:style-name="Table8.A3" office:value-type="string">
-            <text:p text:style-name="P45">Problem Analysis (Mid-term deliverable)</text:p>
+            <text:p text:style-name="P76">Problem Analysis (Mid-term deliverable)</text:p>
           </table:table-cell>
           <table:table-cell table:style-name="Table8.B3" office:value-type="string">
-            <text:p text:style-name="P62">09/01/2015</text:p>
+            <text:p text:style-name="P128">09/01/2015</text:p>
           </table:table-cell>
         </table:table-row>
         <table:table-row>
           <table:table-cell table:style-name="Table8.A4" office:value-type="string">
-            <text:p text:style-name="P46">Final Report</text:p>
+            <text:p text:style-name="P70">Final Report</text:p>
           </table:table-cell>
           <table:table-cell table:style-name="Table8.B4" office:value-type="string">
-            <text:p text:style-name="P62">25/02/2015</text:p>
+            <text:p text:style-name="P128">25/02/2015</text:p>
           </table:table-cell>
         </table:table-row>
       </table:table>
-      <text:p text:style-name="P50"/>
-      <text:p text:style-name="P40"/>
-      <text:p text:style-name="P48">Now, the individual tasks of each phase are presented, with a more detailed description:</text:p>
-      <text:p text:style-name="P40"/>
-      <text:p text:style-name="P38">
-        Problem Definition and Understanding phase
-        <text:span text:style-name="T40"> </text:span>
-        <text:span text:style-name="T44">(</text:span>
-        <text:span text:style-name="T40">17/11 – 28/11</text:span>
-        <text:span text:style-name="T44">)</text:span>
-      </text:p>
-      <text:p text:style-name="P42">
-        <text:span text:style-name="T14">For th</text:span>
-        <text:span text:style-name="T15">is phase one week</text:span>
-        <text:span text:style-name="T14"> </text:span>
-        <text:span text:style-name="T15">in </text:span>
-        <text:span text:style-name="T14">parallel with exams and one full week are dedicated. The main objective at the end of this phase is the writing of </text:span>
-        <text:span text:style-name="T15">the</text:span>
-        <text:span text:style-name="T14"> </text:span>
-        <text:span text:style-name="T13">Description of </text:span>
-        <text:span text:style-name="T14">W</text:span>
-        <text:span text:style-name="T13">ork. </text:span>
-        <text:span text:style-name="T15">The subtasks are the following:</text:span>
-      </text:p>
-      <text:list xml:id="list4367053046625089378" text:style-name="L8">
+      <text:p text:style-name="P54"/>
+      <text:p text:style-name="P55">
+        In more detail, the deliverables 
+        <text:span text:style-name="T116">(except for the Description of Work that is the current deliverable)</text:span>
+         will contain:
+      </text:p>
+      <text:p text:style-name="P12"/>
+      <text:p text:style-name="P85">Problem Analysis</text:p>
+      <text:p text:style-name="P68">
+        <text:span text:style-name="T21">1) A brief description of the </text:span>
+        <text:span text:style-name="T17">how the BtrPlace VM scheduler work</text:span>
+        <text:span text:style-name="T21">s</text:span>
+        <text:span text:style-name="T17">.</text:span>
+      </text:p>
+      <text:p text:style-name="P56">
+        2) A brief description of the 
+        <text:span text:style-name="T57">current BtrPlace fuzzer algorithm.</text:span>
+      </text:p>
+      <text:p text:style-name="P56">
+        3) S
+        <text:span text:style-name="T57">ome </text:span>
+        state-of-the-art
+        <text:span text:style-name="T57"> proposals </text:span>
+        regarding problems that we want to address in the fuzzer and c
+        <text:span text:style-name="T57">omparison between them.</text:span>
+      </text:p>
+      <text:p text:style-name="P56">
+        4) A
+        <text:span text:style-name="T49"> first improvement on the BtrPlace fuzzer </text:span>
+        <text:span text:style-name="T45">in theory</text:span>
+        <text:span text:style-name="T49">, combining some state-of-the-art proposals and adapting them to our project. </text:span>
+        <text:span text:style-name="T45">It will consist a feasible solution, that is going to be implemented in the next phase.</text:span>
+      </text:p>
+      <text:p text:style-name="P12"/>
+      <text:p text:style-name="P81">
+        <text:span text:style-name="T31">Final Report</text:span>
+      </text:p>
+      <text:p text:style-name="P77">1) Description of the implementation of the new fuzzer algorithm.</text:p>
+      <text:p text:style-name="P73">2) Results and evaluation.</text:p>
+      <text:p text:style-name="P58">
+        <text:span text:style-name="T116">3) </text:span>
+        <text:span text:style-name="T55">Proposals for</text:span>
+        <text:span text:style-name="T54"> possible further improvement.</text:span>
+      </text:p>
+      <text:list xml:id="list21830197346351" text:continue-list="list21828137901785" text:style-name="WWNum6">
         <text:list-item>
-          <text:p text:style-name="P78">Getting to grips with the topic.</text:p>
-          <text:p text:style-name="P77">
-            <text:span text:style-name="T15">This task</text:span>
-            <text:span text:style-name="T14"> basically contain</text:span>
-            <text:span text:style-name="T15">s</text:span>
-            <text:span text:style-name="T14"> the understanding of the framework and the context of the project, its main challenges and goals and the motivation for working on it. </text:span>
-          </text:p>
-        </text:list-item>
-        <text:list-item>
-          <text:p text:style-name="P78">Reading some related work for tackling relevant problems.</text:p>
-          <text:p text:style-name="P77">
-            <text:span text:style-name="T14">The studying of relevant published work and papers to tackle similar problems is </text:span>
-            <text:span text:style-name="T15">the</text:span>
-            <text:span text:style-name="T14"> essential </text:span>
-            <text:span text:style-name="T15">part of this task</text:span>
-            <text:span text:style-name="T14">.</text:span>
-          </text:p>
-        </text:list-item>
-      </text:list>
-      <text:p text:style-name="Standard"/>
-      <text:p text:style-name="P39">
-        <text:span text:style-name="T33">Analysis phase</text:span>
-        <text:span text:style-name="T46"> (01/12 – 09/01)</text:span>
-      </text:p>
-      <text:p text:style-name="P42">
-        <text:span text:style-name="T14">For th</text:span>
-        <text:span text:style-name="T15">is phase one full week</text:span>
-        <text:span text:style-name="T14"> and </text:span>
-        <text:span text:style-name="T15">three</text:span>
-        <text:span text:style-name="T14"> week</text:span>
-        <text:span text:style-name="T15">s</text:span>
-        <text:span text:style-name="T14"> </text:span>
-        <text:span text:style-name="T15">of </text:span>
-        <text:span text:style-name="T12">three half-days of work</text:span>
-        <text:span text:style-name="T15"> </text:span>
-        <text:span text:style-name="T14">are dedicated. </text:span>
-        <text:span text:style-name="T15">The main objective is the deeper understanding of the project and the tools or software used, the analysis of the problem and comparison with solutions proposed for relevant problems and the proposal of a feasible solution for this case. At the end of this phase a </text:span>
-        <text:soft-page-break/>
-        <text:span text:style-name="T15">midterm deliverable is going to be prepared with the proposal that is going to be implemented. The individual tasks are the following:</text:span>
-      </text:p>
-      <text:list xml:id="list6352195178064293772" text:style-name="L9">
-        <text:list-item>
-          <text:p text:style-name="P79">
-            <text:span text:style-name="T29">Understanding how the BtrPlace VM scheduler works – Installation &amp; hands-on experience</text:span>
-            <text:span text:style-name="T45"> (full week 1/12- 5/12).</text:span>
-          </text:p>
-          <text:p text:style-name="P82">The basic goal is to understand how the scheduler reconfigures the deployment and assigns Vms to the physical nodes and the relevant mechanisms. Installation of the scheduler and some first tests using the existing fuzzer. Find some corner points of the scheduler that need more extensive testing and that could hide bugs.</text:p>
-        </text:list-item>
-        <text:list-item>
-          <text:p text:style-name="P79">
-            <text:span text:style-name="T48">Understanding of how the existing fuzzer of the BtrPlace scheduler works</text:span>
-            <text:span text:style-name="T44"> (three half-days 8/12 – 12/12).</text:span>
-          </text:p>
-          <text:p text:style-name="P82">It requires the comprehension of the current BtrPlace fuzzer algorithm, by running into its implementation code.</text:p>
-        </text:list-item>
-        <text:list-item>
-          <text:p text:style-name="P79">
-            <text:span text:style-name="T48">Understanding of state-of-the art proposals and checking if and how they can work in the BtrPlace scheduler</text:span>
-            <text:span text:style-name="T44"> (three half-days 15/12-19/12).</text:span>
-          </text:p>
-          <text:p text:style-name="P82">Analysis of some proposals in recent papers and comparison between them. Check which of them can be feasible solutions for the BtrPlace fuzzer.</text:p>
-        </text:list-item>
-        <text:list-item>
-          <text:p text:style-name="P81">
-            <text:span text:style-name="T35">Propose a first improvement on the BtrPlace fuzzer, combining some state-of-the-art proposals and adapting them to our project</text:span>
-            <text:span text:style-name="T44"> (three half-days 5/1 – 9/1).</text:span>
-          </text:p>
-          <text:p text:style-name="P83">Based on a proposal for fuzzing or a combination of more, propose a feasible solution for our case.</text:p>
-        </text:list-item>
-      </text:list>
-      <text:p text:style-name="P49"/>
-      <text:p text:style-name="P36"/>
-      <text:p text:style-name="P51">
-        <text:span text:style-name="T37">Implementation phase</text:span>
-        <text:span text:style-name="T41"> </text:span>
-        <text:span text:style-name="T42">(12/01 – 25/02)</text:span>
-      </text:p>
-      <text:list xml:id="list8569580575208975829" text:style-name="L10">
-        <text:list-item>
-          <text:p text:style-name="P84">
-            <text:span text:style-name="T36">Implementation of the proposed solution – </text:span>
-            <text:span text:style-name="T34">improvement of</text:span>
-            <text:span text:style-name="T36"> the </text:span>
-            <text:span text:style-name="T34">existing fuzzer of the </text:span>
-            <text:span text:style-name="T36">BtrPlace</text:span>
-            <text:span text:style-name="T45"> </text:span>
-            <text:span text:style-name="T43">(three half-days per week 12/1-30/1)</text:span>
-            <text:span text:style-name="T45">.</text:span>
-          </text:p>
-          <text:p text:style-name="P85">
-            Integration of the proposed solution in the fuzzer of the BtrPlace. At the end of this period there are scheduled exams, so the progress will slow down. 
-            <text:span text:style-name="T49">No work scheduled during the exam period (which is between 2/2 and 13/2).</text:span>
-          </text:p>
-        </text:list-item>
-        <text:list-item>
-          <text:p text:style-name="P84">
-            <text:span text:style-name="T39">Discussion of p</text:span>
-            <text:span text:style-name="T38">ossible further imp</text:span>
-            <text:span text:style-name="T34">r</text:span>
-            <text:span text:style-name="T38">ovement. </text:span>
-            <text:span text:style-name="T39">A</text:span>
-            <text:span text:style-name="T38"> more mature solution </text:span>
-            <text:span text:style-name="T39">proposed </text:span>
-            <text:span text:style-name="T34">in theory.</text:span>
-          </text:p>
-        </text:list-item>
-        <text:list-item>
-          <text:p text:style-name="P80">Writing of the final report – Results – Evaluation (full weeks 16/2 – 24/2).</text:p>
-          <text:p text:style-name="P86">Preparation of the final document that contains the results, an evaluation of them and topics for future improvement.</text:p>
-        </text:list-item>
-      </text:list>
-      <text:p text:style-name="P22"/>
-      <text:p text:style-name="Standard"/>
-      <text:p text:style-name="Standard"/>
-      <text:p text:style-name="Standard"/>
-      <text:p text:style-name="Standard"/>
-      <text:p text:style-name="Standard"/>
-      <text:p text:style-name="Standard"/>
-      <text:p text:style-name="Standard"/>
-      <text:p text:style-name="Standard"/>
-      <text:list xml:id="list101429101181605" text:continue-list="list101428022499461" text:style-name="WWNum6">
-        <text:list-item>
-          <text:h text:style-name="P89" text:outline-level="1">
+          <text:h text:style-name="P107" text:outline-level="1">
+            <text:bookmark-start text:name="__RefHeading__739_712135975"/>
             <text:bookmark-start text:name="_Toc241836974"/>
-            <text:bookmark-start text:name="__RefHeading__739_712135975"/>
             <text:soft-page-break/>
             Bibliography
+            <text:bookmark-end text:name="__RefHeading__739_712135975"/>
             <text:bookmark-end text:name="_Toc241836974"/>
-            <text:bookmark-end text:name="__RefHeading__739_712135975"/>
           </text:h>
         </text:list-item>
       </text:list>
-      <text:p text:style-name="Standard"/>
-      <text:p text:style-name="Standard"/>
+      <text:p text:style-name="P89"/>
+      <text:p text:style-name="P12">
+        <text:span text:style-name="T72">[1] </text:span>
+        Hermenier, Fabien, Julia Lawall, and Gilles Muller. "Btrplace: A flexible consolidation manager for highly available applications." 
+        <text:span text:style-name="T70">IEEE Transactions on dependable and Secure Computing</text:span>
+         (2013): 1.
+      </text:p>
+      <text:p text:style-name="P12">
+        <text:span text:style-name="T73">[2] </text:span>
+        Zeller, Andreas, and Ralf Hildebrandt. "Simplifying and isolating failure-inducing input." 
+        <text:span text:style-name="T70">Software Engineering, IEEE Transactions on</text:span>
+         28.2 (2002): 183-200.
+      </text:p>
+      <text:p text:style-name="P52">
+        <text:span text:style-name="T71">[3] </text:span>
+        Misherghi, Ghassan, and Zhendong Su. "HDD: hierarchical delta debugging." 
+        <text:span text:style-name="T70">Proceedings of the 28th international conference on Software engineering</text:span>
+        . ACM, 2006.
+      </text:p>
+      <text:p text:style-name="P100">
+        <text:span text:style-name="T89">[4] </text:span>
+        <text:span text:style-name="T79">Agrawal, Hiralal, Richard A. DeMillo, and Eugene H. Spafford. "Debugging with dynamic slicing and backtracking." </text:span>
+        <text:span text:style-name="T92">Software: Practice and Experience</text:span>
+        <text:span text:style-name="T79"> 23.6 (1993): 589-616.</text:span>
+      </text:p>
+      <text:p text:style-name="P52">
+        <text:span text:style-name="T76">[5] </text:span>
+        Chen, Yang, et al. "Taming compiler fuzzers." 
+        <text:span text:style-name="T70">ACM SIGPLAN Notices</text:span>
+        . Vol. 48. No. 6. ACM, 2013.
+      </text:p>
+      <text:p text:style-name="P53">
+        <text:span text:style-name="T71">[6] </text:span>
+        Godefroid, Patrice, Nils Klarlund, and Koushik Sen. "DART: directed automated random testing." 
+        <text:span text:style-name="T70">ACM Sigplan Notices</text:span>
+        . Vol. 40. No. 6. ACM, 2005.
+      </text:p>
+      <text:p text:style-name="P53">
+        <text:span text:style-name="T71">[7} </text:span>
+        Pacheco, Carlos, et al. "Feedback-directed random test generation." 
+        <text:span text:style-name="T70">Software Engineering, 2007. ICSE 2007. 29th International Conference on</text:span>
+        . IEEE, 2007.
+      </text:p>
+      <text:p text:style-name="P53">
+        <text:span text:style-name="T71">[8] </text:span>
+        Godefroid, Patrice, Adam Kiezun, and Michael Y. Levin. "Grammar-based whitebox fuzzing." 
+        <text:span text:style-name="T70">ACM Sigplan Notices</text:span>
+        . Vol. 43. No. 6. ACM, 2008.
+      </text:p>
+      <text:p text:style-name="P53">
+        <text:span text:style-name="T71">[9] </text:span>
+        Groce, Alex, et al. "Swarm testing." 
+        <text:span text:style-name="T70">Proceedings of the 2012 International Symposium on Software Testing and Analysis</text:span>
+        . ACM, 2012.
+      </text:p>
+      <text:p text:style-name="P53">
+        <text:span text:style-name="T71">[10] </text:span>
+        Yang, Xuejun, et al. "Finding and understanding bugs in C compilers." 
+        <text:span text:style-name="T70">ACM SIGPLAN Notices</text:span>
+        . Vol. 46. No. 6. ACM, 2011.
+      </text:p>
     </office:text>
   </office:body>
 </office:document-content>
@@ -2160,13 +3008,13 @@
   <office:meta>
     <dc:title>[Project Title]</dc:title>
     <meta:initial-creator>Giovanni Neglia</meta:initial-creator>
-    <meta:editing-cycles>34</meta:editing-cycles>
+    <meta:editing-cycles>85</meta:editing-cycles>
     <meta:print-date>2012-10-24T12:50:00</meta:print-date>
     <meta:creation-date>2013-09-26T15:37:00</meta:creation-date>
-    <dc:date>2014-11-25T10:14:26.987478036</dc:date>
-    <meta:editing-duration>PT19H10M27S</meta:editing-duration>
+    <dc:date>2014-11-26T02:18:27.495285698</dc:date>
+    <meta:editing-duration>P1DT10H1M54S</meta:editing-duration>
     <meta:generator>LibreOffice/4.2.7.2$Linux_X86_64 LibreOffice_project/420m0$Build-2</meta:generator>
-    <meta:document-statistic meta:table-count="8" meta:image-count="2" meta:object-count="0" meta:page-count="12" meta:paragraph-count="144" meta:word-count="3201" meta:character-count="20364" meta:non-whitespace-character-count="17327"/>
+    <meta:document-statistic meta:table-count="8" meta:image-count="2" meta:object-count="0" meta:page-count="12" meta:paragraph-count="176" meta:word-count="4030" meta:character-count="25711" meta:non-whitespace-character-count="21877"/>
     <meta:user-defined meta:name="AppVersion">14.0000</meta:user-defined>
     <meta:user-defined meta:name="Company">Université Nice-Sophia Antipolis</meta:user-defined>
     <meta:user-defined meta:name="DocSecurity" meta:value-type="float">0</meta:user-defined>
@@ -2183,25 +3031,25 @@
 <office:document-settings xmlns:office="urn:oasis:names:tc:opendocument:xmlns:office:1.0" xmlns:xlink="http://www.w3.org/1999/xlink" xmlns:config="urn:oasis:names:tc:opendocument:xmlns:config:1.0" xmlns:ooo="http://openoffice.org/2004/office" office:version="1.2">
   <office:settings>
     <config:config-item-set config:name="ooo:view-settings">
-      <config:config-item config:name="ViewAreaTop" config:type="long">93317</config:config-item>
+      <config:config-item config:name="ViewAreaTop" config:type="long">137425</config:config-item>
       <config:config-item config:name="ViewAreaLeft" config:type="long">0</config:config-item>
-      <config:config-item config:name="ViewAreaWidth" config:type="long">29804</config:config-item>
-      <config:config-item config:name="ViewAreaHeight" config:type="long">15004</config:config-item>
+      <config:config-item config:name="ViewAreaWidth" config:type="long">27122</config:config-item>
+      <config:config-item config:name="ViewAreaHeight" config:type="long">13654</config:config-item>
       <config:config-item config:name="ShowRedlineChanges" config:type="boolean">true</config:config-item>
       <config:config-item config:name="InBrowseMode" config:type="boolean">false</config:config-item>
       <config:config-item-map-indexed config:name="Views">
         <config:config-item-map-entry>
           <config:config-item config:name="ViewId" config:type="string">view2</config:config-item>
-          <config:config-item config:name="ViewLeft" config:type="long">6900</config:config-item>
-          <config:config-item config:name="ViewTop" config:type="long">96531</config:config-item>
+          <config:config-item config:name="ViewLeft" config:type="long">5560</config:config-item>
+          <config:config-item config:name="ViewTop" config:type="long">145060</config:config-item>
           <config:config-item config:name="VisibleLeft" config:type="long">0</config:config-item>
-          <config:config-item config:name="VisibleTop" config:type="long">93317</config:config-item>
-          <config:config-item config:name="VisibleRight" config:type="long">29803</config:config-item>
-          <config:config-item config:name="VisibleBottom" config:type="long">108319</config:config-item>
+          <config:config-item config:name="VisibleTop" config:type="long">137425</config:config-item>
+          <config:config-item config:name="VisibleRight" config:type="long">27120</config:config-item>
+          <config:config-item config:name="VisibleBottom" config:type="long">151077</config:config-item>
           <config:config-item config:name="ZoomType" config:type="short">0</config:config-item>
           <config:config-item config:name="ViewLayoutColumns" config:type="short">0</config:config-item>
           <config:config-item config:name="ViewLayoutBookMode" config:type="boolean">false</config:config-item>
-          <config:config-item config:name="ZoomFactor" config:type="short">91</config:config-item>
+          <config:config-item config:name="ZoomFactor" config:type="short">100</config:config-item>
           <config:config-item config:name="IsSelectedFrame" config:type="boolean">false</config:config-item>
         </config:config-item-map-entry>
       </config:config-item-map-indexed>
@@ -2260,7 +3108,7 @@
       <config:config-item config:name="ConsiderTextWrapOnObjPos" config:type="boolean">true</config:config-item>
       <config:config-item config:name="CurrentDatabaseCommandType" config:type="int">0</config:config-item>
       <config:config-item config:name="RedlineProtectionKey" config:type="base64Binary"/>
-      <config:config-item config:name="Rsid" config:type="int">5391694</config:config-item>
+      <config:config-item config:name="Rsid" config:type="int">9492242</config:config-item>
       <config:config-item config:name="PrintProspectRTL" config:type="boolean">false</config:config-item>
       <config:config-item config:name="PrinterSetup" config:type="base64Binary"/>
       <config:config-item config:name="AlignTabStopPosition" config:type="boolean">true</config:config-item>
@@ -2306,14 +3154,31 @@
     <style:font-face style:name="StarSymbol" svg:font-family="StarSymbol" style:font-charset="x-symbol"/>
     <style:font-face style:name="Wingdings" svg:font-family="Wingdings" style:font-charset="x-symbol"/>
     <style:font-face style:name="Symbol" svg:font-family="Symbol" style:font-adornments="Regular" style:font-pitch="variable" style:font-charset="x-symbol"/>
+    <style:font-face style:name="Alegreya" svg:font-family="Alegreya"/>
+    <style:font-face style:name="Heuristica" svg:font-family="Heuristica"/>
+    <style:font-face style:name="Libertine" svg:font-family="Libertine"/>
+    <style:font-face style:name="Libertine G" svg:font-family="'Libertine G'"/>
+    <style:font-face style:name="Linux Libertine G" svg:font-family="'Linux Libertine G'"/>
+    <style:font-face style:name="Linux Libertine X" svg:font-family="'Linux Libertine X'"/>
+    <style:font-face style:name="Tex Gyre Pagela" svg:font-family="'Tex Gyre Pagela'"/>
+    <style:font-face style:name="Tex Gyre Pagella" svg:font-family="'Tex Gyre Pagella'"/>
+    <style:font-face style:name="Tex Gyre Pagella1" svg:font-family="'Tex Gyre Pagella'" style:font-adornments="Regular"/>
+    <style:font-face style:name="sans-serif" svg:font-family="sans-serif"/>
+    <style:font-face style:name="serif" svg:font-family="serif"/>
     <style:font-face style:name="Cambria1" svg:font-family="Cambria" style:font-family-generic="roman"/>
+    <style:font-face style:name="PT Serif" svg:font-family="'PT Serif'" style:font-family-generic="roman"/>
+    <style:font-face style:name="Times New Roman" svg:font-family="'Times New Roman'" style:font-family-generic="roman"/>
+    <style:font-face style:name="Arial" svg:font-family="Arial" style:font-family-generic="swiss"/>
     <style:font-face style:name="FreeSans1" svg:font-family="FreeSans" style:font-family-generic="swiss"/>
     <style:font-face style:name="Courier New" svg:font-family="'Courier New'" style:font-family-generic="modern" style:font-pitch="fixed"/>
+    <style:font-face style:name="Ubuntu" svg:font-family="Ubuntu" style:font-pitch="variable"/>
     <style:font-face style:name="Calibri" svg:font-family="Calibri" style:font-family-generic="roman" style:font-pitch="variable"/>
     <style:font-face style:name="Cambria" svg:font-family="Cambria" style:font-family-generic="roman" style:font-pitch="variable"/>
+    <style:font-face style:name="Liberation Serif" svg:font-family="'Liberation Serif'" style:font-family-generic="roman" style:font-pitch="variable"/>
     <style:font-face style:name="Lucida Grande" svg:font-family="'Lucida Grande'" style:font-family-generic="roman" style:font-pitch="variable"/>
+    <style:font-face style:name="DejaVu Sans" svg:font-family="'DejaVu Sans'" style:font-family-generic="swiss" style:font-pitch="variable"/>
     <style:font-face style:name="Liberation Sans" svg:font-family="'Liberation Sans'" style:font-family-generic="swiss" style:font-pitch="variable"/>
-    <style:font-face style:name="DejaVu Sans" svg:font-family="'DejaVu Sans'" style:font-family-generic="system" style:font-pitch="variable"/>
+    <style:font-face style:name="DejaVu Sans1" svg:font-family="'DejaVu Sans'" style:font-family-generic="system" style:font-pitch="variable"/>
     <style:font-face style:name="Droid Sans Fallback" svg:font-family="'Droid Sans Fallback'" style:font-family-generic="system" style:font-pitch="variable"/>
     <style:font-face style:name="FreeSans" svg:font-family="FreeSans" style:font-family-generic="system" style:font-pitch="variable"/>
     <style:font-face style:name="Lucida Grande1" svg:font-family="'Lucida Grande'" style:font-family-generic="system" style:font-pitch="variable"/>
@@ -2324,11 +3189,11 @@
       <style:paragraph-properties style:text-autospace="ideograph-alpha" style:line-break="strict" style:writing-mode="lr-tb" style:font-independent-line-spacing="false">
         <style:tab-stops/>
       </style:paragraph-properties>
-      <style:text-properties style:use-window-font-color="true" style:font-name="Cambria" fo:font-size="12pt" fo:language="en" fo:country="GB" style:letter-kerning="true" style:font-name-asian="Droid Sans Fallback" style:font-size-asian="12pt" style:language-asian="fr" style:country-asian="FR" style:font-name-complex="DejaVu Sans" style:font-size-complex="12pt" style:language-complex="ar" style:country-complex="SA"/>
+      <style:text-properties style:use-window-font-color="true" style:font-name="Cambria" fo:font-size="12pt" fo:language="en" fo:country="GB" style:letter-kerning="true" style:font-name-asian="Droid Sans Fallback" style:font-size-asian="12pt" style:language-asian="fr" style:country-asian="FR" style:font-name-complex="DejaVu Sans1" style:font-size-complex="12pt" style:language-complex="ar" style:country-complex="SA"/>
     </style:default-style>
     <style:default-style style:family="paragraph">
       <style:paragraph-properties fo:hyphenation-ladder-count="no-limit" style:text-autospace="ideograph-alpha" style:punctuation-wrap="hanging" style:line-break="strict" style:tab-stop-distance="0.4917in" style:writing-mode="lr-tb"/>
-      <style:text-properties style:use-window-font-color="true" style:font-name="Cambria" fo:font-size="12pt" fo:language="en" fo:country="GB" style:letter-kerning="true" style:font-name-asian="Droid Sans Fallback" style:font-size-asian="12pt" style:language-asian="fr" style:country-asian="FR" style:font-name-complex="DejaVu Sans" style:font-size-complex="12pt" style:language-complex="ar" style:country-complex="SA" fo:hyphenate="false" fo:hyphenation-remain-char-count="2" fo:hyphenation-push-char-count="2"/>
+      <style:text-properties style:use-window-font-color="true" style:font-name="Cambria" fo:font-size="12pt" fo:language="en" fo:country="GB" style:letter-kerning="true" style:font-name-asian="Droid Sans Fallback" style:font-size-asian="12pt" style:language-asian="fr" style:country-asian="FR" style:font-name-complex="DejaVu Sans1" style:font-size-complex="12pt" style:language-complex="ar" style:country-complex="SA" fo:hyphenate="false" fo:hyphenation-remain-char-count="2" fo:hyphenation-push-char-count="2"/>
     </style:default-style>
     <style:default-style style:family="table">
       <style:table-properties table:border-model="collapsing"/>
@@ -2338,7 +3203,6 @@
     </style:default-style>
     <style:style style:name="Standard" style:family="paragraph" style:default-outline-level="" style:class="text">
       <style:paragraph-properties fo:text-align="justify" style:justify-single-word="false" fo:orphans="2" fo:widows="2" style:writing-mode="lr-tb"/>
-      <style:text-properties fo:language="fr" fo:country="FR"/>
     </style:style>
     <style:style style:name="Heading" style:family="paragraph" style:parent-style-name="Standard" style:next-style-name="Text_20_body" style:class="text">
       <style:paragraph-properties fo:margin-top="0.1665in" fo:margin-bottom="0.0835in" style:contextual-spacing="false" fo:keep-with-next="always"/>
@@ -2360,19 +3224,19 @@
     </style:style>
     <style:style style:name="Heading_20_1" style:display-name="Heading 1" style:family="paragraph" style:parent-style-name="Standard" style:next-style-name="Standard" style:default-outline-level="1" style:list-style-name="" style:class="text">
       <style:paragraph-properties fo:margin-top="0.3335in" fo:margin-bottom="0in" style:contextual-spacing="false" fo:keep-together="always" fo:keep-with-next="always"/>
-      <style:text-properties fo:color="#345a8a" style:font-name="Calibri" fo:font-family="Calibri" style:font-family-generic="roman" style:font-pitch="variable" fo:font-size="16pt" fo:font-weight="bold" style:font-size-asian="16pt" style:font-weight-asian="bold" style:font-name-complex="DejaVu Sans" style:font-family-complex="'DejaVu Sans'" style:font-family-generic-complex="system" style:font-pitch-complex="variable" style:font-size-complex="16pt" style:font-weight-complex="bold"/>
+      <style:text-properties fo:color="#345a8a" style:font-name="Calibri" fo:font-family="Calibri" style:font-family-generic="roman" style:font-pitch="variable" fo:font-size="16pt" fo:font-weight="bold" style:font-size-asian="16pt" style:font-weight-asian="bold" style:font-name-complex="DejaVu Sans1" style:font-family-complex="'DejaVu Sans'" style:font-family-generic-complex="system" style:font-pitch-complex="variable" style:font-size-complex="16pt" style:font-weight-complex="bold"/>
     </style:style>
     <style:style style:name="Heading_20_2" style:display-name="Heading 2" style:family="paragraph" style:parent-style-name="Standard" style:next-style-name="Standard" style:default-outline-level="2" style:list-style-name="" style:class="text">
       <style:paragraph-properties fo:margin-top="0.139in" fo:margin-bottom="0in" style:contextual-spacing="false" fo:keep-together="always" fo:keep-with-next="always"/>
-      <style:text-properties fo:color="#4f81bd" style:font-name="Calibri" fo:font-family="Calibri" style:font-family-generic="roman" style:font-pitch="variable" fo:font-size="13pt" fo:font-weight="bold" style:font-size-asian="13pt" style:font-weight-asian="bold" style:font-name-complex="DejaVu Sans" style:font-family-complex="'DejaVu Sans'" style:font-family-generic-complex="system" style:font-pitch-complex="variable" style:font-size-complex="13pt" style:font-weight-complex="bold"/>
+      <style:text-properties fo:color="#4f81bd" style:font-name="Calibri" fo:font-family="Calibri" style:font-family-generic="roman" style:font-pitch="variable" fo:font-size="13pt" fo:font-weight="bold" style:font-size-asian="13pt" style:font-weight-asian="bold" style:font-name-complex="DejaVu Sans1" style:font-family-complex="'DejaVu Sans'" style:font-family-generic-complex="system" style:font-pitch-complex="variable" style:font-size-complex="13pt" style:font-weight-complex="bold"/>
     </style:style>
     <style:style style:name="Heading_20_3" style:display-name="Heading 3" style:family="paragraph" style:parent-style-name="Standard" style:next-style-name="Standard" style:default-outline-level="3" style:list-style-name="" style:class="text">
       <style:paragraph-properties fo:margin-top="0.139in" fo:margin-bottom="0in" style:contextual-spacing="false" fo:keep-together="always" fo:keep-with-next="always"/>
-      <style:text-properties fo:color="#4f81bd" style:font-name="Calibri" fo:font-family="Calibri" style:font-family-generic="roman" style:font-pitch="variable" fo:font-weight="bold" style:font-weight-asian="bold" style:font-name-complex="DejaVu Sans" style:font-family-complex="'DejaVu Sans'" style:font-family-generic-complex="system" style:font-pitch-complex="variable" style:font-weight-complex="bold"/>
+      <style:text-properties fo:color="#4f81bd" style:font-name="Calibri" fo:font-family="Calibri" style:font-family-generic="roman" style:font-pitch="variable" fo:font-weight="bold" style:font-weight-asian="bold" style:font-name-complex="DejaVu Sans1" style:font-family-complex="'DejaVu Sans'" style:font-family-generic-complex="system" style:font-pitch-complex="variable" style:font-weight-complex="bold"/>
     </style:style>
     <style:style style:name="Heading_20_4" style:display-name="Heading 4" style:family="paragraph" style:parent-style-name="Standard" style:next-style-name="Standard" style:default-outline-level="4" style:list-style-name="" style:class="text">
       <style:paragraph-properties fo:margin-top="0.139in" fo:margin-bottom="0in" style:contextual-spacing="false" fo:keep-together="always" fo:keep-with-next="always"/>
-      <style:text-properties fo:color="#4f81bd" style:font-name="Calibri" fo:font-family="Calibri" style:font-family-generic="roman" style:font-pitch="variable" fo:font-style="italic" fo:font-weight="bold" style:font-style-asian="italic" style:font-weight-asian="bold" style:font-name-complex="DejaVu Sans" style:font-family-complex="'DejaVu Sans'" style:font-family-generic-complex="system" style:font-pitch-complex="variable" style:font-style-complex="italic" style:font-weight-complex="bold"/>
+      <style:text-properties fo:color="#4f81bd" style:font-name="Calibri" fo:font-family="Calibri" style:font-family-generic="roman" style:font-pitch="variable" fo:font-style="italic" fo:font-weight="bold" style:font-style-asian="italic" style:font-weight-asian="bold" style:font-name-complex="DejaVu Sans1" style:font-family-complex="'DejaVu Sans'" style:font-family-generic-complex="system" style:font-pitch-complex="variable" style:font-style-complex="italic" style:font-weight-complex="bold"/>
     </style:style>
     <style:style style:name="Balloon_20_Text" style:display-name="Balloon Text" style:family="paragraph" style:parent-style-name="Standard" style:default-outline-level="">
       <style:text-properties style:font-name="Lucida Grande" fo:font-family="'Lucida Grande'" style:font-family-generic="roman" style:font-pitch="variable" fo:font-size="9pt" style:font-size-asian="9pt" style:font-name-complex="Lucida Grande1" style:font-family-complex="'Lucida Grande'" style:font-family-generic-complex="system" style:font-pitch-complex="variable" style:font-size-complex="9pt"/>
@@ -2385,11 +3249,11 @@
       <style:text-properties fo:font-size="10pt" fo:font-weight="bold" style:font-size-asian="10pt" style:font-weight-asian="bold" style:font-size-complex="10pt" style:font-weight-complex="bold"/>
     </style:style>
     <style:style style:name="Subtitle" style:family="paragraph" style:parent-style-name="Standard" style:next-style-name="Standard" style:default-outline-level="" style:class="chapter">
-      <style:text-properties fo:color="#4f81bd" style:font-name="Calibri" fo:font-family="Calibri" style:font-family-generic="roman" style:font-pitch="variable" fo:letter-spacing="0.0102in" fo:font-style="italic" style:font-style-asian="italic" style:font-name-complex="DejaVu Sans" style:font-family-complex="'DejaVu Sans'" style:font-family-generic-complex="system" style:font-pitch-complex="variable" style:font-style-complex="italic"/>
+      <style:text-properties fo:color="#4f81bd" style:font-name="Calibri" fo:font-family="Calibri" style:font-family-generic="roman" style:font-pitch="variable" fo:letter-spacing="0.0102in" fo:font-style="italic" style:font-style-asian="italic" style:font-name-complex="DejaVu Sans1" style:font-family-complex="'DejaVu Sans'" style:font-family-generic-complex="system" style:font-pitch-complex="variable" style:font-style-complex="italic"/>
     </style:style>
     <style:style style:name="Title" style:family="paragraph" style:parent-style-name="Standard" style:next-style-name="Standard" style:default-outline-level="" style:class="chapter">
       <style:paragraph-properties fo:margin-top="0in" fo:margin-bottom="0.2083in" style:contextual-spacing="true" fo:padding-left="0in" fo:padding-right="0in" fo:padding-top="0in" fo:padding-bottom="0.0555in" fo:border-left="none" fo:border-right="none" fo:border-top="none" fo:border-bottom="0.99pt solid #4f81bd"/>
-      <style:text-properties fo:color="#17365d" style:font-name="Calibri" fo:font-family="Calibri" style:font-family-generic="roman" style:font-pitch="variable" fo:font-size="26pt" fo:letter-spacing="0.0035in" style:letter-kerning="true" style:font-size-asian="26pt" style:font-name-complex="DejaVu Sans" style:font-family-complex="'DejaVu Sans'" style:font-family-generic-complex="system" style:font-pitch-complex="variable" style:font-size-complex="26pt"/>
+      <style:text-properties fo:color="#17365d" style:font-name="Calibri" fo:font-family="Calibri" style:font-family-generic="roman" style:font-pitch="variable" fo:font-size="26pt" fo:letter-spacing="0.0035in" style:letter-kerning="true" style:font-size-asian="26pt" style:font-name-complex="DejaVu Sans1" style:font-family-complex="'DejaVu Sans'" style:font-family-generic-complex="system" style:font-pitch-complex="variable" style:font-size-complex="26pt"/>
     </style:style>
     <style:style style:name="Header" style:family="paragraph" style:parent-style-name="Standard" style:default-outline-level="" style:class="extra">
       <style:paragraph-properties>
@@ -2417,7 +3281,7 @@
     </style:style>
     <style:style style:name="Contents_20_2" style:display-name="Contents 2" style:family="paragraph" style:parent-style-name="Standard" style:next-style-name="Standard" style:auto-update="true" style:default-outline-level="" style:class="index">
       <style:paragraph-properties fo:text-align="start" style:justify-single-word="false"/>
-      <style:text-properties fo:font-size="11pt" style:font-size-asian="11pt" style:font-size-complex="11pt"/>
+      <style:text-properties style:font-name="Tex Gyre Pagella1" fo:font-family="'Tex Gyre Pagella'" style:font-style-name="Regular" fo:font-size="12pt" style:font-size-asian="11pt" style:font-size-complex="11pt"/>
     </style:style>
     <style:style style:name="Contents_20_3" style:display-name="Contents 3" style:family="paragraph" style:parent-style-name="Standard" style:next-style-name="Standard" style:auto-update="true" style:default-outline-level="" style:class="index">
       <style:paragraph-properties fo:margin-left="0.1665in" fo:margin-right="0in" fo:text-align="start" style:justify-single-word="false" fo:text-indent="0in" style:auto-text-indent="false"/>
@@ -2459,57 +3323,57 @@
     </style:style>
     <style:style style:name="Frame_20_contents" style:display-name="Frame contents" style:family="paragraph" style:parent-style-name="Standard" style:class="extra"/>
     <style:style style:name="Table_20_Contents" style:display-name="Table Contents" style:family="paragraph" style:parent-style-name="Standard" style:class="extra"/>
-    <style:style style:name="Preformatted_20_Text" style:display-name="Preformatted Text" style:family="paragraph" style:parent-style-name="Standard" style:default-outline-level="" style:class="html"/>
+    <style:style style:name="Preformatted_20_Text" style:display-name="Preformatted Text" style:family="paragraph" style:parent-style-name="Standard" style:default-outline-level="" style:class="html">
+      <style:text-properties style:font-name="Tex Gyre Pagella1" fo:font-family="'Tex Gyre Pagella'" style:font-style-name="Regular"/>
+    </style:style>
     <style:style style:name="Table_20_Heading" style:display-name="Table Heading" style:family="paragraph" style:parent-style-name="Table_20_Contents" style:class="extra"/>
     <style:style style:name="Quotations" style:family="paragraph" style:parent-style-name="Standard" style:class="html"/>
     <style:style style:name="Default_20_Paragraph_20_Font" style:display-name="Default Paragraph Font" style:family="text"/>
     <style:style style:name="Texte_20_de_20_bulles_20_Car" style:display-name="Texte de bulles Car" style:family="text" style:parent-style-name="Default_20_Paragraph_20_Font">
-      <style:text-properties style:font-name="Lucida Grande" fo:font-family="'Lucida Grande'" style:font-family-generic="roman" style:font-pitch="variable" fo:font-size="9pt" fo:language="fr" fo:country="FR" style:font-size-asian="9pt" style:font-name-complex="Lucida Grande1" style:font-family-complex="'Lucida Grande'" style:font-family-generic-complex="system" style:font-pitch-complex="variable" style:font-size-complex="9pt"/>
+      <style:text-properties style:font-name="Lucida Grande" fo:font-family="'Lucida Grande'" style:font-family-generic="roman" style:font-pitch="variable" fo:font-size="9pt" style:font-size-asian="9pt" style:font-name-complex="Lucida Grande1" style:font-family-complex="'Lucida Grande'" style:font-family-generic-complex="system" style:font-pitch-complex="variable" style:font-size-complex="9pt"/>
     </style:style>
     <style:style style:name="annotation_20_reference" style:display-name="annotation reference" style:family="text" style:parent-style-name="Default_20_Paragraph_20_Font">
       <style:text-properties fo:font-size="9pt" style:font-size-asian="9pt" style:font-size-complex="9pt"/>
     </style:style>
-    <style:style style:name="Commentaire_20_Car" style:display-name="Commentaire Car" style:family="text" style:parent-style-name="Default_20_Paragraph_20_Font">
-      <style:text-properties fo:language="fr" fo:country="FR"/>
-    </style:style>
+    <style:style style:name="Commentaire_20_Car" style:display-name="Commentaire Car" style:family="text" style:parent-style-name="Default_20_Paragraph_20_Font"/>
     <style:style style:name="Objet_20_du_20_commentaire_20_Car" style:display-name="Objet du commentaire Car" style:family="text" style:parent-style-name="Commentaire_20_Car">
-      <style:text-properties fo:font-size="10pt" fo:language="fr" fo:country="FR" fo:font-weight="bold" style:font-size-asian="10pt" style:font-weight-asian="bold" style:font-size-complex="10pt" style:font-weight-complex="bold"/>
+      <style:text-properties fo:font-size="10pt" fo:font-weight="bold" style:font-size-asian="10pt" style:font-weight-asian="bold" style:font-size-complex="10pt" style:font-weight-complex="bold"/>
     </style:style>
     <style:style style:name="Subtle_20_Emphasis" style:display-name="Subtle Emphasis" style:family="text" style:parent-style-name="Default_20_Paragraph_20_Font">
       <style:text-properties fo:color="#808080" fo:font-style="italic" style:font-style-asian="italic" style:font-style-complex="italic"/>
     </style:style>
     <style:style style:name="Sous-titre_20_Car" style:display-name="Sous-titre Car" style:family="text" style:parent-style-name="Default_20_Paragraph_20_Font">
-      <style:text-properties fo:color="#4f81bd" style:font-name="Calibri" fo:font-family="Calibri" style:font-family-generic="roman" style:font-pitch="variable" fo:letter-spacing="0.0102in" fo:font-style="italic" style:font-style-asian="italic" style:font-name-complex="DejaVu Sans" style:font-family-complex="'DejaVu Sans'" style:font-family-generic-complex="system" style:font-pitch-complex="variable" style:font-style-complex="italic"/>
+      <style:text-properties fo:color="#4f81bd" style:font-name="Calibri" fo:font-family="Calibri" style:font-family-generic="roman" style:font-pitch="variable" fo:letter-spacing="0.0102in" fo:font-style="italic" style:font-style-asian="italic" style:font-name-complex="DejaVu Sans1" style:font-family-complex="'DejaVu Sans'" style:font-family-generic-complex="system" style:font-pitch-complex="variable" style:font-style-complex="italic"/>
     </style:style>
     <style:style style:name="Titre_20_Car" style:display-name="Titre Car" style:family="text" style:parent-style-name="Default_20_Paragraph_20_Font">
-      <style:text-properties fo:color="#17365d" style:font-name="Calibri" fo:font-family="Calibri" style:font-family-generic="roman" style:font-pitch="variable" fo:font-size="26pt" fo:letter-spacing="0.0035in" style:letter-kerning="true" style:font-size-asian="26pt" style:font-name-complex="DejaVu Sans" style:font-family-complex="'DejaVu Sans'" style:font-family-generic-complex="system" style:font-pitch-complex="variable" style:font-size-complex="26pt"/>
+      <style:text-properties fo:color="#17365d" style:font-name="Calibri" fo:font-family="Calibri" style:font-family-generic="roman" style:font-pitch="variable" fo:font-size="26pt" fo:letter-spacing="0.0035in" style:letter-kerning="true" style:font-size-asian="26pt" style:font-name-complex="DejaVu Sans1" style:font-family-complex="'DejaVu Sans'" style:font-family-generic-complex="system" style:font-pitch-complex="variable" style:font-size-complex="26pt"/>
     </style:style>
     <style:style style:name="Titre_20_1_20_Car" style:display-name="Titre 1 Car" style:family="text" style:parent-style-name="Default_20_Paragraph_20_Font">
-      <style:text-properties fo:color="#345a8a" style:font-name="Calibri" fo:font-family="Calibri" style:font-family-generic="roman" style:font-pitch="variable" fo:font-size="16pt" fo:font-weight="bold" style:font-size-asian="16pt" style:font-weight-asian="bold" style:font-name-complex="DejaVu Sans" style:font-family-complex="'DejaVu Sans'" style:font-family-generic-complex="system" style:font-pitch-complex="variable" style:font-size-complex="16pt" style:font-weight-complex="bold"/>
+      <style:text-properties fo:color="#345a8a" style:font-name="Calibri" fo:font-family="Calibri" style:font-family-generic="roman" style:font-pitch="variable" fo:font-size="16pt" fo:font-weight="bold" style:font-size-asian="16pt" style:font-weight-asian="bold" style:font-name-complex="DejaVu Sans1" style:font-family-complex="'DejaVu Sans'" style:font-family-generic-complex="system" style:font-pitch-complex="variable" style:font-size-complex="16pt" style:font-weight-complex="bold"/>
     </style:style>
     <style:style style:name="En-tête_20_Car" style:display-name="En-tête Car" style:family="text" style:parent-style-name="Default_20_Paragraph_20_Font"/>
     <style:style style:name="Pied_20_de_20_page_20_Car" style:display-name="Pied de page Car" style:family="text" style:parent-style-name="Default_20_Paragraph_20_Font"/>
     <style:style style:name="Titre_20_2_20_Car" style:display-name="Titre 2 Car" style:family="text" style:parent-style-name="Default_20_Paragraph_20_Font">
-      <style:text-properties fo:color="#4f81bd" style:font-name="Calibri" fo:font-family="Calibri" style:font-family-generic="roman" style:font-pitch="variable" fo:font-size="13pt" fo:font-weight="bold" style:font-size-asian="13pt" style:font-weight-asian="bold" style:font-name-complex="DejaVu Sans" style:font-family-complex="'DejaVu Sans'" style:font-family-generic-complex="system" style:font-pitch-complex="variable" style:font-size-complex="13pt" style:font-weight-complex="bold"/>
+      <style:text-properties fo:color="#4f81bd" style:font-name="Calibri" fo:font-family="Calibri" style:font-family-generic="roman" style:font-pitch="variable" fo:font-size="13pt" fo:font-weight="bold" style:font-size-asian="13pt" style:font-weight-asian="bold" style:font-name-complex="DejaVu Sans1" style:font-family-complex="'DejaVu Sans'" style:font-family-generic-complex="system" style:font-pitch-complex="variable" style:font-size-complex="13pt" style:font-weight-complex="bold"/>
     </style:style>
     <style:style style:name="page_20_number" style:display-name="page number" style:family="text" style:parent-style-name="Default_20_Paragraph_20_Font"/>
     <style:style style:name="Explorateur_20_de_20_document_20_Car" style:display-name="Explorateur de document Car" style:family="text" style:parent-style-name="Default_20_Paragraph_20_Font">
-      <style:text-properties style:font-name="Lucida Grande" fo:font-family="'Lucida Grande'" style:font-family-generic="roman" style:font-pitch="variable" fo:language="fr" fo:country="FR" style:font-name-complex="Lucida Grande1" style:font-family-complex="'Lucida Grande'" style:font-family-generic-complex="system" style:font-pitch-complex="variable"/>
+      <style:text-properties style:font-name="Lucida Grande" fo:font-family="'Lucida Grande'" style:font-family-generic="roman" style:font-pitch="variable" style:font-name-complex="Lucida Grande1" style:font-family-complex="'Lucida Grande'" style:font-family-generic-complex="system" style:font-pitch-complex="variable"/>
     </style:style>
     <style:style style:name="Titre_20_3_20_Car" style:display-name="Titre 3 Car" style:family="text" style:parent-style-name="Default_20_Paragraph_20_Font">
-      <style:text-properties fo:color="#4f81bd" style:font-name="Calibri" fo:font-family="Calibri" style:font-family-generic="roman" style:font-pitch="variable" fo:language="fr" fo:country="FR" fo:font-weight="bold" style:font-weight-asian="bold" style:font-name-complex="DejaVu Sans" style:font-family-complex="'DejaVu Sans'" style:font-family-generic-complex="system" style:font-pitch-complex="variable" style:font-weight-complex="bold"/>
+      <style:text-properties fo:color="#4f81bd" style:font-name="Calibri" fo:font-family="Calibri" style:font-family-generic="roman" style:font-pitch="variable" fo:font-weight="bold" style:font-weight-asian="bold" style:font-name-complex="DejaVu Sans1" style:font-family-complex="'DejaVu Sans'" style:font-family-generic-complex="system" style:font-pitch-complex="variable" style:font-weight-complex="bold"/>
     </style:style>
     <style:style style:name="Strong" style:family="text" style:parent-style-name="Default_20_Paragraph_20_Font">
       <style:text-properties fo:font-weight="bold" style:font-weight-asian="bold" style:font-weight-complex="bold"/>
     </style:style>
     <style:style style:name="Citation_20_Car" style:display-name="Citation Car" style:family="text" style:parent-style-name="Default_20_Paragraph_20_Font">
-      <style:text-properties fo:color="#000000" fo:language="fr" fo:country="FR" fo:font-style="italic" style:font-style-asian="italic" style:font-style-complex="italic"/>
+      <style:text-properties fo:color="#000000" fo:font-style="italic" style:font-style-asian="italic" style:font-style-complex="italic"/>
     </style:style>
     <style:style style:name="Titre_20_4_20_Car" style:display-name="Titre 4 Car" style:family="text" style:parent-style-name="Default_20_Paragraph_20_Font">
-      <style:text-properties fo:color="#4f81bd" style:font-name="Calibri" fo:font-family="Calibri" style:font-family-generic="roman" style:font-pitch="variable" fo:language="fr" fo:country="FR" fo:font-style="italic" fo:font-weight="bold" style:font-style-asian="italic" style:font-weight-asian="bold" style:font-name-complex="DejaVu Sans" style:font-family-complex="'DejaVu Sans'" style:font-family-generic-complex="system" style:font-pitch-complex="variable" style:font-style-complex="italic" style:font-weight-complex="bold"/>
+      <style:text-properties fo:color="#4f81bd" style:font-name="Calibri" fo:font-family="Calibri" style:font-family-generic="roman" style:font-pitch="variable" fo:font-style="italic" fo:font-weight="bold" style:font-style-asian="italic" style:font-weight-asian="bold" style:font-name-complex="DejaVu Sans1" style:font-family-complex="'DejaVu Sans'" style:font-family-generic-complex="system" style:font-pitch-complex="variable" style:font-style-complex="italic" style:font-weight-complex="bold"/>
     </style:style>
     <style:style style:name="Internet_20_link" style:display-name="Internet link" style:family="text">
-      <style:text-properties fo:color="#000080" fo:language="zxx" fo:country="none" style:text-underline-style="solid" style:text-underline-width="auto" style:text-underline-color="font-color" style:language-asian="zxx" style:country-asian="none" style:language-complex="zxx" style:country-complex="none"/>
+      <style:text-properties fo:color="#000080" style:text-underline-style="solid" style:text-underline-width="auto" style:text-underline-color="font-color" style:language-asian="zxx" style:country-asian="none" style:language-complex="zxx" style:country-complex="none"/>
     </style:style>
     <style:style style:name="Index_20_Link" style:display-name="Index Link" style:family="text"/>
     <style:style style:name="Bullet_20_Symbols" style:display-name="Bullet Symbols" style:family="text">
@@ -3318,44 +4182,52 @@
       </style:table-cell-properties>
     </style:style>
     <style:style style:name="MP1" style:family="paragraph" style:parent-style-name="Standard">
+      <style:text-properties fo:language="en" fo:country="GB"/>
+    </style:style>
+    <style:style style:name="MP2" style:family="paragraph" style:parent-style-name="Standard">
       <style:paragraph-properties fo:margin-left="0in" fo:margin-right="0.25in" fo:text-align="end" style:justify-single-word="false" fo:text-indent="0.25in" style:auto-text-indent="false"/>
-      <style:text-properties fo:text-transform="uppercase" fo:color="#ffffff" style:font-name="Calibri" fo:language="en" fo:country="US" fo:font-weight="bold" style:font-weight-asian="bold" style:font-size-complex="11pt" style:font-weight-complex="bold"/>
-    </style:style>
-    <style:style style:name="MP2" style:family="paragraph" style:parent-style-name="Footer">
+      <style:text-properties fo:text-transform="uppercase" fo:color="#ffffff" style:font-name="Calibri" fo:language="en" fo:country="GB" fo:font-weight="bold" style:font-weight-asian="bold" style:font-size-complex="11pt" style:font-weight-complex="bold"/>
+    </style:style>
+    <style:style style:name="MP3" style:family="paragraph" style:parent-style-name="Footer">
       <style:paragraph-properties fo:padding="0in" fo:border="none"/>
     </style:style>
-    <style:style style:name="MP3" style:family="paragraph" style:parent-style-name="Standard">
-      <style:text-properties fo:color="#365f91" fo:language="fr" fo:country="FR" style:font-size-complex="11pt"/>
-    </style:style>
     <style:style style:name="MP4" style:family="paragraph" style:parent-style-name="Standard">
+      <style:text-properties fo:color="#365f91" fo:language="en" fo:country="GB" style:font-size-complex="11pt"/>
+    </style:style>
+    <style:style style:name="MP5" style:family="paragraph" style:parent-style-name="Footer">
+      <style:text-properties fo:language="en" fo:country="GB"/>
+    </style:style>
+    <style:style style:name="MP6" style:family="paragraph" style:parent-style-name="Standard">
       <style:paragraph-properties fo:margin-left="0in" fo:margin-right="0.25in" fo:text-indent="0.25in" style:auto-text-indent="false"/>
-      <style:text-properties fo:color="#365f91" fo:language="fr" fo:country="FR" style:font-size-complex="11pt"/>
-    </style:style>
-    <style:style style:name="MP5" style:family="paragraph" style:parent-style-name="Standard">
-      <style:text-properties fo:text-transform="uppercase" fo:color="#ffffff" style:font-name="Calibri" fo:language="en" fo:country="US" fo:font-weight="bold" style:font-weight-asian="bold" style:font-size-complex="11pt" style:font-weight-complex="bold"/>
-    </style:style>
-    <style:style style:name="MP6" style:family="paragraph" style:parent-style-name="Standard">
+      <style:text-properties fo:color="#365f91" fo:language="en" fo:country="GB" style:font-size-complex="11pt"/>
+    </style:style>
+    <style:style style:name="MP7" style:family="paragraph" style:parent-style-name="Standard">
+      <style:text-properties fo:text-transform="uppercase" fo:color="#ffffff" style:font-name="Calibri" fo:language="en" fo:country="GB" fo:font-weight="bold" style:font-weight-asian="bold" style:font-size-complex="11pt" style:font-weight-complex="bold"/>
+    </style:style>
+    <style:style style:name="MP8" style:family="paragraph" style:parent-style-name="Standard">
       <style:paragraph-properties fo:text-align="end" style:justify-single-word="false"/>
-      <style:text-properties fo:text-transform="uppercase" fo:color="#ffffff" style:font-name="Calibri" fo:language="en" fo:country="US" fo:font-weight="bold" style:font-weight-asian="bold" style:font-size-complex="11pt" style:font-weight-complex="bold"/>
-    </style:style>
-    <style:style style:name="MP7" style:family="paragraph" style:parent-style-name="Footer">
-      <style:text-properties officeooo:paragraph-rsid="0019ef89"/>
-    </style:style>
-    <style:style style:name="MP8" style:family="paragraph" style:parent-style-name="Standard">
+      <style:text-properties fo:text-transform="uppercase" fo:color="#ffffff" style:font-name="Calibri" fo:language="en" fo:country="GB" fo:font-weight="bold" style:font-weight-asian="bold" style:font-size-complex="11pt" style:font-weight-complex="bold"/>
+    </style:style>
+    <style:style style:name="MP9" style:family="paragraph" style:parent-style-name="Footer">
+      <style:text-properties fo:language="en" fo:country="GB" officeooo:paragraph-rsid="0019ef89"/>
+    </style:style>
+    <style:style style:name="MP10" style:family="paragraph" style:parent-style-name="Standard">
       <style:paragraph-properties fo:margin-left="0in" fo:margin-right="0.25in" fo:text-indent="0in" style:auto-text-indent="false"/>
-      <style:text-properties fo:color="#365f91" fo:language="fr" fo:country="FR" officeooo:paragraph-rsid="0019ef89" style:font-size-complex="11pt"/>
-    </style:style>
-    <style:style style:name="MP9" style:family="paragraph" style:parent-style-name="Standard">
+      <style:text-properties fo:color="#365f91" fo:language="en" fo:country="GB" officeooo:paragraph-rsid="0019ef89" style:font-size-complex="11pt"/>
+    </style:style>
+    <style:style style:name="MP11" style:family="paragraph" style:parent-style-name="Standard">
       <style:paragraph-properties fo:text-align="justify" style:justify-single-word="false"/>
-      <style:text-properties fo:text-transform="uppercase" fo:color="#ffffff" style:font-name="Calibri" fo:language="en" fo:country="US" fo:font-weight="bold" officeooo:rsid="0019ef89" officeooo:paragraph-rsid="0019ef89" style:font-weight-asian="bold" style:font-size-complex="11pt" style:font-weight-complex="bold"/>
-    </style:style>
-    <style:style style:name="MP10" style:family="paragraph" style:parent-style-name="Standard">
-      <style:text-properties officeooo:paragraph-rsid="0019ef89"/>
-    </style:style>
-    <style:style style:name="MP11" style:family="paragraph" style:parent-style-name="Standard">
-      <style:text-properties fo:text-transform="uppercase" fo:color="#ffffff" style:font-name="Calibri" fo:language="en" fo:country="US" fo:font-weight="bold" officeooo:rsid="0019ef89" officeooo:paragraph-rsid="0019ef89" style:font-weight-asian="bold" style:font-size-complex="11pt" style:font-weight-complex="bold"/>
-    </style:style>
-    <style:style style:name="MT1" style:family="text"/>
+      <style:text-properties fo:text-transform="uppercase" fo:color="#ffffff" style:font-name="Calibri" fo:language="en" fo:country="GB" fo:font-weight="bold" officeooo:rsid="0019ef89" officeooo:paragraph-rsid="0019ef89" style:font-weight-asian="bold" style:font-size-complex="11pt" style:font-weight-complex="bold"/>
+    </style:style>
+    <style:style style:name="MP12" style:family="paragraph" style:parent-style-name="Standard">
+      <style:text-properties fo:language="en" fo:country="GB" officeooo:paragraph-rsid="0019ef89"/>
+    </style:style>
+    <style:style style:name="MP13" style:family="paragraph" style:parent-style-name="Standard">
+      <style:text-properties fo:text-transform="uppercase" fo:color="#ffffff" style:font-name="Calibri" fo:language="en" fo:country="GB" fo:font-weight="bold" officeooo:rsid="0019ef89" officeooo:paragraph-rsid="0019ef89" style:font-weight-asian="bold" style:font-size-complex="11pt" style:font-weight-complex="bold"/>
+    </style:style>
+    <style:style style:name="MT1" style:family="text">
+      <style:text-properties fo:language="en" fo:country="GB"/>
+    </style:style>
     <style:style style:name="Mfr1" style:family="graphic" style:parent-style-name="Frame">
       <style:graphic-properties fo:margin-left="-0.0008in" fo:margin-right="-0.0008in" fo:margin-top="0in" fo:margin-bottom="0in" style:wrap="dynamic" style:number-wrapped-paragraphs="no-limit" style:vertical-pos="from-top" style:vertical-rel="paragraph" style:horizontal-pos="center" style:horizontal-rel="page-content" fo:background-color="#ffffff" style:background-transparency="100%" fo:padding="0in" fo:border="none">
         <style:background-image/>
@@ -3397,7 +4269,7 @@
   <office:master-styles>
     <style:master-page style:name="Standard" style:page-layout-name="Mpm1">
       <style:footer>
-        <text:p text:style-name="Standard"/>
+        <text:p text:style-name="MP1"/>
       </style:footer>
       <style:footer-first>
         <table:table table:name="Table7" table:style-name="Table7">
@@ -3405,12 +4277,14 @@
           <table:table-column table:style-name="Table7.B"/>
           <table:table-row table:style-name="Table7.1">
             <table:table-cell table:style-name="Table7.A1" office:value-type="string">
-              <text:p text:style-name="MP1">
+              <text:p text:style-name="MP2">
                 <draw:frame draw:style-name="Mfr1" draw:name="Frame3" text:anchor-type="paragraph" svg:y="0.0008in" draw:z-index="0">
                   <draw:text-box fo:min-height="0.0161in" fo:min-width="0.0161in">
-                    <text:p text:style-name="MP2">
+                    <text:p text:style-name="MP3">
                       <text:span text:style-name="page_20_number">
-                        <text:page-number text:select-page="current">0</text:page-number>
+                        <text:span text:style-name="MT1">
+                          <text:page-number text:select-page="current">0</text:page-number>
+                        </text:span>
                       </text:span>
                     </text:p>
                   </draw:text-box>
@@ -3419,16 +4293,18 @@
               </text:p>
             </table:table-cell>
             <table:table-cell table:style-name="Table7.B1" office:value-type="string">
-              <text:p text:style-name="MP3"/>
+              <text:p text:style-name="MP4"/>
             </table:table-cell>
           </table:table-row>
         </table:table>
-        <text:p text:style-name="Footer"/>
+        <text:p text:style-name="MP5"/>
       </style:footer-first>
       <style:footer-left>
         <text:p text:style-name="Footer">
           <text:span text:style-name="page_20_number">
-            <text:page-number text:select-page="current">0</text:page-number>
+            <text:span text:style-name="MT1">
+              <text:page-number text:select-page="current">0</text:page-number>
+            </text:span>
           </text:span>
         </text:p>
         <table:table table:name="Table1" table:style-name="Table1">
@@ -3436,14 +4312,14 @@
           <table:table-column table:style-name="Table1.B"/>
           <table:table-row table:style-name="Table1.1">
             <table:table-cell table:style-name="Table1.A1" office:value-type="string">
-              <text:p text:style-name="MP4"/>
+              <text:p text:style-name="MP6"/>
             </table:table-cell>
             <table:table-cell table:style-name="Table1.B1" office:value-type="string">
-              <text:p text:style-name="MP5">[Project Title]</text:p>
+              <text:p text:style-name="MP7">[Project Title]</text:p>
             </table:table-cell>
           </table:table-row>
         </table:table>
-        <text:p text:style-name="Footer"/>
+        <text:p text:style-name="MP5"/>
       </style:footer-left>
     </style:master-page>
     <style:master-page style:name="First_20_Page" style:display-name="First Page" style:page-layout-name="Mpm2" style:next-style-name="Standard">
@@ -3453,16 +4329,16 @@
           <table:table-column table:style-name="Table3.B"/>
           <table:table-row table:style-name="Table3.1">
             <table:table-cell table:style-name="Table3.A1" office:value-type="string">
-              <text:p text:style-name="MP6">[Project Title]</text:p>
+              <text:p text:style-name="MP8">[Project Title]</text:p>
             </table:table-cell>
             <table:table-cell table:style-name="Table3.B1" office:value-type="string">
-              <text:p text:style-name="MP3">
+              <text:p text:style-name="MP4">
                 <text:page-number text:select-page="current">0</text:page-number>
               </text:p>
             </table:table-cell>
           </table:table-row>
         </table:table>
-        <text:p text:style-name="Footer"/>
+        <text:p text:style-name="MP5"/>
       </style:footer>
       <style:footer-first>
         <table:table table:name="Table5" table:style-name="Table5">
@@ -3470,35 +4346,37 @@
           <table:table-column table:style-name="Table5.B"/>
           <table:table-row table:style-name="Table5.1">
             <table:table-cell table:style-name="Table5.A1" office:value-type="string">
-              <text:p text:style-name="MP6">[Project Title]</text:p>
+              <text:p text:style-name="MP8">[Project Title]</text:p>
             </table:table-cell>
             <table:table-cell table:style-name="Table5.B1" office:value-type="string">
-              <text:p text:style-name="MP3">
+              <text:p text:style-name="MP4">
                 <text:page-number text:select-page="current">1</text:page-number>
               </text:p>
             </table:table-cell>
           </table:table-row>
         </table:table>
-        <text:p text:style-name="Footer"/>
+        <text:p text:style-name="MP5"/>
       </style:footer-first>
       <style:footer-left>
-        <text:p text:style-name="Footer"/>
+        <text:p text:style-name="MP5"/>
       </style:footer-left>
     </style:master-page>
     <style:master-page style:name="Converted1" style:page-layout-name="Mpm1">
       <style:footer>
-        <text:p text:style-name="MP7"/>
+        <text:p text:style-name="MP9"/>
         <table:table table:name="Table2" table:style-name="Table2">
           <table:table-column table:style-name="Table2.A"/>
           <table:table-column table:style-name="Table2.B"/>
           <table:table-row table:style-name="Table2.1">
             <table:table-cell table:style-name="Table2.A1" office:value-type="string">
-              <text:p text:style-name="MP8">
+              <text:p text:style-name="MP10">
                 <draw:frame draw:style-name="Mfr1" draw:name="Frame1" text:anchor-type="paragraph" svg:y="0.0008in" draw:z-index="16">
                   <draw:text-box fo:min-height="0.0161in" fo:min-width="0.0161in">
-                    <text:p text:style-name="MP2">
+                    <text:p text:style-name="MP3">
                       <text:span text:style-name="page_20_number">
-                        <text:page-number text:select-page="current">11</text:page-number>
+                        <text:span text:style-name="MT1">
+                          <text:page-number text:select-page="current">11</text:page-number>
+                        </text:span>
                       </text:span>
                     </text:p>
                   </draw:text-box>
@@ -3506,11 +4384,11 @@
               </text:p>
             </table:table-cell>
             <table:table-cell table:style-name="Table2.B1" office:value-type="string">
-              <text:p text:style-name="MP9">Fuzzing a vm scheduler</text:p>
+              <text:p text:style-name="MP11">Fuzzing a vm scheduler</text:p>
             </table:table-cell>
           </table:table-row>
         </table:table>
-        <text:p text:style-name="MP10"/>
+        <text:p text:style-name="MP12"/>
       </style:footer>
       <style:footer-left>
         <table:table table:name="Table4" table:style-name="Table4">
@@ -3518,12 +4396,14 @@
           <table:table-column table:style-name="Table4.B"/>
           <table:table-row table:style-name="Table4.1">
             <table:table-cell table:style-name="Table4.A1" office:value-type="string">
-              <text:p text:style-name="MP4">
+              <text:p text:style-name="MP6">
                 <draw:frame draw:style-name="Mfr1" draw:name="Frame2" text:anchor-type="paragraph" svg:y="0.0008in" draw:z-index="11">
                   <draw:text-box fo:min-height="0.0161in" fo:min-width="0.0161in">
-                    <text:p text:style-name="MP2">
+                    <text:p text:style-name="MP3">
                       <text:span text:style-name="page_20_number">
-                        <text:page-number text:select-page="current">12</text:page-number>
+                        <text:span text:style-name="MT1">
+                          <text:page-number text:select-page="current">12</text:page-number>
+                        </text:span>
                       </text:span>
                     </text:p>
                   </draw:text-box>
@@ -3531,56 +4411,56 @@
               </text:p>
             </table:table-cell>
             <table:table-cell table:style-name="Table4.B1" office:value-type="string">
-              <text:p text:style-name="MP11">Fuzzing a vm SCHEDULER</text:p>
+              <text:p text:style-name="MP13">Fuzzing a vm SCHEDULER</text:p>
             </table:table-cell>
           </table:table-row>
         </table:table>
-        <text:p text:style-name="Footer"/>
+        <text:p text:style-name="MP5"/>
       </style:footer-left>
     </style:master-page>
     <style:master-page style:name="Converted2" style:page-layout-name="Mpm1">
       <style:footer>
-        <text:p text:style-name="Footer"/>
+        <text:p text:style-name="MP5"/>
       </style:footer>
       <style:footer-first>
-        <text:p text:style-name="Footer"/>
+        <text:p text:style-name="MP5"/>
       </style:footer-first>
     </style:master-page>
     <style:master-page style:name="Converted3" style:page-layout-name="Mpm3"/>
     <style:master-page style:name="Converted4" style:page-layout-name="Mpm4"/>
     <style:master-page style:name="Converted5" style:page-layout-name="Mpm1">
       <style:footer>
-        <text:p text:style-name="Footer"/>
+        <text:p text:style-name="MP5"/>
       </style:footer>
       <style:footer-first>
-        <text:p text:style-name="Footer"/>
+        <text:p text:style-name="MP5"/>
       </style:footer-first>
     </style:master-page>
     <style:master-page style:name="Converted6" style:page-layout-name="Mpm4"/>
     <style:master-page style:name="Converted7" style:page-layout-name="Mpm1">
       <style:footer>
-        <text:p text:style-name="Footer"/>
+        <text:p text:style-name="MP5"/>
       </style:footer>
       <style:footer-first>
-        <text:p text:style-name="Footer"/>
+        <text:p text:style-name="MP5"/>
       </style:footer-first>
     </style:master-page>
     <style:master-page style:name="Converted8" style:page-layout-name="Mpm4"/>
     <style:master-page style:name="Converted9" style:page-layout-name="Mpm1">
       <style:footer>
-        <text:p text:style-name="Footer"/>
+        <text:p text:style-name="MP5"/>
       </style:footer>
       <style:footer-first>
-        <text:p text:style-name="Footer"/>
+        <text:p text:style-name="MP5"/>
       </style:footer-first>
     </style:master-page>
     <style:master-page style:name="Converted10" style:page-layout-name="Mpm4"/>
     <style:master-page style:name="Converted11" style:page-layout-name="Mpm1">
       <style:footer>
-        <text:p text:style-name="Footer"/>
+        <text:p text:style-name="MP5"/>
       </style:footer>
       <style:footer-first>
-        <text:p text:style-name="Footer"/>
+        <text:p text:style-name="MP5"/>
       </style:footer-first>
     </style:master-page>
     <style:master-page style:name="Converted12" style:page-layout-name="Mpm4"/>

</xml_diff>

<commit_message>
DoW V2. One-two examples to be added soon in the first section.
</commit_message>
<xml_diff>
--- a/Description of Work.docx
+++ b/Description of Work.docx
@@ -10,7 +10,7 @@
   <manifest:file-entry manifest:full-path="content.xml" manifest:media-type="text/xml"/>
   <manifest:file-entry manifest:full-path="settings.xml" manifest:media-type="text/xml"/>
   <manifest:file-entry manifest:full-path="meta.xml" manifest:media-type="text/xml"/>
-  <manifest:file-entry manifest:full-path="Pictures/100000000000023E0000019DC241E401.png" manifest:media-type="image/png"/>
+  <manifest:file-entry manifest:full-path="Pictures/100000000000020B00000132453A5E59.jpg" manifest:media-type="image/jpeg"/>
   <manifest:file-entry manifest:full-path="Pictures/100002010000008D0000005B0DE590ED.png" manifest:media-type="image/png"/>
   <manifest:file-entry manifest:full-path="Pictures/10000000000000C80000003E0EB0149B.png" manifest:media-type="image/png"/>
   <manifest:file-entry manifest:full-path="styles.xml" manifest:media-type="text/xml"/>
@@ -219,6 +219,9 @@
     <style:style style:name="Table9.I6" style:family="table-cell">
       <style:table-cell-properties style:vertical-align="middle" fo:padding="0.0382in" fo:border-left="none" fo:border-right="0.05pt solid #000000" fo:border-top="none" fo:border-bottom="none"/>
     </style:style>
+    <style:style style:name="Table9.7" style:family="table-row">
+      <style:table-row-properties style:min-row-height="0.625in"/>
+    </style:style>
     <style:style style:name="Table9.B7" style:family="table-cell">
       <style:table-cell-properties style:vertical-align="middle" fo:padding="0.0382in" fo:border-left="0.05pt solid #000000" fo:border-right="none" fo:border-top="none" fo:border-bottom="0.05pt solid #000000"/>
     </style:style>
@@ -298,339 +301,280 @@
       <style:text-properties fo:language="en" fo:country="GB"/>
     </style:style>
     <style:style style:name="P5" style:family="paragraph" style:parent-style-name="Standard">
-      <style:text-properties fo:language="en" fo:country="GB" officeooo:rsid="002d1ca1" officeooo:paragraph-rsid="0031471b"/>
+      <style:text-properties fo:language="en" fo:country="GB" officeooo:paragraph-rsid="0038a78c"/>
     </style:style>
     <style:style style:name="P6" style:family="paragraph" style:parent-style-name="Standard">
-      <style:text-properties fo:language="en" fo:country="GB" officeooo:paragraph-rsid="0038a78c"/>
+      <style:text-properties fo:language="en" fo:country="GB" officeooo:rsid="0034e1e2"/>
     </style:style>
     <style:style style:name="P7" style:family="paragraph" style:parent-style-name="Standard">
-      <style:text-properties fo:language="en" fo:country="GB" officeooo:rsid="0034e1e2"/>
+      <style:text-properties fo:language="en" fo:country="GB" officeooo:rsid="00c3b2f1"/>
     </style:style>
     <style:style style:name="P8" style:family="paragraph" style:parent-style-name="Standard">
-      <style:text-properties fo:language="en" fo:country="GB" officeooo:paragraph-rsid="007e733f"/>
+      <style:text-properties fo:color="#365f91" fo:language="en" fo:country="GB" style:font-size-complex="11pt"/>
     </style:style>
     <style:style style:name="P9" style:family="paragraph" style:parent-style-name="Standard">
-      <style:text-properties fo:language="en" fo:country="GB" officeooo:rsid="00c3b2f1"/>
+      <style:text-properties fo:text-transform="uppercase" fo:color="#ffffff" style:font-name="Calibri" fo:language="en" fo:country="GB" fo:font-weight="bold" style:font-weight-asian="bold" style:font-size-complex="11pt" style:font-weight-complex="bold"/>
     </style:style>
     <style:style style:name="P10" style:family="paragraph" style:parent-style-name="Standard">
-      <style:text-properties fo:color="#365f91" fo:language="en" fo:country="GB" style:font-size-complex="11pt"/>
-    </style:style>
-    <style:style style:name="P11" style:family="paragraph" style:parent-style-name="Standard">
-      <style:text-properties fo:text-transform="uppercase" fo:color="#ffffff" style:font-name="Calibri" fo:language="en" fo:country="GB" fo:font-weight="bold" style:font-weight-asian="bold" style:font-size-complex="11pt" style:font-weight-complex="bold"/>
-    </style:style>
-    <style:style style:name="P12" style:family="paragraph" style:parent-style-name="Standard">
       <style:paragraph-properties fo:text-align="end" style:justify-single-word="false"/>
       <style:text-properties fo:text-transform="uppercase" fo:color="#ffffff" style:font-name="Calibri" fo:language="en" fo:country="GB" fo:font-weight="bold" style:font-weight-asian="bold" style:font-size-complex="11pt" style:font-weight-complex="bold"/>
     </style:style>
-    <style:style style:name="P13" style:family="paragraph" style:parent-style-name="Standard">
+    <style:style style:name="P11" style:family="paragraph" style:parent-style-name="Standard">
       <style:paragraph-properties fo:text-align="justify" style:justify-single-word="false"/>
       <style:text-properties fo:text-transform="uppercase" fo:color="#ffffff" style:font-name="Calibri" fo:language="en" fo:country="GB" fo:font-weight="bold" officeooo:rsid="0019ef89" officeooo:paragraph-rsid="0019ef89" style:font-weight-asian="bold" style:font-size-complex="11pt" style:font-weight-complex="bold"/>
     </style:style>
+    <style:style style:name="P12" style:family="paragraph" style:parent-style-name="Standard">
+      <style:text-properties fo:text-transform="uppercase" fo:color="#ffffff" style:font-name="Calibri" fo:language="en" fo:country="GB" fo:font-weight="bold" officeooo:rsid="0019ef89" officeooo:paragraph-rsid="0019ef89" style:font-weight-asian="bold" style:font-size-complex="11pt" style:font-weight-complex="bold"/>
+    </style:style>
+    <style:style style:name="P13" style:family="paragraph" style:parent-style-name="Standard">
+      <style:text-properties style:font-name="Times New Roman" fo:language="en" fo:country="GB"/>
+    </style:style>
     <style:style style:name="P14" style:family="paragraph" style:parent-style-name="Standard">
-      <style:text-properties fo:text-transform="uppercase" fo:color="#ffffff" style:font-name="Calibri" fo:language="en" fo:country="GB" fo:font-weight="bold" officeooo:rsid="0019ef89" officeooo:paragraph-rsid="0019ef89" style:font-weight-asian="bold" style:font-size-complex="11pt" style:font-weight-complex="bold"/>
+      <style:text-properties style:font-name="Tex Gyre Pagella1" fo:font-size="11pt" fo:language="en" fo:country="GB" style:font-size-asian="11pt" style:font-size-complex="11pt"/>
     </style:style>
     <style:style style:name="P15" style:family="paragraph" style:parent-style-name="Standard">
-      <style:text-properties style:font-name="Times New Roman" fo:language="en" fo:country="GB"/>
+      <style:text-properties style:font-name="Tex Gyre Pagella1" fo:font-size="11pt" fo:language="en" fo:country="GB" officeooo:paragraph-rsid="001cd0d7" style:font-size-asian="11pt" style:font-size-complex="11pt"/>
     </style:style>
     <style:style style:name="P16" style:family="paragraph" style:parent-style-name="Standard">
-      <style:text-properties style:font-name="Tex Gyre Pagella1" fo:font-size="11pt" fo:language="en" fo:country="GB" style:font-size-asian="11pt" style:font-size-complex="11pt"/>
+      <style:text-properties style:font-name="Tex Gyre Pagella1" fo:font-size="11pt" fo:language="en" fo:country="GB" officeooo:paragraph-rsid="002953a9" style:font-size-asian="11pt" style:font-size-complex="11pt"/>
     </style:style>
     <style:style style:name="P17" style:family="paragraph" style:parent-style-name="Standard">
-      <style:text-properties style:font-name="Tex Gyre Pagella1" fo:font-size="11pt" fo:language="en" fo:country="GB" officeooo:paragraph-rsid="001cd0d7" style:font-size-asian="11pt" style:font-size-complex="11pt"/>
+      <style:text-properties style:font-name="Tex Gyre Pagella1" fo:font-size="11pt" fo:language="en" fo:country="GB" officeooo:rsid="002f8e7c" officeooo:paragraph-rsid="0031471b" style:font-size-asian="11pt" style:font-size-complex="11pt"/>
     </style:style>
     <style:style style:name="P18" style:family="paragraph" style:parent-style-name="Standard">
-      <style:text-properties style:font-name="Tex Gyre Pagella1" fo:font-size="11pt" fo:language="en" fo:country="GB" officeooo:paragraph-rsid="002953a9" style:font-size-asian="11pt" style:font-size-complex="11pt"/>
+      <style:text-properties style:font-name="Tex Gyre Pagella1" fo:font-size="11pt" fo:language="en" fo:country="GB" officeooo:rsid="001b7c96" officeooo:paragraph-rsid="0021b3ef" style:font-size-asian="11pt" style:font-size-complex="11pt"/>
     </style:style>
     <style:style style:name="P19" style:family="paragraph" style:parent-style-name="Standard">
-      <style:text-properties style:font-name="Tex Gyre Pagella1" fo:font-size="11pt" fo:language="en" fo:country="GB" officeooo:rsid="002f8e7c" officeooo:paragraph-rsid="0031471b" style:font-size-asian="11pt" style:font-size-complex="11pt"/>
+      <style:text-properties style:font-name="Tex Gyre Pagella1" fo:font-size="11pt" fo:language="en" fo:country="GB" officeooo:paragraph-rsid="0021b3ef" style:font-size-asian="11pt" style:font-size-complex="11pt"/>
     </style:style>
     <style:style style:name="P20" style:family="paragraph" style:parent-style-name="Standard">
-      <style:text-properties style:font-name="Tex Gyre Pagella1" fo:font-size="11pt" fo:language="en" fo:country="GB" officeooo:rsid="001b7c96" officeooo:paragraph-rsid="0021b3ef" style:font-size-asian="11pt" style:font-size-complex="11pt"/>
+      <style:text-properties style:font-name="Tex Gyre Pagella1" fo:font-size="11pt" fo:language="en" fo:country="GB" officeooo:rsid="00264622" officeooo:paragraph-rsid="00264622" style:font-size-asian="11pt" style:font-size-complex="11pt"/>
     </style:style>
     <style:style style:name="P21" style:family="paragraph" style:parent-style-name="Standard">
-      <style:text-properties style:font-name="Tex Gyre Pagella1" fo:font-size="11pt" fo:language="en" fo:country="GB" officeooo:paragraph-rsid="0021b3ef" style:font-size-asian="11pt" style:font-size-complex="11pt"/>
+      <style:text-properties style:font-name="Tex Gyre Pagella1" fo:font-size="11pt" fo:language="en" fo:country="GB" officeooo:paragraph-rsid="002f8e7c" style:font-size-asian="11pt" style:font-size-complex="11pt"/>
     </style:style>
     <style:style style:name="P22" style:family="paragraph" style:parent-style-name="Standard">
-      <style:text-properties style:font-name="Tex Gyre Pagella1" fo:font-size="11pt" fo:language="en" fo:country="GB" officeooo:rsid="00264622" officeooo:paragraph-rsid="00264622" style:font-size-asian="11pt" style:font-size-complex="11pt"/>
+      <style:text-properties style:font-name="Tex Gyre Pagella1" fo:font-size="11pt" fo:language="en" fo:country="GB" officeooo:rsid="0021b3ef" officeooo:paragraph-rsid="0021b3ef" style:font-size-asian="11pt" style:font-size-complex="11pt"/>
     </style:style>
     <style:style style:name="P23" style:family="paragraph" style:parent-style-name="Standard">
-      <style:text-properties style:font-name="Tex Gyre Pagella1" fo:font-size="11pt" fo:language="en" fo:country="GB" officeooo:rsid="00264622" officeooo:paragraph-rsid="0078eb28" style:font-size-asian="11pt" style:font-size-complex="11pt"/>
+      <style:text-properties style:font-name="Tex Gyre Pagella1" fo:font-size="11pt" fo:language="en" fo:country="GB" officeooo:rsid="0024fe83" officeooo:paragraph-rsid="0024fe83" style:font-size-asian="11pt" style:font-size-complex="11pt"/>
     </style:style>
     <style:style style:name="P24" style:family="paragraph" style:parent-style-name="Standard">
-      <style:text-properties style:font-name="Tex Gyre Pagella1" fo:font-size="11pt" fo:language="en" fo:country="GB" officeooo:rsid="00264622" officeooo:paragraph-rsid="007ae846" style:font-size-asian="11pt" style:font-size-complex="11pt"/>
+      <style:text-properties style:font-name="Tex Gyre Pagella1" fo:font-size="11pt" fo:language="en" fo:country="GB" officeooo:rsid="0024fe83" officeooo:paragraph-rsid="00881e0b" style:font-size-asian="11pt" style:font-size-complex="11pt"/>
     </style:style>
     <style:style style:name="P25" style:family="paragraph" style:parent-style-name="Standard">
-      <style:text-properties style:font-name="Tex Gyre Pagella1" fo:font-size="11pt" fo:language="en" fo:country="GB" officeooo:paragraph-rsid="002f8e7c" style:font-size-asian="11pt" style:font-size-complex="11pt"/>
+      <style:text-properties style:font-name="Tex Gyre Pagella1" fo:font-size="11pt" fo:language="en" fo:country="GB" officeooo:rsid="0024fe83" officeooo:paragraph-rsid="008a854e" style:font-size-asian="11pt" style:font-size-complex="11pt"/>
     </style:style>
     <style:style style:name="P26" style:family="paragraph" style:parent-style-name="Standard">
-      <style:text-properties style:font-name="Tex Gyre Pagella1" fo:font-size="11pt" fo:language="en" fo:country="GB" officeooo:rsid="0021b3ef" officeooo:paragraph-rsid="0021b3ef" style:font-size-asian="11pt" style:font-size-complex="11pt"/>
+      <style:text-properties style:font-name="Tex Gyre Pagella1" fo:font-size="11pt" fo:language="en" fo:country="GB" officeooo:rsid="0024fe83" officeooo:paragraph-rsid="008adcaf" style:font-size-asian="11pt" style:font-size-complex="11pt"/>
     </style:style>
     <style:style style:name="P27" style:family="paragraph" style:parent-style-name="Standard">
-      <style:text-properties style:font-name="Tex Gyre Pagella1" fo:font-size="11pt" fo:language="en" fo:country="GB" officeooo:rsid="0024fe83" officeooo:paragraph-rsid="0024fe83" style:font-size-asian="11pt" style:font-size-complex="11pt"/>
+      <style:text-properties style:font-name="Tex Gyre Pagella1" fo:font-size="11pt" fo:language="en" fo:country="GB" officeooo:rsid="0049dd27" officeooo:paragraph-rsid="0086118a" style:font-size-asian="11pt" style:font-size-complex="11pt"/>
     </style:style>
     <style:style style:name="P28" style:family="paragraph" style:parent-style-name="Standard">
-      <style:text-properties style:font-name="Tex Gyre Pagella1" fo:font-size="11pt" fo:language="en" fo:country="GB" officeooo:rsid="0024fe83" officeooo:paragraph-rsid="00881e0b" style:font-size-asian="11pt" style:font-size-complex="11pt"/>
+      <style:text-properties style:font-name="Tex Gyre Pagella1" fo:font-size="11pt" fo:language="en" fo:country="GB" officeooo:rsid="0049dd27" officeooo:paragraph-rsid="00aab1d1" style:font-size-asian="11pt" style:font-size-complex="11pt"/>
     </style:style>
     <style:style style:name="P29" style:family="paragraph" style:parent-style-name="Standard">
-      <style:text-properties style:font-name="Tex Gyre Pagella1" fo:font-size="11pt" fo:language="en" fo:country="GB" officeooo:rsid="0024fe83" officeooo:paragraph-rsid="008a854e" style:font-size-asian="11pt" style:font-size-complex="11pt"/>
+      <style:text-properties style:font-name="Tex Gyre Pagella1" fo:font-size="11pt" fo:language="en" fo:country="GB" officeooo:rsid="0037e855" officeooo:paragraph-rsid="0037e855" style:font-size-asian="11pt" style:font-size-complex="11pt"/>
     </style:style>
     <style:style style:name="P30" style:family="paragraph" style:parent-style-name="Standard">
-      <style:text-properties style:font-name="Tex Gyre Pagella1" fo:font-size="11pt" fo:language="en" fo:country="GB" officeooo:rsid="0024fe83" officeooo:paragraph-rsid="008adcaf" style:font-size-asian="11pt" style:font-size-complex="11pt"/>
+      <style:text-properties style:font-name="Tex Gyre Pagella1" fo:font-size="11pt" fo:language="en" fo:country="GB" officeooo:paragraph-rsid="006f477e" style:font-size-asian="11pt" style:font-size-complex="11pt"/>
     </style:style>
     <style:style style:name="P31" style:family="paragraph" style:parent-style-name="Standard">
-      <style:text-properties style:font-name="Tex Gyre Pagella1" fo:font-size="11pt" fo:language="en" fo:country="GB" officeooo:rsid="0024fe83" officeooo:paragraph-rsid="008cbfe2" style:font-size-asian="11pt" style:font-size-complex="11pt"/>
+      <style:text-properties style:font-name="Tex Gyre Pagella1" fo:font-size="11pt" fo:language="en" fo:country="GB" officeooo:paragraph-rsid="00651dc7" style:font-size-asian="11pt" style:font-size-complex="11pt"/>
     </style:style>
     <style:style style:name="P32" style:family="paragraph" style:parent-style-name="Standard">
-      <style:text-properties style:font-name="Tex Gyre Pagella1" fo:font-size="11pt" fo:language="en" fo:country="GB" officeooo:rsid="0049dd27" officeooo:paragraph-rsid="0086118a" style:font-size-asian="11pt" style:font-size-complex="11pt"/>
+      <style:text-properties style:font-name="Tex Gyre Pagella1" fo:font-size="11pt" fo:language="en" fo:country="GB" officeooo:paragraph-rsid="0086118a" style:font-size-asian="11pt" style:font-size-complex="11pt"/>
     </style:style>
     <style:style style:name="P33" style:family="paragraph" style:parent-style-name="Standard">
-      <style:text-properties style:font-name="Tex Gyre Pagella1" fo:font-size="11pt" fo:language="en" fo:country="GB" officeooo:rsid="0049dd27" officeooo:paragraph-rsid="00aab1d1" style:font-size-asian="11pt" style:font-size-complex="11pt"/>
+      <style:text-properties style:font-name="Tex Gyre Pagella1" fo:font-size="11pt" fo:language="en" fo:country="GB" officeooo:rsid="002d1ca1" officeooo:paragraph-rsid="00a3e0d9" style:font-size-asian="11pt" style:font-size-complex="11pt"/>
     </style:style>
     <style:style style:name="P34" style:family="paragraph" style:parent-style-name="Standard">
-      <style:text-properties style:font-name="Tex Gyre Pagella1" fo:font-size="11pt" fo:language="en" fo:country="GB" officeooo:rsid="0037e855" officeooo:paragraph-rsid="0037e855" style:font-size-asian="11pt" style:font-size-complex="11pt"/>
+      <style:text-properties style:font-name="Tex Gyre Pagella1" fo:font-size="11pt" fo:language="en" fo:country="GB" officeooo:rsid="00881e0b" officeooo:paragraph-rsid="00881e0b" style:font-size-asian="11pt" style:font-size-complex="11pt"/>
     </style:style>
     <style:style style:name="P35" style:family="paragraph" style:parent-style-name="Standard">
-      <style:text-properties style:font-name="Tex Gyre Pagella1" fo:font-size="11pt" fo:language="en" fo:country="GB" officeooo:paragraph-rsid="006f477e" style:font-size-asian="11pt" style:font-size-complex="11pt"/>
+      <style:text-properties style:font-name="Tex Gyre Pagella1" fo:font-size="11pt" fo:language="en" fo:country="GB" officeooo:paragraph-rsid="004e0a80" style:font-size-asian="11pt" style:font-size-complex="11pt"/>
     </style:style>
     <style:style style:name="P36" style:family="paragraph" style:parent-style-name="Standard">
-      <style:text-properties style:font-name="Tex Gyre Pagella1" fo:font-size="11pt" fo:language="en" fo:country="GB" officeooo:paragraph-rsid="00651dc7" style:font-size-asian="11pt" style:font-size-complex="11pt"/>
+      <style:text-properties style:font-name="Tex Gyre Pagella1" fo:font-size="11pt" fo:language="en" fo:country="GB" officeooo:rsid="004e0a80" officeooo:paragraph-rsid="00b19d3f" style:font-size-asian="11pt" style:font-size-complex="11pt"/>
     </style:style>
     <style:style style:name="P37" style:family="paragraph" style:parent-style-name="Standard">
-      <style:text-properties style:font-name="Tex Gyre Pagella1" fo:font-size="11pt" fo:language="en" fo:country="GB" officeooo:paragraph-rsid="0086118a" style:font-size-asian="11pt" style:font-size-complex="11pt"/>
+      <style:text-properties style:font-name="Tex Gyre Pagella1" fo:font-size="11pt" fo:language="en" fo:country="GB" officeooo:rsid="009c4b19" officeooo:paragraph-rsid="009aa63a" style:font-size-asian="11pt" style:font-size-complex="11pt"/>
     </style:style>
     <style:style style:name="P38" style:family="paragraph" style:parent-style-name="Standard">
-      <style:text-properties style:font-name="Tex Gyre Pagella1" fo:font-size="11pt" fo:language="en" fo:country="GB" officeooo:rsid="002d1ca1" officeooo:paragraph-rsid="00a3e0d9" style:font-size-asian="11pt" style:font-size-complex="11pt"/>
+      <style:text-properties style:font-name="Tex Gyre Pagella1" fo:font-size="11pt" fo:language="en" fo:country="GB" officeooo:rsid="00a896b2" officeooo:paragraph-rsid="00a896b2" style:font-size-asian="11pt" style:font-size-complex="11pt"/>
     </style:style>
     <style:style style:name="P39" style:family="paragraph" style:parent-style-name="Standard">
-      <style:text-properties style:font-name="Tex Gyre Pagella1" fo:font-size="11pt" fo:language="en" fo:country="GB" officeooo:rsid="00881e0b" officeooo:paragraph-rsid="00881e0b" style:font-size-asian="11pt" style:font-size-complex="11pt"/>
+      <style:text-properties style:font-name="Tex Gyre Pagella1" fo:font-size="11pt" fo:language="en" fo:country="GB" officeooo:rsid="009d92ed" officeooo:paragraph-rsid="009aa63a" style:font-size-asian="11pt" style:font-size-complex="11pt"/>
     </style:style>
     <style:style style:name="P40" style:family="paragraph" style:parent-style-name="Standard">
-      <style:text-properties style:font-name="Tex Gyre Pagella1" fo:font-size="11pt" fo:language="en" fo:country="GB" officeooo:paragraph-rsid="004e0a80" style:font-size-asian="11pt" style:font-size-complex="11pt"/>
+      <style:text-properties style:font-name="Tex Gyre Pagella1" fo:font-size="11pt" fo:language="en" fo:country="GB" officeooo:rsid="00a90382" officeooo:paragraph-rsid="00a90382" style:font-size-asian="11pt" style:font-size-complex="11pt"/>
     </style:style>
     <style:style style:name="P41" style:family="paragraph" style:parent-style-name="Standard">
-      <style:text-properties style:font-name="Tex Gyre Pagella1" fo:font-size="11pt" fo:language="en" fo:country="GB" officeooo:rsid="004e0a80" officeooo:paragraph-rsid="00b19d3f" style:font-size-asian="11pt" style:font-size-complex="11pt"/>
+      <style:text-properties style:font-name="Tex Gyre Pagella1" fo:font-size="11pt" fo:language="en" fo:country="GB" fo:font-weight="bold" officeooo:rsid="0021b3ef" officeooo:paragraph-rsid="002f8e7c" style:font-size-asian="11pt" style:font-weight-asian="bold" style:font-size-complex="11pt" style:font-weight-complex="bold"/>
     </style:style>
     <style:style style:name="P42" style:family="paragraph" style:parent-style-name="Standard">
-      <style:text-properties style:font-name="Tex Gyre Pagella1" fo:font-size="11pt" fo:language="en" fo:country="GB" officeooo:rsid="009c4b19" officeooo:paragraph-rsid="009aa63a" style:font-size-asian="11pt" style:font-size-complex="11pt"/>
-    </style:style>
-    <style:style style:name="P43" style:family="paragraph" style:parent-style-name="Standard">
-      <style:text-properties style:font-name="Tex Gyre Pagella1" fo:font-size="11pt" fo:language="en" fo:country="GB" officeooo:rsid="00a896b2" officeooo:paragraph-rsid="00a896b2" style:font-size-asian="11pt" style:font-size-complex="11pt"/>
-    </style:style>
-    <style:style style:name="P44" style:family="paragraph" style:parent-style-name="Standard">
-      <style:text-properties style:font-name="Tex Gyre Pagella1" fo:font-size="11pt" fo:language="en" fo:country="GB" officeooo:rsid="009d92ed" officeooo:paragraph-rsid="009aa63a" style:font-size-asian="11pt" style:font-size-complex="11pt"/>
-    </style:style>
-    <style:style style:name="P45" style:family="paragraph" style:parent-style-name="Standard">
-      <style:text-properties style:font-name="Tex Gyre Pagella1" fo:font-size="11pt" fo:language="en" fo:country="GB" officeooo:rsid="009d92ed" officeooo:paragraph-rsid="00a15348" style:font-size-asian="11pt" style:font-size-complex="11pt"/>
-    </style:style>
-    <style:style style:name="P46" style:family="paragraph" style:parent-style-name="Standard">
-      <style:text-properties style:font-name="Tex Gyre Pagella1" fo:font-size="11pt" fo:language="en" fo:country="GB" officeooo:rsid="00a90382" officeooo:paragraph-rsid="00a90382" style:font-size-asian="11pt" style:font-size-complex="11pt"/>
-    </style:style>
-    <style:style style:name="P47" style:family="paragraph" style:parent-style-name="Standard">
-      <style:text-properties style:font-name="Tex Gyre Pagella1" fo:font-size="11pt" fo:language="en" fo:country="GB" fo:font-weight="bold" officeooo:rsid="0021b3ef" officeooo:paragraph-rsid="002f8e7c" style:font-size-asian="11pt" style:font-weight-asian="bold" style:font-size-complex="11pt" style:font-weight-complex="bold"/>
-    </style:style>
-    <style:style style:name="P48" style:family="paragraph" style:parent-style-name="Standard">
       <style:paragraph-properties fo:text-align="center" style:justify-single-word="false"/>
       <style:text-properties style:font-name="Tex Gyre Pagella1" fo:font-size="11pt" fo:language="en" fo:country="GB" fo:font-weight="bold" officeooo:rsid="0049dd27" officeooo:paragraph-rsid="0086118a" style:font-size-asian="11pt" style:font-weight-asian="bold" style:font-size-complex="11pt" style:font-weight-complex="bold"/>
     </style:style>
-    <style:style style:name="P49" style:family="paragraph" style:parent-style-name="Standard">
+    <style:style style:name="P43" style:family="paragraph" style:parent-style-name="Standard">
       <style:paragraph-properties fo:text-align="center" style:justify-single-word="false"/>
       <style:text-properties style:font-name="Tex Gyre Pagella1" fo:font-size="11pt" fo:language="en" fo:country="GB" style:text-underline-style="none" fo:font-weight="bold" officeooo:rsid="0049dd27" officeooo:paragraph-rsid="0086118a" style:font-size-asian="11pt" style:font-weight-asian="bold" style:font-size-complex="11pt" style:font-weight-complex="bold"/>
     </style:style>
+    <style:style style:name="P44" style:family="paragraph" style:parent-style-name="Standard">
+      <style:text-properties style:font-name="Tex Gyre Pagella1" fo:font-size="11pt" fo:language="en" fo:country="GB" style:text-underline-style="none" fo:font-weight="bold" officeooo:rsid="0049dd27" officeooo:paragraph-rsid="004cd3ae" style:font-size-asian="11pt" style:font-weight-asian="bold" style:font-size-complex="11pt" style:font-weight-complex="bold"/>
+    </style:style>
+    <style:style style:name="P45" style:family="paragraph" style:parent-style-name="Standard">
+      <style:text-properties style:font-name="Tex Gyre Pagella1" fo:font-size="11pt" fo:language="en" fo:country="GB" style:text-underline-style="none" officeooo:rsid="0049dd27" officeooo:paragraph-rsid="0086118a" style:font-size-asian="11pt" style:font-size-complex="11pt"/>
+    </style:style>
+    <style:style style:name="P46" style:family="paragraph" style:parent-style-name="Standard">
+      <style:text-properties style:font-name="Tex Gyre Pagella1" fo:font-size="11pt" fo:language="en" fo:country="GB" style:text-underline-style="none" officeooo:rsid="004b13ab" officeooo:paragraph-rsid="004b13ab" style:font-size-asian="11pt" style:font-size-complex="11pt"/>
+    </style:style>
+    <style:style style:name="P47" style:family="paragraph" style:parent-style-name="Standard">
+      <style:text-properties style:font-name="Tex Gyre Pagella1" fo:font-size="11pt" fo:language="en" fo:country="GB" style:text-underline-style="none" fo:font-weight="normal" officeooo:rsid="0037e855" officeooo:paragraph-rsid="0086118a" style:font-size-asian="11pt" style:font-weight-asian="normal" style:font-size-complex="11pt" style:font-weight-complex="normal"/>
+    </style:style>
+    <style:style style:name="P48" style:family="paragraph" style:parent-style-name="Standard">
+      <style:text-properties style:font-name="Tex Gyre Pagella1" fo:font-size="11pt" fo:language="en" fo:country="GB" style:text-underline-style="none" fo:font-weight="normal" officeooo:rsid="0049dd27" officeooo:paragraph-rsid="0086118a" style:font-size-asian="11pt" style:font-weight-asian="normal" style:font-size-complex="11pt" style:font-weight-complex="normal"/>
+    </style:style>
+    <style:style style:name="P49" style:family="paragraph" style:parent-style-name="Standard">
+      <style:text-properties style:font-name="Tex Gyre Pagella1" fo:font-size="11pt" fo:language="en" fo:country="GB" style:text-underline-style="solid" style:text-underline-width="auto" style:text-underline-color="font-color" officeooo:rsid="0049dd27" officeooo:paragraph-rsid="0049dd27" style:font-size-asian="11pt" style:font-size-complex="11pt"/>
+    </style:style>
     <style:style style:name="P50" style:family="paragraph" style:parent-style-name="Standard">
-      <style:text-properties style:font-name="Tex Gyre Pagella1" fo:font-size="11pt" fo:language="en" fo:country="GB" style:text-underline-style="none" fo:font-weight="bold" officeooo:rsid="0049dd27" officeooo:paragraph-rsid="004cd3ae" style:font-size-asian="11pt" style:font-weight-asian="bold" style:font-size-complex="11pt" style:font-weight-complex="bold"/>
+      <style:text-properties style:font-name="Tex Gyre Pagella1" fo:font-size="11pt" fo:language="en" fo:country="GB" style:text-underline-style="solid" style:text-underline-width="auto" style:text-underline-color="font-color" officeooo:rsid="0049dd27" officeooo:paragraph-rsid="00aab1d1" style:font-size-asian="11pt" style:font-size-complex="11pt"/>
     </style:style>
     <style:style style:name="P51" style:family="paragraph" style:parent-style-name="Standard">
-      <style:text-properties style:font-name="Tex Gyre Pagella1" fo:font-size="11pt" fo:language="en" fo:country="GB" style:text-underline-style="none" officeooo:rsid="0049dd27" officeooo:paragraph-rsid="0086118a" style:font-size-asian="11pt" style:font-size-complex="11pt"/>
+      <style:text-properties style:font-name="Tex Gyre Pagella1" fo:font-size="11pt" fo:language="en" fo:country="GB" style:text-underline-style="solid" style:text-underline-width="auto" style:text-underline-color="font-color" fo:font-weight="bold" officeooo:rsid="0049dd27" officeooo:paragraph-rsid="004cd3ae" style:font-size-asian="11pt" style:font-weight-asian="bold" style:font-size-complex="11pt" style:font-weight-complex="bold"/>
     </style:style>
     <style:style style:name="P52" style:family="paragraph" style:parent-style-name="Standard">
-      <style:text-properties style:font-name="Tex Gyre Pagella1" fo:font-size="11pt" fo:language="en" fo:country="GB" style:text-underline-style="none" officeooo:rsid="004b13ab" officeooo:paragraph-rsid="004b13ab" style:font-size-asian="11pt" style:font-size-complex="11pt"/>
+      <style:text-properties style:font-name="Tex Gyre Pagella1" fo:font-size="11pt" fo:language="en" fo:country="GB" style:text-underline-style="solid" style:text-underline-width="auto" style:text-underline-color="font-color" fo:font-weight="bold" officeooo:paragraph-rsid="004cd3ae" style:font-size-asian="11pt" style:font-weight-asian="bold" style:font-size-complex="11pt" style:font-weight-complex="bold"/>
     </style:style>
     <style:style style:name="P53" style:family="paragraph" style:parent-style-name="Standard">
-      <style:text-properties style:font-name="Tex Gyre Pagella1" fo:font-size="11pt" fo:language="en" fo:country="GB" style:text-underline-style="none" fo:font-weight="normal" officeooo:rsid="0037e855" officeooo:paragraph-rsid="0086118a" style:font-size-asian="11pt" style:font-weight-asian="normal" style:font-size-complex="11pt" style:font-weight-complex="normal"/>
+      <style:text-properties style:font-name="Tex Gyre Pagella1" fo:font-size="11pt" officeooo:paragraph-rsid="00844b24"/>
     </style:style>
     <style:style style:name="P54" style:family="paragraph" style:parent-style-name="Standard">
-      <style:text-properties style:font-name="Tex Gyre Pagella1" fo:font-size="11pt" fo:language="en" fo:country="GB" style:text-underline-style="none" fo:font-weight="normal" officeooo:rsid="0049dd27" officeooo:paragraph-rsid="0086118a" style:font-size-asian="11pt" style:font-weight-asian="normal" style:font-size-complex="11pt" style:font-weight-complex="normal"/>
+      <style:text-properties style:font-name="Tex Gyre Pagella1" fo:font-size="12pt" fo:language="en" fo:country="GB" officeooo:paragraph-rsid="002f8e7c" style:font-size-asian="12pt" style:font-size-complex="12pt"/>
     </style:style>
     <style:style style:name="P55" style:family="paragraph" style:parent-style-name="Standard">
-      <style:text-properties style:font-name="Tex Gyre Pagella1" fo:font-size="11pt" fo:language="en" fo:country="GB" style:text-underline-style="solid" style:text-underline-width="auto" style:text-underline-color="font-color" officeooo:rsid="0049dd27" officeooo:paragraph-rsid="0049dd27" style:font-size-asian="11pt" style:font-size-complex="11pt"/>
+      <style:text-properties officeooo:paragraph-rsid="0027b0ba"/>
     </style:style>
     <style:style style:name="P56" style:family="paragraph" style:parent-style-name="Standard">
-      <style:text-properties style:font-name="Tex Gyre Pagella1" fo:font-size="11pt" fo:language="en" fo:country="GB" style:text-underline-style="solid" style:text-underline-width="auto" style:text-underline-color="font-color" officeooo:rsid="0049dd27" officeooo:paragraph-rsid="00aab1d1" style:font-size-asian="11pt" style:font-size-complex="11pt"/>
+      <style:text-properties officeooo:paragraph-rsid="00779493"/>
     </style:style>
     <style:style style:name="P57" style:family="paragraph" style:parent-style-name="Standard">
-      <style:text-properties style:font-name="Tex Gyre Pagella1" fo:font-size="11pt" fo:language="en" fo:country="GB" style:text-underline-style="solid" style:text-underline-width="auto" style:text-underline-color="font-color" fo:font-weight="bold" officeooo:rsid="0049dd27" officeooo:paragraph-rsid="004cd3ae" style:font-size-asian="11pt" style:font-weight-asian="bold" style:font-size-complex="11pt" style:font-weight-complex="bold"/>
+      <style:text-properties officeooo:paragraph-rsid="00844b24"/>
     </style:style>
     <style:style style:name="P58" style:family="paragraph" style:parent-style-name="Standard">
-      <style:text-properties style:font-name="Tex Gyre Pagella1" fo:font-size="11pt" fo:language="en" fo:country="GB" style:text-underline-style="solid" style:text-underline-width="auto" style:text-underline-color="font-color" fo:font-weight="bold" officeooo:paragraph-rsid="004cd3ae" style:font-size-asian="11pt" style:font-weight-asian="bold" style:font-size-complex="11pt" style:font-weight-complex="bold"/>
+      <style:text-properties officeooo:paragraph-rsid="002b378c"/>
     </style:style>
     <style:style style:name="P59" style:family="paragraph" style:parent-style-name="Standard">
-      <style:text-properties style:font-name="Tex Gyre Pagella1" fo:font-size="11pt" officeooo:paragraph-rsid="00844b24"/>
-    </style:style>
-    <style:style style:name="P60" style:family="paragraph" style:parent-style-name="Standard">
-      <style:text-properties style:font-name="Tex Gyre Pagella1" fo:font-size="12pt" fo:language="en" fo:country="GB" officeooo:paragraph-rsid="002f8e7c" style:font-size-asian="12pt" style:font-size-complex="12pt"/>
-    </style:style>
-    <style:style style:name="P61" style:family="paragraph" style:parent-style-name="Standard">
-      <style:text-properties officeooo:paragraph-rsid="0027b0ba"/>
-    </style:style>
-    <style:style style:name="P62" style:family="paragraph" style:parent-style-name="Standard">
-      <style:paragraph-properties>
-        <style:tab-stops>
-          <style:tab-stop style:position="0.4575in"/>
-        </style:tab-stops>
-      </style:paragraph-properties>
-      <style:text-properties officeooo:paragraph-rsid="00743ee5"/>
-    </style:style>
-    <style:style style:name="P63" style:family="paragraph" style:parent-style-name="Standard">
-      <style:text-properties officeooo:paragraph-rsid="00779493"/>
-    </style:style>
-    <style:style style:name="P64" style:family="paragraph" style:parent-style-name="Standard">
-      <style:text-properties officeooo:paragraph-rsid="00844b24"/>
-    </style:style>
-    <style:style style:name="P65" style:family="paragraph" style:parent-style-name="Standard">
-      <style:text-properties officeooo:paragraph-rsid="002b378c"/>
-    </style:style>
-    <style:style style:name="P66" style:family="paragraph" style:parent-style-name="Standard">
-      <style:text-properties officeooo:paragraph-rsid="00c3b2f1"/>
-    </style:style>
-    <style:style style:name="P67" style:family="paragraph" style:parent-style-name="Standard">
       <style:paragraph-properties fo:margin-left="0in" fo:margin-right="0.25in" fo:text-align="end" style:justify-single-word="false" fo:text-indent="0.25in" style:auto-text-indent="false"/>
       <style:text-properties fo:text-transform="uppercase" fo:color="#ffffff" style:font-name="Calibri" fo:language="en" fo:country="GB" fo:font-weight="bold" style:font-weight-asian="bold" style:font-size-complex="11pt" style:font-weight-complex="bold"/>
     </style:style>
-    <style:style style:name="P68" style:family="paragraph" style:parent-style-name="Standard">
+    <style:style style:name="P60" style:family="paragraph" style:parent-style-name="Standard">
       <style:paragraph-properties fo:margin-left="0in" fo:margin-right="0.25in" fo:text-indent="0.25in" style:auto-text-indent="false"/>
       <style:text-properties fo:color="#365f91" fo:language="en" fo:country="GB" style:font-size-complex="11pt"/>
     </style:style>
-    <style:style style:name="P69" style:family="paragraph" style:parent-style-name="Footer">
+    <style:style style:name="P61" style:family="paragraph" style:parent-style-name="Footer">
       <style:paragraph-properties fo:padding="0in" fo:border="none"/>
     </style:style>
-    <style:style style:name="P70" style:family="paragraph" style:parent-style-name="Footer">
+    <style:style style:name="P62" style:family="paragraph" style:parent-style-name="Footer">
       <style:text-properties fo:language="en" fo:country="GB"/>
     </style:style>
-    <style:style style:name="P71" style:family="paragraph" style:parent-style-name="Footer">
+    <style:style style:name="P63" style:family="paragraph" style:parent-style-name="Footer">
       <style:text-properties fo:language="en" fo:country="GB" officeooo:paragraph-rsid="0019ef89"/>
     </style:style>
-    <style:style style:name="P72" style:family="paragraph" style:parent-style-name="Standard">
+    <style:style style:name="P64" style:family="paragraph" style:parent-style-name="Standard">
       <style:paragraph-properties fo:margin-left="0in" fo:margin-right="0.25in" fo:text-indent="0in" style:auto-text-indent="false"/>
       <style:text-properties fo:color="#365f91" fo:language="en" fo:country="GB" officeooo:paragraph-rsid="0019ef89" style:font-size-complex="11pt"/>
     </style:style>
-    <style:style style:name="P73" style:family="paragraph" style:parent-style-name="Standard">
+    <style:style style:name="P65" style:family="paragraph" style:parent-style-name="Preformatted_20_Text">
       <style:paragraph-properties fo:background-color="#ffffff">
         <style:background-image/>
       </style:paragraph-properties>
       <style:text-properties style:font-name="Tex Gyre Pagella1" fo:font-size="11pt" fo:language="en" fo:country="GB" officeooo:paragraph-rsid="00763b02" style:font-size-asian="11pt" style:font-size-complex="11pt"/>
     </style:style>
-    <style:style style:name="P74" style:family="paragraph" style:parent-style-name="Standard">
-      <style:paragraph-properties fo:background-color="#ffffff">
-        <style:background-image/>
-      </style:paragraph-properties>
-      <style:text-properties style:font-name="Tex Gyre Pagella1" fo:font-size="11pt" fo:language="en" fo:country="GB" officeooo:paragraph-rsid="00763b02" fo:background-color="transparent" style:font-size-asian="11pt" style:font-size-complex="11pt"/>
-    </style:style>
-    <style:style style:name="P75" style:family="paragraph" style:parent-style-name="Preformatted_20_Text">
-      <style:paragraph-properties fo:background-color="#ffffff">
-        <style:background-image/>
-      </style:paragraph-properties>
-      <style:text-properties style:font-name="Tex Gyre Pagella1" fo:font-size="11pt" fo:language="en" fo:country="GB" officeooo:paragraph-rsid="00763b02" style:font-size-asian="11pt" style:font-size-complex="11pt"/>
-    </style:style>
-    <style:style style:name="P76" style:family="paragraph" style:parent-style-name="Preformatted_20_Text">
+    <style:style style:name="P66" style:family="paragraph" style:parent-style-name="Preformatted_20_Text">
       <style:paragraph-properties fo:background-color="#ffffff">
         <style:background-image/>
       </style:paragraph-properties>
       <style:text-properties style:font-name="Tex Gyre Pagella1" fo:font-size="11pt" fo:language="en" fo:country="GB" officeooo:paragraph-rsid="0074a1e3" style:font-size-asian="11pt" style:font-size-complex="11pt"/>
     </style:style>
-    <style:style style:name="P77" style:family="paragraph" style:parent-style-name="Preformatted_20_Text">
-      <style:paragraph-properties fo:text-align="center" style:justify-single-word="false" fo:background-color="#ffffff">
-        <style:background-image/>
-      </style:paragraph-properties>
-      <style:text-properties style:font-name="Tex Gyre Pagella1" fo:font-size="9pt" officeooo:paragraph-rsid="00c2e60a" style:font-size-asian="9pt" style:font-size-complex="9pt"/>
-    </style:style>
-    <style:style style:name="P78" style:family="paragraph" style:parent-style-name="Preformatted_20_Text">
-      <style:paragraph-properties fo:text-align="center" style:justify-single-word="false" fo:background-color="#ffffff">
-        <style:background-image/>
-      </style:paragraph-properties>
-      <style:text-properties style:font-name="Tex Gyre Pagella1" fo:font-size="10pt" officeooo:paragraph-rsid="00c2e60a" style:font-size-asian="10pt" style:font-size-complex="10pt"/>
-    </style:style>
-    <style:style style:name="P79" style:family="paragraph" style:parent-style-name="Preformatted_20_Text">
-      <style:paragraph-properties fo:background-color="#ffffff">
-        <style:background-image/>
-      </style:paragraph-properties>
-      <style:text-properties officeooo:paragraph-rsid="00763b02"/>
-    </style:style>
-    <style:style style:name="P80" style:family="paragraph" style:parent-style-name="Heading_20_2">
+    <style:style style:name="P67" style:family="paragraph" style:parent-style-name="Heading_20_2">
       <style:text-properties fo:language="en" fo:country="GB"/>
     </style:style>
-    <style:style style:name="P81" style:family="paragraph" style:parent-style-name="Heading_20_2">
+    <style:style style:name="P68" style:family="paragraph" style:parent-style-name="Heading_20_2">
       <style:text-properties fo:language="en" fo:country="GB" officeooo:paragraph-rsid="007e733f"/>
     </style:style>
-    <style:style style:name="P82" style:family="paragraph" style:parent-style-name="Heading_20_2">
+    <style:style style:name="P69" style:family="paragraph" style:parent-style-name="Heading_20_2">
       <style:text-properties fo:font-weight="bold" officeooo:rsid="0021b3ef" style:font-weight-asian="bold" style:font-weight-complex="bold"/>
     </style:style>
-    <style:style style:name="P83" style:family="paragraph" style:parent-style-name="Heading_20_2">
+    <style:style style:name="P70" style:family="paragraph" style:parent-style-name="Heading_20_2">
       <style:text-properties fo:font-size="12pt" style:font-size-asian="12pt" style:font-size-complex="12pt"/>
     </style:style>
-    <style:style style:name="P84" style:family="paragraph" style:parent-style-name="Heading_20_2">
+    <style:style style:name="P71" style:family="paragraph" style:parent-style-name="Heading_20_2">
       <style:text-properties fo:font-size="12pt" fo:language="en" fo:country="GB" officeooo:paragraph-rsid="00c3b2f1" style:font-size-asian="12pt" style:font-size-complex="12pt"/>
     </style:style>
-    <style:style style:name="P85" style:family="paragraph" style:parent-style-name="Heading_20_2">
+    <style:style style:name="P72" style:family="paragraph" style:parent-style-name="Heading_20_2">
       <style:text-properties officeooo:paragraph-rsid="007e733f"/>
     </style:style>
-    <style:style style:name="P86" style:family="paragraph" style:parent-style-name="Subtitle">
+    <style:style style:name="P73" style:family="paragraph" style:parent-style-name="Subtitle">
       <style:text-properties fo:language="en" fo:country="GB"/>
     </style:style>
-    <style:style style:name="P87" style:family="paragraph" style:parent-style-name="Contents_20_Heading">
+    <style:style style:name="P74" style:family="paragraph" style:parent-style-name="Contents_20_Heading">
       <style:text-properties fo:language="en" fo:country="GB"/>
     </style:style>
-    <style:style style:name="P88" style:family="paragraph" style:parent-style-name="Frame_20_contents">
+    <style:style style:name="P75" style:family="paragraph" style:parent-style-name="Frame_20_contents">
       <style:paragraph-properties fo:text-align="center" style:justify-single-word="false"/>
       <style:text-properties fo:color="#808080" style:font-name="Calibri" fo:font-size="28pt" fo:language="en" fo:country="GB" fo:font-weight="bold" style:font-size-asian="28pt" style:font-weight-asian="bold" style:font-size-complex="28pt"/>
     </style:style>
-    <style:style style:name="P89" style:family="paragraph" style:parent-style-name="Frame_20_contents">
+    <style:style style:name="P76" style:family="paragraph" style:parent-style-name="Frame_20_contents">
       <style:text-properties fo:color="#808080" style:font-name="Calibri" fo:language="en" fo:country="GB"/>
     </style:style>
-    <style:style style:name="P90" style:family="paragraph" style:parent-style-name="Frame_20_contents">
+    <style:style style:name="P77" style:family="paragraph" style:parent-style-name="Frame_20_contents">
       <style:text-properties fo:language="en" fo:country="GB"/>
     </style:style>
-    <style:style style:name="P91" style:family="paragraph" style:parent-style-name="Frame_20_contents">
+    <style:style style:name="P78" style:family="paragraph" style:parent-style-name="Frame_20_contents">
       <style:paragraph-properties fo:margin-top="0in" fo:margin-bottom="0in" style:contextual-spacing="true"/>
       <style:text-properties fo:color="#808080" style:font-name="Calibri" fo:font-size="28pt" fo:language="en" fo:country="GB" style:font-size-asian="28pt" style:font-size-complex="28pt"/>
     </style:style>
-    <style:style style:name="P92" style:family="paragraph" style:parent-style-name="Frame_20_contents">
+    <style:style style:name="P79" style:family="paragraph" style:parent-style-name="Frame_20_contents">
       <style:paragraph-properties fo:margin-top="0in" fo:margin-bottom="0in" style:contextual-spacing="true"/>
       <style:text-properties fo:color="#808080" style:font-name="Calibri" fo:font-size="28pt" fo:language="en" fo:country="GB" officeooo:rsid="00186248" officeooo:paragraph-rsid="00186248" style:font-size-asian="28pt" style:font-size-complex="28pt"/>
     </style:style>
-    <style:style style:name="P93" style:family="paragraph" style:parent-style-name="Frame_20_contents">
+    <style:style style:name="P80" style:family="paragraph" style:parent-style-name="Frame_20_contents">
       <style:paragraph-properties fo:margin-top="0in" fo:margin-bottom="0in" style:contextual-spacing="true"/>
       <style:text-properties fo:color="#808080" style:font-name="Calibri" fo:font-size="20pt" fo:language="en" fo:country="GB" style:font-size-asian="20pt" style:font-size-complex="20pt"/>
     </style:style>
-    <style:style style:name="P94" style:family="paragraph" style:parent-style-name="Frame_20_contents">
+    <style:style style:name="P81" style:family="paragraph" style:parent-style-name="Frame_20_contents">
       <style:paragraph-properties fo:margin-top="0in" fo:margin-bottom="0in" style:contextual-spacing="true"/>
       <style:text-properties fo:color="#808080" style:font-name="Calibri" fo:font-size="14pt" fo:language="en" fo:country="GB" style:font-size-asian="14pt" style:font-size-complex="14pt"/>
     </style:style>
-    <style:style style:name="P95" style:family="paragraph" style:parent-style-name="Table_20_Contents">
+    <style:style style:name="P82" style:family="paragraph" style:parent-style-name="Table_20_Contents">
       <style:text-properties style:font-name="Tex Gyre Pagella1" fo:font-size="11pt" fo:language="en" fo:country="GB" officeooo:rsid="0049dd27" officeooo:paragraph-rsid="0086118a" style:font-size-asian="11pt" style:font-size-complex="11pt"/>
     </style:style>
-    <style:style style:name="P96" style:family="paragraph" style:parent-style-name="Table_20_Contents">
+    <style:style style:name="P83" style:family="paragraph" style:parent-style-name="Table_20_Contents">
       <style:text-properties style:font-name="Tex Gyre Pagella1" fo:font-size="11pt" style:font-size-asian="11pt" style:font-size-complex="11pt"/>
     </style:style>
-    <style:style style:name="P97" style:family="paragraph" style:parent-style-name="Table_20_Contents">
+    <style:style style:name="P84" style:family="paragraph" style:parent-style-name="Table_20_Contents">
       <style:text-properties style:font-name="Tex Gyre Pagella1" fo:font-size="11pt" officeooo:rsid="00b52c5a" officeooo:paragraph-rsid="00b52c5a" style:font-size-asian="11pt" style:font-size-complex="11pt"/>
     </style:style>
-    <style:style style:name="P98" style:family="paragraph" style:parent-style-name="Table_20_Contents">
+    <style:style style:name="P85" style:family="paragraph" style:parent-style-name="Table_20_Contents">
       <style:text-properties style:font-name="Tex Gyre Pagella1" fo:font-size="11pt" officeooo:rsid="00b52c5a" officeooo:paragraph-rsid="00b685be" style:font-size-asian="11pt" style:font-size-complex="11pt"/>
     </style:style>
-    <style:style style:name="P99" style:family="paragraph" style:parent-style-name="Table_20_Contents">
+    <style:style style:name="P86" style:family="paragraph" style:parent-style-name="Table_20_Contents">
       <style:text-properties style:font-name="Tex Gyre Pagella1" fo:font-size="11pt" officeooo:rsid="00b52c5a" officeooo:paragraph-rsid="00b8199e" style:font-size-asian="11pt" style:font-size-complex="11pt"/>
     </style:style>
-    <style:style style:name="P100" style:family="paragraph" style:parent-style-name="Table_20_Contents">
+    <style:style style:name="P87" style:family="paragraph" style:parent-style-name="Table_20_Contents">
       <style:text-properties style:font-name="Tex Gyre Pagella1" fo:font-size="11pt" officeooo:paragraph-rsid="00b685be" style:font-size-asian="11pt" style:font-size-complex="11pt"/>
     </style:style>
-    <style:style style:name="P101" style:family="paragraph" style:parent-style-name="Table_20_Contents">
+    <style:style style:name="P88" style:family="paragraph" style:parent-style-name="Table_20_Contents">
       <style:text-properties style:font-name="Tex Gyre Pagella1" fo:font-size="11pt" officeooo:rsid="00b685be" officeooo:paragraph-rsid="00b685be" style:font-size-asian="11pt" style:font-size-complex="11pt"/>
     </style:style>
-    <style:style style:name="P102" style:family="paragraph" style:parent-style-name="Table_20_Contents">
+    <style:style style:name="P89" style:family="paragraph" style:parent-style-name="Table_20_Contents">
       <style:paragraph-properties fo:text-align="center" style:justify-single-word="false"/>
       <style:text-properties style:font-name="Tex Gyre Pagella1" fo:font-size="11pt" fo:font-weight="bold" officeooo:rsid="00b4ea59" officeooo:paragraph-rsid="00b4ea59" style:font-size-asian="11pt" style:font-weight-asian="bold" style:font-size-complex="11pt" style:font-weight-complex="bold"/>
     </style:style>
-    <style:style style:name="P103" style:family="paragraph" style:parent-style-name="Table_20_Contents">
+    <style:style style:name="P90" style:family="paragraph" style:parent-style-name="Table_20_Contents">
       <style:paragraph-properties>
         <style:tab-stops>
           <style:tab-stop style:position="0.5in"/>
@@ -638,14 +582,14 @@
       </style:paragraph-properties>
       <style:text-properties style:font-name="Tex Gyre Pagella1" fo:font-size="11pt" fo:font-weight="bold" officeooo:rsid="00b4ea59" officeooo:paragraph-rsid="00b52c5a" style:font-size-asian="11pt" style:font-weight-asian="bold" style:font-size-complex="11pt" style:font-weight-complex="bold" style:text-rotation-angle="0" style:text-rotation-scale="line-height"/>
     </style:style>
-    <style:style style:name="P104" style:family="paragraph" style:parent-style-name="Table_20_Contents">
+    <style:style style:name="P91" style:family="paragraph" style:parent-style-name="Table_20_Contents">
       <style:text-properties style:font-name="Tex Gyre Pagella1" fo:font-size="11pt" fo:font-weight="bold" officeooo:rsid="00b4ea59" officeooo:paragraph-rsid="00b52c5a" style:font-size-asian="11pt" style:font-weight-asian="bold" style:font-size-complex="11pt" style:font-weight-complex="bold" style:text-rotation-angle="0" style:text-rotation-scale="line-height"/>
     </style:style>
-    <style:style style:name="P105" style:family="paragraph" style:parent-style-name="Table_20_Contents">
+    <style:style style:name="P92" style:family="paragraph" style:parent-style-name="Table_20_Contents">
       <style:paragraph-properties fo:text-align="center" style:justify-single-word="false"/>
       <style:text-properties style:font-name="Tex Gyre Pagella1" fo:font-size="10pt" fo:language="en" fo:country="GB" fo:font-weight="bold" officeooo:rsid="0049dd27" officeooo:paragraph-rsid="00b685be" style:font-size-asian="10pt" style:font-weight-asian="bold" style:font-size-complex="10pt" style:font-weight-complex="bold"/>
     </style:style>
-    <style:style style:name="P106" style:family="paragraph" style:parent-style-name="Table_20_Contents">
+    <style:style style:name="P93" style:family="paragraph" style:parent-style-name="Table_20_Contents">
       <style:paragraph-properties fo:text-align="center" style:justify-single-word="false">
         <style:tab-stops>
           <style:tab-stop style:position="5.0626in"/>
@@ -653,136 +597,180 @@
       </style:paragraph-properties>
       <style:text-properties style:font-name="Tex Gyre Pagella1" fo:font-size="10pt" fo:language="en" fo:country="GB" fo:font-weight="bold" officeooo:rsid="0049dd27" officeooo:paragraph-rsid="00b685be" style:font-size-asian="10pt" style:font-weight-asian="bold" style:font-size-complex="10pt" style:font-weight-complex="bold"/>
     </style:style>
-    <style:style style:name="P107" style:family="paragraph" style:parent-style-name="Table_20_Contents">
+    <style:style style:name="P94" style:family="paragraph" style:parent-style-name="Table_20_Contents">
       <style:text-properties style:font-name="Tex Gyre Pagella1" fo:font-size="8pt" style:font-size-asian="7pt" style:font-size-complex="8pt"/>
     </style:style>
-    <style:style style:name="P108" style:family="paragraph" style:parent-style-name="Preformatted_20_Text">
+    <style:style style:name="P95" style:family="paragraph" style:parent-style-name="Preformatted_20_Text">
       <style:text-properties style:font-name="Tex Gyre Pagella1" fo:font-size="11pt" fo:language="en" fo:country="GB" officeooo:paragraph-rsid="0029a468" style:font-size-asian="11pt" style:font-size-complex="11pt"/>
     </style:style>
-    <style:style style:name="P109" style:family="paragraph" style:parent-style-name="Preformatted_20_Text">
-      <style:text-properties style:font-name="Tex Gyre Pagella1" fo:font-size="11pt" fo:language="en" fo:country="GB" officeooo:paragraph-rsid="0080e33b" style:font-size-asian="11pt" style:font-size-complex="11pt"/>
-    </style:style>
-    <style:style style:name="P110" style:family="paragraph" style:parent-style-name="Table_20_Contents">
+    <style:style style:name="P96" style:family="paragraph" style:parent-style-name="Table_20_Contents">
       <style:paragraph-properties fo:background-color="#999999">
         <style:background-image/>
       </style:paragraph-properties>
       <style:text-properties style:font-name="Tex Gyre Pagella1" fo:font-size="11pt" officeooo:rsid="00b4ea59" officeooo:paragraph-rsid="00b4ea59" style:font-size-asian="11pt" style:font-size-complex="11pt"/>
     </style:style>
-    <style:style style:name="P111" style:family="paragraph" style:parent-style-name="Table_20_Contents">
+    <style:style style:name="P97" style:family="paragraph" style:parent-style-name="Table_20_Contents">
       <style:paragraph-properties fo:background-color="#83caff">
         <style:background-image/>
       </style:paragraph-properties>
       <style:text-properties style:font-name="Tex Gyre Pagella1" fo:font-size="7pt" officeooo:rsid="00b685be" officeooo:paragraph-rsid="00b685be" style:font-size-asian="7pt" style:font-size-complex="7pt"/>
     </style:style>
-    <style:style style:name="P112" style:family="paragraph" style:parent-style-name="Table_20_Contents">
+    <style:style style:name="P98" style:family="paragraph" style:parent-style-name="Table_20_Contents">
       <style:paragraph-properties fo:text-align="center" style:justify-single-word="false" fo:background-color="#83caff">
         <style:background-image/>
       </style:paragraph-properties>
       <style:text-properties style:font-name="Tex Gyre Pagella1" fo:font-size="9pt" fo:font-weight="bold" officeooo:rsid="00b685be" officeooo:paragraph-rsid="00b8199e" style:font-size-asian="9pt" style:font-weight-asian="bold" style:font-size-complex="9pt" style:font-weight-complex="bold"/>
     </style:style>
-    <style:style style:name="P113" style:family="paragraph" style:parent-style-name="Table_20_Contents">
+    <style:style style:name="P99" style:family="paragraph" style:parent-style-name="Table_20_Contents">
       <style:paragraph-properties fo:text-align="center" style:justify-single-word="false" fo:background-color="#83caff">
         <style:background-image/>
       </style:paragraph-properties>
       <style:text-properties style:font-name="Tex Gyre Pagella1" fo:font-size="9pt" fo:font-weight="bold" officeooo:rsid="00b685be" officeooo:paragraph-rsid="00b685be" style:font-size-asian="9pt" style:font-weight-asian="bold" style:font-size-complex="9pt" style:font-weight-complex="bold"/>
     </style:style>
-    <style:style style:name="P114" style:family="paragraph" style:parent-style-name="Table_20_Contents">
+    <style:style style:name="P100" style:family="paragraph" style:parent-style-name="Table_20_Contents">
       <style:paragraph-properties fo:background-color="#83caff">
         <style:background-image/>
       </style:paragraph-properties>
       <style:text-properties style:font-name="Tex Gyre Pagella1" fo:font-size="9pt" fo:font-weight="bold" officeooo:rsid="00b685be" officeooo:paragraph-rsid="00b685be" style:font-size-asian="9pt" style:font-weight-asian="bold" style:font-size-complex="9pt" style:font-weight-complex="bold"/>
     </style:style>
-    <style:style style:name="P115" style:family="paragraph" style:parent-style-name="Table_20_Contents">
+    <style:style style:name="P101" style:family="paragraph" style:parent-style-name="Table_20_Contents">
       <style:paragraph-properties fo:background-color="transparent">
         <style:background-image/>
       </style:paragraph-properties>
       <style:text-properties style:font-name="Tex Gyre Pagella1" fo:font-size="8pt" fo:font-weight="bold" officeooo:rsid="00b685be" officeooo:paragraph-rsid="00b685be" style:font-size-asian="8pt" style:font-weight-asian="bold" style:font-size-complex="8pt" style:font-weight-complex="bold"/>
     </style:style>
-    <style:style style:name="P116" style:family="paragraph" style:parent-style-name="Table_20_Contents">
+    <style:style style:name="P102" style:family="paragraph" style:parent-style-name="Table_20_Contents">
       <style:paragraph-properties fo:background-color="transparent">
         <style:background-image/>
       </style:paragraph-properties>
       <style:text-properties style:font-name="Tex Gyre Pagella1" fo:font-size="8pt" fo:font-weight="bold" officeooo:paragraph-rsid="00b685be" style:font-size-asian="7pt" style:font-weight-asian="bold" style:font-size-complex="8pt" style:font-weight-complex="bold"/>
     </style:style>
-    <style:style style:name="P117" style:family="paragraph" style:parent-style-name="Table_20_Contents">
+    <style:style style:name="P103" style:family="paragraph" style:parent-style-name="Table_20_Contents">
       <style:paragraph-properties fo:text-align="center" style:justify-single-word="false" fo:background-color="transparent">
         <style:background-image/>
       </style:paragraph-properties>
       <style:text-properties fo:color="#000000" style:font-name="Tex Gyre Pagella1" fo:font-size="9pt" fo:font-weight="bold" officeooo:rsid="00b685be" officeooo:paragraph-rsid="00b685be" style:font-size-asian="9pt" style:font-weight-asian="bold" style:font-size-complex="9pt" style:font-weight-complex="bold"/>
     </style:style>
-    <style:style style:name="P118" style:family="paragraph" style:parent-style-name="Text_20_body">
-      <style:paragraph-properties fo:margin-top="0in" fo:margin-bottom="0in" style:contextual-spacing="false" fo:line-height="100%"/>
-      <style:text-properties style:font-name="Tex Gyre Pagella1" fo:font-size="11pt" fo:font-weight="normal" officeooo:paragraph-rsid="00c3b2f1" style:font-size-asian="11pt" style:font-weight-asian="normal" style:font-size-complex="11pt" style:font-weight-complex="normal"/>
-    </style:style>
-    <style:style style:name="P119" style:family="paragraph" style:parent-style-name="Standard">
+    <style:style style:name="P104" style:family="paragraph" style:parent-style-name="Standard">
       <style:text-properties fo:language="en" fo:country="GB"/>
     </style:style>
-    <style:style style:name="P120" style:family="paragraph" style:parent-style-name="Standard" style:list-style-name="L7">
-      <style:text-properties fo:language="en" fo:country="GB" officeooo:paragraph-rsid="00a90382"/>
-    </style:style>
-    <style:style style:name="P121" style:family="paragraph" style:parent-style-name="Standard" style:list-style-name="WWNum3"/>
-    <style:style style:name="P122" style:family="paragraph" style:parent-style-name="Standard" style:list-style-name="WWNum3">
+    <style:style style:name="P105" style:family="paragraph" style:parent-style-name="Standard" style:list-style-name="L7">
+      <style:text-properties fo:language="en" fo:country="GB" officeooo:paragraph-rsid="00ada7f7"/>
+    </style:style>
+    <style:style style:name="P106" style:family="paragraph" style:parent-style-name="Standard">
+      <style:paragraph-properties fo:text-align="start" style:justify-single-word="false"/>
+      <style:text-properties fo:language="en" fo:country="GB"/>
+    </style:style>
+    <style:style style:name="P107" style:family="paragraph" style:parent-style-name="Standard">
+      <style:text-properties fo:language="en" fo:country="GB" officeooo:paragraph-rsid="00ee0c9b"/>
+    </style:style>
+    <style:style style:name="P108" style:family="paragraph" style:parent-style-name="Standard" style:list-style-name="WWNum3"/>
+    <style:style style:name="P109" style:family="paragraph" style:parent-style-name="Standard" style:list-style-name="WWNum3">
       <style:text-properties style:font-name="Tex Gyre Pagella1" fo:font-size="11pt" fo:language="en" fo:country="GB" style:font-size-asian="11pt" style:font-size-complex="11pt"/>
     </style:style>
-    <style:style style:name="P123" style:family="paragraph" style:parent-style-name="Standard" style:list-style-name="L6">
+    <style:style style:name="P110" style:family="paragraph" style:parent-style-name="Standard" style:list-style-name="L6">
       <style:text-properties style:font-name="Tex Gyre Pagella1" fo:font-size="11pt" fo:language="en" fo:country="GB" officeooo:paragraph-rsid="009aa63a" style:font-size-asian="11pt" style:font-size-complex="11pt"/>
     </style:style>
-    <style:style style:name="P124" style:family="paragraph" style:parent-style-name="Standard" style:list-style-name="L6">
+    <style:style style:name="P111" style:family="paragraph" style:parent-style-name="Standard" style:list-style-name="L6">
       <style:text-properties style:font-name="Tex Gyre Pagella1" fo:font-size="11pt" fo:language="en" fo:country="GB" officeooo:paragraph-rsid="009d92ed" style:font-size-asian="11pt" style:font-size-complex="11pt"/>
     </style:style>
+    <style:style style:name="P112" style:family="paragraph" style:parent-style-name="Standard" style:list-style-name="L6">
+      <style:text-properties style:font-name="Tex Gyre Pagella1" fo:font-size="11pt" fo:language="en" fo:country="GB" officeooo:paragraph-rsid="00dbe417" style:font-size-asian="11pt" style:font-size-complex="11pt"/>
+    </style:style>
+    <style:style style:name="P113" style:family="paragraph" style:parent-style-name="Standard" style:list-style-name="L8">
+      <style:text-properties style:font-name="Tex Gyre Pagella1" fo:font-size="11pt" fo:language="en" fo:country="GB" officeooo:paragraph-rsid="0031471b" style:font-size-asian="11pt" style:font-size-complex="11pt"/>
+    </style:style>
+    <style:style style:name="P114" style:family="paragraph" style:parent-style-name="Standard" style:list-style-name="L9">
+      <style:text-properties style:font-name="Tex Gyre Pagella1" fo:font-size="11pt" fo:language="en" fo:country="GB" officeooo:paragraph-rsid="004cd3ae" style:font-size-asian="11pt" style:font-size-complex="11pt"/>
+    </style:style>
+    <style:style style:name="P115" style:family="paragraph" style:parent-style-name="Standard" style:list-style-name="L10">
+      <style:text-properties style:font-name="Tex Gyre Pagella1" fo:font-size="11pt" fo:language="en" fo:country="GB" officeooo:rsid="004cd3ae" officeooo:paragraph-rsid="004cd3ae" style:font-size-asian="11pt" style:font-size-complex="11pt"/>
+    </style:style>
+    <style:style style:name="P116" style:family="paragraph" style:parent-style-name="Standard" style:list-style-name="L10">
+      <style:text-properties style:font-name="Tex Gyre Pagella1" fo:font-size="11pt" fo:language="en" fo:country="GB" officeooo:rsid="004cd3ae" officeooo:paragraph-rsid="00b33e7a" style:font-size-asian="11pt" style:font-size-complex="11pt"/>
+    </style:style>
+    <style:style style:name="P117" style:family="paragraph" style:parent-style-name="Standard" style:list-style-name="L10">
+      <style:text-properties style:font-name="Tex Gyre Pagella1" fo:font-size="11pt" fo:language="en" fo:country="GB" officeooo:paragraph-rsid="004cd3ae" style:font-size-asian="11pt" style:font-size-complex="11pt"/>
+    </style:style>
+    <style:style style:name="P118" style:family="paragraph" style:parent-style-name="Standard" style:list-style-name="L10">
+      <style:text-properties style:font-name="Tex Gyre Pagella1" fo:font-size="11pt" fo:language="en" fo:country="GB" officeooo:rsid="00462bf5" officeooo:paragraph-rsid="004cd3ae" style:font-size-asian="11pt" style:font-size-complex="11pt"/>
+    </style:style>
+    <style:style style:name="P119" style:family="paragraph" style:parent-style-name="Standard" style:list-style-name="L11">
+      <style:text-properties style:font-name="Tex Gyre Pagella1" fo:font-size="11pt" fo:language="en" fo:country="GB" officeooo:paragraph-rsid="004e0a80" style:font-size-asian="11pt" style:font-size-complex="11pt"/>
+    </style:style>
+    <style:style style:name="P120" style:family="paragraph" style:parent-style-name="Standard" style:list-style-name="L11">
+      <style:text-properties style:font-name="Tex Gyre Pagella1" fo:font-size="11pt" fo:language="en" fo:country="GB" officeooo:rsid="004e0a80" officeooo:paragraph-rsid="00b19d3f" style:font-size-asian="11pt" style:font-size-complex="11pt"/>
+    </style:style>
+    <style:style style:name="P121" style:family="paragraph" style:parent-style-name="Standard" style:list-style-name="L11">
+      <style:text-properties style:font-name="Tex Gyre Pagella1" fo:font-size="11pt" fo:language="en" fo:country="GB" officeooo:rsid="0044c516" officeooo:paragraph-rsid="004e0a80" style:font-size-asian="11pt" style:font-size-complex="11pt"/>
+    </style:style>
+    <style:style style:name="P122" style:family="paragraph" style:parent-style-name="Standard">
+      <style:text-properties style:font-name="Tex Gyre Pagella1" fo:font-size="11pt" fo:language="en" fo:country="GB" officeooo:paragraph-rsid="00c9fc46" style:font-size-asian="11pt" style:font-size-complex="11pt"/>
+    </style:style>
+    <style:style style:name="P123" style:family="paragraph" style:parent-style-name="Standard">
+      <style:text-properties style:font-name="Tex Gyre Pagella1" fo:font-size="11pt" fo:language="en" fo:country="GB" officeooo:rsid="009d92ed" officeooo:paragraph-rsid="00dfad1e" style:font-size-asian="11pt" style:font-size-complex="11pt"/>
+    </style:style>
+    <style:style style:name="P124" style:family="paragraph" style:parent-style-name="Standard" style:list-style-name="L7">
+      <style:text-properties style:font-name="Tex Gyre Pagella1" fo:font-size="11pt" fo:language="en" fo:country="GB" officeooo:rsid="00dfad1e" officeooo:paragraph-rsid="00dfad1e" style:font-size-asian="11pt" style:font-size-complex="11pt"/>
+    </style:style>
     <style:style style:name="P125" style:family="paragraph" style:parent-style-name="Standard" style:list-style-name="L7">
-      <style:text-properties style:font-name="Tex Gyre Pagella1" fo:font-size="11pt" fo:language="en" fo:country="GB" officeooo:rsid="002d1ca1" officeooo:paragraph-rsid="00ada7f7" style:font-size-asian="11pt" style:font-size-complex="11pt"/>
-    </style:style>
-    <style:style style:name="P126" style:family="paragraph" style:parent-style-name="Standard" style:list-style-name="L7">
-      <style:text-properties style:font-name="Tex Gyre Pagella1" fo:font-size="11pt" fo:language="en" fo:country="GB" officeooo:rsid="00a896b2" officeooo:paragraph-rsid="00ada7f7" style:font-size-asian="11pt" style:font-size-complex="11pt"/>
-    </style:style>
-    <style:style style:name="P127" style:family="paragraph" style:parent-style-name="Standard" style:list-style-name="L7">
-      <style:text-properties style:font-name="Tex Gyre Pagella1" fo:font-size="11pt" fo:language="en" fo:country="GB" officeooo:rsid="00a90382" officeooo:paragraph-rsid="00a90382" style:font-size-asian="11pt" style:font-size-complex="11pt"/>
-    </style:style>
-    <style:style style:name="P128" style:family="paragraph" style:parent-style-name="Standard" style:list-style-name="L8">
-      <style:text-properties style:font-name="Tex Gyre Pagella1" fo:font-size="11pt" fo:language="en" fo:country="GB" officeooo:paragraph-rsid="0031471b" style:font-size-asian="11pt" style:font-size-complex="11pt"/>
-    </style:style>
-    <style:style style:name="P129" style:family="paragraph" style:parent-style-name="Standard" style:list-style-name="L9">
-      <style:text-properties style:font-name="Tex Gyre Pagella1" fo:font-size="11pt" fo:language="en" fo:country="GB" officeooo:paragraph-rsid="004cd3ae" style:font-size-asian="11pt" style:font-size-complex="11pt"/>
-    </style:style>
-    <style:style style:name="P130" style:family="paragraph" style:parent-style-name="Standard" style:list-style-name="L10">
-      <style:text-properties style:font-name="Tex Gyre Pagella1" fo:font-size="11pt" fo:language="en" fo:country="GB" officeooo:rsid="004cd3ae" officeooo:paragraph-rsid="004cd3ae" style:font-size-asian="11pt" style:font-size-complex="11pt"/>
-    </style:style>
-    <style:style style:name="P131" style:family="paragraph" style:parent-style-name="Standard" style:list-style-name="L10">
-      <style:text-properties style:font-name="Tex Gyre Pagella1" fo:font-size="11pt" fo:language="en" fo:country="GB" officeooo:rsid="004cd3ae" officeooo:paragraph-rsid="00b33e7a" style:font-size-asian="11pt" style:font-size-complex="11pt"/>
-    </style:style>
-    <style:style style:name="P132" style:family="paragraph" style:parent-style-name="Standard" style:list-style-name="L10">
-      <style:text-properties style:font-name="Tex Gyre Pagella1" fo:font-size="11pt" fo:language="en" fo:country="GB" officeooo:paragraph-rsid="004cd3ae" style:font-size-asian="11pt" style:font-size-complex="11pt"/>
-    </style:style>
-    <style:style style:name="P133" style:family="paragraph" style:parent-style-name="Standard" style:list-style-name="L10">
-      <style:text-properties style:font-name="Tex Gyre Pagella1" fo:font-size="11pt" fo:language="en" fo:country="GB" officeooo:rsid="00462bf5" officeooo:paragraph-rsid="004cd3ae" style:font-size-asian="11pt" style:font-size-complex="11pt"/>
-    </style:style>
-    <style:style style:name="P134" style:family="paragraph" style:parent-style-name="Standard" style:list-style-name="L11">
-      <style:text-properties style:font-name="Tex Gyre Pagella1" fo:font-size="11pt" fo:language="en" fo:country="GB" officeooo:paragraph-rsid="004e0a80" style:font-size-asian="11pt" style:font-size-complex="11pt"/>
-    </style:style>
-    <style:style style:name="P135" style:family="paragraph" style:parent-style-name="Standard" style:list-style-name="L11">
-      <style:text-properties style:font-name="Tex Gyre Pagella1" fo:font-size="11pt" fo:language="en" fo:country="GB" officeooo:rsid="004e0a80" officeooo:paragraph-rsid="00b19d3f" style:font-size-asian="11pt" style:font-size-complex="11pt"/>
+      <style:text-properties style:font-name="Tex Gyre Pagella1" fo:font-size="11pt" fo:language="en" fo:country="GB" officeooo:rsid="00dfad1e" officeooo:paragraph-rsid="00e0d8d9" style:font-size-asian="11pt" style:font-size-complex="11pt"/>
+    </style:style>
+    <style:style style:name="P126" style:family="paragraph" style:parent-style-name="Standard">
+      <style:text-properties style:font-name="Tex Gyre Pagella1" fo:font-size="11pt" fo:language="en" fo:country="GB" officeooo:rsid="00e0d8d9" officeooo:paragraph-rsid="00e6420b" style:font-size-asian="11pt" style:font-size-complex="11pt"/>
+    </style:style>
+    <style:style style:name="P127" style:family="paragraph" style:parent-style-name="Standard">
+      <style:text-properties style:font-name="Tex Gyre Pagella1" fo:font-size="11pt" fo:language="en" fo:country="GB" officeooo:rsid="00264622" officeooo:paragraph-rsid="00e68c3b" style:font-size-asian="11pt" style:font-size-complex="11pt"/>
+    </style:style>
+    <style:style style:name="P128" style:family="paragraph" style:parent-style-name="Standard">
+      <style:text-properties style:font-name="Tex Gyre Pagella1" fo:font-size="11pt" fo:language="en" fo:country="GB" officeooo:rsid="00264622" officeooo:paragraph-rsid="007ae846" style:font-size-asian="11pt" style:font-size-complex="11pt"/>
+    </style:style>
+    <style:style style:name="P129" style:family="paragraph" style:parent-style-name="Standard">
+      <style:text-properties style:font-name="Tex Gyre Pagella1" fo:font-size="11pt" fo:language="en" fo:country="GB" officeooo:rsid="00e9e818" officeooo:paragraph-rsid="00f3fdd4" style:font-size-asian="11pt" style:font-size-complex="11pt"/>
+    </style:style>
+    <style:style style:name="P130" style:family="paragraph" style:parent-style-name="Standard">
+      <style:text-properties style:font-name="Tex Gyre Pagella1" fo:font-size="11pt" fo:language="en" fo:country="GB" officeooo:rsid="00881e0b" officeooo:paragraph-rsid="00f21ba4" style:font-size-asian="11pt" style:font-size-complex="11pt"/>
+    </style:style>
+    <style:style style:name="P131" style:family="paragraph" style:parent-style-name="Standard">
+      <style:text-properties style:font-name="Tex Gyre Pagella1" fo:font-size="11pt" fo:language="en" fo:country="GB" officeooo:rsid="0024fe83" officeooo:paragraph-rsid="00f40e0d" style:font-size-asian="11pt" style:font-size-complex="11pt"/>
+    </style:style>
+    <style:style style:name="P132" style:family="paragraph" style:parent-style-name="Standard">
+      <style:text-properties style:font-name="Tex Gyre Pagella1" fo:font-size="11pt" fo:language="en" fo:country="GB" officeooo:rsid="0024fe83" officeooo:paragraph-rsid="00f9dbb0" style:font-size-asian="11pt" style:font-size-complex="11pt"/>
+    </style:style>
+    <style:style style:name="P133" style:family="paragraph" style:parent-style-name="Standard" style:list-style-name="L6">
+      <style:text-properties style:font-name="Tex Gyre Pagella1" fo:font-size="11pt" fo:language="en" fo:country="GB" fo:font-weight="bold" officeooo:rsid="0035fd91" officeooo:paragraph-rsid="00ada7f7" style:font-size-asian="11pt" style:font-weight-asian="bold" style:font-size-complex="11pt" style:font-weight-complex="bold"/>
+    </style:style>
+    <style:style style:name="P134" style:family="paragraph" style:parent-style-name="Standard" style:list-style-name="L9">
+      <style:text-properties style:font-name="Tex Gyre Pagella1" fo:font-size="11pt" fo:language="en" fo:country="GB" style:text-underline-style="solid" style:text-underline-width="auto" style:text-underline-color="font-color" officeooo:rsid="0049dd27" officeooo:paragraph-rsid="004b13ab" style:font-size-asian="11pt" style:font-size-complex="11pt"/>
+    </style:style>
+    <style:style style:name="P135" style:family="paragraph" style:parent-style-name="Standard" style:list-style-name="L10">
+      <style:text-properties style:font-name="Tex Gyre Pagella1" fo:font-size="11pt" fo:language="en" fo:country="GB" style:text-underline-style="solid" style:text-underline-width="auto" style:text-underline-color="font-color" officeooo:paragraph-rsid="004cd3ae" style:font-size-asian="11pt" style:font-size-complex="11pt"/>
     </style:style>
     <style:style style:name="P136" style:family="paragraph" style:parent-style-name="Standard" style:list-style-name="L11">
-      <style:text-properties style:font-name="Tex Gyre Pagella1" fo:font-size="11pt" fo:language="en" fo:country="GB" officeooo:rsid="0044c516" officeooo:paragraph-rsid="004e0a80" style:font-size-asian="11pt" style:font-size-complex="11pt"/>
-    </style:style>
-    <style:style style:name="P137" style:family="paragraph" style:parent-style-name="Standard" style:list-style-name="L6">
-      <style:text-properties style:font-name="Tex Gyre Pagella1" fo:font-size="11pt" fo:language="en" fo:country="GB" fo:font-weight="bold" officeooo:rsid="0035fd91" officeooo:paragraph-rsid="00ada7f7" style:font-size-asian="11pt" style:font-weight-asian="bold" style:font-size-complex="11pt" style:font-weight-complex="bold"/>
-    </style:style>
-    <style:style style:name="P138" style:family="paragraph" style:parent-style-name="Standard" style:list-style-name="L9">
-      <style:text-properties style:font-name="Tex Gyre Pagella1" fo:font-size="11pt" fo:language="en" fo:country="GB" style:text-underline-style="solid" style:text-underline-width="auto" style:text-underline-color="font-color" officeooo:rsid="0049dd27" officeooo:paragraph-rsid="004b13ab" style:font-size-asian="11pt" style:font-size-complex="11pt"/>
-    </style:style>
-    <style:style style:name="P139" style:family="paragraph" style:parent-style-name="Standard" style:list-style-name="L10">
-      <style:text-properties style:font-name="Tex Gyre Pagella1" fo:font-size="11pt" fo:language="en" fo:country="GB" style:text-underline-style="solid" style:text-underline-width="auto" style:text-underline-color="font-color" officeooo:paragraph-rsid="004cd3ae" style:font-size-asian="11pt" style:font-size-complex="11pt"/>
-    </style:style>
-    <style:style style:name="P140" style:family="paragraph" style:parent-style-name="Standard" style:list-style-name="L11">
       <style:text-properties style:font-name="Tex Gyre Pagella1" fo:font-size="11pt" fo:language="en" fo:country="GB" style:text-underline-style="solid" style:text-underline-width="auto" style:text-underline-color="font-color" officeooo:rsid="0044c516" officeooo:paragraph-rsid="004e0a80" style:font-size-asian="11pt" style:font-size-complex="11pt"/>
     </style:style>
+    <style:style style:name="P137" style:family="paragraph" style:parent-style-name="Standard" style:list-style-name="L8">
+      <style:text-properties officeooo:paragraph-rsid="0031471b"/>
+    </style:style>
+    <style:style style:name="P138" style:family="paragraph" style:parent-style-name="Standard">
+      <style:paragraph-properties>
+        <style:tab-stops>
+          <style:tab-stop style:position="0.4575in"/>
+        </style:tab-stops>
+      </style:paragraph-properties>
+      <style:text-properties officeooo:paragraph-rsid="00d29cae"/>
+    </style:style>
+    <style:style style:name="P139" style:family="paragraph" style:parent-style-name="Standard">
+      <style:text-properties officeooo:paragraph-rsid="00d518e4"/>
+    </style:style>
+    <style:style style:name="P140" style:family="paragraph" style:parent-style-name="Standard">
+      <style:text-properties style:font-name="Tex Gyre Pagella1" fo:font-size="11pt" officeooo:rsid="00d68900" officeooo:paragraph-rsid="00d68900" style:font-size-asian="11pt" style:font-size-complex="11pt"/>
+    </style:style>
     <style:style style:name="P141" style:family="paragraph" style:parent-style-name="Standard">
-      <style:text-properties style:font-name="Tex Gyre Pagella1" fo:font-size="11pt" officeooo:rsid="00c46684" officeooo:paragraph-rsid="00c46684" style:font-size-asian="11pt" style:font-size-complex="11pt"/>
-    </style:style>
-    <style:style style:name="P142" style:family="paragraph" style:parent-style-name="Standard" style:list-style-name="L8">
-      <style:text-properties officeooo:paragraph-rsid="0031471b"/>
+      <style:text-properties style:font-name="Tex Gyre Pagella1" fo:font-size="11pt" officeooo:rsid="00db46a8" officeooo:paragraph-rsid="00db46a8" style:font-size-asian="11pt" style:font-size-complex="11pt"/>
+    </style:style>
+    <style:style style:name="P142" style:family="paragraph" style:parent-style-name="Standard">
+      <style:text-properties style:font-name="Tex Gyre Pagella1" fo:font-size="11pt" officeooo:paragraph-rsid="00db46a8" style:font-size-asian="11pt" style:font-size-complex="11pt"/>
     </style:style>
     <style:style style:name="P143" style:family="paragraph" style:parent-style-name="Standard" style:master-page-name="First_20_Page">
       <style:paragraph-properties style:page-number="auto"/>
@@ -792,40 +780,77 @@
       <style:paragraph-properties style:page-number="auto"/>
       <style:text-properties fo:language="en" fo:country="GB"/>
     </style:style>
-    <style:style style:name="P145" style:family="paragraph" style:parent-style-name="Heading_20_1" style:list-style-name="WWNum6">
+    <style:style style:name="P145" style:family="paragraph" style:parent-style-name="Standard">
+      <style:paragraph-properties fo:background-color="#ffffff">
+        <style:background-image/>
+      </style:paragraph-properties>
+      <style:text-properties style:font-name="Tex Gyre Pagella1" fo:font-size="11pt" fo:language="en" fo:country="GB" officeooo:paragraph-rsid="00763b02" style:font-size-asian="11pt" style:font-size-complex="11pt"/>
+    </style:style>
+    <style:style style:name="P146" style:family="paragraph" style:parent-style-name="Standard">
+      <style:paragraph-properties fo:background-color="#ffffff">
+        <style:background-image/>
+      </style:paragraph-properties>
+      <style:text-properties style:font-name="Tex Gyre Pagella1" fo:font-size="11pt" fo:language="en" fo:country="GB" officeooo:paragraph-rsid="00763b02" fo:background-color="transparent" style:font-size-asian="11pt" style:font-size-complex="11pt"/>
+    </style:style>
+    <style:style style:name="P147" style:family="paragraph" style:parent-style-name="Text_20_body">
+      <style:paragraph-properties fo:margin-top="0in" fo:margin-bottom="0in" style:contextual-spacing="false" fo:line-height="100%"/>
+      <style:text-properties officeooo:paragraph-rsid="00ee0c9b"/>
+    </style:style>
+    <style:style style:name="P148" style:family="paragraph" style:parent-style-name="Heading_20_1" style:list-style-name="WWNum6">
       <style:text-properties fo:language="en" fo:country="GB"/>
     </style:style>
-    <style:style style:name="P146" style:family="paragraph" style:parent-style-name="Heading_20_1" style:list-style-name="WWNum6">
+    <style:style style:name="P149" style:family="paragraph" style:parent-style-name="Heading_20_1" style:list-style-name="WWNum6">
       <style:text-properties fo:language="en" fo:country="GB" officeooo:paragraph-rsid="007e733f"/>
     </style:style>
-    <style:style style:name="P147" style:family="paragraph" style:parent-style-name="List_20_Paragraph" style:list-style-name="WWNum1">
+    <style:style style:name="P150" style:family="paragraph" style:parent-style-name="List_20_Paragraph" style:list-style-name="WWNum1">
       <style:text-properties fo:color="#808080" style:font-name="Calibri" fo:font-size="14pt" fo:language="en" fo:country="GB" officeooo:rsid="00186248" officeooo:paragraph-rsid="00186248" style:font-size-asian="14pt" style:font-size-complex="14pt"/>
     </style:style>
-    <style:style style:name="P148" style:family="paragraph" style:parent-style-name="List_20_Paragraph" style:list-style-name="WWNum1">
+    <style:style style:name="P151" style:family="paragraph" style:parent-style-name="List_20_Paragraph" style:list-style-name="WWNum1">
       <style:text-properties fo:color="#808080" style:font-name="Calibri" fo:language="en" fo:country="GB" officeooo:rsid="00186248" officeooo:paragraph-rsid="00186248"/>
     </style:style>
-    <style:style style:name="P149" style:family="paragraph" style:parent-style-name="List_20_Paragraph" style:list-style-name="WWNum1">
+    <style:style style:name="P152" style:family="paragraph" style:parent-style-name="List_20_Paragraph" style:list-style-name="WWNum1">
       <style:paragraph-properties fo:margin-left="0in" fo:margin-right="0in" fo:text-indent="0in" style:auto-text-indent="false"/>
       <style:text-properties fo:color="#808080" style:font-name="Calibri" fo:font-size="14pt" fo:language="en" fo:country="GB" style:font-size-asian="14pt" style:font-size-complex="14pt"/>
     </style:style>
-    <style:style style:name="P150" style:family="paragraph" style:parent-style-name="Contents_20_1">
+    <style:style style:name="P153" style:family="paragraph" style:parent-style-name="Contents_20_1">
       <style:paragraph-properties>
         <style:tab-stops>
           <style:tab-stop style:position="6.3in" style:type="right" style:leader-style="dotted" style:leader-text="."/>
         </style:tab-stops>
       </style:paragraph-properties>
     </style:style>
-    <style:style style:name="P151" style:family="paragraph" style:parent-style-name="Contents_20_2">
+    <style:style style:name="P154" style:family="paragraph" style:parent-style-name="Contents_20_2">
       <style:paragraph-properties>
         <style:tab-stops>
           <style:tab-stop style:position="6.3in" style:type="right" style:leader-style="dotted" style:leader-text="."/>
         </style:tab-stops>
       </style:paragraph-properties>
     </style:style>
-    <style:style style:name="P152" style:family="paragraph">
+    <style:style style:name="P155" style:family="paragraph" style:parent-style-name="Preformatted_20_Text">
+      <style:paragraph-properties fo:background-color="#ffffff">
+        <style:background-image/>
+      </style:paragraph-properties>
+      <style:text-properties officeooo:paragraph-rsid="00ce0d4a"/>
+    </style:style>
+    <style:style style:name="P156" style:family="paragraph" style:parent-style-name="Preformatted_20_Text">
+      <style:paragraph-properties fo:text-align="center" style:justify-single-word="false" fo:background-color="#ffffff">
+        <style:background-image/>
+      </style:paragraph-properties>
+      <style:text-properties style:font-name="Tex Gyre Pagella1" fo:font-size="10pt" fo:language="en" fo:country="GB" officeooo:paragraph-rsid="00f21ba4" style:font-size-asian="10pt" style:font-size-complex="10pt"/>
+    </style:style>
+    <style:style style:name="P157" style:family="paragraph" style:parent-style-name="Preformatted_20_Text">
+      <style:paragraph-properties fo:background-color="#ffffff">
+        <style:background-image/>
+      </style:paragraph-properties>
+      <style:text-properties style:font-name="Tex Gyre Pagella1" fo:font-size="11pt" officeooo:paragraph-rsid="00763b02" style:font-size-asian="11pt" style:font-size-complex="11pt"/>
+    </style:style>
+    <style:style style:name="P158" style:family="paragraph" style:parent-style-name="Preformatted_20_Text">
+      <style:text-properties style:font-name="Tex Gyre Pagella1" fo:font-size="11pt" fo:language="en" fo:country="GB" officeooo:paragraph-rsid="00d68900" style:font-size-asian="11pt" style:font-size-complex="11pt"/>
+    </style:style>
+    <style:style style:name="P159" style:family="paragraph">
       <style:paragraph-properties fo:text-align="center"/>
     </style:style>
-    <style:style style:name="P153" style:family="paragraph">
+    <style:style style:name="P160" style:family="paragraph">
       <style:paragraph-properties fo:text-align="end"/>
     </style:style>
     <style:style style:name="T1" style:family="text">
@@ -844,411 +869,561 @@
       <style:text-properties fo:language="en" fo:country="GB" fo:font-weight="normal" officeooo:rsid="00844b24" style:font-size-asian="11pt" style:font-weight-asian="normal" style:font-size-complex="11pt" style:font-weight-complex="normal"/>
     </style:style>
     <style:style style:name="T6" style:family="text">
-      <style:text-properties fo:language="en" fo:country="GB" officeooo:rsid="00c2e60a"/>
+      <style:text-properties fo:language="en" fo:country="GB" fo:font-weight="normal" officeooo:rsid="00e86550" style:font-size-asian="11pt" style:font-weight-asian="normal" style:font-size-complex="11pt" style:font-weight-complex="normal"/>
     </style:style>
     <style:style style:name="T7" style:family="text">
+      <style:text-properties fo:language="en" fo:country="GB" fo:font-weight="normal" officeooo:rsid="00e90cbc" style:font-size-asian="11pt" style:font-weight-asian="normal" style:font-size-complex="11pt" style:font-weight-complex="normal"/>
+    </style:style>
+    <style:style style:name="T8" style:family="text">
+      <style:text-properties fo:language="en" fo:country="GB" fo:font-weight="normal" officeooo:rsid="00e9e818" style:font-size-asian="11pt" style:font-weight-asian="normal" style:font-size-complex="11pt" style:font-weight-complex="normal"/>
+    </style:style>
+    <style:style style:name="T9" style:family="text">
+      <style:text-properties fo:language="en" fo:country="GB" officeooo:rsid="00763b02"/>
+    </style:style>
+    <style:style style:name="T10" style:family="text">
+      <style:text-properties fo:language="en" fo:country="GB" style:text-underline-style="solid" style:text-underline-width="auto" style:text-underline-color="font-color" fo:font-weight="normal" style:font-weight-asian="normal" style:font-weight-complex="normal"/>
+    </style:style>
+    <style:style style:name="T11" style:family="text">
+      <style:text-properties fo:language="en" fo:country="GB" officeooo:rsid="00cf941c"/>
+    </style:style>
+    <style:style style:name="T12" style:family="text">
+      <style:text-properties fo:language="en" fo:country="GB" officeooo:rsid="00d0b5f6"/>
+    </style:style>
+    <style:style style:name="T13" style:family="text">
+      <style:text-properties fo:language="en" fo:country="GB" officeooo:rsid="0074a1e3"/>
+    </style:style>
+    <style:style style:name="T14" style:family="text">
+      <style:text-properties fo:language="en" fo:country="GB" officeooo:rsid="0053757f"/>
+    </style:style>
+    <style:style style:name="T15" style:family="text">
+      <style:text-properties fo:language="en" fo:country="GB" officeooo:rsid="0052454e"/>
+    </style:style>
+    <style:style style:name="T16" style:family="text">
+      <style:text-properties fo:language="en" fo:country="GB" fo:background-color="transparent" loext:char-shading-value="0"/>
+    </style:style>
+    <style:style style:name="T17" style:family="text">
+      <style:text-properties fo:language="en" fo:country="GB" officeooo:rsid="00d19bf8" fo:background-color="transparent" loext:char-shading-value="0"/>
+    </style:style>
+    <style:style style:name="T18" style:family="text">
+      <style:text-properties fo:language="en" fo:country="GB" officeooo:rsid="00743ee5" fo:background-color="transparent" loext:char-shading-value="0"/>
+    </style:style>
+    <style:style style:name="T19" style:family="text">
+      <style:text-properties fo:language="en" fo:country="GB" officeooo:rsid="0074a1e3" fo:background-color="transparent" loext:char-shading-value="0"/>
+    </style:style>
+    <style:style style:name="T20" style:family="text">
       <style:text-properties fo:color="#000000" fo:font-style="normal" style:text-underline-style="none" officeooo:rsid="0027b0ba" fo:background-color="transparent" loext:char-shading-value="0" style:font-style-asian="normal" style:font-style-complex="normal"/>
     </style:style>
-    <style:style style:name="T8" style:family="text">
+    <style:style style:name="T21" style:family="text">
       <style:text-properties fo:color="#000000" fo:font-style="normal" officeooo:rsid="0027b0ba" fo:background-color="transparent" loext:char-shading-value="0" style:font-style-asian="normal" style:font-style-complex="normal"/>
     </style:style>
-    <style:style style:name="T9" style:family="text">
+    <style:style style:name="T22" style:family="text">
       <style:text-properties fo:color="#000000" fo:font-style="normal" officeooo:rsid="0074a1e3" fo:background-color="transparent" loext:char-shading-value="0" style:font-style-asian="normal" style:font-style-complex="normal"/>
     </style:style>
-    <style:style style:name="T10" style:family="text">
+    <style:style style:name="T23" style:family="text">
       <style:text-properties fo:color="#000000" fo:font-style="normal" officeooo:rsid="006ad846" fo:background-color="transparent" loext:char-shading-value="0" style:font-style-asian="normal" style:font-style-complex="normal"/>
     </style:style>
-    <style:style style:name="T11" style:family="text">
+    <style:style style:name="T24" style:family="text">
       <style:text-properties fo:color="#000000" fo:font-size="11pt" fo:language="en" fo:country="GB" fo:font-style="normal" officeooo:rsid="0027b0ba" style:font-size-asian="11pt" style:font-style-asian="normal" style:font-size-complex="11pt" style:font-style-complex="normal"/>
     </style:style>
-    <style:style style:name="T12" style:family="text">
+    <style:style style:name="T25" style:family="text">
       <style:text-properties fo:color="#000000" style:font-name="Tex Gyre Pagella1" fo:font-size="11pt" fo:language="en" fo:country="GB" fo:font-style="normal" style:text-underline-style="none" style:font-size-asian="11pt" style:font-style-asian="normal" style:font-size-complex="11pt" style:font-style-complex="normal"/>
     </style:style>
-    <style:style style:name="T13" style:family="text">
+    <style:style style:name="T26" style:family="text">
       <style:text-properties fo:color="#000000" style:font-name="Tex Gyre Pagella1" fo:font-size="11pt" fo:language="en" fo:country="GB" fo:font-style="normal" style:text-underline-style="none" officeooo:rsid="002d1ca1" style:font-size-asian="11pt" style:font-style-asian="normal" style:font-size-complex="11pt" style:font-style-complex="normal"/>
     </style:style>
-    <style:style style:name="T14" style:family="text">
+    <style:style style:name="T27" style:family="text">
       <style:text-properties fo:color="#000000" style:font-name="Tex Gyre Pagella1" fo:font-size="11pt" fo:language="en" fo:country="GB" fo:font-style="normal" officeooo:rsid="0029a468" style:font-size-asian="11pt" style:font-style-asian="normal" style:font-size-complex="11pt" style:font-style-complex="normal"/>
     </style:style>
-    <style:style style:name="T15" style:family="text">
+    <style:style style:name="T28" style:family="text">
       <style:text-properties fo:color="#000000" style:font-name="Tex Gyre Pagella1" fo:font-size="11pt" fo:language="en" fo:country="GB" fo:font-style="normal" officeooo:rsid="001f912a" style:font-size-asian="11pt" style:font-style-asian="normal" style:font-size-complex="11pt" style:font-style-complex="normal"/>
     </style:style>
-    <style:style style:name="T16" style:family="text">
+    <style:style style:name="T29" style:family="text">
       <style:text-properties fo:color="#000000" style:font-name="Tex Gyre Pagella1" fo:font-size="11pt" fo:language="en" fo:country="GB" fo:font-style="normal" officeooo:rsid="001fbd2a" style:font-size-asian="11pt" style:font-style-asian="normal" style:font-size-complex="11pt" style:font-style-complex="normal"/>
     </style:style>
-    <style:style style:name="T17" style:family="text">
+    <style:style style:name="T30" style:family="text">
       <style:text-properties fo:color="#000000" style:font-name="Tex Gyre Pagella1" fo:font-size="11pt" fo:language="en" fo:country="GB" fo:font-style="normal" officeooo:rsid="002b378c" style:font-size-asian="11pt" style:font-style-asian="normal" style:font-size-complex="11pt" style:font-style-complex="normal"/>
     </style:style>
-    <style:style style:name="T18" style:family="text">
+    <style:style style:name="T31" style:family="text">
       <style:text-properties fo:color="#000000" style:font-name="Tex Gyre Pagella1" fo:font-size="11pt" fo:language="en" fo:country="GB" fo:font-style="normal" officeooo:rsid="002d1ca1" style:font-size-asian="11pt" style:font-style-asian="normal" style:font-size-complex="11pt" style:font-style-complex="normal"/>
     </style:style>
-    <style:style style:name="T19" style:family="text">
+    <style:style style:name="T32" style:family="text">
       <style:text-properties fo:color="#000000" style:font-name="Tex Gyre Pagella1" fo:font-size="11pt" fo:language="en" fo:country="GB" fo:font-style="normal" officeooo:rsid="009f73c1" style:font-size-asian="11pt" style:font-style-asian="normal" style:font-size-complex="11pt" style:font-style-complex="normal"/>
     </style:style>
-    <style:style style:name="T20" style:family="text">
+    <style:style style:name="T33" style:family="text">
       <style:text-properties fo:color="#000000" style:font-name="Tex Gyre Pagella1" fo:font-size="11pt" fo:language="en" fo:country="GB" fo:font-style="normal" officeooo:rsid="00a14186" style:font-size-asian="11pt" style:font-style-asian="normal" style:font-size-complex="11pt" style:font-style-complex="normal"/>
     </style:style>
-    <style:style style:name="T21" style:family="text">
+    <style:style style:name="T34" style:family="text">
+      <style:text-properties fo:color="#000000" style:font-name="Tex Gyre Pagella1" fo:font-size="11pt" fo:language="en" fo:country="GB" fo:font-style="normal" officeooo:rsid="00d84752" style:font-size-asian="11pt" style:font-style-asian="normal" style:font-size-complex="11pt" style:font-style-complex="normal"/>
+    </style:style>
+    <style:style style:name="T35" style:family="text">
       <style:text-properties fo:color="#000000" fo:font-size="9pt" fo:font-weight="bold" style:font-size-asian="9pt" style:font-weight-asian="bold" style:font-size-complex="9pt" style:font-weight-complex="bold"/>
     </style:style>
-    <style:style style:name="T22" style:family="text">
+    <style:style style:name="T36" style:family="text">
       <style:text-properties officeooo:rsid="001cd0d7"/>
     </style:style>
-    <style:style style:name="T23" style:family="text">
+    <style:style style:name="T37" style:family="text">
+      <style:text-properties fo:font-weight="normal" style:font-weight-asian="normal" style:font-weight-complex="normal"/>
+    </style:style>
+    <style:style style:name="T38" style:family="text">
       <style:text-properties fo:font-weight="normal" officeooo:rsid="001b7c96" style:font-weight-asian="normal" style:font-weight-complex="normal"/>
     </style:style>
-    <style:style style:name="T24" style:family="text">
+    <style:style style:name="T39" style:family="text">
       <style:text-properties fo:font-weight="normal" officeooo:rsid="0021b3ef" style:font-weight-asian="normal" style:font-weight-complex="normal"/>
     </style:style>
-    <style:style style:name="T25" style:family="text">
+    <style:style style:name="T40" style:family="text">
       <style:text-properties fo:font-weight="normal" officeooo:rsid="0044c516" style:font-weight-asian="normal" style:font-weight-complex="normal"/>
     </style:style>
-    <style:style style:name="T26" style:family="text">
+    <style:style style:name="T41" style:family="text">
       <style:text-properties fo:font-weight="normal" officeooo:rsid="0037e855" style:font-weight-asian="normal" style:font-weight-complex="normal"/>
     </style:style>
-    <style:style style:name="T27" style:family="text">
+    <style:style style:name="T42" style:family="text">
       <style:text-properties fo:font-weight="normal" officeooo:rsid="004b13ab" style:font-weight-asian="normal" style:font-weight-complex="normal"/>
     </style:style>
-    <style:style style:name="T28" style:family="text">
+    <style:style style:name="T43" style:family="text">
       <style:text-properties fo:font-weight="normal" officeooo:rsid="004cd3ae" style:font-weight-asian="normal" style:font-weight-complex="normal"/>
     </style:style>
-    <style:style style:name="T29" style:family="text">
+    <style:style style:name="T44" style:family="text">
       <style:text-properties fo:font-weight="normal" officeooo:rsid="00845ae0" style:font-weight-asian="normal" style:font-weight-complex="normal"/>
     </style:style>
-    <style:style style:name="T30" style:family="text">
+    <style:style style:name="T45" style:family="text">
       <style:text-properties fo:font-weight="normal" officeooo:rsid="00b33e7a" style:font-weight-asian="normal" style:font-weight-complex="normal"/>
     </style:style>
-    <style:style style:name="T31" style:family="text">
+    <style:style style:name="T46" style:family="text">
+      <style:text-properties fo:font-weight="normal" officeooo:rsid="00da279c" style:font-weight-asian="normal" style:font-weight-complex="normal"/>
+    </style:style>
+    <style:style style:name="T47" style:family="text">
+      <style:text-properties fo:font-weight="normal" officeooo:rsid="00e9e818" style:font-weight-asian="normal" style:font-weight-complex="normal"/>
+    </style:style>
+    <style:style style:name="T48" style:family="text">
       <style:text-properties officeooo:rsid="002953a9"/>
     </style:style>
-    <style:style style:name="T32" style:family="text">
+    <style:style style:name="T49" style:family="text">
       <style:text-properties officeooo:rsid="0029a468"/>
     </style:style>
-    <style:style style:name="T33" style:family="text">
+    <style:style style:name="T50" style:family="text">
       <style:text-properties officeooo:rsid="002b378c"/>
     </style:style>
-    <style:style style:name="T34" style:family="text">
-      <style:text-properties officeooo:rsid="002e4409"/>
-    </style:style>
-    <style:style style:name="T35" style:family="text">
+    <style:style style:name="T51" style:family="text">
       <style:text-properties officeooo:rsid="003382b0"/>
     </style:style>
-    <style:style style:name="T36" style:family="text">
+    <style:style style:name="T52" style:family="text">
       <style:text-properties officeooo:rsid="0034e1e2"/>
     </style:style>
-    <style:style style:name="T37" style:family="text">
+    <style:style style:name="T53" style:family="text">
       <style:text-properties officeooo:rsid="00351fa9"/>
     </style:style>
-    <style:style style:name="T38" style:family="text">
+    <style:style style:name="T54" style:family="text">
       <style:text-properties officeooo:rsid="0035fd91"/>
     </style:style>
-    <style:style style:name="T39" style:family="text">
+    <style:style style:name="T55" style:family="text">
       <style:text-properties fo:font-weight="bold" officeooo:rsid="0035fd91" style:font-weight-asian="bold" style:font-weight-complex="bold"/>
     </style:style>
-    <style:style style:name="T40" style:family="text">
+    <style:style style:name="T56" style:family="text">
       <style:text-properties officeooo:rsid="0037e855"/>
     </style:style>
-    <style:style style:name="T41" style:family="text">
+    <style:style style:name="T57" style:family="text">
       <style:text-properties officeooo:rsid="003df651"/>
     </style:style>
-    <style:style style:name="T42" style:family="text">
+    <style:style style:name="T58" style:family="text">
       <style:text-properties officeooo:rsid="0044c516"/>
     </style:style>
-    <style:style style:name="T43" style:family="text">
+    <style:style style:name="T59" style:family="text">
       <style:text-properties style:text-underline-style="solid" style:text-underline-width="auto" style:text-underline-color="font-color" officeooo:rsid="0044c516"/>
     </style:style>
-    <style:style style:name="T44" style:family="text">
+    <style:style style:name="T60" style:family="text">
       <style:text-properties style:text-underline-style="solid" style:text-underline-width="auto" style:text-underline-color="font-color" officeooo:rsid="004cd3ae"/>
     </style:style>
-    <style:style style:name="T45" style:family="text">
+    <style:style style:name="T61" style:family="text">
       <style:text-properties style:text-underline-style="solid" style:text-underline-width="auto" style:text-underline-color="font-color" officeooo:rsid="0037e855"/>
     </style:style>
-    <style:style style:name="T46" style:family="text">
+    <style:style style:name="T62" style:family="text">
       <style:text-properties style:text-underline-style="solid" style:text-underline-width="auto" style:text-underline-color="font-color" fo:font-weight="bold" officeooo:rsid="0044c516" style:font-weight-asian="bold" style:font-weight-complex="bold"/>
     </style:style>
-    <style:style style:name="T47" style:family="text">
+    <style:style style:name="T63" style:family="text">
       <style:text-properties style:text-underline-style="solid" style:text-underline-width="auto" style:text-underline-color="font-color" officeooo:rsid="0038a78c"/>
     </style:style>
-    <style:style style:name="T48" style:family="text">
+    <style:style style:name="T64" style:family="text">
       <style:text-properties style:text-underline-style="solid" style:text-underline-width="auto" style:text-underline-color="font-color" officeooo:rsid="004e0a80"/>
     </style:style>
-    <style:style style:name="T49" style:family="text">
-      <style:text-properties style:text-underline-style="solid" style:text-underline-width="auto" style:text-underline-color="font-color" fo:font-weight="normal" style:font-weight-asian="normal" style:font-weight-complex="normal"/>
-    </style:style>
-    <style:style style:name="T50" style:family="text">
+    <style:style style:name="T65" style:family="text">
       <style:text-properties style:text-underline-style="none"/>
     </style:style>
-    <style:style style:name="T51" style:family="text">
+    <style:style style:name="T66" style:family="text">
       <style:text-properties style:text-underline-style="none" fo:font-weight="bold" officeooo:rsid="0044c516" style:font-weight-asian="bold" style:font-weight-complex="bold"/>
     </style:style>
-    <style:style style:name="T52" style:family="text">
+    <style:style style:name="T67" style:family="text">
       <style:text-properties style:text-underline-style="none" fo:font-weight="bold" officeooo:rsid="004e0a80" style:font-weight-asian="bold" style:font-weight-complex="bold"/>
     </style:style>
-    <style:style style:name="T53" style:family="text">
+    <style:style style:name="T68" style:family="text">
       <style:text-properties style:text-underline-style="none" officeooo:rsid="0038a78c"/>
     </style:style>
-    <style:style style:name="T54" style:family="text">
+    <style:style style:name="T69" style:family="text">
       <style:text-properties style:text-underline-style="none" officeooo:rsid="004cd3ae"/>
     </style:style>
-    <style:style style:name="T55" style:family="text">
+    <style:style style:name="T70" style:family="text">
       <style:text-properties style:text-underline-style="none" officeooo:rsid="0037e855"/>
     </style:style>
-    <style:style style:name="T56" style:family="text">
+    <style:style style:name="T71" style:family="text">
       <style:text-properties style:text-underline-style="none" officeooo:rsid="0044c516"/>
     </style:style>
-    <style:style style:name="T57" style:family="text">
+    <style:style style:name="T72" style:family="text">
       <style:text-properties style:text-underline-style="none" fo:font-weight="normal" officeooo:rsid="006dcec3" style:font-weight-asian="normal" style:font-weight-complex="normal"/>
     </style:style>
-    <style:style style:name="T58" style:family="text">
-      <style:text-properties style:text-underline-style="none" fo:background-color="transparent" loext:char-shading-value="0"/>
-    </style:style>
-    <style:style style:name="T59" style:family="text">
+    <style:style style:name="T73" style:family="text">
       <style:text-properties style:text-underline-style="none" officeooo:rsid="009a5bd6"/>
     </style:style>
-    <style:style style:name="T60" style:family="text">
+    <style:style style:name="T74" style:family="text">
       <style:text-properties style:text-underline-style="none" officeooo:rsid="00b1778e"/>
     </style:style>
-    <style:style style:name="T61" style:family="text">
+    <style:style style:name="T75" style:family="text">
       <style:text-properties officeooo:rsid="0049dd27"/>
     </style:style>
-    <style:style style:name="T62" style:family="text">
+    <style:style style:name="T76" style:family="text">
       <style:text-properties officeooo:rsid="004cd3ae"/>
     </style:style>
-    <style:style style:name="T63" style:family="text">
+    <style:style style:name="T77" style:family="text">
       <style:text-properties officeooo:rsid="004f6df5"/>
     </style:style>
-    <style:style style:name="T64" style:family="text">
-      <style:text-properties officeooo:rsid="0052454e"/>
-    </style:style>
-    <style:style style:name="T65" style:family="text">
-      <style:text-properties officeooo:rsid="0053757f"/>
-    </style:style>
-    <style:style style:name="T66" style:family="text">
+    <style:style style:name="T78" style:family="text">
       <style:text-properties officeooo:rsid="005412fa"/>
     </style:style>
-    <style:style style:name="T67" style:family="text">
+    <style:style style:name="T79" style:family="text">
       <style:text-properties officeooo:rsid="0054f769"/>
     </style:style>
-    <style:style style:name="T68" style:family="text">
+    <style:style style:name="T80" style:family="text">
       <style:text-properties officeooo:rsid="0056d1ef"/>
     </style:style>
-    <style:style style:name="T69" style:family="text">
+    <style:style style:name="T81" style:family="text">
       <style:text-properties fo:font-style="italic"/>
     </style:style>
-    <style:style style:name="T70" style:family="text">
+    <style:style style:name="T82" style:family="text">
       <style:text-properties officeooo:rsid="00651dc7"/>
     </style:style>
-    <style:style style:name="T71" style:family="text">
+    <style:style style:name="T83" style:family="text">
       <style:text-properties officeooo:rsid="006695aa"/>
     </style:style>
-    <style:style style:name="T72" style:family="text">
+    <style:style style:name="T84" style:family="text">
       <style:text-properties officeooo:rsid="006a27c2"/>
     </style:style>
-    <style:style style:name="T73" style:family="text">
+    <style:style style:name="T85" style:family="text">
       <style:text-properties officeooo:rsid="006c6613"/>
     </style:style>
-    <style:style style:name="T74" style:family="text">
+    <style:style style:name="T86" style:family="text">
       <style:text-properties officeooo:rsid="006dcec3"/>
     </style:style>
-    <style:style style:name="T75" style:family="text">
+    <style:style style:name="T87" style:family="text">
       <style:text-properties officeooo:rsid="006f477e"/>
     </style:style>
-    <style:style style:name="T76" style:family="text">
+    <style:style style:name="T88" style:family="text">
       <style:text-properties fo:font-size="12pt" style:font-size-asian="12pt" style:font-size-complex="12pt"/>
     </style:style>
-    <style:style style:name="T77" style:family="text">
+    <style:style style:name="T89" style:family="text">
       <style:text-properties fo:font-size="12pt" officeooo:rsid="00881e0b" style:font-size-asian="12pt" style:font-size-complex="12pt"/>
     </style:style>
-    <style:style style:name="T78" style:family="text">
+    <style:style style:name="T90" style:family="text">
       <style:text-properties style:font-name="Tex Gyre Pagella1" fo:font-size="11pt" style:font-size-asian="11pt" style:font-size-complex="11pt"/>
     </style:style>
-    <style:style style:name="T79" style:family="text">
+    <style:style style:name="T91" style:family="text">
       <style:text-properties style:font-name="Tex Gyre Pagella1" fo:font-size="11pt" officeooo:rsid="00763b02" style:font-size-asian="11pt" style:font-size-complex="11pt"/>
     </style:style>
-    <style:style style:name="T80" style:family="text">
+    <style:style style:name="T92" style:family="text">
       <style:text-properties style:font-name="Tex Gyre Pagella1" fo:font-size="11pt" officeooo:rsid="00779493" style:font-size-asian="11pt" style:font-size-complex="11pt"/>
     </style:style>
-    <style:style style:name="T81" style:family="text">
-      <style:text-properties style:font-name="Tex Gyre Pagella1" fo:font-size="11pt" officeooo:rsid="009a6701" style:font-size-asian="11pt" style:font-size-complex="11pt"/>
-    </style:style>
-    <style:style style:name="T82" style:family="text">
-      <style:text-properties style:font-name="Tex Gyre Pagella1" fo:font-size="11pt" officeooo:rsid="00a90382" style:font-size-asian="11pt" style:font-size-complex="11pt"/>
-    </style:style>
-    <style:style style:name="T83" style:family="text">
+    <style:style style:name="T93" style:family="text">
       <style:text-properties style:font-name="Tex Gyre Pagella1" fo:font-size="11pt" officeooo:rsid="00ada7f7" style:font-size-asian="11pt" style:font-size-complex="11pt"/>
     </style:style>
-    <style:style style:name="T84" style:family="text">
+    <style:style style:name="T94" style:family="text">
       <style:text-properties style:font-name="Tex Gyre Pagella1" fo:font-size="11pt" officeooo:rsid="00c3b2f1" style:font-size-asian="11pt" style:font-size-complex="11pt"/>
     </style:style>
-    <style:style style:name="T85" style:family="text">
+    <style:style style:name="T95" style:family="text">
+      <style:text-properties style:font-name="Tex Gyre Pagella1" fo:font-size="11pt" officeooo:rsid="00ce0d4a" style:font-size-asian="11pt" style:font-size-complex="11pt"/>
+    </style:style>
+    <style:style style:name="T96" style:family="text">
+      <style:text-properties style:font-name="Tex Gyre Pagella1" fo:font-size="11pt" officeooo:rsid="00cf941c" style:font-size-asian="11pt" style:font-size-complex="11pt"/>
+    </style:style>
+    <style:style style:name="T97" style:family="text">
+      <style:text-properties style:font-name="Tex Gyre Pagella1" fo:font-size="11pt" officeooo:rsid="002d1ca1" style:font-size-asian="11pt" style:font-size-complex="11pt"/>
+    </style:style>
+    <style:style style:name="T98" style:family="text">
+      <style:text-properties style:font-name="Tex Gyre Pagella1" fo:font-size="11pt" officeooo:rsid="0097fa23" style:font-size-asian="11pt" style:font-size-complex="11pt"/>
+    </style:style>
+    <style:style style:name="T99" style:family="text">
+      <style:text-properties style:font-name="Tex Gyre Pagella1" fo:font-size="11pt" officeooo:rsid="00e9e818" style:font-size-asian="11pt" style:font-size-complex="11pt"/>
+    </style:style>
+    <style:style style:name="T100" style:family="text">
+      <style:text-properties style:font-name="Tex Gyre Pagella1" fo:font-size="11pt" officeooo:rsid="00ee0c9b" style:font-size-asian="11pt" style:font-size-complex="11pt"/>
+    </style:style>
+    <style:style style:name="T101" style:family="text">
       <style:text-properties style:font-name="Tex Gyre Pagella1" fo:font-size="11pt" fo:language="en" fo:country="GB" style:font-size-asian="11pt" style:font-size-complex="11pt"/>
     </style:style>
-    <style:style style:name="T86" style:family="text">
+    <style:style style:name="T102" style:family="text">
       <style:text-properties style:font-name="Tex Gyre Pagella1" fo:font-size="11pt" fo:language="en" fo:country="GB" officeooo:rsid="0053757f" style:font-size-asian="11pt" style:font-size-complex="11pt"/>
     </style:style>
-    <style:style style:name="T87" style:family="text">
+    <style:style style:name="T103" style:family="text">
       <style:text-properties style:font-name="Tex Gyre Pagella1" fo:font-size="11pt" fo:language="en" fo:country="GB" officeooo:rsid="00763b02" style:font-size-asian="11pt" style:font-size-complex="11pt"/>
     </style:style>
-    <style:style style:name="T88" style:family="text">
+    <style:style style:name="T104" style:family="text">
       <style:text-properties style:font-name="Tex Gyre Pagella1" fo:font-size="11pt" fo:language="en" fo:country="GB" officeooo:rsid="00770b1f" style:font-size-asian="11pt" style:font-size-complex="11pt"/>
     </style:style>
-    <style:style style:name="T89" style:family="text">
+    <style:style style:name="T105" style:family="text">
       <style:text-properties style:font-name="Tex Gyre Pagella1" fo:font-size="11pt" fo:language="en" fo:country="GB" officeooo:rsid="00779493" style:font-size-asian="11pt" style:font-size-complex="11pt"/>
     </style:style>
-    <style:style style:name="T90" style:family="text">
+    <style:style style:name="T106" style:family="text">
       <style:text-properties style:font-name="Tex Gyre Pagella1" fo:font-size="11pt" fo:language="en" fo:country="GB" officeooo:rsid="0035fd91" style:font-size-asian="11pt" style:font-size-complex="11pt"/>
     </style:style>
-    <style:style style:name="T91" style:family="text">
+    <style:style style:name="T107" style:family="text">
       <style:text-properties style:font-name="Tex Gyre Pagella1" fo:font-size="11pt" fo:language="en" fo:country="GB" officeooo:rsid="0058bb64" style:font-size-asian="11pt" style:font-size-complex="11pt"/>
     </style:style>
-    <style:style style:name="T92" style:family="text">
+    <style:style style:name="T108" style:family="text">
       <style:text-properties style:font-name="Tex Gyre Pagella1" fo:font-size="11pt" fo:language="en" fo:country="GB" officeooo:rsid="00844b24" style:font-size-asian="11pt" style:font-size-complex="11pt"/>
     </style:style>
-    <style:style style:name="T93" style:family="text">
+    <style:style style:name="T109" style:family="text">
       <style:text-properties style:font-name="Tex Gyre Pagella1" fo:font-size="11pt" fo:language="en" fo:country="GB" officeooo:rsid="00c3b2f1" style:font-size-asian="11pt" style:font-size-complex="11pt"/>
     </style:style>
-    <style:style style:name="T94" style:family="text">
+    <style:style style:name="T110" style:family="text">
+      <style:text-properties style:font-name="Tex Gyre Pagella1" fo:font-size="11pt" fo:language="en" fo:country="GB" officeooo:rsid="00d19bf8" style:font-size-asian="11pt" style:font-size-complex="11pt"/>
+    </style:style>
+    <style:style style:name="T111" style:family="text">
+      <style:text-properties style:font-name="Tex Gyre Pagella1" fo:font-size="11pt" fo:language="en" fo:country="GB" officeooo:rsid="00d29cae" style:font-size-asian="11pt" style:font-size-complex="11pt"/>
+    </style:style>
+    <style:style style:name="T112" style:family="text">
+      <style:text-properties style:font-name="Tex Gyre Pagella1" fo:font-size="11pt" fo:language="en" fo:country="GB" officeooo:rsid="00d518e4" style:font-size-asian="11pt" style:font-size-complex="11pt"/>
+    </style:style>
+    <style:style style:name="T113" style:family="text">
+      <style:text-properties style:font-name="Tex Gyre Pagella1" fo:font-size="11pt" fo:language="en" fo:country="GB" officeooo:rsid="00e9e818" style:font-size-asian="11pt" style:font-size-complex="11pt"/>
+    </style:style>
+    <style:style style:name="T114" style:family="text">
       <style:text-properties style:font-name="Tex Gyre Pagella1" fo:font-size="11pt" fo:language="en" fo:country="GB" style:text-underline-style="solid" style:text-underline-width="auto" style:text-underline-color="font-color" officeooo:rsid="00763b02" style:font-size-asian="11pt" style:font-size-complex="11pt"/>
     </style:style>
-    <style:style style:name="T95" style:family="text">
+    <style:style style:name="T115" style:family="text">
       <style:text-properties style:font-name="Tex Gyre Pagella1" fo:font-size="11pt" fo:language="en" fo:country="GB" style:text-underline-style="none" officeooo:rsid="00763b02" style:font-size-asian="11pt" style:font-size-complex="11pt"/>
     </style:style>
-    <style:style style:name="T96" style:family="text">
+    <style:style style:name="T116" style:family="text">
       <style:text-properties style:font-name="Tex Gyre Pagella1" fo:font-size="11pt" fo:language="en" fo:country="GB" style:text-underline-style="none" officeooo:rsid="009c4b19" style:font-size-asian="11pt" style:font-size-complex="11pt"/>
     </style:style>
-    <style:style style:name="T97" style:family="text">
+    <style:style style:name="T117" style:family="text">
       <style:text-properties style:font-name="Tex Gyre Pagella1" fo:font-size="11pt" fo:font-weight="normal" style:font-size-asian="11pt" style:font-weight-asian="normal" style:font-size-complex="11pt" style:font-weight-complex="normal"/>
     </style:style>
-    <style:style style:name="T98" style:family="text">
+    <style:style style:name="T118" style:family="text">
+      <style:text-properties style:font-name="Tex Gyre Pagella1" fo:font-size="11pt" fo:font-weight="normal" officeooo:rsid="00c46684" style:font-size-asian="11pt" style:font-weight-asian="normal" style:font-size-complex="11pt" style:font-weight-complex="normal"/>
+    </style:style>
+    <style:style style:name="T119" style:family="text">
       <style:text-properties style:font-name="Tex Gyre Pagella1" fo:font-size="11pt" fo:font-style="italic" style:font-size-asian="11pt" style:font-size-complex="11pt"/>
     </style:style>
-    <style:style style:name="T99" style:family="text">
+    <style:style style:name="T120" style:family="text">
       <style:text-properties officeooo:rsid="00743ee5"/>
     </style:style>
-    <style:style style:name="T100" style:family="text">
+    <style:style style:name="T121" style:family="text">
       <style:text-properties fo:background-color="transparent" loext:char-shading-value="0"/>
     </style:style>
-    <style:style style:name="T101" style:family="text">
-      <style:text-properties officeooo:rsid="00743ee5" fo:background-color="transparent" loext:char-shading-value="0"/>
-    </style:style>
-    <style:style style:name="T102" style:family="text">
-      <style:text-properties officeooo:rsid="0074a1e3" fo:background-color="transparent" loext:char-shading-value="0"/>
-    </style:style>
-    <style:style style:name="T103" style:family="text">
-      <style:text-properties officeooo:rsid="0027b0ba" fo:background-color="transparent" loext:char-shading-value="0"/>
-    </style:style>
-    <style:style style:name="T104" style:family="text">
+    <style:style style:name="T122" style:family="text">
       <style:text-properties officeooo:rsid="0053757f" fo:background-color="transparent" loext:char-shading-value="0"/>
     </style:style>
-    <style:style style:name="T105" style:family="text">
+    <style:style style:name="T123" style:family="text">
+      <style:text-properties officeooo:rsid="00c2e60a" fo:background-color="transparent" loext:char-shading-value="0"/>
+    </style:style>
+    <style:style style:name="T124" style:family="text">
+      <style:text-properties officeooo:rsid="00d51326" fo:background-color="transparent" loext:char-shading-value="0"/>
+    </style:style>
+    <style:style style:name="T125" style:family="text">
       <style:text-properties officeooo:rsid="0074a1e3"/>
     </style:style>
-    <style:style style:name="T106" style:family="text">
-      <style:text-properties officeooo:rsid="00763b02"/>
-    </style:style>
-    <style:style style:name="T107" style:family="text">
+    <style:style style:name="T126" style:family="text">
       <style:text-properties officeooo:rsid="00264622"/>
     </style:style>
-    <style:style style:name="T108" style:family="text">
+    <style:style style:name="T127" style:family="text">
       <style:text-properties officeooo:rsid="0078eb28"/>
     </style:style>
-    <style:style style:name="T109" style:family="text">
+    <style:style style:name="T128" style:family="text">
       <style:text-properties officeooo:rsid="00791867"/>
     </style:style>
-    <style:style style:name="T110" style:family="text">
+    <style:style style:name="T129" style:family="text">
       <style:text-properties officeooo:rsid="00824d8d"/>
     </style:style>
-    <style:style style:name="T111" style:family="text">
+    <style:style style:name="T130" style:family="text">
       <style:text-properties style:font-size-asian="11pt" style:font-size-complex="11pt"/>
     </style:style>
-    <style:style style:name="T112" style:family="text">
+    <style:style style:name="T131" style:family="text">
       <style:text-properties officeooo:rsid="0083555a" style:font-size-asian="11pt" style:font-size-complex="11pt"/>
     </style:style>
-    <style:style style:name="T113" style:family="text">
+    <style:style style:name="T132" style:family="text">
       <style:text-properties officeooo:rsid="00844b24" style:font-size-asian="11pt" style:font-size-complex="11pt"/>
     </style:style>
-    <style:style style:name="T114" style:family="text">
+    <style:style style:name="T133" style:family="text">
       <style:text-properties officeooo:rsid="0021b3ef"/>
     </style:style>
-    <style:style style:name="T115" style:family="text">
+    <style:style style:name="T134" style:family="text">
       <style:text-properties officeooo:rsid="0086118a"/>
     </style:style>
-    <style:style style:name="T116" style:family="text">
+    <style:style style:name="T135" style:family="text">
       <style:text-properties officeooo:rsid="00862b1a"/>
     </style:style>
-    <style:style style:name="T117" style:family="text">
+    <style:style style:name="T136" style:family="text">
       <style:text-properties officeooo:rsid="008a854e"/>
     </style:style>
-    <style:style style:name="T118" style:family="text">
+    <style:style style:name="T137" style:family="text">
       <style:text-properties officeooo:rsid="008adcaf"/>
     </style:style>
-    <style:style style:name="T119" style:family="text">
+    <style:style style:name="T138" style:family="text">
       <style:text-properties officeooo:rsid="008cbfe2"/>
     </style:style>
-    <style:style style:name="T120" style:family="text">
+    <style:style style:name="T139" style:family="text">
       <style:text-properties style:text-position="sub 58%"/>
     </style:style>
-    <style:style style:name="T121" style:family="text">
+    <style:style style:name="T140" style:family="text">
       <style:text-properties officeooo:rsid="008d903a"/>
     </style:style>
-    <style:style style:name="T122" style:family="text">
-      <style:text-properties officeooo:rsid="0097fa23"/>
-    </style:style>
-    <style:style style:name="T123" style:family="text">
+    <style:style style:name="T141" style:family="text">
       <style:text-properties officeooo:rsid="00a2de17"/>
     </style:style>
-    <style:style style:name="T124" style:family="text">
+    <style:style style:name="T142" style:family="text">
       <style:text-properties officeooo:rsid="00a3e0d9"/>
     </style:style>
-    <style:style style:name="T125" style:family="text">
-      <style:text-properties officeooo:rsid="00a90382"/>
-    </style:style>
-    <style:style style:name="T126" style:family="text">
+    <style:style style:name="T143" style:family="text">
       <style:text-properties officeooo:rsid="00aab1d1"/>
     </style:style>
-    <style:style style:name="T127" style:family="text">
-      <style:text-properties officeooo:rsid="00ada7f7"/>
-    </style:style>
-    <style:style style:name="T128" style:family="text">
+    <style:style style:name="T144" style:family="text">
       <style:text-properties officeooo:rsid="00af8594"/>
     </style:style>
-    <style:style style:name="T129" style:family="text">
+    <style:style style:name="T145" style:family="text">
       <style:text-properties officeooo:rsid="00b1778e"/>
     </style:style>
-    <style:style style:name="T130" style:family="text">
+    <style:style style:name="T146" style:family="text">
       <style:text-properties officeooo:rsid="00b33e7a"/>
     </style:style>
-    <style:style style:name="T131" style:family="text">
+    <style:style style:name="T147" style:family="text">
       <style:text-properties officeooo:rsid="00b52c5a"/>
     </style:style>
-    <style:style style:name="T132" style:family="text">
+    <style:style style:name="T148" style:family="text">
       <style:text-properties style:text-rotation-angle="90" style:text-rotation-scale="line-height"/>
     </style:style>
-    <style:style style:name="T133" style:family="text">
+    <style:style style:name="T149" style:family="text">
       <style:text-properties officeooo:rsid="00b52c5a" style:text-rotation-angle="90" style:text-rotation-scale="line-height"/>
     </style:style>
-    <style:style style:name="T134" style:family="text">
+    <style:style style:name="T150" style:family="text">
+      <style:text-properties officeooo:rsid="00f3fdd4" style:text-rotation-angle="90" style:text-rotation-scale="line-height"/>
+    </style:style>
+    <style:style style:name="T151" style:family="text">
       <style:text-properties officeooo:rsid="00b685be"/>
     </style:style>
-    <style:style style:name="T135" style:family="text">
+    <style:style style:name="T152" style:family="text">
       <style:text-properties officeooo:rsid="00b8199e"/>
     </style:style>
-    <style:style style:name="T136" style:family="text">
+    <style:style style:name="T153" style:family="text">
       <style:text-properties fo:font-variant="normal" fo:text-transform="none" fo:font-style="normal" fo:font-weight="normal" fo:background-color="transparent" loext:char-shading-value="0" style:font-weight-asian="normal" style:font-weight-complex="normal"/>
     </style:style>
-    <style:style style:name="T137" style:family="text">
+    <style:style style:name="T154" style:family="text">
       <style:text-properties fo:font-variant="normal" fo:text-transform="none" fo:font-style="normal" fo:font-weight="normal" officeooo:rsid="00c2e60a" fo:background-color="transparent" loext:char-shading-value="0" style:font-weight-asian="normal" style:font-weight-complex="normal"/>
     </style:style>
-    <style:style style:name="T138" style:family="text">
+    <style:style style:name="T155" style:family="text">
+      <style:text-properties fo:font-variant="normal" fo:text-transform="none" fo:font-style="normal" fo:font-weight="normal" officeooo:rsid="00d19bf8" fo:background-color="transparent" loext:char-shading-value="0" style:font-weight-asian="normal" style:font-weight-complex="normal"/>
+    </style:style>
+    <style:style style:name="T156" style:family="text">
+      <style:text-properties fo:font-variant="normal" fo:text-transform="none" fo:font-style="normal" fo:font-weight="normal" officeooo:rsid="00d34128" fo:background-color="transparent" loext:char-shading-value="0" style:font-weight-asian="normal" style:font-weight-complex="normal"/>
+    </style:style>
+    <style:style style:name="T157" style:family="text">
       <style:text-properties officeooo:rsid="00c3b2f1"/>
     </style:style>
-    <style:style style:name="T139" style:family="text">
-      <style:text-properties fo:font-style="normal" style:font-style-asian="normal" style:font-style-complex="normal"/>
-    </style:style>
-    <style:style style:name="T140" style:family="text">
+    <style:style style:name="T158" style:family="text">
+      <style:text-properties officeooo:rsid="00c73a66"/>
+    </style:style>
+    <style:style style:name="T159" style:family="text">
+      <style:text-properties officeooo:rsid="00c8d3a5"/>
+    </style:style>
+    <style:style style:name="T160" style:family="text">
+      <style:text-properties officeooo:rsid="00c9fc46"/>
+    </style:style>
+    <style:style style:name="T161" style:family="text">
+      <style:text-properties officeooo:rsid="00d518e4"/>
+    </style:style>
+    <style:style style:name="T162" style:family="text">
+      <style:text-properties style:font-name="Tex Gyre Pagella1"/>
+    </style:style>
+    <style:style style:name="T163" style:family="text">
+      <style:text-properties style:font-name="Tex Gyre Pagella1" fo:font-size="11pt" style:font-size-asian="11pt" style:font-size-complex="11pt"/>
+    </style:style>
+    <style:style style:name="T164" style:family="text">
+      <style:text-properties style:font-name="Tex Gyre Pagella1" fo:font-size="11pt" officeooo:rsid="00ee0c9b" style:font-size-asian="9.60000038146973pt" style:font-size-complex="11pt"/>
+    </style:style>
+    <style:style style:name="T165" style:family="text">
+      <style:text-properties style:font-name="Tex Gyre Pagella1" fo:font-size="11pt" officeooo:rsid="00ef62c1" style:font-size-asian="9.60000038146973pt" style:font-size-complex="11pt"/>
+    </style:style>
+    <style:style style:name="T166" style:family="text">
+      <style:text-properties style:font-name="Tex Gyre Pagella1" officeooo:rsid="006a27c2"/>
+    </style:style>
+    <style:style style:name="T167" style:family="text">
+      <style:text-properties style:font-name="Tex Gyre Pagella1" officeooo:rsid="00e9e818"/>
+    </style:style>
+    <style:style style:name="T168" style:family="text">
+      <style:text-properties officeooo:rsid="00d68900"/>
+    </style:style>
+    <style:style style:name="T169" style:family="text">
+      <style:text-properties officeooo:rsid="00d84752"/>
+    </style:style>
+    <style:style style:name="T170" style:family="text">
+      <style:text-properties officeooo:rsid="00db46a8"/>
+    </style:style>
+    <style:style style:name="T171" style:family="text">
+      <style:text-properties officeooo:rsid="00dbe417"/>
+    </style:style>
+    <style:style style:name="T172" style:family="text">
+      <style:text-properties officeooo:rsid="00de3c56"/>
+    </style:style>
+    <style:style style:name="T173" style:family="text">
+      <style:text-properties officeooo:rsid="002d1ca1"/>
+    </style:style>
+    <style:style style:name="T174" style:family="text">
+      <style:text-properties officeooo:rsid="00e0d8d9"/>
+    </style:style>
+    <style:style style:name="T175" style:family="text">
+      <style:text-properties officeooo:rsid="00e12c0c"/>
+    </style:style>
+    <style:style style:name="T176" style:family="text">
+      <style:text-properties officeooo:rsid="00e30d08"/>
+    </style:style>
+    <style:style style:name="T177" style:family="text">
+      <style:text-properties officeooo:rsid="00e4df73"/>
+    </style:style>
+    <style:style style:name="T178" style:family="text">
+      <style:text-properties officeooo:rsid="00e6420b"/>
+    </style:style>
+    <style:style style:name="T179" style:family="text">
+      <style:text-properties officeooo:rsid="00e68c3b"/>
+    </style:style>
+    <style:style style:name="T180" style:family="text">
+      <style:text-properties officeooo:rsid="00e7f917"/>
+    </style:style>
+    <style:style style:name="T181" style:family="text">
+      <style:text-properties officeooo:rsid="00e9e818"/>
+    </style:style>
+    <style:style style:name="T182" style:family="text">
+      <style:text-properties officeooo:rsid="00ea866b"/>
+    </style:style>
+    <style:style style:name="T183" style:family="text">
+      <style:text-properties officeooo:rsid="00ec26a1"/>
+    </style:style>
+    <style:style style:name="T184" style:family="text">
+      <style:text-properties officeooo:rsid="00f21ba4"/>
+    </style:style>
+    <style:style style:name="T185" style:family="text">
+      <style:text-properties officeooo:rsid="00f40e0d"/>
+    </style:style>
+    <style:style style:name="T186" style:family="text">
+      <style:text-properties officeooo:rsid="00f4f537"/>
+    </style:style>
+    <style:style style:name="T187" style:family="text">
+      <style:text-properties officeooo:rsid="00f7dd4a"/>
+    </style:style>
+    <style:style style:name="T188" style:family="text">
+      <style:text-properties officeooo:rsid="00f9dbb0"/>
+    </style:style>
+    <style:style style:name="T189" style:family="text">
+      <style:text-properties officeooo:rsid="00fa226d"/>
+    </style:style>
+    <style:style style:name="T190" style:family="text">
       <style:text-properties fo:color="#808080" fo:font-size="16pt" fo:font-weight="bold"/>
     </style:style>
-    <style:style style:name="T141" style:family="text">
+    <style:style style:name="T191" style:family="text">
       <style:text-properties fo:color="#548dd4" fo:font-size="46pt"/>
     </style:style>
     <style:style style:name="fr1" style:family="graphic" style:parent-style-name="Frame">
@@ -1268,7 +1443,7 @@
       </style:graphic-properties>
     </style:style>
     <style:style style:name="fr5" style:family="graphic" style:parent-style-name="Graphics">
-      <style:graphic-properties style:vertical-pos="from-top" style:vertical-rel="paragraph" style:horizontal-pos="from-left" style:horizontal-rel="paragraph" style:mirror="none" fo:clip="rect(0in, 0in, 0in, 0in)" draw:luminance="0%" draw:contrast="0%" draw:red="0%" draw:green="0%" draw:blue="0%" draw:gamma="100%" draw:color-inversion="false" draw:image-opacity="100%" draw:color-mode="standard"/>
+      <style:graphic-properties style:vertical-pos="from-top" style:vertical-rel="paragraph" style:horizontal-pos="center" style:horizontal-rel="paragraph" style:mirror="none" fo:clip="rect(0in, 0in, 0in, 0in)" draw:luminance="0%" draw:contrast="0%" draw:red="0%" draw:green="0%" draw:blue="0%" draw:gamma="100%" draw:color-inversion="false" draw:image-opacity="100%" draw:color-mode="standard"/>
     </style:style>
     <style:style style:name="Sect1" style:family="section">
       <style:section-properties style:editable="false">
@@ -1842,12 +2017,12 @@
         <text:sequence-decl text:display-outline-level="0" text:name="Drawing"/>
       </text:sequence-decls>
       <text:p text:style-name="P143">
-        <draw:rect text:anchor-type="paragraph" draw:z-index="3" draw:name="Rectangle 13" draw:style-name="gr1" draw:text-style-name="P152" svg:width="7.2504in" svg:height="0.6252in" svg:x="-0.3736in" svg:y="9.5in">
+        <draw:rect text:anchor-type="paragraph" draw:z-index="3" draw:name="Rectangle 13" draw:style-name="gr1" draw:text-style-name="P159" svg:width="7.2504in" svg:height="0.6252in" svg:x="-0.3736in" svg:y="9.5in">
           <text:p/>
         </draw:rect>
         <draw:frame draw:style-name="fr2" draw:name="1" text:anchor-type="char" svg:y="1.6252in" svg:width="6.4654in" svg:height="1.1437in" draw:z-index="2">
           <draw:text-box>
-            <text:p text:style-name="P88">D1.1 – Description of Work (DoW)</text:p>
+            <text:p text:style-name="P75">D1.1 – Description of Work (DoW)</text:p>
           </draw:text-box>
         </draw:frame>
         <draw:frame draw:style-name="fr4" draw:name="Image 1" text:anchor-type="char" svg:x="5in" svg:y="9.5in" svg:width="1.861in" svg:height="0.5756in" draw:z-index="0">
@@ -1860,56 +2035,56 @@
         </draw:frame>
         <draw:frame draw:style-name="fr3" draw:name="2" text:anchor-type="char" svg:y="4.3591in" svg:width="6.45in" svg:height="5.25in" draw:z-index="5">
           <draw:text-box>
-            <text:p text:style-name="P92">Fuzzing a VM scheduler</text:p>
-            <text:p text:style-name="P91"/>
-            <text:p text:style-name="P93"/>
-            <text:p text:style-name="P94">Participant:</text:p>
-            <text:p text:style-name="P94"/>
-            <text:list xml:id="list3829786591709886486" text:style-name="WWNum1">
+            <text:p text:style-name="P79">Fuzzing a VM scheduler</text:p>
+            <text:p text:style-name="P78"/>
+            <text:p text:style-name="P80"/>
+            <text:p text:style-name="P81">Participant:</text:p>
+            <text:p text:style-name="P81"/>
+            <text:list xml:id="list2412135865462734360" text:style-name="WWNum1">
               <text:list-item>
-                <text:p text:style-name="P147">Alexandros TSANTILAS</text:p>
-                <text:p text:style-name="P149"/>
+                <text:p text:style-name="P150">Alexandros TSANTILAS</text:p>
+                <text:p text:style-name="P152"/>
               </text:list-item>
             </text:list>
-            <text:p text:style-name="P94"/>
-            <text:p text:style-name="P94"/>
-            <text:p text:style-name="P94">Supervisors</text:p>
-            <text:p text:style-name="P94"/>
-            <text:list xml:id="list175408317474847" text:continue-numbering="true" text:style-name="WWNum1">
+            <text:p text:style-name="P81"/>
+            <text:p text:style-name="P81"/>
+            <text:p text:style-name="P81">Supervisors</text:p>
+            <text:p text:style-name="P81"/>
+            <text:list xml:id="list22721409687711" text:continue-numbering="true" text:style-name="WWNum1">
               <text:list-item>
-                <text:p text:style-name="P148">Fabien HERMENIER</text:p>
+                <text:p text:style-name="P151">Fabien HERMENIER</text:p>
               </text:list-item>
               <text:list-item>
-                <text:p text:style-name="P148">Ludovic HENRIO</text:p>
+                <text:p text:style-name="P151">Ludovic HENRIO</text:p>
               </text:list-item>
             </text:list>
-            <text:p text:style-name="P89"/>
-            <text:p text:style-name="P89"/>
-            <text:p text:style-name="P89"/>
-            <text:p text:style-name="P89"/>
-            <text:p text:style-name="P90"/>
+            <text:p text:style-name="P76"/>
+            <text:p text:style-name="P76"/>
+            <text:p text:style-name="P76"/>
+            <text:p text:style-name="P76"/>
+            <text:p text:style-name="P77"/>
           </draw:text-box>
         </draw:frame>
         <draw:g text:anchor-type="char" draw:z-index="4" draw:name="Group 91" draw:style-name="gr2">
-          <draw:custom-shape draw:name="Text Box 6" draw:style-name="gr3" draw:text-style-name="P153" svg:width="3.5016in" svg:height="0.5669in" svg:x="1.8528in" svg:y="1.0965in">
-            <text:p text:style-name="P153">
-              <text:span text:style-name="T140">
+          <draw:custom-shape draw:name="Text Box 6" draw:style-name="gr3" draw:text-style-name="P160" svg:width="3.5016in" svg:height="0.5669in" svg:x="1.8528in" svg:y="1.0965in">
+            <text:p text:style-name="P160">
+              <text:span text:style-name="T190">
                 <text:s/>
               </text:span>
-              <text:span text:style-name="T140">Projet de Fin d’Études</text:span>
-              <text:span text:style-name="T140">
+              <text:span text:style-name="T190">Projet de Fin d’Études</text:span>
+              <text:span text:style-name="T190">
                 <text:tab/>
               </text:span>
-              <text:span text:style-name="T140">
+              <text:span text:style-name="T190">
                 <text:tab/>
               </text:span>
             </text:p>
-            <text:p text:style-name="P153">
-              <text:span text:style-name="T140">2014 – 2015 </text:span>
-              <text:span text:style-name="T140">
+            <text:p text:style-name="P160">
+              <text:span text:style-name="T190">2014 – 2015 </text:span>
+              <text:span text:style-name="T190">
                 <text:tab/>
               </text:span>
-              <text:span text:style-name="T140">
+              <text:span text:style-name="T190">
                 <text:tab/>
               </text:span>
             </text:p>
@@ -1917,10 +2092,10 @@
           </draw:custom-shape>
           <draw:custom-shape draw:name="Text Box 7" draw:style-name="gr4" svg:width="1.7669in" svg:height="0.8287in" svg:x="4.6626in" svg:y="0.961in">
             <text:p>
-              <text:span text:style-name="T141">
+              <text:span text:style-name="T191">
                 <text:s/>
               </text:span>
-              <text:span text:style-name="T141">[R|E]</text:span>
+              <text:span text:style-name="T191">[R|E]</text:span>
             </text:p>
             <draw:enhanced-geometry svg:viewBox="0 0 21600 21600" draw:mirror-horizontal="false" draw:mirror-vertical="false" draw:type="mso-spt202" draw:enhanced-path="M 0 0 L 21600 0 21600 21600 0 21600 0 0 Z N"/>
           </draw:custom-shape>
@@ -1932,90 +2107,100 @@
         </draw:g>
       </text:p>
       <text:p text:style-name="P144"/>
-      <text:p text:style-name="P86">Abstract</text:p>
+      <text:p text:style-name="P73">Abstract</text:p>
       <text:p text:style-name="Standard">
         <text:span text:style-name="Subtle_20_Emphasis">
           <text:span text:style-name="T1"/>
         </text:span>
       </text:p>
-      <text:p text:style-name="P16">
+      <text:p text:style-name="P14">
         Inside a
-        <text:span text:style-name="T105">n</text:span>
-         IaaS cloud, the VM scheduler is responsible for deploying the VMs to appropriate physical servers according to the SLAs. 
-        <text:span text:style-name="T31">As</text:span>
+        <text:span text:style-name="T125">n</text:span>
+         IaaS cloud, the VM scheduler is responsible for deploying the 
+        <text:span text:style-name="T158">virtual machines</text:span>
+         to appropriate physical servers according to the SLAs. 
+        <text:span text:style-name="T159">It is of critical importance as it has to make assignment of the virtual machines according to its specification and based on SLAs made with the customers. As</text:span>
          environmental conditions and t
-        <text:span text:style-name="T66">he </text:span>
+        <text:span text:style-name="T78">he </text:span>
         clients' expectation
-        <text:span text:style-name="T66">s</text:span>
+        <text:span text:style-name="T78">s</text:span>
          evolve, the VM scheduler 
-        <text:span text:style-name="T66">has to </text:span>
+        <text:span text:style-name="T78">has to </text:span>
         reconfigure the deployment accordingly.
       </text:p>
+      <text:p text:style-name="P14"/>
+      <text:p text:style-name="P15">
+        However, 
+        <text:span text:style-name="T36">i</text:span>
+        mplementing a VM scheduler that is correct 
+        <text:span text:style-name="T36">and</text:span>
+         behaves according to its documentation is difficult 
+        <text:span text:style-name="T48">and requires</text:span>
+         understand
+        <text:span text:style-name="T48">ing of</text:span>
+         the infrastructure management capabilities and the pre-conditions related to each reconfiguration action, 
+        <text:span text:style-name="T48">as well as</text:span>
+         combinatorial problems such as assignment and task scheduling.
+      </text:p>
+      <text:p text:style-name="P15"/>
+      <text:p text:style-name="P122">
+        The difficulties inherent in the implementation 
+        <text:span text:style-name="T159">of </text:span>
+        a VM scheduler have led to defective implementations with severe consequences for both clients and providers. 
+        <text:span text:style-name="T159">Therefore extensive testing is required so as to reveal as many bugs as possible. A more and more widespread </text:span>
+        testing technique to check complex software 
+        <text:span text:style-name="T160">is fuzzing, which</text:span>
+        <text:span text:style-name="T78">is based</text:span>
+        <text:span text:style-name="T160">o</text:span>
+        n generating random input data for a component to usually detect crashing situations 
+        <text:span text:style-name="T78">or wrong results</text:span>
+        . 
+        <text:span text:style-name="T160">However, the effectiveness of each fuzzer varies and depends mainly on the volume of code coverage, on whether or not it supports test-case reduction and of course on the number of bugs it finally reveals.</text:span>
+      </text:p>
       <text:p text:style-name="P16"/>
-      <text:p text:style-name="P17">
-        However, 
-        <text:span text:style-name="T22">i</text:span>
-        mplementing a VM scheduler that is correct 
-        <text:span text:style-name="T22">and</text:span>
-         behaves according to its documentation is difficult 
-        <text:span text:style-name="T31">and requires</text:span>
-         understand
-        <text:span text:style-name="T31">ing of</text:span>
-         the infrastructure management capabilities and the pre-conditions related to each reconfiguration action, 
-        <text:span text:style-name="T31">as well as</text:span>
-         combinatorial problems such as assignment and task scheduling.
-      </text:p>
-      <text:p text:style-name="P17"/>
-      <text:p text:style-name="P18">
-        The difficulties inherent in the implementation a VM scheduler have led to defective implementations with severe consequences for both clients and providers. Fuzzing is a software testing technique to check complex software, 
-        <text:span text:style-name="T66">that</text:span>
-        <text:span text:style-name="T66">is based</text:span>
-         in generating random input data for a component to usually detect crashing situations 
-        <text:span text:style-name="T66">or wrong results</text:span>
-        .
-      </text:p>
-      <text:p text:style-name="P18"/>
-      <text:p text:style-name="P108">
+      <text:p text:style-name="P95">
         BtrPlace 
-        <text:span text:style-name="T32">is a </text:span>
+        <text:span text:style-name="T49">is a </text:span>
         research oriented VM scheduler, 
-        <text:span text:style-name="T32">which still has </text:span>
+        <text:span text:style-name="T49">which still has </text:span>
         open 
-        <text:span text:style-name="T22">bugs</text:span>
-        <text:span text:style-name="T67">concerning</text:span>
+        <text:span text:style-name="T36">bugs</text:span>
+        <text:span text:style-name="T79">concerning</text:span>
          correctness issues. 
-        <text:span text:style-name="T32">C</text:span>
+        <text:span text:style-name="T49">C</text:span>
         urrently, 
-        <text:span text:style-name="T32">some effort is made</text:span>
+        <text:span text:style-name="T49">some effort is made</text:span>
          to fuzz BtrPlace but in addition to crash
-        <text:span text:style-name="T22">e</text:span>
+        <text:span text:style-name="T36">e</text:span>
         s, 
-        <text:span text:style-name="T32">it is </text:span>
+        <text:span text:style-name="T49">it is </text:span>
         detect
-        <text:span text:style-name="T32">ed</text:span>
+        <text:span text:style-name="T49">ed</text:span>
          inconsistent behavio
-        <text:span text:style-name="T99">u</text:span>
-        r with regards to a formal specification of some components. In this PFE, 
-        <text:span text:style-name="T32">the goal is</text:span>
+        <text:span text:style-name="T120">u</text:span>
+        r with regards to 
+        <text:span text:style-name="T160">the</text:span>
+         formal specification of some components. In this PFE, 
+        <text:span text:style-name="T49">the goal is</text:span>
          to go beyond these simple fuzzing techniques 
-        <text:span text:style-name="T32">and</text:span>
+        <text:span text:style-name="T49">and</text:span>
          propose novel exploration techniques. The
-        <text:span text:style-name="T32">refore, the</text:span>
+        <text:span text:style-name="T49">refore, the</text:span>
          objective
-        <text:span text:style-name="T31">s</text:span>
+        <text:span text:style-name="T48">s</text:span>
          of this PFE are:
       </text:p>
-      <text:list xml:id="list5363795186967888187" text:style-name="WWNum3">
+      <text:list xml:id="list2589995356375642650" text:style-name="WWNum3">
         <text:list-item>
-          <text:p text:style-name="P122">to establish a bibliography around fuzzing techniques, from generic to domain specific approaches.</text:p>
+          <text:p text:style-name="P109">to establish a bibliography around fuzzing techniques, from generic to domain specific approaches.</text:p>
         </text:list-item>
         <text:list-item>
-          <text:p text:style-name="P122">to propose novel exploration techniques.</text:p>
+          <text:p text:style-name="P109">to propose novel exploration techniques.</text:p>
         </text:list-item>
         <text:list-item>
-          <text:p text:style-name="P121">
+          <text:p text:style-name="P108">
             <text:span text:style-name="Subtle_20_Emphasis">
-              <text:span text:style-name="T12">to implement them inside the current fuzzer of BtrPlace.</text:span>
+              <text:span text:style-name="T25">to implement them inside the current fuzzer of BtrPlace.</text:span>
             </text:span>
           </text:p>
         </text:list-item>
@@ -2037,10 +2222,7 @@
       <text:p text:style-name="P3"/>
       <text:p text:style-name="P3"/>
       <text:p text:style-name="P3"/>
-      <text:p text:style-name="P3"/>
-      <text:p text:style-name="P3"/>
-      <text:p text:style-name="P3"/>
-      <text:p text:style-name="P87">
+      <text:p text:style-name="P74">
         <text:soft-page-break/>
       </text:p>
       <text:table-of-content text:style-name="Sect1" text:protected="true" text:name="Table of Contents1">
@@ -2133,119 +2315,126 @@
           <text:index-title text:style-name="Sect1" text:name="Table of Contents1_Head">
             <text:p text:style-name="Contents_20_Heading">Table of Contents</text:p>
           </text:index-title>
-          <text:p text:style-name="P150">
+          <text:p text:style-name="P153">
             <text:a xlink:type="simple" xlink:href="#__RefHeading__725_712135975" text:style-name="Index_20_Link" text:visited-style-name="Index_20_Link">
               1.General Project Description
               <text:tab/>
               4
             </text:a>
           </text:p>
-          <text:p text:style-name="P151">
+          <text:p text:style-name="P154">
             <text:a xlink:type="simple" xlink:href="#__RefHeading__727_712135975" text:style-name="Index_20_Link" text:visited-style-name="Index_20_Link">
               Framework/Context
               <text:tab/>
               4
             </text:a>
           </text:p>
-          <text:p text:style-name="P151">
+          <text:p text:style-name="P154">
             <text:a xlink:type="simple" xlink:href="#__RefHeading__729_712135975" text:style-name="Index_20_Link" text:visited-style-name="Index_20_Link">
               Motivation
               <text:tab/>
               5
             </text:a>
           </text:p>
-          <text:p text:style-name="P151">
+          <text:p text:style-name="P154">
             <text:a xlink:type="simple" xlink:href="#__RefHeading__731_712135975" text:style-name="Index_20_Link" text:visited-style-name="Index_20_Link">
               Challenges
               <text:tab/>
               6
             </text:a>
           </text:p>
-          <text:p text:style-name="P151">
+          <text:p text:style-name="P154">
             <text:a xlink:type="simple" xlink:href="#__RefHeading__733_712135975" text:style-name="Index_20_Link" text:visited-style-name="Index_20_Link">
               Goals
               <text:tab/>
               6
             </text:a>
           </text:p>
-          <text:p text:style-name="P150">
+          <text:p text:style-name="P153">
             <text:a xlink:type="simple" xlink:href="#__RefHeading__735_712135975" text:style-name="Index_20_Link" text:visited-style-name="Index_20_Link">
               2.State of the Art
               <text:tab/>
               7
             </text:a>
           </text:p>
-          <text:p text:style-name="P151">
+          <text:p text:style-name="P154">
             <text:a xlink:type="simple" xlink:href="#__RefHeading__2878_761839053" text:style-name="Index_20_Link" text:visited-style-name="Index_20_Link">
               Test-Case Reduction
               <text:tab/>
               7
             </text:a>
           </text:p>
-          <text:p text:style-name="P151">
+          <text:p text:style-name="P154">
             <text:a xlink:type="simple" xlink:href="#__RefHeading__2880_761839053" text:style-name="Index_20_Link" text:visited-style-name="Index_20_Link">
               Taming fuzzers
               <text:tab/>
               7
             </text:a>
           </text:p>
-          <text:p text:style-name="P151">
+          <text:p text:style-name="P154">
             <text:a xlink:type="simple" xlink:href="#__RefHeading__2882_761839053" text:style-name="Index_20_Link" text:visited-style-name="Index_20_Link">
               Directed Automated Random Testing
               <text:tab/>
               8
             </text:a>
           </text:p>
-          <text:p text:style-name="P151">
+          <text:p text:style-name="P154">
             <text:a xlink:type="simple" xlink:href="#__RefHeading__2884_761839053" text:style-name="Index_20_Link" text:visited-style-name="Index_20_Link">
               Feedback-oriented random test generation
               <text:tab/>
               8
             </text:a>
           </text:p>
-          <text:p text:style-name="P151">
+          <text:p text:style-name="P154">
             <text:a xlink:type="simple" xlink:href="#__RefHeading__2886_761839053" text:style-name="Index_20_Link" text:visited-style-name="Index_20_Link">
               Grammar-based whitebox fuzzing
               <text:tab/>
               9
             </text:a>
           </text:p>
-          <text:p text:style-name="P151">
+          <text:p text:style-name="P154">
             <text:a xlink:type="simple" xlink:href="#__RefHeading__2888_761839053" text:style-name="Index_20_Link" text:visited-style-name="Index_20_Link">
               Swarm testing
               <text:tab/>
               9
             </text:a>
           </text:p>
-          <text:p text:style-name="P151">
+          <text:p text:style-name="P154">
             <text:a xlink:type="simple" xlink:href="#__RefHeading__1905_1825736039" text:style-name="Index_20_Link" text:visited-style-name="Index_20_Link">
               Differential testing
               <text:tab/>
               9
             </text:a>
           </text:p>
-          <text:p text:style-name="P150">
+          <text:p text:style-name="P154">
+            <text:a xlink:type="simple" xlink:href="#__RefHeading__2864_449742908" text:style-name="Index_20_Link" text:visited-style-name="Index_20_Link">
+              Bottom line
+              <text:tab/>
+              9
+            </text:a>
+          </text:p>
+          <text:p text:style-name="P153">
             <text:a xlink:type="simple" xlink:href="#__RefHeading__737_712135975" text:style-name="Index_20_Link" text:visited-style-name="Index_20_Link">
               3.Workplan, Tasks and Milestones
               <text:tab/>
               10
             </text:a>
           </text:p>
-          <text:p text:style-name="P151">
+          <text:p text:style-name="P154">
             <text:a xlink:type="simple" xlink:href="#__RefHeading__2890_761839053" text:style-name="Index_20_Link" text:visited-style-name="Index_20_Link">
               Workplan and tasks
               <text:tab/>
               10
             </text:a>
           </text:p>
-          <text:p text:style-name="P151">
+          <text:p text:style-name="P154">
             <text:a xlink:type="simple" xlink:href="#__RefHeading__2892_761839053" text:style-name="Index_20_Link" text:visited-style-name="Index_20_Link">
               Deliverables
               <text:tab/>
               11
             </text:a>
           </text:p>
-          <text:p text:style-name="P150">
+          <text:p text:style-name="P153">
             <text:a xlink:type="simple" xlink:href="#__RefHeading__739_712135975" text:style-name="Index_20_Link" text:visited-style-name="Index_20_Link">
               4.Bibliography
               <text:tab/>
@@ -2278,10 +2467,9 @@
       <text:p text:style-name="P1"/>
       <text:p text:style-name="P1"/>
       <text:p text:style-name="P1"/>
-      <text:p text:style-name="P1"/>
-      <text:list xml:id="list2837702554389910675" text:style-name="WWNum6">
+      <text:list xml:id="list2359692260895271395" text:style-name="WWNum6">
         <text:list-item>
-          <text:h text:style-name="P146" text:outline-level="1">
+          <text:h text:style-name="P149" text:outline-level="1">
             <text:bookmark-start text:name="__RefHeading__725_712135975"/>
             <text:bookmark-start text:name="_Toc241836967"/>
             <text:soft-page-break/>
@@ -2291,664 +2479,856 @@
           </text:h>
         </text:list-item>
       </text:list>
-      <text:h text:style-name="P85" text:outline-level="2"/>
-      <text:h text:style-name="P81" text:outline-level="2">
+      <text:h text:style-name="P72" text:outline-level="2"/>
+      <text:h text:style-name="P68" text:outline-level="2">
+        <text:bookmark-start text:name="__RefHeading__727_712135975"/>
         <text:bookmark-start text:name="_Toc241836968"/>
-        <text:bookmark-start text:name="__RefHeading__727_712135975"/>
         Framework/Context
+        <text:bookmark-end text:name="__RefHeading__727_712135975"/>
         <text:bookmark-end text:name="_Toc241836968"/>
-        <text:bookmark-end text:name="__RefHeading__727_712135975"/>
       </text:h>
-      <text:p text:style-name="P8"/>
-      <text:p text:style-name="P79">
-        <text:span text:style-name="T87">An I</text:span>
-        <text:span text:style-name="T78">nfrastructure as a Service </text:span>
-        <text:span text:style-name="T79">(IaaS) cloud computing model </text:span>
-        <text:span text:style-name="T78">is a </text:span>
-        <text:span text:style-name="T81">resource </text:span>
-        <text:span text:style-name="T78">provision</text:span>
-        <text:span text:style-name="T81">ing</text:span>
-        <text:span text:style-name="T78"> model in which an organization outsources the equipment used to support operations, including storage, hardware, servers and networking components. The service provider owns the equipment and is responsible for housing, running and maintaining it. The client typically pays on a per-use basis. </text:span>
-        <text:span text:style-name="T79">The main features of an IaaS cloud are the dynamic scaling, the u</text:span>
-        <text:span text:style-name="T78">tility computing service and billing model </text:span>
-        <text:span text:style-name="T79">and</text:span>
-        <text:span text:style-name="T78"> </text:span>
-        <text:span text:style-name="T79">the p</text:span>
-        <text:span text:style-name="T78">olicy-based services.</text:span>
-      </text:p>
-      <text:p text:style-name="P75"/>
-      <text:p text:style-name="P75">
-        <text:span text:style-name="T106">T</text:span>
-        he 
-        <text:span text:style-name="T49">VM scheduler</text:span>
-         is the cornerstone of the good functioning of an IaaS cloud. The provider 
-        <text:span text:style-name="T105">makes</text:span>
-         his offering
-        <text:span text:style-name="T105">s</text:span>
-         and the clients 
-        <text:span text:style-name="T105">demand</text:span>
-         their requirements 
-        <text:span text:style-name="T105">based</text:span>
-         on the features described in its documentation. The scheduler is then expected to take decisions that are aligned with its theoretical behavio
-        <text:span text:style-name="T65">u</text:span>
-        r 
-        <text:span text:style-name="T64">and reconfigure the deployment according to the evolution of environmental conditions (failures, load spike, etc) and the clients' expectation</text:span>
-        . 
-        <text:span text:style-name="T105">Therefore, its goal is to adjust the infrastructure resources it uses, so as to accommodate varied workloads and priorities, based on SLAs with the customers.</text:span>
-        <text:span text:style-name="T100">The cost reflects the amount of resources allocated and consumed, minored by the providers</text:span>
-        <text:span text:style-name="T101">'</text:span>
-        <text:span text:style-name="T100"> penalties when the SLA</text:span>
-        <text:span text:style-name="T102">s</text:span>
-        <text:span text:style-name="T100"> </text:span>
-        <text:span text:style-name="T102">are</text:span>
-        <text:span text:style-name="T100"> not met in practice.</text:span>
-      </text:p>
-      <text:p text:style-name="P76">
-        <draw:frame draw:style-name="fr5" draw:name="Image3" text:anchor-type="paragraph" svg:x="0.8236in" svg:y="0.0665in" svg:width="4.4571in" svg:height="2.4535in" draw:z-index="17">
-          <draw:image xlink:href="Pictures/100000000000023E0000019DC241E401.png" xlink:type="simple" xlink:show="embed" xlink:actuate="onLoad"/>
-        </draw:frame>
-      </text:p>
-      <text:p text:style-name="P76"/>
-      <text:p text:style-name="P76"/>
-      <text:p text:style-name="P76"/>
-      <text:p text:style-name="P76"/>
-      <text:p text:style-name="P76"/>
-      <text:p text:style-name="P76"/>
-      <text:p text:style-name="P76"/>
-      <text:p text:style-name="P76"/>
-      <text:p text:style-name="P76"/>
-      <text:p text:style-name="P76"/>
-      <text:p text:style-name="P76"/>
-      <text:p text:style-name="P76"/>
-      <text:p text:style-name="P77"/>
-      <text:p text:style-name="P78">
-        <text:span text:style-name="T6">Figure: </text:span>
-        <text:span text:style-name="T136">VM Scheduling </text:span>
-        <text:span text:style-name="T137">example </text:span>
-        <text:span text:style-name="T136">in </text:span>
-        <text:span text:style-name="T137">a </text:span>
-        <text:span text:style-name="T136">GPGPU Cloud</text:span>
-      </text:p>
-      <text:p text:style-name="P76"/>
-      <text:p text:style-name="P73">
+      <text:p text:style-name="P155">
+        <text:span text:style-name="T103">An I</text:span>
+        <text:span text:style-name="T90">nfrastructure as a Service </text:span>
+        <text:span text:style-name="T91">(IaaS) cloud computing </text:span>
+        <text:span text:style-name="T90">is a </text:span>
+        <text:span text:style-name="T95">model according to which the user has the ability to provision computing, storage, or networking resources, provided by an organization.</text:span>
+        <text:span text:style-name="T90"> The client, </text:span>
+        <text:span text:style-name="T95">who</text:span>
+        <text:span text:style-name="T90"> typically pays on a per-use basis, </text:span>
+        <text:span text:style-name="T95">is able to develop and execute whatever software he wants, either it is an operating system or an application. He doesn't control the infrastructure of the cloud, but he has </text:span>
+        <text:span text:style-name="T96">total</text:span>
+        <text:span text:style-name="T95"> control of system, storage, computing and networking operations. He is able to define his memory, computing power, storage volume and operating system requirements.</text:span>
+      </text:p>
+      <text:p text:style-name="P155">
+        <text:span text:style-name="T95">The hardware resources are typically provided to the user as virtual machines. The provider is the only</text:span>
+        <text:span text:style-name="T90"> responsible for housing, running and maintaining </text:span>
+        <text:span text:style-name="T95">the equipment</text:span>
+        <text:span text:style-name="T90">. </text:span>
+        <text:span text:style-name="T91">The main features of an IaaS cloud are the dynamic scaling, the u</text:span>
+        <text:span text:style-name="T90">tility computing service and billing model </text:span>
+        <text:span text:style-name="T91">and</text:span>
+        <text:span text:style-name="T90"> </text:span>
+        <text:span text:style-name="T91">the p</text:span>
+        <text:span text:style-name="T90">olicy-based services.</text:span>
+      </text:p>
+      <text:p text:style-name="P65"/>
+      <text:p text:style-name="P157">
+        <text:span text:style-name="T9">T</text:span>
+        <text:span text:style-name="T1">he </text:span>
+        <text:span text:style-name="T10">VM scheduler</text:span>
+        <text:span text:style-name="T1"> is </text:span>
+        <text:span text:style-name="T11">one of the most important elements</text:span>
+        <text:span text:style-name="T1"> </text:span>
+        <text:span text:style-name="T11">for </text:span>
+        <text:span text:style-name="T1">the good functioning of an IaaS cloud. </text:span>
+        <text:span text:style-name="T12">At first, t</text:span>
+        <text:span text:style-name="T1">he clients </text:span>
+        <text:span text:style-name="T13">demand</text:span>
+        <text:span text:style-name="T1"> their requirements </text:span>
+        <text:span text:style-name="T13">based</text:span>
+        <text:span text:style-name="T1"> on the </text:span>
+        <text:span text:style-name="T11">provider offerings</text:span>
+        <text:span text:style-name="T1">. </text:span>
+        <text:span text:style-name="T12">Then, the</text:span>
+        <text:span text:style-name="T1"> scheduler is expected to take decisions that are aligned with its theoretical behavio</text:span>
+        <text:span text:style-name="T14">u</text:span>
+        <text:span text:style-name="T1">r </text:span>
+        <text:span text:style-name="T15">and corrective actions on the deployment on the event of failures, load spike, etc and evolution of the clients' expectation</text:span>
+        <text:span text:style-name="T1">. </text:span>
+        <text:span text:style-name="T13">Therefore, its goal is to adjust the infrastructure's resources it uses, so as to accommodate varied workloads and priorities, based on SLAs with the customers.</text:span>
+        <text:span text:style-name="T1"> </text:span>
+        <text:span text:style-name="T16">The amount of resources allocated and consumed </text:span>
+        <text:span text:style-name="T17">is reflected on the cost</text:span>
+        <text:span text:style-name="T16">, </text:span>
+        <text:span text:style-name="T17">at the same time that</text:span>
+        <text:span text:style-name="T16"> providers</text:span>
+        <text:span text:style-name="T18"> </text:span>
+        <text:span text:style-name="T17">are subject to</text:span>
+        <text:span text:style-name="T16"> penalties when the SLA</text:span>
+        <text:span text:style-name="T19">s</text:span>
+        <text:span text:style-name="T16"> </text:span>
+        <text:span text:style-name="T19">are</text:span>
+        <text:span text:style-name="T16"> not met in practice.</text:span>
+      </text:p>
+      <text:p text:style-name="P66"/>
+      <text:p text:style-name="P145">
         <text:span text:style-name="Subtle_20_Emphasis">
-          <text:span text:style-name="T7">BtrPlace</text:span>
+          <text:span text:style-name="T20">BtrPlace</text:span>
         </text:span>
         <text:span text:style-name="Subtle_20_Emphasis">
-          <text:span text:style-name="T8"> is a virtual machine scheduler for hosting platform</text:span>
+          <text:span text:style-name="T21"> is a virtual machine scheduler for hosting platform</text:span>
         </text:span>
         <text:span text:style-name="Subtle_20_Emphasis">
-          <text:span text:style-name="T9">s</text:span>
+          <text:span text:style-name="T22">s</text:span>
         </text:span>
         <text:span text:style-name="Subtle_20_Emphasis">
-          <text:span text:style-name="T8">, </text:span>
+          <text:span text:style-name="T21">, </text:span>
         </text:span>
         <text:span text:style-name="Subtle_20_Emphasis">
-          <text:span text:style-name="T9">that can be safely</text:span>
+          <text:span text:style-name="T22">that can be safely</text:span>
         </text:span>
         <text:span text:style-name="Subtle_20_Emphasis">
-          <text:span text:style-name="T8"> specialize</text:span>
+          <text:span text:style-name="T21"> specialize</text:span>
         </text:span>
         <text:span text:style-name="Subtle_20_Emphasis">
-          <text:span text:style-name="T9">d </text:span>
+          <text:span text:style-name="T22">d </text:span>
         </text:span>
         <text:span text:style-name="Subtle_20_Emphasis">
-          <text:span text:style-name="T8">through independent constraints to support the user's expectations </text:span>
+          <text:span text:style-name="T21">through independent constraints to support the user's expectations </text:span>
         </text:span>
         <text:span text:style-name="Subtle_20_Emphasis">
-          <text:span text:style-name="T10">[1]</text:span>
+          <text:span text:style-name="T23">[1]</text:span>
         </text:span>
         <text:span text:style-name="Subtle_20_Emphasis">
-          <text:span text:style-name="T8">. It </text:span>
+          <text:span text:style-name="T21">.</text:span>
         </text:span>
-        <text:span text:style-name="T100">acts as an infinite control loop, which performs a globally optimized placement according to cluster resource usage and scheduler objectives. </text:span>
-        <text:span text:style-name="T58">Relying</text:span>
-        <text:span text:style-name="T100"> on an encapsulation of jobs into VMs, </text:span>
-        <text:span text:style-name="T103">it</text:span>
-        <text:span text:style-name="T100"> enables to implement finer scheduling policies through cluster-wide context switches: permutations between VMs present in the cluster. It results </text:span>
-        <text:span text:style-name="T104">to </text:span>
-        <text:span text:style-name="T100">a more flexible use of cluster resources and relieve end-users f</text:span>
-        <text:span text:style-name="T104">rom</text:span>
-        <text:span text:style-name="T100"> the burden of dealing with time estimates. </text:span>
-      </text:p>
-      <text:p text:style-name="P74"/>
-      <text:p text:style-name="P62">
-        <text:span text:style-name="T85">Implementing a VM scheduler that is correct, i.e. that behaves according to its documentation, is however difficult. To implement a reconfiguration action, a developer must understand the infrastructure management capabilities and the pre-conditions related to each reconfiguration action. For example, one of the preconditions is </text:span>
-        <text:span text:style-name="T86">that </text:span>
-        <text:span text:style-name="T85">no server can be </text:span>
+        <text:span text:style-name="T121"> </text:span>
+        <text:span text:style-name="T124">On changes of conditions, it computes a new fiable configuration, according to some constraints and plans to reach it. </text:span>
+        <text:span text:style-name="T121">It</text:span>
+        <text:span text:style-name="T124">s</text:span>
+        <text:span text:style-name="T121"> </text:span>
+        <text:span text:style-name="T124">aim is</text:span>
+        <text:span text:style-name="T122"> </text:span>
+        <text:span text:style-name="T121">a more flexible use of cluster resources and </text:span>
+        <text:span text:style-name="T124">the </text:span>
+        <text:span text:style-name="T121">relie</text:span>
+        <text:span text:style-name="T124">f of</text:span>
+        <text:span text:style-name="T121"> end-users f</text:span>
+        <text:span text:style-name="T122">rom</text:span>
+        <text:span text:style-name="T121"> the burden of dealing with time estimates.</text:span>
+      </text:p>
+      <text:p text:style-name="P145">
+        <draw:frame draw:style-name="fr5" draw:name="Image3" text:anchor-type="paragraph" svg:y="0.0646in" svg:width="4.5472in" svg:height="2.3453in" draw:z-index="17">
+          <draw:image xlink:href="Pictures/100000000000020B00000132453A5E59.jpg" xlink:type="simple" xlink:show="embed" xlink:actuate="onLoad"/>
+        </draw:frame>
+      </text:p>
+      <text:p text:style-name="P145"/>
+      <text:p text:style-name="P145"/>
+      <text:p text:style-name="P145"/>
+      <text:p text:style-name="P145"/>
+      <text:p text:style-name="P145"/>
+      <text:p text:style-name="P145"/>
+      <text:p text:style-name="P145"/>
+      <text:p text:style-name="P145"/>
+      <text:p text:style-name="P145"/>
+      <text:p text:style-name="P145"/>
+      <text:p text:style-name="P145"/>
+      <text:p text:style-name="P145"/>
+      <text:p text:style-name="P156">
+        <text:span text:style-name="T123">Figure: </text:span>
+        <text:span text:style-name="T153">VM Scheduling </text:span>
+        <text:span text:style-name="T154">example </text:span>
+        <text:span text:style-name="T153">i</text:span>
+        <text:span text:style-name="T155">n BtrPlace. </text:span>
+        <text:span text:style-name="T156">There are</text:span>
+      </text:p>
+      <text:p text:style-name="P156">
+        <text:span text:style-name="T156">
+          <text:tab/>
+          eight virtual machines assigned to four nodes.
+        </text:span>
+      </text:p>
+      <text:p text:style-name="P146"/>
+      <text:p text:style-name="P138">
+        <text:span text:style-name="T110">However, it is not always easy to implement</text:span>
+        <text:span text:style-name="T101"> a VM scheduler that behaves according to its documentation. </text:span>
+        <text:span text:style-name="T111">The</text:span>
+        <text:span text:style-name="T101"> developer </text:span>
+        <text:span text:style-name="T111">should have a good understanding of the</text:span>
+        <text:span text:style-name="T101"> infrastructure management capabilities and the preconditions related to each reconfiguration action, </text:span>
+        <text:span text:style-name="T111">in </text:span>
         <text:soft-page-break/>
-        <text:span text:style-name="T85">turned off </text:span>
-        <text:span text:style-name="T86">when</text:span>
-        <text:span text:style-name="T85"> VMs </text:span>
-        <text:span text:style-name="T86">are </text:span>
-        <text:span text:style-name="T85">running on it. To implement a</text:span>
-        <text:span text:style-name="T86">n</text:span>
-        <text:span text:style-name="T85"> SLA enforcement algorithm, the developer must also master several families of combinatorial problems such as assignment and task scheduling and ensure its code fits </text:span>
-        <text:span text:style-name="T86">all </text:span>
-        <text:span text:style-name="T85">the possible situations. For example, he must consider the implication of every possible VM state on its resource consumption.</text:span>
-        <text:span text:style-name="T88"> </text:span>
-      </text:p>
-      <text:p text:style-name="P61"/>
-      <text:p text:style-name="P63">
-        <text:span text:style-name="T87">Therefore, for the creation of a VM scheduler, extensive testing is required. </text:span>
-        <text:span text:style-name="T89">For this reason, we use </text:span>
-        <text:span text:style-name="T94">fuzz testing</text:span>
-        <text:span text:style-name="T95"> </text:span>
-        <text:span text:style-name="T96">(known also as fuzzing)</text:span>
-        <text:span text:style-name="T87">, </text:span>
-        <text:span text:style-name="T89">a </text:span>
-        <text:span text:style-name="T87">more and more </text:span>
-        <text:span text:style-name="T89">wi</text:span>
-        <text:span text:style-name="T87">dely used technique </text:span>
-        <text:span text:style-name="T89">for testing software systems</text:span>
-        <text:span text:style-name="T87">. </text:span>
-        <text:span text:style-name="T88">F</text:span>
-        <text:span text:style-name="T97">uzzing</text:span>
-        <text:span text:style-name="T78"> is a</text:span>
-        <text:span text:style-name="T80">n</text:span>
-        <text:span text:style-name="T78"> often automated or semi-automated </text:span>
-        <text:span text:style-name="T80">technique</text:span>
-        <text:span text:style-name="T78">, that involves providing invalid, unexpected, or random data to the inputs of a computer program. The program is then monitored for exceptions such as crashes, or failing built-in code assertions or for finding potential memory leaks. The</text:span>
-        <text:span text:style-name="T80"> most bugs in VM schedulers</text:span>
-        <text:span text:style-name="T89"> can be classified in three distinct categories, which are false-negative failures (</text:span>
-        <text:span text:style-name="T90">invalid </text:span>
-        <text:span text:style-name="T89">actions or </text:span>
-        <text:span text:style-name="T90">VM scheduling</text:span>
-        <text:span text:style-name="T89">), false-positive failures (a</text:span>
-        <text:span text:style-name="T91"> valid </text:span>
-        <text:span text:style-name="T89">VM</text:span>
-        <text:span text:style-name="T91"> </text:span>
-        <text:span text:style-name="T90">scheduling </text:span>
-        <text:span text:style-name="T91">is </text:span>
-        <text:span text:style-name="T90">prevent</text:span>
-        <text:span text:style-name="T91">ed</text:span>
-        <text:span text:style-name="T89">) and crashes.</text:span>
+        <text:span text:style-name="T111">order to implement one, as well as master several families of combinatorial problems such as assignment and task scheduling </text:span>
+        <text:span text:style-name="T101">. </text:span>
+        <text:span text:style-name="T111">O</text:span>
+        <text:span text:style-name="T101">ne </text:span>
+        <text:span text:style-name="T111">example </text:span>
+        <text:span text:style-name="T101">of preconditions is </text:span>
+        <text:span text:style-name="T102">that </text:span>
+        <text:span text:style-name="T101">no server can be turned off </text:span>
+        <text:span text:style-name="T102">when</text:span>
+        <text:span text:style-name="T101"> VMs </text:span>
+        <text:span text:style-name="T102">are </text:span>
+        <text:span text:style-name="T101">running on it. </text:span>
+        <text:span text:style-name="T111">In addition, in order to</text:span>
+        <text:span text:style-name="T101"> implement a</text:span>
+        <text:span text:style-name="T102">n</text:span>
+        <text:span text:style-name="T101"> SLA enforcement algorithm, the developer </text:span>
+        <text:span text:style-name="T111">has to </text:span>
+        <text:span text:style-name="T101">ensure </text:span>
+        <text:span text:style-name="T111">that</text:span>
+        <text:span text:style-name="T101"> </text:span>
+        <text:span text:style-name="T111">his</text:span>
+        <text:span text:style-name="T101"> code fits </text:span>
+        <text:span text:style-name="T102">all </text:span>
+        <text:span text:style-name="T101">the possible situations, </text:span>
+        <text:span text:style-name="T111">by </text:span>
+        <text:span text:style-name="T101">consider</text:span>
+        <text:span text:style-name="T111">ing</text:span>
+        <text:span text:style-name="T101"> the implication of every possible VM state on its resource consumption.</text:span>
+        <text:span text:style-name="T104"> </text:span>
+      </text:p>
+      <text:p text:style-name="P55"/>
+      <text:p text:style-name="P56">
+        <text:span text:style-name="T103">Therefore, for the creation of a VM scheduler, extensive testing is required. </text:span>
+        <text:span text:style-name="T105">For this reason, we use </text:span>
+        <text:span text:style-name="T114">fuzz testing</text:span>
+        <text:span text:style-name="T115"> </text:span>
+        <text:span text:style-name="T116">(known also as fuzzing)</text:span>
+        <text:span text:style-name="T103">, </text:span>
+        <text:span text:style-name="T105">a </text:span>
+        <text:span text:style-name="T103">more and more </text:span>
+        <text:span text:style-name="T105">wi</text:span>
+        <text:span text:style-name="T103">dely used technique </text:span>
+        <text:span text:style-name="T105">for testing software systems</text:span>
+        <text:span text:style-name="T103">. </text:span>
+        <text:span text:style-name="T104">F</text:span>
+        <text:span text:style-name="T117">uzzing</text:span>
+        <text:span text:style-name="T90"> is a</text:span>
+        <text:span text:style-name="T92">n</text:span>
+        <text:span text:style-name="T90"> often automated or semi-automated </text:span>
+        <text:span text:style-name="T92">technique</text:span>
+        <text:span text:style-name="T90">, that involves providing invalid, unexpected, or random data to the inputs of a computer program. The program is then monitored for exceptions such as crashes, or failing built-in code assertions or for finding potential memory leaks. The</text:span>
+        <text:span text:style-name="T92"> most bugs in VM schedulers</text:span>
+        <text:span text:style-name="T105"> can be classified in three distinct categories, which are false-negative failures (</text:span>
+        <text:span text:style-name="T106">invalid </text:span>
+        <text:span text:style-name="T105">actions or </text:span>
+        <text:span text:style-name="T106">VM scheduling</text:span>
+        <text:span text:style-name="T105">), false-positive failures (a</text:span>
+        <text:span text:style-name="T107"> valid </text:span>
+        <text:span text:style-name="T105">VM</text:span>
+        <text:span text:style-name="T107"> </text:span>
+        <text:span text:style-name="T106">scheduling </text:span>
+        <text:span text:style-name="T107">is </text:span>
+        <text:span text:style-name="T106">prevent</text:span>
+        <text:span text:style-name="T107">ed</text:span>
+        <text:span text:style-name="T105">) and crashes.</text:span>
       </text:p>
       <text:p text:style-name="Standard">
         <text:span text:style-name="Subtle_20_Emphasis">
-          <text:span text:style-name="T11"/>
+          <text:span text:style-name="T24"/>
         </text:span>
       </text:p>
-      <text:h text:style-name="P80" text:outline-level="2">
+      <text:h text:style-name="P67" text:outline-level="2">
+        <text:bookmark-start text:name="__RefHeading__729_712135975"/>
         <text:bookmark-start text:name="_Toc241836969"/>
-        <text:bookmark-start text:name="__RefHeading__729_712135975"/>
         Motivation
+        <text:bookmark-end text:name="__RefHeading__729_712135975"/>
         <text:bookmark-end text:name="_Toc241836969"/>
-        <text:bookmark-end text:name="__RefHeading__729_712135975"/>
       </text:h>
-      <text:p text:style-name="P1"/>
-      <text:p text:style-name="P109">
-        The difficulties inherent in the implementation 
-        <text:span text:style-name="T67">of </text:span>
-        a VM scheduler have led to defective implementations with severe consequences for both clients and providers. For example, Nova is the c
-        <text:span text:style-name="T110">o</text:span>
-        mponent embedding the VM scheduler of the leading open source IaaS software stack OpenStack. The scheduler code is tested and every modification must be peer-reviewed before integration. Despite this quality management system, 
-        <text:span text:style-name="T33">users reported that the VM scheduler computes the amount of consumed resources on servers incorrectly by taking crashed VMs into account and that the algorithm that forces the collocation of VMs is broken when some of the VMs have been resized.</text:span>
-        <text:span text:style-name="T33">Therefore, </text:span>
-        8 bugs are 
-        <text:span text:style-name="T33">still </text:span>
+      <text:p text:style-name="P158">
+        The difficulties 
+        <text:span text:style-name="T168">that are applied</text:span>
+         in the implementation 
+        <text:span text:style-name="T79">of </text:span>
+        a VM scheduler have led to 
+        <text:span text:style-name="T161">the development of not correct schedulers and</text:span>
+         defective implementations. 
+        <text:span text:style-name="T161">As a result,</text:span>
+        <text:span text:style-name="T161">the SLAs are not always satisfied, with </text:span>
+        severe consequences for both clients and providers. For example, Nova is the c
+        <text:span text:style-name="T129">o</text:span>
+        mponent embedding the VM scheduler of the leading open source IaaS software stack OpenStack 
+        <text:span text:style-name="T161">[2]</text:span>
+        . Despite 
+        <text:span text:style-name="T168">a</text:span>
+         quality management system 
+        <text:span text:style-name="T168">according to which the scheduler code is tested and the modifications are peer-reviewed before integration</text:span>
+        , 
+        <text:span text:style-name="T50">16</text:span>
+         bugs are 
+        <text:span text:style-name="T50">still </text:span>
         currently open about correctness issues 
-        <text:span text:style-name="T33">and the</text:span>
+        <text:span text:style-name="T168">[3]. For instance, users reported that the VM scheduler computes the amount of consumed resources on servers incorrectly by taking crashed VMs into account.</text:span>
+        <text:span text:style-name="T169">The</text:span>
          same kind of bugs ha
-        <text:span text:style-name="T33">ve</text:span>
-         been seen in the research oriented VM scheduler BtrPlace.
-      </text:p>
-      <text:p text:style-name="P108"/>
-      <text:p text:style-name="P65">
+        <text:span text:style-name="T50">ve</text:span>
+         been seen in the research oriented VM scheduler BtrPlace 
+        <text:span text:style-name="T169">as well [4]</text:span>
+        .
+      </text:p>
+      <text:p text:style-name="P95"/>
+      <text:p text:style-name="P58">
         <text:span text:style-name="Subtle_20_Emphasis">
-          <text:span text:style-name="T14">Even though</text:span>
+          <text:span text:style-name="T27">Even though</text:span>
         </text:span>
         <text:span text:style-name="Subtle_20_Emphasis">
-          <text:span text:style-name="T15"> </text:span>
+          <text:span text:style-name="T28"> </text:span>
         </text:span>
         <text:span text:style-name="Subtle_20_Emphasis">
-          <text:span text:style-name="T16">more that eighty</text:span>
+          <text:span text:style-name="T29">more that eighty</text:span>
         </text:span>
         <text:span text:style-name="Subtle_20_Emphasis">
-          <text:span text:style-name="T15"> unit tests </text:span>
+          <text:span text:style-name="T28"> unit tests </text:span>
         </text:span>
         <text:span text:style-name="Subtle_20_Emphasis">
-          <text:span text:style-name="T14">have been </text:span>
+          <text:span text:style-name="T27">have been </text:span>
         </text:span>
         <text:span text:style-name="Subtle_20_Emphasis">
-          <text:span text:style-name="T15">created, </text:span>
+          <text:span text:style-name="T28">created, </text:span>
         </text:span>
         <text:span text:style-name="Subtle_20_Emphasis">
-          <text:span text:style-name="T17">with </text:span>
+          <text:span text:style-name="T30">with </text:span>
         </text:span>
         <text:span text:style-name="Subtle_20_Emphasis">
-          <text:span text:style-name="T15">a code coverage of 80% </text:span>
+          <text:span text:style-name="T28">a code coverage of 80% </text:span>
         </text:span>
         <text:span text:style-name="Subtle_20_Emphasis">
-          <text:span text:style-name="T17">achieved </text:span>
+          <text:span text:style-name="T30">achieved </text:span>
         </text:span>
         <text:span text:style-name="Subtle_20_Emphasis">
-          <text:span text:style-name="T15">and one thousand lines of code </text:span>
+          <text:span text:style-name="T28">and one thousand lines of code </text:span>
         </text:span>
         <text:span text:style-name="Subtle_20_Emphasis">
-          <text:span text:style-name="T17">written for</text:span>
+          <text:span text:style-name="T30">written for</text:span>
         </text:span>
         <text:span text:style-name="Subtle_20_Emphasis">
-          <text:span text:style-name="T15"> hand-written checkers, the BtrPlace VM scheduler</text:span>
+          <text:span text:style-name="T28"> hand-written checkers, the BtrPlace VM scheduler</text:span>
         </text:span>
         <text:span text:style-name="Subtle_20_Emphasis">
-          <text:span text:style-name="T17">'s</text:span>
+          <text:span text:style-name="T30">'s</text:span>
         </text:span>
         <text:span text:style-name="Subtle_20_Emphasis">
-          <text:span text:style-name="T15"> placement constraints are still bugged. </text:span>
+          <text:span text:style-name="T28"> placement constraints are still bugged. </text:span>
         </text:span>
         <text:span text:style-name="Subtle_20_Emphasis">
-          <text:span text:style-name="T17">This</text:span>
+          <text:span text:style-name="T30">This</text:span>
         </text:span>
         <text:span text:style-name="Subtle_20_Emphasis">
-          <text:span text:style-name="T15"> can result to a silent SLA violation, resource fragmentation, crashing reconfigurations or even runtime failures. </text:span>
+          <text:span text:style-name="T28"> can result to a silent SLA violation, resource fragmentation, crashing reconfigurations or even runtime failures. </text:span>
         </text:span>
         <text:span text:style-name="Subtle_20_Emphasis">
-          <text:span text:style-name="T18">A bug in a SLA enforcement algorithm tends to make clients of IaaS lose confidence in their providers. Likewise, a bug that exaggerates the amount of used resources reduces the gain for the provider. </text:span>
+          <text:span text:style-name="T31">A bug in a SLA enforcement algorithm tends to make clients of IaaS lose confidence in their providers. Likewise, a bug that exaggerates the amount of used resources reduces the gain for the provider. </text:span>
         </text:span>
         <text:span text:style-name="Subtle_20_Emphasis">
-          <text:span text:style-name="T19">Delays in some major cloud computing infrastructures due to bad VM scheduling, are estimated to lead to millions </text:span>
+          <text:span text:style-name="T32">Delays in some major cloud computing infrastructures due to bad VM scheduling, are estimated to lead to millions </text:span>
         </text:span>
         <text:span text:style-name="Subtle_20_Emphasis">
-          <text:span text:style-name="T20">of dollars loss.</text:span>
+          <text:span text:style-name="T33">of dollars loss, </text:span>
         </text:span>
-      </text:p>
-      <text:p text:style-name="P65">
         <text:span text:style-name="Subtle_20_Emphasis">
-          <text:span text:style-name="T19"/>
+          <text:span text:style-name="T34">as it leads to less available resources and more energy consumption due to more occupied physical nodes</text:span>
         </text:span>
-      </text:p>
-      <text:p text:style-name="P44">The bugs that can occur in a VM scheduler like BtrPlace can be divided into three main categories that are presented below, along with some representative examples of bugs that have been detected by the current fuzzer:</text:p>
-      <text:list xml:id="list1060224448830855496" text:style-name="L6">
+        <text:span text:style-name="Subtle_20_Emphasis">
+          <text:span text:style-name="T33">.</text:span>
+        </text:span>
+      </text:p>
+      <text:p text:style-name="P58">
+        <text:span text:style-name="Subtle_20_Emphasis">
+          <text:span text:style-name="T32"/>
+        </text:span>
+      </text:p>
+      <text:p text:style-name="P39">
+        The bugs that can occur in a VM scheduler like BtrPlace can be divided into 
+        <text:span text:style-name="T169">the </text:span>
+        three main categories that are presented below, along with some representative examples of bugs that have been detected by the current fuzzer:
+      </text:p>
+      <text:list xml:id="list8594449690448210643" text:style-name="L6">
         <text:list-item>
-          <text:p text:style-name="P137">Runtime errors/Crashes</text:p>
+          <text:p text:style-name="P133">
+            Runtime errors/Crashes:
+            <text:span text:style-name="T37"> </text:span>
+            <text:span text:style-name="T46">Bugs of this kind result to a crash of the scheduler, which can be devastating as it is embedded in a larger system that stops working.</text:span>
+          </text:p>
         </text:list-item>
         <text:list-item>
-          <text:p text:style-name="P123">
-            <text:span text:style-name="T39">False-negative</text:span>
-            <text:span text:style-name="T38">: In these kind of bugs, the scheduler provides an invalid VM scheduling, that is not conforming to the constraints.</text:span>
+          <text:p text:style-name="P110">
+            <text:span text:style-name="T55">False-negative</text:span>
+            <text:span text:style-name="T54">: In these kind of bugs, the scheduler provides an invalid VM scheduling, that is not conforming to the constraints. Some examples of such bugs in the BtrPlace scheduler are the following:</text:span>
           </text:p>
-          <text:p text:style-name="P124">
-            <text:span text:style-name="T37">- Multiple future states for VMs, when s</text:span>
-            tates are necessarily in conflicts but not detected. Even worse, previous states are ignored.
+          <text:p text:style-name="P112">
+            <text:span text:style-name="T53">- We have multiple future states for the VMs, when s</text:span>
+            tates are necessarily in conflicts but 
+            <text:span text:style-name="T171">are </text:span>
+            not detected 
+            <text:span text:style-name="T171">[5]</text:span>
+            . Even worse, 
+            <text:span text:style-name="T171">the </text:span>
+            previous states are ignored.
           </text:p>
-          <text:p text:style-name="P124">
+          <text:p text:style-name="P111">
+            <text:soft-page-break/>
             - Shutdown a server hosting sleeping VM
-            <text:span text:style-name="T68">s</text:span>
-            <text:span text:style-name="T37">should not be acceptable.</text:span>
+            <text:span text:style-name="T80">s</text:span>
+            <text:span text:style-name="T53">should not be acceptable [6].</text:span>
           </text:p>
-          <text:p text:style-name="P124">
-            <text:span text:style-name="T41">- B</text:span>
+          <text:p text:style-name="P111">
+            <text:span text:style-name="T57">- B</text:span>
             roken instances are considered to be consuming resources 
-            <text:span text:style-name="T41">(Nova). </text:span>
+            <text:span text:style-name="T57">(Nova scheduler). </text:span>
             These instances cannot be revived and should not be taken into account.
           </text:p>
         </text:list-item>
         <text:list-item>
-          <text:p text:style-name="P123">
-            <text:soft-page-break/>
-            <text:span text:style-name="T39">False-positive</text:span>
-            <text:span text:style-name="T38">: A valid scheduling is prevented or has problems, even though it is conforming well to the constraints.</text:span>
+          <text:p text:style-name="P110">
+            <text:span text:style-name="T55">False-positive</text:span>
+            <text:span text:style-name="T54">: A valid scheduling is prevented or has problems, even though it is conforming well to the constraints. Such bugs are the following:</text:span>
           </text:p>
-          <text:p text:style-name="P124">
+          <text:p text:style-name="P111">
             - 
-            <text:span text:style-name="T37">Continuous counting of running VMs is wrong. This ignores the fact that a VM relocated with live-migration is modelled using slices that overlap on distinct nodes.</text:span>
+            <text:span text:style-name="T53">Continuous time counting of running VMs is wrong [7]. This ignores the fact that a virtual machine relocated with live-migration is modelled using slices that overlap on distinct nodes. In this case, if we consider continuous time, the virtual machines allocated are more than expected.</text:span>
           </text:p>
-          <text:p text:style-name="P124">
-            <text:span text:style-name="T38">- P</text:span>
+          <text:p text:style-name="P111">
+            <text:span text:style-name="T54">- Float overbooking ratio bug [8], which appears when we request more resources that what our infrastructure (physical nodes) can provide. For instance, the p</text:span>
             roblem 
-            <text:span text:style-name="T41">gets</text:span>
-             solution with a ratio of 1, 1.2, 2 but fail
-            <text:span text:style-name="T41">s</text:span>
-             with 1.5, 1.4.
+            <text:span text:style-name="T170">can get a</text:span>
+             solution with a
+            <text:span text:style-name="T170">n overbooking</text:span>
+             ratio of 1, 1.2, 2 but fail
+            <text:span text:style-name="T57">s</text:span>
+             with 1.5, 1.4..
           </text:p>
         </text:list-item>
       </text:list>
-      <text:p text:style-name="P42"/>
-      <text:p text:style-name="P45">
-        As the IaaS providers want to find as many bugs as possible to avoid the financial loss and the dissatisfaction of the customers, it is highly required to improve the bug detection techniques for their schedulers. The same applies for BtrPlace, 
-        <text:s/>
-        that still has bugs remaning and for sure there are going to be more bugs, unidentified by current fuzzer and the unit tests. Therefore, we want to improve the current fuzzer's algorithm, so as to achieve a better code coverage, with more focus on test-case regions that can produce more bugs. We also want to reduce the test-cases, in a way that a few test-cases trigger as many failures as possible, so as to facilitate the bug-fixing procedure.
+      <text:p text:style-name="P37"/>
+      <text:p text:style-name="P123">
+        As the IaaS providers want to find as many bugs as possible to avoid the financial loss and the dissatisfaction of the customers, it is highly required to improve the bug detection techniques for their schedulers. The same applies for BtrPlace, that still has bugs rema
+        <text:span text:style-name="T172">i</text:span>
+        ning and for sure there are going to be more, unidentified by current fuzzer and unit test
+        <text:span text:style-name="T177">ing</text:span>
+        .
+      </text:p>
+      <text:p text:style-name="P126">
+        The current fuzzer uses totally random test cases, 
+        <text:span text:style-name="T178">that neither aim at a specific range in which they are probable to create more failures, nor use text-case reduction. In addition the are no metrics, such as a distance between bugs, to distinguish the different bugs.</text:span>
+        <text:span text:style-name="T178">In fact, on reconfiguration the fuzzer produces a number between one and the number of physical nodes and gets the corresponding node. The constraints are also produced in the same random manner.</text:span>
+      </text:p>
+      <text:p text:style-name="P123">
+        Therefore, we want to improve the current fuzzer's algorithm, so as to achieve a better code coverage, with more focus on test-case regions that can produce more bugs. We also want to reduce the test-cases, in a way that 
+        <text:span text:style-name="T174">they </text:span>
+        trigger as many failures as possible.
       </text:p>
       <text:p text:style-name="P1"/>
-      <text:h text:style-name="P80" text:outline-level="2">
+      <text:h text:style-name="P67" text:outline-level="2">
+        <text:bookmark-start text:name="__RefHeading__731_712135975"/>
         <text:bookmark-start text:name="_Toc241836970"/>
-        <text:bookmark-start text:name="__RefHeading__731_712135975"/>
         Challenges
+        <text:bookmark-end text:name="__RefHeading__731_712135975"/>
         <text:bookmark-end text:name="_Toc241836970"/>
-        <text:bookmark-end text:name="__RefHeading__731_712135975"/>
       </text:h>
-      <text:p text:style-name="P1"/>
-      <text:p text:style-name="P43">During the project, we have to overcome quite a few challenges. Some of them are the following:</text:p>
-      <text:list xml:id="list3887768464568883053" text:style-name="L7">
+      <text:p text:style-name="P38">
+        During the project, we have to overcome quite a few challenges, 
+        <text:span text:style-name="T175">such as the following</text:span>
+        :
+      </text:p>
+      <text:list xml:id="list1632595952764681270" text:style-name="L7">
         <text:list-item>
-          <text:p text:style-name="P125">The implementation must be consistent with its specification.</text:p>
-        </text:list-item>
-        <text:list-item>
-          <text:p text:style-name="P126">
-            The scheduler should 
-            <text:span text:style-name="T125">always </text:span>
-            remain workable.
+          <text:p text:style-name="P124">
+            Maximiz
+            <text:span text:style-name="T176">e</text:span>
+             the code coverage of the fuzzer, making use of more efficient and more intelligent bug exploration techniques.
           </text:p>
         </text:list-item>
         <text:list-item>
-          <text:p text:style-name="P127">The development lifecycle of the scheduler has to be retained.</text:p>
+          <text:p text:style-name="P125">
+            Create few test-case scenarios that can identify the maximum number of bugs, 
+            <text:span text:style-name="T173">instead of reporting numerous failure scenarios that hide the root causes. In this way, the bug-fixing procedure is facilitated.</text:span>
+          </text:p>
         </text:list-item>
         <text:list-item>
-          <text:p text:style-name="P125">
-            Fault reports must be expressed in a way that as
-            <text:span text:style-name="T122">s</text:span>
-            ists the developer in fixing the problem 
-            <text:span text:style-name="T127">and direct him to the faulty elements</text:span>
+          <text:p text:style-name="P124">Identify distinct bugs, by using similarity or distance metrics for the bugs.</text:p>
+        </text:list-item>
+        <text:list-item>
+          <text:p text:style-name="P105">
+            <text:span text:style-name="T97">Fault reports must be expressed in a way that as</text:span>
+            <text:span text:style-name="T98">s</text:span>
+            <text:span text:style-name="T97">ists the developer in fixing the problem </text:span>
+            <text:span text:style-name="T93">and direct him to the faulty elements</text:span>
+            <text:span text:style-name="T97">.</text:span>
+          </text:p>
+        </text:list-item>
+      </text:list>
+      <text:p text:style-name="P40"/>
+      <text:h text:style-name="P67" text:outline-level="2">
+        <text:bookmark-start text:name="__RefHeading__733_712135975"/>
+        <text:bookmark-start text:name="_Toc241836971"/>
+        Goals
+        <text:bookmark-end text:name="__RefHeading__733_712135975"/>
+        <text:bookmark-end text:name="_Toc241836971"/>
+      </text:h>
+      <text:p text:style-name="P33">
+        <text:span text:style-name="T141">The main goal of this project</text:span>
+         to ease the 
+        <text:span text:style-name="T141">debugging and </text:span>
+        implementation of correct VM schedulers 
+        <text:span text:style-name="T142">regarding</text:span>
+        <text:span text:style-name="T142">their</text:span>
+         expected behaviour, 
+        <text:span text:style-name="T141">by</text:span>
+         provid
+        <text:span text:style-name="T141">ing</text:span>
+         a 
+        <text:span text:style-name="T142">suitable and clever</text:span>
+        <text:span text:style-name="T141">fuzzing technique that can discover as many bugs as possible</text:span>
+        .
+      </text:p>
+      <text:p text:style-name="P17">
+        <text:span text:style-name="T142">In order to achieve the above, the project objective is</text:span>
+        :
+      </text:p>
+      <text:list xml:id="list4746759068900143513" text:style-name="L8">
+        <text:list-item>
+          <text:p text:style-name="P113">
+            to establish a bibliography around fuzzing techniques, from generic to domain specific approaches 
+            <text:span text:style-name="T51">and conclude which of them can be used for the fuzzing of the BtrPlace scheduler</text:span>
             .
           </text:p>
         </text:list-item>
         <text:list-item>
-          <text:p text:style-name="P120">
-            <text:span text:style-name="T83">As far as the workplan is concerned, t</text:span>
-            <text:span text:style-name="T82">here should be an equivalence between research for fuzzing techniques and implementation of our solution.</text:span>
-          </text:p>
-        </text:list-item>
-      </text:list>
-      <text:p text:style-name="P46"/>
-      <text:h text:style-name="P80" text:outline-level="2">
-        <text:bookmark-start text:name="_Toc241836971"/>
-        <text:bookmark-start text:name="__RefHeading__733_712135975"/>
-        Goals
-        <text:bookmark-end text:name="_Toc241836971"/>
-        <text:bookmark-end text:name="__RefHeading__733_712135975"/>
-      </text:h>
-      <text:p text:style-name="P5"/>
-      <text:p text:style-name="P38">
-        <text:span text:style-name="T123">The main goal of this project</text:span>
-         to ease the 
-        <text:span text:style-name="T123">debugging and </text:span>
-        implementation of correct VM schedulers 
-        <text:span text:style-name="T124">regarding</text:span>
-        <text:span text:style-name="T124">their</text:span>
-         expected behaviour, 
-        <text:span text:style-name="T123">by</text:span>
-         provid
-        <text:span text:style-name="T123">ing</text:span>
-         a 
-        <text:span text:style-name="T124">suitable and clever</text:span>
-        <text:span text:style-name="T123">fuzzing technique that can discover as many bugs as possible (if not all)</text:span>
-        . 
-        <text:span text:style-name="T124">This can be achieved by maximizing the code coverage and by looking for bugs using specific input conditions that can discover the scheduler vulnerabilities. In addition, we aim to provide</text:span>
-         tools 
-        <text:span text:style-name="T124">that e</text:span>
-        xhibit a valuable feedback in
-        <text:span text:style-name="T34">s</text:span>
-        tead of reporting numerous and very 
-        <text:span text:style-name="T34">s</text:span>
-        p
-        <text:span text:style-name="T34">e</text:span>
-        cific failure scenarios that hide the root causes.
-      </text:p>
-      <text:p text:style-name="P38"/>
-      <text:p text:style-name="P19">
-        <text:span text:style-name="T124">In order to achieve the above, the project objective is</text:span>
-        :
-      </text:p>
-      <text:list xml:id="list1553295779744708204" text:style-name="L8">
-        <text:list-item>
-          <text:p text:style-name="P128">
-            to establish a bibliography around fuzzing techniques, from generic to domain specific approaches 
-            <text:span text:style-name="T35">and conclude which of them can be used for the fuzzing of the BtrPlace</text:span>
-            .
+          <text:p text:style-name="P113">
+            to propose novel exploration techniques 
+            <text:span text:style-name="T51">for a better discovery of bugs in the BtrPlace.</text:span>
           </text:p>
         </text:list-item>
         <text:list-item>
-          <text:p text:style-name="P128">
-            to propose novel exploration techniques 
-            <text:span text:style-name="T35">for a better discovery of bugs in the BtrPlace scheduler.</text:span>
-          </text:p>
-        </text:list-item>
-        <text:list-item>
-          <text:p text:style-name="P142">
+          <text:p text:style-name="P137">
             <text:span text:style-name="Subtle_20_Emphasis">
-              <text:span text:style-name="T13">to implement them inside the current fuzzer of BtrPlace.</text:span>
+              <text:span text:style-name="T26">to implement them inside the current fuzzer of BtrPlace.</text:span>
             </text:span>
           </text:p>
         </text:list-item>
       </text:list>
-      <text:list xml:id="list175408802315435" text:continue-list="list2837702554389910675" text:style-name="WWNum6">
+      <text:list xml:id="list22719790294260" text:continue-list="list2359692260895271395" text:style-name="WWNum6">
         <text:list-item>
-          <text:h text:style-name="P145" text:outline-level="1">
+          <text:h text:style-name="P148" text:outline-level="1">
             <text:bookmark-start text:name="__RefHeading__735_712135975"/>
             <text:bookmark-start text:name="_Toc241836972"/>
             <text:soft-page-break/>
             State of the A
             <text:bookmark-end text:name="_Toc241836972"/>
-            <text:span text:style-name="T36">rt</text:span>
+            <text:span text:style-name="T52">rt</text:span>
             <text:bookmark-end text:name="__RefHeading__735_712135975"/>
           </text:h>
         </text:list-item>
       </text:list>
-      <text:p text:style-name="P7"/>
-      <text:p text:style-name="P20">
+      <text:p text:style-name="P6"/>
+      <text:p text:style-name="P18">
         Recently, there are a lot of solutions that have been proposed for more efficient and useful fuzzers. Some 
-        <text:span text:style-name="T128">state-of-the-art </text:span>
+        <text:span text:style-name="T144">state-of-the-art </text:span>
         approaches are the following:
       </text:p>
-      <text:p text:style-name="P60"/>
-      <text:h text:style-name="P82" text:outline-level="2">
+      <text:p text:style-name="P54"/>
+      <text:h text:style-name="P69" text:outline-level="2">
         <text:bookmark-start text:name="__RefHeading__2878_761839053"/>
         Test-Case Reduction
         <text:bookmark-end text:name="__RefHeading__2878_761839053"/>
       </text:h>
-      <text:p text:style-name="P23">
-        <text:span text:style-name="T108">B</text:span>
+      <text:p text:style-name="P127">
+        <text:span text:style-name="T127">B</text:span>
         efore a bug can be reported, the circumstances leading to it must be narrowed down. The most important part of this process is test-case reduction: the construction of a small input 
-        <text:span text:style-name="T109">(minimal test case)</text:span>
+        <text:span text:style-name="T128">(minimal test case)</text:span>
          that triggers the compiler bug. 
-        <text:span text:style-name="T108">This</text:span>
+        <text:span text:style-name="T84">In fact, this technique seeks</text:span>
+         to 
+        <text:span text:style-name="T179">find</text:span>
+         the difference between 
+        <text:span text:style-name="T179">two bugs and decide if they are the same or distinct ones.</text:span>
+        <text:span text:style-name="T127">This</text:span>
          may be done manually, or using software tools, 
-        <text:span text:style-name="T50">where</text:span>
+        <text:span text:style-name="T65">where</text:span>
          parts of the test are removed one by one until only the essential core of the test case remains.
       </text:p>
-      <text:p text:style-name="P25"/>
-      <text:p text:style-name="P24">
+      <text:p text:style-name="P21"/>
+      <text:p text:style-name="P128">
         The 
-        <text:span text:style-name="T74">existing approach to automated </text:span>
-        <text:span text:style-name="T57">text</text:span>
-        <text:span text:style-name="T74">-case reduction is the</text:span>
-        <text:span text:style-name="T72">Delta Debugging (dd) algorithm [2]. In fact, it</text:span>
-         seeks to minimize the difference between a failure-inducing test case and a given template
-        <text:span text:style-name="T73">. T</text:span>
-        he ddmin algorithm is a special case of dd where the template is empty. Thus, ddmin’s goal is to minimize the size of a failure-inducing test case.
-      </text:p>
-      <text:p text:style-name="P25">
-        <text:span text:style-name="T107">Ddmin heuristically removes contiguous regions (“chunks”) of the test in order to generate a series of variants. Unsuccessful variants are those that do not trigger the sought-after behaviour and are discarded. Successful variants, on the other hand, are those that trigger the desired behaviour and are used as the new basis for producing future variants. When no successful variants can be generated from the current basis, the chunk size is decreased. The algorithm terminates when the chunk size cannot be further decreased and no more successful variants can be produced. The final result is the last successful variant that was produced. </text:span>
-        The 
-        <text:span text:style-name="T74">dd</text:span>
-         algorithm isolates failure causes automaticall
-        <text:span text:style-name="T74">y,</text:span>
-         by systematically narrowing down failure-inducing circumstances until a minimal set remains. 
-        <text:span text:style-name="T74">Delta debugging</text:span>
-         has been applied to isolate failure-inducing program input.
-      </text:p>
-      <text:p text:style-name="P59"/>
-      <text:p text:style-name="P59">
+        <text:span text:style-name="T86">existing approach to automated </text:span>
+        <text:span text:style-name="T72">text</text:span>
+        <text:span text:style-name="T86">-case reduction is the</text:span>
+        <text:span text:style-name="T84">Delta Debugging (dd) algorithm [9]. Its objective is</text:span>
+         to minimize the difference between a failure-inducing test case and a given template
+        <text:span text:style-name="T85">. T</text:span>
+        he ddmin algorithm is a special case of dd where the template is empty 
+        <text:span text:style-name="T179">and therefore</text:span>
+        <text:span text:style-name="T179">its</text:span>
+         goal is to minimize the size of a failure-inducing test case.
+      </text:p>
+      <text:p text:style-name="P21">
+        <text:span text:style-name="T126">Ddmin heuristically removes contiguous regions (called as chunks) of the test in order to generate a series of variants. Those that do not trigger the desired behaviour are called unsuccessful variants and are discarded, contrary to successful variants that are used as the new basis for producing other variants. If there can't be generated any succesful variants from the current basis, the chunk size is decreased. The algorithm terminates when the chunk size cannot be further decreased and so no more successful variants can be produced and the last successful variant that was produced is the result.</text:span>
+        <text:span text:style-name="T180">The f</text:span>
+        ailure 
+        <text:span text:style-name="T180">inducing inputs</text:span>
+        <text:span text:style-name="T180">are isolated</text:span>
+         automaticall
+        <text:span text:style-name="T86">y</text:span>
+         by 
+        <text:span text:style-name="T180">the dd algorithm, by </text:span>
+        systematically narrowing down failure-inducing circumstances until a minimal set remains.
+      </text:p>
+      <text:p text:style-name="P53"/>
+      <text:p text:style-name="P53">
         <text:span text:style-name="T3">Another similar approach is the HDD (hierarchical delta debugging algorithm)</text:span>
-        <text:span text:style-name="T2">, w</text:span>
-        <text:span text:style-name="T3">here</text:span>
+        <text:span text:style-name="T2">, </text:span>
+        <text:span text:style-name="T6">at which</text:span>
         <text:span text:style-name="T2"> the original </text:span>
         <text:span text:style-name="T3">dd</text:span>
-        <text:span text:style-name="T2"> algorithm to each level of a program’s input, working from the coarsest to the finest levels </text:span>
-        <text:span text:style-name="T4">[3]</text:span>
-        <text:span text:style-name="T2">.</text:span>
-      </text:p>
-      <text:p text:style-name="P59"/>
-      <text:p text:style-name="P59">
+        <text:span text:style-name="T2"> algorithm </text:span>
+        <text:span text:style-name="T6">is applied </text:span>
+        <text:span text:style-name="T2">to each level of a program’s input </text:span>
+        <text:span text:style-name="T8">[10</text:span>
+        <text:span text:style-name="T4">]</text:span>
+        <text:span text:style-name="T2">. </text:span>
+        <text:span text:style-name="T7">It exploits input structure to minimize failure-inducing inputs and manages to speed up the dd algorithm. </text:span>
+      </text:p>
+      <text:p text:style-name="P53"/>
+      <text:p text:style-name="P53">
         <text:span text:style-name="T2">Backward </text:span>
-        <text:span text:style-name="T111">dynamic slicing has </text:span>
-        <text:span text:style-name="T112">also</text:span>
-        <text:span text:style-name="T111"> been proposed to guide programmers in the process of debugging by focusing the attention of the user on a subset of program statements which are expected to </text:span>
+        <text:span text:style-name="T130">dynamic slicing has </text:span>
+        <text:span text:style-name="T131">also</text:span>
+        <text:span text:style-name="T130"> been proposed to guide programmers in the process of debugging by focusing the attention of the user on a subset of program statements which are expected to </text:span>
         <text:span text:style-name="T2">contain the faulty code </text:span>
-        <text:span text:style-name="T5">[4]</text:span>
+        <text:span text:style-name="T5">[</text:span>
+        <text:span text:style-name="T8">11</text:span>
+        <text:span text:style-name="T5">]</text:span>
         <text:span text:style-name="T2">. </text:span>
-        <text:span text:style-name="T111">The backward dynamic slice of a variable at a point in the execution trace includes all thos</text:span>
-        <text:span text:style-name="T113">e </text:span>
-        <text:span text:style-name="T111">executed statements which affect the value of the variable at that point. </text:span>
-        <text:span text:style-name="T113">Therefore, they</text:span>
-        <text:span text:style-name="T111"> are able to contain the faulty statement in most of the cases and are quite small compared to the number of executed statements.</text:span>
-      </text:p>
-      <text:p text:style-name="P47"/>
+        <text:span text:style-name="T130">The backward dynamic slice of a variable at a point in the execution trace includes all thos</text:span>
+        <text:span text:style-name="T132">e </text:span>
+        <text:span text:style-name="T130">executed statements which affect the value of the variable at that point. </text:span>
+        <text:span text:style-name="T132">Therefore, they</text:span>
+        <text:span text:style-name="T130"> are able to contain the faulty statement in most of the cases and are quite small compared to the number of executed statements.</text:span>
+      </text:p>
+      <text:p text:style-name="P41"/>
       <text:h text:style-name="Heading_20_2" text:outline-level="2">
         <text:bookmark-start text:name="__RefHeading__2880_761839053"/>
         Taming fuzzers
         <text:bookmark-end text:name="__RefHeading__2880_761839053"/>
       </text:h>
-      <text:p text:style-name="P37">
-        <text:span text:style-name="T29">Fuzzers can be frustrating to use, as they indiscriminately and repeatedly find bugs that may not be severe enough to fix right away. Therefore, an</text:span>
-        <text:span text:style-name="T24"> obvious drawback of large random test cases is that they contain much content that is probably unrelated to the bug </text:span>
-        <text:span text:style-name="T29">and it are</text:span>
-        <text:span text:style-name="T24"> difficult to debug.</text:span>
-      </text:p>
-      <text:p text:style-name="P37"/>
-      <text:p text:style-name="P37">
-        <text:span text:style-name="T29">It is proposed t</text:span>
-        <text:span text:style-name="T24">o</text:span>
-        <text:span text:style-name="T23"> order test cases that trigger failures such that diverse, interesting test cases </text:span>
-        <text:span text:style-name="T24">that trigger distinct bugs </text:span>
-        <text:span text:style-name="T23">are highly ranked </text:span>
-        <text:span text:style-name="T29">and are presented early in a list [5]</text:span>
-        <text:span text:style-name="T23">. </text:span>
-        <text:span text:style-name="T114">This can be achieved if we tame a fuzzer by adding a tool to the back end of the random-testing </text:span>
+      <text:p text:style-name="P32">
+        <text:span text:style-name="T44">Fuzzers can be frustrating to use, as they indiscriminately and repeatedly find bugs that may not be severe enough to fix right away. Therefore, an</text:span>
+        <text:span text:style-name="T39"> obvious drawback of large random test cases is that they contain much content that is probably unrelated to the bug </text:span>
+        <text:span text:style-name="T44">and it are</text:span>
+        <text:span text:style-name="T39"> difficult to debug.</text:span>
+      </text:p>
+      <text:p text:style-name="P32"/>
+      <text:p text:style-name="P32">
+        <text:span text:style-name="T44">It is proposed t</text:span>
+        <text:span text:style-name="T39">o</text:span>
+        <text:span text:style-name="T38"> order test cases that trigger failures such that diverse, interesting test cases </text:span>
+        <text:span text:style-name="T39">that trigger distinct bugs </text:span>
+        <text:span text:style-name="T38">are highly ranked </text:span>
+        <text:span text:style-name="T44">and are presented early in a list [</text:span>
+        <text:span text:style-name="T47">12</text:span>
+        <text:span text:style-name="T44">]</text:span>
+        <text:span text:style-name="T38">. </text:span>
+        <text:span text:style-name="T133">This can be achieved if we tame a fuzzer by adding a tool to the back end of the random-testing </text:span>
         <text:soft-page-break/>
-        <text:span text:style-name="T114">workflow and using techniques from machine learning to rank the test cases. A fuzzer tamer can estimate which test cases are related by a common fault by making an assumption: the more “similar” two test cases, or two executions of the compiler on those test cases, the more likely they are to stem from the same fault. A distance function maps any pair of test cases to a real number that serves as a measure of similarity.</text:span>
-      </text:p>
-      <text:p text:style-name="P26">If we first define a distance function between test cases that appropriately captures their static and dynamic characteristics and then sort the list of test cases in furthest point first (FPF) order, then the resulting list will constitute a usefully approximate solution to the fuzzer taming problem. We can lower the rank of test cases corresponding to bugs that are known to be uninteresting.</text:p>
-      <text:p text:style-name="P26">Information retrieval tasks can often benefit from normalization, which serves to decrease the importance of terms that occur very commonly, and hence convey little information. Before computing distances over feature vectors, we normalized the value of each vector element using tf-idf.</text:p>
-      <text:p text:style-name="P21"/>
+        <text:span text:style-name="T133">workflow and using techniques from machine learning to rank the test cases. A fuzzer tamer can estimate which test cases are related by a common fault by making an assumption: the more “similar” two test cases, or two executions of the compiler on those test cases, the more likely they are to stem from the same fault. A distance function maps any pair of test cases to a real number that serves as a measure of similarity.</text:span>
+      </text:p>
+      <text:p text:style-name="P22">If we first define a distance function between test cases that appropriately captures their static and dynamic characteristics and then sort the list of test cases in furthest point first (FPF) order, then the resulting list will constitute a usefully approximate solution to the fuzzer taming problem. We can lower the rank of test cases corresponding to bugs that are known to be uninteresting.</text:p>
+      <text:p text:style-name="P22">Information retrieval tasks can often benefit from normalization, which serves to decrease the importance of terms that occur very commonly, and hence convey little information. Before computing distances over feature vectors, we normalized the value of each vector element using tf-idf.</text:p>
+      <text:p text:style-name="P19"/>
       <text:h text:style-name="Heading_20_2" text:outline-level="2">
         <text:bookmark-start text:name="__RefHeading__2882_761839053"/>
-        <text:span text:style-name="T76">Directed Automated </text:span>
-        <text:span text:style-name="T77">R</text:span>
-        <text:span text:style-name="T76">andom </text:span>
-        <text:span text:style-name="T77">T</text:span>
-        <text:span text:style-name="T76">esting</text:span>
+        <text:span text:style-name="T88">Directed Automated </text:span>
+        <text:span text:style-name="T89">R</text:span>
+        <text:span text:style-name="T88">andom </text:span>
+        <text:span text:style-name="T89">T</text:span>
+        <text:span text:style-name="T88">esting</text:span>
         <text:bookmark-end text:name="__RefHeading__2882_761839053"/>
       </text:h>
-      <text:p text:style-name="P39">
-        On the one hand unit testing is very hard and expensive to perform properly, even though it can check all corner cases and provide 100% code coverage. Yet, it is also well-known that random testing usually provides low code coverage 
+      <text:p text:style-name="P34">
+        On the one hand unit testing is very hard and expensive to perform properly, even though it can check all corner cases and provide 100% code coverage. Yet, it is also well-known that random testing usually provides low code coverage and is not checking the corner cases where bugs 
+        <text:span text:style-name="T184">that are </text:span>
+        causing reliability issues are typically hidden.
+      </text:p>
+      <text:p text:style-name="P24"/>
+      <text:p text:style-name="P130">
+        For this reason, a new tool 
+        <text:span text:style-name="T184">for automatic software testing </text:span>
+        named DART is proposed [
+        <text:span text:style-name="T181">13</text:span>
+        ]. 
+        <text:span text:style-name="T184">It</text:span>
+         combines 
+        <text:span text:style-name="T184">the </text:span>
+        three 
+        <text:span text:style-name="T184">following</text:span>
+         main techniques:
+      </text:p>
+      <text:p text:style-name="P130">- automated extraction of the interface of a program with its external environment using static source-code parsing</text:p>
+      <text:p text:style-name="P130">- automatic generation of a test driver for this interface that performs random testing to simulate the most general environment the program can operate in</text:p>
+      <text:p text:style-name="P130">
+        - dynamic analysis of how the program behaves under random testing and automatic generation of new 
+        <text:span text:style-name="T184">test </text:span>
+        inputs to direct the execution along alternative program paths.
+      </text:p>
+      <text:p text:style-name="P131">
+        DART is able to dynamically 
+        <text:span text:style-name="T185">gather</text:span>
+         knowledge about the execution of the program. Starting with a random input, a DART-instrumented program calculates during an input vector for the next execution, 
+        <text:span text:style-name="T185">during each one</text:span>
+        . This vector contains values that are the solution of constraints gathered from 
+        <text:span text:style-name="T185">statements</text:span>
+         in branch statements during the previous execution. The new input vector attempts to force the execution of the program through a new path
+        <text:span text:style-name="T185">, </text:span>
         <text:s/>
-        and is not checking the corner cases where bugs causing reliability issues are typically hidden.
-      </text:p>
-      <text:p text:style-name="P28"/>
-      <text:p text:style-name="P39">For this reason, a new tool named DART is proposed [6] for automatically testing software that combines three main techniques: (1) automated extraction of the interface of a program with its external environment using static source-code parsing; (2) automatic generation of a test driver for this interface that performs random testing to simulate the most general environment the program can operate in; and (3) dynamic analysis of how the program behaves under random testing and automatic generation of new test inputs to direct systematically the execution along alternative program paths.</text:p>
-      <text:p text:style-name="P27">DART is able to dynamically gather knowledge about the execution of the program in what we call a directed search. Starting with a random input, a DART-instrumented program calculates during each execution an input vector for the next execution. This vector contains values that are the solution of symbolic constraints gathered from predicates in branch statements during the previous execution. The new input vector attempts to force the execution of the program through a new path. The goal of DART is to explore all paths in the execution tree.</text:p>
-      <text:p text:style-name="P27"/>
-      <text:h text:style-name="P83" text:outline-level="2">
+        <text:span text:style-name="T185">thus performing </text:span>
+        a directed search. The goal is to explore all paths in the execution tree.
+      </text:p>
+      <text:p text:style-name="P23"/>
+      <text:h text:style-name="P70" text:outline-level="2">
         <text:bookmark-start text:name="__RefHeading__2884_761839053"/>
         Feedback-oriented random test generation
         <text:bookmark-end text:name="__RefHeading__2884_761839053"/>
       </text:h>
-      <text:p text:style-name="P29">
-        This 
-        <text:span text:style-name="T117">proposed </text:span>
+      <text:p text:style-name="P25">
+        This
+        <text:span text:style-name="T136"> </text:span>
         technique
-        <text:span text:style-name="T117"> improves random test generation</text:span>
+        <text:span text:style-name="T136"> improves random test generation</text:span>
          incorporat
-        <text:span text:style-name="T117">ing</text:span>
+        <text:span text:style-name="T136">ing</text:span>
          feedback obtained from executing test inputs as they are created 
-        <text:span text:style-name="T117">[7]</text:span>
+        <text:span text:style-name="T136">[14]</text:span>
         . 
-        <text:span text:style-name="T117">It</text:span>
-         builds inputs incrementally by randomly selecting a method call to apply and finding arguments from among previously-constructed inputs.
-      </text:p>
-      <text:p text:style-name="P29">The result of the execution determines whether the input is redundant, illegal, contract-violating, or useful for generating more inputs. The technique outputs a test suite consisting of unit tests for the classes under test. Passing tests can be used to ensure that code contracts are preserved across program changes; failing tests (that violate one or more contract) point to potential errors that should be corrected. It retains the benefits of random testing (scalability, simplicity of implementation), avoids random testing’s pitfalls (generation of redundant or meaningless inputs), and is competitive with systematic techniques.</text:p>
-      <text:p text:style-name="P29">
+        <text:span text:style-name="T136">It</text:span>
+         builds inputs incrementally by randomly selecting a method call to apply and finding arguments from previously-constructed inputs.
+      </text:p>
+      <text:p text:style-name="P25">
+        The result of the execution determines whether the input is redundant, illegal, contract-violating, or useful for generating more inputs. The technique 
+        <text:span text:style-name="T187">then </text:span>
+        outputs a test suite consisting of unit tests for the classes under test. 
+        <text:span text:style-name="T186">From them, p</text:span>
+        assing tests can be used to ensure that code contracts are preserved across program changes 
+        <text:span text:style-name="T186">and</text:span>
+         failing tests point to potential errors that should be corrected. 
+        <text:span text:style-name="T186">While i</text:span>
+        t retains the 
+        <text:span text:style-name="T186">scalability and implementation simplicity</text:span>
+         of random testing, 
+        <text:span text:style-name="T186">it also</text:span>
+         avoids 
+        <text:span text:style-name="T186">the </text:span>
+        generation of redundant 
+        <text:span text:style-name="T186">and</text:span>
+         meaningless inputs, and is 
+        <text:span text:style-name="T186">therefore </text:span>
+        competitive with systematic techniques.
+      </text:p>
+      <text:p text:style-name="P25">
         <text:soft-page-break/>
         A method sequence, or simply sequence, is a sequence of method calls. It builds sequences incrementally, starting from an empty set of sequences. As soon as a sequence is built, it is executed to ensure that it creates non-redundant and legal objects, as specified by filters and contracts.
       </text:p>
-      <text:p text:style-name="P21"/>
-      <text:h text:style-name="P83" text:outline-level="2">
+      <text:p text:style-name="P19"/>
+      <text:h text:style-name="P70" text:outline-level="2">
         <text:bookmark-start text:name="__RefHeading__2886_761839053"/>
         Grammar-based whitebox fuzzing
         <text:bookmark-end text:name="__RefHeading__2886_761839053"/>
       </text:h>
-      <text:p text:style-name="P30">
-        <text:span text:style-name="T117">T</text:span>
-        he current effectiveness of whitebox fuzzing is limited when testing applications with highly-structured inputs 
-        <text:span text:style-name="T117">[8]</text:span>
+      <text:p text:style-name="P26">
+        <text:span text:style-name="T136">T</text:span>
+        he current effectiveness of whitebox fuzzing 
+        <text:span text:style-name="T181">[15]</text:span>
+         is limited when testing applications with highly-structured inputs 
+        <text:span text:style-name="T136">[16]</text:span>
         . The goal is to enhance whitebox fuzzing of complex structured-input applications with a grammar-based specification of their valid inputs. 
-        <text:span text:style-name="T118">Based on experiments, it is proven that grammar-based whitebox fuzzing generates higher-quality tests that exercise more code in the deeper, harder-to-test layers of the application under test.</text:span>
-      </text:p>
-      <text:p text:style-name="P21"/>
-      <text:h text:style-name="P83" text:outline-level="2">
+        <text:span text:style-name="T137">Based on experiments, it is proven that grammar-based whitebox fuzzing generates higher-quality tests that examine more code in the deeper, harder-to-test layers of the application.</text:span>
+      </text:p>
+      <text:p text:style-name="P19"/>
+      <text:h text:style-name="P70" text:outline-level="2">
         <text:bookmark-start text:name="__RefHeading__2888_761839053"/>
         Swarm testing
         <text:bookmark-end text:name="__RefHeading__2888_761839053"/>
       </text:h>
-      <text:p text:style-name="P27">
-        Swarm testing is a novel and inexpensive way to improve the diversity of test cases generated during random testing. Increased diversity leads to improved coverage and fault detection 
-        <text:span text:style-name="T117">[9]</text:span>
-        . In swarm testing, the usual practice of potentially including all features in every test case is abandoned. Rather, a large “swarm” of randomly generated configurations, each of which omits some features, is used, with configurations receiving equal resources. 
-      </text:p>
-      <text:p text:style-name="P31">Swarm testing, in contrast, uses a diverse “swarm” of test configurations, each of which deliberately omits certain API calls or input features.</text:p>
-      <text:p text:style-name="P31">Swarm testing has several important advantages. First, it is low cost: in our experience, existing random test case generators already support or can be easily adapted to support feature omission. Second, swarm testing reduces the amount of human effort that must be devoted to tuning the random tester.</text:p>
-      <text:p text:style-name="P22">
-        <text:span text:style-name="T119">Initially</text:span>
-        , when features appear together only infrequently over C
-        <text:span text:style-name="T120">i</text:span>
+      <text:p text:style-name="P132">
+        Swarm testing is a novel way to improve the 
+        <text:span text:style-name="T188">diversity</text:span>
+         of test cases generated during random testing, 
+        <text:span text:style-name="T188">that</text:span>
+        <text:span text:style-name="T188">contributes a lot </text:span>
+        to 
+        <text:span text:style-name="T188">an</text:span>
+         improved coverage and fault detection 
+        <text:span text:style-name="T136">[17]</text:span>
+        . In swarm testing, 
+        <text:span text:style-name="T188">instead of</text:span>
+         including all features in every test case, a large “swarm” of randomly generated configurations, 
+        <text:span text:style-name="T188">is used.</text:span>
+        <text:span text:style-name="T188">E</text:span>
+        ach of 
+        <text:span text:style-name="T188">them</text:span>
+         omits some features 
+        <text:span text:style-name="T188">like</text:span>
+         API calls or input features, with configurations receiving equal resources. 
+      </text:p>
+      <text:p text:style-name="P132">
+        <text:span text:style-name="T188">This technique</text:span>
+         has several important advantages. First 
+        <text:span text:style-name="T188">of all</text:span>
+         it is low cost 
+        <text:span text:style-name="T188">and secondly it </text:span>
+        reduces the amount of human effort that must be devoted to tuning the random tester. 
+        <text:span text:style-name="T188">Based on</text:span>
+         experience, existing random test case generators already support or can be easily adapted to support feature omission.
+      </text:p>
+      <text:p text:style-name="P20">
+        <text:span text:style-name="T138">Initially</text:span>
+        , when features appear together only infrequently over 
+        <text:span text:style-name="T189">a test configuration </text:span>
+        C
+        <text:span text:style-name="T139">i</text:span>
          this may lower the probability of finding the “right” test for a particular bug, but does not preclude it. Second, since other features will almost certainly be omitted from the few C
-        <text:span text:style-name="T120">i</text:span>
-        <text:span text:style-name="T121">t</text:span>
+        <text:span text:style-name="T139">i</text:span>
+        <text:span text:style-name="T140">t</text:span>
         hat do contain the right combination, the features may interact more than in C
-        <text:span text:style-name="T120">D</text:span>
-        —thus increasing the likelihood of finding the bug.
-      </text:p>
-      <text:p text:style-name="P15"/>
-      <text:h text:style-name="P84" text:outline-level="2">
+        <text:span text:style-name="T139">D</text:span>
+        , thus increasing the likelihood of finding the bug.
+      </text:p>
+      <text:p text:style-name="P13"/>
+      <text:h text:style-name="P71" text:outline-level="2">
         <text:bookmark-start text:name="__RefHeading__1905_1825736039"/>
-        <text:span text:style-name="T138">Differential</text:span>
+        <text:span text:style-name="T157">Differential</text:span>
          testing
         <text:bookmark-end text:name="__RefHeading__1905_1825736039"/>
       </text:h>
-      <text:p text:style-name="P118">
-        Regression testing is a type of software testing that seeks to uncover new software bugs, or 
-        <text:span text:style-name="T139">regressions</text:span>
-        , 
-        <text:span text:style-name="T138">after</text:span>
-         enhancements, patches or configuration changes, have been made to 
-        <text:span text:style-name="T138">a system</text:span>
-        . The intent of regression testing is to ensure that changes such as those mentioned above have not introduced new faults.
-      </text:p>
-      <text:p text:style-name="P66">
-        <text:span text:style-name="T93">Differential testing consists </text:span>
-        <text:span text:style-name="T78">a form of random testing </text:span>
-        <text:span text:style-name="T84">and</text:span>
-        <text:span text:style-name="T78"> is </text:span>
-        <text:span text:style-name="T84">used</text:span>
-        <text:span text:style-name="T78"> a</text:span>
-        <text:span text:style-name="T84">s an additional mature testing method </text:span>
-        <text:span text:style-name="T78">for large software systems </text:span>
-        <text:span text:style-name="T84">[10]</text:span>
-        <text:span text:style-name="T78">. It complements regression testing based on commercial test suites, </text:span>
-        <text:span text:style-name="T84">comparing</text:span>
-        <text:span text:style-name="T78"> </text:span>
-        <text:span text:style-name="T84">them with </text:span>
-        <text:span text:style-name="T78">locally developed </text:span>
-        <text:span text:style-name="T84">tests, </text:span>
-        <text:span text:style-name="T78">during product development and deployment. Differential testing requires that two or more comparable systems be available to the tester, </text:span>
-        <text:span text:style-name="T84">that</text:span>
-        <text:span text:style-name="T78"> are presented with an exhaustive series of mechanically generated test cases. If the results differ or one of the systems loops indefinitely or crashes, the tester has a candidate for a bug-exposing test.</text:span>
-      </text:p>
-      <text:p text:style-name="P141">In a recent work [11], a randomized test-case generator using differential testing was proposed for finding bugs in C compilers.</text:p>
-      <text:p text:style-name="P9"/>
-      <text:p text:style-name="P1"/>
-      <text:p text:style-name="P1"/>
-      <text:list xml:id="list175407999793559" text:continue-numbering="true" text:style-name="WWNum6">
+      <text:p text:style-name="P147">
+        <text:span text:style-name="T118">In a recent work [19], a randomized test-case generator using differential testing was also proposed for finding bugs in C compilers. </text:span>
+        <text:span text:style-name="T109">Differential testing consists </text:span>
+        <text:span text:style-name="T94">an additional mature </text:span>
+        <text:span text:style-name="T100">random </text:span>
+        <text:span text:style-name="T94">testing method </text:span>
+        <text:span text:style-name="T90">for large software systems </text:span>
+        <text:span text:style-name="T94">[1</text:span>
+        <text:span text:style-name="T99">8</text:span>
+        <text:span text:style-name="T94">]</text:span>
+        <text:span text:style-name="T90">. It complements regression testing based on commercial test suites, </text:span>
+        <text:span text:style-name="T94">comparing</text:span>
+        <text:span text:style-name="T90"> </text:span>
+        <text:span text:style-name="T94">them with </text:span>
+        <text:span text:style-name="T90">locally developed </text:span>
+        <text:span text:style-name="T94">tests, </text:span>
+        <text:span text:style-name="T90">during product development and deployment. </text:span>
+        <text:span text:style-name="T100">Given</text:span>
+        <text:span text:style-name="T90"> two or more </text:span>
+        <text:span text:style-name="T100">available</text:span>
+        <text:span text:style-name="T90"> systems to the tester, </text:span>
+        <text:span text:style-name="T94">th</text:span>
+        <text:span text:style-name="T100">ey</text:span>
+        <text:span text:style-name="T90"> are presented with an exhaustive series of mechanically generated test cases </text:span>
+        <text:span text:style-name="T100">and i</text:span>
+        <text:span text:style-name="T90">f the results differ, </text:span>
+        <text:span text:style-name="T100">one of them is </text:span>
+        <text:span text:style-name="T90">a candidate for a bug-exposing test.</text:span>
+      </text:p>
+      <text:p text:style-name="P7"/>
+      <text:h text:style-name="Heading_20_2" text:outline-level="2">
+        <text:bookmark-start text:name="__RefHeading__2864_449742908"/>
+        Bottom line
+        <text:bookmark-end text:name="__RefHeading__2864_449742908"/>
+      </text:h>
+      <text:p text:style-name="P107">
+        <text:span text:style-name="T164">Despite the fact that all of these techniques seem quite effective and interesting, not all of them can be implemented in the BtrFuzzer. From a first point of view, the best candidate solutions would be a dd algorithm for test-case reduction, a ranked list of bugs for the discovery of distinct ones and swarm testing for better code coverage. </text:span>
+        <text:span text:style-name="T165">A sort of directed automated random fuzzing technique could also be applied, provided that we can find a region where we can deduct that a lot of failure inducing test-cases are contained.</text:span>
+      </text:p>
+      <text:list xml:id="list22719881912465" text:continue-numbering="true" text:style-name="WWNum6">
         <text:list-item>
-          <text:h text:style-name="P145" text:outline-level="1">
+          <text:h text:style-name="P148" text:outline-level="1">
+            <text:bookmark-start text:name="__RefHeading__737_712135975"/>
             <text:bookmark-start text:name="_Toc241836973"/>
-            <text:bookmark-start text:name="__RefHeading__737_712135975"/>
             <text:soft-page-break/>
             Workplan, Tasks and Milestones
+            <text:bookmark-end text:name="__RefHeading__737_712135975"/>
             <text:bookmark-end text:name="_Toc241836973"/>
-            <text:bookmark-end text:name="__RefHeading__737_712135975"/>
           </text:h>
         </text:list-item>
       </text:list>
@@ -2958,12 +3338,16 @@
         Workplan and tasks
         <text:bookmark-end text:name="__RefHeading__2890_761839053"/>
       </text:h>
-      <text:p text:style-name="P33">
+      <text:p text:style-name="P28">
         The basic workplan for the realization of the project is shown 
-        <text:span text:style-name="T126">in the figure </text:span>
-        below. In fact, it is consisted of three main phases, composed from smaller tasks, followed by the creation of a deliverable document.
-      </text:p>
-      <text:p text:style-name="P33"/>
+        <text:span text:style-name="T143">in the figure </text:span>
+        below. In fact, i
+        <text:span text:style-name="T159">t</text:span>
+         consist
+        <text:span text:style-name="T159">s</text:span>
+         of three main phases, composed from smaller tasks, followed by the creation of a deliverable document.
+      </text:p>
+      <text:p text:style-name="P28"/>
       <table:table table:name="Table9" table:style-name="Table9">
         <table:table-column table:style-name="Table9.A"/>
         <table:table-column table:style-name="Table9.B"/>
@@ -2974,55 +3358,55 @@
         <table:table-column table:style-name="Table9.I"/>
         <table:table-row>
           <table:table-cell table:style-name="Table9.A1" office:value-type="string">
-            <text:p text:style-name="P110"/>
+            <text:p text:style-name="P96"/>
           </table:table-cell>
           <table:table-cell table:style-name="Table9.B1" office:value-type="string">
-            <text:p text:style-name="P102">Task name</text:p>
+            <text:p text:style-name="P89">Task name</text:p>
           </table:table-cell>
           <table:table-cell table:style-name="Table9.C1" office:value-type="string">
-            <text:p text:style-name="P117">17/11-28/11</text:p>
+            <text:p text:style-name="P103">17/11-28/11</text:p>
           </table:table-cell>
           <table:table-cell table:style-name="Table9.C1" table:number-columns-spanned="3" office:value-type="string">
-            <text:p text:style-name="P106">01/12/2014 – 09/01/2015</text:p>
+            <text:p text:style-name="P93">01/12/2014 – 09/01/2015</text:p>
           </table:table-cell>
           <table:covered-table-cell/>
           <table:covered-table-cell/>
           <table:table-cell table:style-name="Table9.G1" table:number-columns-spanned="3" office:value-type="string">
-            <text:p text:style-name="P105">12/01/2015 – 25/02/2015</text:p>
+            <text:p text:style-name="P92">12/01/2015 – 25/02/2015</text:p>
           </table:table-cell>
           <table:covered-table-cell/>
           <table:covered-table-cell/>
         </table:table-row>
         <table:table-row>
           <table:table-cell table:style-name="Table9.A2" office:value-type="string">
-            <text:p text:style-name="P103">
-              <text:span text:style-name="T132">Definition</text:span>
-              <text:span text:style-name="T133">phase</text:span>
+            <text:p text:style-name="P90">
+              <text:span text:style-name="T148">Definition</text:span>
+              <text:span text:style-name="T149">phase</text:span>
             </text:p>
           </table:table-cell>
           <table:table-cell table:style-name="Table9.B2" office:value-type="string">
-            <text:p text:style-name="P97">Get to grips with the topic</text:p>
-            <text:p text:style-name="P97">Study of related work</text:p>
+            <text:p text:style-name="P84">Get to grips with the topic</text:p>
+            <text:p text:style-name="P84">Study of related work</text:p>
           </table:table-cell>
           <table:table-cell table:style-name="Table9.C2" office:value-type="string">
-            <text:p text:style-name="P111">
-              <text:span text:style-name="T21">17/11-28/11</text:span>
+            <text:p text:style-name="P97">
+              <text:span text:style-name="T35">17/11-28/11</text:span>
             </text:p>
           </table:table-cell>
           <table:table-cell table:style-name="Table9.D2" office:value-type="string">
-            <text:p text:style-name="P96"/>
+            <text:p text:style-name="P83"/>
           </table:table-cell>
           <table:table-cell table:style-name="Table9.E2" office:value-type="string">
-            <text:p text:style-name="P96"/>
+            <text:p text:style-name="P83"/>
           </table:table-cell>
           <table:table-cell table:style-name="Table9.F2" office:value-type="string">
-            <text:p text:style-name="P96"/>
+            <text:p text:style-name="P83"/>
           </table:table-cell>
           <table:table-cell table:style-name="Table9.G2" office:value-type="string">
-            <text:p text:style-name="P96"/>
+            <text:p text:style-name="P83"/>
           </table:table-cell>
           <table:table-cell table:style-name="Table9.H2" office:value-type="string">
-            <text:p text:style-name="P96"/>
+            <text:p text:style-name="P83"/>
           </table:table-cell>
           <table:table-cell table:style-name="Table9.I2" office:value-type="string">
             <text:p text:style-name="Standard"/>
@@ -3030,41 +3414,41 @@
         </table:table-row>
         <table:table-row table:style-name="Table9.3">
           <table:table-cell table:style-name="Table9.A2" table:number-rows-spanned="3" office:value-type="string">
-            <text:p text:style-name="P104">
-              <text:span text:style-name="T133">Analysis</text:span>
-              <text:span text:style-name="T131"> </text:span>
-              <text:span text:style-name="T133">phase</text:span>
+            <text:p text:style-name="P91">
+              <text:span text:style-name="T149">Analysis</text:span>
+              <text:span text:style-name="T147"> </text:span>
+              <text:span text:style-name="T149">phase</text:span>
             </text:p>
           </table:table-cell>
           <table:table-cell table:style-name="Table9.B4" office:value-type="string">
-            <text:p text:style-name="P98">
+            <text:p text:style-name="P85">
               Understand BtrPlace 
-              <text:span text:style-name="T134">&amp;</text:span>
+              <text:span text:style-name="T151">&amp;</text:span>
             </text:p>
-            <text:p text:style-name="P101">understand existing fuzzer</text:p>
+            <text:p text:style-name="P88">understand existing fuzzer</text:p>
           </table:table-cell>
           <table:table-cell table:style-name="Table9.C3" office:value-type="string">
-            <text:p text:style-name="P96"/>
+            <text:p text:style-name="P83"/>
           </table:table-cell>
           <table:table-cell table:style-name="Table9.D3" office:value-type="string">
-            <text:p text:style-name="P114">
-              <text:span text:style-name="T135">0</text:span>
+            <text:p text:style-name="P100">
+              <text:span text:style-name="T152">0</text:span>
               1/12-10/12
             </text:p>
           </table:table-cell>
           <table:table-cell table:style-name="Table9.E3" office:value-type="string">
-            <text:p text:style-name="P96"/>
+            <text:p text:style-name="P83"/>
           </table:table-cell>
           <table:table-cell table:style-name="Table9.F3" office:value-type="string">
-            <text:p text:style-name="P96"/>
-            <text:p text:style-name="P100"/>
-            <text:p text:style-name="P116"/>
+            <text:p text:style-name="P83"/>
+            <text:p text:style-name="P87"/>
+            <text:p text:style-name="P102"/>
           </table:table-cell>
           <table:table-cell table:style-name="Table9.G3" office:value-type="string">
-            <text:p text:style-name="P96"/>
+            <text:p text:style-name="P83"/>
           </table:table-cell>
           <table:table-cell table:style-name="Table9.H3" office:value-type="string">
-            <text:p text:style-name="P96"/>
+            <text:p text:style-name="P83"/>
           </table:table-cell>
           <table:table-cell table:style-name="Table9.I3" office:value-type="string">
             <text:p text:style-name="Standard"/>
@@ -3073,25 +3457,25 @@
         <table:table-row table:style-name="Table9.4">
           <table:covered-table-cell/>
           <table:table-cell table:style-name="Table9.B4" office:value-type="string">
-            <text:p text:style-name="P98">State-of-the-art proposals</text:p>
+            <text:p text:style-name="P85">State-of-the-art proposals</text:p>
           </table:table-cell>
           <table:table-cell table:style-name="Table9.C4" office:value-type="string">
-            <text:p text:style-name="P96"/>
+            <text:p text:style-name="P83"/>
           </table:table-cell>
           <table:table-cell table:style-name="Table9.D4" office:value-type="string">
-            <text:p text:style-name="P115"/>
+            <text:p text:style-name="P101"/>
           </table:table-cell>
           <table:table-cell table:style-name="Table9.E4" office:value-type="string">
-            <text:p text:style-name="P114">11/12-19/12</text:p>
+            <text:p text:style-name="P100">11/12-19/12</text:p>
           </table:table-cell>
           <table:table-cell table:style-name="Table9.F4" office:value-type="string">
-            <text:p text:style-name="P96"/>
+            <text:p text:style-name="P83"/>
           </table:table-cell>
           <table:table-cell table:style-name="Table9.G4" office:value-type="string">
-            <text:p text:style-name="P96"/>
+            <text:p text:style-name="P83"/>
           </table:table-cell>
           <table:table-cell table:style-name="Table9.H4" office:value-type="string">
-            <text:p text:style-name="P96"/>
+            <text:p text:style-name="P83"/>
           </table:table-cell>
           <table:table-cell table:style-name="Table9.I4" office:value-type="string">
             <text:p text:style-name="Standard"/>
@@ -3100,25 +3484,25 @@
         <table:table-row table:style-name="Table9.4">
           <table:covered-table-cell/>
           <table:table-cell table:style-name="Table9.B5" office:value-type="string">
-            <text:p text:style-name="P98">Propose first improvement</text:p>
+            <text:p text:style-name="P85">Propose first improvement</text:p>
           </table:table-cell>
           <table:table-cell table:style-name="Table9.C5" office:value-type="string">
-            <text:p text:style-name="P96"/>
+            <text:p text:style-name="P83"/>
           </table:table-cell>
           <table:table-cell table:style-name="Table9.D5" office:value-type="string">
-            <text:p text:style-name="P115"/>
+            <text:p text:style-name="P101"/>
           </table:table-cell>
           <table:table-cell table:style-name="Table9.E5" office:value-type="string">
-            <text:p text:style-name="P96"/>
+            <text:p text:style-name="P83"/>
           </table:table-cell>
           <table:table-cell table:style-name="Table9.F5" office:value-type="string">
-            <text:p text:style-name="P114">5/1-9/1</text:p>
+            <text:p text:style-name="P100">5/1-9/1</text:p>
           </table:table-cell>
           <table:table-cell table:style-name="Table9.G5" office:value-type="string">
-            <text:p text:style-name="P96"/>
+            <text:p text:style-name="P83"/>
           </table:table-cell>
           <table:table-cell table:style-name="Table9.H5" office:value-type="string">
-            <text:p text:style-name="P96"/>
+            <text:p text:style-name="P83"/>
           </table:table-cell>
           <table:table-cell table:style-name="Table9.I5" office:value-type="string">
             <text:p text:style-name="Standard"/>
@@ -3126,395 +3510,444 @@
         </table:table-row>
         <table:table-row table:style-name="Table9.6">
           <table:table-cell table:style-name="Table9.A2" table:number-rows-spanned="2" office:value-type="string">
-            <text:p text:style-name="P104">
-              <text:span text:style-name="T133">Implementation</text:span>
-              <text:span text:style-name="T131"> </text:span>
-              <text:span text:style-name="T133">phase</text:span>
+            <text:p text:style-name="P91">
+              <text:span text:style-name="T149">Implementation</text:span>
+              <text:span text:style-name="T147"> </text:span>
+              <text:span text:style-name="T149">phas</text:span>
+              <text:span text:style-name="T150">e</text:span>
             </text:p>
           </table:table-cell>
           <table:table-cell table:style-name="Table9.B6" office:value-type="string">
-            <text:p text:style-name="P97">Implementation</text:p>
+            <text:p text:style-name="P84">Implementation</text:p>
           </table:table-cell>
           <table:table-cell table:style-name="Table9.C6" office:value-type="string">
-            <text:p text:style-name="P100"/>
+            <text:p text:style-name="P87"/>
           </table:table-cell>
           <table:table-cell table:style-name="Table9.D6" office:value-type="string">
-            <text:p text:style-name="P96"/>
+            <text:p text:style-name="P83"/>
           </table:table-cell>
           <table:table-cell table:style-name="Table9.E6" office:value-type="string">
-            <text:p text:style-name="P96"/>
+            <text:p text:style-name="P83"/>
           </table:table-cell>
           <table:table-cell table:style-name="Table9.F6" office:value-type="string">
-            <text:p text:style-name="P96"/>
+            <text:p text:style-name="P83"/>
           </table:table-cell>
           <table:table-cell table:style-name="Table9.G6" office:value-type="string">
-            <text:p text:style-name="P113">12/1-30/1</text:p>
+            <text:p text:style-name="P99">12/1-30/1</text:p>
           </table:table-cell>
           <table:table-cell table:style-name="Table9.H6" office:value-type="string">
-            <text:p text:style-name="P107"/>
+            <text:p text:style-name="P94"/>
           </table:table-cell>
           <table:table-cell table:style-name="Table9.I6" office:value-type="string">
             <text:p text:style-name="Standard"/>
           </table:table-cell>
         </table:table-row>
-        <table:table-row>
+        <table:table-row table:style-name="Table9.7">
           <table:covered-table-cell/>
           <table:table-cell table:style-name="Table9.B7" office:value-type="string">
-            <text:p text:style-name="P99">
+            <text:p text:style-name="P86">
               Further improvement 
-              <text:span text:style-name="T134">&amp;</text:span>
+              <text:span text:style-name="T151">&amp;</text:span>
             </text:p>
-            <text:p text:style-name="P99">
-              <text:span text:style-name="T134">f</text:span>
+            <text:p text:style-name="P86">
+              <text:span text:style-name="T151">f</text:span>
               inal report preparation
             </text:p>
           </table:table-cell>
           <table:table-cell table:style-name="Table9.C7" office:value-type="string">
-            <text:p text:style-name="P100"/>
+            <text:p text:style-name="P87"/>
           </table:table-cell>
           <table:table-cell table:style-name="Table9.D7" office:value-type="string">
-            <text:p text:style-name="P96"/>
+            <text:p text:style-name="P83"/>
           </table:table-cell>
           <table:table-cell table:style-name="Table9.E7" office:value-type="string">
-            <text:p text:style-name="P96"/>
+            <text:p text:style-name="P83"/>
           </table:table-cell>
           <table:table-cell table:style-name="Table9.F7" office:value-type="string">
-            <text:p text:style-name="P96"/>
+            <text:p text:style-name="P83"/>
           </table:table-cell>
           <table:table-cell table:style-name="Table9.G7" office:value-type="string">
-            <text:p text:style-name="P96"/>
+            <text:p text:style-name="P83"/>
           </table:table-cell>
           <table:table-cell table:style-name="Table9.H7" office:value-type="string">
-            <text:p text:style-name="P96"/>
+            <text:p text:style-name="P83"/>
           </table:table-cell>
           <table:table-cell table:style-name="Table9.I7" office:value-type="string">
-            <text:p text:style-name="P112">
+            <text:p text:style-name="P98">
               1
-              <text:span text:style-name="T135">6</text:span>
+              <text:span text:style-name="T152">6</text:span>
               /
-              <text:span text:style-name="T135">2</text:span>
+              <text:span text:style-name="T152">2</text:span>
               -
-              <text:span text:style-name="T135">24</text:span>
+              <text:span text:style-name="T152">24</text:span>
               /
-              <text:span text:style-name="T135">2</text:span>
+              <text:span text:style-name="T152">2</text:span>
             </text:p>
           </table:table-cell>
         </table:table-row>
       </table:table>
-      <text:p text:style-name="P56"/>
-      <text:p text:style-name="P52">
-        <text:span text:style-name="T115">In more detail, </text:span>
+      <text:p text:style-name="P50"/>
+      <text:p text:style-name="P46">
+        <text:span text:style-name="T134">In more detail, </text:span>
         the individual tasks of each phase, 
-        <text:span text:style-name="T115">are organized as following. In our case, a full-time working week means 5 full-days of work and part-time working week is 3 half-days of work.</text:span>
-      </text:p>
-      <text:p text:style-name="P55"/>
-      <text:p text:style-name="P57">
+        <text:span text:style-name="T134">are organized as following. In our case, a full-time working week means 5 full-days of work and part-time working week is 3 half-days of work.</text:span>
+      </text:p>
+      <text:p text:style-name="P49"/>
+      <text:p text:style-name="P51">
         Problem Definition and Understanding phase
-        <text:span text:style-name="T50"> </text:span>
-        <text:span text:style-name="T54">(</text:span>
-        <text:span text:style-name="T50">17/11 – 28/11</text:span>
-        <text:span text:style-name="T54">)</text:span>
-      </text:p>
-      <text:p text:style-name="P50">
-        <text:span text:style-name="T27">For th</text:span>
-        <text:span text:style-name="T28">is phase one week</text:span>
-        <text:span text:style-name="T27"> </text:span>
-        <text:span text:style-name="T28">in </text:span>
-        <text:span text:style-name="T27">parallel with exams and one </text:span>
-        <text:span text:style-name="T30">week of </text:span>
-        <text:span text:style-name="T27">full-</text:span>
-        <text:span text:style-name="T30">time</text:span>
-        <text:span text:style-name="T27"> are dedicated. The main objective at the end of this phase is the writing of </text:span>
-        <text:span text:style-name="T28">the</text:span>
-        <text:span text:style-name="T27"> </text:span>
-        <text:span text:style-name="T26">Description of </text:span>
-        <text:span text:style-name="T27">W</text:span>
-        <text:span text:style-name="T26">ork </text:span>
-        <text:span text:style-name="T30">deliverable</text:span>
-        <text:span text:style-name="T26">. </text:span>
-        <text:span text:style-name="T28">The subtasks are the following:</text:span>
-      </text:p>
-      <text:list xml:id="list9106489322086323566" text:style-name="L9">
+        <text:span text:style-name="T65"> </text:span>
+        <text:span text:style-name="T69">(</text:span>
+        <text:span text:style-name="T65">17/11 – 28/11</text:span>
+        <text:span text:style-name="T69">)</text:span>
+      </text:p>
+      <text:p text:style-name="P44">
+        <text:span text:style-name="T42">For th</text:span>
+        <text:span text:style-name="T43">is phase one week</text:span>
+        <text:span text:style-name="T42"> </text:span>
+        <text:span text:style-name="T43">in </text:span>
+        <text:span text:style-name="T42">parallel with exams and one </text:span>
+        <text:span text:style-name="T45">week of </text:span>
+        <text:span text:style-name="T42">full-</text:span>
+        <text:span text:style-name="T45">time</text:span>
+        <text:span text:style-name="T42"> are dedicated. The main objective at the end of this phase is the writing of </text:span>
+        <text:span text:style-name="T43">the</text:span>
+        <text:span text:style-name="T42"> </text:span>
+        <text:span text:style-name="T41">Description of </text:span>
+        <text:span text:style-name="T42">W</text:span>
+        <text:span text:style-name="T41">ork </text:span>
+        <text:span text:style-name="T45">deliverable</text:span>
+        <text:span text:style-name="T41">. </text:span>
+        <text:span text:style-name="T43">The subtasks are the following:</text:span>
+      </text:p>
+      <text:list xml:id="list5613912873204154790" text:style-name="L9">
         <text:list-item>
-          <text:p text:style-name="P138">Getting to grips with the topic.</text:p>
-          <text:p text:style-name="P129">
-            <text:span text:style-name="T28">This task</text:span>
-            <text:span text:style-name="T27"> basically contain</text:span>
-            <text:span text:style-name="T28">s</text:span>
-            <text:span text:style-name="T27"> the understanding of the framework and the context of the project, its main challenges and goals and the motivation for working on it. </text:span>
+          <text:p text:style-name="P134">Getting to grips with the topic.</text:p>
+          <text:p text:style-name="P114">
+            <text:span text:style-name="T43">This task</text:span>
+            <text:span text:style-name="T42"> basically contain</text:span>
+            <text:span text:style-name="T43">s</text:span>
+            <text:span text:style-name="T42"> the understanding of the framework and the context of the project, its main challenges and goals and the motivation for working on it. </text:span>
           </text:p>
         </text:list-item>
         <text:list-item>
-          <text:p text:style-name="P138">Reading some related work for tackling relevant problems.</text:p>
-          <text:p text:style-name="P129">
-            <text:span text:style-name="T27">The studying of relevant published work and papers to tackle similar problems is </text:span>
-            <text:span text:style-name="T28">the</text:span>
-            <text:span text:style-name="T27"> essential </text:span>
-            <text:span text:style-name="T28">part of this task</text:span>
-            <text:span text:style-name="T27">.</text:span>
+          <text:p text:style-name="P134">Reading some related work for tackling relevant problems.</text:p>
+          <text:p text:style-name="P114">
+            <text:span text:style-name="T42">The studying of relevant published work and papers to tackle similar problems is </text:span>
+            <text:span text:style-name="T43">the</text:span>
+            <text:span text:style-name="T42"> essential </text:span>
+            <text:span text:style-name="T43">part of this task</text:span>
+            <text:span text:style-name="T42">.</text:span>
           </text:p>
         </text:list-item>
       </text:list>
-      <text:p text:style-name="P16"/>
-      <text:p text:style-name="P58">
-        <text:span text:style-name="T42">Analysis phase</text:span>
-        <text:span text:style-name="T56"> (01/12 – 09/01)</text:span>
-      </text:p>
-      <text:p text:style-name="P50">
-        <text:span text:style-name="T27">For th</text:span>
-        <text:span text:style-name="T28">is phase one week</text:span>
-        <text:span text:style-name="T27"> </text:span>
-        <text:span text:style-name="T30">of full-time work </text:span>
-        <text:span text:style-name="T27">and </text:span>
-        <text:span text:style-name="T28">three</text:span>
-        <text:span text:style-name="T27"> week</text:span>
-        <text:span text:style-name="T28">s</text:span>
-        <text:span text:style-name="T27"> </text:span>
-        <text:span text:style-name="T28">of </text:span>
-        <text:span text:style-name="T30">part-time</text:span>
-        <text:span text:style-name="T25"> work</text:span>
-        <text:span text:style-name="T28"> </text:span>
-        <text:span text:style-name="T27">are dedicated. </text:span>
-        <text:span text:style-name="T28">The main objective is the deeper understanding of the project and the tools </text:span>
-        <text:span text:style-name="T30">and </text:span>
-        <text:span text:style-name="T28">software used, the analysis of the problem and comparison with solutions proposed for relevant problems and the proposal of a feasible solution for this case. At the end of this phase a midterm deliverable is going to be prepared with the proposal that is going to be implemented. The individual tasks are the following:</text:span>
-      </text:p>
-      <text:list xml:id="list7747827883867959250" text:style-name="L10">
+      <text:p text:style-name="P14"/>
+      <text:p text:style-name="P52">
+        <text:span text:style-name="T58">Analysis phase</text:span>
+        <text:span text:style-name="T71"> (01/12 – 09/01)</text:span>
+      </text:p>
+      <text:p text:style-name="P44">
+        <text:span text:style-name="T42">For th</text:span>
+        <text:span text:style-name="T43">is phase one week</text:span>
+        <text:span text:style-name="T42"> </text:span>
+        <text:span text:style-name="T45">of full-time work </text:span>
+        <text:span text:style-name="T42">and </text:span>
+        <text:span text:style-name="T43">three</text:span>
+        <text:span text:style-name="T42"> week</text:span>
+        <text:span text:style-name="T43">s</text:span>
+        <text:span text:style-name="T42"> </text:span>
+        <text:span text:style-name="T43">of </text:span>
+        <text:span text:style-name="T45">part-time</text:span>
+        <text:span text:style-name="T40"> work</text:span>
+        <text:span text:style-name="T43"> </text:span>
+        <text:span text:style-name="T42">are dedicated. </text:span>
+        <text:span text:style-name="T43">The main objective is the deeper understanding of the project and the tools </text:span>
+        <text:span text:style-name="T45">and </text:span>
+        <text:span text:style-name="T43">software used, the analysis of the problem and comparison with solutions proposed for relevant problems and the proposal of a feasible solution for this case. At the end of this phase a midterm deliverable is going to be prepared with the proposal that is going to be implemented. The individual tasks are the following:</text:span>
+      </text:p>
+      <text:list xml:id="list7611454746496190218" text:style-name="L10">
         <text:list-item>
-          <text:p text:style-name="P139">
+          <text:p text:style-name="P135">
             <text:soft-page-break/>
-            <text:span text:style-name="T40">Understanding how the BtrPlace VM scheduler works – Installation &amp; hands-on experience</text:span>
-            <text:span text:style-name="T55"> (full-</text:span>
-            <text:span text:style-name="T60">time</text:span>
-            <text:span text:style-name="T59"> </text:span>
-            <text:span text:style-name="T55">1/12- </text:span>
-            <text:span text:style-name="T59">3</text:span>
-            <text:span text:style-name="T55">/12).</text:span>
+            <text:span text:style-name="T56">Understanding how the BtrPlace VM scheduler works – Installation &amp; hands-on experience</text:span>
+            <text:span text:style-name="T70"> (full-</text:span>
+            <text:span text:style-name="T74">time</text:span>
+            <text:span text:style-name="T73"> </text:span>
+            <text:span text:style-name="T70">1/12- </text:span>
+            <text:span text:style-name="T73">3</text:span>
+            <text:span text:style-name="T70">/12).</text:span>
           </text:p>
-          <text:p text:style-name="P130">
+          <text:p text:style-name="P115">
             The basic goal is to understand how the scheduler reconfigures the deployment and assigns V
-            <text:span text:style-name="T116">M</text:span>
+            <text:span text:style-name="T135">M</text:span>
             s to the physical nodes and the relevant mechanisms. Installation of the scheduler and some first tests using the existing fuzzer.
           </text:p>
         </text:list-item>
         <text:list-item>
-          <text:p text:style-name="P139">
-            <text:span text:style-name="T62">Understanding of how the existing fuzzer of the BtrPlace scheduler works</text:span>
-            <text:span text:style-name="T54"> (</text:span>
-            <text:span text:style-name="T59">full-</text:span>
-            <text:span text:style-name="T60">time 4/12-5/12</text:span>
-            <text:span text:style-name="T59"> and </text:span>
-            <text:span text:style-name="T60">part-time</text:span>
-            <text:span text:style-name="T54"> </text:span>
-            <text:span text:style-name="T60">8</text:span>
-            <text:span text:style-name="T54">/12 – 1</text:span>
-            <text:span text:style-name="T59">0</text:span>
-            <text:span text:style-name="T54">/12).</text:span>
+          <text:p text:style-name="P135">
+            <text:span text:style-name="T76">Understanding of how the existing fuzzer of the BtrPlace scheduler works</text:span>
+            <text:span text:style-name="T69"> (</text:span>
+            <text:span text:style-name="T73">full-</text:span>
+            <text:span text:style-name="T74">time 4/12-5/12</text:span>
+            <text:span text:style-name="T73"> and </text:span>
+            <text:span text:style-name="T74">part-time</text:span>
+            <text:span text:style-name="T69"> </text:span>
+            <text:span text:style-name="T74">8</text:span>
+            <text:span text:style-name="T69">/12 – 1</text:span>
+            <text:span text:style-name="T73">0</text:span>
+            <text:span text:style-name="T69">/12).</text:span>
           </text:p>
-          <text:p text:style-name="P131">
+          <text:p text:style-name="P116">
             It requires the comprehension of the current BtrPlace fuzzer algorithm, by running into its implementation code. 
-            <text:span text:style-name="T130">Find s</text:span>
+            <text:span text:style-name="T146">Find s</text:span>
             ome corner points of the scheduler that need more extensive testing and that could hide bugs.
           </text:p>
         </text:list-item>
         <text:list-item>
-          <text:p text:style-name="P139">
-            <text:span text:style-name="T62">Understanding of state-of-the art proposals and checking if and how they can work in the BtrPlace scheduler</text:span>
-            <text:span text:style-name="T54"> (</text:span>
-            <text:span text:style-name="T60">part-time </text:span>
-            <text:span text:style-name="T54">1</text:span>
-            <text:span text:style-name="T59">1</text:span>
-            <text:span text:style-name="T54">/12-19/12).</text:span>
+          <text:p text:style-name="P135">
+            <text:span text:style-name="T76">Understanding of state-of-the art proposals and checking if and how they can work in the BtrPlace scheduler</text:span>
+            <text:span text:style-name="T69"> (</text:span>
+            <text:span text:style-name="T74">part-time </text:span>
+            <text:span text:style-name="T69">1</text:span>
+            <text:span text:style-name="T73">1</text:span>
+            <text:span text:style-name="T69">/12-19/12).</text:span>
           </text:p>
-          <text:p text:style-name="P130">Analysis of some proposals in recent papers and comparison between them. Check which of them can be feasible solutions for the BtrPlace fuzzer.</text:p>
+          <text:p text:style-name="P115">Analysis of some proposals in recent papers and comparison between them. Check which of them can be feasible solutions for the BtrPlace fuzzer.</text:p>
         </text:list-item>
         <text:list-item>
-          <text:p text:style-name="P132">
-            <text:span text:style-name="T44">Propose a first improvement on the BtrPlace fuzzer, combining some state-of-the-art proposals and adapting them to our project</text:span>
-            <text:span text:style-name="T54"> (</text:span>
-            <text:span text:style-name="T60">part-time</text:span>
-            <text:span text:style-name="T54"> 5/1 – 9/1).</text:span>
+          <text:p text:style-name="P117">
+            <text:span text:style-name="T60">Propose a first improvement on the BtrPlace fuzzer, combining some state-of-the-art proposals and adapting them to our project</text:span>
+            <text:span text:style-name="T69"> (</text:span>
+            <text:span text:style-name="T74">part-time</text:span>
+            <text:span text:style-name="T69"> 5/1 – 9/1).</text:span>
           </text:p>
-          <text:p text:style-name="P133">Based on a proposal for fuzzing or a combination of more, propose a feasible solution for our case.</text:p>
+          <text:p text:style-name="P118">Based on a proposal for fuzzing or a combination of more, propose a feasible solution for our case.</text:p>
         </text:list-item>
       </text:list>
-      <text:p text:style-name="P34"/>
-      <text:p text:style-name="P40">
-        <text:span text:style-name="T46">Implementation phase</text:span>
-        <text:span text:style-name="T51"> </text:span>
-        <text:span text:style-name="T52">(12/01 – 25/02)</text:span>
-      </text:p>
-      <text:p text:style-name="P41">
-        <text:span text:style-name="T126">As the appearance of obstacles and difficulties during this phase is highly possible, the time period required for the implementation task can be reconfigured and extended. </text:span>
+      <text:p text:style-name="P29"/>
+      <text:p text:style-name="P35">
+        <text:span text:style-name="T62">Implementation phase</text:span>
+        <text:span text:style-name="T66"> </text:span>
+        <text:span text:style-name="T67">(12/01 – 25/02)</text:span>
+      </text:p>
+      <text:p text:style-name="P36">
+        <text:span text:style-name="T143">As the appearance of obstacles and difficulties during this phase is highly possible, the time period required for the implementation task can be reconfigured and extended. </text:span>
         At the end of this period there are scheduled exams, so the progress will slow down. 
-        <text:span text:style-name="T63">No work is scheduled during the exam period (which is between 2/2 and 13/2). However, it is possible that this task will start earlier if the previous tasks are evolving well, or even in parallel. In case of difficulties, there will be an extra meeting arranged with the supervisors of the project. At the end, the final report will be delivered and a presentation will be given.</text:span>
-      </text:p>
-      <text:list xml:id="list7975243097988307890" text:style-name="L11">
+        <text:span text:style-name="T77">No work is scheduled during the exam period (which is between 2/2 and 13/2). However, it is possible that this task will start earlier if the previous tasks are evolving well, or even in parallel. In case of difficulties, there will be an extra meeting arranged with the supervisors of the project. At the end, the final report will be delivered and a presentation will be given.</text:span>
+      </text:p>
+      <text:list xml:id="list4896935275359053671" text:style-name="L11">
         <text:list-item>
-          <text:p text:style-name="P134">
-            <text:span text:style-name="T45">Implementation of the proposed solution – </text:span>
-            <text:span text:style-name="T43">improvement of</text:span>
-            <text:span text:style-name="T45"> the </text:span>
-            <text:span text:style-name="T43">existing fuzzer of the </text:span>
-            <text:span text:style-name="T45">BtrPlace</text:span>
-            <text:span text:style-name="T55"> </text:span>
-            <text:span text:style-name="T53">(</text:span>
-            <text:span text:style-name="T60">part-time</text:span>
-            <text:span text:style-name="T53"> 12/1-30/1)</text:span>
-            <text:span text:style-name="T55">.</text:span>
+          <text:p text:style-name="P119">
+            <text:span text:style-name="T61">Implementation of the proposed solution – </text:span>
+            <text:span text:style-name="T59">improvement of</text:span>
+            <text:span text:style-name="T61"> the </text:span>
+            <text:span text:style-name="T59">existing fuzzer of the </text:span>
+            <text:span text:style-name="T61">BtrPlace</text:span>
+            <text:span text:style-name="T70"> </text:span>
+            <text:span text:style-name="T68">(</text:span>
+            <text:span text:style-name="T74">part-time</text:span>
+            <text:span text:style-name="T68"> 12/1-30/1)</text:span>
+            <text:span text:style-name="T70">.</text:span>
           </text:p>
-          <text:p text:style-name="P135">
+          <text:p text:style-name="P120">
             Integration of the proposed solution in the fuzzer of the BtrPlace.
-            <text:span text:style-name="T63"> </text:span>
+            <text:span text:style-name="T77"> </text:span>
           </text:p>
         </text:list-item>
         <text:list-item>
-          <text:p text:style-name="P134">
-            <text:span text:style-name="T48">Discussion of p</text:span>
-            <text:span text:style-name="T47">ossible further imp</text:span>
-            <text:span text:style-name="T43">r</text:span>
-            <text:span text:style-name="T47">ovement. </text:span>
-            <text:span text:style-name="T48">A</text:span>
-            <text:span text:style-name="T47"> more mature solution </text:span>
-            <text:span text:style-name="T48">proposed </text:span>
-            <text:span text:style-name="T43">in theory.</text:span>
+          <text:p text:style-name="P119">
+            <text:span text:style-name="T64">Discussion of p</text:span>
+            <text:span text:style-name="T63">ossible further imp</text:span>
+            <text:span text:style-name="T59">r</text:span>
+            <text:span text:style-name="T63">ovement. </text:span>
+            <text:span text:style-name="T64">A</text:span>
+            <text:span text:style-name="T63"> more mature solution </text:span>
+            <text:span text:style-name="T64">proposed </text:span>
+            <text:span text:style-name="T59">in theory.</text:span>
           </text:p>
         </text:list-item>
         <text:list-item>
-          <text:p text:style-name="P140">
+          <text:p text:style-name="P136">
             Writing of the final report – Results – Evaluation (full-
-            <text:span text:style-name="T129">time</text:span>
+            <text:span text:style-name="T145">time</text:span>
              16/2 – 24/2).
           </text:p>
-          <text:p text:style-name="P136">Preparation of the final document that contains the results, an evaluation of them and topics for future improvement.</text:p>
+          <text:p text:style-name="P121">Preparation of the final document that contains the results, an evaluation of them and topics for future improvement.</text:p>
         </text:list-item>
       </text:list>
-      <text:p text:style-name="P6"/>
+      <text:p text:style-name="P5"/>
       <text:h text:style-name="Heading_20_2" text:outline-level="2">
         <text:bookmark-start text:name="__RefHeading__2892_761839053"/>
         Deliverables
         <text:bookmark-end text:name="__RefHeading__2892_761839053"/>
       </text:h>
-      <text:p text:style-name="P32">After the completion of each phase, a deliverable is sent to the supervisors and the reviewer of the project. The final report will be accompanied by a presentation on the work done. The exact dates, as estimated currently, are shown below:</text:p>
-      <text:p text:style-name="P32"/>
+      <text:p text:style-name="P27">After the completion of each phase, a deliverable is sent to the supervisors and the reviewer of the project. The final report will be accompanied by a presentation on the work done. The exact dates, as estimated currently, are shown below:</text:p>
+      <text:p text:style-name="P27"/>
       <table:table table:name="Table8" table:style-name="Table8">
         <table:table-column table:style-name="Table8.A"/>
         <table:table-column table:style-name="Table8.B"/>
         <table:table-row table:style-name="Table8.1">
           <table:table-cell table:style-name="Table8.A1" office:value-type="string">
-            <text:p text:style-name="P49">Deliverables</text:p>
+            <text:p text:style-name="P43">Deliverables</text:p>
           </table:table-cell>
           <table:table-cell table:style-name="Table8.B1" office:value-type="string">
-            <text:p text:style-name="P48">Date</text:p>
+            <text:p text:style-name="P42">Date</text:p>
           </table:table-cell>
         </table:table-row>
         <table:table-row>
           <table:table-cell table:style-name="Table8.A3" office:value-type="string">
-            <text:p text:style-name="P53">
+            <text:p text:style-name="P47">
               Description of 
-              <text:span text:style-name="T61">W</text:span>
+              <text:span text:style-name="T75">W</text:span>
               ork
             </text:p>
           </table:table-cell>
           <table:table-cell table:style-name="Table8.B3" office:value-type="string">
-            <text:p text:style-name="P95">28/11/2014</text:p>
+            <text:p text:style-name="P82">28/11/2014</text:p>
           </table:table-cell>
         </table:table-row>
         <table:table-row>
           <table:table-cell table:style-name="Table8.A3" office:value-type="string">
-            <text:p text:style-name="P54">Problem Analysis (Mid-term deliverable)</text:p>
+            <text:p text:style-name="P48">Problem Analysis (Mid-term deliverable)</text:p>
           </table:table-cell>
           <table:table-cell table:style-name="Table8.B3" office:value-type="string">
-            <text:p text:style-name="P95">09/01/2015</text:p>
+            <text:p text:style-name="P82">09/01/2015</text:p>
           </table:table-cell>
         </table:table-row>
         <table:table-row>
           <table:table-cell table:style-name="Table8.A4" office:value-type="string">
-            <text:p text:style-name="P51">Final Report</text:p>
+            <text:p text:style-name="P45">Final Report</text:p>
           </table:table-cell>
           <table:table-cell table:style-name="Table8.B4" office:value-type="string">
-            <text:p text:style-name="P95">25/02/2015</text:p>
+            <text:p text:style-name="P82">25/02/2015</text:p>
           </table:table-cell>
         </table:table-row>
       </table:table>
-      <text:p text:style-name="P37"/>
-      <text:list xml:id="list175409661845538" text:continue-list="list175407999793559" text:style-name="WWNum6">
+      <text:p text:style-name="P32"/>
+      <text:list xml:id="list22720405137689" text:continue-list="list22719881912465" text:style-name="WWNum6">
         <text:list-item>
-          <text:h text:style-name="P145" text:outline-level="1">
+          <text:h text:style-name="P148" text:outline-level="1">
+            <text:bookmark-start text:name="__RefHeading__739_712135975"/>
             <text:bookmark-start text:name="_Toc241836974"/>
-            <text:bookmark-start text:name="__RefHeading__739_712135975"/>
             <text:soft-page-break/>
             Bibliography
+            <text:bookmark-end text:name="__RefHeading__739_712135975"/>
             <text:bookmark-end text:name="_Toc241836974"/>
-            <text:bookmark-end text:name="__RefHeading__739_712135975"/>
           </text:h>
         </text:list-item>
       </text:list>
       <text:p text:style-name="P1"/>
-      <text:p text:style-name="P16">
-        <text:span text:style-name="T71">[1] </text:span>
+      <text:p text:style-name="P14">
+        <text:span text:style-name="T83">[1] </text:span>
         Hermenier, Fabien, Julia Lawall, and Gilles Muller. "Btrplace: A flexible consolidation manager for highly available applications." 
-        <text:span text:style-name="T69">IEEE Transactions on dependable and Secure Computing</text:span>
+        <text:span text:style-name="T81">IEEE Transactions on dependable and Secure Computing</text:span>
          (2013): 1.
       </text:p>
-      <text:p text:style-name="P16">
-        <text:span text:style-name="T72">[2] </text:span>
-        Zeller, Andreas, and Ralf Hildebrandt. "Simplifying and isolating failure-inducing input." 
-        <text:span text:style-name="T69">Software Engineering, IEEE Transactions on</text:span>
+      <text:p text:style-name="P139">
+        <text:span text:style-name="T112">[2] </text:span>
+        <text:span text:style-name="T90">OpenStack Nova: </text:span>
+        <text:bookmark text:name="ir000020"/>
+        <text:a xlink:type="simple" xlink:href="http://nova.openstack.org/">
+          <text:span text:style-name="T90">http://nova.openstack.org/</text:span>
+        </text:a>
+      </text:p>
+      <text:p text:style-name="P140">
+        [3] 
+        <text:span text:style-name="T182">Nova open bugs: </text:span>
+        <text:a xlink:type="simple" xlink:href="https://bugs.launchpad.net/nova/+bugs?field.tag=scheduler">https://bugs.launchpad.net/nova/+bugs?field.tag=scheduler</text:a>
+      </text:p>
+      <text:p text:style-name="P140">
+        [4] 
+        <text:span text:style-name="T182">BtrPlace bugs: </text:span>
+        <text:a xlink:type="simple" xlink:href="https://github.com/btrplace/scheduler/issues">https://github.com/btrplace/scheduler/issues</text:a>
+      </text:p>
+      <text:p text:style-name="P141">
+        [5] 
+        <text:a xlink:type="simple" xlink:href="https://github.com/btrplace/scheduler/issues/43">https://github.com/btrplace/scheduler/issues/43</text:a>
+      </text:p>
+      <text:p text:style-name="P141">
+        [6] 
+        <text:a xlink:type="simple" xlink:href="https://github.com/btrplace/scheduler/issues/25">https://github.com/btrplace/scheduler/issues/25</text:a>
+      </text:p>
+      <text:p text:style-name="P141">
+        [7] 
+        <text:a xlink:type="simple" xlink:href="https://github.com/btrplace/scheduler/issues/12">https://github.com/btrplace/scheduler/issues/12</text:a>
+      </text:p>
+      <text:p text:style-name="P142">
+        <text:span text:style-name="T170">[8] </text:span>
+        <text:a xlink:type="simple" xlink:href="https://github.com/btrplace/scheduler/issues/18">
+          <text:span text:style-name="T170">https://github.com/btrplace/scheduler/issues/18</text:span>
+        </text:a>
+      </text:p>
+      <text:p text:style-name="P14">
+        <text:span text:style-name="T166">[</text:span>
+        <text:span text:style-name="T167">9</text:span>
+        <text:span text:style-name="T166">] </text:span>
+        <text:span text:style-name="T162">Zeller, Andreas, and Ralf Hildebrandt.</text:span>
+         "Simplifying and isolating failure-inducing input." 
+        <text:span text:style-name="T81">Software Engineering, IEEE Transactions on</text:span>
          28.2 (2002): 183-200.
       </text:p>
-      <text:p text:style-name="P35">
-        <text:span text:style-name="T70">[3] </text:span>
+      <text:p text:style-name="P30">
+        <text:span text:style-name="T82">[10] </text:span>
         Misherghi, Ghassan, and Zhendong Su. "HDD: hierarchical delta debugging." 
-        <text:span text:style-name="T69">Proceedings of the 28th international conference on Software engineering</text:span>
+        <text:span text:style-name="T81">Proceedings of the 28th international conference on Software engineering</text:span>
         . ACM, 2006.
       </text:p>
-      <text:p text:style-name="P64">
-        <text:span text:style-name="T92">[4] </text:span>
-        <text:span text:style-name="T78">Agrawal, Hiralal, Richard A. DeMillo, and Eugene H. Spafford. "Debugging with dynamic slicing and backtracking." </text:span>
-        <text:span text:style-name="T98">Software: Practice and Experience</text:span>
-        <text:span text:style-name="T78"> 23.6 (1993): 589-616.</text:span>
-      </text:p>
-      <text:p text:style-name="P35">
-        <text:span text:style-name="T75">[5] </text:span>
+      <text:p text:style-name="P57">
+        <text:span text:style-name="T108">[</text:span>
+        <text:span text:style-name="T113">11</text:span>
+        <text:span text:style-name="T108">] </text:span>
+        <text:span text:style-name="T90">Agrawal, Hiralal, Richard A. DeMillo, and Eugene H. Spafford. "Debugging with dynamic slicing and backtracking." </text:span>
+        <text:span text:style-name="T119">Software: Practice and Experience</text:span>
+        <text:span text:style-name="T90"> 23.6 (1993): 589-616.</text:span>
+      </text:p>
+      <text:p text:style-name="P30">
+        <text:span text:style-name="T87">[12] </text:span>
         Chen, Yang, et al. "Taming compiler fuzzers." 
-        <text:span text:style-name="T69">ACM SIGPLAN Notices</text:span>
+        <text:span text:style-name="T81">ACM SIGPLAN Notices</text:span>
         . Vol. 48. No. 6. ACM, 2013.
       </text:p>
-      <text:p text:style-name="P36">
-        <text:span text:style-name="T70">[6] </text:span>
+      <text:p text:style-name="P31">
+        <text:span text:style-name="T82">[13] </text:span>
         Godefroid, Patrice, Nils Klarlund, and Koushik Sen. "DART: directed automated random testing." 
-        <text:span text:style-name="T69">ACM Sigplan Notices</text:span>
+        <text:span text:style-name="T81">ACM Sigplan Notices</text:span>
         . Vol. 40. No. 6. ACM, 2005.
       </text:p>
-      <text:p text:style-name="P36">
-        <text:span text:style-name="T70">[7} </text:span>
+      <text:p text:style-name="P31">
+        <text:span text:style-name="T82">[14} </text:span>
         Pacheco, Carlos, et al. "Feedback-directed random test generation." 
-        <text:span text:style-name="T69">Software Engineering, 2007. ICSE 2007. 29th International Conference on</text:span>
+        <text:span text:style-name="T81">Software Engineering, 2007. ICSE 2007. 29th International Conference on</text:span>
         . IEEE, 2007.
       </text:p>
-      <text:p text:style-name="P36">
-        <text:span text:style-name="T70">[8] </text:span>
+      <text:p text:style-name="P129">
+        [15] 
+        <text:span text:style-name="T182">Whitebox testing: </text:span>
+        <text:a xlink:type="simple" xlink:href="http://en.wikipedia.org/wiki/White-box_testing">
+          <text:span text:style-name="T182">http://en.wikipedia.org/wiki/White-box_testing</text:span>
+        </text:a>
+      </text:p>
+      <text:p text:style-name="P31">
+        <text:span text:style-name="T82">[16] </text:span>
         Godefroid, Patrice, Adam Kiezun, and Michael Y. Levin. "Grammar-based whitebox fuzzing." 
-        <text:span text:style-name="T69">ACM Sigplan Notices</text:span>
+        <text:span text:style-name="T81">ACM Sigplan Notices</text:span>
         . Vol. 43. No. 6. ACM, 2008.
       </text:p>
-      <text:p text:style-name="P36">
-        <text:span text:style-name="T70">[9] </text:span>
+      <text:p text:style-name="P31">
+        <text:span text:style-name="T82">[17] </text:span>
         Groce, Alex, et al. "Swarm testing." 
-        <text:span text:style-name="T69">Proceedings of the 2012 International Symposium on Software Testing and Analysis</text:span>
+        <text:span text:style-name="T81">Proceedings of the 2012 International Symposium on Software Testing and Analysis</text:span>
         . ACM, 2012.
       </text:p>
-      <text:p text:style-name="P36">
-        <text:span text:style-name="T138">[10] </text:span>
+      <text:p text:style-name="P31">
+        <text:span text:style-name="T157">[18] </text:span>
         McKeeman, William M. "Differential testing for software." 
-        <text:span text:style-name="T69">Digital Technical Journal</text:span>
+        <text:span text:style-name="T81">Digital Technical Journal</text:span>
          10.1 (1998): 100-107.
       </text:p>
-      <text:p text:style-name="P36">
-        <text:span text:style-name="T70">[11] </text:span>
+      <text:p text:style-name="P31">
+        <text:span text:style-name="T82">[19] </text:span>
         Yang, Xuejun, et al. "Finding and understanding bugs in C compilers." 
-        <text:span text:style-name="T69">ACM SIGPLAN Notices</text:span>
+        <text:span text:style-name="T81">ACM SIGPLAN Notices</text:span>
         . Vol. 46. No. 6. ACM, 2011.
       </text:p>
     </office:text>
@@ -3527,13 +3960,13 @@
   <office:meta>
     <dc:title>[Project Title]</dc:title>
     <meta:initial-creator>Giovanni Neglia</meta:initial-creator>
-    <meta:editing-cycles>122</meta:editing-cycles>
+    <meta:editing-cycles>160</meta:editing-cycles>
     <meta:print-date>2012-10-24T12:50:00</meta:print-date>
     <meta:creation-date>2013-09-26T15:37:00</meta:creation-date>
-    <dc:date>2014-11-26T17:54:07.317398491</dc:date>
-    <meta:editing-duration>P1DT16H50M2S</meta:editing-duration>
+    <dc:date>2014-11-28T02:27:19.259580512</dc:date>
+    <meta:editing-duration>P2DT8H40M46S</meta:editing-duration>
     <meta:generator>LibreOffice/4.2.7.2$Linux_X86_64 LibreOffice_project/420m0$Build-2</meta:generator>
-    <meta:document-statistic meta:table-count="8" meta:image-count="3" meta:object-count="0" meta:page-count="12" meta:paragraph-count="183" meta:word-count="4134" meta:character-count="26470" meta:non-whitespace-character-count="22533"/>
+    <meta:document-statistic meta:table-count="8" meta:image-count="3" meta:object-count="0" meta:page-count="12" meta:paragraph-count="197" meta:word-count="4467" meta:character-count="28493" meta:non-whitespace-character-count="24235"/>
     <meta:user-defined meta:name="AppVersion">14.0000</meta:user-defined>
     <meta:user-defined meta:name="Company">Université Nice-Sophia Antipolis</meta:user-defined>
     <meta:user-defined meta:name="DocSecurity" meta:value-type="float">0</meta:user-defined>
@@ -3550,21 +3983,21 @@
 <office:document-settings xmlns:office="urn:oasis:names:tc:opendocument:xmlns:office:1.0" xmlns:xlink="http://www.w3.org/1999/xlink" xmlns:config="urn:oasis:names:tc:opendocument:xmlns:config:1.0" xmlns:ooo="http://openoffice.org/2004/office" office:version="1.2">
   <office:settings>
     <config:config-item-set config:name="ooo:view-settings">
-      <config:config-item config:name="ViewAreaTop" config:type="long">324697</config:config-item>
+      <config:config-item config:name="ViewAreaTop" config:type="long">250825</config:config-item>
       <config:config-item config:name="ViewAreaLeft" config:type="long">0</config:config-item>
       <config:config-item config:name="ViewAreaWidth" config:type="long">27122</config:config-item>
-      <config:config-item config:name="ViewAreaHeight" config:type="long">13654</config:config-item>
+      <config:config-item config:name="ViewAreaHeight" config:type="long">12675</config:config-item>
       <config:config-item config:name="ShowRedlineChanges" config:type="boolean">true</config:config-item>
       <config:config-item config:name="InBrowseMode" config:type="boolean">false</config:config-item>
       <config:config-item-map-indexed config:name="Views">
         <config:config-item-map-entry>
           <config:config-item config:name="ViewId" config:type="string">view2</config:config-item>
-          <config:config-item config:name="ViewLeft" config:type="long">5560</config:config-item>
-          <config:config-item config:name="ViewTop" config:type="long">87261</config:config-item>
+          <config:config-item config:name="ViewLeft" config:type="long">20447</config:config-item>
+          <config:config-item config:name="ViewTop" config:type="long">256217</config:config-item>
           <config:config-item config:name="VisibleLeft" config:type="long">0</config:config-item>
-          <config:config-item config:name="VisibleTop" config:type="long">324697</config:config-item>
+          <config:config-item config:name="VisibleTop" config:type="long">250825</config:config-item>
           <config:config-item config:name="VisibleRight" config:type="long">27120</config:config-item>
-          <config:config-item config:name="VisibleBottom" config:type="long">338349</config:config-item>
+          <config:config-item config:name="VisibleBottom" config:type="long">263499</config:config-item>
           <config:config-item config:name="ZoomType" config:type="short">0</config:config-item>
           <config:config-item config:name="ViewLayoutColumns" config:type="short">0</config:config-item>
           <config:config-item config:name="ViewLayoutBookMode" config:type="boolean">false</config:config-item>
@@ -3627,7 +4060,7 @@
       <config:config-item config:name="ConsiderTextWrapOnObjPos" config:type="boolean">true</config:config-item>
       <config:config-item config:name="CurrentDatabaseCommandType" config:type="int">0</config:config-item>
       <config:config-item config:name="RedlineProtectionKey" config:type="base64Binary"/>
-      <config:config-item config:name="Rsid" config:type="int">12949336</config:config-item>
+      <config:config-item config:name="Rsid" config:type="int">16392813</config:config-item>
       <config:config-item config:name="PrintProspectRTL" config:type="boolean">false</config:config-item>
       <config:config-item config:name="PrinterSetup" config:type="base64Binary"/>
       <config:config-item config:name="AlignTabStopPosition" config:type="boolean">true</config:config-item>

</xml_diff>

<commit_message>
DoW V3. Elements lifecycle and bug example added.
</commit_message>
<xml_diff>
--- a/Description of Work.docx
+++ b/Description of Work.docx
@@ -10,6 +10,10 @@
   <manifest:file-entry manifest:full-path="content.xml" manifest:media-type="text/xml"/>
   <manifest:file-entry manifest:full-path="settings.xml" manifest:media-type="text/xml"/>
   <manifest:file-entry manifest:full-path="meta.xml" manifest:media-type="text/xml"/>
+  <manifest:file-entry manifest:full-path="Pictures/10000000000001A7000000897282E0BE.jpg" manifest:media-type="image/jpeg"/>
+  <manifest:file-entry manifest:full-path="Pictures/10000000000001A60000008A974A3CA5.jpg" manifest:media-type="image/jpeg"/>
+  <manifest:file-entry manifest:full-path="Pictures/10000000000000F3000000AE9917B6AA.jpg" manifest:media-type="image/jpeg"/>
+  <manifest:file-entry manifest:full-path="Pictures/1000000000000179000002188A36B2C2.jpg" manifest:media-type="image/jpeg"/>
   <manifest:file-entry manifest:full-path="Pictures/100000000000020B00000132453A5E59.jpg" manifest:media-type="image/jpeg"/>
   <manifest:file-entry manifest:full-path="Pictures/100002010000008D0000005B0DE590ED.png" manifest:media-type="image/png"/>
   <manifest:file-entry manifest:full-path="Pictures/10000000000000C80000003E0EB0149B.png" manifest:media-type="image/png"/>
@@ -33,6 +37,7 @@
     <style:font-face style:name="Times New Roman" svg:font-family="'Times New Roman'" style:font-family-generic="roman"/>
     <style:font-face style:name="FreeSans1" svg:font-family="FreeSans" style:font-family-generic="swiss"/>
     <style:font-face style:name="Courier New" svg:font-family="'Courier New'" style:font-family-generic="modern" style:font-pitch="fixed"/>
+    <style:font-face style:name="Liberation Mono" svg:font-family="'Liberation Mono'" style:font-family-generic="modern" style:font-pitch="fixed"/>
     <style:font-face style:name="Calibri" svg:font-family="Calibri" style:font-family-generic="roman" style:font-pitch="variable"/>
     <style:font-face style:name="Cambria" svg:font-family="Cambria" style:font-family-generic="roman" style:font-pitch="variable"/>
     <style:font-face style:name="Lucida Grande" svg:font-family="'Lucida Grande'" style:font-family-generic="roman" style:font-pitch="variable"/>
@@ -310,271 +315,348 @@
       <style:text-properties fo:language="en" fo:country="GB" officeooo:rsid="00c3b2f1"/>
     </style:style>
     <style:style style:name="P8" style:family="paragraph" style:parent-style-name="Standard">
+      <style:text-properties fo:language="en" fo:country="GB" officeooo:paragraph-rsid="00ee0c9b"/>
+    </style:style>
+    <style:style style:name="P9" style:family="paragraph" style:parent-style-name="Standard">
       <style:text-properties fo:color="#365f91" fo:language="en" fo:country="GB" style:font-size-complex="11pt"/>
     </style:style>
-    <style:style style:name="P9" style:family="paragraph" style:parent-style-name="Standard">
+    <style:style style:name="P10" style:family="paragraph" style:parent-style-name="Standard">
       <style:text-properties fo:text-transform="uppercase" fo:color="#ffffff" style:font-name="Calibri" fo:language="en" fo:country="GB" fo:font-weight="bold" style:font-weight-asian="bold" style:font-size-complex="11pt" style:font-weight-complex="bold"/>
     </style:style>
-    <style:style style:name="P10" style:family="paragraph" style:parent-style-name="Standard">
+    <style:style style:name="P11" style:family="paragraph" style:parent-style-name="Standard">
       <style:paragraph-properties fo:text-align="end" style:justify-single-word="false"/>
       <style:text-properties fo:text-transform="uppercase" fo:color="#ffffff" style:font-name="Calibri" fo:language="en" fo:country="GB" fo:font-weight="bold" style:font-weight-asian="bold" style:font-size-complex="11pt" style:font-weight-complex="bold"/>
     </style:style>
-    <style:style style:name="P11" style:family="paragraph" style:parent-style-name="Standard">
+    <style:style style:name="P12" style:family="paragraph" style:parent-style-name="Standard">
       <style:paragraph-properties fo:text-align="justify" style:justify-single-word="false"/>
       <style:text-properties fo:text-transform="uppercase" fo:color="#ffffff" style:font-name="Calibri" fo:language="en" fo:country="GB" fo:font-weight="bold" officeooo:rsid="0019ef89" officeooo:paragraph-rsid="0019ef89" style:font-weight-asian="bold" style:font-size-complex="11pt" style:font-weight-complex="bold"/>
     </style:style>
-    <style:style style:name="P12" style:family="paragraph" style:parent-style-name="Standard">
+    <style:style style:name="P13" style:family="paragraph" style:parent-style-name="Standard">
       <style:text-properties fo:text-transform="uppercase" fo:color="#ffffff" style:font-name="Calibri" fo:language="en" fo:country="GB" fo:font-weight="bold" officeooo:rsid="0019ef89" officeooo:paragraph-rsid="0019ef89" style:font-weight-asian="bold" style:font-size-complex="11pt" style:font-weight-complex="bold"/>
     </style:style>
-    <style:style style:name="P13" style:family="paragraph" style:parent-style-name="Standard">
+    <style:style style:name="P14" style:family="paragraph" style:parent-style-name="Standard">
       <style:text-properties style:font-name="Times New Roman" fo:language="en" fo:country="GB"/>
     </style:style>
-    <style:style style:name="P14" style:family="paragraph" style:parent-style-name="Standard">
+    <style:style style:name="P15" style:family="paragraph" style:parent-style-name="Standard">
       <style:text-properties style:font-name="Tex Gyre Pagella1" fo:font-size="11pt" fo:language="en" fo:country="GB" style:font-size-asian="11pt" style:font-size-complex="11pt"/>
     </style:style>
-    <style:style style:name="P15" style:family="paragraph" style:parent-style-name="Standard">
+    <style:style style:name="P16" style:family="paragraph" style:parent-style-name="Standard">
       <style:text-properties style:font-name="Tex Gyre Pagella1" fo:font-size="11pt" fo:language="en" fo:country="GB" officeooo:paragraph-rsid="001cd0d7" style:font-size-asian="11pt" style:font-size-complex="11pt"/>
     </style:style>
-    <style:style style:name="P16" style:family="paragraph" style:parent-style-name="Standard">
+    <style:style style:name="P17" style:family="paragraph" style:parent-style-name="Standard">
       <style:text-properties style:font-name="Tex Gyre Pagella1" fo:font-size="11pt" fo:language="en" fo:country="GB" officeooo:paragraph-rsid="002953a9" style:font-size-asian="11pt" style:font-size-complex="11pt"/>
     </style:style>
-    <style:style style:name="P17" style:family="paragraph" style:parent-style-name="Standard">
+    <style:style style:name="P18" style:family="paragraph" style:parent-style-name="Standard">
       <style:text-properties style:font-name="Tex Gyre Pagella1" fo:font-size="11pt" fo:language="en" fo:country="GB" officeooo:rsid="002f8e7c" officeooo:paragraph-rsid="0031471b" style:font-size-asian="11pt" style:font-size-complex="11pt"/>
     </style:style>
-    <style:style style:name="P18" style:family="paragraph" style:parent-style-name="Standard">
+    <style:style style:name="P19" style:family="paragraph" style:parent-style-name="Standard">
       <style:text-properties style:font-name="Tex Gyre Pagella1" fo:font-size="11pt" fo:language="en" fo:country="GB" officeooo:rsid="001b7c96" officeooo:paragraph-rsid="0021b3ef" style:font-size-asian="11pt" style:font-size-complex="11pt"/>
     </style:style>
-    <style:style style:name="P19" style:family="paragraph" style:parent-style-name="Standard">
+    <style:style style:name="P20" style:family="paragraph" style:parent-style-name="Standard">
       <style:text-properties style:font-name="Tex Gyre Pagella1" fo:font-size="11pt" fo:language="en" fo:country="GB" officeooo:paragraph-rsid="0021b3ef" style:font-size-asian="11pt" style:font-size-complex="11pt"/>
     </style:style>
-    <style:style style:name="P20" style:family="paragraph" style:parent-style-name="Standard">
+    <style:style style:name="P21" style:family="paragraph" style:parent-style-name="Standard">
       <style:text-properties style:font-name="Tex Gyre Pagella1" fo:font-size="11pt" fo:language="en" fo:country="GB" officeooo:rsid="00264622" officeooo:paragraph-rsid="00264622" style:font-size-asian="11pt" style:font-size-complex="11pt"/>
     </style:style>
-    <style:style style:name="P21" style:family="paragraph" style:parent-style-name="Standard">
+    <style:style style:name="P22" style:family="paragraph" style:parent-style-name="Standard">
+      <style:text-properties style:font-name="Tex Gyre Pagella1" fo:font-size="11pt" fo:language="en" fo:country="GB" officeooo:rsid="00264622" officeooo:paragraph-rsid="00e68c3b" style:font-size-asian="11pt" style:font-size-complex="11pt"/>
+    </style:style>
+    <style:style style:name="P23" style:family="paragraph" style:parent-style-name="Standard">
+      <style:text-properties style:font-name="Tex Gyre Pagella1" fo:font-size="11pt" fo:language="en" fo:country="GB" officeooo:rsid="00264622" officeooo:paragraph-rsid="007ae846" style:font-size-asian="11pt" style:font-size-complex="11pt"/>
+    </style:style>
+    <style:style style:name="P24" style:family="paragraph" style:parent-style-name="Standard">
       <style:text-properties style:font-name="Tex Gyre Pagella1" fo:font-size="11pt" fo:language="en" fo:country="GB" officeooo:paragraph-rsid="002f8e7c" style:font-size-asian="11pt" style:font-size-complex="11pt"/>
     </style:style>
-    <style:style style:name="P22" style:family="paragraph" style:parent-style-name="Standard">
+    <style:style style:name="P25" style:family="paragraph" style:parent-style-name="Standard">
       <style:text-properties style:font-name="Tex Gyre Pagella1" fo:font-size="11pt" fo:language="en" fo:country="GB" officeooo:rsid="0021b3ef" officeooo:paragraph-rsid="0021b3ef" style:font-size-asian="11pt" style:font-size-complex="11pt"/>
     </style:style>
-    <style:style style:name="P23" style:family="paragraph" style:parent-style-name="Standard">
+    <style:style style:name="P26" style:family="paragraph" style:parent-style-name="Standard">
       <style:text-properties style:font-name="Tex Gyre Pagella1" fo:font-size="11pt" fo:language="en" fo:country="GB" officeooo:rsid="0024fe83" officeooo:paragraph-rsid="0024fe83" style:font-size-asian="11pt" style:font-size-complex="11pt"/>
     </style:style>
-    <style:style style:name="P24" style:family="paragraph" style:parent-style-name="Standard">
+    <style:style style:name="P27" style:family="paragraph" style:parent-style-name="Standard">
       <style:text-properties style:font-name="Tex Gyre Pagella1" fo:font-size="11pt" fo:language="en" fo:country="GB" officeooo:rsid="0024fe83" officeooo:paragraph-rsid="00881e0b" style:font-size-asian="11pt" style:font-size-complex="11pt"/>
     </style:style>
-    <style:style style:name="P25" style:family="paragraph" style:parent-style-name="Standard">
+    <style:style style:name="P28" style:family="paragraph" style:parent-style-name="Standard">
       <style:text-properties style:font-name="Tex Gyre Pagella1" fo:font-size="11pt" fo:language="en" fo:country="GB" officeooo:rsid="0024fe83" officeooo:paragraph-rsid="008a854e" style:font-size-asian="11pt" style:font-size-complex="11pt"/>
     </style:style>
-    <style:style style:name="P26" style:family="paragraph" style:parent-style-name="Standard">
+    <style:style style:name="P29" style:family="paragraph" style:parent-style-name="Standard">
       <style:text-properties style:font-name="Tex Gyre Pagella1" fo:font-size="11pt" fo:language="en" fo:country="GB" officeooo:rsid="0024fe83" officeooo:paragraph-rsid="008adcaf" style:font-size-asian="11pt" style:font-size-complex="11pt"/>
     </style:style>
-    <style:style style:name="P27" style:family="paragraph" style:parent-style-name="Standard">
+    <style:style style:name="P30" style:family="paragraph" style:parent-style-name="Standard">
+      <style:text-properties style:font-name="Tex Gyre Pagella1" fo:font-size="11pt" fo:language="en" fo:country="GB" officeooo:rsid="0024fe83" officeooo:paragraph-rsid="00f40e0d" style:font-size-asian="11pt" style:font-size-complex="11pt"/>
+    </style:style>
+    <style:style style:name="P31" style:family="paragraph" style:parent-style-name="Standard">
+      <style:text-properties style:font-name="Tex Gyre Pagella1" fo:font-size="11pt" fo:language="en" fo:country="GB" officeooo:rsid="0024fe83" officeooo:paragraph-rsid="00f9dbb0" style:font-size-asian="11pt" style:font-size-complex="11pt"/>
+    </style:style>
+    <style:style style:name="P32" style:family="paragraph" style:parent-style-name="Standard">
       <style:text-properties style:font-name="Tex Gyre Pagella1" fo:font-size="11pt" fo:language="en" fo:country="GB" officeooo:rsid="0049dd27" officeooo:paragraph-rsid="0086118a" style:font-size-asian="11pt" style:font-size-complex="11pt"/>
     </style:style>
-    <style:style style:name="P28" style:family="paragraph" style:parent-style-name="Standard">
+    <style:style style:name="P33" style:family="paragraph" style:parent-style-name="Standard">
       <style:text-properties style:font-name="Tex Gyre Pagella1" fo:font-size="11pt" fo:language="en" fo:country="GB" officeooo:rsid="0049dd27" officeooo:paragraph-rsid="00aab1d1" style:font-size-asian="11pt" style:font-size-complex="11pt"/>
     </style:style>
-    <style:style style:name="P29" style:family="paragraph" style:parent-style-name="Standard">
+    <style:style style:name="P34" style:family="paragraph" style:parent-style-name="Standard">
       <style:text-properties style:font-name="Tex Gyre Pagella1" fo:font-size="11pt" fo:language="en" fo:country="GB" officeooo:rsid="0037e855" officeooo:paragraph-rsid="0037e855" style:font-size-asian="11pt" style:font-size-complex="11pt"/>
     </style:style>
-    <style:style style:name="P30" style:family="paragraph" style:parent-style-name="Standard">
+    <style:style style:name="P35" style:family="paragraph" style:parent-style-name="Standard">
       <style:text-properties style:font-name="Tex Gyre Pagella1" fo:font-size="11pt" fo:language="en" fo:country="GB" officeooo:paragraph-rsid="006f477e" style:font-size-asian="11pt" style:font-size-complex="11pt"/>
     </style:style>
-    <style:style style:name="P31" style:family="paragraph" style:parent-style-name="Standard">
+    <style:style style:name="P36" style:family="paragraph" style:parent-style-name="Standard">
       <style:text-properties style:font-name="Tex Gyre Pagella1" fo:font-size="11pt" fo:language="en" fo:country="GB" officeooo:paragraph-rsid="00651dc7" style:font-size-asian="11pt" style:font-size-complex="11pt"/>
     </style:style>
-    <style:style style:name="P32" style:family="paragraph" style:parent-style-name="Standard">
+    <style:style style:name="P37" style:family="paragraph" style:parent-style-name="Standard">
       <style:text-properties style:font-name="Tex Gyre Pagella1" fo:font-size="11pt" fo:language="en" fo:country="GB" officeooo:paragraph-rsid="0086118a" style:font-size-asian="11pt" style:font-size-complex="11pt"/>
     </style:style>
-    <style:style style:name="P33" style:family="paragraph" style:parent-style-name="Standard">
+    <style:style style:name="P38" style:family="paragraph" style:parent-style-name="Standard">
       <style:text-properties style:font-name="Tex Gyre Pagella1" fo:font-size="11pt" fo:language="en" fo:country="GB" officeooo:rsid="002d1ca1" officeooo:paragraph-rsid="00a3e0d9" style:font-size-asian="11pt" style:font-size-complex="11pt"/>
     </style:style>
-    <style:style style:name="P34" style:family="paragraph" style:parent-style-name="Standard">
+    <style:style style:name="P39" style:family="paragraph" style:parent-style-name="Standard">
       <style:text-properties style:font-name="Tex Gyre Pagella1" fo:font-size="11pt" fo:language="en" fo:country="GB" officeooo:rsid="00881e0b" officeooo:paragraph-rsid="00881e0b" style:font-size-asian="11pt" style:font-size-complex="11pt"/>
     </style:style>
-    <style:style style:name="P35" style:family="paragraph" style:parent-style-name="Standard">
+    <style:style style:name="P40" style:family="paragraph" style:parent-style-name="Standard">
+      <style:text-properties style:font-name="Tex Gyre Pagella1" fo:font-size="11pt" fo:language="en" fo:country="GB" officeooo:rsid="00881e0b" officeooo:paragraph-rsid="00f21ba4" style:font-size-asian="11pt" style:font-size-complex="11pt"/>
+    </style:style>
+    <style:style style:name="P41" style:family="paragraph" style:parent-style-name="Standard">
       <style:text-properties style:font-name="Tex Gyre Pagella1" fo:font-size="11pt" fo:language="en" fo:country="GB" officeooo:paragraph-rsid="004e0a80" style:font-size-asian="11pt" style:font-size-complex="11pt"/>
     </style:style>
-    <style:style style:name="P36" style:family="paragraph" style:parent-style-name="Standard">
+    <style:style style:name="P42" style:family="paragraph" style:parent-style-name="Standard">
       <style:text-properties style:font-name="Tex Gyre Pagella1" fo:font-size="11pt" fo:language="en" fo:country="GB" officeooo:rsid="004e0a80" officeooo:paragraph-rsid="00b19d3f" style:font-size-asian="11pt" style:font-size-complex="11pt"/>
     </style:style>
-    <style:style style:name="P37" style:family="paragraph" style:parent-style-name="Standard">
+    <style:style style:name="P43" style:family="paragraph" style:parent-style-name="Standard">
       <style:text-properties style:font-name="Tex Gyre Pagella1" fo:font-size="11pt" fo:language="en" fo:country="GB" officeooo:rsid="009c4b19" officeooo:paragraph-rsid="009aa63a" style:font-size-asian="11pt" style:font-size-complex="11pt"/>
     </style:style>
-    <style:style style:name="P38" style:family="paragraph" style:parent-style-name="Standard">
+    <style:style style:name="P44" style:family="paragraph" style:parent-style-name="Standard">
       <style:text-properties style:font-name="Tex Gyre Pagella1" fo:font-size="11pt" fo:language="en" fo:country="GB" officeooo:rsid="00a896b2" officeooo:paragraph-rsid="00a896b2" style:font-size-asian="11pt" style:font-size-complex="11pt"/>
     </style:style>
-    <style:style style:name="P39" style:family="paragraph" style:parent-style-name="Standard">
+    <style:style style:name="P45" style:family="paragraph" style:parent-style-name="Standard">
       <style:text-properties style:font-name="Tex Gyre Pagella1" fo:font-size="11pt" fo:language="en" fo:country="GB" officeooo:rsid="009d92ed" officeooo:paragraph-rsid="009aa63a" style:font-size-asian="11pt" style:font-size-complex="11pt"/>
     </style:style>
-    <style:style style:name="P40" style:family="paragraph" style:parent-style-name="Standard">
+    <style:style style:name="P46" style:family="paragraph" style:parent-style-name="Standard">
+      <style:text-properties style:font-name="Tex Gyre Pagella1" fo:font-size="11pt" fo:language="en" fo:country="GB" officeooo:rsid="009d92ed" officeooo:paragraph-rsid="00dfad1e" style:font-size-asian="11pt" style:font-size-complex="11pt"/>
+    </style:style>
+    <style:style style:name="P47" style:family="paragraph" style:parent-style-name="Standard">
       <style:text-properties style:font-name="Tex Gyre Pagella1" fo:font-size="11pt" fo:language="en" fo:country="GB" officeooo:rsid="00a90382" officeooo:paragraph-rsid="00a90382" style:font-size-asian="11pt" style:font-size-complex="11pt"/>
     </style:style>
-    <style:style style:name="P41" style:family="paragraph" style:parent-style-name="Standard">
+    <style:style style:name="P48" style:family="paragraph" style:parent-style-name="Standard">
+      <style:text-properties style:font-name="Tex Gyre Pagella1" fo:font-size="11pt" fo:language="en" fo:country="GB" officeooo:paragraph-rsid="00c9fc46" style:font-size-asian="11pt" style:font-size-complex="11pt"/>
+    </style:style>
+    <style:style style:name="P49" style:family="paragraph" style:parent-style-name="Standard">
+      <style:text-properties style:font-name="Tex Gyre Pagella1" fo:font-size="11pt" fo:language="en" fo:country="GB" officeooo:rsid="00e9e818" officeooo:paragraph-rsid="00f3fdd4" style:font-size-asian="11pt" style:font-size-complex="11pt"/>
+    </style:style>
+    <style:style style:name="P50" style:family="paragraph" style:parent-style-name="Standard">
       <style:text-properties style:font-name="Tex Gyre Pagella1" fo:font-size="11pt" fo:language="en" fo:country="GB" fo:font-weight="bold" officeooo:rsid="0021b3ef" officeooo:paragraph-rsid="002f8e7c" style:font-size-asian="11pt" style:font-weight-asian="bold" style:font-size-complex="11pt" style:font-weight-complex="bold"/>
     </style:style>
-    <style:style style:name="P42" style:family="paragraph" style:parent-style-name="Standard">
+    <style:style style:name="P51" style:family="paragraph" style:parent-style-name="Standard">
       <style:paragraph-properties fo:text-align="center" style:justify-single-word="false"/>
       <style:text-properties style:font-name="Tex Gyre Pagella1" fo:font-size="11pt" fo:language="en" fo:country="GB" fo:font-weight="bold" officeooo:rsid="0049dd27" officeooo:paragraph-rsid="0086118a" style:font-size-asian="11pt" style:font-weight-asian="bold" style:font-size-complex="11pt" style:font-weight-complex="bold"/>
     </style:style>
-    <style:style style:name="P43" style:family="paragraph" style:parent-style-name="Standard">
+    <style:style style:name="P52" style:family="paragraph" style:parent-style-name="Standard">
       <style:paragraph-properties fo:text-align="center" style:justify-single-word="false"/>
       <style:text-properties style:font-name="Tex Gyre Pagella1" fo:font-size="11pt" fo:language="en" fo:country="GB" style:text-underline-style="none" fo:font-weight="bold" officeooo:rsid="0049dd27" officeooo:paragraph-rsid="0086118a" style:font-size-asian="11pt" style:font-weight-asian="bold" style:font-size-complex="11pt" style:font-weight-complex="bold"/>
     </style:style>
-    <style:style style:name="P44" style:family="paragraph" style:parent-style-name="Standard">
+    <style:style style:name="P53" style:family="paragraph" style:parent-style-name="Standard">
       <style:text-properties style:font-name="Tex Gyre Pagella1" fo:font-size="11pt" fo:language="en" fo:country="GB" style:text-underline-style="none" fo:font-weight="bold" officeooo:rsid="0049dd27" officeooo:paragraph-rsid="004cd3ae" style:font-size-asian="11pt" style:font-weight-asian="bold" style:font-size-complex="11pt" style:font-weight-complex="bold"/>
     </style:style>
-    <style:style style:name="P45" style:family="paragraph" style:parent-style-name="Standard">
+    <style:style style:name="P54" style:family="paragraph" style:parent-style-name="Standard">
       <style:text-properties style:font-name="Tex Gyre Pagella1" fo:font-size="11pt" fo:language="en" fo:country="GB" style:text-underline-style="none" officeooo:rsid="0049dd27" officeooo:paragraph-rsid="0086118a" style:font-size-asian="11pt" style:font-size-complex="11pt"/>
     </style:style>
-    <style:style style:name="P46" style:family="paragraph" style:parent-style-name="Standard">
+    <style:style style:name="P55" style:family="paragraph" style:parent-style-name="Standard">
       <style:text-properties style:font-name="Tex Gyre Pagella1" fo:font-size="11pt" fo:language="en" fo:country="GB" style:text-underline-style="none" officeooo:rsid="004b13ab" officeooo:paragraph-rsid="004b13ab" style:font-size-asian="11pt" style:font-size-complex="11pt"/>
     </style:style>
-    <style:style style:name="P47" style:family="paragraph" style:parent-style-name="Standard">
+    <style:style style:name="P56" style:family="paragraph" style:parent-style-name="Standard">
       <style:text-properties style:font-name="Tex Gyre Pagella1" fo:font-size="11pt" fo:language="en" fo:country="GB" style:text-underline-style="none" fo:font-weight="normal" officeooo:rsid="0037e855" officeooo:paragraph-rsid="0086118a" style:font-size-asian="11pt" style:font-weight-asian="normal" style:font-size-complex="11pt" style:font-weight-complex="normal"/>
     </style:style>
-    <style:style style:name="P48" style:family="paragraph" style:parent-style-name="Standard">
+    <style:style style:name="P57" style:family="paragraph" style:parent-style-name="Standard">
       <style:text-properties style:font-name="Tex Gyre Pagella1" fo:font-size="11pt" fo:language="en" fo:country="GB" style:text-underline-style="none" fo:font-weight="normal" officeooo:rsid="0049dd27" officeooo:paragraph-rsid="0086118a" style:font-size-asian="11pt" style:font-weight-asian="normal" style:font-size-complex="11pt" style:font-weight-complex="normal"/>
     </style:style>
-    <style:style style:name="P49" style:family="paragraph" style:parent-style-name="Standard">
+    <style:style style:name="P58" style:family="paragraph" style:parent-style-name="Standard">
       <style:text-properties style:font-name="Tex Gyre Pagella1" fo:font-size="11pt" fo:language="en" fo:country="GB" style:text-underline-style="solid" style:text-underline-width="auto" style:text-underline-color="font-color" officeooo:rsid="0049dd27" officeooo:paragraph-rsid="0049dd27" style:font-size-asian="11pt" style:font-size-complex="11pt"/>
     </style:style>
-    <style:style style:name="P50" style:family="paragraph" style:parent-style-name="Standard">
+    <style:style style:name="P59" style:family="paragraph" style:parent-style-name="Standard">
       <style:text-properties style:font-name="Tex Gyre Pagella1" fo:font-size="11pt" fo:language="en" fo:country="GB" style:text-underline-style="solid" style:text-underline-width="auto" style:text-underline-color="font-color" officeooo:rsid="0049dd27" officeooo:paragraph-rsid="00aab1d1" style:font-size-asian="11pt" style:font-size-complex="11pt"/>
     </style:style>
-    <style:style style:name="P51" style:family="paragraph" style:parent-style-name="Standard">
+    <style:style style:name="P60" style:family="paragraph" style:parent-style-name="Standard">
       <style:text-properties style:font-name="Tex Gyre Pagella1" fo:font-size="11pt" fo:language="en" fo:country="GB" style:text-underline-style="solid" style:text-underline-width="auto" style:text-underline-color="font-color" fo:font-weight="bold" officeooo:rsid="0049dd27" officeooo:paragraph-rsid="004cd3ae" style:font-size-asian="11pt" style:font-weight-asian="bold" style:font-size-complex="11pt" style:font-weight-complex="bold"/>
     </style:style>
-    <style:style style:name="P52" style:family="paragraph" style:parent-style-name="Standard">
+    <style:style style:name="P61" style:family="paragraph" style:parent-style-name="Standard">
       <style:text-properties style:font-name="Tex Gyre Pagella1" fo:font-size="11pt" fo:language="en" fo:country="GB" style:text-underline-style="solid" style:text-underline-width="auto" style:text-underline-color="font-color" fo:font-weight="bold" officeooo:paragraph-rsid="004cd3ae" style:font-size-asian="11pt" style:font-weight-asian="bold" style:font-size-complex="11pt" style:font-weight-complex="bold"/>
     </style:style>
-    <style:style style:name="P53" style:family="paragraph" style:parent-style-name="Standard">
+    <style:style style:name="P62" style:family="paragraph" style:parent-style-name="Standard">
       <style:text-properties style:font-name="Tex Gyre Pagella1" fo:font-size="11pt" officeooo:paragraph-rsid="00844b24"/>
     </style:style>
-    <style:style style:name="P54" style:family="paragraph" style:parent-style-name="Standard">
+    <style:style style:name="P63" style:family="paragraph" style:parent-style-name="Standard">
+      <style:text-properties style:font-name="Tex Gyre Pagella1" fo:font-size="11pt" officeooo:rsid="00d68900" officeooo:paragraph-rsid="00d68900" style:font-size-asian="11pt" style:font-size-complex="11pt"/>
+    </style:style>
+    <style:style style:name="P64" style:family="paragraph" style:parent-style-name="Standard">
+      <style:text-properties style:font-name="Tex Gyre Pagella1" fo:font-size="11pt" officeooo:rsid="00db46a8" officeooo:paragraph-rsid="00db46a8" style:font-size-asian="11pt" style:font-size-complex="11pt"/>
+    </style:style>
+    <style:style style:name="P65" style:family="paragraph" style:parent-style-name="Standard">
+      <style:text-properties style:font-name="Tex Gyre Pagella1" fo:font-size="11pt" officeooo:paragraph-rsid="00db46a8" style:font-size-asian="11pt" style:font-size-complex="11pt"/>
+    </style:style>
+    <style:style style:name="P66" style:family="paragraph" style:parent-style-name="Standard">
       <style:text-properties style:font-name="Tex Gyre Pagella1" fo:font-size="12pt" fo:language="en" fo:country="GB" officeooo:paragraph-rsid="002f8e7c" style:font-size-asian="12pt" style:font-size-complex="12pt"/>
     </style:style>
-    <style:style style:name="P55" style:family="paragraph" style:parent-style-name="Standard">
+    <style:style style:name="P67" style:family="paragraph" style:parent-style-name="Standard">
       <style:text-properties officeooo:paragraph-rsid="0027b0ba"/>
     </style:style>
-    <style:style style:name="P56" style:family="paragraph" style:parent-style-name="Standard">
+    <style:style style:name="P68" style:family="paragraph" style:parent-style-name="Standard">
       <style:text-properties officeooo:paragraph-rsid="00779493"/>
     </style:style>
-    <style:style style:name="P57" style:family="paragraph" style:parent-style-name="Standard">
+    <style:style style:name="P69" style:family="paragraph" style:parent-style-name="Standard">
       <style:text-properties officeooo:paragraph-rsid="00844b24"/>
     </style:style>
-    <style:style style:name="P58" style:family="paragraph" style:parent-style-name="Standard">
+    <style:style style:name="P70" style:family="paragraph" style:parent-style-name="Standard">
       <style:text-properties officeooo:paragraph-rsid="002b378c"/>
     </style:style>
-    <style:style style:name="P59" style:family="paragraph" style:parent-style-name="Standard">
+    <style:style style:name="P71" style:family="paragraph" style:parent-style-name="Standard">
+      <style:paragraph-properties>
+        <style:tab-stops>
+          <style:tab-stop style:position="0.4575in"/>
+        </style:tab-stops>
+      </style:paragraph-properties>
+      <style:text-properties officeooo:paragraph-rsid="00d29cae"/>
+    </style:style>
+    <style:style style:name="P72" style:family="paragraph" style:parent-style-name="Standard">
+      <style:text-properties officeooo:paragraph-rsid="00d518e4"/>
+    </style:style>
+    <style:style style:name="P73" style:family="paragraph" style:parent-style-name="Standard">
       <style:paragraph-properties fo:margin-left="0in" fo:margin-right="0.25in" fo:text-align="end" style:justify-single-word="false" fo:text-indent="0.25in" style:auto-text-indent="false"/>
       <style:text-properties fo:text-transform="uppercase" fo:color="#ffffff" style:font-name="Calibri" fo:language="en" fo:country="GB" fo:font-weight="bold" style:font-weight-asian="bold" style:font-size-complex="11pt" style:font-weight-complex="bold"/>
     </style:style>
-    <style:style style:name="P60" style:family="paragraph" style:parent-style-name="Standard">
+    <style:style style:name="P74" style:family="paragraph" style:parent-style-name="Standard">
       <style:paragraph-properties fo:margin-left="0in" fo:margin-right="0.25in" fo:text-indent="0.25in" style:auto-text-indent="false"/>
       <style:text-properties fo:color="#365f91" fo:language="en" fo:country="GB" style:font-size-complex="11pt"/>
     </style:style>
-    <style:style style:name="P61" style:family="paragraph" style:parent-style-name="Footer">
+    <style:style style:name="P75" style:family="paragraph" style:parent-style-name="Footer">
       <style:paragraph-properties fo:padding="0in" fo:border="none"/>
     </style:style>
-    <style:style style:name="P62" style:family="paragraph" style:parent-style-name="Footer">
+    <style:style style:name="P76" style:family="paragraph" style:parent-style-name="Footer">
       <style:text-properties fo:language="en" fo:country="GB"/>
     </style:style>
-    <style:style style:name="P63" style:family="paragraph" style:parent-style-name="Footer">
+    <style:style style:name="P77" style:family="paragraph" style:parent-style-name="Footer">
       <style:text-properties fo:language="en" fo:country="GB" officeooo:paragraph-rsid="0019ef89"/>
     </style:style>
-    <style:style style:name="P64" style:family="paragraph" style:parent-style-name="Standard">
+    <style:style style:name="P78" style:family="paragraph" style:parent-style-name="Standard">
       <style:paragraph-properties fo:margin-left="0in" fo:margin-right="0.25in" fo:text-indent="0in" style:auto-text-indent="false"/>
       <style:text-properties fo:color="#365f91" fo:language="en" fo:country="GB" officeooo:paragraph-rsid="0019ef89" style:font-size-complex="11pt"/>
     </style:style>
-    <style:style style:name="P65" style:family="paragraph" style:parent-style-name="Preformatted_20_Text">
+    <style:style style:name="P79" style:family="paragraph" style:parent-style-name="Preformatted_20_Text">
       <style:paragraph-properties fo:background-color="#ffffff">
         <style:background-image/>
       </style:paragraph-properties>
       <style:text-properties style:font-name="Tex Gyre Pagella1" fo:font-size="11pt" fo:language="en" fo:country="GB" officeooo:paragraph-rsid="00763b02" style:font-size-asian="11pt" style:font-size-complex="11pt"/>
     </style:style>
-    <style:style style:name="P66" style:family="paragraph" style:parent-style-name="Preformatted_20_Text">
+    <style:style style:name="P80" style:family="paragraph" style:parent-style-name="Preformatted_20_Text">
       <style:paragraph-properties fo:background-color="#ffffff">
         <style:background-image/>
       </style:paragraph-properties>
       <style:text-properties style:font-name="Tex Gyre Pagella1" fo:font-size="11pt" fo:language="en" fo:country="GB" officeooo:paragraph-rsid="0074a1e3" style:font-size-asian="11pt" style:font-size-complex="11pt"/>
     </style:style>
-    <style:style style:name="P67" style:family="paragraph" style:parent-style-name="Heading_20_2">
+    <style:style style:name="P81" style:family="paragraph" style:parent-style-name="Preformatted_20_Text">
+      <style:paragraph-properties fo:background-color="#ffffff">
+        <style:background-image/>
+      </style:paragraph-properties>
+      <style:text-properties style:font-name="Tex Gyre Pagella1" fo:font-size="11pt" officeooo:paragraph-rsid="00763b02" style:font-size-asian="11pt" style:font-size-complex="11pt"/>
+    </style:style>
+    <style:style style:name="P82" style:family="paragraph" style:parent-style-name="Preformatted_20_Text">
+      <style:paragraph-properties fo:text-align="center" style:justify-single-word="false" fo:background-color="#ffffff">
+        <style:background-image/>
+      </style:paragraph-properties>
+      <style:text-properties style:font-name="Tex Gyre Pagella1" fo:font-size="10pt" fo:language="en" fo:country="GB" officeooo:paragraph-rsid="00f21ba4" style:font-size-asian="10pt" style:font-size-complex="10pt"/>
+    </style:style>
+    <style:style style:name="P83" style:family="paragraph" style:parent-style-name="Preformatted_20_Text">
+      <style:paragraph-properties fo:background-color="#ffffff">
+        <style:background-image/>
+      </style:paragraph-properties>
+      <style:text-properties officeooo:paragraph-rsid="00ce0d4a"/>
+    </style:style>
+    <style:style style:name="P84" style:family="paragraph" style:parent-style-name="Standard">
+      <style:paragraph-properties fo:background-color="#ffffff">
+        <style:background-image/>
+      </style:paragraph-properties>
+      <style:text-properties style:font-name="Tex Gyre Pagella1" fo:font-size="11pt" fo:language="en" fo:country="GB" officeooo:paragraph-rsid="00763b02" style:font-size-asian="11pt" style:font-size-complex="11pt"/>
+    </style:style>
+    <style:style style:name="P85" style:family="paragraph" style:parent-style-name="Standard">
+      <style:paragraph-properties fo:background-color="#ffffff">
+        <style:background-image/>
+      </style:paragraph-properties>
+      <style:text-properties style:font-name="Tex Gyre Pagella1" fo:font-size="11pt" fo:language="en" fo:country="GB" officeooo:paragraph-rsid="00763b02" fo:background-color="transparent" style:font-size-asian="11pt" style:font-size-complex="11pt"/>
+    </style:style>
+    <style:style style:name="P86" style:family="paragraph" style:parent-style-name="Heading_20_2">
       <style:text-properties fo:language="en" fo:country="GB"/>
     </style:style>
-    <style:style style:name="P68" style:family="paragraph" style:parent-style-name="Heading_20_2">
+    <style:style style:name="P87" style:family="paragraph" style:parent-style-name="Heading_20_2">
       <style:text-properties fo:language="en" fo:country="GB" officeooo:paragraph-rsid="007e733f"/>
     </style:style>
-    <style:style style:name="P69" style:family="paragraph" style:parent-style-name="Heading_20_2">
+    <style:style style:name="P88" style:family="paragraph" style:parent-style-name="Heading_20_2">
       <style:text-properties fo:font-weight="bold" officeooo:rsid="0021b3ef" style:font-weight-asian="bold" style:font-weight-complex="bold"/>
     </style:style>
-    <style:style style:name="P70" style:family="paragraph" style:parent-style-name="Heading_20_2">
+    <style:style style:name="P89" style:family="paragraph" style:parent-style-name="Heading_20_2">
       <style:text-properties fo:font-size="12pt" style:font-size-asian="12pt" style:font-size-complex="12pt"/>
     </style:style>
-    <style:style style:name="P71" style:family="paragraph" style:parent-style-name="Heading_20_2">
+    <style:style style:name="P90" style:family="paragraph" style:parent-style-name="Heading_20_2">
       <style:text-properties fo:font-size="12pt" fo:language="en" fo:country="GB" officeooo:paragraph-rsid="00c3b2f1" style:font-size-asian="12pt" style:font-size-complex="12pt"/>
     </style:style>
-    <style:style style:name="P72" style:family="paragraph" style:parent-style-name="Heading_20_2">
+    <style:style style:name="P91" style:family="paragraph" style:parent-style-name="Heading_20_2">
       <style:text-properties officeooo:paragraph-rsid="007e733f"/>
     </style:style>
-    <style:style style:name="P73" style:family="paragraph" style:parent-style-name="Subtitle">
+    <style:style style:name="P92" style:family="paragraph" style:parent-style-name="Subtitle">
       <style:text-properties fo:language="en" fo:country="GB"/>
     </style:style>
-    <style:style style:name="P74" style:family="paragraph" style:parent-style-name="Contents_20_Heading">
+    <style:style style:name="P93" style:family="paragraph" style:parent-style-name="Contents_20_Heading">
       <style:text-properties fo:language="en" fo:country="GB"/>
     </style:style>
-    <style:style style:name="P75" style:family="paragraph" style:parent-style-name="Frame_20_contents">
+    <style:style style:name="P94" style:family="paragraph" style:parent-style-name="Frame_20_contents">
       <style:paragraph-properties fo:text-align="center" style:justify-single-word="false"/>
       <style:text-properties fo:color="#808080" style:font-name="Calibri" fo:font-size="28pt" fo:language="en" fo:country="GB" fo:font-weight="bold" style:font-size-asian="28pt" style:font-weight-asian="bold" style:font-size-complex="28pt"/>
     </style:style>
-    <style:style style:name="P76" style:family="paragraph" style:parent-style-name="Frame_20_contents">
+    <style:style style:name="P95" style:family="paragraph" style:parent-style-name="Frame_20_contents">
       <style:text-properties fo:color="#808080" style:font-name="Calibri" fo:language="en" fo:country="GB"/>
     </style:style>
-    <style:style style:name="P77" style:family="paragraph" style:parent-style-name="Frame_20_contents">
+    <style:style style:name="P96" style:family="paragraph" style:parent-style-name="Frame_20_contents">
       <style:text-properties fo:language="en" fo:country="GB"/>
     </style:style>
-    <style:style style:name="P78" style:family="paragraph" style:parent-style-name="Frame_20_contents">
+    <style:style style:name="P97" style:family="paragraph" style:parent-style-name="Frame_20_contents">
       <style:paragraph-properties fo:margin-top="0in" fo:margin-bottom="0in" style:contextual-spacing="true"/>
       <style:text-properties fo:color="#808080" style:font-name="Calibri" fo:font-size="28pt" fo:language="en" fo:country="GB" style:font-size-asian="28pt" style:font-size-complex="28pt"/>
     </style:style>
-    <style:style style:name="P79" style:family="paragraph" style:parent-style-name="Frame_20_contents">
+    <style:style style:name="P98" style:family="paragraph" style:parent-style-name="Frame_20_contents">
       <style:paragraph-properties fo:margin-top="0in" fo:margin-bottom="0in" style:contextual-spacing="true"/>
       <style:text-properties fo:color="#808080" style:font-name="Calibri" fo:font-size="28pt" fo:language="en" fo:country="GB" officeooo:rsid="00186248" officeooo:paragraph-rsid="00186248" style:font-size-asian="28pt" style:font-size-complex="28pt"/>
     </style:style>
-    <style:style style:name="P80" style:family="paragraph" style:parent-style-name="Frame_20_contents">
+    <style:style style:name="P99" style:family="paragraph" style:parent-style-name="Frame_20_contents">
       <style:paragraph-properties fo:margin-top="0in" fo:margin-bottom="0in" style:contextual-spacing="true"/>
       <style:text-properties fo:color="#808080" style:font-name="Calibri" fo:font-size="20pt" fo:language="en" fo:country="GB" style:font-size-asian="20pt" style:font-size-complex="20pt"/>
     </style:style>
-    <style:style style:name="P81" style:family="paragraph" style:parent-style-name="Frame_20_contents">
+    <style:style style:name="P100" style:family="paragraph" style:parent-style-name="Frame_20_contents">
       <style:paragraph-properties fo:margin-top="0in" fo:margin-bottom="0in" style:contextual-spacing="true"/>
       <style:text-properties fo:color="#808080" style:font-name="Calibri" fo:font-size="14pt" fo:language="en" fo:country="GB" style:font-size-asian="14pt" style:font-size-complex="14pt"/>
     </style:style>
-    <style:style style:name="P82" style:family="paragraph" style:parent-style-name="Table_20_Contents">
+    <style:style style:name="P101" style:family="paragraph" style:parent-style-name="Table_20_Contents">
       <style:text-properties style:font-name="Tex Gyre Pagella1" fo:font-size="11pt" fo:language="en" fo:country="GB" officeooo:rsid="0049dd27" officeooo:paragraph-rsid="0086118a" style:font-size-asian="11pt" style:font-size-complex="11pt"/>
     </style:style>
-    <style:style style:name="P83" style:family="paragraph" style:parent-style-name="Table_20_Contents">
+    <style:style style:name="P102" style:family="paragraph" style:parent-style-name="Table_20_Contents">
       <style:text-properties style:font-name="Tex Gyre Pagella1" fo:font-size="11pt" style:font-size-asian="11pt" style:font-size-complex="11pt"/>
     </style:style>
-    <style:style style:name="P84" style:family="paragraph" style:parent-style-name="Table_20_Contents">
+    <style:style style:name="P103" style:family="paragraph" style:parent-style-name="Table_20_Contents">
       <style:text-properties style:font-name="Tex Gyre Pagella1" fo:font-size="11pt" officeooo:rsid="00b52c5a" officeooo:paragraph-rsid="00b52c5a" style:font-size-asian="11pt" style:font-size-complex="11pt"/>
     </style:style>
-    <style:style style:name="P85" style:family="paragraph" style:parent-style-name="Table_20_Contents">
+    <style:style style:name="P104" style:family="paragraph" style:parent-style-name="Table_20_Contents">
       <style:text-properties style:font-name="Tex Gyre Pagella1" fo:font-size="11pt" officeooo:rsid="00b52c5a" officeooo:paragraph-rsid="00b685be" style:font-size-asian="11pt" style:font-size-complex="11pt"/>
     </style:style>
-    <style:style style:name="P86" style:family="paragraph" style:parent-style-name="Table_20_Contents">
+    <style:style style:name="P105" style:family="paragraph" style:parent-style-name="Table_20_Contents">
       <style:text-properties style:font-name="Tex Gyre Pagella1" fo:font-size="11pt" officeooo:rsid="00b52c5a" officeooo:paragraph-rsid="00b8199e" style:font-size-asian="11pt" style:font-size-complex="11pt"/>
     </style:style>
-    <style:style style:name="P87" style:family="paragraph" style:parent-style-name="Table_20_Contents">
+    <style:style style:name="P106" style:family="paragraph" style:parent-style-name="Table_20_Contents">
       <style:text-properties style:font-name="Tex Gyre Pagella1" fo:font-size="11pt" officeooo:paragraph-rsid="00b685be" style:font-size-asian="11pt" style:font-size-complex="11pt"/>
     </style:style>
-    <style:style style:name="P88" style:family="paragraph" style:parent-style-name="Table_20_Contents">
+    <style:style style:name="P107" style:family="paragraph" style:parent-style-name="Table_20_Contents">
       <style:text-properties style:font-name="Tex Gyre Pagella1" fo:font-size="11pt" officeooo:rsid="00b685be" officeooo:paragraph-rsid="00b685be" style:font-size-asian="11pt" style:font-size-complex="11pt"/>
     </style:style>
-    <style:style style:name="P89" style:family="paragraph" style:parent-style-name="Table_20_Contents">
+    <style:style style:name="P108" style:family="paragraph" style:parent-style-name="Table_20_Contents">
       <style:paragraph-properties fo:text-align="center" style:justify-single-word="false"/>
       <style:text-properties style:font-name="Tex Gyre Pagella1" fo:font-size="11pt" fo:font-weight="bold" officeooo:rsid="00b4ea59" officeooo:paragraph-rsid="00b4ea59" style:font-size-asian="11pt" style:font-weight-asian="bold" style:font-size-complex="11pt" style:font-weight-complex="bold"/>
     </style:style>
-    <style:style style:name="P90" style:family="paragraph" style:parent-style-name="Table_20_Contents">
+    <style:style style:name="P109" style:family="paragraph" style:parent-style-name="Table_20_Contents">
       <style:paragraph-properties>
         <style:tab-stops>
           <style:tab-stop style:position="0.5in"/>
@@ -582,14 +664,14 @@
       </style:paragraph-properties>
       <style:text-properties style:font-name="Tex Gyre Pagella1" fo:font-size="11pt" fo:font-weight="bold" officeooo:rsid="00b4ea59" officeooo:paragraph-rsid="00b52c5a" style:font-size-asian="11pt" style:font-weight-asian="bold" style:font-size-complex="11pt" style:font-weight-complex="bold" style:text-rotation-angle="0" style:text-rotation-scale="line-height"/>
     </style:style>
-    <style:style style:name="P91" style:family="paragraph" style:parent-style-name="Table_20_Contents">
+    <style:style style:name="P110" style:family="paragraph" style:parent-style-name="Table_20_Contents">
       <style:text-properties style:font-name="Tex Gyre Pagella1" fo:font-size="11pt" fo:font-weight="bold" officeooo:rsid="00b4ea59" officeooo:paragraph-rsid="00b52c5a" style:font-size-asian="11pt" style:font-weight-asian="bold" style:font-size-complex="11pt" style:font-weight-complex="bold" style:text-rotation-angle="0" style:text-rotation-scale="line-height"/>
     </style:style>
-    <style:style style:name="P92" style:family="paragraph" style:parent-style-name="Table_20_Contents">
+    <style:style style:name="P111" style:family="paragraph" style:parent-style-name="Table_20_Contents">
       <style:paragraph-properties fo:text-align="center" style:justify-single-word="false"/>
       <style:text-properties style:font-name="Tex Gyre Pagella1" fo:font-size="10pt" fo:language="en" fo:country="GB" fo:font-weight="bold" officeooo:rsid="0049dd27" officeooo:paragraph-rsid="00b685be" style:font-size-asian="10pt" style:font-weight-asian="bold" style:font-size-complex="10pt" style:font-weight-complex="bold"/>
     </style:style>
-    <style:style style:name="P93" style:family="paragraph" style:parent-style-name="Table_20_Contents">
+    <style:style style:name="P112" style:family="paragraph" style:parent-style-name="Table_20_Contents">
       <style:paragraph-properties fo:text-align="center" style:justify-single-word="false">
         <style:tab-stops>
           <style:tab-stop style:position="5.0626in"/>
@@ -597,260 +679,221 @@
       </style:paragraph-properties>
       <style:text-properties style:font-name="Tex Gyre Pagella1" fo:font-size="10pt" fo:language="en" fo:country="GB" fo:font-weight="bold" officeooo:rsid="0049dd27" officeooo:paragraph-rsid="00b685be" style:font-size-asian="10pt" style:font-weight-asian="bold" style:font-size-complex="10pt" style:font-weight-complex="bold"/>
     </style:style>
-    <style:style style:name="P94" style:family="paragraph" style:parent-style-name="Table_20_Contents">
+    <style:style style:name="P113" style:family="paragraph" style:parent-style-name="Table_20_Contents">
       <style:text-properties style:font-name="Tex Gyre Pagella1" fo:font-size="8pt" style:font-size-asian="7pt" style:font-size-complex="8pt"/>
     </style:style>
-    <style:style style:name="P95" style:family="paragraph" style:parent-style-name="Preformatted_20_Text">
+    <style:style style:name="P114" style:family="paragraph" style:parent-style-name="Preformatted_20_Text">
       <style:text-properties style:font-name="Tex Gyre Pagella1" fo:font-size="11pt" fo:language="en" fo:country="GB" officeooo:paragraph-rsid="0029a468" style:font-size-asian="11pt" style:font-size-complex="11pt"/>
     </style:style>
-    <style:style style:name="P96" style:family="paragraph" style:parent-style-name="Table_20_Contents">
+    <style:style style:name="P115" style:family="paragraph" style:parent-style-name="Preformatted_20_Text">
+      <style:text-properties style:font-name="Tex Gyre Pagella1" fo:font-size="11pt" fo:language="en" fo:country="GB" officeooo:paragraph-rsid="00d68900" style:font-size-asian="11pt" style:font-size-complex="11pt"/>
+    </style:style>
+    <style:style style:name="P116" style:family="paragraph" style:parent-style-name="Table_20_Contents">
       <style:paragraph-properties fo:background-color="#999999">
         <style:background-image/>
       </style:paragraph-properties>
       <style:text-properties style:font-name="Tex Gyre Pagella1" fo:font-size="11pt" officeooo:rsid="00b4ea59" officeooo:paragraph-rsid="00b4ea59" style:font-size-asian="11pt" style:font-size-complex="11pt"/>
     </style:style>
-    <style:style style:name="P97" style:family="paragraph" style:parent-style-name="Table_20_Contents">
+    <style:style style:name="P117" style:family="paragraph" style:parent-style-name="Table_20_Contents">
       <style:paragraph-properties fo:background-color="#83caff">
         <style:background-image/>
       </style:paragraph-properties>
       <style:text-properties style:font-name="Tex Gyre Pagella1" fo:font-size="7pt" officeooo:rsid="00b685be" officeooo:paragraph-rsid="00b685be" style:font-size-asian="7pt" style:font-size-complex="7pt"/>
     </style:style>
-    <style:style style:name="P98" style:family="paragraph" style:parent-style-name="Table_20_Contents">
+    <style:style style:name="P118" style:family="paragraph" style:parent-style-name="Table_20_Contents">
       <style:paragraph-properties fo:text-align="center" style:justify-single-word="false" fo:background-color="#83caff">
         <style:background-image/>
       </style:paragraph-properties>
       <style:text-properties style:font-name="Tex Gyre Pagella1" fo:font-size="9pt" fo:font-weight="bold" officeooo:rsid="00b685be" officeooo:paragraph-rsid="00b8199e" style:font-size-asian="9pt" style:font-weight-asian="bold" style:font-size-complex="9pt" style:font-weight-complex="bold"/>
     </style:style>
-    <style:style style:name="P99" style:family="paragraph" style:parent-style-name="Table_20_Contents">
+    <style:style style:name="P119" style:family="paragraph" style:parent-style-name="Table_20_Contents">
       <style:paragraph-properties fo:text-align="center" style:justify-single-word="false" fo:background-color="#83caff">
         <style:background-image/>
       </style:paragraph-properties>
       <style:text-properties style:font-name="Tex Gyre Pagella1" fo:font-size="9pt" fo:font-weight="bold" officeooo:rsid="00b685be" officeooo:paragraph-rsid="00b685be" style:font-size-asian="9pt" style:font-weight-asian="bold" style:font-size-complex="9pt" style:font-weight-complex="bold"/>
     </style:style>
-    <style:style style:name="P100" style:family="paragraph" style:parent-style-name="Table_20_Contents">
+    <style:style style:name="P120" style:family="paragraph" style:parent-style-name="Table_20_Contents">
       <style:paragraph-properties fo:background-color="#83caff">
         <style:background-image/>
       </style:paragraph-properties>
       <style:text-properties style:font-name="Tex Gyre Pagella1" fo:font-size="9pt" fo:font-weight="bold" officeooo:rsid="00b685be" officeooo:paragraph-rsid="00b685be" style:font-size-asian="9pt" style:font-weight-asian="bold" style:font-size-complex="9pt" style:font-weight-complex="bold"/>
     </style:style>
-    <style:style style:name="P101" style:family="paragraph" style:parent-style-name="Table_20_Contents">
+    <style:style style:name="P121" style:family="paragraph" style:parent-style-name="Table_20_Contents">
       <style:paragraph-properties fo:background-color="transparent">
         <style:background-image/>
       </style:paragraph-properties>
       <style:text-properties style:font-name="Tex Gyre Pagella1" fo:font-size="8pt" fo:font-weight="bold" officeooo:rsid="00b685be" officeooo:paragraph-rsid="00b685be" style:font-size-asian="8pt" style:font-weight-asian="bold" style:font-size-complex="8pt" style:font-weight-complex="bold"/>
     </style:style>
-    <style:style style:name="P102" style:family="paragraph" style:parent-style-name="Table_20_Contents">
+    <style:style style:name="P122" style:family="paragraph" style:parent-style-name="Table_20_Contents">
       <style:paragraph-properties fo:background-color="transparent">
         <style:background-image/>
       </style:paragraph-properties>
       <style:text-properties style:font-name="Tex Gyre Pagella1" fo:font-size="8pt" fo:font-weight="bold" officeooo:paragraph-rsid="00b685be" style:font-size-asian="7pt" style:font-weight-asian="bold" style:font-size-complex="8pt" style:font-weight-complex="bold"/>
     </style:style>
-    <style:style style:name="P103" style:family="paragraph" style:parent-style-name="Table_20_Contents">
+    <style:style style:name="P123" style:family="paragraph" style:parent-style-name="Table_20_Contents">
       <style:paragraph-properties fo:text-align="center" style:justify-single-word="false" fo:background-color="transparent">
         <style:background-image/>
       </style:paragraph-properties>
       <style:text-properties fo:color="#000000" style:font-name="Tex Gyre Pagella1" fo:font-size="9pt" fo:font-weight="bold" officeooo:rsid="00b685be" officeooo:paragraph-rsid="00b685be" style:font-size-asian="9pt" style:font-weight-asian="bold" style:font-size-complex="9pt" style:font-weight-complex="bold"/>
     </style:style>
-    <style:style style:name="P104" style:family="paragraph" style:parent-style-name="Standard">
-      <style:text-properties fo:language="en" fo:country="GB"/>
-    </style:style>
-    <style:style style:name="P105" style:family="paragraph" style:parent-style-name="Standard" style:list-style-name="L7">
+    <style:style style:name="P124" style:family="paragraph" style:parent-style-name="Text_20_body">
+      <style:paragraph-properties fo:margin-top="0in" fo:margin-bottom="0in" style:contextual-spacing="false" fo:line-height="100%"/>
+      <style:text-properties officeooo:paragraph-rsid="00ee0c9b"/>
+    </style:style>
+    <style:style style:name="P125" style:family="paragraph" style:parent-style-name="Standard" style:list-style-name="L7">
       <style:text-properties fo:language="en" fo:country="GB" officeooo:paragraph-rsid="00ada7f7"/>
     </style:style>
-    <style:style style:name="P106" style:family="paragraph" style:parent-style-name="Standard">
-      <style:paragraph-properties fo:text-align="start" style:justify-single-word="false"/>
-      <style:text-properties fo:language="en" fo:country="GB"/>
-    </style:style>
-    <style:style style:name="P107" style:family="paragraph" style:parent-style-name="Standard">
-      <style:text-properties fo:language="en" fo:country="GB" officeooo:paragraph-rsid="00ee0c9b"/>
-    </style:style>
-    <style:style style:name="P108" style:family="paragraph" style:parent-style-name="Standard" style:list-style-name="WWNum3"/>
-    <style:style style:name="P109" style:family="paragraph" style:parent-style-name="Standard" style:list-style-name="WWNum3">
+    <style:style style:name="P126" style:family="paragraph" style:parent-style-name="Standard" style:list-style-name="WWNum3"/>
+    <style:style style:name="P127" style:family="paragraph" style:parent-style-name="Standard" style:list-style-name="WWNum3">
       <style:text-properties style:font-name="Tex Gyre Pagella1" fo:font-size="11pt" fo:language="en" fo:country="GB" style:font-size-asian="11pt" style:font-size-complex="11pt"/>
     </style:style>
-    <style:style style:name="P110" style:family="paragraph" style:parent-style-name="Standard" style:list-style-name="L6">
+    <style:style style:name="P128" style:family="paragraph" style:parent-style-name="Standard" style:list-style-name="L6">
       <style:text-properties style:font-name="Tex Gyre Pagella1" fo:font-size="11pt" fo:language="en" fo:country="GB" officeooo:paragraph-rsid="009aa63a" style:font-size-asian="11pt" style:font-size-complex="11pt"/>
     </style:style>
-    <style:style style:name="P111" style:family="paragraph" style:parent-style-name="Standard" style:list-style-name="L6">
+    <style:style style:name="P129" style:family="paragraph" style:parent-style-name="Standard" style:list-style-name="L6">
+      <style:text-properties style:font-name="Tex Gyre Pagella1" fo:font-size="11pt" fo:language="en" fo:country="GB" officeooo:paragraph-rsid="00dbe417" style:font-size-asian="11pt" style:font-size-complex="11pt"/>
+    </style:style>
+    <style:style style:name="P130" style:family="paragraph" style:parent-style-name="Standard" style:list-style-name="L6">
       <style:text-properties style:font-name="Tex Gyre Pagella1" fo:font-size="11pt" fo:language="en" fo:country="GB" officeooo:paragraph-rsid="009d92ed" style:font-size-asian="11pt" style:font-size-complex="11pt"/>
     </style:style>
-    <style:style style:name="P112" style:family="paragraph" style:parent-style-name="Standard" style:list-style-name="L6">
-      <style:text-properties style:font-name="Tex Gyre Pagella1" fo:font-size="11pt" fo:language="en" fo:country="GB" officeooo:paragraph-rsid="00dbe417" style:font-size-asian="11pt" style:font-size-complex="11pt"/>
-    </style:style>
-    <style:style style:name="P113" style:family="paragraph" style:parent-style-name="Standard" style:list-style-name="L8">
+    <style:style style:name="P131" style:family="paragraph" style:parent-style-name="Standard" style:list-style-name="L7">
+      <style:text-properties style:font-name="Tex Gyre Pagella1" fo:font-size="11pt" fo:language="en" fo:country="GB" officeooo:rsid="00dfad1e" officeooo:paragraph-rsid="00dfad1e" style:font-size-asian="11pt" style:font-size-complex="11pt"/>
+    </style:style>
+    <style:style style:name="P132" style:family="paragraph" style:parent-style-name="Standard" style:list-style-name="L7">
+      <style:text-properties style:font-name="Tex Gyre Pagella1" fo:font-size="11pt" fo:language="en" fo:country="GB" officeooo:rsid="00dfad1e" officeooo:paragraph-rsid="00e0d8d9" style:font-size-asian="11pt" style:font-size-complex="11pt"/>
+    </style:style>
+    <style:style style:name="P133" style:family="paragraph" style:parent-style-name="Standard" style:list-style-name="L8">
       <style:text-properties style:font-name="Tex Gyre Pagella1" fo:font-size="11pt" fo:language="en" fo:country="GB" officeooo:paragraph-rsid="0031471b" style:font-size-asian="11pt" style:font-size-complex="11pt"/>
     </style:style>
-    <style:style style:name="P114" style:family="paragraph" style:parent-style-name="Standard" style:list-style-name="L9">
+    <style:style style:name="P134" style:family="paragraph" style:parent-style-name="Standard" style:list-style-name="L9">
       <style:text-properties style:font-name="Tex Gyre Pagella1" fo:font-size="11pt" fo:language="en" fo:country="GB" officeooo:paragraph-rsid="004cd3ae" style:font-size-asian="11pt" style:font-size-complex="11pt"/>
     </style:style>
-    <style:style style:name="P115" style:family="paragraph" style:parent-style-name="Standard" style:list-style-name="L10">
+    <style:style style:name="P135" style:family="paragraph" style:parent-style-name="Standard" style:list-style-name="L10">
       <style:text-properties style:font-name="Tex Gyre Pagella1" fo:font-size="11pt" fo:language="en" fo:country="GB" officeooo:rsid="004cd3ae" officeooo:paragraph-rsid="004cd3ae" style:font-size-asian="11pt" style:font-size-complex="11pt"/>
     </style:style>
-    <style:style style:name="P116" style:family="paragraph" style:parent-style-name="Standard" style:list-style-name="L10">
+    <style:style style:name="P136" style:family="paragraph" style:parent-style-name="Standard" style:list-style-name="L10">
       <style:text-properties style:font-name="Tex Gyre Pagella1" fo:font-size="11pt" fo:language="en" fo:country="GB" officeooo:rsid="004cd3ae" officeooo:paragraph-rsid="00b33e7a" style:font-size-asian="11pt" style:font-size-complex="11pt"/>
     </style:style>
-    <style:style style:name="P117" style:family="paragraph" style:parent-style-name="Standard" style:list-style-name="L10">
+    <style:style style:name="P137" style:family="paragraph" style:parent-style-name="Standard" style:list-style-name="L10">
       <style:text-properties style:font-name="Tex Gyre Pagella1" fo:font-size="11pt" fo:language="en" fo:country="GB" officeooo:paragraph-rsid="004cd3ae" style:font-size-asian="11pt" style:font-size-complex="11pt"/>
     </style:style>
-    <style:style style:name="P118" style:family="paragraph" style:parent-style-name="Standard" style:list-style-name="L10">
+    <style:style style:name="P138" style:family="paragraph" style:parent-style-name="Standard" style:list-style-name="L10">
       <style:text-properties style:font-name="Tex Gyre Pagella1" fo:font-size="11pt" fo:language="en" fo:country="GB" officeooo:rsid="00462bf5" officeooo:paragraph-rsid="004cd3ae" style:font-size-asian="11pt" style:font-size-complex="11pt"/>
     </style:style>
-    <style:style style:name="P119" style:family="paragraph" style:parent-style-name="Standard" style:list-style-name="L11">
+    <style:style style:name="P139" style:family="paragraph" style:parent-style-name="Standard" style:list-style-name="L11">
       <style:text-properties style:font-name="Tex Gyre Pagella1" fo:font-size="11pt" fo:language="en" fo:country="GB" officeooo:paragraph-rsid="004e0a80" style:font-size-asian="11pt" style:font-size-complex="11pt"/>
     </style:style>
-    <style:style style:name="P120" style:family="paragraph" style:parent-style-name="Standard" style:list-style-name="L11">
+    <style:style style:name="P140" style:family="paragraph" style:parent-style-name="Standard" style:list-style-name="L11">
       <style:text-properties style:font-name="Tex Gyre Pagella1" fo:font-size="11pt" fo:language="en" fo:country="GB" officeooo:rsid="004e0a80" officeooo:paragraph-rsid="00b19d3f" style:font-size-asian="11pt" style:font-size-complex="11pt"/>
     </style:style>
-    <style:style style:name="P121" style:family="paragraph" style:parent-style-name="Standard" style:list-style-name="L11">
+    <style:style style:name="P141" style:family="paragraph" style:parent-style-name="Standard" style:list-style-name="L11">
       <style:text-properties style:font-name="Tex Gyre Pagella1" fo:font-size="11pt" fo:language="en" fo:country="GB" officeooo:rsid="0044c516" officeooo:paragraph-rsid="004e0a80" style:font-size-asian="11pt" style:font-size-complex="11pt"/>
     </style:style>
-    <style:style style:name="P122" style:family="paragraph" style:parent-style-name="Standard">
-      <style:text-properties style:font-name="Tex Gyre Pagella1" fo:font-size="11pt" fo:language="en" fo:country="GB" officeooo:paragraph-rsid="00c9fc46" style:font-size-asian="11pt" style:font-size-complex="11pt"/>
-    </style:style>
-    <style:style style:name="P123" style:family="paragraph" style:parent-style-name="Standard">
+    <style:style style:name="P142" style:family="paragraph" style:parent-style-name="Standard">
+      <style:text-properties style:font-name="Tex Gyre Pagella1" fo:font-size="11pt" fo:language="en" fo:country="GB" officeooo:rsid="00e0d8d9" officeooo:paragraph-rsid="00e6420b" style:font-size-asian="11pt" style:font-size-complex="11pt"/>
+    </style:style>
+    <style:style style:name="P143" style:family="paragraph" style:parent-style-name="Standard">
+      <style:text-properties style:font-name="Tex Gyre Pagella1" fo:font-size="11pt" fo:language="en" fo:country="GB" officeooo:rsid="00e0d8d9" officeooo:paragraph-rsid="0102afc3" style:font-size-asian="11pt" style:font-size-complex="11pt"/>
+    </style:style>
+    <style:style style:name="P144" style:family="paragraph" style:parent-style-name="Standard">
+      <style:text-properties style:font-name="Tex Gyre Pagella1" fo:font-size="11pt" fo:language="en" fo:country="GB" officeooo:rsid="00e0d8d9" officeooo:paragraph-rsid="01090328" style:font-size-asian="11pt" style:font-size-complex="11pt"/>
+    </style:style>
+    <style:style style:name="P145" style:family="paragraph" style:parent-style-name="Standard">
       <style:text-properties style:font-name="Tex Gyre Pagella1" fo:font-size="11pt" fo:language="en" fo:country="GB" officeooo:rsid="009d92ed" officeooo:paragraph-rsid="00dfad1e" style:font-size-asian="11pt" style:font-size-complex="11pt"/>
     </style:style>
-    <style:style style:name="P124" style:family="paragraph" style:parent-style-name="Standard" style:list-style-name="L7">
-      <style:text-properties style:font-name="Tex Gyre Pagella1" fo:font-size="11pt" fo:language="en" fo:country="GB" officeooo:rsid="00dfad1e" officeooo:paragraph-rsid="00dfad1e" style:font-size-asian="11pt" style:font-size-complex="11pt"/>
-    </style:style>
-    <style:style style:name="P125" style:family="paragraph" style:parent-style-name="Standard" style:list-style-name="L7">
-      <style:text-properties style:font-name="Tex Gyre Pagella1" fo:font-size="11pt" fo:language="en" fo:country="GB" officeooo:rsid="00dfad1e" officeooo:paragraph-rsid="00e0d8d9" style:font-size-asian="11pt" style:font-size-complex="11pt"/>
-    </style:style>
-    <style:style style:name="P126" style:family="paragraph" style:parent-style-name="Standard">
-      <style:text-properties style:font-name="Tex Gyre Pagella1" fo:font-size="11pt" fo:language="en" fo:country="GB" officeooo:rsid="00e0d8d9" officeooo:paragraph-rsid="00e6420b" style:font-size-asian="11pt" style:font-size-complex="11pt"/>
-    </style:style>
-    <style:style style:name="P127" style:family="paragraph" style:parent-style-name="Standard">
-      <style:text-properties style:font-name="Tex Gyre Pagella1" fo:font-size="11pt" fo:language="en" fo:country="GB" officeooo:rsid="00264622" officeooo:paragraph-rsid="00e68c3b" style:font-size-asian="11pt" style:font-size-complex="11pt"/>
-    </style:style>
-    <style:style style:name="P128" style:family="paragraph" style:parent-style-name="Standard">
-      <style:text-properties style:font-name="Tex Gyre Pagella1" fo:font-size="11pt" fo:language="en" fo:country="GB" officeooo:rsid="00264622" officeooo:paragraph-rsid="007ae846" style:font-size-asian="11pt" style:font-size-complex="11pt"/>
-    </style:style>
-    <style:style style:name="P129" style:family="paragraph" style:parent-style-name="Standard">
-      <style:text-properties style:font-name="Tex Gyre Pagella1" fo:font-size="11pt" fo:language="en" fo:country="GB" officeooo:rsid="00e9e818" officeooo:paragraph-rsid="00f3fdd4" style:font-size-asian="11pt" style:font-size-complex="11pt"/>
-    </style:style>
-    <style:style style:name="P130" style:family="paragraph" style:parent-style-name="Standard">
-      <style:text-properties style:font-name="Tex Gyre Pagella1" fo:font-size="11pt" fo:language="en" fo:country="GB" officeooo:rsid="00881e0b" officeooo:paragraph-rsid="00f21ba4" style:font-size-asian="11pt" style:font-size-complex="11pt"/>
-    </style:style>
-    <style:style style:name="P131" style:family="paragraph" style:parent-style-name="Standard">
-      <style:text-properties style:font-name="Tex Gyre Pagella1" fo:font-size="11pt" fo:language="en" fo:country="GB" officeooo:rsid="0024fe83" officeooo:paragraph-rsid="00f40e0d" style:font-size-asian="11pt" style:font-size-complex="11pt"/>
-    </style:style>
-    <style:style style:name="P132" style:family="paragraph" style:parent-style-name="Standard">
-      <style:text-properties style:font-name="Tex Gyre Pagella1" fo:font-size="11pt" fo:language="en" fo:country="GB" officeooo:rsid="0024fe83" officeooo:paragraph-rsid="00f9dbb0" style:font-size-asian="11pt" style:font-size-complex="11pt"/>
-    </style:style>
-    <style:style style:name="P133" style:family="paragraph" style:parent-style-name="Standard" style:list-style-name="L6">
+    <style:style style:name="P146" style:family="paragraph" style:parent-style-name="Standard">
+      <style:text-properties style:font-name="Tex Gyre Pagella1" fo:font-size="11pt" fo:language="en" fo:country="GB" officeooo:rsid="010a056d" officeooo:paragraph-rsid="010a056d" style:font-size-asian="11pt" style:font-size-complex="11pt"/>
+    </style:style>
+    <style:style style:name="P147" style:family="paragraph" style:parent-style-name="Standard" style:list-style-name="L6">
       <style:text-properties style:font-name="Tex Gyre Pagella1" fo:font-size="11pt" fo:language="en" fo:country="GB" fo:font-weight="bold" officeooo:rsid="0035fd91" officeooo:paragraph-rsid="00ada7f7" style:font-size-asian="11pt" style:font-weight-asian="bold" style:font-size-complex="11pt" style:font-weight-complex="bold"/>
     </style:style>
-    <style:style style:name="P134" style:family="paragraph" style:parent-style-name="Standard" style:list-style-name="L9">
+    <style:style style:name="P148" style:family="paragraph" style:parent-style-name="Standard" style:list-style-name="L9">
       <style:text-properties style:font-name="Tex Gyre Pagella1" fo:font-size="11pt" fo:language="en" fo:country="GB" style:text-underline-style="solid" style:text-underline-width="auto" style:text-underline-color="font-color" officeooo:rsid="0049dd27" officeooo:paragraph-rsid="004b13ab" style:font-size-asian="11pt" style:font-size-complex="11pt"/>
     </style:style>
-    <style:style style:name="P135" style:family="paragraph" style:parent-style-name="Standard" style:list-style-name="L10">
+    <style:style style:name="P149" style:family="paragraph" style:parent-style-name="Standard" style:list-style-name="L10">
       <style:text-properties style:font-name="Tex Gyre Pagella1" fo:font-size="11pt" fo:language="en" fo:country="GB" style:text-underline-style="solid" style:text-underline-width="auto" style:text-underline-color="font-color" officeooo:paragraph-rsid="004cd3ae" style:font-size-asian="11pt" style:font-size-complex="11pt"/>
     </style:style>
-    <style:style style:name="P136" style:family="paragraph" style:parent-style-name="Standard" style:list-style-name="L11">
+    <style:style style:name="P150" style:family="paragraph" style:parent-style-name="Standard" style:list-style-name="L11">
       <style:text-properties style:font-name="Tex Gyre Pagella1" fo:font-size="11pt" fo:language="en" fo:country="GB" style:text-underline-style="solid" style:text-underline-width="auto" style:text-underline-color="font-color" officeooo:rsid="0044c516" officeooo:paragraph-rsid="004e0a80" style:font-size-asian="11pt" style:font-size-complex="11pt"/>
     </style:style>
-    <style:style style:name="P137" style:family="paragraph" style:parent-style-name="Standard" style:list-style-name="L8">
+    <style:style style:name="P151" style:family="paragraph" style:parent-style-name="Standard">
+      <style:text-properties style:font-name="Tex Gyre Pagella1" fo:font-size="10pt" fo:language="en" fo:country="GB" officeooo:rsid="010a056d" officeooo:paragraph-rsid="010a056d" style:font-size-asian="10pt" style:font-size-complex="10pt"/>
+    </style:style>
+    <style:style style:name="P152" style:family="paragraph" style:parent-style-name="Standard" style:list-style-name="L8">
       <style:text-properties officeooo:paragraph-rsid="0031471b"/>
     </style:style>
-    <style:style style:name="P138" style:family="paragraph" style:parent-style-name="Standard">
-      <style:paragraph-properties>
-        <style:tab-stops>
-          <style:tab-stop style:position="0.4575in"/>
-        </style:tab-stops>
-      </style:paragraph-properties>
-      <style:text-properties officeooo:paragraph-rsid="00d29cae"/>
-    </style:style>
-    <style:style style:name="P139" style:family="paragraph" style:parent-style-name="Standard">
-      <style:text-properties officeooo:paragraph-rsid="00d518e4"/>
-    </style:style>
-    <style:style style:name="P140" style:family="paragraph" style:parent-style-name="Standard">
-      <style:text-properties style:font-name="Tex Gyre Pagella1" fo:font-size="11pt" officeooo:rsid="00d68900" officeooo:paragraph-rsid="00d68900" style:font-size-asian="11pt" style:font-size-complex="11pt"/>
-    </style:style>
-    <style:style style:name="P141" style:family="paragraph" style:parent-style-name="Standard">
-      <style:text-properties style:font-name="Tex Gyre Pagella1" fo:font-size="11pt" officeooo:rsid="00db46a8" officeooo:paragraph-rsid="00db46a8" style:font-size-asian="11pt" style:font-size-complex="11pt"/>
-    </style:style>
-    <style:style style:name="P142" style:family="paragraph" style:parent-style-name="Standard">
-      <style:text-properties style:font-name="Tex Gyre Pagella1" fo:font-size="11pt" officeooo:paragraph-rsid="00db46a8" style:font-size-asian="11pt" style:font-size-complex="11pt"/>
-    </style:style>
-    <style:style style:name="P143" style:family="paragraph" style:parent-style-name="Standard" style:master-page-name="First_20_Page">
+    <style:style style:name="P153" style:family="paragraph" style:parent-style-name="Standard">
+      <style:text-properties officeooo:paragraph-rsid="01096f45"/>
+    </style:style>
+    <style:style style:name="P154" style:family="paragraph" style:parent-style-name="Standard">
+      <style:text-properties officeooo:rsid="010a056d" officeooo:paragraph-rsid="010a056d"/>
+    </style:style>
+    <style:style style:name="P155" style:family="paragraph" style:parent-style-name="Standard" style:master-page-name="First_20_Page">
       <style:paragraph-properties style:page-number="auto"/>
       <style:text-properties fo:language="en" fo:country="GB" officeooo:rsid="00186248" officeooo:paragraph-rsid="00186248"/>
     </style:style>
-    <style:style style:name="P144" style:family="paragraph" style:parent-style-name="Standard" style:master-page-name="Converted1">
+    <style:style style:name="P156" style:family="paragraph" style:parent-style-name="Standard" style:master-page-name="Converted1">
       <style:paragraph-properties style:page-number="auto"/>
       <style:text-properties fo:language="en" fo:country="GB"/>
     </style:style>
-    <style:style style:name="P145" style:family="paragraph" style:parent-style-name="Standard">
+    <style:style style:name="P157" style:family="paragraph" style:parent-style-name="Standard">
       <style:paragraph-properties fo:background-color="#ffffff">
         <style:background-image/>
       </style:paragraph-properties>
-      <style:text-properties style:font-name="Tex Gyre Pagella1" fo:font-size="11pt" fo:language="en" fo:country="GB" officeooo:paragraph-rsid="00763b02" style:font-size-asian="11pt" style:font-size-complex="11pt"/>
-    </style:style>
-    <style:style style:name="P146" style:family="paragraph" style:parent-style-name="Standard">
-      <style:paragraph-properties fo:background-color="#ffffff">
-        <style:background-image/>
-      </style:paragraph-properties>
-      <style:text-properties style:font-name="Tex Gyre Pagella1" fo:font-size="11pt" fo:language="en" fo:country="GB" officeooo:paragraph-rsid="00763b02" fo:background-color="transparent" style:font-size-asian="11pt" style:font-size-complex="11pt"/>
-    </style:style>
-    <style:style style:name="P147" style:family="paragraph" style:parent-style-name="Text_20_body">
-      <style:paragraph-properties fo:margin-top="0in" fo:margin-bottom="0in" style:contextual-spacing="false" fo:line-height="100%"/>
-      <style:text-properties officeooo:paragraph-rsid="00ee0c9b"/>
-    </style:style>
-    <style:style style:name="P148" style:family="paragraph" style:parent-style-name="Heading_20_1" style:list-style-name="WWNum6">
+      <style:text-properties officeooo:paragraph-rsid="01074c9d"/>
+    </style:style>
+    <style:style style:name="P158" style:family="paragraph" style:parent-style-name="Heading_20_1" style:list-style-name="WWNum6">
       <style:text-properties fo:language="en" fo:country="GB"/>
     </style:style>
-    <style:style style:name="P149" style:family="paragraph" style:parent-style-name="Heading_20_1" style:list-style-name="WWNum6">
+    <style:style style:name="P159" style:family="paragraph" style:parent-style-name="Heading_20_1" style:list-style-name="WWNum6">
       <style:text-properties fo:language="en" fo:country="GB" officeooo:paragraph-rsid="007e733f"/>
     </style:style>
-    <style:style style:name="P150" style:family="paragraph" style:parent-style-name="List_20_Paragraph" style:list-style-name="WWNum1">
+    <style:style style:name="P160" style:family="paragraph" style:parent-style-name="List_20_Paragraph" style:list-style-name="WWNum1">
       <style:text-properties fo:color="#808080" style:font-name="Calibri" fo:font-size="14pt" fo:language="en" fo:country="GB" officeooo:rsid="00186248" officeooo:paragraph-rsid="00186248" style:font-size-asian="14pt" style:font-size-complex="14pt"/>
     </style:style>
-    <style:style style:name="P151" style:family="paragraph" style:parent-style-name="List_20_Paragraph" style:list-style-name="WWNum1">
+    <style:style style:name="P161" style:family="paragraph" style:parent-style-name="List_20_Paragraph" style:list-style-name="WWNum1">
       <style:text-properties fo:color="#808080" style:font-name="Calibri" fo:language="en" fo:country="GB" officeooo:rsid="00186248" officeooo:paragraph-rsid="00186248"/>
     </style:style>
-    <style:style style:name="P152" style:family="paragraph" style:parent-style-name="List_20_Paragraph" style:list-style-name="WWNum1">
+    <style:style style:name="P162" style:family="paragraph" style:parent-style-name="List_20_Paragraph" style:list-style-name="WWNum1">
       <style:paragraph-properties fo:margin-left="0in" fo:margin-right="0in" fo:text-indent="0in" style:auto-text-indent="false"/>
       <style:text-properties fo:color="#808080" style:font-name="Calibri" fo:font-size="14pt" fo:language="en" fo:country="GB" style:font-size-asian="14pt" style:font-size-complex="14pt"/>
     </style:style>
-    <style:style style:name="P153" style:family="paragraph" style:parent-style-name="Contents_20_1">
+    <style:style style:name="P163" style:family="paragraph" style:parent-style-name="Contents_20_1">
       <style:paragraph-properties>
         <style:tab-stops>
           <style:tab-stop style:position="6.3in" style:type="right" style:leader-style="dotted" style:leader-text="."/>
         </style:tab-stops>
       </style:paragraph-properties>
     </style:style>
-    <style:style style:name="P154" style:family="paragraph" style:parent-style-name="Contents_20_2">
+    <style:style style:name="P164" style:family="paragraph" style:parent-style-name="Contents_20_2">
       <style:paragraph-properties>
         <style:tab-stops>
           <style:tab-stop style:position="6.3in" style:type="right" style:leader-style="dotted" style:leader-text="."/>
         </style:tab-stops>
       </style:paragraph-properties>
     </style:style>
-    <style:style style:name="P155" style:family="paragraph" style:parent-style-name="Preformatted_20_Text">
-      <style:paragraph-properties fo:background-color="#ffffff">
-        <style:background-image/>
-      </style:paragraph-properties>
-      <style:text-properties officeooo:paragraph-rsid="00ce0d4a"/>
-    </style:style>
-    <style:style style:name="P156" style:family="paragraph" style:parent-style-name="Preformatted_20_Text">
+    <style:style style:name="P165" style:family="paragraph" style:parent-style-name="Preformatted_20_Text">
       <style:paragraph-properties fo:text-align="center" style:justify-single-word="false" fo:background-color="#ffffff">
         <style:background-image/>
       </style:paragraph-properties>
-      <style:text-properties style:font-name="Tex Gyre Pagella1" fo:font-size="10pt" fo:language="en" fo:country="GB" officeooo:paragraph-rsid="00f21ba4" style:font-size-asian="10pt" style:font-size-complex="10pt"/>
-    </style:style>
-    <style:style style:name="P157" style:family="paragraph" style:parent-style-name="Preformatted_20_Text">
-      <style:paragraph-properties fo:background-color="#ffffff">
+      <style:text-properties fo:font-variant="normal" fo:text-transform="none" style:font-name="Tex Gyre Pagella1" fo:font-size="10pt" fo:language="en" fo:country="GB" fo:font-style="normal" fo:font-weight="normal" officeooo:rsid="00d34128" officeooo:paragraph-rsid="00f21ba4" fo:background-color="transparent" style:font-size-asian="10pt" style:font-weight-asian="normal" style:font-size-complex="10pt" style:font-weight-complex="normal"/>
+    </style:style>
+    <style:style style:name="P166" style:family="paragraph" style:parent-style-name="Preformatted_20_Text">
+      <style:paragraph-properties fo:text-align="center" style:justify-single-word="false" fo:background-color="#ffffff">
         <style:background-image/>
       </style:paragraph-properties>
-      <style:text-properties style:font-name="Tex Gyre Pagella1" fo:font-size="11pt" officeooo:paragraph-rsid="00763b02" style:font-size-asian="11pt" style:font-size-complex="11pt"/>
-    </style:style>
-    <style:style style:name="P158" style:family="paragraph" style:parent-style-name="Preformatted_20_Text">
-      <style:text-properties style:font-name="Tex Gyre Pagella1" fo:font-size="11pt" fo:language="en" fo:country="GB" officeooo:paragraph-rsid="00d68900" style:font-size-asian="11pt" style:font-size-complex="11pt"/>
-    </style:style>
-    <style:style style:name="P159" style:family="paragraph">
+      <style:text-properties style:font-name="Tex Gyre Pagella1" fo:font-size="10pt" fo:language="en" fo:country="GB" officeooo:paragraph-rsid="0102afc3" style:font-size-asian="10pt" style:font-size-complex="10pt"/>
+    </style:style>
+    <style:style style:name="P167" style:family="paragraph" style:parent-style-name="Preformatted_20_Text">
+      <style:paragraph-properties fo:text-align="start" style:justify-single-word="false" fo:background-color="#ffffff">
+        <style:background-image/>
+      </style:paragraph-properties>
+      <style:text-properties style:font-name="Tex Gyre Pagella1" fo:font-size="10pt" fo:language="en" fo:country="GB" officeooo:paragraph-rsid="0105a850" style:font-size-asian="10pt" style:font-size-complex="10pt"/>
+    </style:style>
+    <style:style style:name="P168" style:family="paragraph">
       <style:paragraph-properties fo:text-align="center"/>
     </style:style>
-    <style:style style:name="P160" style:family="paragraph">
+    <style:style style:name="P169" style:family="paragraph">
       <style:paragraph-properties fo:text-align="end"/>
     </style:style>
     <style:style style:name="T1" style:family="text">
@@ -911,519 +954,570 @@
       <style:text-properties fo:language="en" fo:country="GB" officeooo:rsid="0074a1e3" fo:background-color="transparent" loext:char-shading-value="0"/>
     </style:style>
     <style:style style:name="T20" style:family="text">
-      <style:text-properties fo:color="#000000" fo:font-style="normal" style:text-underline-style="none" officeooo:rsid="0027b0ba" fo:background-color="transparent" loext:char-shading-value="0" style:font-style-asian="normal" style:font-style-complex="normal"/>
+      <style:text-properties fo:color="#000000" fo:font-size="11pt" fo:language="en" fo:country="GB" fo:font-style="normal" officeooo:rsid="0027b0ba" style:font-size-asian="11pt" style:font-style-asian="normal" style:font-size-complex="11pt" style:font-style-complex="normal"/>
     </style:style>
     <style:style style:name="T21" style:family="text">
-      <style:text-properties fo:color="#000000" fo:font-style="normal" officeooo:rsid="0027b0ba" fo:background-color="transparent" loext:char-shading-value="0" style:font-style-asian="normal" style:font-style-complex="normal"/>
+      <style:text-properties fo:color="#000000" style:font-name="Tex Gyre Pagella1" fo:font-size="11pt" fo:language="en" fo:country="GB" fo:font-style="normal" style:text-underline-style="none" style:font-size-asian="11pt" style:font-style-asian="normal" style:font-size-complex="11pt" style:font-style-complex="normal"/>
     </style:style>
     <style:style style:name="T22" style:family="text">
-      <style:text-properties fo:color="#000000" fo:font-style="normal" officeooo:rsid="0074a1e3" fo:background-color="transparent" loext:char-shading-value="0" style:font-style-asian="normal" style:font-style-complex="normal"/>
+      <style:text-properties fo:color="#000000" style:font-name="Tex Gyre Pagella1" fo:font-size="11pt" fo:language="en" fo:country="GB" fo:font-style="normal" style:text-underline-style="none" officeooo:rsid="002d1ca1" style:font-size-asian="11pt" style:font-style-asian="normal" style:font-size-complex="11pt" style:font-style-complex="normal"/>
     </style:style>
     <style:style style:name="T23" style:family="text">
-      <style:text-properties fo:color="#000000" fo:font-style="normal" officeooo:rsid="006ad846" fo:background-color="transparent" loext:char-shading-value="0" style:font-style-asian="normal" style:font-style-complex="normal"/>
+      <style:text-properties fo:color="#000000" style:font-name="Tex Gyre Pagella1" fo:font-size="11pt" fo:language="en" fo:country="GB" fo:font-style="normal" style:text-underline-style="none" officeooo:rsid="0027b0ba" fo:background-color="transparent" loext:char-shading-value="0" style:font-size-asian="11pt" style:font-style-asian="normal" style:font-size-complex="11pt" style:font-style-complex="normal"/>
     </style:style>
     <style:style style:name="T24" style:family="text">
-      <style:text-properties fo:color="#000000" fo:font-size="11pt" fo:language="en" fo:country="GB" fo:font-style="normal" officeooo:rsid="0027b0ba" style:font-size-asian="11pt" style:font-style-asian="normal" style:font-size-complex="11pt" style:font-style-complex="normal"/>
+      <style:text-properties fo:color="#000000" style:font-name="Tex Gyre Pagella1" fo:font-size="11pt" fo:language="en" fo:country="GB" fo:font-style="normal" officeooo:rsid="0029a468" style:font-size-asian="11pt" style:font-style-asian="normal" style:font-size-complex="11pt" style:font-style-complex="normal"/>
     </style:style>
     <style:style style:name="T25" style:family="text">
-      <style:text-properties fo:color="#000000" style:font-name="Tex Gyre Pagella1" fo:font-size="11pt" fo:language="en" fo:country="GB" fo:font-style="normal" style:text-underline-style="none" style:font-size-asian="11pt" style:font-style-asian="normal" style:font-size-complex="11pt" style:font-style-complex="normal"/>
+      <style:text-properties fo:color="#000000" style:font-name="Tex Gyre Pagella1" fo:font-size="11pt" fo:language="en" fo:country="GB" fo:font-style="normal" officeooo:rsid="001f912a" style:font-size-asian="11pt" style:font-style-asian="normal" style:font-size-complex="11pt" style:font-style-complex="normal"/>
     </style:style>
     <style:style style:name="T26" style:family="text">
-      <style:text-properties fo:color="#000000" style:font-name="Tex Gyre Pagella1" fo:font-size="11pt" fo:language="en" fo:country="GB" fo:font-style="normal" style:text-underline-style="none" officeooo:rsid="002d1ca1" style:font-size-asian="11pt" style:font-style-asian="normal" style:font-size-complex="11pt" style:font-style-complex="normal"/>
+      <style:text-properties fo:color="#000000" style:font-name="Tex Gyre Pagella1" fo:font-size="11pt" fo:language="en" fo:country="GB" fo:font-style="normal" officeooo:rsid="001fbd2a" style:font-size-asian="11pt" style:font-style-asian="normal" style:font-size-complex="11pt" style:font-style-complex="normal"/>
     </style:style>
     <style:style style:name="T27" style:family="text">
-      <style:text-properties fo:color="#000000" style:font-name="Tex Gyre Pagella1" fo:font-size="11pt" fo:language="en" fo:country="GB" fo:font-style="normal" officeooo:rsid="0029a468" style:font-size-asian="11pt" style:font-style-asian="normal" style:font-size-complex="11pt" style:font-style-complex="normal"/>
+      <style:text-properties fo:color="#000000" style:font-name="Tex Gyre Pagella1" fo:font-size="11pt" fo:language="en" fo:country="GB" fo:font-style="normal" officeooo:rsid="002b378c" style:font-size-asian="11pt" style:font-style-asian="normal" style:font-size-complex="11pt" style:font-style-complex="normal"/>
     </style:style>
     <style:style style:name="T28" style:family="text">
-      <style:text-properties fo:color="#000000" style:font-name="Tex Gyre Pagella1" fo:font-size="11pt" fo:language="en" fo:country="GB" fo:font-style="normal" officeooo:rsid="001f912a" style:font-size-asian="11pt" style:font-style-asian="normal" style:font-size-complex="11pt" style:font-style-complex="normal"/>
+      <style:text-properties fo:color="#000000" style:font-name="Tex Gyre Pagella1" fo:font-size="11pt" fo:language="en" fo:country="GB" fo:font-style="normal" officeooo:rsid="002d1ca1" style:font-size-asian="11pt" style:font-style-asian="normal" style:font-size-complex="11pt" style:font-style-complex="normal"/>
     </style:style>
     <style:style style:name="T29" style:family="text">
-      <style:text-properties fo:color="#000000" style:font-name="Tex Gyre Pagella1" fo:font-size="11pt" fo:language="en" fo:country="GB" fo:font-style="normal" officeooo:rsid="001fbd2a" style:font-size-asian="11pt" style:font-style-asian="normal" style:font-size-complex="11pt" style:font-style-complex="normal"/>
+      <style:text-properties fo:color="#000000" style:font-name="Tex Gyre Pagella1" fo:font-size="11pt" fo:language="en" fo:country="GB" fo:font-style="normal" officeooo:rsid="009f73c1" style:font-size-asian="11pt" style:font-style-asian="normal" style:font-size-complex="11pt" style:font-style-complex="normal"/>
     </style:style>
     <style:style style:name="T30" style:family="text">
-      <style:text-properties fo:color="#000000" style:font-name="Tex Gyre Pagella1" fo:font-size="11pt" fo:language="en" fo:country="GB" fo:font-style="normal" officeooo:rsid="002b378c" style:font-size-asian="11pt" style:font-style-asian="normal" style:font-size-complex="11pt" style:font-style-complex="normal"/>
+      <style:text-properties fo:color="#000000" style:font-name="Tex Gyre Pagella1" fo:font-size="11pt" fo:language="en" fo:country="GB" fo:font-style="normal" officeooo:rsid="00a14186" style:font-size-asian="11pt" style:font-style-asian="normal" style:font-size-complex="11pt" style:font-style-complex="normal"/>
     </style:style>
     <style:style style:name="T31" style:family="text">
-      <style:text-properties fo:color="#000000" style:font-name="Tex Gyre Pagella1" fo:font-size="11pt" fo:language="en" fo:country="GB" fo:font-style="normal" officeooo:rsid="002d1ca1" style:font-size-asian="11pt" style:font-style-asian="normal" style:font-size-complex="11pt" style:font-style-complex="normal"/>
+      <style:text-properties fo:color="#000000" style:font-name="Tex Gyre Pagella1" fo:font-size="11pt" fo:language="en" fo:country="GB" fo:font-style="normal" officeooo:rsid="00d84752" style:font-size-asian="11pt" style:font-style-asian="normal" style:font-size-complex="11pt" style:font-style-complex="normal"/>
     </style:style>
     <style:style style:name="T32" style:family="text">
-      <style:text-properties fo:color="#000000" style:font-name="Tex Gyre Pagella1" fo:font-size="11pt" fo:language="en" fo:country="GB" fo:font-style="normal" officeooo:rsid="009f73c1" style:font-size-asian="11pt" style:font-style-asian="normal" style:font-size-complex="11pt" style:font-style-complex="normal"/>
+      <style:text-properties fo:color="#000000" style:font-name="Tex Gyre Pagella1" fo:font-size="11pt" fo:language="en" fo:country="GB" fo:font-style="normal" officeooo:rsid="0027b0ba" fo:background-color="transparent" loext:char-shading-value="0" style:font-size-asian="11pt" style:font-style-asian="normal" style:font-size-complex="11pt" style:font-style-complex="normal"/>
     </style:style>
     <style:style style:name="T33" style:family="text">
-      <style:text-properties fo:color="#000000" style:font-name="Tex Gyre Pagella1" fo:font-size="11pt" fo:language="en" fo:country="GB" fo:font-style="normal" officeooo:rsid="00a14186" style:font-size-asian="11pt" style:font-style-asian="normal" style:font-size-complex="11pt" style:font-style-complex="normal"/>
+      <style:text-properties fo:color="#000000" style:font-name="Tex Gyre Pagella1" fo:font-size="11pt" fo:language="en" fo:country="GB" fo:font-style="normal" officeooo:rsid="0074a1e3" fo:background-color="transparent" loext:char-shading-value="0" style:font-size-asian="11pt" style:font-style-asian="normal" style:font-size-complex="11pt" style:font-style-complex="normal"/>
     </style:style>
     <style:style style:name="T34" style:family="text">
-      <style:text-properties fo:color="#000000" style:font-name="Tex Gyre Pagella1" fo:font-size="11pt" fo:language="en" fo:country="GB" fo:font-style="normal" officeooo:rsid="00d84752" style:font-size-asian="11pt" style:font-style-asian="normal" style:font-size-complex="11pt" style:font-style-complex="normal"/>
+      <style:text-properties fo:color="#000000" fo:font-size="9pt" fo:font-weight="bold" style:font-size-asian="9pt" style:font-weight-asian="bold" style:font-size-complex="9pt" style:font-weight-complex="bold"/>
     </style:style>
     <style:style style:name="T35" style:family="text">
-      <style:text-properties fo:color="#000000" fo:font-size="9pt" fo:font-weight="bold" style:font-size-asian="9pt" style:font-weight-asian="bold" style:font-size-complex="9pt" style:font-weight-complex="bold"/>
+      <style:text-properties fo:color="#000000" style:font-name="Tex Gyre Pagella1" fo:font-size="11pt" fo:language="en" fo:country="GB" fo:font-style="normal" officeooo:rsid="0027b0ba" fo:background-color="transparent" loext:char-shading-value="0" style:font-size-asian="11pt" style:font-style-asian="normal" style:font-size-complex="11pt" style:font-style-complex="normal"/>
     </style:style>
     <style:style style:name="T36" style:family="text">
+      <style:text-properties fo:color="#000000" style:font-name="Tex Gyre Pagella1" fo:font-size="11pt" fo:language="en" fo:country="GB" fo:font-style="normal" officeooo:rsid="006ad846" fo:background-color="transparent" loext:char-shading-value="0" style:font-size-asian="11pt" style:font-style-asian="normal" style:font-size-complex="11pt" style:font-style-complex="normal"/>
+    </style:style>
+    <style:style style:name="T37" style:family="text">
+      <style:text-properties fo:color="#000000" style:font-name="Tex Gyre Pagella1" fo:font-size="11pt" fo:language="en" fo:country="GB" fo:font-style="normal" officeooo:rsid="01074c9d" fo:background-color="transparent" loext:char-shading-value="0" style:font-size-asian="11pt" style:font-style-asian="normal" style:font-size-complex="11pt" style:font-style-complex="normal"/>
+    </style:style>
+    <style:style style:name="T38" style:family="text">
       <style:text-properties officeooo:rsid="001cd0d7"/>
     </style:style>
-    <style:style style:name="T37" style:family="text">
+    <style:style style:name="T39" style:family="text">
       <style:text-properties fo:font-weight="normal" style:font-weight-asian="normal" style:font-weight-complex="normal"/>
     </style:style>
-    <style:style style:name="T38" style:family="text">
+    <style:style style:name="T40" style:family="text">
       <style:text-properties fo:font-weight="normal" officeooo:rsid="001b7c96" style:font-weight-asian="normal" style:font-weight-complex="normal"/>
     </style:style>
-    <style:style style:name="T39" style:family="text">
+    <style:style style:name="T41" style:family="text">
       <style:text-properties fo:font-weight="normal" officeooo:rsid="0021b3ef" style:font-weight-asian="normal" style:font-weight-complex="normal"/>
     </style:style>
-    <style:style style:name="T40" style:family="text">
+    <style:style style:name="T42" style:family="text">
       <style:text-properties fo:font-weight="normal" officeooo:rsid="0044c516" style:font-weight-asian="normal" style:font-weight-complex="normal"/>
     </style:style>
-    <style:style style:name="T41" style:family="text">
+    <style:style style:name="T43" style:family="text">
       <style:text-properties fo:font-weight="normal" officeooo:rsid="0037e855" style:font-weight-asian="normal" style:font-weight-complex="normal"/>
     </style:style>
-    <style:style style:name="T42" style:family="text">
+    <style:style style:name="T44" style:family="text">
       <style:text-properties fo:font-weight="normal" officeooo:rsid="004b13ab" style:font-weight-asian="normal" style:font-weight-complex="normal"/>
     </style:style>
-    <style:style style:name="T43" style:family="text">
+    <style:style style:name="T45" style:family="text">
       <style:text-properties fo:font-weight="normal" officeooo:rsid="004cd3ae" style:font-weight-asian="normal" style:font-weight-complex="normal"/>
     </style:style>
-    <style:style style:name="T44" style:family="text">
+    <style:style style:name="T46" style:family="text">
       <style:text-properties fo:font-weight="normal" officeooo:rsid="00845ae0" style:font-weight-asian="normal" style:font-weight-complex="normal"/>
     </style:style>
-    <style:style style:name="T45" style:family="text">
+    <style:style style:name="T47" style:family="text">
       <style:text-properties fo:font-weight="normal" officeooo:rsid="00b33e7a" style:font-weight-asian="normal" style:font-weight-complex="normal"/>
     </style:style>
-    <style:style style:name="T46" style:family="text">
+    <style:style style:name="T48" style:family="text">
       <style:text-properties fo:font-weight="normal" officeooo:rsid="00da279c" style:font-weight-asian="normal" style:font-weight-complex="normal"/>
     </style:style>
-    <style:style style:name="T47" style:family="text">
+    <style:style style:name="T49" style:family="text">
       <style:text-properties fo:font-weight="normal" officeooo:rsid="00e9e818" style:font-weight-asian="normal" style:font-weight-complex="normal"/>
     </style:style>
-    <style:style style:name="T48" style:family="text">
+    <style:style style:name="T50" style:family="text">
       <style:text-properties officeooo:rsid="002953a9"/>
     </style:style>
-    <style:style style:name="T49" style:family="text">
+    <style:style style:name="T51" style:family="text">
       <style:text-properties officeooo:rsid="0029a468"/>
     </style:style>
-    <style:style style:name="T50" style:family="text">
+    <style:style style:name="T52" style:family="text">
       <style:text-properties officeooo:rsid="002b378c"/>
     </style:style>
-    <style:style style:name="T51" style:family="text">
+    <style:style style:name="T53" style:family="text">
       <style:text-properties officeooo:rsid="003382b0"/>
     </style:style>
-    <style:style style:name="T52" style:family="text">
+    <style:style style:name="T54" style:family="text">
       <style:text-properties officeooo:rsid="0034e1e2"/>
     </style:style>
-    <style:style style:name="T53" style:family="text">
+    <style:style style:name="T55" style:family="text">
       <style:text-properties officeooo:rsid="00351fa9"/>
     </style:style>
-    <style:style style:name="T54" style:family="text">
+    <style:style style:name="T56" style:family="text">
       <style:text-properties officeooo:rsid="0035fd91"/>
     </style:style>
-    <style:style style:name="T55" style:family="text">
+    <style:style style:name="T57" style:family="text">
       <style:text-properties fo:font-weight="bold" officeooo:rsid="0035fd91" style:font-weight-asian="bold" style:font-weight-complex="bold"/>
     </style:style>
-    <style:style style:name="T56" style:family="text">
+    <style:style style:name="T58" style:family="text">
       <style:text-properties officeooo:rsid="0037e855"/>
     </style:style>
-    <style:style style:name="T57" style:family="text">
+    <style:style style:name="T59" style:family="text">
       <style:text-properties officeooo:rsid="003df651"/>
     </style:style>
-    <style:style style:name="T58" style:family="text">
+    <style:style style:name="T60" style:family="text">
       <style:text-properties officeooo:rsid="0044c516"/>
     </style:style>
-    <style:style style:name="T59" style:family="text">
+    <style:style style:name="T61" style:family="text">
       <style:text-properties style:text-underline-style="solid" style:text-underline-width="auto" style:text-underline-color="font-color" officeooo:rsid="0044c516"/>
     </style:style>
-    <style:style style:name="T60" style:family="text">
+    <style:style style:name="T62" style:family="text">
       <style:text-properties style:text-underline-style="solid" style:text-underline-width="auto" style:text-underline-color="font-color" officeooo:rsid="004cd3ae"/>
     </style:style>
-    <style:style style:name="T61" style:family="text">
+    <style:style style:name="T63" style:family="text">
       <style:text-properties style:text-underline-style="solid" style:text-underline-width="auto" style:text-underline-color="font-color" officeooo:rsid="0037e855"/>
     </style:style>
-    <style:style style:name="T62" style:family="text">
+    <style:style style:name="T64" style:family="text">
       <style:text-properties style:text-underline-style="solid" style:text-underline-width="auto" style:text-underline-color="font-color" fo:font-weight="bold" officeooo:rsid="0044c516" style:font-weight-asian="bold" style:font-weight-complex="bold"/>
     </style:style>
-    <style:style style:name="T63" style:family="text">
+    <style:style style:name="T65" style:family="text">
       <style:text-properties style:text-underline-style="solid" style:text-underline-width="auto" style:text-underline-color="font-color" officeooo:rsid="0038a78c"/>
     </style:style>
-    <style:style style:name="T64" style:family="text">
+    <style:style style:name="T66" style:family="text">
       <style:text-properties style:text-underline-style="solid" style:text-underline-width="auto" style:text-underline-color="font-color" officeooo:rsid="004e0a80"/>
     </style:style>
-    <style:style style:name="T65" style:family="text">
+    <style:style style:name="T67" style:family="text">
       <style:text-properties style:text-underline-style="none"/>
     </style:style>
-    <style:style style:name="T66" style:family="text">
+    <style:style style:name="T68" style:family="text">
       <style:text-properties style:text-underline-style="none" fo:font-weight="bold" officeooo:rsid="0044c516" style:font-weight-asian="bold" style:font-weight-complex="bold"/>
     </style:style>
-    <style:style style:name="T67" style:family="text">
+    <style:style style:name="T69" style:family="text">
       <style:text-properties style:text-underline-style="none" fo:font-weight="bold" officeooo:rsid="004e0a80" style:font-weight-asian="bold" style:font-weight-complex="bold"/>
     </style:style>
-    <style:style style:name="T68" style:family="text">
+    <style:style style:name="T70" style:family="text">
       <style:text-properties style:text-underline-style="none" officeooo:rsid="0038a78c"/>
     </style:style>
-    <style:style style:name="T69" style:family="text">
+    <style:style style:name="T71" style:family="text">
       <style:text-properties style:text-underline-style="none" officeooo:rsid="004cd3ae"/>
     </style:style>
-    <style:style style:name="T70" style:family="text">
+    <style:style style:name="T72" style:family="text">
       <style:text-properties style:text-underline-style="none" officeooo:rsid="0037e855"/>
     </style:style>
-    <style:style style:name="T71" style:family="text">
+    <style:style style:name="T73" style:family="text">
       <style:text-properties style:text-underline-style="none" officeooo:rsid="0044c516"/>
     </style:style>
-    <style:style style:name="T72" style:family="text">
+    <style:style style:name="T74" style:family="text">
       <style:text-properties style:text-underline-style="none" fo:font-weight="normal" officeooo:rsid="006dcec3" style:font-weight-asian="normal" style:font-weight-complex="normal"/>
     </style:style>
-    <style:style style:name="T73" style:family="text">
+    <style:style style:name="T75" style:family="text">
+      <style:text-properties style:text-underline-style="none" fo:font-weight="normal" officeooo:rsid="00ffa36c" style:font-weight-asian="normal" style:font-weight-complex="normal"/>
+    </style:style>
+    <style:style style:name="T76" style:family="text">
       <style:text-properties style:text-underline-style="none" officeooo:rsid="009a5bd6"/>
     </style:style>
-    <style:style style:name="T74" style:family="text">
+    <style:style style:name="T77" style:family="text">
       <style:text-properties style:text-underline-style="none" officeooo:rsid="00b1778e"/>
     </style:style>
-    <style:style style:name="T75" style:family="text">
+    <style:style style:name="T78" style:family="text">
       <style:text-properties officeooo:rsid="0049dd27"/>
     </style:style>
-    <style:style style:name="T76" style:family="text">
+    <style:style style:name="T79" style:family="text">
       <style:text-properties officeooo:rsid="004cd3ae"/>
     </style:style>
-    <style:style style:name="T77" style:family="text">
+    <style:style style:name="T80" style:family="text">
       <style:text-properties officeooo:rsid="004f6df5"/>
     </style:style>
-    <style:style style:name="T78" style:family="text">
+    <style:style style:name="T81" style:family="text">
       <style:text-properties officeooo:rsid="005412fa"/>
     </style:style>
-    <style:style style:name="T79" style:family="text">
+    <style:style style:name="T82" style:family="text">
       <style:text-properties officeooo:rsid="0054f769"/>
     </style:style>
-    <style:style style:name="T80" style:family="text">
+    <style:style style:name="T83" style:family="text">
       <style:text-properties officeooo:rsid="0056d1ef"/>
     </style:style>
-    <style:style style:name="T81" style:family="text">
+    <style:style style:name="T84" style:family="text">
       <style:text-properties fo:font-style="italic"/>
     </style:style>
-    <style:style style:name="T82" style:family="text">
+    <style:style style:name="T85" style:family="text">
       <style:text-properties officeooo:rsid="00651dc7"/>
     </style:style>
-    <style:style style:name="T83" style:family="text">
+    <style:style style:name="T86" style:family="text">
       <style:text-properties officeooo:rsid="006695aa"/>
     </style:style>
-    <style:style style:name="T84" style:family="text">
+    <style:style style:name="T87" style:family="text">
       <style:text-properties officeooo:rsid="006a27c2"/>
     </style:style>
-    <style:style style:name="T85" style:family="text">
+    <style:style style:name="T88" style:family="text">
       <style:text-properties officeooo:rsid="006c6613"/>
     </style:style>
-    <style:style style:name="T86" style:family="text">
+    <style:style style:name="T89" style:family="text">
       <style:text-properties officeooo:rsid="006dcec3"/>
     </style:style>
-    <style:style style:name="T87" style:family="text">
+    <style:style style:name="T90" style:family="text">
       <style:text-properties officeooo:rsid="006f477e"/>
     </style:style>
-    <style:style style:name="T88" style:family="text">
+    <style:style style:name="T91" style:family="text">
       <style:text-properties fo:font-size="12pt" style:font-size-asian="12pt" style:font-size-complex="12pt"/>
     </style:style>
-    <style:style style:name="T89" style:family="text">
+    <style:style style:name="T92" style:family="text">
       <style:text-properties fo:font-size="12pt" officeooo:rsid="00881e0b" style:font-size-asian="12pt" style:font-size-complex="12pt"/>
     </style:style>
-    <style:style style:name="T90" style:family="text">
+    <style:style style:name="T93" style:family="text">
+      <style:text-properties style:font-name="Tex Gyre Pagella1"/>
+    </style:style>
+    <style:style style:name="T94" style:family="text">
       <style:text-properties style:font-name="Tex Gyre Pagella1" fo:font-size="11pt" style:font-size-asian="11pt" style:font-size-complex="11pt"/>
     </style:style>
-    <style:style style:name="T91" style:family="text">
+    <style:style style:name="T95" style:family="text">
       <style:text-properties style:font-name="Tex Gyre Pagella1" fo:font-size="11pt" officeooo:rsid="00763b02" style:font-size-asian="11pt" style:font-size-complex="11pt"/>
     </style:style>
-    <style:style style:name="T92" style:family="text">
+    <style:style style:name="T96" style:family="text">
       <style:text-properties style:font-name="Tex Gyre Pagella1" fo:font-size="11pt" officeooo:rsid="00779493" style:font-size-asian="11pt" style:font-size-complex="11pt"/>
     </style:style>
-    <style:style style:name="T93" style:family="text">
+    <style:style style:name="T97" style:family="text">
       <style:text-properties style:font-name="Tex Gyre Pagella1" fo:font-size="11pt" officeooo:rsid="00ada7f7" style:font-size-asian="11pt" style:font-size-complex="11pt"/>
     </style:style>
-    <style:style style:name="T94" style:family="text">
+    <style:style style:name="T98" style:family="text">
       <style:text-properties style:font-name="Tex Gyre Pagella1" fo:font-size="11pt" officeooo:rsid="00c3b2f1" style:font-size-asian="11pt" style:font-size-complex="11pt"/>
     </style:style>
-    <style:style style:name="T95" style:family="text">
+    <style:style style:name="T99" style:family="text">
       <style:text-properties style:font-name="Tex Gyre Pagella1" fo:font-size="11pt" officeooo:rsid="00ce0d4a" style:font-size-asian="11pt" style:font-size-complex="11pt"/>
     </style:style>
-    <style:style style:name="T96" style:family="text">
+    <style:style style:name="T100" style:family="text">
       <style:text-properties style:font-name="Tex Gyre Pagella1" fo:font-size="11pt" officeooo:rsid="00cf941c" style:font-size-asian="11pt" style:font-size-complex="11pt"/>
     </style:style>
-    <style:style style:name="T97" style:family="text">
+    <style:style style:name="T101" style:family="text">
       <style:text-properties style:font-name="Tex Gyre Pagella1" fo:font-size="11pt" officeooo:rsid="002d1ca1" style:font-size-asian="11pt" style:font-size-complex="11pt"/>
     </style:style>
-    <style:style style:name="T98" style:family="text">
+    <style:style style:name="T102" style:family="text">
       <style:text-properties style:font-name="Tex Gyre Pagella1" fo:font-size="11pt" officeooo:rsid="0097fa23" style:font-size-asian="11pt" style:font-size-complex="11pt"/>
     </style:style>
-    <style:style style:name="T99" style:family="text">
+    <style:style style:name="T103" style:family="text">
       <style:text-properties style:font-name="Tex Gyre Pagella1" fo:font-size="11pt" officeooo:rsid="00e9e818" style:font-size-asian="11pt" style:font-size-complex="11pt"/>
     </style:style>
-    <style:style style:name="T100" style:family="text">
+    <style:style style:name="T104" style:family="text">
       <style:text-properties style:font-name="Tex Gyre Pagella1" fo:font-size="11pt" officeooo:rsid="00ee0c9b" style:font-size-asian="11pt" style:font-size-complex="11pt"/>
     </style:style>
-    <style:style style:name="T101" style:family="text">
+    <style:style style:name="T105" style:family="text">
       <style:text-properties style:font-name="Tex Gyre Pagella1" fo:font-size="11pt" fo:language="en" fo:country="GB" style:font-size-asian="11pt" style:font-size-complex="11pt"/>
     </style:style>
-    <style:style style:name="T102" style:family="text">
+    <style:style style:name="T106" style:family="text">
       <style:text-properties style:font-name="Tex Gyre Pagella1" fo:font-size="11pt" fo:language="en" fo:country="GB" officeooo:rsid="0053757f" style:font-size-asian="11pt" style:font-size-complex="11pt"/>
     </style:style>
-    <style:style style:name="T103" style:family="text">
+    <style:style style:name="T107" style:family="text">
       <style:text-properties style:font-name="Tex Gyre Pagella1" fo:font-size="11pt" fo:language="en" fo:country="GB" officeooo:rsid="00763b02" style:font-size-asian="11pt" style:font-size-complex="11pt"/>
     </style:style>
-    <style:style style:name="T104" style:family="text">
+    <style:style style:name="T108" style:family="text">
       <style:text-properties style:font-name="Tex Gyre Pagella1" fo:font-size="11pt" fo:language="en" fo:country="GB" officeooo:rsid="00770b1f" style:font-size-asian="11pt" style:font-size-complex="11pt"/>
     </style:style>
-    <style:style style:name="T105" style:family="text">
+    <style:style style:name="T109" style:family="text">
       <style:text-properties style:font-name="Tex Gyre Pagella1" fo:font-size="11pt" fo:language="en" fo:country="GB" officeooo:rsid="00779493" style:font-size-asian="11pt" style:font-size-complex="11pt"/>
     </style:style>
-    <style:style style:name="T106" style:family="text">
+    <style:style style:name="T110" style:family="text">
       <style:text-properties style:font-name="Tex Gyre Pagella1" fo:font-size="11pt" fo:language="en" fo:country="GB" officeooo:rsid="0035fd91" style:font-size-asian="11pt" style:font-size-complex="11pt"/>
     </style:style>
-    <style:style style:name="T107" style:family="text">
+    <style:style style:name="T111" style:family="text">
       <style:text-properties style:font-name="Tex Gyre Pagella1" fo:font-size="11pt" fo:language="en" fo:country="GB" officeooo:rsid="0058bb64" style:font-size-asian="11pt" style:font-size-complex="11pt"/>
     </style:style>
-    <style:style style:name="T108" style:family="text">
+    <style:style style:name="T112" style:family="text">
       <style:text-properties style:font-name="Tex Gyre Pagella1" fo:font-size="11pt" fo:language="en" fo:country="GB" officeooo:rsid="00844b24" style:font-size-asian="11pt" style:font-size-complex="11pt"/>
     </style:style>
-    <style:style style:name="T109" style:family="text">
+    <style:style style:name="T113" style:family="text">
       <style:text-properties style:font-name="Tex Gyre Pagella1" fo:font-size="11pt" fo:language="en" fo:country="GB" officeooo:rsid="00c3b2f1" style:font-size-asian="11pt" style:font-size-complex="11pt"/>
     </style:style>
-    <style:style style:name="T110" style:family="text">
+    <style:style style:name="T114" style:family="text">
       <style:text-properties style:font-name="Tex Gyre Pagella1" fo:font-size="11pt" fo:language="en" fo:country="GB" officeooo:rsid="00d19bf8" style:font-size-asian="11pt" style:font-size-complex="11pt"/>
     </style:style>
-    <style:style style:name="T111" style:family="text">
+    <style:style style:name="T115" style:family="text">
       <style:text-properties style:font-name="Tex Gyre Pagella1" fo:font-size="11pt" fo:language="en" fo:country="GB" officeooo:rsid="00d29cae" style:font-size-asian="11pt" style:font-size-complex="11pt"/>
     </style:style>
-    <style:style style:name="T112" style:family="text">
+    <style:style style:name="T116" style:family="text">
       <style:text-properties style:font-name="Tex Gyre Pagella1" fo:font-size="11pt" fo:language="en" fo:country="GB" officeooo:rsid="00d518e4" style:font-size-asian="11pt" style:font-size-complex="11pt"/>
     </style:style>
-    <style:style style:name="T113" style:family="text">
+    <style:style style:name="T117" style:family="text">
       <style:text-properties style:font-name="Tex Gyre Pagella1" fo:font-size="11pt" fo:language="en" fo:country="GB" officeooo:rsid="00e9e818" style:font-size-asian="11pt" style:font-size-complex="11pt"/>
     </style:style>
-    <style:style style:name="T114" style:family="text">
+    <style:style style:name="T118" style:family="text">
+      <style:text-properties style:font-name="Tex Gyre Pagella1" fo:font-size="11pt" fo:language="en" fo:country="GB" officeooo:rsid="01090328" style:font-size-asian="11pt" style:font-size-complex="11pt"/>
+    </style:style>
+    <style:style style:name="T119" style:family="text">
       <style:text-properties style:font-name="Tex Gyre Pagella1" fo:font-size="11pt" fo:language="en" fo:country="GB" style:text-underline-style="solid" style:text-underline-width="auto" style:text-underline-color="font-color" officeooo:rsid="00763b02" style:font-size-asian="11pt" style:font-size-complex="11pt"/>
     </style:style>
-    <style:style style:name="T115" style:family="text">
+    <style:style style:name="T120" style:family="text">
       <style:text-properties style:font-name="Tex Gyre Pagella1" fo:font-size="11pt" fo:language="en" fo:country="GB" style:text-underline-style="none" officeooo:rsid="00763b02" style:font-size-asian="11pt" style:font-size-complex="11pt"/>
     </style:style>
-    <style:style style:name="T116" style:family="text">
+    <style:style style:name="T121" style:family="text">
       <style:text-properties style:font-name="Tex Gyre Pagella1" fo:font-size="11pt" fo:language="en" fo:country="GB" style:text-underline-style="none" officeooo:rsid="009c4b19" style:font-size-asian="11pt" style:font-size-complex="11pt"/>
     </style:style>
-    <style:style style:name="T117" style:family="text">
+    <style:style style:name="T122" style:family="text">
+      <style:text-properties style:font-name="Tex Gyre Pagella1" fo:font-size="11pt" fo:language="en" fo:country="GB" fo:background-color="transparent" loext:char-shading-value="0" style:font-size-asian="11pt" style:font-size-complex="11pt"/>
+    </style:style>
+    <style:style style:name="T123" style:family="text">
       <style:text-properties style:font-name="Tex Gyre Pagella1" fo:font-size="11pt" fo:font-weight="normal" style:font-size-asian="11pt" style:font-weight-asian="normal" style:font-size-complex="11pt" style:font-weight-complex="normal"/>
     </style:style>
-    <style:style style:name="T118" style:family="text">
+    <style:style style:name="T124" style:family="text">
       <style:text-properties style:font-name="Tex Gyre Pagella1" fo:font-size="11pt" fo:font-weight="normal" officeooo:rsid="00c46684" style:font-size-asian="11pt" style:font-weight-asian="normal" style:font-size-complex="11pt" style:font-weight-complex="normal"/>
     </style:style>
-    <style:style style:name="T119" style:family="text">
+    <style:style style:name="T125" style:family="text">
       <style:text-properties style:font-name="Tex Gyre Pagella1" fo:font-size="11pt" fo:font-style="italic" style:font-size-asian="11pt" style:font-size-complex="11pt"/>
     </style:style>
-    <style:style style:name="T120" style:family="text">
+    <style:style style:name="T126" style:family="text">
+      <style:text-properties style:font-name="Tex Gyre Pagella1" fo:font-size="11pt" officeooo:rsid="00ee0c9b" style:font-size-asian="9.60000038146973pt" style:font-size-complex="11pt"/>
+    </style:style>
+    <style:style style:name="T127" style:family="text">
+      <style:text-properties style:font-name="Tex Gyre Pagella1" fo:font-size="11pt" officeooo:rsid="00ef62c1" style:font-size-asian="9.60000038146973pt" style:font-size-complex="11pt"/>
+    </style:style>
+    <style:style style:name="T128" style:family="text">
+      <style:text-properties style:font-name="Tex Gyre Pagella1" officeooo:rsid="006a27c2"/>
+    </style:style>
+    <style:style style:name="T129" style:family="text">
+      <style:text-properties style:font-name="Tex Gyre Pagella1" officeooo:rsid="00e9e818"/>
+    </style:style>
+    <style:style style:name="T130" style:family="text">
       <style:text-properties officeooo:rsid="00743ee5"/>
     </style:style>
-    <style:style style:name="T121" style:family="text">
-      <style:text-properties fo:background-color="transparent" loext:char-shading-value="0"/>
-    </style:style>
-    <style:style style:name="T122" style:family="text">
-      <style:text-properties officeooo:rsid="0053757f" fo:background-color="transparent" loext:char-shading-value="0"/>
-    </style:style>
-    <style:style style:name="T123" style:family="text">
+    <style:style style:name="T131" style:family="text">
       <style:text-properties officeooo:rsid="00c2e60a" fo:background-color="transparent" loext:char-shading-value="0"/>
     </style:style>
-    <style:style style:name="T124" style:family="text">
-      <style:text-properties officeooo:rsid="00d51326" fo:background-color="transparent" loext:char-shading-value="0"/>
-    </style:style>
-    <style:style style:name="T125" style:family="text">
+    <style:style style:name="T132" style:family="text">
       <style:text-properties officeooo:rsid="0074a1e3"/>
     </style:style>
-    <style:style style:name="T126" style:family="text">
+    <style:style style:name="T133" style:family="text">
       <style:text-properties officeooo:rsid="00264622"/>
     </style:style>
-    <style:style style:name="T127" style:family="text">
+    <style:style style:name="T134" style:family="text">
       <style:text-properties officeooo:rsid="0078eb28"/>
     </style:style>
-    <style:style style:name="T128" style:family="text">
+    <style:style style:name="T135" style:family="text">
       <style:text-properties officeooo:rsid="00791867"/>
     </style:style>
-    <style:style style:name="T129" style:family="text">
+    <style:style style:name="T136" style:family="text">
       <style:text-properties officeooo:rsid="00824d8d"/>
     </style:style>
-    <style:style style:name="T130" style:family="text">
+    <style:style style:name="T137" style:family="text">
       <style:text-properties style:font-size-asian="11pt" style:font-size-complex="11pt"/>
     </style:style>
-    <style:style style:name="T131" style:family="text">
+    <style:style style:name="T138" style:family="text">
       <style:text-properties officeooo:rsid="0083555a" style:font-size-asian="11pt" style:font-size-complex="11pt"/>
     </style:style>
-    <style:style style:name="T132" style:family="text">
+    <style:style style:name="T139" style:family="text">
       <style:text-properties officeooo:rsid="00844b24" style:font-size-asian="11pt" style:font-size-complex="11pt"/>
     </style:style>
-    <style:style style:name="T133" style:family="text">
+    <style:style style:name="T140" style:family="text">
       <style:text-properties officeooo:rsid="0021b3ef"/>
     </style:style>
-    <style:style style:name="T134" style:family="text">
+    <style:style style:name="T141" style:family="text">
       <style:text-properties officeooo:rsid="0086118a"/>
     </style:style>
-    <style:style style:name="T135" style:family="text">
+    <style:style style:name="T142" style:family="text">
       <style:text-properties officeooo:rsid="00862b1a"/>
     </style:style>
-    <style:style style:name="T136" style:family="text">
+    <style:style style:name="T143" style:family="text">
       <style:text-properties officeooo:rsid="008a854e"/>
     </style:style>
-    <style:style style:name="T137" style:family="text">
+    <style:style style:name="T144" style:family="text">
       <style:text-properties officeooo:rsid="008adcaf"/>
     </style:style>
-    <style:style style:name="T138" style:family="text">
+    <style:style style:name="T145" style:family="text">
       <style:text-properties officeooo:rsid="008cbfe2"/>
     </style:style>
-    <style:style style:name="T139" style:family="text">
+    <style:style style:name="T146" style:family="text">
       <style:text-properties style:text-position="sub 58%"/>
     </style:style>
-    <style:style style:name="T140" style:family="text">
+    <style:style style:name="T147" style:family="text">
       <style:text-properties officeooo:rsid="008d903a"/>
     </style:style>
-    <style:style style:name="T141" style:family="text">
+    <style:style style:name="T148" style:family="text">
       <style:text-properties officeooo:rsid="00a2de17"/>
     </style:style>
-    <style:style style:name="T142" style:family="text">
+    <style:style style:name="T149" style:family="text">
       <style:text-properties officeooo:rsid="00a3e0d9"/>
     </style:style>
-    <style:style style:name="T143" style:family="text">
+    <style:style style:name="T150" style:family="text">
       <style:text-properties officeooo:rsid="00aab1d1"/>
     </style:style>
-    <style:style style:name="T144" style:family="text">
+    <style:style style:name="T151" style:family="text">
       <style:text-properties officeooo:rsid="00af8594"/>
     </style:style>
-    <style:style style:name="T145" style:family="text">
+    <style:style style:name="T152" style:family="text">
       <style:text-properties officeooo:rsid="00b1778e"/>
     </style:style>
-    <style:style style:name="T146" style:family="text">
+    <style:style style:name="T153" style:family="text">
       <style:text-properties officeooo:rsid="00b33e7a"/>
     </style:style>
-    <style:style style:name="T147" style:family="text">
+    <style:style style:name="T154" style:family="text">
       <style:text-properties officeooo:rsid="00b52c5a"/>
     </style:style>
-    <style:style style:name="T148" style:family="text">
+    <style:style style:name="T155" style:family="text">
       <style:text-properties style:text-rotation-angle="90" style:text-rotation-scale="line-height"/>
     </style:style>
-    <style:style style:name="T149" style:family="text">
+    <style:style style:name="T156" style:family="text">
       <style:text-properties officeooo:rsid="00b52c5a" style:text-rotation-angle="90" style:text-rotation-scale="line-height"/>
     </style:style>
-    <style:style style:name="T150" style:family="text">
+    <style:style style:name="T157" style:family="text">
       <style:text-properties officeooo:rsid="00f3fdd4" style:text-rotation-angle="90" style:text-rotation-scale="line-height"/>
     </style:style>
-    <style:style style:name="T151" style:family="text">
+    <style:style style:name="T158" style:family="text">
       <style:text-properties officeooo:rsid="00b685be"/>
     </style:style>
-    <style:style style:name="T152" style:family="text">
+    <style:style style:name="T159" style:family="text">
       <style:text-properties officeooo:rsid="00b8199e"/>
     </style:style>
-    <style:style style:name="T153" style:family="text">
+    <style:style style:name="T160" style:family="text">
       <style:text-properties fo:font-variant="normal" fo:text-transform="none" fo:font-style="normal" fo:font-weight="normal" fo:background-color="transparent" loext:char-shading-value="0" style:font-weight-asian="normal" style:font-weight-complex="normal"/>
     </style:style>
-    <style:style style:name="T154" style:family="text">
+    <style:style style:name="T161" style:family="text">
       <style:text-properties fo:font-variant="normal" fo:text-transform="none" fo:font-style="normal" fo:font-weight="normal" officeooo:rsid="00c2e60a" fo:background-color="transparent" loext:char-shading-value="0" style:font-weight-asian="normal" style:font-weight-complex="normal"/>
     </style:style>
-    <style:style style:name="T155" style:family="text">
+    <style:style style:name="T162" style:family="text">
       <style:text-properties fo:font-variant="normal" fo:text-transform="none" fo:font-style="normal" fo:font-weight="normal" officeooo:rsid="00d19bf8" fo:background-color="transparent" loext:char-shading-value="0" style:font-weight-asian="normal" style:font-weight-complex="normal"/>
     </style:style>
-    <style:style style:name="T156" style:family="text">
+    <style:style style:name="T163" style:family="text">
       <style:text-properties fo:font-variant="normal" fo:text-transform="none" fo:font-style="normal" fo:font-weight="normal" officeooo:rsid="00d34128" fo:background-color="transparent" loext:char-shading-value="0" style:font-weight-asian="normal" style:font-weight-complex="normal"/>
     </style:style>
-    <style:style style:name="T157" style:family="text">
+    <style:style style:name="T164" style:family="text">
+      <style:text-properties fo:font-variant="normal" fo:text-transform="none" fo:font-style="normal" fo:font-weight="normal" officeooo:rsid="0102afc3" fo:background-color="transparent" loext:char-shading-value="0" style:font-weight-asian="normal" style:font-weight-complex="normal"/>
+    </style:style>
+    <style:style style:name="T165" style:family="text">
+      <style:text-properties fo:font-variant="normal" fo:text-transform="none" fo:font-style="normal" fo:font-weight="normal" officeooo:rsid="0105a850" fo:background-color="transparent" loext:char-shading-value="0" style:font-weight-asian="normal" style:font-weight-complex="normal"/>
+    </style:style>
+    <style:style style:name="T166" style:family="text">
       <style:text-properties officeooo:rsid="00c3b2f1"/>
     </style:style>
-    <style:style style:name="T158" style:family="text">
+    <style:style style:name="T167" style:family="text">
       <style:text-properties officeooo:rsid="00c73a66"/>
     </style:style>
-    <style:style style:name="T159" style:family="text">
+    <style:style style:name="T168" style:family="text">
       <style:text-properties officeooo:rsid="00c8d3a5"/>
     </style:style>
-    <style:style style:name="T160" style:family="text">
+    <style:style style:name="T169" style:family="text">
       <style:text-properties officeooo:rsid="00c9fc46"/>
     </style:style>
-    <style:style style:name="T161" style:family="text">
+    <style:style style:name="T170" style:family="text">
       <style:text-properties officeooo:rsid="00d518e4"/>
     </style:style>
-    <style:style style:name="T162" style:family="text">
+    <style:style style:name="T171" style:family="text">
+      <style:text-properties officeooo:rsid="00d68900"/>
+    </style:style>
+    <style:style style:name="T172" style:family="text">
+      <style:text-properties officeooo:rsid="00d84752"/>
+    </style:style>
+    <style:style style:name="T173" style:family="text">
+      <style:text-properties officeooo:rsid="00db46a8"/>
+    </style:style>
+    <style:style style:name="T174" style:family="text">
+      <style:text-properties officeooo:rsid="00dbe417"/>
+    </style:style>
+    <style:style style:name="T175" style:family="text">
+      <style:text-properties officeooo:rsid="00de3c56"/>
+    </style:style>
+    <style:style style:name="T176" style:family="text">
+      <style:text-properties officeooo:rsid="002d1ca1"/>
+    </style:style>
+    <style:style style:name="T177" style:family="text">
+      <style:text-properties officeooo:rsid="00e0d8d9"/>
+    </style:style>
+    <style:style style:name="T178" style:family="text">
+      <style:text-properties officeooo:rsid="00e12c0c"/>
+    </style:style>
+    <style:style style:name="T179" style:family="text">
+      <style:text-properties officeooo:rsid="00e30d08"/>
+    </style:style>
+    <style:style style:name="T180" style:family="text">
+      <style:text-properties officeooo:rsid="00e4df73"/>
+    </style:style>
+    <style:style style:name="T181" style:family="text">
+      <style:text-properties officeooo:rsid="00e6420b"/>
+    </style:style>
+    <style:style style:name="T182" style:family="text">
+      <style:text-properties officeooo:rsid="00e68c3b"/>
+    </style:style>
+    <style:style style:name="T183" style:family="text">
+      <style:text-properties officeooo:rsid="00e7f917"/>
+    </style:style>
+    <style:style style:name="T184" style:family="text">
+      <style:text-properties officeooo:rsid="00e9e818"/>
+    </style:style>
+    <style:style style:name="T185" style:family="text">
+      <style:text-properties officeooo:rsid="00ea866b"/>
+    </style:style>
+    <style:style style:name="T186" style:family="text">
+      <style:text-properties officeooo:rsid="00f21ba4"/>
+    </style:style>
+    <style:style style:name="T187" style:family="text">
+      <style:text-properties officeooo:rsid="00f40e0d"/>
+    </style:style>
+    <style:style style:name="T188" style:family="text">
+      <style:text-properties officeooo:rsid="00f4f537"/>
+    </style:style>
+    <style:style style:name="T189" style:family="text">
+      <style:text-properties officeooo:rsid="00f7dd4a"/>
+    </style:style>
+    <style:style style:name="T190" style:family="text">
+      <style:text-properties officeooo:rsid="00f9dbb0"/>
+    </style:style>
+    <style:style style:name="T191" style:family="text">
+      <style:text-properties officeooo:rsid="00fa226d"/>
+    </style:style>
+    <style:style style:name="T192" style:family="text">
       <style:text-properties style:font-name="Tex Gyre Pagella1"/>
     </style:style>
-    <style:style style:name="T163" style:family="text">
+    <style:style style:name="T193" style:family="text">
+      <style:text-properties style:font-name="Tex Gyre Pagella1" officeooo:rsid="010172b9"/>
+    </style:style>
+    <style:style style:name="T194" style:family="text">
+      <style:text-properties style:font-name="Tex Gyre Pagella1" officeooo:rsid="0102afc3"/>
+    </style:style>
+    <style:style style:name="T195" style:family="text">
+      <style:text-properties style:font-name="Tex Gyre Pagella1" officeooo:rsid="0103ae96"/>
+    </style:style>
+    <style:style style:name="T196" style:family="text">
+      <style:text-properties style:font-name="Tex Gyre Pagella1" officeooo:rsid="0105a850"/>
+    </style:style>
+    <style:style style:name="T197" style:family="text">
+      <style:text-properties style:font-name="Tex Gyre Pagella1" fo:font-size="11pt" fo:language="en" fo:country="GB" fo:background-color="transparent" loext:char-shading-value="0" style:font-size-asian="11pt" style:font-size-complex="11pt"/>
+    </style:style>
+    <style:style style:name="T198" style:family="text">
+      <style:text-properties style:font-name="Tex Gyre Pagella1" fo:font-size="11pt" fo:language="en" fo:country="GB" officeooo:rsid="00d51326" fo:background-color="transparent" loext:char-shading-value="0" style:font-size-asian="11pt" style:font-size-complex="11pt"/>
+    </style:style>
+    <style:style style:name="T199" style:family="text">
+      <style:text-properties style:font-name="Tex Gyre Pagella1" fo:font-size="11pt" fo:language="en" fo:country="GB" officeooo:rsid="00fe7b36" fo:background-color="transparent" loext:char-shading-value="0" style:font-size-asian="11pt" style:font-size-complex="11pt"/>
+    </style:style>
+    <style:style style:name="T200" style:family="text">
+      <style:text-properties style:font-name="Tex Gyre Pagella1" fo:font-size="11pt" fo:language="en" fo:country="GB" officeooo:rsid="0053757f" fo:background-color="transparent" loext:char-shading-value="0" style:font-size-asian="11pt" style:font-size-complex="11pt"/>
+    </style:style>
+    <style:style style:name="T201" style:family="text">
+      <style:text-properties style:font-name="Tex Gyre Pagella1" fo:font-size="11pt" fo:language="en" fo:country="GB" officeooo:rsid="01090328" style:font-size-asian="11pt" style:font-size-complex="11pt"/>
+    </style:style>
+    <style:style style:name="T202" style:family="text">
       <style:text-properties style:font-name="Tex Gyre Pagella1" fo:font-size="11pt" style:font-size-asian="11pt" style:font-size-complex="11pt"/>
     </style:style>
-    <style:style style:name="T164" style:family="text">
-      <style:text-properties style:font-name="Tex Gyre Pagella1" fo:font-size="11pt" officeooo:rsid="00ee0c9b" style:font-size-asian="9.60000038146973pt" style:font-size-complex="11pt"/>
-    </style:style>
-    <style:style style:name="T165" style:family="text">
-      <style:text-properties style:font-name="Tex Gyre Pagella1" fo:font-size="11pt" officeooo:rsid="00ef62c1" style:font-size-asian="9.60000038146973pt" style:font-size-complex="11pt"/>
-    </style:style>
-    <style:style style:name="T166" style:family="text">
-      <style:text-properties style:font-name="Tex Gyre Pagella1" officeooo:rsid="006a27c2"/>
-    </style:style>
-    <style:style style:name="T167" style:family="text">
-      <style:text-properties style:font-name="Tex Gyre Pagella1" officeooo:rsid="00e9e818"/>
-    </style:style>
-    <style:style style:name="T168" style:family="text">
-      <style:text-properties officeooo:rsid="00d68900"/>
-    </style:style>
-    <style:style style:name="T169" style:family="text">
-      <style:text-properties officeooo:rsid="00d84752"/>
-    </style:style>
-    <style:style style:name="T170" style:family="text">
-      <style:text-properties officeooo:rsid="00db46a8"/>
-    </style:style>
-    <style:style style:name="T171" style:family="text">
-      <style:text-properties officeooo:rsid="00dbe417"/>
-    </style:style>
-    <style:style style:name="T172" style:family="text">
-      <style:text-properties officeooo:rsid="00de3c56"/>
-    </style:style>
-    <style:style style:name="T173" style:family="text">
-      <style:text-properties officeooo:rsid="002d1ca1"/>
-    </style:style>
-    <style:style style:name="T174" style:family="text">
-      <style:text-properties officeooo:rsid="00e0d8d9"/>
-    </style:style>
-    <style:style style:name="T175" style:family="text">
-      <style:text-properties officeooo:rsid="00e12c0c"/>
-    </style:style>
-    <style:style style:name="T176" style:family="text">
-      <style:text-properties officeooo:rsid="00e30d08"/>
-    </style:style>
-    <style:style style:name="T177" style:family="text">
-      <style:text-properties officeooo:rsid="00e4df73"/>
-    </style:style>
-    <style:style style:name="T178" style:family="text">
-      <style:text-properties officeooo:rsid="00e6420b"/>
-    </style:style>
-    <style:style style:name="T179" style:family="text">
-      <style:text-properties officeooo:rsid="00e68c3b"/>
-    </style:style>
-    <style:style style:name="T180" style:family="text">
-      <style:text-properties officeooo:rsid="00e7f917"/>
-    </style:style>
-    <style:style style:name="T181" style:family="text">
-      <style:text-properties officeooo:rsid="00e9e818"/>
-    </style:style>
-    <style:style style:name="T182" style:family="text">
-      <style:text-properties officeooo:rsid="00ea866b"/>
-    </style:style>
-    <style:style style:name="T183" style:family="text">
-      <style:text-properties officeooo:rsid="00ec26a1"/>
-    </style:style>
-    <style:style style:name="T184" style:family="text">
-      <style:text-properties officeooo:rsid="00f21ba4"/>
-    </style:style>
-    <style:style style:name="T185" style:family="text">
-      <style:text-properties officeooo:rsid="00f40e0d"/>
-    </style:style>
-    <style:style style:name="T186" style:family="text">
-      <style:text-properties officeooo:rsid="00f4f537"/>
-    </style:style>
-    <style:style style:name="T187" style:family="text">
-      <style:text-properties officeooo:rsid="00f7dd4a"/>
-    </style:style>
-    <style:style style:name="T188" style:family="text">
-      <style:text-properties officeooo:rsid="00f9dbb0"/>
-    </style:style>
-    <style:style style:name="T189" style:family="text">
-      <style:text-properties officeooo:rsid="00fa226d"/>
-    </style:style>
-    <style:style style:name="T190" style:family="text">
+    <style:style style:name="T203" style:family="text">
+      <style:text-properties style:font-name="Tex Gyre Pagella1" fo:font-size="11pt" officeooo:rsid="01096f45" style:font-size-asian="11pt" style:font-size-complex="11pt"/>
+    </style:style>
+    <style:style style:name="T204" style:family="text">
+      <style:text-properties style:font-name="Tex Gyre Pagella1" fo:font-size="11pt" officeooo:rsid="010a056d" style:font-size-asian="11pt" style:font-size-complex="11pt"/>
+    </style:style>
+    <style:style style:name="T205" style:family="text">
+      <style:text-properties officeooo:rsid="010a056d"/>
+    </style:style>
+    <style:style style:name="T206" style:family="text">
+      <style:text-properties fo:font-size="10pt" officeooo:rsid="010a056d" style:font-size-asian="8.75pt" style:font-size-complex="10pt"/>
+    </style:style>
+    <style:style style:name="T207" style:family="text">
       <style:text-properties fo:color="#808080" fo:font-size="16pt" fo:font-weight="bold"/>
     </style:style>
-    <style:style style:name="T191" style:family="text">
+    <style:style style:name="T208" style:family="text">
       <style:text-properties fo:color="#548dd4" fo:font-size="46pt"/>
     </style:style>
     <style:style style:name="fr1" style:family="graphic" style:parent-style-name="Frame">
@@ -1444,6 +1538,9 @@
     </style:style>
     <style:style style:name="fr5" style:family="graphic" style:parent-style-name="Graphics">
       <style:graphic-properties style:vertical-pos="from-top" style:vertical-rel="paragraph" style:horizontal-pos="center" style:horizontal-rel="paragraph" style:mirror="none" fo:clip="rect(0in, 0in, 0in, 0in)" draw:luminance="0%" draw:contrast="0%" draw:red="0%" draw:green="0%" draw:blue="0%" draw:gamma="100%" draw:color-inversion="false" draw:image-opacity="100%" draw:color-mode="standard"/>
+    </style:style>
+    <style:style style:name="fr6" style:family="graphic" style:parent-style-name="Graphics">
+      <style:graphic-properties style:vertical-pos="from-top" style:vertical-rel="paragraph" style:horizontal-pos="from-left" style:horizontal-rel="paragraph" style:mirror="none" fo:clip="rect(0in, 0in, 0in, 0in)" draw:luminance="0%" draw:contrast="0%" draw:red="0%" draw:green="0%" draw:blue="0%" draw:gamma="100%" draw:color-inversion="false" draw:image-opacity="100%" draw:color-mode="standard"/>
     </style:style>
     <style:style style:name="Sect1" style:family="section">
       <style:section-properties style:editable="false">
@@ -2016,13 +2113,13 @@
         <text:sequence-decl text:display-outline-level="0" text:name="Text"/>
         <text:sequence-decl text:display-outline-level="0" text:name="Drawing"/>
       </text:sequence-decls>
-      <text:p text:style-name="P143">
-        <draw:rect text:anchor-type="paragraph" draw:z-index="3" draw:name="Rectangle 13" draw:style-name="gr1" draw:text-style-name="P159" svg:width="7.2504in" svg:height="0.6252in" svg:x="-0.3736in" svg:y="9.5in">
+      <text:p text:style-name="P155">
+        <draw:rect text:anchor-type="paragraph" draw:z-index="3" draw:name="Rectangle 13" draw:style-name="gr1" draw:text-style-name="P168" svg:width="7.2504in" svg:height="0.6252in" svg:x="-0.3736in" svg:y="9.5in">
           <text:p/>
         </draw:rect>
         <draw:frame draw:style-name="fr2" draw:name="1" text:anchor-type="char" svg:y="1.6252in" svg:width="6.4654in" svg:height="1.1437in" draw:z-index="2">
           <draw:text-box>
-            <text:p text:style-name="P75">D1.1 – Description of Work (DoW)</text:p>
+            <text:p text:style-name="P94">D1.1 – Description of Work (DoW)</text:p>
           </draw:text-box>
         </draw:frame>
         <draw:frame draw:style-name="fr4" draw:name="Image 1" text:anchor-type="char" svg:x="5in" svg:y="9.5in" svg:width="1.861in" svg:height="0.5756in" draw:z-index="0">
@@ -2035,56 +2132,56 @@
         </draw:frame>
         <draw:frame draw:style-name="fr3" draw:name="2" text:anchor-type="char" svg:y="4.3591in" svg:width="6.45in" svg:height="5.25in" draw:z-index="5">
           <draw:text-box>
-            <text:p text:style-name="P79">Fuzzing a VM scheduler</text:p>
-            <text:p text:style-name="P78"/>
-            <text:p text:style-name="P80"/>
-            <text:p text:style-name="P81">Participant:</text:p>
-            <text:p text:style-name="P81"/>
-            <text:list xml:id="list2412135865462734360" text:style-name="WWNum1">
+            <text:p text:style-name="P98">Fuzzing a VM scheduler</text:p>
+            <text:p text:style-name="P97"/>
+            <text:p text:style-name="P99"/>
+            <text:p text:style-name="P100">Participant:</text:p>
+            <text:p text:style-name="P100"/>
+            <text:list xml:id="list8814120075827977538" text:style-name="WWNum1">
               <text:list-item>
-                <text:p text:style-name="P150">Alexandros TSANTILAS</text:p>
-                <text:p text:style-name="P152"/>
+                <text:p text:style-name="P160">Alexandros TSANTILAS</text:p>
+                <text:p text:style-name="P162"/>
               </text:list-item>
             </text:list>
-            <text:p text:style-name="P81"/>
-            <text:p text:style-name="P81"/>
-            <text:p text:style-name="P81">Supervisors</text:p>
-            <text:p text:style-name="P81"/>
-            <text:list xml:id="list22721409687711" text:continue-numbering="true" text:style-name="WWNum1">
+            <text:p text:style-name="P100"/>
+            <text:p text:style-name="P100"/>
+            <text:p text:style-name="P100">Supervisors</text:p>
+            <text:p text:style-name="P100"/>
+            <text:list xml:id="list132015515376663" text:continue-numbering="true" text:style-name="WWNum1">
               <text:list-item>
-                <text:p text:style-name="P151">Fabien HERMENIER</text:p>
+                <text:p text:style-name="P161">Fabien HERMENIER</text:p>
               </text:list-item>
               <text:list-item>
-                <text:p text:style-name="P151">Ludovic HENRIO</text:p>
+                <text:p text:style-name="P161">Ludovic HENRIO</text:p>
               </text:list-item>
             </text:list>
-            <text:p text:style-name="P76"/>
-            <text:p text:style-name="P76"/>
-            <text:p text:style-name="P76"/>
-            <text:p text:style-name="P76"/>
-            <text:p text:style-name="P77"/>
+            <text:p text:style-name="P95"/>
+            <text:p text:style-name="P95"/>
+            <text:p text:style-name="P95"/>
+            <text:p text:style-name="P95"/>
+            <text:p text:style-name="P96"/>
           </draw:text-box>
         </draw:frame>
         <draw:g text:anchor-type="char" draw:z-index="4" draw:name="Group 91" draw:style-name="gr2">
-          <draw:custom-shape draw:name="Text Box 6" draw:style-name="gr3" draw:text-style-name="P160" svg:width="3.5016in" svg:height="0.5669in" svg:x="1.8528in" svg:y="1.0965in">
-            <text:p text:style-name="P160">
-              <text:span text:style-name="T190">
+          <draw:custom-shape draw:name="Text Box 6" draw:style-name="gr3" draw:text-style-name="P169" svg:width="3.5016in" svg:height="0.5669in" svg:x="1.8528in" svg:y="1.0965in">
+            <text:p text:style-name="P169">
+              <text:span text:style-name="T207">
                 <text:s/>
               </text:span>
-              <text:span text:style-name="T190">Projet de Fin d’Études</text:span>
-              <text:span text:style-name="T190">
+              <text:span text:style-name="T207">Projet de Fin d’Études</text:span>
+              <text:span text:style-name="T207">
                 <text:tab/>
               </text:span>
-              <text:span text:style-name="T190">
+              <text:span text:style-name="T207">
                 <text:tab/>
               </text:span>
             </text:p>
-            <text:p text:style-name="P160">
-              <text:span text:style-name="T190">2014 – 2015 </text:span>
-              <text:span text:style-name="T190">
+            <text:p text:style-name="P169">
+              <text:span text:style-name="T207">2014 – 2015 </text:span>
+              <text:span text:style-name="T207">
                 <text:tab/>
               </text:span>
-              <text:span text:style-name="T190">
+              <text:span text:style-name="T207">
                 <text:tab/>
               </text:span>
             </text:p>
@@ -2092,10 +2189,10 @@
           </draw:custom-shape>
           <draw:custom-shape draw:name="Text Box 7" draw:style-name="gr4" svg:width="1.7669in" svg:height="0.8287in" svg:x="4.6626in" svg:y="0.961in">
             <text:p>
-              <text:span text:style-name="T191">
+              <text:span text:style-name="T208">
                 <text:s/>
               </text:span>
-              <text:span text:style-name="T191">[R|E]</text:span>
+              <text:span text:style-name="T208">[R|E]</text:span>
             </text:p>
             <draw:enhanced-geometry svg:viewBox="0 0 21600 21600" draw:mirror-horizontal="false" draw:mirror-vertical="false" draw:type="mso-spt202" draw:enhanced-path="M 0 0 L 21600 0 21600 21600 0 21600 0 0 Z N"/>
           </draw:custom-shape>
@@ -2106,101 +2203,101 @@
           </draw:custom-shape>
         </draw:g>
       </text:p>
-      <text:p text:style-name="P144"/>
-      <text:p text:style-name="P73">Abstract</text:p>
+      <text:p text:style-name="P156"/>
+      <text:p text:style-name="P92">Abstract</text:p>
       <text:p text:style-name="Standard">
         <text:span text:style-name="Subtle_20_Emphasis">
           <text:span text:style-name="T1"/>
         </text:span>
       </text:p>
-      <text:p text:style-name="P14">
+      <text:p text:style-name="P15">
         Inside a
-        <text:span text:style-name="T125">n</text:span>
+        <text:span text:style-name="T132">n</text:span>
          IaaS cloud, the VM scheduler is responsible for deploying the 
-        <text:span text:style-name="T158">virtual machines</text:span>
+        <text:span text:style-name="T167">virtual machines</text:span>
          to appropriate physical servers according to the SLAs. 
-        <text:span text:style-name="T159">It is of critical importance as it has to make assignment of the virtual machines according to its specification and based on SLAs made with the customers. As</text:span>
+        <text:span text:style-name="T168">It is of critical importance as it has to make assignment of the virtual machines according to its specification and based on SLAs made with the customers. As</text:span>
          environmental conditions and t
-        <text:span text:style-name="T78">he </text:span>
+        <text:span text:style-name="T81">he </text:span>
         clients' expectation
-        <text:span text:style-name="T78">s</text:span>
+        <text:span text:style-name="T81">s</text:span>
          evolve, the VM scheduler 
-        <text:span text:style-name="T78">has to </text:span>
+        <text:span text:style-name="T81">has to </text:span>
         reconfigure the deployment accordingly.
       </text:p>
-      <text:p text:style-name="P14"/>
-      <text:p text:style-name="P15">
+      <text:p text:style-name="P15"/>
+      <text:p text:style-name="P16">
         However, 
-        <text:span text:style-name="T36">i</text:span>
+        <text:span text:style-name="T38">i</text:span>
         mplementing a VM scheduler that is correct 
-        <text:span text:style-name="T36">and</text:span>
+        <text:span text:style-name="T38">and</text:span>
          behaves according to its documentation is difficult 
-        <text:span text:style-name="T48">and requires</text:span>
+        <text:span text:style-name="T50">and requires</text:span>
          understand
-        <text:span text:style-name="T48">ing of</text:span>
+        <text:span text:style-name="T50">ing of</text:span>
          the infrastructure management capabilities and the pre-conditions related to each reconfiguration action, 
-        <text:span text:style-name="T48">as well as</text:span>
+        <text:span text:style-name="T50">as well as</text:span>
          combinatorial problems such as assignment and task scheduling.
       </text:p>
-      <text:p text:style-name="P15"/>
-      <text:p text:style-name="P122">
+      <text:p text:style-name="P16"/>
+      <text:p text:style-name="P48">
         The difficulties inherent in the implementation 
-        <text:span text:style-name="T159">of </text:span>
+        <text:span text:style-name="T168">of </text:span>
         a VM scheduler have led to defective implementations with severe consequences for both clients and providers. 
-        <text:span text:style-name="T159">Therefore extensive testing is required so as to reveal as many bugs as possible. A more and more widespread </text:span>
+        <text:span text:style-name="T168">Therefore extensive testing is required so as to reveal as many bugs as possible. A more and more widespread </text:span>
         testing technique to check complex software 
-        <text:span text:style-name="T160">is fuzzing, which</text:span>
-        <text:span text:style-name="T78">is based</text:span>
-        <text:span text:style-name="T160">o</text:span>
+        <text:span text:style-name="T169">is fuzzing, which</text:span>
+        <text:span text:style-name="T81">is based</text:span>
+        <text:span text:style-name="T169">o</text:span>
         n generating random input data for a component to usually detect crashing situations 
-        <text:span text:style-name="T78">or wrong results</text:span>
+        <text:span text:style-name="T81">or wrong results</text:span>
         . 
-        <text:span text:style-name="T160">However, the effectiveness of each fuzzer varies and depends mainly on the volume of code coverage, on whether or not it supports test-case reduction and of course on the number of bugs it finally reveals.</text:span>
-      </text:p>
-      <text:p text:style-name="P16"/>
-      <text:p text:style-name="P95">
+        <text:span text:style-name="T169">However, the effectiveness of each fuzzer varies and depends mainly on the volume of code coverage, on whether or not it supports test-case reduction and of course on the number of bugs it finally reveals.</text:span>
+      </text:p>
+      <text:p text:style-name="P17"/>
+      <text:p text:style-name="P114">
         BtrPlace 
-        <text:span text:style-name="T49">is a </text:span>
+        <text:span text:style-name="T51">is a </text:span>
         research oriented VM scheduler, 
-        <text:span text:style-name="T49">which still has </text:span>
+        <text:span text:style-name="T51">which still has </text:span>
         open 
-        <text:span text:style-name="T36">bugs</text:span>
-        <text:span text:style-name="T79">concerning</text:span>
+        <text:span text:style-name="T38">bugs</text:span>
+        <text:span text:style-name="T82">concerning</text:span>
          correctness issues. 
-        <text:span text:style-name="T49">C</text:span>
+        <text:span text:style-name="T51">C</text:span>
         urrently, 
-        <text:span text:style-name="T49">some effort is made</text:span>
+        <text:span text:style-name="T51">some effort is made</text:span>
          to fuzz BtrPlace but in addition to crash
-        <text:span text:style-name="T36">e</text:span>
+        <text:span text:style-name="T38">e</text:span>
         s, 
-        <text:span text:style-name="T49">it is </text:span>
+        <text:span text:style-name="T51">it is </text:span>
         detect
-        <text:span text:style-name="T49">ed</text:span>
+        <text:span text:style-name="T51">ed</text:span>
          inconsistent behavio
-        <text:span text:style-name="T120">u</text:span>
+        <text:span text:style-name="T130">u</text:span>
         r with regards to 
-        <text:span text:style-name="T160">the</text:span>
+        <text:span text:style-name="T169">the</text:span>
          formal specification of some components. In this PFE, 
-        <text:span text:style-name="T49">the goal is</text:span>
+        <text:span text:style-name="T51">the goal is</text:span>
          to go beyond these simple fuzzing techniques 
-        <text:span text:style-name="T49">and</text:span>
+        <text:span text:style-name="T51">and</text:span>
          propose novel exploration techniques. The
-        <text:span text:style-name="T49">refore, the</text:span>
+        <text:span text:style-name="T51">refore, the</text:span>
          objective
-        <text:span text:style-name="T48">s</text:span>
+        <text:span text:style-name="T50">s</text:span>
          of this PFE are:
       </text:p>
-      <text:list xml:id="list2589995356375642650" text:style-name="WWNum3">
+      <text:list xml:id="list7507576198951818971" text:style-name="WWNum3">
         <text:list-item>
-          <text:p text:style-name="P109">to establish a bibliography around fuzzing techniques, from generic to domain specific approaches.</text:p>
+          <text:p text:style-name="P127">to establish a bibliography around fuzzing techniques, from generic to domain specific approaches.</text:p>
         </text:list-item>
         <text:list-item>
-          <text:p text:style-name="P109">to propose novel exploration techniques.</text:p>
+          <text:p text:style-name="P127">to propose novel exploration techniques.</text:p>
         </text:list-item>
         <text:list-item>
-          <text:p text:style-name="P108">
+          <text:p text:style-name="P126">
             <text:span text:style-name="Subtle_20_Emphasis">
-              <text:span text:style-name="T25">to implement them inside the current fuzzer of BtrPlace.</text:span>
+              <text:span text:style-name="T21">to implement them inside the current fuzzer of BtrPlace.</text:span>
             </text:span>
           </text:p>
         </text:list-item>
@@ -2222,7 +2319,7 @@
       <text:p text:style-name="P3"/>
       <text:p text:style-name="P3"/>
       <text:p text:style-name="P3"/>
-      <text:p text:style-name="P74">
+      <text:p text:style-name="P93">
         <text:soft-page-break/>
       </text:p>
       <text:table-of-content text:style-name="Sect1" text:protected="true" text:name="Table of Contents1">
@@ -2315,130 +2412,130 @@
           <text:index-title text:style-name="Sect1" text:name="Table of Contents1_Head">
             <text:p text:style-name="Contents_20_Heading">Table of Contents</text:p>
           </text:index-title>
-          <text:p text:style-name="P153">
+          <text:p text:style-name="P163">
             <text:a xlink:type="simple" xlink:href="#__RefHeading__725_712135975" text:style-name="Index_20_Link" text:visited-style-name="Index_20_Link">
               1.General Project Description
               <text:tab/>
               4
             </text:a>
           </text:p>
-          <text:p text:style-name="P154">
+          <text:p text:style-name="P164">
             <text:a xlink:type="simple" xlink:href="#__RefHeading__727_712135975" text:style-name="Index_20_Link" text:visited-style-name="Index_20_Link">
               Framework/Context
               <text:tab/>
               4
             </text:a>
           </text:p>
-          <text:p text:style-name="P154">
+          <text:p text:style-name="P164">
             <text:a xlink:type="simple" xlink:href="#__RefHeading__729_712135975" text:style-name="Index_20_Link" text:visited-style-name="Index_20_Link">
               Motivation
               <text:tab/>
               5
             </text:a>
           </text:p>
-          <text:p text:style-name="P154">
+          <text:p text:style-name="P164">
             <text:a xlink:type="simple" xlink:href="#__RefHeading__731_712135975" text:style-name="Index_20_Link" text:visited-style-name="Index_20_Link">
               Challenges
-              <text:tab/>
-              6
-            </text:a>
-          </text:p>
-          <text:p text:style-name="P154">
-            <text:a xlink:type="simple" xlink:href="#__RefHeading__733_712135975" text:style-name="Index_20_Link" text:visited-style-name="Index_20_Link">
-              Goals
-              <text:tab/>
-              6
-            </text:a>
-          </text:p>
-          <text:p text:style-name="P153">
-            <text:a xlink:type="simple" xlink:href="#__RefHeading__735_712135975" text:style-name="Index_20_Link" text:visited-style-name="Index_20_Link">
-              2.State of the Art
               <text:tab/>
               7
             </text:a>
           </text:p>
-          <text:p text:style-name="P154">
-            <text:a xlink:type="simple" xlink:href="#__RefHeading__2878_761839053" text:style-name="Index_20_Link" text:visited-style-name="Index_20_Link">
-              Test-Case Reduction
+          <text:p text:style-name="P164">
+            <text:a xlink:type="simple" xlink:href="#__RefHeading__733_712135975" text:style-name="Index_20_Link" text:visited-style-name="Index_20_Link">
+              Goals
               <text:tab/>
               7
             </text:a>
           </text:p>
-          <text:p text:style-name="P154">
-            <text:a xlink:type="simple" xlink:href="#__RefHeading__2880_761839053" text:style-name="Index_20_Link" text:visited-style-name="Index_20_Link">
-              Taming fuzzers
-              <text:tab/>
-              7
-            </text:a>
-          </text:p>
-          <text:p text:style-name="P154">
-            <text:a xlink:type="simple" xlink:href="#__RefHeading__2882_761839053" text:style-name="Index_20_Link" text:visited-style-name="Index_20_Link">
-              Directed Automated Random Testing
+          <text:p text:style-name="P163">
+            <text:a xlink:type="simple" xlink:href="#__RefHeading__735_712135975" text:style-name="Index_20_Link" text:visited-style-name="Index_20_Link">
+              2.State of the Art
               <text:tab/>
               8
             </text:a>
           </text:p>
-          <text:p text:style-name="P154">
-            <text:a xlink:type="simple" xlink:href="#__RefHeading__2884_761839053" text:style-name="Index_20_Link" text:visited-style-name="Index_20_Link">
-              Feedback-oriented random test generation
+          <text:p text:style-name="P164">
+            <text:a xlink:type="simple" xlink:href="#__RefHeading__2878_761839053" text:style-name="Index_20_Link" text:visited-style-name="Index_20_Link">
+              Test-Case Reduction
               <text:tab/>
               8
             </text:a>
           </text:p>
-          <text:p text:style-name="P154">
-            <text:a xlink:type="simple" xlink:href="#__RefHeading__2886_761839053" text:style-name="Index_20_Link" text:visited-style-name="Index_20_Link">
-              Grammar-based whitebox fuzzing
+          <text:p text:style-name="P164">
+            <text:a xlink:type="simple" xlink:href="#__RefHeading__2880_761839053" text:style-name="Index_20_Link" text:visited-style-name="Index_20_Link">
+              Taming fuzzers
+              <text:tab/>
+              8
+            </text:a>
+          </text:p>
+          <text:p text:style-name="P164">
+            <text:a xlink:type="simple" xlink:href="#__RefHeading__2882_761839053" text:style-name="Index_20_Link" text:visited-style-name="Index_20_Link">
+              Directed Automated Random Testing
               <text:tab/>
               9
             </text:a>
           </text:p>
-          <text:p text:style-name="P154">
-            <text:a xlink:type="simple" xlink:href="#__RefHeading__2888_761839053" text:style-name="Index_20_Link" text:visited-style-name="Index_20_Link">
-              Swarm testing
+          <text:p text:style-name="P164">
+            <text:a xlink:type="simple" xlink:href="#__RefHeading__2884_761839053" text:style-name="Index_20_Link" text:visited-style-name="Index_20_Link">
+              Feedback-oriented random test generation
               <text:tab/>
               9
             </text:a>
           </text:p>
-          <text:p text:style-name="P154">
-            <text:a xlink:type="simple" xlink:href="#__RefHeading__1905_1825736039" text:style-name="Index_20_Link" text:visited-style-name="Index_20_Link">
-              Differential testing
-              <text:tab/>
-              9
-            </text:a>
-          </text:p>
-          <text:p text:style-name="P154">
-            <text:a xlink:type="simple" xlink:href="#__RefHeading__2864_449742908" text:style-name="Index_20_Link" text:visited-style-name="Index_20_Link">
-              Bottom line
-              <text:tab/>
-              9
-            </text:a>
-          </text:p>
-          <text:p text:style-name="P153">
-            <text:a xlink:type="simple" xlink:href="#__RefHeading__737_712135975" text:style-name="Index_20_Link" text:visited-style-name="Index_20_Link">
-              3.Workplan, Tasks and Milestones
+          <text:p text:style-name="P164">
+            <text:a xlink:type="simple" xlink:href="#__RefHeading__2886_761839053" text:style-name="Index_20_Link" text:visited-style-name="Index_20_Link">
+              Grammar-based whitebox fuzzing
               <text:tab/>
               10
             </text:a>
           </text:p>
-          <text:p text:style-name="P154">
-            <text:a xlink:type="simple" xlink:href="#__RefHeading__2890_761839053" text:style-name="Index_20_Link" text:visited-style-name="Index_20_Link">
-              Workplan and tasks
+          <text:p text:style-name="P164">
+            <text:a xlink:type="simple" xlink:href="#__RefHeading__2888_761839053" text:style-name="Index_20_Link" text:visited-style-name="Index_20_Link">
+              Swarm testing
               <text:tab/>
               10
             </text:a>
           </text:p>
-          <text:p text:style-name="P154">
-            <text:a xlink:type="simple" xlink:href="#__RefHeading__2892_761839053" text:style-name="Index_20_Link" text:visited-style-name="Index_20_Link">
-              Deliverables
+          <text:p text:style-name="P164">
+            <text:a xlink:type="simple" xlink:href="#__RefHeading__1905_1825736039" text:style-name="Index_20_Link" text:visited-style-name="Index_20_Link">
+              Differential testing
+              <text:tab/>
+              10
+            </text:a>
+          </text:p>
+          <text:p text:style-name="P164">
+            <text:a xlink:type="simple" xlink:href="#__RefHeading__2864_449742908" text:style-name="Index_20_Link" text:visited-style-name="Index_20_Link">
+              Bottom line
+              <text:tab/>
+              10
+            </text:a>
+          </text:p>
+          <text:p text:style-name="P163">
+            <text:a xlink:type="simple" xlink:href="#__RefHeading__737_712135975" text:style-name="Index_20_Link" text:visited-style-name="Index_20_Link">
+              3.Workplan, Tasks and Milestones
               <text:tab/>
               11
             </text:a>
           </text:p>
-          <text:p text:style-name="P153">
+          <text:p text:style-name="P164">
+            <text:a xlink:type="simple" xlink:href="#__RefHeading__2890_761839053" text:style-name="Index_20_Link" text:visited-style-name="Index_20_Link">
+              Workplan and tasks
+              <text:tab/>
+              11
+            </text:a>
+          </text:p>
+          <text:p text:style-name="P164">
+            <text:a xlink:type="simple" xlink:href="#__RefHeading__2892_761839053" text:style-name="Index_20_Link" text:visited-style-name="Index_20_Link">
+              Deliverables
+              <text:tab/>
+              12
+            </text:a>
+          </text:p>
+          <text:p text:style-name="P163">
             <text:a xlink:type="simple" xlink:href="#__RefHeading__739_712135975" text:style-name="Index_20_Link" text:visited-style-name="Index_20_Link">
               4.Bibliography
               <text:tab/>
-              12
+              13
             </text:a>
           </text:p>
         </text:index-body>
@@ -2467,9 +2564,9 @@
       <text:p text:style-name="P1"/>
       <text:p text:style-name="P1"/>
       <text:p text:style-name="P1"/>
-      <text:list xml:id="list2359692260895271395" text:style-name="WWNum6">
+      <text:list xml:id="list4954452643547958625" text:style-name="WWNum6">
         <text:list-item>
-          <text:h text:style-name="P149" text:outline-level="1">
+          <text:h text:style-name="P159" text:outline-level="1">
             <text:bookmark-start text:name="__RefHeading__725_712135975"/>
             <text:bookmark-start text:name="_Toc241836967"/>
             <text:soft-page-break/>
@@ -2479,41 +2576,41 @@
           </text:h>
         </text:list-item>
       </text:list>
-      <text:h text:style-name="P72" text:outline-level="2"/>
-      <text:h text:style-name="P68" text:outline-level="2">
+      <text:h text:style-name="P91" text:outline-level="2"/>
+      <text:h text:style-name="P87" text:outline-level="2">
+        <text:bookmark-start text:name="_Toc241836968"/>
         <text:bookmark-start text:name="__RefHeading__727_712135975"/>
-        <text:bookmark-start text:name="_Toc241836968"/>
         Framework/Context
+        <text:bookmark-end text:name="_Toc241836968"/>
         <text:bookmark-end text:name="__RefHeading__727_712135975"/>
-        <text:bookmark-end text:name="_Toc241836968"/>
       </text:h>
-      <text:p text:style-name="P155">
-        <text:span text:style-name="T103">An I</text:span>
-        <text:span text:style-name="T90">nfrastructure as a Service </text:span>
-        <text:span text:style-name="T91">(IaaS) cloud computing </text:span>
-        <text:span text:style-name="T90">is a </text:span>
-        <text:span text:style-name="T95">model according to which the user has the ability to provision computing, storage, or networking resources, provided by an organization.</text:span>
-        <text:span text:style-name="T90"> The client, </text:span>
-        <text:span text:style-name="T95">who</text:span>
-        <text:span text:style-name="T90"> typically pays on a per-use basis, </text:span>
-        <text:span text:style-name="T95">is able to develop and execute whatever software he wants, either it is an operating system or an application. He doesn't control the infrastructure of the cloud, but he has </text:span>
-        <text:span text:style-name="T96">total</text:span>
-        <text:span text:style-name="T95"> control of system, storage, computing and networking operations. He is able to define his memory, computing power, storage volume and operating system requirements.</text:span>
-      </text:p>
-      <text:p text:style-name="P155">
-        <text:span text:style-name="T95">The hardware resources are typically provided to the user as virtual machines. The provider is the only</text:span>
-        <text:span text:style-name="T90"> responsible for housing, running and maintaining </text:span>
-        <text:span text:style-name="T95">the equipment</text:span>
-        <text:span text:style-name="T90">. </text:span>
-        <text:span text:style-name="T91">The main features of an IaaS cloud are the dynamic scaling, the u</text:span>
-        <text:span text:style-name="T90">tility computing service and billing model </text:span>
-        <text:span text:style-name="T91">and</text:span>
-        <text:span text:style-name="T90"> </text:span>
-        <text:span text:style-name="T91">the p</text:span>
-        <text:span text:style-name="T90">olicy-based services.</text:span>
-      </text:p>
-      <text:p text:style-name="P65"/>
-      <text:p text:style-name="P157">
+      <text:p text:style-name="P83">
+        <text:span text:style-name="T107">An I</text:span>
+        <text:span text:style-name="T94">nfrastructure as a Service </text:span>
+        <text:span text:style-name="T95">(IaaS) cloud computing </text:span>
+        <text:span text:style-name="T94">is a </text:span>
+        <text:span text:style-name="T99">model according to which the user has the ability to provision computing, storage, or networking resources, provided by an organization.</text:span>
+        <text:span text:style-name="T94"> The client, </text:span>
+        <text:span text:style-name="T99">who</text:span>
+        <text:span text:style-name="T94"> typically pays on a per-use basis, </text:span>
+        <text:span text:style-name="T99">is able to develop and execute whatever software he wants, either it is an operating system or an application. He doesn't control the infrastructure of the cloud, but he has </text:span>
+        <text:span text:style-name="T100">total</text:span>
+        <text:span text:style-name="T99"> control of system, storage, computing and networking operations. He is able to define his memory, computing power, storage volume and operating system requirements.</text:span>
+      </text:p>
+      <text:p text:style-name="P83">
+        <text:span text:style-name="T99">The hardware resources are typically provided to the user as virtual machines. The provider is the only</text:span>
+        <text:span text:style-name="T94"> responsible for housing, running and maintaining </text:span>
+        <text:span text:style-name="T99">the equipment</text:span>
+        <text:span text:style-name="T94">. </text:span>
+        <text:span text:style-name="T95">The main features of an IaaS cloud are the dynamic scaling, the u</text:span>
+        <text:span text:style-name="T94">tility computing service and billing model </text:span>
+        <text:span text:style-name="T95">and</text:span>
+        <text:span text:style-name="T94"> </text:span>
+        <text:span text:style-name="T95">the p</text:span>
+        <text:span text:style-name="T94">olicy-based services.</text:span>
+      </text:p>
+      <text:p text:style-name="P79"/>
+      <text:p text:style-name="P81">
         <text:span text:style-name="T9">T</text:span>
         <text:span text:style-name="T1">he </text:span>
         <text:span text:style-name="T10">VM scheduler</text:span>
@@ -2551,512 +2648,685 @@
         <text:span text:style-name="T19">are</text:span>
         <text:span text:style-name="T16"> not met in practice.</text:span>
       </text:p>
-      <text:p text:style-name="P66"/>
-      <text:p text:style-name="P145">
+      <text:p text:style-name="P80"/>
+      <text:p text:style-name="P157">
         <text:span text:style-name="Subtle_20_Emphasis">
-          <text:span text:style-name="T20">BtrPlace</text:span>
+          <text:span text:style-name="T23">BtrPlace</text:span>
         </text:span>
         <text:span text:style-name="Subtle_20_Emphasis">
-          <text:span text:style-name="T21"> is a virtual machine scheduler for hosting platform</text:span>
+          <text:span text:style-name="T32"> is a virtual machine scheduler for hosting platform</text:span>
         </text:span>
         <text:span text:style-name="Subtle_20_Emphasis">
-          <text:span text:style-name="T22">s</text:span>
+          <text:span text:style-name="T33">s</text:span>
         </text:span>
         <text:span text:style-name="Subtle_20_Emphasis">
-          <text:span text:style-name="T21">, </text:span>
+          <text:span text:style-name="T32">, </text:span>
         </text:span>
         <text:span text:style-name="Subtle_20_Emphasis">
-          <text:span text:style-name="T22">that can be safely</text:span>
+          <text:span text:style-name="T33">that can be safely</text:span>
         </text:span>
         <text:span text:style-name="Subtle_20_Emphasis">
-          <text:span text:style-name="T21"> specialize</text:span>
+          <text:span text:style-name="T32"> specialize</text:span>
         </text:span>
         <text:span text:style-name="Subtle_20_Emphasis">
-          <text:span text:style-name="T22">d </text:span>
+          <text:span text:style-name="T33">d </text:span>
         </text:span>
         <text:span text:style-name="Subtle_20_Emphasis">
-          <text:span text:style-name="T21">through independent constraints to support the user's expectations </text:span>
+          <text:span text:style-name="T32">through independent constrain</text:span>
         </text:span>
         <text:span text:style-name="Subtle_20_Emphasis">
-          <text:span text:style-name="T23">[1]</text:span>
+          <text:span text:style-name="T32">ts that are stated by the users, </text:span>
         </text:span>
         <text:span text:style-name="Subtle_20_Emphasis">
-          <text:span text:style-name="T21">.</text:span>
+          <text:span text:style-name="T37">in order </text:span>
         </text:span>
-        <text:span text:style-name="T121"> </text:span>
-        <text:span text:style-name="T124">On changes of conditions, it computes a new fiable configuration, according to some constraints and plans to reach it. </text:span>
-        <text:span text:style-name="T121">It</text:span>
-        <text:span text:style-name="T124">s</text:span>
-        <text:span text:style-name="T121"> </text:span>
-        <text:span text:style-name="T124">aim is</text:span>
+        <text:span text:style-name="Subtle_20_Emphasis">
+          <text:span text:style-name="T32">to support the</text:span>
+        </text:span>
+        <text:span text:style-name="Subtle_20_Emphasis">
+          <text:span text:style-name="T37">ir </text:span>
+        </text:span>
+        <text:span text:style-name="Subtle_20_Emphasis">
+          <text:span text:style-name="T32">expectations </text:span>
+        </text:span>
+        <text:span text:style-name="Subtle_20_Emphasis">
+          <text:span text:style-name="T36">[1]</text:span>
+        </text:span>
+        <text:span text:style-name="Subtle_20_Emphasis">
+          <text:span text:style-name="T32">.</text:span>
+        </text:span>
         <text:span text:style-name="T122"> </text:span>
-        <text:span text:style-name="T121">a more flexible use of cluster resources and </text:span>
-        <text:span text:style-name="T124">the </text:span>
-        <text:span text:style-name="T121">relie</text:span>
-        <text:span text:style-name="T124">f of</text:span>
-        <text:span text:style-name="T121"> end-users f</text:span>
-        <text:span text:style-name="T122">rom</text:span>
-        <text:span text:style-name="T121"> the burden of dealing with time estimates.</text:span>
-      </text:p>
-      <text:p text:style-name="P145">
-        <draw:frame draw:style-name="fr5" draw:name="Image3" text:anchor-type="paragraph" svg:y="0.0646in" svg:width="4.5472in" svg:height="2.3453in" draw:z-index="17">
+        <text:span text:style-name="T198">On changes of conditions, it computes a new </text:span>
+        <text:span text:style-name="T199">rel</text:span>
+        <text:span text:style-name="T198">iable configuration, according to some plans to reach it. </text:span>
+        <text:span text:style-name="T122">It</text:span>
+        <text:span text:style-name="T198">s</text:span>
+        <text:span text:style-name="T122"> </text:span>
+        <text:span text:style-name="T198">aim is</text:span>
+        <text:span text:style-name="T200"> </text:span>
+        <text:span text:style-name="T122">a more flexible use of cluster resources and </text:span>
+        <text:span text:style-name="T198">the </text:span>
+        <text:span text:style-name="T122">relie</text:span>
+        <text:span text:style-name="T198">f of</text:span>
+        <text:span text:style-name="T122"> end-users f</text:span>
+        <text:span text:style-name="T200">rom</text:span>
+        <text:span text:style-name="T122"> the burden </text:span>
+        <text:span text:style-name="T122">of dealing with time estimates.</text:span>
+      </text:p>
+      <text:p text:style-name="P84">
+        <draw:frame draw:style-name="fr5" draw:name="Image3" text:anchor-type="paragraph" svg:y="0.0646in" svg:width="4.5516in" svg:height="2.3547in" draw:z-index="18">
           <draw:image xlink:href="Pictures/100000000000020B00000132453A5E59.jpg" xlink:type="simple" xlink:show="embed" xlink:actuate="onLoad"/>
         </draw:frame>
       </text:p>
-      <text:p text:style-name="P145"/>
-      <text:p text:style-name="P145"/>
-      <text:p text:style-name="P145"/>
-      <text:p text:style-name="P145"/>
-      <text:p text:style-name="P145"/>
-      <text:p text:style-name="P145"/>
-      <text:p text:style-name="P145"/>
-      <text:p text:style-name="P145"/>
-      <text:p text:style-name="P145"/>
-      <text:p text:style-name="P145"/>
-      <text:p text:style-name="P145"/>
-      <text:p text:style-name="P145"/>
-      <text:p text:style-name="P156">
-        <text:span text:style-name="T123">Figure: </text:span>
-        <text:span text:style-name="T153">VM Scheduling </text:span>
-        <text:span text:style-name="T154">example </text:span>
-        <text:span text:style-name="T153">i</text:span>
-        <text:span text:style-name="T155">n BtrPlace. </text:span>
-        <text:span text:style-name="T156">There are</text:span>
-      </text:p>
-      <text:p text:style-name="P156">
-        <text:span text:style-name="T156">
-          <text:tab/>
-          eight virtual machines assigned to four nodes.
-        </text:span>
-      </text:p>
-      <text:p text:style-name="P146"/>
-      <text:p text:style-name="P138">
-        <text:span text:style-name="T110">However, it is not always easy to implement</text:span>
-        <text:span text:style-name="T101"> a VM scheduler that behaves according to its documentation. </text:span>
-        <text:span text:style-name="T111">The</text:span>
-        <text:span text:style-name="T101"> developer </text:span>
-        <text:span text:style-name="T111">should have a good understanding of the</text:span>
-        <text:span text:style-name="T101"> infrastructure management capabilities and the preconditions related to each reconfiguration action, </text:span>
-        <text:span text:style-name="T111">in </text:span>
+      <text:p text:style-name="P84"/>
+      <text:p text:style-name="P84"/>
+      <text:p text:style-name="P84"/>
+      <text:p text:style-name="P84"/>
+      <text:p text:style-name="P84"/>
+      <text:p text:style-name="P84"/>
+      <text:p text:style-name="P84"/>
+      <text:p text:style-name="P84"/>
+      <text:p text:style-name="P84"/>
+      <text:p text:style-name="P84"/>
+      <text:p text:style-name="P84"/>
+      <text:p text:style-name="P84"/>
+      <text:p text:style-name="P82">
+        <text:span text:style-name="T131">Figure: </text:span>
+        <text:span text:style-name="T160">VM Scheduling </text:span>
+        <text:span text:style-name="T161">example </text:span>
+        <text:span text:style-name="T160">i</text:span>
+        <text:span text:style-name="T162">n BtrPlace. </text:span>
+        <text:span text:style-name="T163">There are</text:span>
+      </text:p>
+      <text:p text:style-name="P165">
+        <text:tab/>
+        eight virtual machines assigned to four nodes.
+      </text:p>
+      <text:p text:style-name="P85"/>
+      <text:p text:style-name="P71">
+        <text:span text:style-name="T114">However, it is not always easy to implement</text:span>
+        <text:span text:style-name="T105"> a VM scheduler that behaves according to its documentation. </text:span>
+        <text:span text:style-name="T115">The</text:span>
+        <text:span text:style-name="T105"> developer </text:span>
+        <text:span text:style-name="T115">should have a good understanding of the</text:span>
+        <text:span text:style-name="T105"> infrastructure management capabilities and the preconditions related to each reconfiguration action, </text:span>
+        <text:span text:style-name="T115">in </text:span>
         <text:soft-page-break/>
-        <text:span text:style-name="T111">order to implement one, as well as master several families of combinatorial problems such as assignment and task scheduling </text:span>
-        <text:span text:style-name="T101">. </text:span>
-        <text:span text:style-name="T111">O</text:span>
-        <text:span text:style-name="T101">ne </text:span>
-        <text:span text:style-name="T111">example </text:span>
-        <text:span text:style-name="T101">of preconditions is </text:span>
-        <text:span text:style-name="T102">that </text:span>
-        <text:span text:style-name="T101">no server can be turned off </text:span>
-        <text:span text:style-name="T102">when</text:span>
-        <text:span text:style-name="T101"> VMs </text:span>
-        <text:span text:style-name="T102">are </text:span>
-        <text:span text:style-name="T101">running on it. </text:span>
-        <text:span text:style-name="T111">In addition, in order to</text:span>
-        <text:span text:style-name="T101"> implement a</text:span>
-        <text:span text:style-name="T102">n</text:span>
-        <text:span text:style-name="T101"> SLA enforcement algorithm, the developer </text:span>
-        <text:span text:style-name="T111">has to </text:span>
-        <text:span text:style-name="T101">ensure </text:span>
-        <text:span text:style-name="T111">that</text:span>
-        <text:span text:style-name="T101"> </text:span>
-        <text:span text:style-name="T111">his</text:span>
-        <text:span text:style-name="T101"> code fits </text:span>
-        <text:span text:style-name="T102">all </text:span>
-        <text:span text:style-name="T101">the possible situations, </text:span>
-        <text:span text:style-name="T111">by </text:span>
-        <text:span text:style-name="T101">consider</text:span>
-        <text:span text:style-name="T111">ing</text:span>
-        <text:span text:style-name="T101"> the implication of every possible VM state on its resource consumption.</text:span>
-        <text:span text:style-name="T104"> </text:span>
-      </text:p>
-      <text:p text:style-name="P55"/>
-      <text:p text:style-name="P56">
-        <text:span text:style-name="T103">Therefore, for the creation of a VM scheduler, extensive testing is required. </text:span>
-        <text:span text:style-name="T105">For this reason, we use </text:span>
-        <text:span text:style-name="T114">fuzz testing</text:span>
-        <text:span text:style-name="T115"> </text:span>
-        <text:span text:style-name="T116">(known also as fuzzing)</text:span>
-        <text:span text:style-name="T103">, </text:span>
-        <text:span text:style-name="T105">a </text:span>
-        <text:span text:style-name="T103">more and more </text:span>
-        <text:span text:style-name="T105">wi</text:span>
-        <text:span text:style-name="T103">dely used technique </text:span>
-        <text:span text:style-name="T105">for testing software systems</text:span>
-        <text:span text:style-name="T103">. </text:span>
-        <text:span text:style-name="T104">F</text:span>
-        <text:span text:style-name="T117">uzzing</text:span>
-        <text:span text:style-name="T90"> is a</text:span>
-        <text:span text:style-name="T92">n</text:span>
-        <text:span text:style-name="T90"> often automated or semi-automated </text:span>
-        <text:span text:style-name="T92">technique</text:span>
-        <text:span text:style-name="T90">, that involves providing invalid, unexpected, or random data to the inputs of a computer program. The program is then monitored for exceptions such as crashes, or failing built-in code assertions or for finding potential memory leaks. The</text:span>
-        <text:span text:style-name="T92"> most bugs in VM schedulers</text:span>
-        <text:span text:style-name="T105"> can be classified in three distinct categories, which are false-negative failures (</text:span>
-        <text:span text:style-name="T106">invalid </text:span>
-        <text:span text:style-name="T105">actions or </text:span>
-        <text:span text:style-name="T106">VM scheduling</text:span>
-        <text:span text:style-name="T105">), false-positive failures (a</text:span>
-        <text:span text:style-name="T107"> valid </text:span>
-        <text:span text:style-name="T105">VM</text:span>
-        <text:span text:style-name="T107"> </text:span>
-        <text:span text:style-name="T106">scheduling </text:span>
-        <text:span text:style-name="T107">is </text:span>
-        <text:span text:style-name="T106">prevent</text:span>
-        <text:span text:style-name="T107">ed</text:span>
-        <text:span text:style-name="T105">) and crashes.</text:span>
+        <text:span text:style-name="T115">order to implement one, as well as master several families of combinatorial problems such as assignment and task scheduling </text:span>
+        <text:span text:style-name="T105">. </text:span>
+        <text:span text:style-name="T115">O</text:span>
+        <text:span text:style-name="T105">ne </text:span>
+        <text:span text:style-name="T115">example </text:span>
+        <text:span text:style-name="T105">of preconditions is </text:span>
+        <text:span text:style-name="T106">that </text:span>
+        <text:span text:style-name="T105">no server can be turned off </text:span>
+        <text:span text:style-name="T106">when</text:span>
+        <text:span text:style-name="T105"> VMs </text:span>
+        <text:span text:style-name="T106">are </text:span>
+        <text:span text:style-name="T105">running on it. </text:span>
+        <text:span text:style-name="T115">In addition, to</text:span>
+        <text:span text:style-name="T105"> implement a</text:span>
+        <text:span text:style-name="T106">n</text:span>
+        <text:span text:style-name="T105"> SLA enforcement algorithm, the developer </text:span>
+        <text:span text:style-name="T115">has to </text:span>
+        <text:span text:style-name="T105">ensure </text:span>
+        <text:span text:style-name="T115">that</text:span>
+        <text:span text:style-name="T105"> </text:span>
+        <text:span text:style-name="T115">his</text:span>
+        <text:span text:style-name="T105"> code fits </text:span>
+        <text:span text:style-name="T106">all </text:span>
+        <text:span text:style-name="T105">the possible situations, </text:span>
+        <text:span text:style-name="T115">by </text:span>
+        <text:span text:style-name="T105">consider</text:span>
+        <text:span text:style-name="T115">ing</text:span>
+        <text:span text:style-name="T105"> the implication of every possible VM state on its resource consumption.</text:span>
+        <text:span text:style-name="T108"> </text:span>
+      </text:p>
+      <text:p text:style-name="P67"/>
+      <text:p text:style-name="P68">
+        <text:span text:style-name="T107">Therefore, for the creation of a VM scheduler, extensive testing is required. </text:span>
+        <text:span text:style-name="T109">For this reason, we use </text:span>
+        <text:span text:style-name="T119">fuzz testing</text:span>
+        <text:span text:style-name="T120"> </text:span>
+        <text:span text:style-name="T121">(known also as fuzzing)</text:span>
+        <text:span text:style-name="T107">, </text:span>
+        <text:span text:style-name="T109">a </text:span>
+        <text:span text:style-name="T107">more and more </text:span>
+        <text:span text:style-name="T109">wi</text:span>
+        <text:span text:style-name="T107">dely used technique </text:span>
+        <text:span text:style-name="T109">for testing software systems</text:span>
+        <text:span text:style-name="T107">. </text:span>
+        <text:span text:style-name="T108">F</text:span>
+        <text:span text:style-name="T123">uzzing</text:span>
+        <text:span text:style-name="T94"> is a</text:span>
+        <text:span text:style-name="T96">n</text:span>
+        <text:span text:style-name="T94"> often automated or semi-automated </text:span>
+        <text:span text:style-name="T96">technique</text:span>
+        <text:span text:style-name="T94">, that involves providing invalid, unexpected, or random data to the inputs of a computer program. The program is then monitored for exceptions such as crashes, or failing built-in code assertions or for finding potential memory leaks. The</text:span>
+        <text:span text:style-name="T96"> most bugs in VM schedulers</text:span>
+        <text:span text:style-name="T109"> can be classified in three distinct categories, which are false-negative failures (</text:span>
+        <text:span text:style-name="T110">invalid </text:span>
+        <text:span text:style-name="T109">actions or </text:span>
+        <text:span text:style-name="T110">VM scheduling</text:span>
+        <text:span text:style-name="T109">), false-positive failures (a</text:span>
+        <text:span text:style-name="T111"> valid </text:span>
+        <text:span text:style-name="T109">VM</text:span>
+        <text:span text:style-name="T111"> </text:span>
+        <text:span text:style-name="T110">scheduling </text:span>
+        <text:span text:style-name="T111">is </text:span>
+        <text:span text:style-name="T110">prevent</text:span>
+        <text:span text:style-name="T111">ed</text:span>
+        <text:span text:style-name="T109">) and crashes.</text:span>
       </text:p>
       <text:p text:style-name="Standard">
         <text:span text:style-name="Subtle_20_Emphasis">
-          <text:span text:style-name="T24"/>
+          <text:span text:style-name="T20"/>
         </text:span>
       </text:p>
-      <text:h text:style-name="P67" text:outline-level="2">
+      <text:h text:style-name="P86" text:outline-level="2">
+        <text:bookmark-start text:name="_Toc241836969"/>
         <text:bookmark-start text:name="__RefHeading__729_712135975"/>
-        <text:bookmark-start text:name="_Toc241836969"/>
         Motivation
+        <text:bookmark-end text:name="_Toc241836969"/>
         <text:bookmark-end text:name="__RefHeading__729_712135975"/>
-        <text:bookmark-end text:name="_Toc241836969"/>
       </text:h>
-      <text:p text:style-name="P158">
+      <text:p text:style-name="P115">
         The difficulties 
-        <text:span text:style-name="T168">that are applied</text:span>
+        <text:span text:style-name="T171">that are applied</text:span>
          in the implementation 
-        <text:span text:style-name="T79">of </text:span>
+        <text:span text:style-name="T82">of </text:span>
         a VM scheduler have led to 
-        <text:span text:style-name="T161">the development of not correct schedulers and</text:span>
+        <text:span text:style-name="T170">the development of not correct schedulers and</text:span>
          defective implementations. 
-        <text:span text:style-name="T161">As a result,</text:span>
-        <text:span text:style-name="T161">the SLAs are not always satisfied, with </text:span>
+        <text:span text:style-name="T170">As a result,</text:span>
+        <text:span text:style-name="T170">the SLAs are not always satisfied, with </text:span>
         severe consequences for both clients and providers. For example, Nova is the c
-        <text:span text:style-name="T129">o</text:span>
+        <text:span text:style-name="T136">o</text:span>
         mponent embedding the VM scheduler of the leading open source IaaS software stack OpenStack 
-        <text:span text:style-name="T161">[2]</text:span>
+        <text:span text:style-name="T170">[2]</text:span>
         . Despite 
-        <text:span text:style-name="T168">a</text:span>
+        <text:span text:style-name="T171">a</text:span>
          quality management system 
-        <text:span text:style-name="T168">according to which the scheduler code is tested and the modifications are peer-reviewed before integration</text:span>
+        <text:span text:style-name="T171">according to which the scheduler code is tested and the modifications are peer-reviewed before integration</text:span>
         , 
-        <text:span text:style-name="T50">16</text:span>
+        <text:span text:style-name="T52">16</text:span>
          bugs are 
-        <text:span text:style-name="T50">still </text:span>
+        <text:span text:style-name="T52">still </text:span>
         currently open about correctness issues 
-        <text:span text:style-name="T168">[3]. For instance, users reported that the VM scheduler computes the amount of consumed resources on servers incorrectly by taking crashed VMs into account.</text:span>
-        <text:span text:style-name="T169">The</text:span>
+        <text:span text:style-name="T171">[3]. For instance, users reported that the VM scheduler computes the amount of consumed resources on servers incorrectly by taking crashed VMs into account.</text:span>
+        <text:span text:style-name="T172">The</text:span>
          same kind of bugs ha
-        <text:span text:style-name="T50">ve</text:span>
+        <text:span text:style-name="T52">ve</text:span>
          been seen in the research oriented VM scheduler BtrPlace 
-        <text:span text:style-name="T169">as well [4]</text:span>
+        <text:span text:style-name="T172">as well [4]</text:span>
         .
       </text:p>
-      <text:p text:style-name="P95"/>
-      <text:p text:style-name="P58">
+      <text:p text:style-name="P114"/>
+      <text:p text:style-name="P70">
         <text:span text:style-name="Subtle_20_Emphasis">
-          <text:span text:style-name="T27">Even though</text:span>
+          <text:span text:style-name="T24">Even though</text:span>
         </text:span>
         <text:span text:style-name="Subtle_20_Emphasis">
-          <text:span text:style-name="T28"> </text:span>
+          <text:span text:style-name="T25"> </text:span>
         </text:span>
         <text:span text:style-name="Subtle_20_Emphasis">
-          <text:span text:style-name="T29">more that eighty</text:span>
+          <text:span text:style-name="T26">more that eighty</text:span>
         </text:span>
         <text:span text:style-name="Subtle_20_Emphasis">
-          <text:span text:style-name="T28"> unit tests </text:span>
+          <text:span text:style-name="T25"> unit tests </text:span>
         </text:span>
         <text:span text:style-name="Subtle_20_Emphasis">
-          <text:span text:style-name="T27">have been </text:span>
+          <text:span text:style-name="T24">have been </text:span>
         </text:span>
         <text:span text:style-name="Subtle_20_Emphasis">
-          <text:span text:style-name="T28">created, </text:span>
+          <text:span text:style-name="T25">created, </text:span>
         </text:span>
         <text:span text:style-name="Subtle_20_Emphasis">
-          <text:span text:style-name="T30">with </text:span>
+          <text:span text:style-name="T27">with </text:span>
         </text:span>
         <text:span text:style-name="Subtle_20_Emphasis">
-          <text:span text:style-name="T28">a code coverage of 80% </text:span>
+          <text:span text:style-name="T25">a code coverage of 80% </text:span>
         </text:span>
         <text:span text:style-name="Subtle_20_Emphasis">
-          <text:span text:style-name="T30">achieved </text:span>
+          <text:span text:style-name="T27">achieved </text:span>
         </text:span>
         <text:span text:style-name="Subtle_20_Emphasis">
-          <text:span text:style-name="T28">and one thousand lines of code </text:span>
+          <text:span text:style-name="T25">and one thousand lines of code </text:span>
         </text:span>
         <text:span text:style-name="Subtle_20_Emphasis">
-          <text:span text:style-name="T30">written for</text:span>
+          <text:span text:style-name="T27">written for</text:span>
         </text:span>
         <text:span text:style-name="Subtle_20_Emphasis">
-          <text:span text:style-name="T28"> hand-written checkers, the BtrPlace VM scheduler</text:span>
+          <text:span text:style-name="T25"> hand-written checkers, the BtrPlace VM scheduler</text:span>
         </text:span>
         <text:span text:style-name="Subtle_20_Emphasis">
-          <text:span text:style-name="T30">'s</text:span>
+          <text:span text:style-name="T27">'s</text:span>
         </text:span>
         <text:span text:style-name="Subtle_20_Emphasis">
-          <text:span text:style-name="T28"> placement constraints are still bugged. </text:span>
+          <text:span text:style-name="T25"> placement constraints are still bugged. </text:span>
         </text:span>
         <text:span text:style-name="Subtle_20_Emphasis">
-          <text:span text:style-name="T30">This</text:span>
+          <text:span text:style-name="T27">This</text:span>
         </text:span>
         <text:span text:style-name="Subtle_20_Emphasis">
-          <text:span text:style-name="T28"> can result to a silent SLA violation, resource fragmentation, crashing reconfigurations or even runtime failures. </text:span>
+          <text:span text:style-name="T25"> can result to a silent SLA violation, resource fragmentation, crashing reconfigurations or even runtime failures. </text:span>
         </text:span>
         <text:span text:style-name="Subtle_20_Emphasis">
-          <text:span text:style-name="T31">A bug in a SLA enforcement algorithm tends to make clients of IaaS lose confidence in their providers. Likewise, a bug that exaggerates the amount of used resources reduces the gain for the provider. </text:span>
+          <text:span text:style-name="T28">A bug in a SLA enforcement algorithm tends to make clients of IaaS lose confidence in their providers. Likewise, a bug that exaggerates the amount of used resources reduces the gain for the provider. </text:span>
         </text:span>
         <text:span text:style-name="Subtle_20_Emphasis">
-          <text:span text:style-name="T32">Delays in some major cloud computing infrastructures due to bad VM scheduling, are estimated to lead to millions </text:span>
+          <text:span text:style-name="T29">Delays in some major cloud computing infrastructures due to bad VM scheduling, are estimated to lead to millions </text:span>
         </text:span>
         <text:span text:style-name="Subtle_20_Emphasis">
-          <text:span text:style-name="T33">of dollars loss, </text:span>
+          <text:span text:style-name="T30">of dollars loss, </text:span>
         </text:span>
         <text:span text:style-name="Subtle_20_Emphasis">
-          <text:span text:style-name="T34">as it leads to less available resources and more energy consumption due to more occupied physical nodes</text:span>
+          <text:span text:style-name="T31">as it leads to less available resources and more energy consumption due to more occupied physical nodes</text:span>
         </text:span>
         <text:span text:style-name="Subtle_20_Emphasis">
-          <text:span text:style-name="T33">.</text:span>
+          <text:span text:style-name="T30">.</text:span>
         </text:span>
       </text:p>
-      <text:p text:style-name="P58">
+      <text:p text:style-name="P70">
         <text:span text:style-name="Subtle_20_Emphasis">
-          <text:span text:style-name="T32"/>
+          <text:span text:style-name="T29"/>
         </text:span>
       </text:p>
-      <text:p text:style-name="P39">
+      <text:p text:style-name="P45">
         The bugs that can occur in a VM scheduler like BtrPlace can be divided into 
-        <text:span text:style-name="T169">the </text:span>
+        <text:span text:style-name="T172">the </text:span>
         three main categories that are presented below, along with some representative examples of bugs that have been detected by the current fuzzer:
       </text:p>
-      <text:list xml:id="list8594449690448210643" text:style-name="L6">
+      <text:list xml:id="list2046223179709753210" text:style-name="L6">
         <text:list-item>
-          <text:p text:style-name="P133">
+          <text:p text:style-name="P147">
             Runtime errors/Crashes:
-            <text:span text:style-name="T37"> </text:span>
-            <text:span text:style-name="T46">Bugs of this kind result to a crash of the scheduler, which can be devastating as it is embedded in a larger system that stops working.</text:span>
+            <text:span text:style-name="T39"> </text:span>
+            <text:span text:style-name="T48">Bugs of this kind result to a crash of the scheduler, which can be devastating as it is embedded in a larger system that stops working.</text:span>
           </text:p>
         </text:list-item>
         <text:list-item>
-          <text:p text:style-name="P110">
-            <text:span text:style-name="T55">False-negative</text:span>
-            <text:span text:style-name="T54">: In these kind of bugs, the scheduler provides an invalid VM scheduling, that is not conforming to the constraints. Some examples of such bugs in the BtrPlace scheduler are the following:</text:span>
+          <text:p text:style-name="P128">
+            <text:span text:style-name="T57">False-negative</text:span>
+            <text:span text:style-name="T56">: In these kind of bugs, the scheduler provides an invalid VM scheduling, that is not conforming to the constraints. Some examples of such bugs in the BtrPlace scheduler are the following:</text:span>
           </text:p>
-          <text:p text:style-name="P112">
-            <text:span text:style-name="T53">- We have multiple future states for the VMs, when s</text:span>
+          <text:p text:style-name="P129">
+            <text:span text:style-name="T55">- We have multiple future states for the VMs, when s</text:span>
             tates are necessarily in conflicts but 
-            <text:span text:style-name="T171">are </text:span>
+            <text:span text:style-name="T174">are </text:span>
             not detected 
-            <text:span text:style-name="T171">[5]</text:span>
+            <text:span text:style-name="T174">[5]</text:span>
             . Even worse, 
-            <text:span text:style-name="T171">the </text:span>
+            <text:span text:style-name="T174">the </text:span>
             previous states are ignored.
           </text:p>
-          <text:p text:style-name="P111">
+          <text:p text:style-name="P130">
+            - Shut-down a server hosting sleeping VM
+            <text:span text:style-name="T83">s</text:span>
+            <text:span text:style-name="T55">should not be acceptable [6].</text:span>
+          </text:p>
+          <text:p text:style-name="P130">
             <text:soft-page-break/>
-            - Shutdown a server hosting sleeping VM
-            <text:span text:style-name="T80">s</text:span>
-            <text:span text:style-name="T53">should not be acceptable [6].</text:span>
-          </text:p>
-          <text:p text:style-name="P111">
-            <text:span text:style-name="T57">- B</text:span>
+            <text:span text:style-name="T59">- B</text:span>
             roken instances are considered to be consuming resources 
-            <text:span text:style-name="T57">(Nova scheduler). </text:span>
+            <text:span text:style-name="T59">(Nova scheduler). </text:span>
             These instances cannot be revived and should not be taken into account.
           </text:p>
         </text:list-item>
         <text:list-item>
-          <text:p text:style-name="P110">
-            <text:span text:style-name="T55">False-positive</text:span>
-            <text:span text:style-name="T54">: A valid scheduling is prevented or has problems, even though it is conforming well to the constraints. Such bugs are the following:</text:span>
+          <text:p text:style-name="P128">
+            <text:span text:style-name="T57">False-positive</text:span>
+            <text:span text:style-name="T56">: A valid scheduling is prevented or has problems, even though it is conforming well to the constraints. Such bugs are the following:</text:span>
           </text:p>
-          <text:p text:style-name="P111">
+          <text:p text:style-name="P130">
             - 
-            <text:span text:style-name="T53">Continuous time counting of running VMs is wrong [7]. This ignores the fact that a virtual machine relocated with live-migration is modelled using slices that overlap on distinct nodes. In this case, if we consider continuous time, the virtual machines allocated are more than expected.</text:span>
+            <text:span text:style-name="T55">Continuous time counting of running VMs is wrong [7]. This ignores the fact that a virtual machine relocated with live-migration is modelled using slices that overlap on distinct nodes. In this case, if we consider continuous time, the virtual machines allocated are more than expected.</text:span>
           </text:p>
-          <text:p text:style-name="P111">
-            <text:span text:style-name="T54">- Float overbooking ratio bug [8], which appears when we request more resources that what our infrastructure (physical nodes) can provide. For instance, the p</text:span>
+          <text:p text:style-name="P130">
+            <text:span text:style-name="T56">- Float overbooking ratio bug [8], which appears when we request more resources that what our infrastructure (physical nodes) can provide. For instance, the p</text:span>
             roblem 
-            <text:span text:style-name="T170">can get a</text:span>
+            <text:span text:style-name="T173">can get a</text:span>
              solution with a
-            <text:span text:style-name="T170">n overbooking</text:span>
+            <text:span text:style-name="T173">n overbooking</text:span>
              ratio of 1, 1.2, 2 but fail
-            <text:span text:style-name="T57">s</text:span>
+            <text:span text:style-name="T59">s</text:span>
              with 1.5, 1.4..
           </text:p>
         </text:list-item>
       </text:list>
-      <text:p text:style-name="P37"/>
-      <text:p text:style-name="P123">
+      <text:p text:style-name="P43"/>
+      <text:p text:style-name="P46">
         As the IaaS providers want to find as many bugs as possible to avoid the financial loss and the dissatisfaction of the customers, it is highly required to improve the bug detection techniques for their schedulers. The same applies for BtrPlace, that still has bugs rema
-        <text:span text:style-name="T172">i</text:span>
+        <text:span text:style-name="T175">i</text:span>
         ning and for sure there are going to be more, unidentified by current fuzzer and unit test
-        <text:span text:style-name="T177">ing</text:span>
+        <text:span text:style-name="T180">ing</text:span>
         .
       </text:p>
-      <text:p text:style-name="P126">
+      <text:p text:style-name="P142">
         The current fuzzer uses totally random test cases, 
-        <text:span text:style-name="T178">that neither aim at a specific range in which they are probable to create more failures, nor use text-case reduction. In addition the are no metrics, such as a distance between bugs, to distinguish the different bugs.</text:span>
-        <text:span text:style-name="T178">In fact, on reconfiguration the fuzzer produces a number between one and the number of physical nodes and gets the corresponding node. The constraints are also produced in the same random manner.</text:span>
-      </text:p>
-      <text:p text:style-name="P123">
-        Therefore, we want to improve the current fuzzer's algorithm, so as to achieve a better code coverage, with more focus on test-case regions that can produce more bugs. We also want to reduce the test-cases, in a way that 
-        <text:span text:style-name="T174">they </text:span>
+        <text:span text:style-name="T181">that neither aim at a specific range in which they are probable to create more failures, nor use test-case reduction. In addition the are no metrics, such as a distance between bugs, to distinguish the different bugs.</text:span>
+        <text:span text:style-name="T181">In fact, on reconfiguration the fuzzer produces a number between one and the number of physical nodes and gets the corresponding node. The constraints are also produced in the same random manner.</text:span>
+      </text:p>
+      <text:p text:style-name="P142"/>
+      <text:p text:style-name="P143">
+        <text:span text:style-name="T194">The</text:span>
+        <text:span text:style-name="T93"> </text:span>
+        <text:span text:style-name="T193">virtual machine</text:span>
+        <text:span text:style-name="T194">s</text:span>
+        <text:span text:style-name="T93"> in BtrPlace </text:span>
+        <text:span text:style-name="T194">have a defined lifecycle, as shown in the fugure below</text:span>
+        <text:span text:style-name="T93">. </text:span>
+        <text:span text:style-name="T194">As we can see, t</text:span>
+        <text:span text:style-name="T93">he possible states </text:span>
+        <text:span text:style-name="T193">are </text:span>
+        <text:span text:style-name="T93">changed using an action on </text:span>
+        <text:span text:style-name="T193">the virtual machine</text:span>
+        <text:span text:style-name="T93">. </text:span>
+        <text:span text:style-name="T196">The physical nodes can have only two states, online and offline.</text:span>
+      </text:p>
+      <text:p text:style-name="P144">
+        <text:span text:style-name="T196">When BtrPlace solves a problem, it considers </text:span>
+        <text:span text:style-name="T195">that</text:span>
+        <text:span text:style-name="T196"> the state of the </text:span>
+        <text:span text:style-name="T195">virtual machines</text:span>
+        <text:span text:style-name="T196"> stays unchanged expect if constraints force </text:span>
+        <text:span text:style-name="T195">a</text:span>
+        <text:span text:style-name="T196"> change. BtrPlace only allows one state transition per VM. </text:span>
+        <text:span text:style-name="T195">Then, i</text:span>
+        <text:span text:style-name="T196">t is not possible to have a VM in the </text:span>
+        <text:span text:style-name="Source_20_Text">
+          <text:span text:style-name="T196">Running</text:span>
+        </text:span>
+        <text:span text:style-name="T196"> state and relocate it twice, </text:span>
+        <text:span text:style-name="T195">or put a ready VM in sleeping mode.</text:span>
+      </text:p>
+      <text:p text:style-name="P142">
+        <draw:frame draw:style-name="fr6" draw:name="Image4" text:anchor-type="paragraph" svg:x="0.0402in" svg:y="0.1161in" svg:width="3.5425in" svg:height="3.0618in" draw:z-index="19">
+          <draw:image xlink:href="Pictures/1000000000000179000002188A36B2C2.jpg" xlink:type="simple" xlink:show="embed" xlink:actuate="onLoad"/>
+        </draw:frame>
+        <text:span text:style-name="T93"/>
+      </text:p>
+      <text:p text:style-name="P142"/>
+      <text:p text:style-name="P142"/>
+      <text:p text:style-name="P142"/>
+      <text:p text:style-name="P142"/>
+      <text:p text:style-name="P142"/>
+      <text:p text:style-name="P142">
+        <draw:frame draw:style-name="fr6" draw:name="Image5" text:anchor-type="paragraph" svg:x="0.6173in" svg:y="0.1008in" svg:width="2.122in" svg:height="1.6772in" draw:z-index="20">
+          <draw:image xlink:href="Pictures/10000000000000F3000000AE9917B6AA.jpg" xlink:type="simple" xlink:show="embed" xlink:actuate="onLoad"/>
+        </draw:frame>
+      </text:p>
+      <text:p text:style-name="P142"/>
+      <text:p text:style-name="P142"/>
+      <text:p text:style-name="P142"/>
+      <text:p text:style-name="P142"/>
+      <text:p text:style-name="P142"/>
+      <text:p text:style-name="P142"/>
+      <text:p text:style-name="P142"/>
+      <text:p text:style-name="P142"/>
+      <text:p text:style-name="P142"/>
+      <text:p text:style-name="P166"/>
+      <text:p text:style-name="P167">
+        <text:span text:style-name="T131">Figure: </text:span>
+        <text:span text:style-name="T160">VM </text:span>
+        <text:span text:style-name="T164">lifecycle</text:span>
+        <text:span text:style-name="T161"> </text:span>
+        <text:span text:style-name="T160">i</text:span>
+        <text:span text:style-name="T162">n BtrPlace. </text:span>
+        <text:span text:style-name="T163">There are </text:span>
+        <text:span text:style-name="T164">five possibl</text:span>
+        <text:span text:style-name="T165">
+          e
+          <text:tab/>
+          <text:tab/>
+          <text:s text:c="4"/>
+          Figure: Lifecycle of a physical node
+        </text:span>
+      </text:p>
+      <text:p text:style-name="P167">
+        <text:span text:style-name="T165">
+          <text:tab/>
+        </text:span>
+        <text:span text:style-name="T164">states that are changed on actions on VMs</text:span>
+        <text:span text:style-name="T163">.</text:span>
+      </text:p>
+      <text:p text:style-name="P46"/>
+      <text:p text:style-name="P153">
+        <text:soft-page-break/>
+        <text:span text:style-name="T118">As far as the test-case reduction is concerned, as the current fuzzer's algorithm is totally random and naïve, we</text:span>
+        <text:span text:style-name="T118"> can have the same bug coming from </text:span>
+        <text:span text:style-name="T94">just a </text:span>
+        <text:span text:style-name="T204">small</text:span>
+        <text:span text:style-name="T94"> differen</text:span>
+        <text:span text:style-name="T204">ce in the</text:span>
+        <text:span text:style-name="T94"> schedule </text:span>
+        <text:span text:style-name="T204">of</text:span>
+        <text:span text:style-name="T94"> </text:span>
+        <text:span text:style-name="T204">a test-case</text:span>
+        <text:span text:style-name="T94">.</text:span>
+      </text:p>
+      <text:p text:style-name="P153">
+        <text:span text:style-name="T203">For example, let's assume that we have </text:span>
+        <text:span text:style-name="T204">the following</text:span>
+        <text:span text:style-name="T203"> test-case, </text:span>
+        <text:span text:style-name="T204">where Node 3 is banned, Node 2 hosts a sleeping VM3 and the input scenario asks Node 2 to shut-down. If Node 2 is allowed finally to shut-down, then there is a bug occuring, as it is not allowed [6]. It is a false-negative bug.</text:span>
+      </text:p>
+      <text:p text:style-name="P154">
+        <text:span text:style-name="T204">L</text:span>
+        <text:span text:style-name="T94">et's also assume the same scenario with the sleeping VM3 on Node 3, as seen below:</text:span>
+      </text:p>
+      <text:p text:style-name="P153">
+        <draw:frame draw:style-name="fr6" draw:name="Image6" text:anchor-type="paragraph" svg:x="-0.0791in" svg:y="0.161in" svg:width="3.089in" svg:height="1.1146in" draw:z-index="21">
+          <draw:image xlink:href="Pictures/10000000000001A60000008A974A3CA5.jpg" xlink:type="simple" xlink:show="embed" xlink:actuate="onLoad"/>
+        </draw:frame>
+        <text:span text:style-name="T204"/>
+      </text:p>
+      <text:p text:style-name="P46">
+        <draw:frame draw:style-name="fr6" draw:name="Image7" text:anchor-type="paragraph" svg:x="0.3016in" svg:y="0.0098in" svg:width="3.1909in" svg:height="1.0291in" draw:z-index="22">
+          <draw:image xlink:href="Pictures/10000000000001A7000000897282E0BE.jpg" xlink:type="simple" xlink:show="embed" xlink:actuate="onLoad"/>
+        </draw:frame>
+      </text:p>
+      <text:p text:style-name="P46"/>
+      <text:p text:style-name="P46"/>
+      <text:p text:style-name="P46"/>
+      <text:p text:style-name="P46"/>
+      <text:p text:style-name="P46"/>
+      <text:p text:style-name="P151">
+        Figure: In this test-case 1, if N2 with sleeping VM3 
+        <text:s/>
+        <text:tab/>
+        Figure: 
+        <text:s/>
+        In this test-case 1, if N3 with sleeping
+      </text:p>
+      <text:p text:style-name="P151">
+        <text:tab/>
+        is allowed to shut-down, it is a bug.
+        <text:tab/>
+        <text:tab/>
+        <text:tab/>
+        VM3 is allowed to shut-down, there is 
+      </text:p>
+      <text:p text:style-name="P46">
+        <text:tab/>
+        <text:tab/>
+        <text:tab/>
+        <text:tab/>
+        <text:tab/>
+        <text:tab/>
+        <text:tab/>
+        <text:tab/>
+        <text:span text:style-name="T206">bug. The two cases are similar.</text:span>
+      </text:p>
+      <text:p text:style-name="P46"/>
+      <text:p text:style-name="P146">Our fuzzer can produce both test-cases that lead to the same bug. As a result, it can produce more than one test-case that leads to the same bug, which is not desired.</text:p>
+      <text:p text:style-name="P46"/>
+      <text:p text:style-name="P46">
+        <text:span text:style-name="T205">For this reason</text:span>
+        , we want to improve the current fuzzer's algorithm, so as to achieve a better code coverage, with more focus on test-case regions that can produce more bugs. We also want to reduce the test-cases, in a way that 
+        <text:span text:style-name="T177">they </text:span>
         trigger as many failures as possible.
       </text:p>
       <text:p text:style-name="P1"/>
-      <text:h text:style-name="P67" text:outline-level="2">
+      <text:h text:style-name="P86" text:outline-level="2">
+        <text:bookmark-start text:name="_Toc241836970"/>
         <text:bookmark-start text:name="__RefHeading__731_712135975"/>
-        <text:bookmark-start text:name="_Toc241836970"/>
         Challenges
+        <text:bookmark-end text:name="_Toc241836970"/>
         <text:bookmark-end text:name="__RefHeading__731_712135975"/>
-        <text:bookmark-end text:name="_Toc241836970"/>
       </text:h>
-      <text:p text:style-name="P38">
+      <text:p text:style-name="P44">
         During the project, we have to overcome quite a few challenges, 
-        <text:span text:style-name="T175">such as the following</text:span>
+        <text:span text:style-name="T178">such as the following</text:span>
         :
       </text:p>
-      <text:list xml:id="list1632595952764681270" text:style-name="L7">
+      <text:list xml:id="list7594995532673051111" text:style-name="L7">
         <text:list-item>
-          <text:p text:style-name="P124">
+          <text:p text:style-name="P131">
             Maximiz
-            <text:span text:style-name="T176">e</text:span>
+            <text:span text:style-name="T179">e</text:span>
              the code coverage of the fuzzer, making use of more efficient and more intelligent bug exploration techniques.
           </text:p>
         </text:list-item>
         <text:list-item>
-          <text:p text:style-name="P125">
+          <text:p text:style-name="P132">
             Create few test-case scenarios that can identify the maximum number of bugs, 
-            <text:span text:style-name="T173">instead of reporting numerous failure scenarios that hide the root causes. In this way, the bug-fixing procedure is facilitated.</text:span>
+            <text:span text:style-name="T176">instead of reporting numerous failure scenarios that hide the root causes. In this way, the bug-fixing procedure is facilitated.</text:span>
           </text:p>
         </text:list-item>
         <text:list-item>
-          <text:p text:style-name="P124">Identify distinct bugs, by using similarity or distance metrics for the bugs.</text:p>
+          <text:p text:style-name="P131">Identify distinct bugs, by using similarity or distance metrics for the bugs.</text:p>
         </text:list-item>
         <text:list-item>
-          <text:p text:style-name="P105">
-            <text:span text:style-name="T97">Fault reports must be expressed in a way that as</text:span>
-            <text:span text:style-name="T98">s</text:span>
-            <text:span text:style-name="T97">ists the developer in fixing the problem </text:span>
-            <text:span text:style-name="T93">and direct him to the faulty elements</text:span>
-            <text:span text:style-name="T97">.</text:span>
+          <text:p text:style-name="P125">
+            <text:span text:style-name="T101">Fault reports must be expressed in a way that as</text:span>
+            <text:span text:style-name="T102">s</text:span>
+            <text:span text:style-name="T101">ists the developer in fixing the problem </text:span>
+            <text:span text:style-name="T97">and direct him to the faulty elements</text:span>
+            <text:span text:style-name="T101">.</text:span>
           </text:p>
         </text:list-item>
       </text:list>
-      <text:p text:style-name="P40"/>
-      <text:h text:style-name="P67" text:outline-level="2">
+      <text:p text:style-name="P47"/>
+      <text:h text:style-name="P86" text:outline-level="2">
+        <text:bookmark-start text:name="_Toc241836971"/>
         <text:bookmark-start text:name="__RefHeading__733_712135975"/>
-        <text:bookmark-start text:name="_Toc241836971"/>
         Goals
+        <text:bookmark-end text:name="_Toc241836971"/>
         <text:bookmark-end text:name="__RefHeading__733_712135975"/>
-        <text:bookmark-end text:name="_Toc241836971"/>
       </text:h>
-      <text:p text:style-name="P33">
-        <text:span text:style-name="T141">The main goal of this project</text:span>
+      <text:p text:style-name="P38">
+        <text:span text:style-name="T148">The main goal of this project</text:span>
          to ease the 
-        <text:span text:style-name="T141">debugging and </text:span>
+        <text:span text:style-name="T148">debugging and </text:span>
         implementation of correct VM schedulers 
-        <text:span text:style-name="T142">regarding</text:span>
-        <text:span text:style-name="T142">their</text:span>
+        <text:span text:style-name="T149">regarding</text:span>
+        <text:span text:style-name="T149">their</text:span>
          expected behaviour, 
-        <text:span text:style-name="T141">by</text:span>
+        <text:span text:style-name="T148">by</text:span>
          provid
-        <text:span text:style-name="T141">ing</text:span>
+        <text:span text:style-name="T148">ing</text:span>
          a 
-        <text:span text:style-name="T142">suitable and clever</text:span>
-        <text:span text:style-name="T141">fuzzing technique that can discover as many bugs as possible</text:span>
+        <text:span text:style-name="T149">suitable and clever</text:span>
+        <text:span text:style-name="T148">fuzzing technique that can discover as many bugs as possible</text:span>
         .
       </text:p>
-      <text:p text:style-name="P17">
-        <text:span text:style-name="T142">In order to achieve the above, the project objective is</text:span>
+      <text:p text:style-name="P18">
+        <text:span text:style-name="T149">In order to achieve the above, the project objective is</text:span>
         :
       </text:p>
-      <text:list xml:id="list4746759068900143513" text:style-name="L8">
+      <text:list xml:id="list2659234426688145211" text:style-name="L8">
         <text:list-item>
-          <text:p text:style-name="P113">
+          <text:p text:style-name="P133">
             to establish a bibliography around fuzzing techniques, from generic to domain specific approaches 
-            <text:span text:style-name="T51">and conclude which of them can be used for the fuzzing of the BtrPlace scheduler</text:span>
+            <text:span text:style-name="T53">and conclude which of them can be used for the fuzzing of the BtrPlace scheduler</text:span>
             .
           </text:p>
         </text:list-item>
         <text:list-item>
-          <text:p text:style-name="P113">
+          <text:p text:style-name="P133">
             to propose novel exploration techniques 
-            <text:span text:style-name="T51">for a better discovery of bugs in the BtrPlace.</text:span>
+            <text:span text:style-name="T53">for a better discovery of bugs in the BtrPlace.</text:span>
           </text:p>
         </text:list-item>
         <text:list-item>
-          <text:p text:style-name="P137">
+          <text:p text:style-name="P152">
             <text:span text:style-name="Subtle_20_Emphasis">
-              <text:span text:style-name="T26">to implement them inside the current fuzzer of BtrPlace.</text:span>
+              <text:span text:style-name="T22">to implement them inside the current fuzzer of BtrPlace.</text:span>
             </text:span>
           </text:p>
         </text:list-item>
       </text:list>
-      <text:list xml:id="list22719790294260" text:continue-list="list2359692260895271395" text:style-name="WWNum6">
+      <text:list xml:id="list132014784758132" text:continue-list="list4954452643547958625" text:style-name="WWNum6">
         <text:list-item>
-          <text:h text:style-name="P148" text:outline-level="1">
+          <text:h text:style-name="P158" text:outline-level="1">
             <text:bookmark-start text:name="__RefHeading__735_712135975"/>
             <text:bookmark-start text:name="_Toc241836972"/>
             <text:soft-page-break/>
             State of the A
             <text:bookmark-end text:name="_Toc241836972"/>
-            <text:span text:style-name="T52">rt</text:span>
+            <text:span text:style-name="T54">rt</text:span>
             <text:bookmark-end text:name="__RefHeading__735_712135975"/>
           </text:h>
         </text:list-item>
       </text:list>
       <text:p text:style-name="P6"/>
-      <text:p text:style-name="P18">
+      <text:p text:style-name="P19">
         Recently, there are a lot of solutions that have been proposed for more efficient and useful fuzzers. Some 
-        <text:span text:style-name="T144">state-of-the-art </text:span>
+        <text:span text:style-name="T151">state-of-the-art </text:span>
         approaches are the following:
       </text:p>
-      <text:p text:style-name="P54"/>
-      <text:h text:style-name="P69" text:outline-level="2">
+      <text:p text:style-name="P66"/>
+      <text:h text:style-name="P88" text:outline-level="2">
         <text:bookmark-start text:name="__RefHeading__2878_761839053"/>
         Test-Case Reduction
         <text:bookmark-end text:name="__RefHeading__2878_761839053"/>
       </text:h>
-      <text:p text:style-name="P127">
-        <text:span text:style-name="T127">B</text:span>
+      <text:p text:style-name="P22">
+        <text:span text:style-name="T134">B</text:span>
         efore a bug can be reported, the circumstances leading to it must be narrowed down. The most important part of this process is test-case reduction: the construction of a small input 
-        <text:span text:style-name="T128">(minimal test case)</text:span>
+        <text:span text:style-name="T135">(minimal test case)</text:span>
          that triggers the compiler bug. 
-        <text:span text:style-name="T84">In fact, this technique seeks</text:span>
+        <text:span text:style-name="T87">In fact, this technique seeks</text:span>
          to 
-        <text:span text:style-name="T179">find</text:span>
+        <text:span text:style-name="T182">find</text:span>
          the difference between 
-        <text:span text:style-name="T179">two bugs and decide if they are the same or distinct ones.</text:span>
-        <text:span text:style-name="T127">This</text:span>
+        <text:span text:style-name="T182">two bugs and decide if they are the same or distinct ones.</text:span>
+        <text:span text:style-name="T134">This</text:span>
          may be done manually, or using software tools, 
-        <text:span text:style-name="T65">where</text:span>
+        <text:span text:style-name="T67">where</text:span>
          parts of the test are removed one by one until only the essential core of the test case remains.
       </text:p>
-      <text:p text:style-name="P21"/>
-      <text:p text:style-name="P128">
+      <text:p text:style-name="P24"/>
+      <text:p text:style-name="P23">
         The 
-        <text:span text:style-name="T86">existing approach to automated </text:span>
-        <text:span text:style-name="T72">text</text:span>
-        <text:span text:style-name="T86">-case reduction is the</text:span>
-        <text:span text:style-name="T84">Delta Debugging (dd) algorithm [9]. Its objective is</text:span>
+        <text:span text:style-name="T89">existing approach to automated </text:span>
+        <text:span text:style-name="T74">te</text:span>
+        <text:span text:style-name="T75">s</text:span>
+        <text:span text:style-name="T74">t</text:span>
+        <text:span text:style-name="T89">-case reduction is the</text:span>
+        <text:span text:style-name="T87">Delta Debugging (dd) algorithm [9]. Its objective is</text:span>
          to minimize the difference between a failure-inducing test case and a given template
-        <text:span text:style-name="T85">. T</text:span>
+        <text:span text:style-name="T88">. T</text:span>
         he ddmin algorithm is a special case of dd where the template is empty 
-        <text:span text:style-name="T179">and therefore</text:span>
-        <text:span text:style-name="T179">its</text:span>
+        <text:span text:style-name="T182">and therefore</text:span>
+        <text:span text:style-name="T182">its</text:span>
          goal is to minimize the size of a failure-inducing test case.
       </text:p>
-      <text:p text:style-name="P21">
-        <text:span text:style-name="T126">Ddmin heuristically removes contiguous regions (called as chunks) of the test in order to generate a series of variants. Those that do not trigger the desired behaviour are called unsuccessful variants and are discarded, contrary to successful variants that are used as the new basis for producing other variants. If there can't be generated any succesful variants from the current basis, the chunk size is decreased. The algorithm terminates when the chunk size cannot be further decreased and so no more successful variants can be produced and the last successful variant that was produced is the result.</text:span>
-        <text:span text:style-name="T180">The f</text:span>
+      <text:p text:style-name="P24">
+        <text:span text:style-name="T133">Ddmin heuristically removes contiguous regions (called as chunks) of the test in order to generate a series of variants. Those that do not trigger the desired behaviour are called unsuccessful variants and are discarded, contrary to successful variants that are used as the new basis for producing other variants. If there can't be generated any succesful variants from the current basis, the chunk size is decreased. The algorithm terminates when the chunk size cannot be further decreased and so no more successful variants can be produced and the last successful variant that was produced is the result.</text:span>
+        <text:span text:style-name="T183">The f</text:span>
         ailure 
-        <text:span text:style-name="T180">inducing inputs</text:span>
-        <text:span text:style-name="T180">are isolated</text:span>
+        <text:span text:style-name="T183">inducing inputs</text:span>
+        <text:span text:style-name="T183">are isolated</text:span>
          automaticall
-        <text:span text:style-name="T86">y</text:span>
+        <text:span text:style-name="T89">y</text:span>
          by 
-        <text:span text:style-name="T180">the dd algorithm, by </text:span>
+        <text:span text:style-name="T183">the dd algorithm, by </text:span>
         systematically narrowing down failure-inducing circumstances until a minimal set remains.
       </text:p>
-      <text:p text:style-name="P53"/>
-      <text:p text:style-name="P53">
+      <text:p text:style-name="P62"/>
+      <text:p text:style-name="P62">
         <text:span text:style-name="T3">Another similar approach is the HDD (hierarchical delta debugging algorithm)</text:span>
         <text:span text:style-name="T2">, </text:span>
         <text:span text:style-name="T6">at which</text:span>
@@ -3070,245 +3340,245 @@
         <text:span text:style-name="T2">. </text:span>
         <text:span text:style-name="T7">It exploits input structure to minimize failure-inducing inputs and manages to speed up the dd algorithm. </text:span>
       </text:p>
-      <text:p text:style-name="P53"/>
-      <text:p text:style-name="P53">
+      <text:p text:style-name="P62"/>
+      <text:p text:style-name="P62">
         <text:span text:style-name="T2">Backward </text:span>
-        <text:span text:style-name="T130">dynamic slicing has </text:span>
-        <text:span text:style-name="T131">also</text:span>
-        <text:span text:style-name="T130"> been proposed to guide programmers in the process of debugging by focusing the attention of the user on a subset of program statements which are expected to </text:span>
+        <text:span text:style-name="T137">dynamic slicing has </text:span>
+        <text:span text:style-name="T138">also</text:span>
+        <text:span text:style-name="T137"> been proposed to guide programmers in the process of debugging by focusing the attention of the user on a subset of program statements which are expected to </text:span>
         <text:span text:style-name="T2">contain the faulty code </text:span>
         <text:span text:style-name="T5">[</text:span>
         <text:span text:style-name="T8">11</text:span>
         <text:span text:style-name="T5">]</text:span>
         <text:span text:style-name="T2">. </text:span>
-        <text:span text:style-name="T130">The backward dynamic slice of a variable at a point in the execution trace includes all thos</text:span>
-        <text:span text:style-name="T132">e </text:span>
-        <text:span text:style-name="T130">executed statements which affect the value of the variable at that point. </text:span>
-        <text:span text:style-name="T132">Therefore, they</text:span>
-        <text:span text:style-name="T130"> are able to contain the faulty statement in most of the cases and are quite small compared to the number of executed statements.</text:span>
-      </text:p>
-      <text:p text:style-name="P41"/>
+        <text:span text:style-name="T137">The backward dynamic slice of a variable at a point in the execution trace includes all thos</text:span>
+        <text:span text:style-name="T139">e </text:span>
+        <text:span text:style-name="T137">executed statements which affect the value of the variable at that point. </text:span>
+        <text:span text:style-name="T139">Therefore, they</text:span>
+        <text:span text:style-name="T137"> are able to contain the faulty statement in most of the cases and are quite small compared to the number of executed statements.</text:span>
+      </text:p>
+      <text:p text:style-name="P50"/>
       <text:h text:style-name="Heading_20_2" text:outline-level="2">
         <text:bookmark-start text:name="__RefHeading__2880_761839053"/>
         Taming fuzzers
         <text:bookmark-end text:name="__RefHeading__2880_761839053"/>
       </text:h>
-      <text:p text:style-name="P32">
-        <text:span text:style-name="T44">Fuzzers can be frustrating to use, as they indiscriminately and repeatedly find bugs that may not be severe enough to fix right away. Therefore, an</text:span>
-        <text:span text:style-name="T39"> obvious drawback of large random test cases is that they contain much content that is probably unrelated to the bug </text:span>
-        <text:span text:style-name="T44">and it are</text:span>
-        <text:span text:style-name="T39"> difficult to debug.</text:span>
-      </text:p>
-      <text:p text:style-name="P32"/>
-      <text:p text:style-name="P32">
-        <text:span text:style-name="T44">It is proposed t</text:span>
-        <text:span text:style-name="T39">o</text:span>
-        <text:span text:style-name="T38"> order test cases that trigger failures such that diverse, interesting test cases </text:span>
-        <text:span text:style-name="T39">that trigger distinct bugs </text:span>
-        <text:span text:style-name="T38">are highly ranked </text:span>
-        <text:span text:style-name="T44">and are presented early in a list [</text:span>
-        <text:span text:style-name="T47">12</text:span>
-        <text:span text:style-name="T44">]</text:span>
-        <text:span text:style-name="T38">. </text:span>
-        <text:span text:style-name="T133">This can be achieved if we tame a fuzzer by adding a tool to the back end of the random-testing </text:span>
+      <text:p text:style-name="P37">
+        <text:span text:style-name="T46">Fuzzers can be frustrating to use, as they indiscriminately and repeatedly find bugs that may not be severe enough to fix right away. Therefore, an</text:span>
+        <text:span text:style-name="T41"> obvious drawback of large random test cases is that they contain much content that is probably unrelated to the bug </text:span>
+        <text:span text:style-name="T46">and it are</text:span>
+        <text:span text:style-name="T41"> difficult to debug.</text:span>
+      </text:p>
+      <text:p text:style-name="P37"/>
+      <text:p text:style-name="P37">
+        <text:span text:style-name="T46">It is proposed t</text:span>
+        <text:span text:style-name="T41">o</text:span>
+        <text:span text:style-name="T40"> order test cases that trigger failures such that diverse, interesting test cases </text:span>
+        <text:span text:style-name="T41">that trigger distinct bugs </text:span>
+        <text:span text:style-name="T40">are highly ranked </text:span>
+        <text:span text:style-name="T46">and are presented early in a list [</text:span>
+        <text:span text:style-name="T49">12</text:span>
+        <text:span text:style-name="T46">]</text:span>
+        <text:span text:style-name="T40">. </text:span>
+        <text:span text:style-name="T140">This can be achieved if we tame a fuzzer by adding a tool to the back end of the random-testing </text:span>
         <text:soft-page-break/>
-        <text:span text:style-name="T133">workflow and using techniques from machine learning to rank the test cases. A fuzzer tamer can estimate which test cases are related by a common fault by making an assumption: the more “similar” two test cases, or two executions of the compiler on those test cases, the more likely they are to stem from the same fault. A distance function maps any pair of test cases to a real number that serves as a measure of similarity.</text:span>
-      </text:p>
-      <text:p text:style-name="P22">If we first define a distance function between test cases that appropriately captures their static and dynamic characteristics and then sort the list of test cases in furthest point first (FPF) order, then the resulting list will constitute a usefully approximate solution to the fuzzer taming problem. We can lower the rank of test cases corresponding to bugs that are known to be uninteresting.</text:p>
-      <text:p text:style-name="P22">Information retrieval tasks can often benefit from normalization, which serves to decrease the importance of terms that occur very commonly, and hence convey little information. Before computing distances over feature vectors, we normalized the value of each vector element using tf-idf.</text:p>
-      <text:p text:style-name="P19"/>
+        <text:span text:style-name="T140">workflow and using techniques from machine learning to rank the test cases. A fuzzer tamer can estimate which test cases are related by a common fault by making an assumption: the more “similar” two test cases, or two executions of the compiler on those test cases, the more likely they are to stem from the same fault. A distance function maps any pair of test cases to a real number that serves as a measure of similarity.</text:span>
+      </text:p>
+      <text:p text:style-name="P25">If we first define a distance function between test cases that appropriately captures their static and dynamic characteristics and then sort the list of test cases in furthest point first (FPF) order, then the resulting list will constitute a usefully approximate solution to the fuzzer taming problem. We can lower the rank of test cases corresponding to bugs that are known to be uninteresting.</text:p>
+      <text:p text:style-name="P25">Information retrieval tasks can often benefit from normalization, which serves to decrease the importance of terms that occur very commonly, and hence convey little information. Before computing distances over feature vectors, we normalized the value of each vector element using tf-idf.</text:p>
+      <text:p text:style-name="P20"/>
       <text:h text:style-name="Heading_20_2" text:outline-level="2">
         <text:bookmark-start text:name="__RefHeading__2882_761839053"/>
-        <text:span text:style-name="T88">Directed Automated </text:span>
-        <text:span text:style-name="T89">R</text:span>
-        <text:span text:style-name="T88">andom </text:span>
-        <text:span text:style-name="T89">T</text:span>
-        <text:span text:style-name="T88">esting</text:span>
+        <text:span text:style-name="T91">Directed Automated </text:span>
+        <text:span text:style-name="T92">R</text:span>
+        <text:span text:style-name="T91">andom </text:span>
+        <text:span text:style-name="T92">T</text:span>
+        <text:span text:style-name="T91">esting</text:span>
         <text:bookmark-end text:name="__RefHeading__2882_761839053"/>
       </text:h>
-      <text:p text:style-name="P34">
+      <text:p text:style-name="P39">
         On the one hand unit testing is very hard and expensive to perform properly, even though it can check all corner cases and provide 100% code coverage. Yet, it is also well-known that random testing usually provides low code coverage and is not checking the corner cases where bugs 
-        <text:span text:style-name="T184">that are </text:span>
+        <text:span text:style-name="T186">that are </text:span>
         causing reliability issues are typically hidden.
       </text:p>
-      <text:p text:style-name="P24"/>
-      <text:p text:style-name="P130">
+      <text:p text:style-name="P27"/>
+      <text:p text:style-name="P40">
         For this reason, a new tool 
-        <text:span text:style-name="T184">for automatic software testing </text:span>
+        <text:span text:style-name="T186">for automatic software testing </text:span>
         named DART is proposed [
-        <text:span text:style-name="T181">13</text:span>
+        <text:span text:style-name="T184">13</text:span>
         ]. 
-        <text:span text:style-name="T184">It</text:span>
+        <text:span text:style-name="T186">It</text:span>
          combines 
-        <text:span text:style-name="T184">the </text:span>
+        <text:span text:style-name="T186">the </text:span>
         three 
-        <text:span text:style-name="T184">following</text:span>
+        <text:span text:style-name="T186">following</text:span>
          main techniques:
       </text:p>
-      <text:p text:style-name="P130">- automated extraction of the interface of a program with its external environment using static source-code parsing</text:p>
-      <text:p text:style-name="P130">- automatic generation of a test driver for this interface that performs random testing to simulate the most general environment the program can operate in</text:p>
-      <text:p text:style-name="P130">
+      <text:p text:style-name="P40">- automated extraction of the interface of a program with its external environment using static source-code parsing</text:p>
+      <text:p text:style-name="P40">- automatic generation of a test driver for this interface that performs random testing to simulate the most general environment the program can operate in</text:p>
+      <text:p text:style-name="P40">
         - dynamic analysis of how the program behaves under random testing and automatic generation of new 
-        <text:span text:style-name="T184">test </text:span>
+        <text:span text:style-name="T186">test </text:span>
         inputs to direct the execution along alternative program paths.
       </text:p>
-      <text:p text:style-name="P131">
+      <text:p text:style-name="P30">
         DART is able to dynamically 
-        <text:span text:style-name="T185">gather</text:span>
+        <text:span text:style-name="T187">gather</text:span>
          knowledge about the execution of the program. Starting with a random input, a DART-instrumented program calculates during an input vector for the next execution, 
-        <text:span text:style-name="T185">during each one</text:span>
+        <text:span text:style-name="T187">during each one</text:span>
         . This vector contains values that are the solution of constraints gathered from 
-        <text:span text:style-name="T185">statements</text:span>
+        <text:span text:style-name="T187">statements</text:span>
          in branch statements during the previous execution. The new input vector attempts to force the execution of the program through a new path
-        <text:span text:style-name="T185">, </text:span>
+        <text:span text:style-name="T187">, </text:span>
         <text:s/>
-        <text:span text:style-name="T185">thus performing </text:span>
+        <text:span text:style-name="T187">thus performing </text:span>
         a directed search. The goal is to explore all paths in the execution tree.
       </text:p>
-      <text:p text:style-name="P23"/>
-      <text:h text:style-name="P70" text:outline-level="2">
+      <text:p text:style-name="P26"/>
+      <text:h text:style-name="P89" text:outline-level="2">
         <text:bookmark-start text:name="__RefHeading__2884_761839053"/>
         Feedback-oriented random test generation
         <text:bookmark-end text:name="__RefHeading__2884_761839053"/>
       </text:h>
-      <text:p text:style-name="P25">
+      <text:p text:style-name="P28">
         This
-        <text:span text:style-name="T136"> </text:span>
+        <text:span text:style-name="T143"> </text:span>
         technique
-        <text:span text:style-name="T136"> improves random test generation</text:span>
+        <text:span text:style-name="T143"> improves random test generation</text:span>
          incorporat
-        <text:span text:style-name="T136">ing</text:span>
+        <text:span text:style-name="T143">ing</text:span>
          feedback obtained from executing test inputs as they are created 
-        <text:span text:style-name="T136">[14]</text:span>
+        <text:span text:style-name="T143">[14]</text:span>
         . 
-        <text:span text:style-name="T136">It</text:span>
+        <text:span text:style-name="T143">It</text:span>
          builds inputs incrementally by randomly selecting a method call to apply and finding arguments from previously-constructed inputs.
       </text:p>
-      <text:p text:style-name="P25">
+      <text:p text:style-name="P28">
         The result of the execution determines whether the input is redundant, illegal, contract-violating, or useful for generating more inputs. The technique 
-        <text:span text:style-name="T187">then </text:span>
+        <text:span text:style-name="T189">then </text:span>
         outputs a test suite consisting of unit tests for the classes under test. 
-        <text:span text:style-name="T186">From them, p</text:span>
+        <text:span text:style-name="T188">From them, p</text:span>
         assing tests can be used to ensure that code contracts are preserved across program changes 
-        <text:span text:style-name="T186">and</text:span>
+        <text:span text:style-name="T188">and</text:span>
          failing tests point to potential errors that should be corrected. 
-        <text:span text:style-name="T186">While i</text:span>
+        <text:span text:style-name="T188">While i</text:span>
         t retains the 
-        <text:span text:style-name="T186">scalability and implementation simplicity</text:span>
+        <text:span text:style-name="T188">scalability and implementation simplicity</text:span>
          of random testing, 
-        <text:span text:style-name="T186">it also</text:span>
+        <text:span text:style-name="T188">it also</text:span>
          avoids 
-        <text:span text:style-name="T186">the </text:span>
+        <text:span text:style-name="T188">the </text:span>
         generation of redundant 
-        <text:span text:style-name="T186">and</text:span>
+        <text:span text:style-name="T188">and</text:span>
          meaningless inputs, and is 
-        <text:span text:style-name="T186">therefore </text:span>
+        <text:span text:style-name="T188">therefore </text:span>
         competitive with systematic techniques.
       </text:p>
-      <text:p text:style-name="P25">
+      <text:p text:style-name="P28">
         <text:soft-page-break/>
         A method sequence, or simply sequence, is a sequence of method calls. It builds sequences incrementally, starting from an empty set of sequences. As soon as a sequence is built, it is executed to ensure that it creates non-redundant and legal objects, as specified by filters and contracts.
       </text:p>
-      <text:p text:style-name="P19"/>
-      <text:h text:style-name="P70" text:outline-level="2">
+      <text:p text:style-name="P20"/>
+      <text:h text:style-name="P89" text:outline-level="2">
         <text:bookmark-start text:name="__RefHeading__2886_761839053"/>
         Grammar-based whitebox fuzzing
         <text:bookmark-end text:name="__RefHeading__2886_761839053"/>
       </text:h>
-      <text:p text:style-name="P26">
-        <text:span text:style-name="T136">T</text:span>
+      <text:p text:style-name="P29">
+        <text:span text:style-name="T143">T</text:span>
         he current effectiveness of whitebox fuzzing 
-        <text:span text:style-name="T181">[15]</text:span>
+        <text:span text:style-name="T184">[15]</text:span>
          is limited when testing applications with highly-structured inputs 
-        <text:span text:style-name="T136">[16]</text:span>
+        <text:span text:style-name="T143">[16]</text:span>
         . The goal is to enhance whitebox fuzzing of complex structured-input applications with a grammar-based specification of their valid inputs. 
-        <text:span text:style-name="T137">Based on experiments, it is proven that grammar-based whitebox fuzzing generates higher-quality tests that examine more code in the deeper, harder-to-test layers of the application.</text:span>
-      </text:p>
-      <text:p text:style-name="P19"/>
-      <text:h text:style-name="P70" text:outline-level="2">
+        <text:span text:style-name="T144">Based on experiments, it is proven that grammar-based whitebox fuzzing generates higher-quality tests that examine more code in the deeper, harder-to-test layers of the application.</text:span>
+      </text:p>
+      <text:p text:style-name="P20"/>
+      <text:h text:style-name="P89" text:outline-level="2">
         <text:bookmark-start text:name="__RefHeading__2888_761839053"/>
         Swarm testing
         <text:bookmark-end text:name="__RefHeading__2888_761839053"/>
       </text:h>
-      <text:p text:style-name="P132">
+      <text:p text:style-name="P31">
         Swarm testing is a novel way to improve the 
-        <text:span text:style-name="T188">diversity</text:span>
+        <text:span text:style-name="T190">diversity</text:span>
          of test cases generated during random testing, 
-        <text:span text:style-name="T188">that</text:span>
-        <text:span text:style-name="T188">contributes a lot </text:span>
+        <text:span text:style-name="T190">that</text:span>
+        <text:span text:style-name="T190">contributes a lot </text:span>
         to 
-        <text:span text:style-name="T188">an</text:span>
+        <text:span text:style-name="T190">an</text:span>
          improved coverage and fault detection 
-        <text:span text:style-name="T136">[17]</text:span>
+        <text:span text:style-name="T143">[17]</text:span>
         . In swarm testing, 
-        <text:span text:style-name="T188">instead of</text:span>
+        <text:span text:style-name="T190">instead of</text:span>
          including all features in every test case, a large “swarm” of randomly generated configurations, 
-        <text:span text:style-name="T188">is used.</text:span>
-        <text:span text:style-name="T188">E</text:span>
+        <text:span text:style-name="T190">is used.</text:span>
+        <text:span text:style-name="T190">E</text:span>
         ach of 
-        <text:span text:style-name="T188">them</text:span>
+        <text:span text:style-name="T190">them</text:span>
          omits some features 
-        <text:span text:style-name="T188">like</text:span>
+        <text:span text:style-name="T190">like</text:span>
          API calls or input features, with configurations receiving equal resources. 
       </text:p>
-      <text:p text:style-name="P132">
-        <text:span text:style-name="T188">This technique</text:span>
+      <text:p text:style-name="P31">
+        <text:span text:style-name="T190">This technique</text:span>
          has several important advantages. First 
-        <text:span text:style-name="T188">of all</text:span>
+        <text:span text:style-name="T190">of all</text:span>
          it is low cost 
-        <text:span text:style-name="T188">and secondly it </text:span>
+        <text:span text:style-name="T190">and secondly it </text:span>
         reduces the amount of human effort that must be devoted to tuning the random tester. 
-        <text:span text:style-name="T188">Based on</text:span>
+        <text:span text:style-name="T190">Based on</text:span>
          experience, existing random test case generators already support or can be easily adapted to support feature omission.
       </text:p>
-      <text:p text:style-name="P20">
-        <text:span text:style-name="T138">Initially</text:span>
+      <text:p text:style-name="P21">
+        <text:span text:style-name="T145">Initially</text:span>
         , when features appear together only infrequently over 
-        <text:span text:style-name="T189">a test configuration </text:span>
+        <text:span text:style-name="T191">a test configuration </text:span>
         C
-        <text:span text:style-name="T139">i</text:span>
+        <text:span text:style-name="T146">i</text:span>
          this may lower the probability of finding the “right” test for a particular bug, but does not preclude it. Second, since other features will almost certainly be omitted from the few C
-        <text:span text:style-name="T139">i</text:span>
-        <text:span text:style-name="T140">t</text:span>
+        <text:span text:style-name="T146">i</text:span>
+        <text:span text:style-name="T147">t</text:span>
         hat do contain the right combination, the features may interact more than in C
-        <text:span text:style-name="T139">D</text:span>
+        <text:span text:style-name="T146">D</text:span>
         , thus increasing the likelihood of finding the bug.
       </text:p>
-      <text:p text:style-name="P13"/>
-      <text:h text:style-name="P71" text:outline-level="2">
+      <text:p text:style-name="P14"/>
+      <text:h text:style-name="P90" text:outline-level="2">
         <text:bookmark-start text:name="__RefHeading__1905_1825736039"/>
-        <text:span text:style-name="T157">Differential</text:span>
+        <text:span text:style-name="T166">Differential</text:span>
          testing
         <text:bookmark-end text:name="__RefHeading__1905_1825736039"/>
       </text:h>
-      <text:p text:style-name="P147">
-        <text:span text:style-name="T118">In a recent work [19], a randomized test-case generator using differential testing was also proposed for finding bugs in C compilers. </text:span>
-        <text:span text:style-name="T109">Differential testing consists </text:span>
-        <text:span text:style-name="T94">an additional mature </text:span>
-        <text:span text:style-name="T100">random </text:span>
-        <text:span text:style-name="T94">testing method </text:span>
-        <text:span text:style-name="T90">for large software systems </text:span>
-        <text:span text:style-name="T94">[1</text:span>
-        <text:span text:style-name="T99">8</text:span>
-        <text:span text:style-name="T94">]</text:span>
-        <text:span text:style-name="T90">. It complements regression testing based on commercial test suites, </text:span>
-        <text:span text:style-name="T94">comparing</text:span>
-        <text:span text:style-name="T90"> </text:span>
-        <text:span text:style-name="T94">them with </text:span>
-        <text:span text:style-name="T90">locally developed </text:span>
-        <text:span text:style-name="T94">tests, </text:span>
-        <text:span text:style-name="T90">during product development and deployment. </text:span>
-        <text:span text:style-name="T100">Given</text:span>
-        <text:span text:style-name="T90"> two or more </text:span>
-        <text:span text:style-name="T100">available</text:span>
-        <text:span text:style-name="T90"> systems to the tester, </text:span>
-        <text:span text:style-name="T94">th</text:span>
-        <text:span text:style-name="T100">ey</text:span>
-        <text:span text:style-name="T90"> are presented with an exhaustive series of mechanically generated test cases </text:span>
-        <text:span text:style-name="T100">and i</text:span>
-        <text:span text:style-name="T90">f the results differ, </text:span>
-        <text:span text:style-name="T100">one of them is </text:span>
-        <text:span text:style-name="T90">a candidate for a bug-exposing test.</text:span>
+      <text:p text:style-name="P124">
+        <text:span text:style-name="T124">In a recent work [19], a randomized test-case generator using differential testing was also proposed for finding bugs in C compilers. </text:span>
+        <text:span text:style-name="T113">Differential testing consists </text:span>
+        <text:span text:style-name="T98">an additional mature </text:span>
+        <text:span text:style-name="T104">random </text:span>
+        <text:span text:style-name="T98">testing method </text:span>
+        <text:span text:style-name="T94">for large software systems </text:span>
+        <text:span text:style-name="T98">[1</text:span>
+        <text:span text:style-name="T103">8</text:span>
+        <text:span text:style-name="T98">]</text:span>
+        <text:span text:style-name="T94">. It complements regression testing based on commercial test suites, </text:span>
+        <text:span text:style-name="T98">comparing</text:span>
+        <text:span text:style-name="T94"> </text:span>
+        <text:span text:style-name="T98">them with </text:span>
+        <text:span text:style-name="T94">locally developed </text:span>
+        <text:span text:style-name="T98">tests, </text:span>
+        <text:span text:style-name="T94">during product development and deployment. </text:span>
+        <text:span text:style-name="T104">Given</text:span>
+        <text:span text:style-name="T94"> two or more </text:span>
+        <text:span text:style-name="T104">available</text:span>
+        <text:span text:style-name="T94"> systems to the tester, </text:span>
+        <text:span text:style-name="T98">th</text:span>
+        <text:span text:style-name="T104">ey</text:span>
+        <text:span text:style-name="T94"> are presented with an exhaustive series of mechanically generated test cases </text:span>
+        <text:span text:style-name="T104">and i</text:span>
+        <text:span text:style-name="T94">f the results differ, </text:span>
+        <text:span text:style-name="T104">one of them is </text:span>
+        <text:span text:style-name="T94">a candidate for a bug-exposing test.</text:span>
       </text:p>
       <text:p text:style-name="P7"/>
       <text:h text:style-name="Heading_20_2" text:outline-level="2">
@@ -3316,19 +3586,19 @@
         Bottom line
         <text:bookmark-end text:name="__RefHeading__2864_449742908"/>
       </text:h>
-      <text:p text:style-name="P107">
-        <text:span text:style-name="T164">Despite the fact that all of these techniques seem quite effective and interesting, not all of them can be implemented in the BtrFuzzer. From a first point of view, the best candidate solutions would be a dd algorithm for test-case reduction, a ranked list of bugs for the discovery of distinct ones and swarm testing for better code coverage. </text:span>
-        <text:span text:style-name="T165">A sort of directed automated random fuzzing technique could also be applied, provided that we can find a region where we can deduct that a lot of failure inducing test-cases are contained.</text:span>
-      </text:p>
-      <text:list xml:id="list22719881912465" text:continue-numbering="true" text:style-name="WWNum6">
+      <text:p text:style-name="P8">
+        <text:span text:style-name="T126">Despite the fact that all of these techniques seem quite effective and interesting, not all of them can be implemented in the BtrFuzzer. From a first point of view, the best candidate solutions would be a dd algorithm for test-case reduction, a ranked list of bugs for the discovery of distinct ones and swarm testing for better code coverage. </text:span>
+        <text:span text:style-name="T127">A sort of directed automated random fuzzing technique could also be applied, provided that we can find a region where we can deduct that a lot of failure inducing test-cases are contained.</text:span>
+      </text:p>
+      <text:list xml:id="list132014874692171" text:continue-numbering="true" text:style-name="WWNum6">
         <text:list-item>
-          <text:h text:style-name="P148" text:outline-level="1">
+          <text:h text:style-name="P158" text:outline-level="1">
+            <text:bookmark-start text:name="_Toc241836973"/>
             <text:bookmark-start text:name="__RefHeading__737_712135975"/>
-            <text:bookmark-start text:name="_Toc241836973"/>
             <text:soft-page-break/>
             Workplan, Tasks and Milestones
+            <text:bookmark-end text:name="_Toc241836973"/>
             <text:bookmark-end text:name="__RefHeading__737_712135975"/>
-            <text:bookmark-end text:name="_Toc241836973"/>
           </text:h>
         </text:list-item>
       </text:list>
@@ -3338,16 +3608,16 @@
         Workplan and tasks
         <text:bookmark-end text:name="__RefHeading__2890_761839053"/>
       </text:h>
-      <text:p text:style-name="P28">
+      <text:p text:style-name="P33">
         The basic workplan for the realization of the project is shown 
-        <text:span text:style-name="T143">in the figure </text:span>
+        <text:span text:style-name="T150">in the figure </text:span>
         below. In fact, i
-        <text:span text:style-name="T159">t</text:span>
+        <text:span text:style-name="T168">t</text:span>
          consist
-        <text:span text:style-name="T159">s</text:span>
+        <text:span text:style-name="T168">s</text:span>
          of three main phases, composed from smaller tasks, followed by the creation of a deliverable document.
       </text:p>
-      <text:p text:style-name="P28"/>
+      <text:p text:style-name="P33"/>
       <table:table table:name="Table9" table:style-name="Table9">
         <table:table-column table:style-name="Table9.A"/>
         <table:table-column table:style-name="Table9.B"/>
@@ -3358,55 +3628,55 @@
         <table:table-column table:style-name="Table9.I"/>
         <table:table-row>
           <table:table-cell table:style-name="Table9.A1" office:value-type="string">
-            <text:p text:style-name="P96"/>
+            <text:p text:style-name="P116"/>
           </table:table-cell>
           <table:table-cell table:style-name="Table9.B1" office:value-type="string">
-            <text:p text:style-name="P89">Task name</text:p>
+            <text:p text:style-name="P108">Task name</text:p>
           </table:table-cell>
           <table:table-cell table:style-name="Table9.C1" office:value-type="string">
-            <text:p text:style-name="P103">17/11-28/11</text:p>
+            <text:p text:style-name="P123">17/11-28/11</text:p>
           </table:table-cell>
           <table:table-cell table:style-name="Table9.C1" table:number-columns-spanned="3" office:value-type="string">
-            <text:p text:style-name="P93">01/12/2014 – 09/01/2015</text:p>
+            <text:p text:style-name="P112">01/12/2014 – 09/01/2015</text:p>
           </table:table-cell>
           <table:covered-table-cell/>
           <table:covered-table-cell/>
           <table:table-cell table:style-name="Table9.G1" table:number-columns-spanned="3" office:value-type="string">
-            <text:p text:style-name="P92">12/01/2015 – 25/02/2015</text:p>
+            <text:p text:style-name="P111">12/01/2015 – 25/02/2015</text:p>
           </table:table-cell>
           <table:covered-table-cell/>
           <table:covered-table-cell/>
         </table:table-row>
         <table:table-row>
           <table:table-cell table:style-name="Table9.A2" office:value-type="string">
-            <text:p text:style-name="P90">
-              <text:span text:style-name="T148">Definition</text:span>
-              <text:span text:style-name="T149">phase</text:span>
+            <text:p text:style-name="P109">
+              <text:span text:style-name="T155">Definition</text:span>
+              <text:span text:style-name="T156">phase</text:span>
             </text:p>
           </table:table-cell>
           <table:table-cell table:style-name="Table9.B2" office:value-type="string">
-            <text:p text:style-name="P84">Get to grips with the topic</text:p>
-            <text:p text:style-name="P84">Study of related work</text:p>
+            <text:p text:style-name="P103">Get to grips with the topic</text:p>
+            <text:p text:style-name="P103">Study of related work</text:p>
           </table:table-cell>
           <table:table-cell table:style-name="Table9.C2" office:value-type="string">
-            <text:p text:style-name="P97">
-              <text:span text:style-name="T35">17/11-28/11</text:span>
+            <text:p text:style-name="P117">
+              <text:span text:style-name="T34">17/11-28/11</text:span>
             </text:p>
           </table:table-cell>
           <table:table-cell table:style-name="Table9.D2" office:value-type="string">
-            <text:p text:style-name="P83"/>
+            <text:p text:style-name="P102"/>
           </table:table-cell>
           <table:table-cell table:style-name="Table9.E2" office:value-type="string">
-            <text:p text:style-name="P83"/>
+            <text:p text:style-name="P102"/>
           </table:table-cell>
           <table:table-cell table:style-name="Table9.F2" office:value-type="string">
-            <text:p text:style-name="P83"/>
+            <text:p text:style-name="P102"/>
           </table:table-cell>
           <table:table-cell table:style-name="Table9.G2" office:value-type="string">
-            <text:p text:style-name="P83"/>
+            <text:p text:style-name="P102"/>
           </table:table-cell>
           <table:table-cell table:style-name="Table9.H2" office:value-type="string">
-            <text:p text:style-name="P83"/>
+            <text:p text:style-name="P102"/>
           </table:table-cell>
           <table:table-cell table:style-name="Table9.I2" office:value-type="string">
             <text:p text:style-name="Standard"/>
@@ -3414,41 +3684,41 @@
         </table:table-row>
         <table:table-row table:style-name="Table9.3">
           <table:table-cell table:style-name="Table9.A2" table:number-rows-spanned="3" office:value-type="string">
-            <text:p text:style-name="P91">
-              <text:span text:style-name="T149">Analysis</text:span>
-              <text:span text:style-name="T147"> </text:span>
-              <text:span text:style-name="T149">phase</text:span>
+            <text:p text:style-name="P110">
+              <text:span text:style-name="T156">Analysis</text:span>
+              <text:span text:style-name="T154"> </text:span>
+              <text:span text:style-name="T156">phase</text:span>
             </text:p>
           </table:table-cell>
           <table:table-cell table:style-name="Table9.B4" office:value-type="string">
-            <text:p text:style-name="P85">
+            <text:p text:style-name="P104">
               Understand BtrPlace 
-              <text:span text:style-name="T151">&amp;</text:span>
+              <text:span text:style-name="T158">&amp;</text:span>
             </text:p>
-            <text:p text:style-name="P88">understand existing fuzzer</text:p>
+            <text:p text:style-name="P107">understand existing fuzzer</text:p>
           </table:table-cell>
           <table:table-cell table:style-name="Table9.C3" office:value-type="string">
-            <text:p text:style-name="P83"/>
+            <text:p text:style-name="P102"/>
           </table:table-cell>
           <table:table-cell table:style-name="Table9.D3" office:value-type="string">
-            <text:p text:style-name="P100">
-              <text:span text:style-name="T152">0</text:span>
+            <text:p text:style-name="P120">
+              <text:span text:style-name="T159">0</text:span>
               1/12-10/12
             </text:p>
           </table:table-cell>
           <table:table-cell table:style-name="Table9.E3" office:value-type="string">
-            <text:p text:style-name="P83"/>
+            <text:p text:style-name="P102"/>
           </table:table-cell>
           <table:table-cell table:style-name="Table9.F3" office:value-type="string">
-            <text:p text:style-name="P83"/>
-            <text:p text:style-name="P87"/>
             <text:p text:style-name="P102"/>
+            <text:p text:style-name="P106"/>
+            <text:p text:style-name="P122"/>
           </table:table-cell>
           <table:table-cell table:style-name="Table9.G3" office:value-type="string">
-            <text:p text:style-name="P83"/>
+            <text:p text:style-name="P102"/>
           </table:table-cell>
           <table:table-cell table:style-name="Table9.H3" office:value-type="string">
-            <text:p text:style-name="P83"/>
+            <text:p text:style-name="P102"/>
           </table:table-cell>
           <table:table-cell table:style-name="Table9.I3" office:value-type="string">
             <text:p text:style-name="Standard"/>
@@ -3457,25 +3727,25 @@
         <table:table-row table:style-name="Table9.4">
           <table:covered-table-cell/>
           <table:table-cell table:style-name="Table9.B4" office:value-type="string">
-            <text:p text:style-name="P85">State-of-the-art proposals</text:p>
+            <text:p text:style-name="P104">State-of-the-art proposals</text:p>
           </table:table-cell>
           <table:table-cell table:style-name="Table9.C4" office:value-type="string">
-            <text:p text:style-name="P83"/>
+            <text:p text:style-name="P102"/>
           </table:table-cell>
           <table:table-cell table:style-name="Table9.D4" office:value-type="string">
-            <text:p text:style-name="P101"/>
+            <text:p text:style-name="P121"/>
           </table:table-cell>
           <table:table-cell table:style-name="Table9.E4" office:value-type="string">
-            <text:p text:style-name="P100">11/12-19/12</text:p>
+            <text:p text:style-name="P120">11/12-19/12</text:p>
           </table:table-cell>
           <table:table-cell table:style-name="Table9.F4" office:value-type="string">
-            <text:p text:style-name="P83"/>
+            <text:p text:style-name="P102"/>
           </table:table-cell>
           <table:table-cell table:style-name="Table9.G4" office:value-type="string">
-            <text:p text:style-name="P83"/>
+            <text:p text:style-name="P102"/>
           </table:table-cell>
           <table:table-cell table:style-name="Table9.H4" office:value-type="string">
-            <text:p text:style-name="P83"/>
+            <text:p text:style-name="P102"/>
           </table:table-cell>
           <table:table-cell table:style-name="Table9.I4" office:value-type="string">
             <text:p text:style-name="Standard"/>
@@ -3484,25 +3754,25 @@
         <table:table-row table:style-name="Table9.4">
           <table:covered-table-cell/>
           <table:table-cell table:style-name="Table9.B5" office:value-type="string">
-            <text:p text:style-name="P85">Propose first improvement</text:p>
+            <text:p text:style-name="P104">Propose first improvement</text:p>
           </table:table-cell>
           <table:table-cell table:style-name="Table9.C5" office:value-type="string">
-            <text:p text:style-name="P83"/>
+            <text:p text:style-name="P102"/>
           </table:table-cell>
           <table:table-cell table:style-name="Table9.D5" office:value-type="string">
-            <text:p text:style-name="P101"/>
+            <text:p text:style-name="P121"/>
           </table:table-cell>
           <table:table-cell table:style-name="Table9.E5" office:value-type="string">
-            <text:p text:style-name="P83"/>
+            <text:p text:style-name="P102"/>
           </table:table-cell>
           <table:table-cell table:style-name="Table9.F5" office:value-type="string">
-            <text:p text:style-name="P100">5/1-9/1</text:p>
+            <text:p text:style-name="P120">5/1-9/1</text:p>
           </table:table-cell>
           <table:table-cell table:style-name="Table9.G5" office:value-type="string">
-            <text:p text:style-name="P83"/>
+            <text:p text:style-name="P102"/>
           </table:table-cell>
           <table:table-cell table:style-name="Table9.H5" office:value-type="string">
-            <text:p text:style-name="P83"/>
+            <text:p text:style-name="P102"/>
           </table:table-cell>
           <table:table-cell table:style-name="Table9.I5" office:value-type="string">
             <text:p text:style-name="Standard"/>
@@ -3510,33 +3780,33 @@
         </table:table-row>
         <table:table-row table:style-name="Table9.6">
           <table:table-cell table:style-name="Table9.A2" table:number-rows-spanned="2" office:value-type="string">
-            <text:p text:style-name="P91">
-              <text:span text:style-name="T149">Implementation</text:span>
-              <text:span text:style-name="T147"> </text:span>
-              <text:span text:style-name="T149">phas</text:span>
-              <text:span text:style-name="T150">e</text:span>
+            <text:p text:style-name="P110">
+              <text:span text:style-name="T156">Implementation</text:span>
+              <text:span text:style-name="T154"> </text:span>
+              <text:span text:style-name="T156">phas</text:span>
+              <text:span text:style-name="T157">e</text:span>
             </text:p>
           </table:table-cell>
           <table:table-cell table:style-name="Table9.B6" office:value-type="string">
-            <text:p text:style-name="P84">Implementation</text:p>
+            <text:p text:style-name="P103">Implementation</text:p>
           </table:table-cell>
           <table:table-cell table:style-name="Table9.C6" office:value-type="string">
-            <text:p text:style-name="P87"/>
+            <text:p text:style-name="P106"/>
           </table:table-cell>
           <table:table-cell table:style-name="Table9.D6" office:value-type="string">
-            <text:p text:style-name="P83"/>
+            <text:p text:style-name="P102"/>
           </table:table-cell>
           <table:table-cell table:style-name="Table9.E6" office:value-type="string">
-            <text:p text:style-name="P83"/>
+            <text:p text:style-name="P102"/>
           </table:table-cell>
           <table:table-cell table:style-name="Table9.F6" office:value-type="string">
-            <text:p text:style-name="P83"/>
+            <text:p text:style-name="P102"/>
           </table:table-cell>
           <table:table-cell table:style-name="Table9.G6" office:value-type="string">
-            <text:p text:style-name="P99">12/1-30/1</text:p>
+            <text:p text:style-name="P119">12/1-30/1</text:p>
           </table:table-cell>
           <table:table-cell table:style-name="Table9.H6" office:value-type="string">
-            <text:p text:style-name="P94"/>
+            <text:p text:style-name="P113"/>
           </table:table-cell>
           <table:table-cell table:style-name="Table9.I6" office:value-type="string">
             <text:p text:style-name="Standard"/>
@@ -3545,233 +3815,233 @@
         <table:table-row table:style-name="Table9.7">
           <table:covered-table-cell/>
           <table:table-cell table:style-name="Table9.B7" office:value-type="string">
-            <text:p text:style-name="P86">
+            <text:p text:style-name="P105">
               Further improvement 
-              <text:span text:style-name="T151">&amp;</text:span>
+              <text:span text:style-name="T158">&amp;</text:span>
             </text:p>
-            <text:p text:style-name="P86">
-              <text:span text:style-name="T151">f</text:span>
+            <text:p text:style-name="P105">
+              <text:span text:style-name="T158">f</text:span>
               inal report preparation
             </text:p>
           </table:table-cell>
           <table:table-cell table:style-name="Table9.C7" office:value-type="string">
-            <text:p text:style-name="P87"/>
+            <text:p text:style-name="P106"/>
           </table:table-cell>
           <table:table-cell table:style-name="Table9.D7" office:value-type="string">
-            <text:p text:style-name="P83"/>
+            <text:p text:style-name="P102"/>
           </table:table-cell>
           <table:table-cell table:style-name="Table9.E7" office:value-type="string">
-            <text:p text:style-name="P83"/>
+            <text:p text:style-name="P102"/>
           </table:table-cell>
           <table:table-cell table:style-name="Table9.F7" office:value-type="string">
-            <text:p text:style-name="P83"/>
+            <text:p text:style-name="P102"/>
           </table:table-cell>
           <table:table-cell table:style-name="Table9.G7" office:value-type="string">
-            <text:p text:style-name="P83"/>
+            <text:p text:style-name="P102"/>
           </table:table-cell>
           <table:table-cell table:style-name="Table9.H7" office:value-type="string">
-            <text:p text:style-name="P83"/>
+            <text:p text:style-name="P102"/>
           </table:table-cell>
           <table:table-cell table:style-name="Table9.I7" office:value-type="string">
-            <text:p text:style-name="P98">
+            <text:p text:style-name="P118">
               1
-              <text:span text:style-name="T152">6</text:span>
+              <text:span text:style-name="T159">6</text:span>
               /
-              <text:span text:style-name="T152">2</text:span>
+              <text:span text:style-name="T159">2</text:span>
               -
-              <text:span text:style-name="T152">24</text:span>
+              <text:span text:style-name="T159">24</text:span>
               /
-              <text:span text:style-name="T152">2</text:span>
+              <text:span text:style-name="T159">2</text:span>
             </text:p>
           </table:table-cell>
         </table:table-row>
       </table:table>
-      <text:p text:style-name="P50"/>
-      <text:p text:style-name="P46">
-        <text:span text:style-name="T134">In more detail, </text:span>
-        the individual tasks of each phase, 
-        <text:span text:style-name="T134">are organized as following. In our case, a full-time working week means 5 full-days of work and part-time working week is 3 half-days of work.</text:span>
-      </text:p>
-      <text:p text:style-name="P49"/>
-      <text:p text:style-name="P51">
+      <text:p text:style-name="P59"/>
+      <text:p text:style-name="P55">
+        <text:span text:style-name="T141">In more detail, </text:span>
+        the individual tasks of each phase 
+        <text:span text:style-name="T141">are organized as following. In our case, a full-time working week means 5 full-days of work and part-time working week is 3 half-days of work.</text:span>
+      </text:p>
+      <text:p text:style-name="P58"/>
+      <text:p text:style-name="P60">
         Problem Definition and Understanding phase
-        <text:span text:style-name="T65"> </text:span>
-        <text:span text:style-name="T69">(</text:span>
-        <text:span text:style-name="T65">17/11 – 28/11</text:span>
-        <text:span text:style-name="T69">)</text:span>
-      </text:p>
-      <text:p text:style-name="P44">
-        <text:span text:style-name="T42">For th</text:span>
-        <text:span text:style-name="T43">is phase one week</text:span>
-        <text:span text:style-name="T42"> </text:span>
-        <text:span text:style-name="T43">in </text:span>
-        <text:span text:style-name="T42">parallel with exams and one </text:span>
-        <text:span text:style-name="T45">week of </text:span>
-        <text:span text:style-name="T42">full-</text:span>
-        <text:span text:style-name="T45">time</text:span>
-        <text:span text:style-name="T42"> are dedicated. The main objective at the end of this phase is the writing of </text:span>
-        <text:span text:style-name="T43">the</text:span>
-        <text:span text:style-name="T42"> </text:span>
-        <text:span text:style-name="T41">Description of </text:span>
-        <text:span text:style-name="T42">W</text:span>
-        <text:span text:style-name="T41">ork </text:span>
-        <text:span text:style-name="T45">deliverable</text:span>
-        <text:span text:style-name="T41">. </text:span>
-        <text:span text:style-name="T43">The subtasks are the following:</text:span>
-      </text:p>
-      <text:list xml:id="list5613912873204154790" text:style-name="L9">
+        <text:span text:style-name="T67"> </text:span>
+        <text:span text:style-name="T71">(</text:span>
+        <text:span text:style-name="T67">17/11 – 28/11</text:span>
+        <text:span text:style-name="T71">)</text:span>
+      </text:p>
+      <text:p text:style-name="P53">
+        <text:span text:style-name="T44">For th</text:span>
+        <text:span text:style-name="T45">is phase one week</text:span>
+        <text:span text:style-name="T44"> </text:span>
+        <text:span text:style-name="T45">in </text:span>
+        <text:span text:style-name="T44">parallel with exams and one </text:span>
+        <text:span text:style-name="T47">week of </text:span>
+        <text:span text:style-name="T44">full-</text:span>
+        <text:span text:style-name="T47">time</text:span>
+        <text:span text:style-name="T44"> are dedicated. The main objective at the end of this phase is the writing of </text:span>
+        <text:span text:style-name="T45">the</text:span>
+        <text:span text:style-name="T44"> </text:span>
+        <text:span text:style-name="T43">Description of </text:span>
+        <text:span text:style-name="T44">W</text:span>
+        <text:span text:style-name="T43">ork </text:span>
+        <text:span text:style-name="T47">deliverable</text:span>
+        <text:span text:style-name="T43">. </text:span>
+        <text:span text:style-name="T45">The subtasks are the following:</text:span>
+      </text:p>
+      <text:list xml:id="list6333290652580767753" text:style-name="L9">
         <text:list-item>
-          <text:p text:style-name="P134">Getting to grips with the topic.</text:p>
-          <text:p text:style-name="P114">
-            <text:span text:style-name="T43">This task</text:span>
-            <text:span text:style-name="T42"> basically contain</text:span>
-            <text:span text:style-name="T43">s</text:span>
-            <text:span text:style-name="T42"> the understanding of the framework and the context of the project, its main challenges and goals and the motivation for working on it. </text:span>
+          <text:p text:style-name="P148">Getting to grips with the topic.</text:p>
+          <text:p text:style-name="P134">
+            <text:span text:style-name="T45">This task</text:span>
+            <text:span text:style-name="T44"> basically contain</text:span>
+            <text:span text:style-name="T45">s</text:span>
+            <text:span text:style-name="T44"> the understanding of the framework and the context of the project, its main challenges and goals and the motivation for working on it. </text:span>
           </text:p>
         </text:list-item>
         <text:list-item>
-          <text:p text:style-name="P134">Reading some related work for tackling relevant problems.</text:p>
-          <text:p text:style-name="P114">
-            <text:span text:style-name="T42">The studying of relevant published work and papers to tackle similar problems is </text:span>
-            <text:span text:style-name="T43">the</text:span>
-            <text:span text:style-name="T42"> essential </text:span>
-            <text:span text:style-name="T43">part of this task</text:span>
-            <text:span text:style-name="T42">.</text:span>
+          <text:p text:style-name="P148">Reading some related work for tackling relevant problems.</text:p>
+          <text:p text:style-name="P134">
+            <text:span text:style-name="T44">The studying of relevant published work and papers to tackle similar problems is </text:span>
+            <text:span text:style-name="T45">the</text:span>
+            <text:span text:style-name="T44"> essential </text:span>
+            <text:span text:style-name="T45">part of this task</text:span>
+            <text:span text:style-name="T44">.</text:span>
           </text:p>
         </text:list-item>
       </text:list>
-      <text:p text:style-name="P14"/>
-      <text:p text:style-name="P52">
-        <text:span text:style-name="T58">Analysis phase</text:span>
-        <text:span text:style-name="T71"> (01/12 – 09/01)</text:span>
-      </text:p>
-      <text:p text:style-name="P44">
-        <text:span text:style-name="T42">For th</text:span>
-        <text:span text:style-name="T43">is phase one week</text:span>
-        <text:span text:style-name="T42"> </text:span>
-        <text:span text:style-name="T45">of full-time work </text:span>
-        <text:span text:style-name="T42">and </text:span>
-        <text:span text:style-name="T43">three</text:span>
-        <text:span text:style-name="T42"> week</text:span>
-        <text:span text:style-name="T43">s</text:span>
-        <text:span text:style-name="T42"> </text:span>
-        <text:span text:style-name="T43">of </text:span>
-        <text:span text:style-name="T45">part-time</text:span>
-        <text:span text:style-name="T40"> work</text:span>
-        <text:span text:style-name="T43"> </text:span>
-        <text:span text:style-name="T42">are dedicated. </text:span>
-        <text:span text:style-name="T43">The main objective is the deeper understanding of the project and the tools </text:span>
-        <text:span text:style-name="T45">and </text:span>
-        <text:span text:style-name="T43">software used, the analysis of the problem and comparison with solutions proposed for relevant problems and the proposal of a feasible solution for this case. At the end of this phase a midterm deliverable is going to be prepared with the proposal that is going to be implemented. The individual tasks are the following:</text:span>
-      </text:p>
-      <text:list xml:id="list7611454746496190218" text:style-name="L10">
+      <text:p text:style-name="P15"/>
+      <text:p text:style-name="P61">
+        <text:span text:style-name="T60">Analysis phase</text:span>
+        <text:span text:style-name="T73"> (01/12 – 09/01)</text:span>
+      </text:p>
+      <text:p text:style-name="P53">
+        <text:span text:style-name="T44">For th</text:span>
+        <text:span text:style-name="T45">is phase one week</text:span>
+        <text:span text:style-name="T44"> </text:span>
+        <text:span text:style-name="T47">of full-time work </text:span>
+        <text:span text:style-name="T44">and </text:span>
+        <text:span text:style-name="T45">three</text:span>
+        <text:span text:style-name="T44"> week</text:span>
+        <text:span text:style-name="T45">s</text:span>
+        <text:span text:style-name="T44"> </text:span>
+        <text:span text:style-name="T45">of </text:span>
+        <text:span text:style-name="T47">part-time</text:span>
+        <text:span text:style-name="T42"> work</text:span>
+        <text:span text:style-name="T45"> </text:span>
+        <text:span text:style-name="T44">are dedicated. </text:span>
+        <text:span text:style-name="T45">The main objective is the deeper understanding of the project and the tools </text:span>
+        <text:span text:style-name="T47">and </text:span>
+        <text:span text:style-name="T45">software used, the analysis of the problem and comparison with solutions proposed for relevant problems and the proposal of a feasible solution for this case. At the end of this phase a mid-term deliverable is going to be prepared with the proposal that is going to be implemented. The individual tasks are the following:</text:span>
+      </text:p>
+      <text:list xml:id="list5655787246704417500" text:style-name="L10">
         <text:list-item>
+          <text:p text:style-name="P149">
+            <text:soft-page-break/>
+            <text:span text:style-name="T58">Understanding how the BtrPlace VM scheduler works – Installation &amp; hands-on experience</text:span>
+            <text:span text:style-name="T72"> (full-</text:span>
+            <text:span text:style-name="T77">time</text:span>
+            <text:span text:style-name="T76"> </text:span>
+            <text:span text:style-name="T72">1/12- </text:span>
+            <text:span text:style-name="T76">3</text:span>
+            <text:span text:style-name="T72">/12).</text:span>
+          </text:p>
           <text:p text:style-name="P135">
-            <text:soft-page-break/>
-            <text:span text:style-name="T56">Understanding how the BtrPlace VM scheduler works – Installation &amp; hands-on experience</text:span>
-            <text:span text:style-name="T70"> (full-</text:span>
-            <text:span text:style-name="T74">time</text:span>
-            <text:span text:style-name="T73"> </text:span>
-            <text:span text:style-name="T70">1/12- </text:span>
-            <text:span text:style-name="T73">3</text:span>
-            <text:span text:style-name="T70">/12).</text:span>
-          </text:p>
-          <text:p text:style-name="P115">
             The basic goal is to understand how the scheduler reconfigures the deployment and assigns V
-            <text:span text:style-name="T135">M</text:span>
+            <text:span text:style-name="T142">M</text:span>
             s to the physical nodes and the relevant mechanisms. Installation of the scheduler and some first tests using the existing fuzzer.
           </text:p>
         </text:list-item>
         <text:list-item>
-          <text:p text:style-name="P135">
-            <text:span text:style-name="T76">Understanding of how the existing fuzzer of the BtrPlace scheduler works</text:span>
-            <text:span text:style-name="T69"> (</text:span>
-            <text:span text:style-name="T73">full-</text:span>
-            <text:span text:style-name="T74">time 4/12-5/12</text:span>
-            <text:span text:style-name="T73"> and </text:span>
-            <text:span text:style-name="T74">part-time</text:span>
-            <text:span text:style-name="T69"> </text:span>
-            <text:span text:style-name="T74">8</text:span>
-            <text:span text:style-name="T69">/12 – 1</text:span>
-            <text:span text:style-name="T73">0</text:span>
-            <text:span text:style-name="T69">/12).</text:span>
+          <text:p text:style-name="P149">
+            <text:span text:style-name="T79">Understanding of how the existing fuzzer of the BtrPlace scheduler works</text:span>
+            <text:span text:style-name="T71"> (</text:span>
+            <text:span text:style-name="T76">full-</text:span>
+            <text:span text:style-name="T77">time 4/12-5/12</text:span>
+            <text:span text:style-name="T76"> and </text:span>
+            <text:span text:style-name="T77">part-time</text:span>
+            <text:span text:style-name="T71"> </text:span>
+            <text:span text:style-name="T77">8</text:span>
+            <text:span text:style-name="T71">/12 – 1</text:span>
+            <text:span text:style-name="T76">0</text:span>
+            <text:span text:style-name="T71">/12).</text:span>
           </text:p>
-          <text:p text:style-name="P116">
+          <text:p text:style-name="P136">
             It requires the comprehension of the current BtrPlace fuzzer algorithm, by running into its implementation code. 
-            <text:span text:style-name="T146">Find s</text:span>
+            <text:span text:style-name="T153">Find s</text:span>
             ome corner points of the scheduler that need more extensive testing and that could hide bugs.
           </text:p>
         </text:list-item>
         <text:list-item>
-          <text:p text:style-name="P135">
-            <text:span text:style-name="T76">Understanding of state-of-the art proposals and checking if and how they can work in the BtrPlace scheduler</text:span>
-            <text:span text:style-name="T69"> (</text:span>
-            <text:span text:style-name="T74">part-time </text:span>
-            <text:span text:style-name="T69">1</text:span>
-            <text:span text:style-name="T73">1</text:span>
-            <text:span text:style-name="T69">/12-19/12).</text:span>
+          <text:p text:style-name="P149">
+            <text:span text:style-name="T79">Understanding of state-of-the art proposals and checking if and how they can work in the BtrPlace scheduler</text:span>
+            <text:span text:style-name="T71"> (</text:span>
+            <text:span text:style-name="T77">part-time </text:span>
+            <text:span text:style-name="T71">1</text:span>
+            <text:span text:style-name="T76">1</text:span>
+            <text:span text:style-name="T71">/12-19/12).</text:span>
           </text:p>
-          <text:p text:style-name="P115">Analysis of some proposals in recent papers and comparison between them. Check which of them can be feasible solutions for the BtrPlace fuzzer.</text:p>
+          <text:p text:style-name="P135">Analysis of some proposals in recent papers and comparison between them. Check which of them can be feasible solutions for the BtrPlace fuzzer.</text:p>
         </text:list-item>
         <text:list-item>
-          <text:p text:style-name="P117">
-            <text:span text:style-name="T60">Propose a first improvement on the BtrPlace fuzzer, combining some state-of-the-art proposals and adapting them to our project</text:span>
-            <text:span text:style-name="T69"> (</text:span>
-            <text:span text:style-name="T74">part-time</text:span>
-            <text:span text:style-name="T69"> 5/1 – 9/1).</text:span>
+          <text:p text:style-name="P137">
+            <text:span text:style-name="T62">Propose a first improvement on the BtrPlace fuzzer, combining some state-of-the-art proposals and adapting them to our project</text:span>
+            <text:span text:style-name="T71"> (</text:span>
+            <text:span text:style-name="T77">part-time</text:span>
+            <text:span text:style-name="T71"> 5/1 – 9/1).</text:span>
           </text:p>
-          <text:p text:style-name="P118">Based on a proposal for fuzzing or a combination of more, propose a feasible solution for our case.</text:p>
+          <text:p text:style-name="P138">Based on a proposal for fuzzing or a combination of more, propose a feasible solution for our case.</text:p>
         </text:list-item>
       </text:list>
-      <text:p text:style-name="P29"/>
-      <text:p text:style-name="P35">
-        <text:span text:style-name="T62">Implementation phase</text:span>
-        <text:span text:style-name="T66"> </text:span>
-        <text:span text:style-name="T67">(12/01 – 25/02)</text:span>
-      </text:p>
-      <text:p text:style-name="P36">
-        <text:span text:style-name="T143">As the appearance of obstacles and difficulties during this phase is highly possible, the time period required for the implementation task can be reconfigured and extended. </text:span>
+      <text:p text:style-name="P34"/>
+      <text:p text:style-name="P41">
+        <text:span text:style-name="T64">Implementation phase</text:span>
+        <text:span text:style-name="T68"> </text:span>
+        <text:span text:style-name="T69">(12/01 – 25/02)</text:span>
+      </text:p>
+      <text:p text:style-name="P42">
+        <text:span text:style-name="T150">As the appearance of obstacles and difficulties during this phase is highly possible, the time period required for the implementation task can be reconfigured and extended. </text:span>
         At the end of this period there are scheduled exams, so the progress will slow down. 
-        <text:span text:style-name="T77">No work is scheduled during the exam period (which is between 2/2 and 13/2). However, it is possible that this task will start earlier if the previous tasks are evolving well, or even in parallel. In case of difficulties, there will be an extra meeting arranged with the supervisors of the project. At the end, the final report will be delivered and a presentation will be given.</text:span>
-      </text:p>
-      <text:list xml:id="list4896935275359053671" text:style-name="L11">
+        <text:span text:style-name="T80">No work is scheduled during the exam period (which is between 2/2 and 13/2). However, it is possible that this task will start earlier if the previous tasks are evolving well, or even in parallel. In case of difficulties, there will be an extra meeting arranged with the supervisors of the project. At the end, the final report will be delivered and a presentation will be given.</text:span>
+      </text:p>
+      <text:list xml:id="list1988061686610021557" text:style-name="L11">
         <text:list-item>
-          <text:p text:style-name="P119">
-            <text:span text:style-name="T61">Implementation of the proposed solution – </text:span>
-            <text:span text:style-name="T59">improvement of</text:span>
-            <text:span text:style-name="T61"> the </text:span>
-            <text:span text:style-name="T59">existing fuzzer of the </text:span>
-            <text:span text:style-name="T61">BtrPlace</text:span>
-            <text:span text:style-name="T70"> </text:span>
-            <text:span text:style-name="T68">(</text:span>
-            <text:span text:style-name="T74">part-time</text:span>
-            <text:span text:style-name="T68"> 12/1-30/1)</text:span>
-            <text:span text:style-name="T70">.</text:span>
+          <text:p text:style-name="P139">
+            <text:span text:style-name="T63">Implementation of the proposed solution – </text:span>
+            <text:span text:style-name="T61">improvement of</text:span>
+            <text:span text:style-name="T63"> the </text:span>
+            <text:span text:style-name="T61">existing fuzzer of the </text:span>
+            <text:span text:style-name="T63">BtrPlace</text:span>
+            <text:span text:style-name="T72"> </text:span>
+            <text:span text:style-name="T70">(</text:span>
+            <text:span text:style-name="T77">part-time</text:span>
+            <text:span text:style-name="T70"> 12/1-30/1)</text:span>
+            <text:span text:style-name="T72">.</text:span>
           </text:p>
-          <text:p text:style-name="P120">
+          <text:p text:style-name="P140">
             Integration of the proposed solution in the fuzzer of the BtrPlace.
-            <text:span text:style-name="T77"> </text:span>
+            <text:span text:style-name="T80"> </text:span>
           </text:p>
         </text:list-item>
         <text:list-item>
-          <text:p text:style-name="P119">
-            <text:span text:style-name="T64">Discussion of p</text:span>
-            <text:span text:style-name="T63">ossible further imp</text:span>
-            <text:span text:style-name="T59">r</text:span>
-            <text:span text:style-name="T63">ovement. </text:span>
-            <text:span text:style-name="T64">A</text:span>
-            <text:span text:style-name="T63"> more mature solution </text:span>
-            <text:span text:style-name="T64">proposed </text:span>
-            <text:span text:style-name="T59">in theory.</text:span>
+          <text:p text:style-name="P139">
+            <text:span text:style-name="T66">Discussion of p</text:span>
+            <text:span text:style-name="T65">ossible further imp</text:span>
+            <text:span text:style-name="T61">r</text:span>
+            <text:span text:style-name="T65">ovement. </text:span>
+            <text:span text:style-name="T66">A</text:span>
+            <text:span text:style-name="T65"> more mature solution </text:span>
+            <text:span text:style-name="T66">proposed </text:span>
+            <text:span text:style-name="T61">in theory.</text:span>
           </text:p>
         </text:list-item>
         <text:list-item>
-          <text:p text:style-name="P136">
+          <text:p text:style-name="P150">
             Writing of the final report – Results – Evaluation (full-
-            <text:span text:style-name="T145">time</text:span>
+            <text:span text:style-name="T152">time</text:span>
              16/2 – 24/2).
           </text:p>
-          <text:p text:style-name="P121">Preparation of the final document that contains the results, an evaluation of them and topics for future improvement.</text:p>
+          <text:p text:style-name="P141">Preparation of the final document that contains the results, an evaluation of them and topics for future improvement.</text:p>
         </text:list-item>
       </text:list>
       <text:p text:style-name="P5"/>
@@ -3780,174 +4050,174 @@
         Deliverables
         <text:bookmark-end text:name="__RefHeading__2892_761839053"/>
       </text:h>
-      <text:p text:style-name="P27">After the completion of each phase, a deliverable is sent to the supervisors and the reviewer of the project. The final report will be accompanied by a presentation on the work done. The exact dates, as estimated currently, are shown below:</text:p>
-      <text:p text:style-name="P27"/>
+      <text:p text:style-name="P32">After the completion of each phase, a deliverable is sent to the supervisors and the reviewer of the project. The final report will be accompanied by a presentation on the work done. The exact dates, as estimated currently, are shown below:</text:p>
+      <text:p text:style-name="P32"/>
       <table:table table:name="Table8" table:style-name="Table8">
         <table:table-column table:style-name="Table8.A"/>
         <table:table-column table:style-name="Table8.B"/>
         <table:table-row table:style-name="Table8.1">
           <table:table-cell table:style-name="Table8.A1" office:value-type="string">
-            <text:p text:style-name="P43">Deliverables</text:p>
+            <text:p text:style-name="P52">Deliverables</text:p>
           </table:table-cell>
           <table:table-cell table:style-name="Table8.B1" office:value-type="string">
-            <text:p text:style-name="P42">Date</text:p>
+            <text:p text:style-name="P51">Date</text:p>
           </table:table-cell>
         </table:table-row>
         <table:table-row>
           <table:table-cell table:style-name="Table8.A3" office:value-type="string">
-            <text:p text:style-name="P47">
+            <text:p text:style-name="P56">
               Description of 
-              <text:span text:style-name="T75">W</text:span>
+              <text:span text:style-name="T78">W</text:span>
               ork
             </text:p>
           </table:table-cell>
           <table:table-cell table:style-name="Table8.B3" office:value-type="string">
-            <text:p text:style-name="P82">28/11/2014</text:p>
+            <text:p text:style-name="P101">28/11/2014</text:p>
           </table:table-cell>
         </table:table-row>
         <table:table-row>
           <table:table-cell table:style-name="Table8.A3" office:value-type="string">
-            <text:p text:style-name="P48">Problem Analysis (Mid-term deliverable)</text:p>
+            <text:p text:style-name="P57">Problem Analysis (Mid-term deliverable)</text:p>
           </table:table-cell>
           <table:table-cell table:style-name="Table8.B3" office:value-type="string">
-            <text:p text:style-name="P82">09/01/2015</text:p>
+            <text:p text:style-name="P101">09/01/2015</text:p>
           </table:table-cell>
         </table:table-row>
         <table:table-row>
           <table:table-cell table:style-name="Table8.A4" office:value-type="string">
-            <text:p text:style-name="P45">Final Report</text:p>
+            <text:p text:style-name="P54">Final Report</text:p>
           </table:table-cell>
           <table:table-cell table:style-name="Table8.B4" office:value-type="string">
-            <text:p text:style-name="P82">25/02/2015</text:p>
+            <text:p text:style-name="P101">25/02/2015</text:p>
           </table:table-cell>
         </table:table-row>
       </table:table>
-      <text:p text:style-name="P32"/>
-      <text:list xml:id="list22720405137689" text:continue-list="list22719881912465" text:style-name="WWNum6">
+      <text:p text:style-name="P37"/>
+      <text:list xml:id="list132015024183176" text:continue-list="list132014874692171" text:style-name="WWNum6">
         <text:list-item>
-          <text:h text:style-name="P148" text:outline-level="1">
+          <text:h text:style-name="P158" text:outline-level="1">
+            <text:bookmark-start text:name="_Toc241836974"/>
             <text:bookmark-start text:name="__RefHeading__739_712135975"/>
-            <text:bookmark-start text:name="_Toc241836974"/>
             <text:soft-page-break/>
             Bibliography
+            <text:bookmark-end text:name="_Toc241836974"/>
             <text:bookmark-end text:name="__RefHeading__739_712135975"/>
-            <text:bookmark-end text:name="_Toc241836974"/>
           </text:h>
         </text:list-item>
       </text:list>
       <text:p text:style-name="P1"/>
-      <text:p text:style-name="P14">
-        <text:span text:style-name="T83">[1] </text:span>
+      <text:p text:style-name="P15">
+        <text:span text:style-name="T86">[1] </text:span>
         Hermenier, Fabien, Julia Lawall, and Gilles Muller. "Btrplace: A flexible consolidation manager for highly available applications." 
-        <text:span text:style-name="T81">IEEE Transactions on dependable and Secure Computing</text:span>
+        <text:span text:style-name="T84">IEEE Transactions on dependable and Secure Computing</text:span>
          (2013): 1.
       </text:p>
-      <text:p text:style-name="P139">
-        <text:span text:style-name="T112">[2] </text:span>
-        <text:span text:style-name="T90">OpenStack Nova: </text:span>
+      <text:p text:style-name="P72">
+        <text:span text:style-name="T116">[2] </text:span>
+        <text:span text:style-name="T94">OpenStack Nova: </text:span>
         <text:bookmark text:name="ir000020"/>
         <text:a xlink:type="simple" xlink:href="http://nova.openstack.org/">
-          <text:span text:style-name="T90">http://nova.openstack.org/</text:span>
+          <text:span text:style-name="T94">http://nova.openstack.org/</text:span>
         </text:a>
       </text:p>
-      <text:p text:style-name="P140">
+      <text:p text:style-name="P63">
         [3] 
-        <text:span text:style-name="T182">Nova open bugs: </text:span>
+        <text:span text:style-name="T185">Nova open bugs: </text:span>
         <text:a xlink:type="simple" xlink:href="https://bugs.launchpad.net/nova/+bugs?field.tag=scheduler">https://bugs.launchpad.net/nova/+bugs?field.tag=scheduler</text:a>
       </text:p>
-      <text:p text:style-name="P140">
+      <text:p text:style-name="P63">
         [4] 
-        <text:span text:style-name="T182">BtrPlace bugs: </text:span>
+        <text:span text:style-name="T185">BtrPlace bugs: </text:span>
         <text:a xlink:type="simple" xlink:href="https://github.com/btrplace/scheduler/issues">https://github.com/btrplace/scheduler/issues</text:a>
       </text:p>
-      <text:p text:style-name="P141">
+      <text:p text:style-name="P64">
         [5] 
         <text:a xlink:type="simple" xlink:href="https://github.com/btrplace/scheduler/issues/43">https://github.com/btrplace/scheduler/issues/43</text:a>
       </text:p>
-      <text:p text:style-name="P141">
+      <text:p text:style-name="P64">
         [6] 
         <text:a xlink:type="simple" xlink:href="https://github.com/btrplace/scheduler/issues/25">https://github.com/btrplace/scheduler/issues/25</text:a>
       </text:p>
-      <text:p text:style-name="P141">
+      <text:p text:style-name="P64">
         [7] 
         <text:a xlink:type="simple" xlink:href="https://github.com/btrplace/scheduler/issues/12">https://github.com/btrplace/scheduler/issues/12</text:a>
       </text:p>
-      <text:p text:style-name="P142">
-        <text:span text:style-name="T170">[8] </text:span>
+      <text:p text:style-name="P65">
+        <text:span text:style-name="T173">[8] </text:span>
         <text:a xlink:type="simple" xlink:href="https://github.com/btrplace/scheduler/issues/18">
-          <text:span text:style-name="T170">https://github.com/btrplace/scheduler/issues/18</text:span>
+          <text:span text:style-name="T173">https://github.com/btrplace/scheduler/issues/18</text:span>
         </text:a>
       </text:p>
-      <text:p text:style-name="P14">
-        <text:span text:style-name="T166">[</text:span>
-        <text:span text:style-name="T167">9</text:span>
-        <text:span text:style-name="T166">] </text:span>
-        <text:span text:style-name="T162">Zeller, Andreas, and Ralf Hildebrandt.</text:span>
+      <text:p text:style-name="P15">
+        <text:span text:style-name="T128">[</text:span>
+        <text:span text:style-name="T129">9</text:span>
+        <text:span text:style-name="T128">] </text:span>
+        <text:span text:style-name="T93">Zeller, Andreas, and Ralf Hildebrandt.</text:span>
          "Simplifying and isolating failure-inducing input." 
-        <text:span text:style-name="T81">Software Engineering, IEEE Transactions on</text:span>
+        <text:span text:style-name="T84">Software Engineering, IEEE Transactions on</text:span>
          28.2 (2002): 183-200.
       </text:p>
-      <text:p text:style-name="P30">
-        <text:span text:style-name="T82">[10] </text:span>
+      <text:p text:style-name="P35">
+        <text:span text:style-name="T85">[10] </text:span>
         Misherghi, Ghassan, and Zhendong Su. "HDD: hierarchical delta debugging." 
-        <text:span text:style-name="T81">Proceedings of the 28th international conference on Software engineering</text:span>
+        <text:span text:style-name="T84">Proceedings of the 28th international conference on Software engineering</text:span>
         . ACM, 2006.
       </text:p>
-      <text:p text:style-name="P57">
-        <text:span text:style-name="T108">[</text:span>
-        <text:span text:style-name="T113">11</text:span>
-        <text:span text:style-name="T108">] </text:span>
-        <text:span text:style-name="T90">Agrawal, Hiralal, Richard A. DeMillo, and Eugene H. Spafford. "Debugging with dynamic slicing and backtracking." </text:span>
-        <text:span text:style-name="T119">Software: Practice and Experience</text:span>
-        <text:span text:style-name="T90"> 23.6 (1993): 589-616.</text:span>
-      </text:p>
-      <text:p text:style-name="P30">
-        <text:span text:style-name="T87">[12] </text:span>
+      <text:p text:style-name="P69">
+        <text:span text:style-name="T112">[</text:span>
+        <text:span text:style-name="T117">11</text:span>
+        <text:span text:style-name="T112">] </text:span>
+        <text:span text:style-name="T94">Agrawal, Hiralal, Richard A. DeMillo, and Eugene H. Spafford. "Debugging with dynamic slicing and backtracking." </text:span>
+        <text:span text:style-name="T125">Software: Practice and Experience</text:span>
+        <text:span text:style-name="T94"> 23.6 (1993): 589-616.</text:span>
+      </text:p>
+      <text:p text:style-name="P35">
+        <text:span text:style-name="T90">[12] </text:span>
         Chen, Yang, et al. "Taming compiler fuzzers." 
-        <text:span text:style-name="T81">ACM SIGPLAN Notices</text:span>
+        <text:span text:style-name="T84">ACM SIGPLAN Notices</text:span>
         . Vol. 48. No. 6. ACM, 2013.
       </text:p>
-      <text:p text:style-name="P31">
-        <text:span text:style-name="T82">[13] </text:span>
+      <text:p text:style-name="P36">
+        <text:span text:style-name="T85">[13] </text:span>
         Godefroid, Patrice, Nils Klarlund, and Koushik Sen. "DART: directed automated random testing." 
-        <text:span text:style-name="T81">ACM Sigplan Notices</text:span>
+        <text:span text:style-name="T84">ACM Sigplan Notices</text:span>
         . Vol. 40. No. 6. ACM, 2005.
       </text:p>
-      <text:p text:style-name="P31">
-        <text:span text:style-name="T82">[14} </text:span>
+      <text:p text:style-name="P36">
+        <text:span text:style-name="T85">[14} </text:span>
         Pacheco, Carlos, et al. "Feedback-directed random test generation." 
-        <text:span text:style-name="T81">Software Engineering, 2007. ICSE 2007. 29th International Conference on</text:span>
+        <text:span text:style-name="T84">Software Engineering, 2007. ICSE 2007. 29th International Conference on</text:span>
         . IEEE, 2007.
       </text:p>
-      <text:p text:style-name="P129">
+      <text:p text:style-name="P49">
         [15] 
-        <text:span text:style-name="T182">Whitebox testing: </text:span>
+        <text:span text:style-name="T185">Whitebox testing: </text:span>
         <text:a xlink:type="simple" xlink:href="http://en.wikipedia.org/wiki/White-box_testing">
-          <text:span text:style-name="T182">http://en.wikipedia.org/wiki/White-box_testing</text:span>
+          <text:span text:style-name="T185">http://en.wikipedia.org/wiki/White-box_testing</text:span>
         </text:a>
       </text:p>
-      <text:p text:style-name="P31">
-        <text:span text:style-name="T82">[16] </text:span>
+      <text:p text:style-name="P36">
+        <text:span text:style-name="T85">[16] </text:span>
         Godefroid, Patrice, Adam Kiezun, and Michael Y. Levin. "Grammar-based whitebox fuzzing." 
-        <text:span text:style-name="T81">ACM Sigplan Notices</text:span>
+        <text:span text:style-name="T84">ACM Sigplan Notices</text:span>
         . Vol. 43. No. 6. ACM, 2008.
       </text:p>
-      <text:p text:style-name="P31">
-        <text:span text:style-name="T82">[17] </text:span>
+      <text:p text:style-name="P36">
+        <text:span text:style-name="T85">[17] </text:span>
         Groce, Alex, et al. "Swarm testing." 
-        <text:span text:style-name="T81">Proceedings of the 2012 International Symposium on Software Testing and Analysis</text:span>
+        <text:span text:style-name="T84">Proceedings of the 2012 International Symposium on Software Testing and Analysis</text:span>
         . ACM, 2012.
       </text:p>
-      <text:p text:style-name="P31">
-        <text:span text:style-name="T157">[18] </text:span>
+      <text:p text:style-name="P36">
+        <text:span text:style-name="T166">[18] </text:span>
         McKeeman, William M. "Differential testing for software." 
-        <text:span text:style-name="T81">Digital Technical Journal</text:span>
+        <text:span text:style-name="T84">Digital Technical Journal</text:span>
          10.1 (1998): 100-107.
       </text:p>
-      <text:p text:style-name="P31">
-        <text:span text:style-name="T82">[19] </text:span>
+      <text:p text:style-name="P36">
+        <text:span text:style-name="T85">[19] </text:span>
         Yang, Xuejun, et al. "Finding and understanding bugs in C compilers." 
-        <text:span text:style-name="T81">ACM SIGPLAN Notices</text:span>
+        <text:span text:style-name="T84">ACM SIGPLAN Notices</text:span>
         . Vol. 46. No. 6. ACM, 2011.
       </text:p>
     </office:text>
@@ -3960,13 +4230,13 @@
   <office:meta>
     <dc:title>[Project Title]</dc:title>
     <meta:initial-creator>Giovanni Neglia</meta:initial-creator>
-    <meta:editing-cycles>160</meta:editing-cycles>
+    <meta:editing-cycles>168</meta:editing-cycles>
     <meta:print-date>2012-10-24T12:50:00</meta:print-date>
     <meta:creation-date>2013-09-26T15:37:00</meta:creation-date>
-    <dc:date>2014-11-28T02:27:19.259580512</dc:date>
-    <meta:editing-duration>P2DT8H40M46S</meta:editing-duration>
+    <dc:date>2014-11-28T13:20:13.730018807</dc:date>
+    <meta:editing-duration>P2DT12H32M2S</meta:editing-duration>
     <meta:generator>LibreOffice/4.2.7.2$Linux_X86_64 LibreOffice_project/420m0$Build-2</meta:generator>
-    <meta:document-statistic meta:table-count="8" meta:image-count="3" meta:object-count="0" meta:page-count="12" meta:paragraph-count="197" meta:word-count="4467" meta:character-count="28493" meta:non-whitespace-character-count="24235"/>
+    <meta:document-statistic meta:table-count="8" meta:image-count="7" meta:object-count="0" meta:page-count="13" meta:paragraph-count="208" meta:word-count="4771" meta:character-count="30169" meta:non-whitespace-character-count="25596"/>
     <meta:user-defined meta:name="AppVersion">14.0000</meta:user-defined>
     <meta:user-defined meta:name="Company">Université Nice-Sophia Antipolis</meta:user-defined>
     <meta:user-defined meta:name="DocSecurity" meta:value-type="float">0</meta:user-defined>
@@ -3983,7 +4253,7 @@
 <office:document-settings xmlns:office="urn:oasis:names:tc:opendocument:xmlns:office:1.0" xmlns:xlink="http://www.w3.org/1999/xlink" xmlns:config="urn:oasis:names:tc:opendocument:xmlns:config:1.0" xmlns:ooo="http://openoffice.org/2004/office" office:version="1.2">
   <office:settings>
     <config:config-item-set config:name="ooo:view-settings">
-      <config:config-item config:name="ViewAreaTop" config:type="long">250825</config:config-item>
+      <config:config-item config:name="ViewAreaTop" config:type="long">66252</config:config-item>
       <config:config-item config:name="ViewAreaLeft" config:type="long">0</config:config-item>
       <config:config-item config:name="ViewAreaWidth" config:type="long">27122</config:config-item>
       <config:config-item config:name="ViewAreaHeight" config:type="long">12675</config:config-item>
@@ -3992,12 +4262,12 @@
       <config:config-item-map-indexed config:name="Views">
         <config:config-item-map-entry>
           <config:config-item config:name="ViewId" config:type="string">view2</config:config-item>
-          <config:config-item config:name="ViewLeft" config:type="long">20447</config:config-item>
-          <config:config-item config:name="ViewTop" config:type="long">256217</config:config-item>
+          <config:config-item config:name="ViewLeft" config:type="long">5560</config:config-item>
+          <config:config-item config:name="ViewTop" config:type="long">64909</config:config-item>
           <config:config-item config:name="VisibleLeft" config:type="long">0</config:config-item>
-          <config:config-item config:name="VisibleTop" config:type="long">250825</config:config-item>
+          <config:config-item config:name="VisibleTop" config:type="long">66252</config:config-item>
           <config:config-item config:name="VisibleRight" config:type="long">27120</config:config-item>
-          <config:config-item config:name="VisibleBottom" config:type="long">263499</config:config-item>
+          <config:config-item config:name="VisibleBottom" config:type="long">78925</config:config-item>
           <config:config-item config:name="ZoomType" config:type="short">0</config:config-item>
           <config:config-item config:name="ViewLayoutColumns" config:type="short">0</config:config-item>
           <config:config-item config:name="ViewLayoutBookMode" config:type="boolean">false</config:config-item>
@@ -4060,7 +4330,7 @@
       <config:config-item config:name="ConsiderTextWrapOnObjPos" config:type="boolean">true</config:config-item>
       <config:config-item config:name="CurrentDatabaseCommandType" config:type="int">0</config:config-item>
       <config:config-item config:name="RedlineProtectionKey" config:type="base64Binary"/>
-      <config:config-item config:name="Rsid" config:type="int">16392813</config:config-item>
+      <config:config-item config:name="Rsid" config:type="int">17479546</config:config-item>
       <config:config-item config:name="PrintProspectRTL" config:type="boolean">false</config:config-item>
       <config:config-item config:name="PrinterSetup" config:type="base64Binary"/>
       <config:config-item config:name="AlignTabStopPosition" config:type="boolean">true</config:config-item>
@@ -4111,6 +4381,7 @@
     <style:font-face style:name="Times New Roman" svg:font-family="'Times New Roman'" style:font-family-generic="roman"/>
     <style:font-face style:name="FreeSans1" svg:font-family="FreeSans" style:font-family-generic="swiss"/>
     <style:font-face style:name="Courier New" svg:font-family="'Courier New'" style:font-family-generic="modern" style:font-pitch="fixed"/>
+    <style:font-face style:name="Liberation Mono" svg:font-family="'Liberation Mono'" style:font-family-generic="modern" style:font-pitch="fixed"/>
     <style:font-face style:name="Calibri" svg:font-family="Calibri" style:font-family-generic="roman" style:font-pitch="variable"/>
     <style:font-face style:name="Cambria" svg:font-family="Cambria" style:font-family-generic="roman" style:font-pitch="variable"/>
     <style:font-face style:name="Lucida Grande" svg:font-family="'Lucida Grande'" style:font-family-generic="roman" style:font-pitch="variable"/>
@@ -4315,6 +4586,9 @@
     <style:style style:name="Index_20_Link" style:display-name="Index Link" style:family="text"/>
     <style:style style:name="Bullet_20_Symbols" style:display-name="Bullet Symbols" style:family="text">
       <style:text-properties style:font-name="OpenSymbol" fo:font-family="OpenSymbol" style:font-charset="x-symbol" style:font-name-asian="OpenSymbol" style:font-family-asian="OpenSymbol" style:font-charset-asian="x-symbol" style:font-name-complex="OpenSymbol" style:font-family-complex="OpenSymbol" style:font-charset-complex="x-symbol"/>
+    </style:style>
+    <style:style style:name="Source_20_Text" style:display-name="Source Text" style:family="text">
+      <style:text-properties style:font-name="Liberation Mono" fo:font-family="'Liberation Mono'" style:font-family-generic="modern" style:font-pitch="fixed" style:font-name-asian="Liberation Mono" style:font-family-asian="'Liberation Mono'" style:font-family-generic-asian="modern" style:font-pitch-asian="fixed" style:font-name-complex="Liberation Mono" style:font-family-complex="'Liberation Mono'" style:font-family-generic-complex="modern" style:font-pitch-complex="fixed"/>
     </style:style>
     <style:style style:name="Frame" style:family="graphic">
       <style:graphic-properties text:anchor-type="paragraph" svg:x="0in" svg:y="0in" fo:margin-left="0.0791in" fo:margin-right="0.0791in" fo:margin-top="0.0791in" fo:margin-bottom="0.0791in" style:wrap="parallel" style:number-wrapped-paragraphs="no-limit" style:wrap-contour="false" style:vertical-pos="top" style:vertical-rel="paragraph-content" style:horizontal-pos="center" style:horizontal-rel="paragraph-content" fo:padding="0.0591in" fo:border="0.06pt solid #000000"/>
@@ -5307,12 +5581,12 @@
           <table:table-row table:style-name="Table2.1">
             <table:table-cell table:style-name="Table2.A1" office:value-type="string">
               <text:p text:style-name="MP10">
-                <draw:frame draw:style-name="Mfr1" draw:name="Frame1" text:anchor-type="paragraph" svg:y="0.0008in" draw:z-index="16">
+                <draw:frame draw:style-name="Mfr1" draw:name="Frame1" text:anchor-type="paragraph" svg:y="0.0008in" draw:z-index="17">
                   <draw:text-box fo:min-height="0.0161in" fo:min-width="0.0161in">
                     <text:p text:style-name="MP3">
                       <text:span text:style-name="page_20_number">
                         <text:span text:style-name="MT1">
-                          <text:page-number text:select-page="current">11</text:page-number>
+                          <text:page-number text:select-page="current">5</text:page-number>
                         </text:span>
                       </text:span>
                     </text:p>
@@ -5339,7 +5613,7 @@
                     <text:p text:style-name="MP3">
                       <text:span text:style-name="page_20_number">
                         <text:span text:style-name="MT1">
-                          <text:page-number text:select-page="current">12</text:page-number>
+                          <text:page-number text:select-page="current">2</text:page-number>
                         </text:span>
                       </text:span>
                     </text:p>

</xml_diff>

<commit_message>
DoW V4. Small corrections.
</commit_message>
<xml_diff>
--- a/Description of Work.docx
+++ b/Description of Work.docx
@@ -10,7 +10,7 @@
   <manifest:file-entry manifest:full-path="content.xml" manifest:media-type="text/xml"/>
   <manifest:file-entry manifest:full-path="settings.xml" manifest:media-type="text/xml"/>
   <manifest:file-entry manifest:full-path="meta.xml" manifest:media-type="text/xml"/>
-  <manifest:file-entry manifest:full-path="Pictures/10000000000001A7000000897282E0BE.jpg" manifest:media-type="image/jpeg"/>
+  <manifest:file-entry manifest:full-path="Pictures/10000000000001A90000008BF4B212A4.jpg" manifest:media-type="image/jpeg"/>
   <manifest:file-entry manifest:full-path="Pictures/10000000000001A60000008A974A3CA5.jpg" manifest:media-type="image/jpeg"/>
   <manifest:file-entry manifest:full-path="Pictures/10000000000000F3000000AE9917B6AA.jpg" manifest:media-type="image/jpeg"/>
   <manifest:file-entry manifest:full-path="Pictures/1000000000000179000002188A36B2C2.jpg" manifest:media-type="image/jpeg"/>
@@ -801,99 +801,105 @@
     <style:style style:name="P145" style:family="paragraph" style:parent-style-name="Standard">
       <style:text-properties style:font-name="Tex Gyre Pagella1" fo:font-size="11pt" fo:language="en" fo:country="GB" officeooo:rsid="009d92ed" officeooo:paragraph-rsid="00dfad1e" style:font-size-asian="11pt" style:font-size-complex="11pt"/>
     </style:style>
-    <style:style style:name="P146" style:family="paragraph" style:parent-style-name="Standard">
-      <style:text-properties style:font-name="Tex Gyre Pagella1" fo:font-size="11pt" fo:language="en" fo:country="GB" officeooo:rsid="010a056d" officeooo:paragraph-rsid="010a056d" style:font-size-asian="11pt" style:font-size-complex="11pt"/>
-    </style:style>
-    <style:style style:name="P147" style:family="paragraph" style:parent-style-name="Standard" style:list-style-name="L6">
+    <style:style style:name="P146" style:family="paragraph" style:parent-style-name="Standard" style:list-style-name="L6">
       <style:text-properties style:font-name="Tex Gyre Pagella1" fo:font-size="11pt" fo:language="en" fo:country="GB" fo:font-weight="bold" officeooo:rsid="0035fd91" officeooo:paragraph-rsid="00ada7f7" style:font-size-asian="11pt" style:font-weight-asian="bold" style:font-size-complex="11pt" style:font-weight-complex="bold"/>
     </style:style>
-    <style:style style:name="P148" style:family="paragraph" style:parent-style-name="Standard" style:list-style-name="L9">
+    <style:style style:name="P147" style:family="paragraph" style:parent-style-name="Standard" style:list-style-name="L9">
       <style:text-properties style:font-name="Tex Gyre Pagella1" fo:font-size="11pt" fo:language="en" fo:country="GB" style:text-underline-style="solid" style:text-underline-width="auto" style:text-underline-color="font-color" officeooo:rsid="0049dd27" officeooo:paragraph-rsid="004b13ab" style:font-size-asian="11pt" style:font-size-complex="11pt"/>
     </style:style>
-    <style:style style:name="P149" style:family="paragraph" style:parent-style-name="Standard" style:list-style-name="L10">
+    <style:style style:name="P148" style:family="paragraph" style:parent-style-name="Standard" style:list-style-name="L10">
       <style:text-properties style:font-name="Tex Gyre Pagella1" fo:font-size="11pt" fo:language="en" fo:country="GB" style:text-underline-style="solid" style:text-underline-width="auto" style:text-underline-color="font-color" officeooo:paragraph-rsid="004cd3ae" style:font-size-asian="11pt" style:font-size-complex="11pt"/>
     </style:style>
-    <style:style style:name="P150" style:family="paragraph" style:parent-style-name="Standard" style:list-style-name="L11">
+    <style:style style:name="P149" style:family="paragraph" style:parent-style-name="Standard" style:list-style-name="L11">
       <style:text-properties style:font-name="Tex Gyre Pagella1" fo:font-size="11pt" fo:language="en" fo:country="GB" style:text-underline-style="solid" style:text-underline-width="auto" style:text-underline-color="font-color" officeooo:rsid="0044c516" officeooo:paragraph-rsid="004e0a80" style:font-size-asian="11pt" style:font-size-complex="11pt"/>
+    </style:style>
+    <style:style style:name="P150" style:family="paragraph" style:parent-style-name="Standard">
+      <style:text-properties style:font-name="Tex Gyre Pagella1" fo:font-size="9pt" fo:language="en" fo:country="GB" officeooo:rsid="009d92ed" officeooo:paragraph-rsid="00dfad1e" style:font-size-asian="7.84999990463257pt" style:font-size-complex="9pt"/>
     </style:style>
     <style:style style:name="P151" style:family="paragraph" style:parent-style-name="Standard">
       <style:text-properties style:font-name="Tex Gyre Pagella1" fo:font-size="10pt" fo:language="en" fo:country="GB" officeooo:rsid="010a056d" officeooo:paragraph-rsid="010a056d" style:font-size-asian="10pt" style:font-size-complex="10pt"/>
     </style:style>
-    <style:style style:name="P152" style:family="paragraph" style:parent-style-name="Standard" style:list-style-name="L8">
+    <style:style style:name="P152" style:family="paragraph" style:parent-style-name="Standard">
+      <style:text-properties style:font-name="Tex Gyre Pagella1" fo:font-size="10pt" fo:language="en" fo:country="GB" officeooo:rsid="010a056d" officeooo:paragraph-rsid="010c66b1" style:font-size-asian="10pt" style:font-size-complex="10pt"/>
+    </style:style>
+    <style:style style:name="P153" style:family="paragraph" style:parent-style-name="Standard" style:list-style-name="L6">
+      <style:text-properties officeooo:paragraph-rsid="010edff1"/>
+    </style:style>
+    <style:style style:name="P154" style:family="paragraph" style:parent-style-name="Standard" style:list-style-name="L8">
       <style:text-properties officeooo:paragraph-rsid="0031471b"/>
     </style:style>
-    <style:style style:name="P153" style:family="paragraph" style:parent-style-name="Standard">
+    <style:style style:name="P155" style:family="paragraph" style:parent-style-name="Standard">
       <style:text-properties officeooo:paragraph-rsid="01096f45"/>
     </style:style>
-    <style:style style:name="P154" style:family="paragraph" style:parent-style-name="Standard">
-      <style:text-properties officeooo:rsid="010a056d" officeooo:paragraph-rsid="010a056d"/>
-    </style:style>
-    <style:style style:name="P155" style:family="paragraph" style:parent-style-name="Standard" style:master-page-name="First_20_Page">
+    <style:style style:name="P156" style:family="paragraph" style:parent-style-name="Standard">
+      <style:text-properties officeooo:paragraph-rsid="0113190d"/>
+    </style:style>
+    <style:style style:name="P157" style:family="paragraph" style:parent-style-name="Standard" style:master-page-name="First_20_Page">
       <style:paragraph-properties style:page-number="auto"/>
       <style:text-properties fo:language="en" fo:country="GB" officeooo:rsid="00186248" officeooo:paragraph-rsid="00186248"/>
     </style:style>
-    <style:style style:name="P156" style:family="paragraph" style:parent-style-name="Standard" style:master-page-name="Converted1">
+    <style:style style:name="P158" style:family="paragraph" style:parent-style-name="Standard" style:master-page-name="Converted1">
       <style:paragraph-properties style:page-number="auto"/>
       <style:text-properties fo:language="en" fo:country="GB"/>
     </style:style>
-    <style:style style:name="P157" style:family="paragraph" style:parent-style-name="Standard">
+    <style:style style:name="P159" style:family="paragraph" style:parent-style-name="Standard">
       <style:paragraph-properties fo:background-color="#ffffff">
         <style:background-image/>
       </style:paragraph-properties>
       <style:text-properties officeooo:paragraph-rsid="01074c9d"/>
     </style:style>
-    <style:style style:name="P158" style:family="paragraph" style:parent-style-name="Heading_20_1" style:list-style-name="WWNum6">
+    <style:style style:name="P160" style:family="paragraph" style:parent-style-name="Heading_20_1" style:list-style-name="WWNum6">
       <style:text-properties fo:language="en" fo:country="GB"/>
     </style:style>
-    <style:style style:name="P159" style:family="paragraph" style:parent-style-name="Heading_20_1" style:list-style-name="WWNum6">
+    <style:style style:name="P161" style:family="paragraph" style:parent-style-name="Heading_20_1" style:list-style-name="WWNum6">
       <style:text-properties fo:language="en" fo:country="GB" officeooo:paragraph-rsid="007e733f"/>
     </style:style>
-    <style:style style:name="P160" style:family="paragraph" style:parent-style-name="List_20_Paragraph" style:list-style-name="WWNum1">
+    <style:style style:name="P162" style:family="paragraph" style:parent-style-name="List_20_Paragraph" style:list-style-name="WWNum1">
       <style:text-properties fo:color="#808080" style:font-name="Calibri" fo:font-size="14pt" fo:language="en" fo:country="GB" officeooo:rsid="00186248" officeooo:paragraph-rsid="00186248" style:font-size-asian="14pt" style:font-size-complex="14pt"/>
     </style:style>
-    <style:style style:name="P161" style:family="paragraph" style:parent-style-name="List_20_Paragraph" style:list-style-name="WWNum1">
+    <style:style style:name="P163" style:family="paragraph" style:parent-style-name="List_20_Paragraph" style:list-style-name="WWNum1">
       <style:text-properties fo:color="#808080" style:font-name="Calibri" fo:language="en" fo:country="GB" officeooo:rsid="00186248" officeooo:paragraph-rsid="00186248"/>
     </style:style>
-    <style:style style:name="P162" style:family="paragraph" style:parent-style-name="List_20_Paragraph" style:list-style-name="WWNum1">
+    <style:style style:name="P164" style:family="paragraph" style:parent-style-name="List_20_Paragraph" style:list-style-name="WWNum1">
       <style:paragraph-properties fo:margin-left="0in" fo:margin-right="0in" fo:text-indent="0in" style:auto-text-indent="false"/>
       <style:text-properties fo:color="#808080" style:font-name="Calibri" fo:font-size="14pt" fo:language="en" fo:country="GB" style:font-size-asian="14pt" style:font-size-complex="14pt"/>
     </style:style>
-    <style:style style:name="P163" style:family="paragraph" style:parent-style-name="Contents_20_1">
+    <style:style style:name="P165" style:family="paragraph" style:parent-style-name="Contents_20_1">
       <style:paragraph-properties>
         <style:tab-stops>
           <style:tab-stop style:position="6.3in" style:type="right" style:leader-style="dotted" style:leader-text="."/>
         </style:tab-stops>
       </style:paragraph-properties>
     </style:style>
-    <style:style style:name="P164" style:family="paragraph" style:parent-style-name="Contents_20_2">
+    <style:style style:name="P166" style:family="paragraph" style:parent-style-name="Contents_20_2">
       <style:paragraph-properties>
         <style:tab-stops>
           <style:tab-stop style:position="6.3in" style:type="right" style:leader-style="dotted" style:leader-text="."/>
         </style:tab-stops>
       </style:paragraph-properties>
     </style:style>
-    <style:style style:name="P165" style:family="paragraph" style:parent-style-name="Preformatted_20_Text">
+    <style:style style:name="P167" style:family="paragraph" style:parent-style-name="Preformatted_20_Text">
       <style:paragraph-properties fo:text-align="center" style:justify-single-word="false" fo:background-color="#ffffff">
         <style:background-image/>
       </style:paragraph-properties>
       <style:text-properties fo:font-variant="normal" fo:text-transform="none" style:font-name="Tex Gyre Pagella1" fo:font-size="10pt" fo:language="en" fo:country="GB" fo:font-style="normal" fo:font-weight="normal" officeooo:rsid="00d34128" officeooo:paragraph-rsid="00f21ba4" fo:background-color="transparent" style:font-size-asian="10pt" style:font-weight-asian="normal" style:font-size-complex="10pt" style:font-weight-complex="normal"/>
     </style:style>
-    <style:style style:name="P166" style:family="paragraph" style:parent-style-name="Preformatted_20_Text">
+    <style:style style:name="P168" style:family="paragraph" style:parent-style-name="Preformatted_20_Text">
       <style:paragraph-properties fo:text-align="center" style:justify-single-word="false" fo:background-color="#ffffff">
         <style:background-image/>
       </style:paragraph-properties>
       <style:text-properties style:font-name="Tex Gyre Pagella1" fo:font-size="10pt" fo:language="en" fo:country="GB" officeooo:paragraph-rsid="0102afc3" style:font-size-asian="10pt" style:font-size-complex="10pt"/>
     </style:style>
-    <style:style style:name="P167" style:family="paragraph" style:parent-style-name="Preformatted_20_Text">
+    <style:style style:name="P169" style:family="paragraph" style:parent-style-name="Preformatted_20_Text">
       <style:paragraph-properties fo:text-align="start" style:justify-single-word="false" fo:background-color="#ffffff">
         <style:background-image/>
       </style:paragraph-properties>
       <style:text-properties style:font-name="Tex Gyre Pagella1" fo:font-size="10pt" fo:language="en" fo:country="GB" officeooo:paragraph-rsid="0105a850" style:font-size-asian="10pt" style:font-size-complex="10pt"/>
     </style:style>
-    <style:style style:name="P168" style:family="paragraph">
+    <style:style style:name="P170" style:family="paragraph">
       <style:paragraph-properties fo:text-align="center"/>
     </style:style>
-    <style:style style:name="P169" style:family="paragraph">
+    <style:style style:name="P171" style:family="paragraph">
       <style:paragraph-properties fo:text-align="end"/>
     </style:style>
     <style:style style:name="T1" style:family="text">
@@ -1251,273 +1257,321 @@
       <style:text-properties style:font-name="Tex Gyre Pagella1" fo:font-size="11pt" fo:language="en" fo:country="GB" officeooo:rsid="01090328" style:font-size-asian="11pt" style:font-size-complex="11pt"/>
     </style:style>
     <style:style style:name="T119" style:family="text">
+      <style:text-properties style:font-name="Tex Gyre Pagella1" fo:font-size="11pt" fo:language="en" fo:country="GB" officeooo:rsid="00351fa9" style:font-size-asian="11pt" style:font-size-complex="11pt"/>
+    </style:style>
+    <style:style style:name="T120" style:family="text">
+      <style:text-properties style:font-name="Tex Gyre Pagella1" fo:font-size="11pt" fo:language="en" fo:country="GB" officeooo:rsid="010a056d" style:font-size-asian="11pt" style:font-size-complex="11pt"/>
+    </style:style>
+    <style:style style:name="T121" style:family="text">
+      <style:text-properties style:font-name="Tex Gyre Pagella1" fo:font-size="11pt" fo:language="en" fo:country="GB" officeooo:rsid="0113190d" style:font-size-asian="11pt" style:font-size-complex="11pt"/>
+    </style:style>
+    <style:style style:name="T122" style:family="text">
       <style:text-properties style:font-name="Tex Gyre Pagella1" fo:font-size="11pt" fo:language="en" fo:country="GB" style:text-underline-style="solid" style:text-underline-width="auto" style:text-underline-color="font-color" officeooo:rsid="00763b02" style:font-size-asian="11pt" style:font-size-complex="11pt"/>
     </style:style>
-    <style:style style:name="T120" style:family="text">
+    <style:style style:name="T123" style:family="text">
       <style:text-properties style:font-name="Tex Gyre Pagella1" fo:font-size="11pt" fo:language="en" fo:country="GB" style:text-underline-style="none" officeooo:rsid="00763b02" style:font-size-asian="11pt" style:font-size-complex="11pt"/>
     </style:style>
-    <style:style style:name="T121" style:family="text">
+    <style:style style:name="T124" style:family="text">
       <style:text-properties style:font-name="Tex Gyre Pagella1" fo:font-size="11pt" fo:language="en" fo:country="GB" style:text-underline-style="none" officeooo:rsid="009c4b19" style:font-size-asian="11pt" style:font-size-complex="11pt"/>
     </style:style>
-    <style:style style:name="T122" style:family="text">
+    <style:style style:name="T125" style:family="text">
       <style:text-properties style:font-name="Tex Gyre Pagella1" fo:font-size="11pt" fo:language="en" fo:country="GB" fo:background-color="transparent" loext:char-shading-value="0" style:font-size-asian="11pt" style:font-size-complex="11pt"/>
     </style:style>
-    <style:style style:name="T123" style:family="text">
+    <style:style style:name="T126" style:family="text">
       <style:text-properties style:font-name="Tex Gyre Pagella1" fo:font-size="11pt" fo:font-weight="normal" style:font-size-asian="11pt" style:font-weight-asian="normal" style:font-size-complex="11pt" style:font-weight-complex="normal"/>
     </style:style>
-    <style:style style:name="T124" style:family="text">
+    <style:style style:name="T127" style:family="text">
       <style:text-properties style:font-name="Tex Gyre Pagella1" fo:font-size="11pt" fo:font-weight="normal" officeooo:rsid="00c46684" style:font-size-asian="11pt" style:font-weight-asian="normal" style:font-size-complex="11pt" style:font-weight-complex="normal"/>
     </style:style>
-    <style:style style:name="T125" style:family="text">
+    <style:style style:name="T128" style:family="text">
       <style:text-properties style:font-name="Tex Gyre Pagella1" fo:font-size="11pt" fo:font-style="italic" style:font-size-asian="11pt" style:font-size-complex="11pt"/>
     </style:style>
-    <style:style style:name="T126" style:family="text">
+    <style:style style:name="T129" style:family="text">
       <style:text-properties style:font-name="Tex Gyre Pagella1" fo:font-size="11pt" officeooo:rsid="00ee0c9b" style:font-size-asian="9.60000038146973pt" style:font-size-complex="11pt"/>
     </style:style>
-    <style:style style:name="T127" style:family="text">
+    <style:style style:name="T130" style:family="text">
       <style:text-properties style:font-name="Tex Gyre Pagella1" fo:font-size="11pt" officeooo:rsid="00ef62c1" style:font-size-asian="9.60000038146973pt" style:font-size-complex="11pt"/>
     </style:style>
-    <style:style style:name="T128" style:family="text">
+    <style:style style:name="T131" style:family="text">
       <style:text-properties style:font-name="Tex Gyre Pagella1" officeooo:rsid="006a27c2"/>
     </style:style>
-    <style:style style:name="T129" style:family="text">
+    <style:style style:name="T132" style:family="text">
       <style:text-properties style:font-name="Tex Gyre Pagella1" officeooo:rsid="00e9e818"/>
     </style:style>
-    <style:style style:name="T130" style:family="text">
+    <style:style style:name="T133" style:family="text">
       <style:text-properties officeooo:rsid="00743ee5"/>
     </style:style>
-    <style:style style:name="T131" style:family="text">
+    <style:style style:name="T134" style:family="text">
       <style:text-properties officeooo:rsid="00c2e60a" fo:background-color="transparent" loext:char-shading-value="0"/>
     </style:style>
-    <style:style style:name="T132" style:family="text">
+    <style:style style:name="T135" style:family="text">
+      <style:text-properties officeooo:rsid="010c66b1" fo:background-color="transparent" loext:char-shading-value="0"/>
+    </style:style>
+    <style:style style:name="T136" style:family="text">
       <style:text-properties officeooo:rsid="0074a1e3"/>
     </style:style>
-    <style:style style:name="T133" style:family="text">
+    <style:style style:name="T137" style:family="text">
       <style:text-properties officeooo:rsid="00264622"/>
     </style:style>
-    <style:style style:name="T134" style:family="text">
+    <style:style style:name="T138" style:family="text">
       <style:text-properties officeooo:rsid="0078eb28"/>
     </style:style>
-    <style:style style:name="T135" style:family="text">
+    <style:style style:name="T139" style:family="text">
       <style:text-properties officeooo:rsid="00791867"/>
     </style:style>
-    <style:style style:name="T136" style:family="text">
+    <style:style style:name="T140" style:family="text">
       <style:text-properties officeooo:rsid="00824d8d"/>
     </style:style>
-    <style:style style:name="T137" style:family="text">
+    <style:style style:name="T141" style:family="text">
       <style:text-properties style:font-size-asian="11pt" style:font-size-complex="11pt"/>
     </style:style>
-    <style:style style:name="T138" style:family="text">
+    <style:style style:name="T142" style:family="text">
       <style:text-properties officeooo:rsid="0083555a" style:font-size-asian="11pt" style:font-size-complex="11pt"/>
     </style:style>
-    <style:style style:name="T139" style:family="text">
+    <style:style style:name="T143" style:family="text">
       <style:text-properties officeooo:rsid="00844b24" style:font-size-asian="11pt" style:font-size-complex="11pt"/>
     </style:style>
-    <style:style style:name="T140" style:family="text">
+    <style:style style:name="T144" style:family="text">
       <style:text-properties officeooo:rsid="0021b3ef"/>
     </style:style>
-    <style:style style:name="T141" style:family="text">
+    <style:style style:name="T145" style:family="text">
       <style:text-properties officeooo:rsid="0086118a"/>
     </style:style>
-    <style:style style:name="T142" style:family="text">
+    <style:style style:name="T146" style:family="text">
       <style:text-properties officeooo:rsid="00862b1a"/>
     </style:style>
-    <style:style style:name="T143" style:family="text">
+    <style:style style:name="T147" style:family="text">
       <style:text-properties officeooo:rsid="008a854e"/>
     </style:style>
-    <style:style style:name="T144" style:family="text">
+    <style:style style:name="T148" style:family="text">
       <style:text-properties officeooo:rsid="008adcaf"/>
     </style:style>
-    <style:style style:name="T145" style:family="text">
+    <style:style style:name="T149" style:family="text">
       <style:text-properties officeooo:rsid="008cbfe2"/>
     </style:style>
-    <style:style style:name="T146" style:family="text">
+    <style:style style:name="T150" style:family="text">
       <style:text-properties style:text-position="sub 58%"/>
     </style:style>
-    <style:style style:name="T147" style:family="text">
+    <style:style style:name="T151" style:family="text">
       <style:text-properties officeooo:rsid="008d903a"/>
     </style:style>
-    <style:style style:name="T148" style:family="text">
+    <style:style style:name="T152" style:family="text">
       <style:text-properties officeooo:rsid="00a2de17"/>
     </style:style>
-    <style:style style:name="T149" style:family="text">
+    <style:style style:name="T153" style:family="text">
       <style:text-properties officeooo:rsid="00a3e0d9"/>
     </style:style>
-    <style:style style:name="T150" style:family="text">
+    <style:style style:name="T154" style:family="text">
       <style:text-properties officeooo:rsid="00aab1d1"/>
     </style:style>
-    <style:style style:name="T151" style:family="text">
+    <style:style style:name="T155" style:family="text">
       <style:text-properties officeooo:rsid="00af8594"/>
     </style:style>
-    <style:style style:name="T152" style:family="text">
+    <style:style style:name="T156" style:family="text">
       <style:text-properties officeooo:rsid="00b1778e"/>
     </style:style>
-    <style:style style:name="T153" style:family="text">
+    <style:style style:name="T157" style:family="text">
       <style:text-properties officeooo:rsid="00b33e7a"/>
     </style:style>
-    <style:style style:name="T154" style:family="text">
+    <style:style style:name="T158" style:family="text">
       <style:text-properties officeooo:rsid="00b52c5a"/>
     </style:style>
-    <style:style style:name="T155" style:family="text">
+    <style:style style:name="T159" style:family="text">
       <style:text-properties style:text-rotation-angle="90" style:text-rotation-scale="line-height"/>
     </style:style>
-    <style:style style:name="T156" style:family="text">
+    <style:style style:name="T160" style:family="text">
       <style:text-properties officeooo:rsid="00b52c5a" style:text-rotation-angle="90" style:text-rotation-scale="line-height"/>
     </style:style>
-    <style:style style:name="T157" style:family="text">
+    <style:style style:name="T161" style:family="text">
       <style:text-properties officeooo:rsid="00f3fdd4" style:text-rotation-angle="90" style:text-rotation-scale="line-height"/>
     </style:style>
-    <style:style style:name="T158" style:family="text">
+    <style:style style:name="T162" style:family="text">
       <style:text-properties officeooo:rsid="00b685be"/>
     </style:style>
-    <style:style style:name="T159" style:family="text">
+    <style:style style:name="T163" style:family="text">
       <style:text-properties officeooo:rsid="00b8199e"/>
     </style:style>
-    <style:style style:name="T160" style:family="text">
+    <style:style style:name="T164" style:family="text">
       <style:text-properties fo:font-variant="normal" fo:text-transform="none" fo:font-style="normal" fo:font-weight="normal" fo:background-color="transparent" loext:char-shading-value="0" style:font-weight-asian="normal" style:font-weight-complex="normal"/>
     </style:style>
-    <style:style style:name="T161" style:family="text">
+    <style:style style:name="T165" style:family="text">
       <style:text-properties fo:font-variant="normal" fo:text-transform="none" fo:font-style="normal" fo:font-weight="normal" officeooo:rsid="00c2e60a" fo:background-color="transparent" loext:char-shading-value="0" style:font-weight-asian="normal" style:font-weight-complex="normal"/>
     </style:style>
-    <style:style style:name="T162" style:family="text">
+    <style:style style:name="T166" style:family="text">
       <style:text-properties fo:font-variant="normal" fo:text-transform="none" fo:font-style="normal" fo:font-weight="normal" officeooo:rsid="00d19bf8" fo:background-color="transparent" loext:char-shading-value="0" style:font-weight-asian="normal" style:font-weight-complex="normal"/>
     </style:style>
-    <style:style style:name="T163" style:family="text">
+    <style:style style:name="T167" style:family="text">
       <style:text-properties fo:font-variant="normal" fo:text-transform="none" fo:font-style="normal" fo:font-weight="normal" officeooo:rsid="00d34128" fo:background-color="transparent" loext:char-shading-value="0" style:font-weight-asian="normal" style:font-weight-complex="normal"/>
     </style:style>
-    <style:style style:name="T164" style:family="text">
+    <style:style style:name="T168" style:family="text">
       <style:text-properties fo:font-variant="normal" fo:text-transform="none" fo:font-style="normal" fo:font-weight="normal" officeooo:rsid="0102afc3" fo:background-color="transparent" loext:char-shading-value="0" style:font-weight-asian="normal" style:font-weight-complex="normal"/>
     </style:style>
-    <style:style style:name="T165" style:family="text">
+    <style:style style:name="T169" style:family="text">
       <style:text-properties fo:font-variant="normal" fo:text-transform="none" fo:font-style="normal" fo:font-weight="normal" officeooo:rsid="0105a850" fo:background-color="transparent" loext:char-shading-value="0" style:font-weight-asian="normal" style:font-weight-complex="normal"/>
     </style:style>
-    <style:style style:name="T166" style:family="text">
+    <style:style style:name="T170" style:family="text">
+      <style:text-properties fo:font-variant="normal" fo:text-transform="none" fo:font-style="normal" fo:font-weight="normal" officeooo:rsid="010c66b1" fo:background-color="transparent" loext:char-shading-value="0" style:font-weight-asian="normal" style:font-weight-complex="normal"/>
+    </style:style>
+    <style:style style:name="T171" style:family="text">
       <style:text-properties officeooo:rsid="00c3b2f1"/>
     </style:style>
-    <style:style style:name="T167" style:family="text">
+    <style:style style:name="T172" style:family="text">
       <style:text-properties officeooo:rsid="00c73a66"/>
     </style:style>
-    <style:style style:name="T168" style:family="text">
+    <style:style style:name="T173" style:family="text">
       <style:text-properties officeooo:rsid="00c8d3a5"/>
     </style:style>
-    <style:style style:name="T169" style:family="text">
+    <style:style style:name="T174" style:family="text">
       <style:text-properties officeooo:rsid="00c9fc46"/>
     </style:style>
-    <style:style style:name="T170" style:family="text">
+    <style:style style:name="T175" style:family="text">
       <style:text-properties officeooo:rsid="00d518e4"/>
     </style:style>
-    <style:style style:name="T171" style:family="text">
+    <style:style style:name="T176" style:family="text">
       <style:text-properties officeooo:rsid="00d68900"/>
     </style:style>
-    <style:style style:name="T172" style:family="text">
+    <style:style style:name="T177" style:family="text">
       <style:text-properties officeooo:rsid="00d84752"/>
     </style:style>
-    <style:style style:name="T173" style:family="text">
+    <style:style style:name="T178" style:family="text">
       <style:text-properties officeooo:rsid="00db46a8"/>
     </style:style>
-    <style:style style:name="T174" style:family="text">
+    <style:style style:name="T179" style:family="text">
       <style:text-properties officeooo:rsid="00dbe417"/>
     </style:style>
-    <style:style style:name="T175" style:family="text">
+    <style:style style:name="T180" style:family="text">
       <style:text-properties officeooo:rsid="00de3c56"/>
     </style:style>
-    <style:style style:name="T176" style:family="text">
+    <style:style style:name="T181" style:family="text">
       <style:text-properties officeooo:rsid="002d1ca1"/>
     </style:style>
-    <style:style style:name="T177" style:family="text">
+    <style:style style:name="T182" style:family="text">
       <style:text-properties officeooo:rsid="00e0d8d9"/>
     </style:style>
-    <style:style style:name="T178" style:family="text">
+    <style:style style:name="T183" style:family="text">
       <style:text-properties officeooo:rsid="00e12c0c"/>
     </style:style>
-    <style:style style:name="T179" style:family="text">
+    <style:style style:name="T184" style:family="text">
       <style:text-properties officeooo:rsid="00e30d08"/>
     </style:style>
-    <style:style style:name="T180" style:family="text">
+    <style:style style:name="T185" style:family="text">
       <style:text-properties officeooo:rsid="00e4df73"/>
     </style:style>
-    <style:style style:name="T181" style:family="text">
+    <style:style style:name="T186" style:family="text">
       <style:text-properties officeooo:rsid="00e6420b"/>
     </style:style>
-    <style:style style:name="T182" style:family="text">
+    <style:style style:name="T187" style:family="text">
       <style:text-properties officeooo:rsid="00e68c3b"/>
     </style:style>
-    <style:style style:name="T183" style:family="text">
+    <style:style style:name="T188" style:family="text">
       <style:text-properties officeooo:rsid="00e7f917"/>
     </style:style>
-    <style:style style:name="T184" style:family="text">
+    <style:style style:name="T189" style:family="text">
       <style:text-properties officeooo:rsid="00e9e818"/>
     </style:style>
-    <style:style style:name="T185" style:family="text">
+    <style:style style:name="T190" style:family="text">
       <style:text-properties officeooo:rsid="00ea866b"/>
     </style:style>
-    <style:style style:name="T186" style:family="text">
+    <style:style style:name="T191" style:family="text">
       <style:text-properties officeooo:rsid="00f21ba4"/>
     </style:style>
-    <style:style style:name="T187" style:family="text">
+    <style:style style:name="T192" style:family="text">
       <style:text-properties officeooo:rsid="00f40e0d"/>
     </style:style>
-    <style:style style:name="T188" style:family="text">
+    <style:style style:name="T193" style:family="text">
       <style:text-properties officeooo:rsid="00f4f537"/>
     </style:style>
-    <style:style style:name="T189" style:family="text">
+    <style:style style:name="T194" style:family="text">
       <style:text-properties officeooo:rsid="00f7dd4a"/>
     </style:style>
-    <style:style style:name="T190" style:family="text">
+    <style:style style:name="T195" style:family="text">
       <style:text-properties officeooo:rsid="00f9dbb0"/>
     </style:style>
-    <style:style style:name="T191" style:family="text">
+    <style:style style:name="T196" style:family="text">
       <style:text-properties officeooo:rsid="00fa226d"/>
     </style:style>
-    <style:style style:name="T192" style:family="text">
+    <style:style style:name="T197" style:family="text">
       <style:text-properties style:font-name="Tex Gyre Pagella1"/>
     </style:style>
-    <style:style style:name="T193" style:family="text">
+    <style:style style:name="T198" style:family="text">
       <style:text-properties style:font-name="Tex Gyre Pagella1" officeooo:rsid="010172b9"/>
     </style:style>
-    <style:style style:name="T194" style:family="text">
+    <style:style style:name="T199" style:family="text">
       <style:text-properties style:font-name="Tex Gyre Pagella1" officeooo:rsid="0102afc3"/>
     </style:style>
-    <style:style style:name="T195" style:family="text">
+    <style:style style:name="T200" style:family="text">
       <style:text-properties style:font-name="Tex Gyre Pagella1" officeooo:rsid="0103ae96"/>
     </style:style>
-    <style:style style:name="T196" style:family="text">
+    <style:style style:name="T201" style:family="text">
       <style:text-properties style:font-name="Tex Gyre Pagella1" officeooo:rsid="0105a850"/>
     </style:style>
-    <style:style style:name="T197" style:family="text">
+    <style:style style:name="T202" style:family="text">
       <style:text-properties style:font-name="Tex Gyre Pagella1" fo:font-size="11pt" fo:language="en" fo:country="GB" fo:background-color="transparent" loext:char-shading-value="0" style:font-size-asian="11pt" style:font-size-complex="11pt"/>
     </style:style>
-    <style:style style:name="T198" style:family="text">
+    <style:style style:name="T203" style:family="text">
       <style:text-properties style:font-name="Tex Gyre Pagella1" fo:font-size="11pt" fo:language="en" fo:country="GB" officeooo:rsid="00d51326" fo:background-color="transparent" loext:char-shading-value="0" style:font-size-asian="11pt" style:font-size-complex="11pt"/>
     </style:style>
-    <style:style style:name="T199" style:family="text">
+    <style:style style:name="T204" style:family="text">
       <style:text-properties style:font-name="Tex Gyre Pagella1" fo:font-size="11pt" fo:language="en" fo:country="GB" officeooo:rsid="00fe7b36" fo:background-color="transparent" loext:char-shading-value="0" style:font-size-asian="11pt" style:font-size-complex="11pt"/>
     </style:style>
-    <style:style style:name="T200" style:family="text">
+    <style:style style:name="T205" style:family="text">
       <style:text-properties style:font-name="Tex Gyre Pagella1" fo:font-size="11pt" fo:language="en" fo:country="GB" officeooo:rsid="0053757f" fo:background-color="transparent" loext:char-shading-value="0" style:font-size-asian="11pt" style:font-size-complex="11pt"/>
     </style:style>
-    <style:style style:name="T201" style:family="text">
+    <style:style style:name="T206" style:family="text">
+      <style:text-properties style:font-name="Tex Gyre Pagella1" fo:font-size="11pt" fo:language="en" fo:country="GB" style:font-size-asian="11pt" style:font-size-complex="11pt"/>
+    </style:style>
+    <style:style style:name="T207" style:family="text">
       <style:text-properties style:font-name="Tex Gyre Pagella1" fo:font-size="11pt" fo:language="en" fo:country="GB" officeooo:rsid="01090328" style:font-size-asian="11pt" style:font-size-complex="11pt"/>
     </style:style>
-    <style:style style:name="T202" style:family="text">
+    <style:style style:name="T208" style:family="text">
+      <style:text-properties style:font-name="Tex Gyre Pagella1" fo:font-size="11pt" fo:language="en" fo:country="GB" officeooo:rsid="010a056d" style:font-size-asian="11pt" style:font-size-complex="11pt"/>
+    </style:style>
+    <style:style style:name="T209" style:family="text">
+      <style:text-properties style:font-name="Tex Gyre Pagella1" fo:font-size="11pt" fo:language="en" fo:country="GB" officeooo:rsid="0113190d" style:font-size-asian="11pt" style:font-size-complex="11pt"/>
+    </style:style>
+    <style:style style:name="T210" style:family="text">
       <style:text-properties style:font-name="Tex Gyre Pagella1" fo:font-size="11pt" style:font-size-asian="11pt" style:font-size-complex="11pt"/>
     </style:style>
-    <style:style style:name="T203" style:family="text">
+    <style:style style:name="T211" style:family="text">
       <style:text-properties style:font-name="Tex Gyre Pagella1" fo:font-size="11pt" officeooo:rsid="01096f45" style:font-size-asian="11pt" style:font-size-complex="11pt"/>
     </style:style>
-    <style:style style:name="T204" style:family="text">
+    <style:style style:name="T212" style:family="text">
       <style:text-properties style:font-name="Tex Gyre Pagella1" fo:font-size="11pt" officeooo:rsid="010a056d" style:font-size-asian="11pt" style:font-size-complex="11pt"/>
     </style:style>
-    <style:style style:name="T205" style:family="text">
+    <style:style style:name="T213" style:family="text">
+      <style:text-properties style:font-name="Tex Gyre Pagella1" fo:font-size="11pt" officeooo:rsid="010edff1" style:font-size-asian="11pt" style:font-size-complex="11pt"/>
+    </style:style>
+    <style:style style:name="T214" style:family="text">
+      <style:text-properties style:font-name="Tex Gyre Pagella1" fo:font-size="11pt" officeooo:rsid="0113190d" style:font-size-asian="11pt" style:font-size-complex="11pt"/>
+    </style:style>
+    <style:style style:name="T215" style:family="text">
+      <style:text-properties style:font-name="Tex Gyre Pagella1" officeooo:rsid="010daae9"/>
+    </style:style>
+    <style:style style:name="T216" style:family="text">
+      <style:text-properties style:font-name="Tex Gyre Pagella1" officeooo:rsid="0035fd91"/>
+    </style:style>
+    <style:style style:name="T217" style:family="text">
       <style:text-properties officeooo:rsid="010a056d"/>
     </style:style>
-    <style:style style:name="T206" style:family="text">
+    <style:style style:name="T218" style:family="text">
       <style:text-properties fo:font-size="10pt" officeooo:rsid="010a056d" style:font-size-asian="8.75pt" style:font-size-complex="10pt"/>
     </style:style>
-    <style:style style:name="T207" style:family="text">
+    <style:style style:name="T219" style:family="text">
+      <style:text-properties fo:font-size="10pt" style:font-size-asian="10pt" style:font-size-complex="10pt"/>
+    </style:style>
+    <style:style style:name="T220" style:family="text">
+      <style:text-properties fo:font-size="10pt" officeooo:rsid="010c66b1" style:font-size-asian="10pt" style:font-size-complex="10pt"/>
+    </style:style>
+    <style:style style:name="T221" style:family="text">
+      <style:text-properties officeooo:rsid="010c66b1"/>
+    </style:style>
+    <style:style style:name="T222" style:family="text">
+      <style:text-properties officeooo:rsid="011135ee"/>
+    </style:style>
+    <style:style style:name="T223" style:family="text">
       <style:text-properties fo:color="#808080" fo:font-size="16pt" fo:font-weight="bold"/>
     </style:style>
-    <style:style style:name="T208" style:family="text">
+    <style:style style:name="T224" style:family="text">
       <style:text-properties fo:color="#548dd4" fo:font-size="46pt"/>
     </style:style>
     <style:style style:name="fr1" style:family="graphic" style:parent-style-name="Frame">
@@ -2113,8 +2167,8 @@
         <text:sequence-decl text:display-outline-level="0" text:name="Text"/>
         <text:sequence-decl text:display-outline-level="0" text:name="Drawing"/>
       </text:sequence-decls>
-      <text:p text:style-name="P155">
-        <draw:rect text:anchor-type="paragraph" draw:z-index="3" draw:name="Rectangle 13" draw:style-name="gr1" draw:text-style-name="P168" svg:width="7.2504in" svg:height="0.6252in" svg:x="-0.3736in" svg:y="9.5in">
+      <text:p text:style-name="P157">
+        <draw:rect text:anchor-type="paragraph" draw:z-index="3" draw:name="Rectangle 13" draw:style-name="gr1" draw:text-style-name="P170" svg:width="7.2504in" svg:height="0.6252in" svg:x="-0.3736in" svg:y="9.5in">
           <text:p/>
         </draw:rect>
         <draw:frame draw:style-name="fr2" draw:name="1" text:anchor-type="char" svg:y="1.6252in" svg:width="6.4654in" svg:height="1.1437in" draw:z-index="2">
@@ -2139,20 +2193,20 @@
             <text:p text:style-name="P100"/>
             <text:list xml:id="list8814120075827977538" text:style-name="WWNum1">
               <text:list-item>
-                <text:p text:style-name="P160">Alexandros TSANTILAS</text:p>
-                <text:p text:style-name="P162"/>
+                <text:p text:style-name="P162">Alexandros TSANTILAS</text:p>
+                <text:p text:style-name="P164"/>
               </text:list-item>
             </text:list>
             <text:p text:style-name="P100"/>
             <text:p text:style-name="P100"/>
             <text:p text:style-name="P100">Supervisors</text:p>
             <text:p text:style-name="P100"/>
-            <text:list xml:id="list132015515376663" text:continue-numbering="true" text:style-name="WWNum1">
+            <text:list xml:id="list152160124523374" text:continue-numbering="true" text:style-name="WWNum1">
               <text:list-item>
-                <text:p text:style-name="P161">Fabien HERMENIER</text:p>
+                <text:p text:style-name="P163">Fabien HERMENIER</text:p>
               </text:list-item>
               <text:list-item>
-                <text:p text:style-name="P161">Ludovic HENRIO</text:p>
+                <text:p text:style-name="P163">Ludovic HENRIO</text:p>
               </text:list-item>
             </text:list>
             <text:p text:style-name="P95"/>
@@ -2163,25 +2217,25 @@
           </draw:text-box>
         </draw:frame>
         <draw:g text:anchor-type="char" draw:z-index="4" draw:name="Group 91" draw:style-name="gr2">
-          <draw:custom-shape draw:name="Text Box 6" draw:style-name="gr3" draw:text-style-name="P169" svg:width="3.5016in" svg:height="0.5669in" svg:x="1.8528in" svg:y="1.0965in">
-            <text:p text:style-name="P169">
-              <text:span text:style-name="T207">
+          <draw:custom-shape draw:name="Text Box 6" draw:style-name="gr3" draw:text-style-name="P171" svg:width="3.5016in" svg:height="0.5669in" svg:x="1.8528in" svg:y="1.0965in">
+            <text:p text:style-name="P171">
+              <text:span text:style-name="T223">
                 <text:s/>
               </text:span>
-              <text:span text:style-name="T207">Projet de Fin d’Études</text:span>
-              <text:span text:style-name="T207">
+              <text:span text:style-name="T223">Projet de Fin d’Études</text:span>
+              <text:span text:style-name="T223">
                 <text:tab/>
               </text:span>
-              <text:span text:style-name="T207">
+              <text:span text:style-name="T223">
                 <text:tab/>
               </text:span>
             </text:p>
-            <text:p text:style-name="P169">
-              <text:span text:style-name="T207">2014 – 2015 </text:span>
-              <text:span text:style-name="T207">
+            <text:p text:style-name="P171">
+              <text:span text:style-name="T223">2014 – 2015 </text:span>
+              <text:span text:style-name="T223">
                 <text:tab/>
               </text:span>
-              <text:span text:style-name="T207">
+              <text:span text:style-name="T223">
                 <text:tab/>
               </text:span>
             </text:p>
@@ -2189,10 +2243,10 @@
           </draw:custom-shape>
           <draw:custom-shape draw:name="Text Box 7" draw:style-name="gr4" svg:width="1.7669in" svg:height="0.8287in" svg:x="4.6626in" svg:y="0.961in">
             <text:p>
-              <text:span text:style-name="T208">
+              <text:span text:style-name="T224">
                 <text:s/>
               </text:span>
-              <text:span text:style-name="T208">[R|E]</text:span>
+              <text:span text:style-name="T224">[R|E]</text:span>
             </text:p>
             <draw:enhanced-geometry svg:viewBox="0 0 21600 21600" draw:mirror-horizontal="false" draw:mirror-vertical="false" draw:type="mso-spt202" draw:enhanced-path="M 0 0 L 21600 0 21600 21600 0 21600 0 0 Z N"/>
           </draw:custom-shape>
@@ -2203,7 +2257,7 @@
           </draw:custom-shape>
         </draw:g>
       </text:p>
-      <text:p text:style-name="P156"/>
+      <text:p text:style-name="P158"/>
       <text:p text:style-name="P92">Abstract</text:p>
       <text:p text:style-name="Standard">
         <text:span text:style-name="Subtle_20_Emphasis">
@@ -2212,11 +2266,11 @@
       </text:p>
       <text:p text:style-name="P15">
         Inside a
-        <text:span text:style-name="T132">n</text:span>
+        <text:span text:style-name="T136">n</text:span>
          IaaS cloud, the VM scheduler is responsible for deploying the 
-        <text:span text:style-name="T167">virtual machines</text:span>
+        <text:span text:style-name="T172">virtual machines</text:span>
          to appropriate physical servers according to the SLAs. 
-        <text:span text:style-name="T168">It is of critical importance as it has to make assignment of the virtual machines according to its specification and based on SLAs made with the customers. As</text:span>
+        <text:span text:style-name="T173">It is of critical importance as it has to make assignment of the virtual machines according to its specification and based on SLAs made with the customers. As</text:span>
          environmental conditions and t
         <text:span text:style-name="T81">he </text:span>
         clients' expectation
@@ -2242,17 +2296,17 @@
       <text:p text:style-name="P16"/>
       <text:p text:style-name="P48">
         The difficulties inherent in the implementation 
-        <text:span text:style-name="T168">of </text:span>
+        <text:span text:style-name="T173">of </text:span>
         a VM scheduler have led to defective implementations with severe consequences for both clients and providers. 
-        <text:span text:style-name="T168">Therefore extensive testing is required so as to reveal as many bugs as possible. A more and more widespread </text:span>
+        <text:span text:style-name="T173">Therefore extensive testing is required so as to reveal as many bugs as possible. A more and more widespread </text:span>
         testing technique to check complex software 
-        <text:span text:style-name="T169">is fuzzing, which</text:span>
+        <text:span text:style-name="T174">is fuzzing, which</text:span>
         <text:span text:style-name="T81">is based</text:span>
-        <text:span text:style-name="T169">o</text:span>
+        <text:span text:style-name="T174">o</text:span>
         n generating random input data for a component to usually detect crashing situations 
         <text:span text:style-name="T81">or wrong results</text:span>
         . 
-        <text:span text:style-name="T169">However, the effectiveness of each fuzzer varies and depends mainly on the volume of code coverage, on whether or not it supports test-case reduction and of course on the number of bugs it finally reveals.</text:span>
+        <text:span text:style-name="T174">However, the effectiveness of each fuzzer varies and depends mainly on the volume of code coverage, on whether or not it supports test-case reduction and of course on the number of bugs it finally reveals.</text:span>
       </text:p>
       <text:p text:style-name="P17"/>
       <text:p text:style-name="P114">
@@ -2274,9 +2328,9 @@
         detect
         <text:span text:style-name="T51">ed</text:span>
          inconsistent behavio
-        <text:span text:style-name="T130">u</text:span>
+        <text:span text:style-name="T133">u</text:span>
         r with regards to 
-        <text:span text:style-name="T169">the</text:span>
+        <text:span text:style-name="T174">the</text:span>
          formal specification of some components. In this PFE, 
         <text:span text:style-name="T51">the goal is</text:span>
          to go beyond these simple fuzzing techniques 
@@ -2412,126 +2466,126 @@
           <text:index-title text:style-name="Sect1" text:name="Table of Contents1_Head">
             <text:p text:style-name="Contents_20_Heading">Table of Contents</text:p>
           </text:index-title>
-          <text:p text:style-name="P163">
+          <text:p text:style-name="P165">
             <text:a xlink:type="simple" xlink:href="#__RefHeading__725_712135975" text:style-name="Index_20_Link" text:visited-style-name="Index_20_Link">
               1.General Project Description
               <text:tab/>
               4
             </text:a>
           </text:p>
-          <text:p text:style-name="P164">
+          <text:p text:style-name="P166">
             <text:a xlink:type="simple" xlink:href="#__RefHeading__727_712135975" text:style-name="Index_20_Link" text:visited-style-name="Index_20_Link">
               Framework/Context
               <text:tab/>
               4
             </text:a>
           </text:p>
-          <text:p text:style-name="P164">
+          <text:p text:style-name="P166">
             <text:a xlink:type="simple" xlink:href="#__RefHeading__729_712135975" text:style-name="Index_20_Link" text:visited-style-name="Index_20_Link">
               Motivation
               <text:tab/>
               5
             </text:a>
           </text:p>
-          <text:p text:style-name="P164">
+          <text:p text:style-name="P166">
             <text:a xlink:type="simple" xlink:href="#__RefHeading__731_712135975" text:style-name="Index_20_Link" text:visited-style-name="Index_20_Link">
               Challenges
               <text:tab/>
               7
             </text:a>
           </text:p>
-          <text:p text:style-name="P164">
+          <text:p text:style-name="P166">
             <text:a xlink:type="simple" xlink:href="#__RefHeading__733_712135975" text:style-name="Index_20_Link" text:visited-style-name="Index_20_Link">
               Goals
               <text:tab/>
               7
             </text:a>
           </text:p>
-          <text:p text:style-name="P163">
+          <text:p text:style-name="P165">
             <text:a xlink:type="simple" xlink:href="#__RefHeading__735_712135975" text:style-name="Index_20_Link" text:visited-style-name="Index_20_Link">
               2.State of the Art
               <text:tab/>
               8
             </text:a>
           </text:p>
-          <text:p text:style-name="P164">
+          <text:p text:style-name="P166">
             <text:a xlink:type="simple" xlink:href="#__RefHeading__2878_761839053" text:style-name="Index_20_Link" text:visited-style-name="Index_20_Link">
               Test-Case Reduction
               <text:tab/>
               8
             </text:a>
           </text:p>
-          <text:p text:style-name="P164">
+          <text:p text:style-name="P166">
             <text:a xlink:type="simple" xlink:href="#__RefHeading__2880_761839053" text:style-name="Index_20_Link" text:visited-style-name="Index_20_Link">
               Taming fuzzers
               <text:tab/>
               8
             </text:a>
           </text:p>
-          <text:p text:style-name="P164">
+          <text:p text:style-name="P166">
             <text:a xlink:type="simple" xlink:href="#__RefHeading__2882_761839053" text:style-name="Index_20_Link" text:visited-style-name="Index_20_Link">
               Directed Automated Random Testing
               <text:tab/>
               9
             </text:a>
           </text:p>
-          <text:p text:style-name="P164">
+          <text:p text:style-name="P166">
             <text:a xlink:type="simple" xlink:href="#__RefHeading__2884_761839053" text:style-name="Index_20_Link" text:visited-style-name="Index_20_Link">
               Feedback-oriented random test generation
               <text:tab/>
               9
             </text:a>
           </text:p>
-          <text:p text:style-name="P164">
+          <text:p text:style-name="P166">
             <text:a xlink:type="simple" xlink:href="#__RefHeading__2886_761839053" text:style-name="Index_20_Link" text:visited-style-name="Index_20_Link">
               Grammar-based whitebox fuzzing
               <text:tab/>
               10
             </text:a>
           </text:p>
-          <text:p text:style-name="P164">
+          <text:p text:style-name="P166">
             <text:a xlink:type="simple" xlink:href="#__RefHeading__2888_761839053" text:style-name="Index_20_Link" text:visited-style-name="Index_20_Link">
               Swarm testing
               <text:tab/>
               10
             </text:a>
           </text:p>
-          <text:p text:style-name="P164">
+          <text:p text:style-name="P166">
             <text:a xlink:type="simple" xlink:href="#__RefHeading__1905_1825736039" text:style-name="Index_20_Link" text:visited-style-name="Index_20_Link">
               Differential testing
               <text:tab/>
               10
             </text:a>
           </text:p>
-          <text:p text:style-name="P164">
+          <text:p text:style-name="P166">
             <text:a xlink:type="simple" xlink:href="#__RefHeading__2864_449742908" text:style-name="Index_20_Link" text:visited-style-name="Index_20_Link">
               Bottom line
               <text:tab/>
               10
             </text:a>
           </text:p>
-          <text:p text:style-name="P163">
+          <text:p text:style-name="P165">
             <text:a xlink:type="simple" xlink:href="#__RefHeading__737_712135975" text:style-name="Index_20_Link" text:visited-style-name="Index_20_Link">
               3.Workplan, Tasks and Milestones
               <text:tab/>
               11
             </text:a>
           </text:p>
-          <text:p text:style-name="P164">
+          <text:p text:style-name="P166">
             <text:a xlink:type="simple" xlink:href="#__RefHeading__2890_761839053" text:style-name="Index_20_Link" text:visited-style-name="Index_20_Link">
               Workplan and tasks
               <text:tab/>
               11
             </text:a>
           </text:p>
-          <text:p text:style-name="P164">
+          <text:p text:style-name="P166">
             <text:a xlink:type="simple" xlink:href="#__RefHeading__2892_761839053" text:style-name="Index_20_Link" text:visited-style-name="Index_20_Link">
               Deliverables
               <text:tab/>
               12
             </text:a>
           </text:p>
-          <text:p text:style-name="P163">
+          <text:p text:style-name="P165">
             <text:a xlink:type="simple" xlink:href="#__RefHeading__739_712135975" text:style-name="Index_20_Link" text:visited-style-name="Index_20_Link">
               4.Bibliography
               <text:tab/>
@@ -2566,7 +2620,7 @@
       <text:p text:style-name="P1"/>
       <text:list xml:id="list4954452643547958625" text:style-name="WWNum6">
         <text:list-item>
-          <text:h text:style-name="P159" text:outline-level="1">
+          <text:h text:style-name="P161" text:outline-level="1">
             <text:bookmark-start text:name="__RefHeading__725_712135975"/>
             <text:bookmark-start text:name="_Toc241836967"/>
             <text:soft-page-break/>
@@ -2649,7 +2703,7 @@
         <text:span text:style-name="T16"> not met in practice.</text:span>
       </text:p>
       <text:p text:style-name="P80"/>
-      <text:p text:style-name="P157">
+      <text:p text:style-name="P159">
         <text:span text:style-name="Subtle_20_Emphasis">
           <text:span text:style-name="T23">BtrPlace</text:span>
         </text:span>
@@ -2695,23 +2749,23 @@
         <text:span text:style-name="Subtle_20_Emphasis">
           <text:span text:style-name="T32">.</text:span>
         </text:span>
-        <text:span text:style-name="T122"> </text:span>
-        <text:span text:style-name="T198">On changes of conditions, it computes a new </text:span>
-        <text:span text:style-name="T199">rel</text:span>
-        <text:span text:style-name="T198">iable configuration, according to some plans to reach it. </text:span>
-        <text:span text:style-name="T122">It</text:span>
-        <text:span text:style-name="T198">s</text:span>
-        <text:span text:style-name="T122"> </text:span>
-        <text:span text:style-name="T198">aim is</text:span>
-        <text:span text:style-name="T200"> </text:span>
-        <text:span text:style-name="T122">a more flexible use of cluster resources and </text:span>
-        <text:span text:style-name="T198">the </text:span>
-        <text:span text:style-name="T122">relie</text:span>
-        <text:span text:style-name="T198">f of</text:span>
-        <text:span text:style-name="T122"> end-users f</text:span>
-        <text:span text:style-name="T200">rom</text:span>
-        <text:span text:style-name="T122"> the burden </text:span>
-        <text:span text:style-name="T122">of dealing with time estimates.</text:span>
+        <text:span text:style-name="T125"> </text:span>
+        <text:span text:style-name="T203">On changes of conditions, it computes a new </text:span>
+        <text:span text:style-name="T204">rel</text:span>
+        <text:span text:style-name="T203">iable configuration, according to some plans to reach it. </text:span>
+        <text:span text:style-name="T125">It</text:span>
+        <text:span text:style-name="T203">s</text:span>
+        <text:span text:style-name="T125"> </text:span>
+        <text:span text:style-name="T203">aim is</text:span>
+        <text:span text:style-name="T205"> </text:span>
+        <text:span text:style-name="T125">a more flexible use of cluster resources and </text:span>
+        <text:span text:style-name="T203">the </text:span>
+        <text:span text:style-name="T125">relie</text:span>
+        <text:span text:style-name="T203">f of</text:span>
+        <text:span text:style-name="T125"> end-users f</text:span>
+        <text:span text:style-name="T205">rom</text:span>
+        <text:span text:style-name="T125"> the burden </text:span>
+        <text:span text:style-name="T125">of dealing with time estimates.</text:span>
       </text:p>
       <text:p text:style-name="P84">
         <draw:frame draw:style-name="fr5" draw:name="Image3" text:anchor-type="paragraph" svg:y="0.0646in" svg:width="4.5516in" svg:height="2.3547in" draw:z-index="18">
@@ -2731,15 +2785,18 @@
       <text:p text:style-name="P84"/>
       <text:p text:style-name="P84"/>
       <text:p text:style-name="P82">
-        <text:span text:style-name="T131">Figure: </text:span>
-        <text:span text:style-name="T160">VM Scheduling </text:span>
-        <text:span text:style-name="T161">example </text:span>
-        <text:span text:style-name="T160">i</text:span>
-        <text:span text:style-name="T162">n BtrPlace. </text:span>
-        <text:span text:style-name="T163">There are</text:span>
-      </text:p>
-      <text:p text:style-name="P165">
+        <text:span text:style-name="T134">Figure </text:span>
+        <text:span text:style-name="T135">1</text:span>
+        <text:span text:style-name="T134">: </text:span>
+        <text:span text:style-name="T164">VM Scheduling </text:span>
+        <text:span text:style-name="T165">example </text:span>
+        <text:span text:style-name="T164">i</text:span>
+        <text:span text:style-name="T166">n BtrPlace. </text:span>
+        <text:span text:style-name="T167">There are</text:span>
+      </text:p>
+      <text:p text:style-name="P167">
         <text:tab/>
+        <text:s/>
         eight virtual machines assigned to four nodes.
       </text:p>
       <text:p text:style-name="P85"/>
@@ -2786,9 +2843,9 @@
       <text:p text:style-name="P68">
         <text:span text:style-name="T107">Therefore, for the creation of a VM scheduler, extensive testing is required. </text:span>
         <text:span text:style-name="T109">For this reason, we use </text:span>
-        <text:span text:style-name="T119">fuzz testing</text:span>
-        <text:span text:style-name="T120"> </text:span>
-        <text:span text:style-name="T121">(known also as fuzzing)</text:span>
+        <text:span text:style-name="T122">fuzz testing</text:span>
+        <text:span text:style-name="T123"> </text:span>
+        <text:span text:style-name="T124">(known also as fuzzing)</text:span>
         <text:span text:style-name="T107">, </text:span>
         <text:span text:style-name="T109">a </text:span>
         <text:span text:style-name="T107">more and more </text:span>
@@ -2797,7 +2854,7 @@
         <text:span text:style-name="T109">for testing software systems</text:span>
         <text:span text:style-name="T107">. </text:span>
         <text:span text:style-name="T108">F</text:span>
-        <text:span text:style-name="T123">uzzing</text:span>
+        <text:span text:style-name="T126">uzzing</text:span>
         <text:span text:style-name="T94"> is a</text:span>
         <text:span text:style-name="T96">n</text:span>
         <text:span text:style-name="T94"> often automated or semi-automated </text:span>
@@ -2832,33 +2889,33 @@
       </text:h>
       <text:p text:style-name="P115">
         The difficulties 
-        <text:span text:style-name="T171">that are applied</text:span>
+        <text:span text:style-name="T176">that are applied</text:span>
          in the implementation 
         <text:span text:style-name="T82">of </text:span>
         a VM scheduler have led to 
-        <text:span text:style-name="T170">the development of not correct schedulers and</text:span>
+        <text:span text:style-name="T175">the development of not correct schedulers and</text:span>
          defective implementations. 
-        <text:span text:style-name="T170">As a result,</text:span>
-        <text:span text:style-name="T170">the SLAs are not always satisfied, with </text:span>
+        <text:span text:style-name="T175">As a result,</text:span>
+        <text:span text:style-name="T175">the SLAs are not always satisfied, with </text:span>
         severe consequences for both clients and providers. For example, Nova is the c
-        <text:span text:style-name="T136">o</text:span>
+        <text:span text:style-name="T140">o</text:span>
         mponent embedding the VM scheduler of the leading open source IaaS software stack OpenStack 
-        <text:span text:style-name="T170">[2]</text:span>
+        <text:span text:style-name="T175">[2]</text:span>
         . Despite 
-        <text:span text:style-name="T171">a</text:span>
+        <text:span text:style-name="T176">a</text:span>
          quality management system 
-        <text:span text:style-name="T171">according to which the scheduler code is tested and the modifications are peer-reviewed before integration</text:span>
+        <text:span text:style-name="T176">according to which the scheduler code is tested and the modifications are peer-reviewed before integration</text:span>
         , 
         <text:span text:style-name="T52">16</text:span>
          bugs are 
         <text:span text:style-name="T52">still </text:span>
         currently open about correctness issues 
-        <text:span text:style-name="T171">[3]. For instance, users reported that the VM scheduler computes the amount of consumed resources on servers incorrectly by taking crashed VMs into account.</text:span>
-        <text:span text:style-name="T172">The</text:span>
+        <text:span text:style-name="T176">[3]. For instance, users reported that the VM scheduler computes the amount of consumed resources on servers incorrectly by taking crashed VMs into account.</text:span>
+        <text:span text:style-name="T177">The</text:span>
          same kind of bugs ha
         <text:span text:style-name="T52">ve</text:span>
          been seen in the research oriented VM scheduler BtrPlace 
-        <text:span text:style-name="T172">as well [4]</text:span>
+        <text:span text:style-name="T177">as well [4]</text:span>
         .
       </text:p>
       <text:p text:style-name="P114"/>
@@ -2934,12 +2991,12 @@
       </text:p>
       <text:p text:style-name="P45">
         The bugs that can occur in a VM scheduler like BtrPlace can be divided into 
-        <text:span text:style-name="T172">the </text:span>
+        <text:span text:style-name="T177">the </text:span>
         three main categories that are presented below, along with some representative examples of bugs that have been detected by the current fuzzer:
       </text:p>
       <text:list xml:id="list2046223179709753210" text:style-name="L6">
         <text:list-item>
-          <text:p text:style-name="P147">
+          <text:p text:style-name="P146">
             Runtime errors/Crashes:
             <text:span text:style-name="T39"> </text:span>
             <text:span text:style-name="T48">Bugs of this kind result to a crash of the scheduler, which can be devastating as it is embedded in a larger system that stops working.</text:span>
@@ -2951,14 +3008,13 @@
             <text:span text:style-name="T56">: In these kind of bugs, the scheduler provides an invalid VM scheduling, that is not conforming to the constraints. Some examples of such bugs in the BtrPlace scheduler are the following:</text:span>
           </text:p>
           <text:p text:style-name="P129">
-            <text:span text:style-name="T55">- We have multiple future states for the VMs, when s</text:span>
-            tates are necessarily in conflicts but 
-            <text:span text:style-name="T174">are </text:span>
+            <text:span text:style-name="T55">- The VMs are not allowed to have multiple states. If they do, then the s</text:span>
+            tates are necessarily in conflicts, 
+            <text:span text:style-name="T222">which</text:span>
+            <text:span text:style-name="T179">are </text:span>
             not detected 
-            <text:span text:style-name="T174">[5]</text:span>
-            . Even worse, 
-            <text:span text:style-name="T174">the </text:span>
-            previous states are ignored.
+            <text:span text:style-name="T179">[5]</text:span>
+            .
           </text:p>
           <text:p text:style-name="P130">
             - Shut-down a server hosting sleeping VM
@@ -2976,18 +3032,22 @@
         <text:list-item>
           <text:p text:style-name="P128">
             <text:span text:style-name="T57">False-positive</text:span>
-            <text:span text:style-name="T56">: A valid scheduling is prevented or has problems, even though it is conforming well to the constraints. Such bugs are the following:</text:span>
+            <text:span text:style-name="T56">: A valid scheduling is prevented or has problems, even though it is c</text:span>
+            <text:span text:style-name="T216">onforming well to the constraints. Such bugs are the following:</text:span>
           </text:p>
-          <text:p text:style-name="P130">
-            - 
-            <text:span text:style-name="T55">Continuous time counting of running VMs is wrong [7]. This ignores the fact that a virtual machine relocated with live-migration is modelled using slices that overlap on distinct nodes. In this case, if we consider continuous time, the virtual machines allocated are more than expected.</text:span>
+          <text:p text:style-name="P153">
+            <text:span text:style-name="T105">- </text:span>
+            <text:span text:style-name="T213">If the</text:span>
+            <text:span text:style-name="T94"> implementation of the constraints </text:span>
+            <text:span text:style-name="T213">is continuous, some VMs are counted twice, which is wrong </text:span>
+            <text:span text:style-name="T119">[7].</text:span>
           </text:p>
           <text:p text:style-name="P130">
             <text:span text:style-name="T56">- Float overbooking ratio bug [8], which appears when we request more resources that what our infrastructure (physical nodes) can provide. For instance, the p</text:span>
             roblem 
-            <text:span text:style-name="T173">can get a</text:span>
+            <text:span text:style-name="T178">can get a</text:span>
              solution with a
-            <text:span text:style-name="T173">n overbooking</text:span>
+            <text:span text:style-name="T178">n overbooking</text:span>
              ratio of 1, 1.2, 2 but fail
             <text:span text:style-name="T59">s</text:span>
              with 1.5, 1.4..
@@ -2997,64 +3057,56 @@
       <text:p text:style-name="P43"/>
       <text:p text:style-name="P46">
         As the IaaS providers want to find as many bugs as possible to avoid the financial loss and the dissatisfaction of the customers, it is highly required to improve the bug detection techniques for their schedulers. The same applies for BtrPlace, that still has bugs rema
-        <text:span text:style-name="T175">i</text:span>
+        <text:span text:style-name="T180">i</text:span>
         ning and for sure there are going to be more, unidentified by current fuzzer and unit test
-        <text:span text:style-name="T180">ing</text:span>
+        <text:span text:style-name="T185">ing</text:span>
         .
       </text:p>
       <text:p text:style-name="P142">
         The current fuzzer uses totally random test cases, 
-        <text:span text:style-name="T181">that neither aim at a specific range in which they are probable to create more failures, nor use test-case reduction. In addition the are no metrics, such as a distance between bugs, to distinguish the different bugs.</text:span>
-        <text:span text:style-name="T181">In fact, on reconfiguration the fuzzer produces a number between one and the number of physical nodes and gets the corresponding node. The constraints are also produced in the same random manner.</text:span>
+        <text:span text:style-name="T186">that neither aim at a specific range in which they are probable to create more failures, nor use test-case reduction. In addition the are no metrics, such as a distance between bugs, to distinguish the different bugs.</text:span>
+        <text:span text:style-name="T186">In fact, on reconfiguration the fuzzer produces a number between one and the number of physical nodes and gets the corresponding node. The constraints are also produced in the same random manner.</text:span>
       </text:p>
       <text:p text:style-name="P142"/>
       <text:p text:style-name="P143">
-        <text:span text:style-name="T194">The</text:span>
+        <text:span text:style-name="T199">The</text:span>
         <text:span text:style-name="T93"> </text:span>
-        <text:span text:style-name="T193">virtual machine</text:span>
-        <text:span text:style-name="T194">s</text:span>
+        <text:span text:style-name="T198">virtual machine</text:span>
+        <text:span text:style-name="T199">s</text:span>
         <text:span text:style-name="T93"> in BtrPlace </text:span>
-        <text:span text:style-name="T194">have a defined lifecycle, as shown in the fugure below</text:span>
+        <text:span text:style-name="T199">have a defined lifecycle, as shown in the f</text:span>
+        <text:span text:style-name="T215">i</text:span>
+        <text:span text:style-name="T199">gure below</text:span>
         <text:span text:style-name="T93">. </text:span>
-        <text:span text:style-name="T194">As we can see, t</text:span>
+        <text:span text:style-name="T199">As we can see, t</text:span>
         <text:span text:style-name="T93">he possible states </text:span>
-        <text:span text:style-name="T193">are </text:span>
+        <text:span text:style-name="T198">are </text:span>
         <text:span text:style-name="T93">changed using an action on </text:span>
-        <text:span text:style-name="T193">the virtual machine</text:span>
+        <text:span text:style-name="T198">the virtual machine</text:span>
         <text:span text:style-name="T93">. </text:span>
-        <text:span text:style-name="T196">The physical nodes can have only two states, online and offline.</text:span>
+        <text:span text:style-name="T201">The physical nodes can have only two states, online and offline.</text:span>
       </text:p>
       <text:p text:style-name="P144">
-        <text:span text:style-name="T196">When BtrPlace solves a problem, it considers </text:span>
-        <text:span text:style-name="T195">that</text:span>
-        <text:span text:style-name="T196"> the state of the </text:span>
-        <text:span text:style-name="T195">virtual machines</text:span>
-        <text:span text:style-name="T196"> stays unchanged expect if constraints force </text:span>
-        <text:span text:style-name="T195">a</text:span>
-        <text:span text:style-name="T196"> change. BtrPlace only allows one state transition per VM. </text:span>
-        <text:span text:style-name="T195">Then, i</text:span>
-        <text:span text:style-name="T196">t is not possible to have a VM in the </text:span>
+        <text:span text:style-name="T201">When BtrPlace solves a problem, it considers </text:span>
+        <text:span text:style-name="T200">that</text:span>
+        <text:span text:style-name="T201"> the state of the </text:span>
+        <text:span text:style-name="T200">virtual machines</text:span>
+        <text:span text:style-name="T201"> stays unchanged expect if constraints force </text:span>
+        <text:span text:style-name="T200">a</text:span>
+        <text:span text:style-name="T201"> change. BtrPlace only allows one state transition per VM. </text:span>
+        <text:span text:style-name="T200">Then, i</text:span>
+        <text:span text:style-name="T201">t is not possible to have a VM in the </text:span>
         <text:span text:style-name="Source_20_Text">
-          <text:span text:style-name="T196">Running</text:span>
+          <text:span text:style-name="T201">Running</text:span>
         </text:span>
-        <text:span text:style-name="T196"> state and relocate it twice, </text:span>
-        <text:span text:style-name="T195">or put a ready VM in sleeping mode.</text:span>
+        <text:span text:style-name="T201"> state and relocate it twice, </text:span>
+        <text:span text:style-name="T200">or put a ready VM in sleeping mode.</text:span>
       </text:p>
       <text:p text:style-name="P142">
-        <draw:frame draw:style-name="fr6" draw:name="Image4" text:anchor-type="paragraph" svg:x="0.0402in" svg:y="0.1161in" svg:width="3.5425in" svg:height="3.0618in" draw:z-index="19">
+        <draw:frame draw:style-name="fr6" draw:name="Image4" text:anchor-type="paragraph" svg:x="0.0402in" svg:y="0.0547in" svg:width="3.511in" svg:height="3.7193in" draw:z-index="19">
           <draw:image xlink:href="Pictures/1000000000000179000002188A36B2C2.jpg" xlink:type="simple" xlink:show="embed" xlink:actuate="onLoad"/>
         </draw:frame>
         <text:span text:style-name="T93"/>
-      </text:p>
-      <text:p text:style-name="P142"/>
-      <text:p text:style-name="P142"/>
-      <text:p text:style-name="P142"/>
-      <text:p text:style-name="P142"/>
-      <text:p text:style-name="P142"/>
-      <text:p text:style-name="P142">
-        <draw:frame draw:style-name="fr6" draw:name="Image5" text:anchor-type="paragraph" svg:x="0.6173in" svg:y="0.1008in" svg:width="2.122in" svg:height="1.6772in" draw:z-index="20">
-          <draw:image xlink:href="Pictures/10000000000000F3000000AE9917B6AA.jpg" xlink:type="simple" xlink:show="embed" xlink:actuate="onLoad"/>
-        </draw:frame>
       </text:p>
       <text:p text:style-name="P142"/>
       <text:p text:style-name="P142"/>
@@ -3065,87 +3117,108 @@
       <text:p text:style-name="P142"/>
       <text:p text:style-name="P142"/>
       <text:p text:style-name="P142"/>
-      <text:p text:style-name="P166"/>
-      <text:p text:style-name="P167">
-        <text:span text:style-name="T131">Figure: </text:span>
-        <text:span text:style-name="T160">VM </text:span>
-        <text:span text:style-name="T164">lifecycle</text:span>
-        <text:span text:style-name="T161"> </text:span>
-        <text:span text:style-name="T160">i</text:span>
-        <text:span text:style-name="T162">n BtrPlace. </text:span>
-        <text:span text:style-name="T163">There are </text:span>
-        <text:span text:style-name="T164">five possibl</text:span>
-        <text:span text:style-name="T165">
+      <text:p text:style-name="P142">
+        <draw:frame draw:style-name="fr6" draw:name="Image5" text:anchor-type="paragraph" svg:x="0.6173in" svg:y="0.0701in" svg:width="2.122in" svg:height="1.6772in" draw:z-index="20">
+          <draw:image xlink:href="Pictures/10000000000000F3000000AE9917B6AA.jpg" xlink:type="simple" xlink:show="embed" xlink:actuate="onLoad"/>
+        </draw:frame>
+      </text:p>
+      <text:p text:style-name="P142"/>
+      <text:p text:style-name="P142"/>
+      <text:p text:style-name="P142"/>
+      <text:p text:style-name="P142"/>
+      <text:p text:style-name="P142"/>
+      <text:p text:style-name="P142"/>
+      <text:p text:style-name="P142"/>
+      <text:p text:style-name="P168"/>
+      <text:p text:style-name="P168"/>
+      <text:p text:style-name="P169">
+        <text:span text:style-name="T134">Figure </text:span>
+        <text:span text:style-name="T135">2</text:span>
+        <text:span text:style-name="T134">: </text:span>
+        <text:span text:style-name="T164">VM </text:span>
+        <text:span text:style-name="T168">lifecycle</text:span>
+        <text:span text:style-name="T165"> </text:span>
+        <text:span text:style-name="T164">i</text:span>
+        <text:span text:style-name="T166">n BtrPlace. </text:span>
+        <text:span text:style-name="T167">There are </text:span>
+        <text:span text:style-name="T168">five possibl</text:span>
+        <text:span text:style-name="T169">
           e
           <text:tab/>
+          <text:s/>
+          Figure 
+        </text:span>
+        <text:span text:style-name="T170">3</text:span>
+        <text:span text:style-name="T169">: Lifecycle of a physical node</text:span>
+      </text:p>
+      <text:p text:style-name="P169">
+        <text:span text:style-name="T169">
           <text:tab/>
-          <text:s text:c="4"/>
-          Figure: Lifecycle of a physical node
+          <text:s text:c="2"/>
         </text:span>
-      </text:p>
-      <text:p text:style-name="P167">
-        <text:span text:style-name="T165">
-          <text:tab/>
-        </text:span>
-        <text:span text:style-name="T164">states that are changed on actions on VMs</text:span>
-        <text:span text:style-name="T163">.</text:span>
-      </text:p>
-      <text:p text:style-name="P46"/>
-      <text:p text:style-name="P153">
+        <text:span text:style-name="T168">states that are changed on actions on VMs</text:span>
+        <text:span text:style-name="T167">.</text:span>
+      </text:p>
+      <text:p text:style-name="P155">
         <text:soft-page-break/>
-        <text:span text:style-name="T118">As far as the test-case reduction is concerned, as the current fuzzer's algorithm is totally random and naïve, we</text:span>
-        <text:span text:style-name="T118"> can have the same bug coming from </text:span>
+        <text:span text:style-name="T121">Concerning</text:span>
+        <text:span text:style-name="T118"> the test-case reduction, as the current fuzzer's algorithm is totally random and naïve, </text:span>
+        <text:span text:style-name="T118">the same bug </text:span>
+        <text:span text:style-name="T121">can</text:span>
+        <text:span text:style-name="T118"> </text:span>
+        <text:span text:style-name="T121">come</text:span>
+        <text:span text:style-name="T118"> from </text:span>
         <text:span text:style-name="T94">just a </text:span>
-        <text:span text:style-name="T204">small</text:span>
+        <text:span text:style-name="T212">small</text:span>
         <text:span text:style-name="T94"> differen</text:span>
-        <text:span text:style-name="T204">ce in the</text:span>
-        <text:span text:style-name="T94"> schedule </text:span>
-        <text:span text:style-name="T204">of</text:span>
-        <text:span text:style-name="T94"> </text:span>
-        <text:span text:style-name="T204">a test-case</text:span>
+        <text:span text:style-name="T212">ce </text:span>
+        <text:span text:style-name="T214">in the schedule of a</text:span>
+        <text:span text:style-name="T212"> test-case</text:span>
         <text:span text:style-name="T94">.</text:span>
       </text:p>
-      <text:p text:style-name="P153">
-        <text:span text:style-name="T203">For example, let's assume that we have </text:span>
-        <text:span text:style-name="T204">the following</text:span>
-        <text:span text:style-name="T203"> test-case, </text:span>
-        <text:span text:style-name="T204">where Node 3 is banned, Node 2 hosts a sleeping VM3 and the input scenario asks Node 2 to shut-down. If Node 2 is allowed finally to shut-down, then there is a bug occuring, as it is not allowed [6]. It is a false-negative bug.</text:span>
-      </text:p>
-      <text:p text:style-name="P154">
-        <text:span text:style-name="T204">L</text:span>
-        <text:span text:style-name="T94">et's also assume the same scenario with the sleeping VM3 on Node 3, as seen below:</text:span>
-      </text:p>
-      <text:p text:style-name="P153">
-        <draw:frame draw:style-name="fr6" draw:name="Image6" text:anchor-type="paragraph" svg:x="-0.0791in" svg:y="0.161in" svg:width="3.089in" svg:height="1.1146in" draw:z-index="21">
+      <text:p text:style-name="P155">
+        <text:span text:style-name="T211">For example, let's assume that we have </text:span>
+        <text:span text:style-name="T212">the following</text:span>
+        <text:span text:style-name="T211"> test-case, </text:span>
+        <text:span text:style-name="T212">where Node 3 is banned, Node 2 hosts a sleeping VM3 and the input scenario asks Node 2 to shut-down. If Node 2 is allowed finally to shut-down, then there is a bug </text:span>
+        <text:span text:style-name="T214">occurrence</text:span>
+        <text:span text:style-name="T212">, as it is not allowed [6]. It is a false-negative bug. Let's also assume the same scenario with the sleeping VM3 on Node 3.</text:span>
+      </text:p>
+      <text:p text:style-name="P155">
+        <draw:frame draw:style-name="fr6" draw:name="Image6" text:anchor-type="paragraph" svg:x="-0.0791in" svg:y="0.0673in" svg:width="3.089in" svg:height="1.1146in" draw:z-index="21">
           <draw:image xlink:href="Pictures/10000000000001A60000008A974A3CA5.jpg" xlink:type="simple" xlink:show="embed" xlink:actuate="onLoad"/>
         </draw:frame>
-        <text:span text:style-name="T204"/>
-      </text:p>
-      <text:p text:style-name="P46">
-        <draw:frame draw:style-name="fr6" draw:name="Image7" text:anchor-type="paragraph" svg:x="0.3016in" svg:y="0.0098in" svg:width="3.1909in" svg:height="1.0291in" draw:z-index="22">
-          <draw:image xlink:href="Pictures/10000000000001A7000000897282E0BE.jpg" xlink:type="simple" xlink:show="embed" xlink:actuate="onLoad"/>
+        <draw:frame draw:style-name="fr6" draw:name="Image7" text:anchor-type="paragraph" svg:x="3.2382in" svg:y="0.0516in" svg:width="3.2193in" svg:height="1.1465in" draw:z-index="22">
+          <draw:image xlink:href="Pictures/10000000000001A90000008BF4B212A4.jpg" xlink:type="simple" xlink:show="embed" xlink:actuate="onLoad"/>
         </draw:frame>
+        <text:span text:style-name="T212"/>
       </text:p>
       <text:p text:style-name="P46"/>
       <text:p text:style-name="P46"/>
       <text:p text:style-name="P46"/>
       <text:p text:style-name="P46"/>
       <text:p text:style-name="P46"/>
-      <text:p text:style-name="P151">
-        Figure: In this test-case 1, if N2 with sleeping VM3 
-        <text:s/>
+      <text:p text:style-name="P152">
+        Figure 
+        <text:span text:style-name="T221">4</text:span>
+        : In this test-case 1, if N2 with sleeping 
         <text:tab/>
-        Figure: 
+        <text:s text:c="11"/>
+        Figure 
+        <text:span text:style-name="T221">5</text:span>
+        : 
         <text:s/>
         In this test-case 1, if N3 with sleeping
       </text:p>
       <text:p text:style-name="P151">
         <text:tab/>
+        <text:s/>
+        <text:span text:style-name="T221">VM3 </text:span>
         is allowed to shut-down, it is a bug.
         <text:tab/>
         <text:tab/>
-        <text:tab/>
-        VM3 is allowed to shut-down, there is 
+        <text:s/>
+        VM3 is allowed to shut-down, there
       </text:p>
       <text:p text:style-name="P46">
         <text:tab/>
@@ -3156,15 +3229,33 @@
         <text:tab/>
         <text:tab/>
         <text:tab/>
-        <text:span text:style-name="T206">bug. The two cases are similar.</text:span>
-      </text:p>
-      <text:p text:style-name="P46"/>
-      <text:p text:style-name="P146">Our fuzzer can produce both test-cases that lead to the same bug. As a result, it can produce more than one test-case that leads to the same bug, which is not desired.</text:p>
+        <text:span text:style-name="T219">
+          <text:s/>
+        </text:span>
+        <text:span text:style-name="T220">is </text:span>
+        <text:span text:style-name="T218">bug. The two cases are similar.</text:span>
+      </text:p>
+      <text:p text:style-name="P150"/>
+      <text:p text:style-name="P156">
+        <text:span text:style-name="T120">Our fuzzer can produce both test-cases that lead to the same bug. As a result, it can produce more than one test-case that leads to the same bug, which is not desire</text:span>
+        <text:span text:style-name="T120">d. </text:span>
+        <text:span text:style-name="T121">In fact, an</text:span>
+        <text:span text:style-name="T120"> infinite amount of different instantiation</text:span>
+        <text:span text:style-name="T121">s</text:span>
+        <text:span text:style-name="T120"> of the same bug </text:span>
+        <text:span text:style-name="T121">can be generated. Whenever</text:span>
+        <text:span text:style-name="T94"> action sleeping starts before the termination of action shut-down, then the bug </text:span>
+        <text:span text:style-name="T214">occurs</text:span>
+        <text:span text:style-name="T94">. </text:span>
+        <text:span text:style-name="T214">It can be avoided if</text:span>
+        <text:span text:style-name="T94"> </text:span>
+        <text:span text:style-name="T214">we produce just one test-case for this scenario.</text:span>
+      </text:p>
       <text:p text:style-name="P46"/>
       <text:p text:style-name="P46">
-        <text:span text:style-name="T205">For this reason</text:span>
+        <text:span text:style-name="T217">For this reason</text:span>
         , we want to improve the current fuzzer's algorithm, so as to achieve a better code coverage, with more focus on test-case regions that can produce more bugs. We also want to reduce the test-cases, in a way that 
-        <text:span text:style-name="T177">they </text:span>
+        <text:span text:style-name="T182">they </text:span>
         trigger as many failures as possible.
       </text:p>
       <text:p text:style-name="P1"/>
@@ -3177,21 +3268,21 @@
       </text:h>
       <text:p text:style-name="P44">
         During the project, we have to overcome quite a few challenges, 
-        <text:span text:style-name="T178">such as the following</text:span>
+        <text:span text:style-name="T183">such as the following</text:span>
         :
       </text:p>
       <text:list xml:id="list7594995532673051111" text:style-name="L7">
         <text:list-item>
           <text:p text:style-name="P131">
             Maximiz
-            <text:span text:style-name="T179">e</text:span>
+            <text:span text:style-name="T184">e</text:span>
              the code coverage of the fuzzer, making use of more efficient and more intelligent bug exploration techniques.
           </text:p>
         </text:list-item>
         <text:list-item>
           <text:p text:style-name="P132">
             Create few test-case scenarios that can identify the maximum number of bugs, 
-            <text:span text:style-name="T176">instead of reporting numerous failure scenarios that hide the root causes. In this way, the bug-fixing procedure is facilitated.</text:span>
+            <text:span text:style-name="T181">instead of reporting numerous failure scenarios that hide the root causes. In this way, the bug-fixing procedure is facilitated.</text:span>
           </text:p>
         </text:list-item>
         <text:list-item>
@@ -3216,30 +3307,30 @@
         <text:bookmark-end text:name="__RefHeading__733_712135975"/>
       </text:h>
       <text:p text:style-name="P38">
-        <text:span text:style-name="T148">The main goal of this project</text:span>
+        <text:span text:style-name="T152">The main goal of this project</text:span>
          to ease the 
-        <text:span text:style-name="T148">debugging and </text:span>
+        <text:span text:style-name="T152">debugging and </text:span>
         implementation of correct VM schedulers 
-        <text:span text:style-name="T149">regarding</text:span>
-        <text:span text:style-name="T149">their</text:span>
+        <text:span text:style-name="T153">regarding</text:span>
+        <text:span text:style-name="T153">their</text:span>
          expected behaviour, 
-        <text:span text:style-name="T148">by</text:span>
+        <text:span text:style-name="T152">by</text:span>
          provid
-        <text:span text:style-name="T148">ing</text:span>
+        <text:span text:style-name="T152">ing</text:span>
          a 
-        <text:span text:style-name="T149">suitable and clever</text:span>
-        <text:span text:style-name="T148">fuzzing technique that can discover as many bugs as possible</text:span>
+        <text:span text:style-name="T153">suitable and clever</text:span>
+        <text:span text:style-name="T152">fuzzing technique that can discover as many bugs as possible</text:span>
         .
       </text:p>
       <text:p text:style-name="P18">
-        <text:span text:style-name="T149">In order to achieve the above, the project objective is</text:span>
+        <text:span text:style-name="T153">In order to achieve the above, the project objective is</text:span>
         :
       </text:p>
       <text:list xml:id="list2659234426688145211" text:style-name="L8">
         <text:list-item>
           <text:p text:style-name="P133">
             to establish a bibliography around fuzzing techniques, from generic to domain specific approaches 
-            <text:span text:style-name="T53">and conclude which of them can be used for the fuzzing of the BtrPlace scheduler</text:span>
+            <text:span text:style-name="T53">and conclude which can be used for the fuzzing of the BtrPlace</text:span>
             .
           </text:p>
         </text:list-item>
@@ -3250,16 +3341,16 @@
           </text:p>
         </text:list-item>
         <text:list-item>
-          <text:p text:style-name="P152">
+          <text:p text:style-name="P154">
             <text:span text:style-name="Subtle_20_Emphasis">
               <text:span text:style-name="T22">to implement them inside the current fuzzer of BtrPlace.</text:span>
             </text:span>
           </text:p>
         </text:list-item>
       </text:list>
-      <text:list xml:id="list132014784758132" text:continue-list="list4954452643547958625" text:style-name="WWNum6">
+      <text:list xml:id="list152160760742939" text:continue-list="list4954452643547958625" text:style-name="WWNum6">
         <text:list-item>
-          <text:h text:style-name="P158" text:outline-level="1">
+          <text:h text:style-name="P160" text:outline-level="1">
             <text:bookmark-start text:name="__RefHeading__735_712135975"/>
             <text:bookmark-start text:name="_Toc241836972"/>
             <text:soft-page-break/>
@@ -3273,7 +3364,7 @@
       <text:p text:style-name="P6"/>
       <text:p text:style-name="P19">
         Recently, there are a lot of solutions that have been proposed for more efficient and useful fuzzers. Some 
-        <text:span text:style-name="T151">state-of-the-art </text:span>
+        <text:span text:style-name="T155">state-of-the-art </text:span>
         approaches are the following:
       </text:p>
       <text:p text:style-name="P66"/>
@@ -3283,16 +3374,16 @@
         <text:bookmark-end text:name="__RefHeading__2878_761839053"/>
       </text:h>
       <text:p text:style-name="P22">
-        <text:span text:style-name="T134">B</text:span>
+        <text:span text:style-name="T138">B</text:span>
         efore a bug can be reported, the circumstances leading to it must be narrowed down. The most important part of this process is test-case reduction: the construction of a small input 
-        <text:span text:style-name="T135">(minimal test case)</text:span>
+        <text:span text:style-name="T139">(minimal test case)</text:span>
          that triggers the compiler bug. 
         <text:span text:style-name="T87">In fact, this technique seeks</text:span>
          to 
-        <text:span text:style-name="T182">find</text:span>
+        <text:span text:style-name="T187">find</text:span>
          the difference between 
-        <text:span text:style-name="T182">two bugs and decide if they are the same or distinct ones.</text:span>
-        <text:span text:style-name="T134">This</text:span>
+        <text:span text:style-name="T187">two bugs and decide if they are the same or distinct ones.</text:span>
+        <text:span text:style-name="T138">This</text:span>
          may be done manually, or using software tools, 
         <text:span text:style-name="T67">where</text:span>
          parts of the test are removed one by one until only the essential core of the test case remains.
@@ -3309,20 +3400,20 @@
          to minimize the difference between a failure-inducing test case and a given template
         <text:span text:style-name="T88">. T</text:span>
         he ddmin algorithm is a special case of dd where the template is empty 
-        <text:span text:style-name="T182">and therefore</text:span>
-        <text:span text:style-name="T182">its</text:span>
+        <text:span text:style-name="T187">and therefore</text:span>
+        <text:span text:style-name="T187">its</text:span>
          goal is to minimize the size of a failure-inducing test case.
       </text:p>
       <text:p text:style-name="P24">
-        <text:span text:style-name="T133">Ddmin heuristically removes contiguous regions (called as chunks) of the test in order to generate a series of variants. Those that do not trigger the desired behaviour are called unsuccessful variants and are discarded, contrary to successful variants that are used as the new basis for producing other variants. If there can't be generated any succesful variants from the current basis, the chunk size is decreased. The algorithm terminates when the chunk size cannot be further decreased and so no more successful variants can be produced and the last successful variant that was produced is the result.</text:span>
-        <text:span text:style-name="T183">The f</text:span>
+        <text:span text:style-name="T137">Ddmin heuristically removes contiguous regions (called as chunks) of the test in order to generate a series of variants. Those that do not trigger the desired behaviour are called unsuccessful variants and are discarded, contrary to successful variants that are used as the new basis for producing other variants. If there can't be generated any successful variants from the current basis, the chunk size is decreased. The algorithm terminates when the chunk size cannot be further decreased and so no more successful variants can be produced and the last successful variant that was produced is the result.</text:span>
+        <text:span text:style-name="T188">The f</text:span>
         ailure 
-        <text:span text:style-name="T183">inducing inputs</text:span>
-        <text:span text:style-name="T183">are isolated</text:span>
+        <text:span text:style-name="T188">inducing inputs</text:span>
+        <text:span text:style-name="T188">are isolated</text:span>
          automaticall
         <text:span text:style-name="T89">y</text:span>
          by 
-        <text:span text:style-name="T183">the dd algorithm, by </text:span>
+        <text:span text:style-name="T188">the dd algorithm, by </text:span>
         systematically narrowing down failure-inducing circumstances until a minimal set remains.
       </text:p>
       <text:p text:style-name="P62"/>
@@ -3343,19 +3434,19 @@
       <text:p text:style-name="P62"/>
       <text:p text:style-name="P62">
         <text:span text:style-name="T2">Backward </text:span>
-        <text:span text:style-name="T137">dynamic slicing has </text:span>
-        <text:span text:style-name="T138">also</text:span>
-        <text:span text:style-name="T137"> been proposed to guide programmers in the process of debugging by focusing the attention of the user on a subset of program statements which are expected to </text:span>
+        <text:span text:style-name="T141">dynamic slicing has </text:span>
+        <text:span text:style-name="T142">also</text:span>
+        <text:span text:style-name="T141"> been proposed to guide programmers in the process of debugging by focusing the attention of the user on a subset of program statements which are expected to </text:span>
         <text:span text:style-name="T2">contain the faulty code </text:span>
         <text:span text:style-name="T5">[</text:span>
         <text:span text:style-name="T8">11</text:span>
         <text:span text:style-name="T5">]</text:span>
         <text:span text:style-name="T2">. </text:span>
-        <text:span text:style-name="T137">The backward dynamic slice of a variable at a point in the execution trace includes all thos</text:span>
-        <text:span text:style-name="T139">e </text:span>
-        <text:span text:style-name="T137">executed statements which affect the value of the variable at that point. </text:span>
-        <text:span text:style-name="T139">Therefore, they</text:span>
-        <text:span text:style-name="T137"> are able to contain the faulty statement in most of the cases and are quite small compared to the number of executed statements.</text:span>
+        <text:span text:style-name="T141">The backward dynamic slice of a variable at a point in the execution trace includes all thos</text:span>
+        <text:span text:style-name="T143">e </text:span>
+        <text:span text:style-name="T141">executed statements which affect the value of the variable at that point. </text:span>
+        <text:span text:style-name="T143">Therefore, they</text:span>
+        <text:span text:style-name="T141"> are able to contain the faulty statement in most of the cases and are quite small compared to the number of executed statements.</text:span>
       </text:p>
       <text:p text:style-name="P50"/>
       <text:h text:style-name="Heading_20_2" text:outline-level="2">
@@ -3380,9 +3471,9 @@
         <text:span text:style-name="T49">12</text:span>
         <text:span text:style-name="T46">]</text:span>
         <text:span text:style-name="T40">. </text:span>
-        <text:span text:style-name="T140">This can be achieved if we tame a fuzzer by adding a tool to the back end of the random-testing </text:span>
+        <text:span text:style-name="T144">This can be achieved if we tame a fuzzer by adding a tool to the back end of the random-testing </text:span>
         <text:soft-page-break/>
-        <text:span text:style-name="T140">workflow and using techniques from machine learning to rank the test cases. A fuzzer tamer can estimate which test cases are related by a common fault by making an assumption: the more “similar” two test cases, or two executions of the compiler on those test cases, the more likely they are to stem from the same fault. A distance function maps any pair of test cases to a real number that serves as a measure of similarity.</text:span>
+        <text:span text:style-name="T144">workflow and using techniques from machine learning to rank the test cases. A fuzzer tamer can estimate which test cases are related by a common fault by making an assumption: the more “similar” two test cases, or two executions of the compiler on those test cases, the more likely they are to stem from the same fault. A distance function maps any pair of test cases to a real number that serves as a measure of similarity.</text:span>
       </text:p>
       <text:p text:style-name="P25">If we first define a distance function between test cases that appropriately captures their static and dynamic characteristics and then sort the list of test cases in furthest point first (FPF) order, then the resulting list will constitute a usefully approximate solution to the fuzzer taming problem. We can lower the rank of test cases corresponding to bugs that are known to be uninteresting.</text:p>
       <text:p text:style-name="P25">Information retrieval tasks can often benefit from normalization, which serves to decrease the importance of terms that occur very commonly, and hence convey little information. Before computing distances over feature vectors, we normalized the value of each vector element using tf-idf.</text:p>
@@ -3398,41 +3489,41 @@
       </text:h>
       <text:p text:style-name="P39">
         On the one hand unit testing is very hard and expensive to perform properly, even though it can check all corner cases and provide 100% code coverage. Yet, it is also well-known that random testing usually provides low code coverage and is not checking the corner cases where bugs 
-        <text:span text:style-name="T186">that are </text:span>
+        <text:span text:style-name="T191">that are </text:span>
         causing reliability issues are typically hidden.
       </text:p>
       <text:p text:style-name="P27"/>
       <text:p text:style-name="P40">
         For this reason, a new tool 
-        <text:span text:style-name="T186">for automatic software testing </text:span>
+        <text:span text:style-name="T191">for automatic software testing </text:span>
         named DART is proposed [
-        <text:span text:style-name="T184">13</text:span>
+        <text:span text:style-name="T189">13</text:span>
         ]. 
-        <text:span text:style-name="T186">It</text:span>
+        <text:span text:style-name="T191">It</text:span>
          combines 
-        <text:span text:style-name="T186">the </text:span>
+        <text:span text:style-name="T191">the </text:span>
         three 
-        <text:span text:style-name="T186">following</text:span>
+        <text:span text:style-name="T191">following</text:span>
          main techniques:
       </text:p>
       <text:p text:style-name="P40">- automated extraction of the interface of a program with its external environment using static source-code parsing</text:p>
       <text:p text:style-name="P40">- automatic generation of a test driver for this interface that performs random testing to simulate the most general environment the program can operate in</text:p>
       <text:p text:style-name="P40">
         - dynamic analysis of how the program behaves under random testing and automatic generation of new 
-        <text:span text:style-name="T186">test </text:span>
+        <text:span text:style-name="T191">test </text:span>
         inputs to direct the execution along alternative program paths.
       </text:p>
       <text:p text:style-name="P30">
         DART is able to dynamically 
-        <text:span text:style-name="T187">gather</text:span>
+        <text:span text:style-name="T192">gather</text:span>
          knowledge about the execution of the program. Starting with a random input, a DART-instrumented program calculates during an input vector for the next execution, 
-        <text:span text:style-name="T187">during each one</text:span>
+        <text:span text:style-name="T192">during each one</text:span>
         . This vector contains values that are the solution of constraints gathered from 
-        <text:span text:style-name="T187">statements</text:span>
+        <text:span text:style-name="T192">statements</text:span>
          in branch statements during the previous execution. The new input vector attempts to force the execution of the program through a new path
-        <text:span text:style-name="T187">, </text:span>
+        <text:span text:style-name="T192">, </text:span>
         <text:s/>
-        <text:span text:style-name="T187">thus performing </text:span>
+        <text:span text:style-name="T192">thus performing </text:span>
         a directed search. The goal is to explore all paths in the execution tree.
       </text:p>
       <text:p text:style-name="P26"/>
@@ -3443,36 +3534,36 @@
       </text:h>
       <text:p text:style-name="P28">
         This
-        <text:span text:style-name="T143"> </text:span>
+        <text:span text:style-name="T147"> </text:span>
         technique
-        <text:span text:style-name="T143"> improves random test generation</text:span>
+        <text:span text:style-name="T147"> improves random test generation</text:span>
          incorporat
-        <text:span text:style-name="T143">ing</text:span>
+        <text:span text:style-name="T147">ing</text:span>
          feedback obtained from executing test inputs as they are created 
-        <text:span text:style-name="T143">[14]</text:span>
+        <text:span text:style-name="T147">[14]</text:span>
         . 
-        <text:span text:style-name="T143">It</text:span>
+        <text:span text:style-name="T147">It</text:span>
          builds inputs incrementally by randomly selecting a method call to apply and finding arguments from previously-constructed inputs.
       </text:p>
       <text:p text:style-name="P28">
         The result of the execution determines whether the input is redundant, illegal, contract-violating, or useful for generating more inputs. The technique 
-        <text:span text:style-name="T189">then </text:span>
+        <text:span text:style-name="T194">then </text:span>
         outputs a test suite consisting of unit tests for the classes under test. 
-        <text:span text:style-name="T188">From them, p</text:span>
+        <text:span text:style-name="T193">From them, p</text:span>
         assing tests can be used to ensure that code contracts are preserved across program changes 
-        <text:span text:style-name="T188">and</text:span>
+        <text:span text:style-name="T193">and</text:span>
          failing tests point to potential errors that should be corrected. 
-        <text:span text:style-name="T188">While i</text:span>
+        <text:span text:style-name="T193">While i</text:span>
         t retains the 
-        <text:span text:style-name="T188">scalability and implementation simplicity</text:span>
+        <text:span text:style-name="T193">scalability and implementation simplicity</text:span>
          of random testing, 
-        <text:span text:style-name="T188">it also</text:span>
+        <text:span text:style-name="T193">it also</text:span>
          avoids 
-        <text:span text:style-name="T188">the </text:span>
+        <text:span text:style-name="T193">the </text:span>
         generation of redundant 
-        <text:span text:style-name="T188">and</text:span>
+        <text:span text:style-name="T193">and</text:span>
          meaningless inputs, and is 
-        <text:span text:style-name="T188">therefore </text:span>
+        <text:span text:style-name="T193">therefore </text:span>
         competitive with systematic techniques.
       </text:p>
       <text:p text:style-name="P28">
@@ -3486,13 +3577,13 @@
         <text:bookmark-end text:name="__RefHeading__2886_761839053"/>
       </text:h>
       <text:p text:style-name="P29">
-        <text:span text:style-name="T143">T</text:span>
+        <text:span text:style-name="T147">T</text:span>
         he current effectiveness of whitebox fuzzing 
-        <text:span text:style-name="T184">[15]</text:span>
+        <text:span text:style-name="T189">[15]</text:span>
          is limited when testing applications with highly-structured inputs 
-        <text:span text:style-name="T143">[16]</text:span>
+        <text:span text:style-name="T147">[16]</text:span>
         . The goal is to enhance whitebox fuzzing of complex structured-input applications with a grammar-based specification of their valid inputs. 
-        <text:span text:style-name="T144">Based on experiments, it is proven that grammar-based whitebox fuzzing generates higher-quality tests that examine more code in the deeper, harder-to-test layers of the application.</text:span>
+        <text:span text:style-name="T148">Based on experiments, it is proven that grammar-based whitebox fuzzing generates higher-quality tests that examine more code in the deeper, harder-to-test layers of the application.</text:span>
       </text:p>
       <text:p text:style-name="P20"/>
       <text:h text:style-name="P89" text:outline-level="2">
@@ -3502,57 +3593,57 @@
       </text:h>
       <text:p text:style-name="P31">
         Swarm testing is a novel way to improve the 
-        <text:span text:style-name="T190">diversity</text:span>
+        <text:span text:style-name="T195">diversity</text:span>
          of test cases generated during random testing, 
-        <text:span text:style-name="T190">that</text:span>
-        <text:span text:style-name="T190">contributes a lot </text:span>
+        <text:span text:style-name="T195">that</text:span>
+        <text:span text:style-name="T195">contributes a lot </text:span>
         to 
-        <text:span text:style-name="T190">an</text:span>
+        <text:span text:style-name="T195">an</text:span>
          improved coverage and fault detection 
-        <text:span text:style-name="T143">[17]</text:span>
+        <text:span text:style-name="T147">[17]</text:span>
         . In swarm testing, 
-        <text:span text:style-name="T190">instead of</text:span>
+        <text:span text:style-name="T195">instead of</text:span>
          including all features in every test case, a large “swarm” of randomly generated configurations, 
-        <text:span text:style-name="T190">is used.</text:span>
-        <text:span text:style-name="T190">E</text:span>
+        <text:span text:style-name="T195">is used.</text:span>
+        <text:span text:style-name="T195">E</text:span>
         ach of 
-        <text:span text:style-name="T190">them</text:span>
+        <text:span text:style-name="T195">them</text:span>
          omits some features 
-        <text:span text:style-name="T190">like</text:span>
+        <text:span text:style-name="T195">like</text:span>
          API calls or input features, with configurations receiving equal resources. 
       </text:p>
       <text:p text:style-name="P31">
-        <text:span text:style-name="T190">This technique</text:span>
+        <text:span text:style-name="T195">This technique</text:span>
          has several important advantages. First 
-        <text:span text:style-name="T190">of all</text:span>
+        <text:span text:style-name="T195">of all</text:span>
          it is low cost 
-        <text:span text:style-name="T190">and secondly it </text:span>
+        <text:span text:style-name="T195">and secondly it </text:span>
         reduces the amount of human effort that must be devoted to tuning the random tester. 
-        <text:span text:style-name="T190">Based on</text:span>
+        <text:span text:style-name="T195">Based on</text:span>
          experience, existing random test case generators already support or can be easily adapted to support feature omission.
       </text:p>
       <text:p text:style-name="P21">
-        <text:span text:style-name="T145">Initially</text:span>
+        <text:span text:style-name="T149">Initially</text:span>
         , when features appear together only infrequently over 
-        <text:span text:style-name="T191">a test configuration </text:span>
+        <text:span text:style-name="T196">a test configuration </text:span>
         C
-        <text:span text:style-name="T146">i</text:span>
+        <text:span text:style-name="T150">i</text:span>
          this may lower the probability of finding the “right” test for a particular bug, but does not preclude it. Second, since other features will almost certainly be omitted from the few C
-        <text:span text:style-name="T146">i</text:span>
-        <text:span text:style-name="T147">t</text:span>
+        <text:span text:style-name="T150">i</text:span>
+        <text:span text:style-name="T151">t</text:span>
         hat do contain the right combination, the features may interact more than in C
-        <text:span text:style-name="T146">D</text:span>
+        <text:span text:style-name="T150">D</text:span>
         , thus increasing the likelihood of finding the bug.
       </text:p>
       <text:p text:style-name="P14"/>
       <text:h text:style-name="P90" text:outline-level="2">
         <text:bookmark-start text:name="__RefHeading__1905_1825736039"/>
-        <text:span text:style-name="T166">Differential</text:span>
+        <text:span text:style-name="T171">Differential</text:span>
          testing
         <text:bookmark-end text:name="__RefHeading__1905_1825736039"/>
       </text:h>
       <text:p text:style-name="P124">
-        <text:span text:style-name="T124">In a recent work [19], a randomized test-case generator using differential testing was also proposed for finding bugs in C compilers. </text:span>
+        <text:span text:style-name="T127">In a recent work [19], a randomized test-case generator using differential testing was also proposed for finding bugs in C compilers. </text:span>
         <text:span text:style-name="T113">Differential testing consists </text:span>
         <text:span text:style-name="T98">an additional mature </text:span>
         <text:span text:style-name="T104">random </text:span>
@@ -3587,12 +3678,12 @@
         <text:bookmark-end text:name="__RefHeading__2864_449742908"/>
       </text:h>
       <text:p text:style-name="P8">
-        <text:span text:style-name="T126">Despite the fact that all of these techniques seem quite effective and interesting, not all of them can be implemented in the BtrFuzzer. From a first point of view, the best candidate solutions would be a dd algorithm for test-case reduction, a ranked list of bugs for the discovery of distinct ones and swarm testing for better code coverage. </text:span>
-        <text:span text:style-name="T127">A sort of directed automated random fuzzing technique could also be applied, provided that we can find a region where we can deduct that a lot of failure inducing test-cases are contained.</text:span>
-      </text:p>
-      <text:list xml:id="list132014874692171" text:continue-numbering="true" text:style-name="WWNum6">
+        <text:span text:style-name="T129">Despite the fact that all of these techniques seem quite effective and interesting, not all of them can be implemented in the BtrFuzzer. From a first point of view, the best candidate solutions would be a dd algorithm for test-case reduction, a ranked list of bugs for the discovery of distinct ones and swarm testing for better code coverage. </text:span>
+        <text:span text:style-name="T130">A sort of directed automated random fuzzing technique could also be applied, provided that we can find a region where we can deduct that a lot of failure inducing test-cases are contained.</text:span>
+      </text:p>
+      <text:list xml:id="list152159820372737" text:continue-numbering="true" text:style-name="WWNum6">
         <text:list-item>
-          <text:h text:style-name="P158" text:outline-level="1">
+          <text:h text:style-name="P160" text:outline-level="1">
             <text:bookmark-start text:name="_Toc241836973"/>
             <text:bookmark-start text:name="__RefHeading__737_712135975"/>
             <text:soft-page-break/>
@@ -3610,11 +3701,11 @@
       </text:h>
       <text:p text:style-name="P33">
         The basic workplan for the realization of the project is shown 
-        <text:span text:style-name="T150">in the figure </text:span>
+        <text:span text:style-name="T154">in the figure </text:span>
         below. In fact, i
-        <text:span text:style-name="T168">t</text:span>
+        <text:span text:style-name="T173">t</text:span>
          consist
-        <text:span text:style-name="T168">s</text:span>
+        <text:span text:style-name="T173">s</text:span>
          of three main phases, composed from smaller tasks, followed by the creation of a deliverable document.
       </text:p>
       <text:p text:style-name="P33"/>
@@ -3650,8 +3741,8 @@
         <table:table-row>
           <table:table-cell table:style-name="Table9.A2" office:value-type="string">
             <text:p text:style-name="P109">
-              <text:span text:style-name="T155">Definition</text:span>
-              <text:span text:style-name="T156">phase</text:span>
+              <text:span text:style-name="T159">Definition</text:span>
+              <text:span text:style-name="T160">phase</text:span>
             </text:p>
           </table:table-cell>
           <table:table-cell table:style-name="Table9.B2" office:value-type="string">
@@ -3685,15 +3776,15 @@
         <table:table-row table:style-name="Table9.3">
           <table:table-cell table:style-name="Table9.A2" table:number-rows-spanned="3" office:value-type="string">
             <text:p text:style-name="P110">
-              <text:span text:style-name="T156">Analysis</text:span>
-              <text:span text:style-name="T154"> </text:span>
-              <text:span text:style-name="T156">phase</text:span>
+              <text:span text:style-name="T160">Analysis</text:span>
+              <text:span text:style-name="T158"> </text:span>
+              <text:span text:style-name="T160">phase</text:span>
             </text:p>
           </table:table-cell>
           <table:table-cell table:style-name="Table9.B4" office:value-type="string">
             <text:p text:style-name="P104">
               Understand BtrPlace 
-              <text:span text:style-name="T158">&amp;</text:span>
+              <text:span text:style-name="T162">&amp;</text:span>
             </text:p>
             <text:p text:style-name="P107">understand existing fuzzer</text:p>
           </table:table-cell>
@@ -3702,7 +3793,7 @@
           </table:table-cell>
           <table:table-cell table:style-name="Table9.D3" office:value-type="string">
             <text:p text:style-name="P120">
-              <text:span text:style-name="T159">0</text:span>
+              <text:span text:style-name="T163">0</text:span>
               1/12-10/12
             </text:p>
           </table:table-cell>
@@ -3781,10 +3872,10 @@
         <table:table-row table:style-name="Table9.6">
           <table:table-cell table:style-name="Table9.A2" table:number-rows-spanned="2" office:value-type="string">
             <text:p text:style-name="P110">
-              <text:span text:style-name="T156">Implementation</text:span>
-              <text:span text:style-name="T154"> </text:span>
-              <text:span text:style-name="T156">phas</text:span>
-              <text:span text:style-name="T157">e</text:span>
+              <text:span text:style-name="T160">Implementation</text:span>
+              <text:span text:style-name="T158"> </text:span>
+              <text:span text:style-name="T160">phas</text:span>
+              <text:span text:style-name="T161">e</text:span>
             </text:p>
           </table:table-cell>
           <table:table-cell table:style-name="Table9.B6" office:value-type="string">
@@ -3817,10 +3908,10 @@
           <table:table-cell table:style-name="Table9.B7" office:value-type="string">
             <text:p text:style-name="P105">
               Further improvement 
-              <text:span text:style-name="T158">&amp;</text:span>
+              <text:span text:style-name="T162">&amp;</text:span>
             </text:p>
             <text:p text:style-name="P105">
-              <text:span text:style-name="T158">f</text:span>
+              <text:span text:style-name="T162">f</text:span>
               inal report preparation
             </text:p>
           </table:table-cell>
@@ -3845,22 +3936,22 @@
           <table:table-cell table:style-name="Table9.I7" office:value-type="string">
             <text:p text:style-name="P118">
               1
-              <text:span text:style-name="T159">6</text:span>
+              <text:span text:style-name="T163">6</text:span>
               /
-              <text:span text:style-name="T159">2</text:span>
+              <text:span text:style-name="T163">2</text:span>
               -
-              <text:span text:style-name="T159">24</text:span>
+              <text:span text:style-name="T163">24</text:span>
               /
-              <text:span text:style-name="T159">2</text:span>
+              <text:span text:style-name="T163">2</text:span>
             </text:p>
           </table:table-cell>
         </table:table-row>
       </table:table>
       <text:p text:style-name="P59"/>
       <text:p text:style-name="P55">
-        <text:span text:style-name="T141">In more detail, </text:span>
+        <text:span text:style-name="T145">In more detail, </text:span>
         the individual tasks of each phase 
-        <text:span text:style-name="T141">are organized as following. In our case, a full-time working week means 5 full-days of work and part-time working week is 3 half-days of work.</text:span>
+        <text:span text:style-name="T145">are organized as following. In our case, a full-time working week means 5 full-days of work and part-time working week is 3 half-days of work.</text:span>
       </text:p>
       <text:p text:style-name="P58"/>
       <text:p text:style-name="P60">
@@ -3891,7 +3982,7 @@
       </text:p>
       <text:list xml:id="list6333290652580767753" text:style-name="L9">
         <text:list-item>
-          <text:p text:style-name="P148">Getting to grips with the topic.</text:p>
+          <text:p text:style-name="P147">Getting to grips with the topic.</text:p>
           <text:p text:style-name="P134">
             <text:span text:style-name="T45">This task</text:span>
             <text:span text:style-name="T44"> basically contain</text:span>
@@ -3900,7 +3991,7 @@
           </text:p>
         </text:list-item>
         <text:list-item>
-          <text:p text:style-name="P148">Reading some related work for tackling relevant problems.</text:p>
+          <text:p text:style-name="P147">Reading some related work for tackling relevant problems.</text:p>
           <text:p text:style-name="P134">
             <text:span text:style-name="T44">The studying of relevant published work and papers to tackle similar problems is </text:span>
             <text:span text:style-name="T45">the</text:span>
@@ -3936,7 +4027,7 @@
       </text:p>
       <text:list xml:id="list5655787246704417500" text:style-name="L10">
         <text:list-item>
-          <text:p text:style-name="P149">
+          <text:p text:style-name="P148">
             <text:soft-page-break/>
             <text:span text:style-name="T58">Understanding how the BtrPlace VM scheduler works – Installation &amp; hands-on experience</text:span>
             <text:span text:style-name="T72"> (full-</text:span>
@@ -3948,12 +4039,12 @@
           </text:p>
           <text:p text:style-name="P135">
             The basic goal is to understand how the scheduler reconfigures the deployment and assigns V
-            <text:span text:style-name="T142">M</text:span>
+            <text:span text:style-name="T146">M</text:span>
             s to the physical nodes and the relevant mechanisms. Installation of the scheduler and some first tests using the existing fuzzer.
           </text:p>
         </text:list-item>
         <text:list-item>
-          <text:p text:style-name="P149">
+          <text:p text:style-name="P148">
             <text:span text:style-name="T79">Understanding of how the existing fuzzer of the BtrPlace scheduler works</text:span>
             <text:span text:style-name="T71"> (</text:span>
             <text:span text:style-name="T76">full-</text:span>
@@ -3968,12 +4059,12 @@
           </text:p>
           <text:p text:style-name="P136">
             It requires the comprehension of the current BtrPlace fuzzer algorithm, by running into its implementation code. 
-            <text:span text:style-name="T153">Find s</text:span>
+            <text:span text:style-name="T157">Find s</text:span>
             ome corner points of the scheduler that need more extensive testing and that could hide bugs.
           </text:p>
         </text:list-item>
         <text:list-item>
-          <text:p text:style-name="P149">
+          <text:p text:style-name="P148">
             <text:span text:style-name="T79">Understanding of state-of-the art proposals and checking if and how they can work in the BtrPlace scheduler</text:span>
             <text:span text:style-name="T71"> (</text:span>
             <text:span text:style-name="T77">part-time </text:span>
@@ -4000,7 +4091,7 @@
         <text:span text:style-name="T69">(12/01 – 25/02)</text:span>
       </text:p>
       <text:p text:style-name="P42">
-        <text:span text:style-name="T150">As the appearance of obstacles and difficulties during this phase is highly possible, the time period required for the implementation task can be reconfigured and extended. </text:span>
+        <text:span text:style-name="T154">As the appearance of obstacles and difficulties during this phase is highly possible, the time period required for the implementation task can be reconfigured and extended. </text:span>
         At the end of this period there are scheduled exams, so the progress will slow down. 
         <text:span text:style-name="T80">No work is scheduled during the exam period (which is between 2/2 and 13/2). However, it is possible that this task will start earlier if the previous tasks are evolving well, or even in parallel. In case of difficulties, there will be an extra meeting arranged with the supervisors of the project. At the end, the final report will be delivered and a presentation will be given.</text:span>
       </text:p>
@@ -4036,9 +4127,9 @@
           </text:p>
         </text:list-item>
         <text:list-item>
-          <text:p text:style-name="P150">
+          <text:p text:style-name="P149">
             Writing of the final report – Results – Evaluation (full-
-            <text:span text:style-name="T152">time</text:span>
+            <text:span text:style-name="T156">time</text:span>
              16/2 – 24/2).
           </text:p>
           <text:p text:style-name="P141">Preparation of the final document that contains the results, an evaluation of them and topics for future improvement.</text:p>
@@ -4093,9 +4184,9 @@
         </table:table-row>
       </table:table>
       <text:p text:style-name="P37"/>
-      <text:list xml:id="list132015024183176" text:continue-list="list132014874692171" text:style-name="WWNum6">
+      <text:list xml:id="list152160993284043" text:continue-list="list152159820372737" text:style-name="WWNum6">
         <text:list-item>
-          <text:h text:style-name="P158" text:outline-level="1">
+          <text:h text:style-name="P160" text:outline-level="1">
             <text:bookmark-start text:name="_Toc241836974"/>
             <text:bookmark-start text:name="__RefHeading__739_712135975"/>
             <text:soft-page-break/>
@@ -4122,12 +4213,12 @@
       </text:p>
       <text:p text:style-name="P63">
         [3] 
-        <text:span text:style-name="T185">Nova open bugs: </text:span>
+        <text:span text:style-name="T190">Nova open bugs: </text:span>
         <text:a xlink:type="simple" xlink:href="https://bugs.launchpad.net/nova/+bugs?field.tag=scheduler">https://bugs.launchpad.net/nova/+bugs?field.tag=scheduler</text:a>
       </text:p>
       <text:p text:style-name="P63">
         [4] 
-        <text:span text:style-name="T185">BtrPlace bugs: </text:span>
+        <text:span text:style-name="T190">BtrPlace bugs: </text:span>
         <text:a xlink:type="simple" xlink:href="https://github.com/btrplace/scheduler/issues">https://github.com/btrplace/scheduler/issues</text:a>
       </text:p>
       <text:p text:style-name="P64">
@@ -4143,15 +4234,15 @@
         <text:a xlink:type="simple" xlink:href="https://github.com/btrplace/scheduler/issues/12">https://github.com/btrplace/scheduler/issues/12</text:a>
       </text:p>
       <text:p text:style-name="P65">
-        <text:span text:style-name="T173">[8] </text:span>
+        <text:span text:style-name="T178">[8] </text:span>
         <text:a xlink:type="simple" xlink:href="https://github.com/btrplace/scheduler/issues/18">
-          <text:span text:style-name="T173">https://github.com/btrplace/scheduler/issues/18</text:span>
+          <text:span text:style-name="T178">https://github.com/btrplace/scheduler/issues/18</text:span>
         </text:a>
       </text:p>
       <text:p text:style-name="P15">
-        <text:span text:style-name="T128">[</text:span>
-        <text:span text:style-name="T129">9</text:span>
-        <text:span text:style-name="T128">] </text:span>
+        <text:span text:style-name="T131">[</text:span>
+        <text:span text:style-name="T132">9</text:span>
+        <text:span text:style-name="T131">] </text:span>
         <text:span text:style-name="T93">Zeller, Andreas, and Ralf Hildebrandt.</text:span>
          "Simplifying and isolating failure-inducing input." 
         <text:span text:style-name="T84">Software Engineering, IEEE Transactions on</text:span>
@@ -4168,7 +4259,7 @@
         <text:span text:style-name="T117">11</text:span>
         <text:span text:style-name="T112">] </text:span>
         <text:span text:style-name="T94">Agrawal, Hiralal, Richard A. DeMillo, and Eugene H. Spafford. "Debugging with dynamic slicing and backtracking." </text:span>
-        <text:span text:style-name="T125">Software: Practice and Experience</text:span>
+        <text:span text:style-name="T128">Software: Practice and Experience</text:span>
         <text:span text:style-name="T94"> 23.6 (1993): 589-616.</text:span>
       </text:p>
       <text:p text:style-name="P35">
@@ -4191,9 +4282,9 @@
       </text:p>
       <text:p text:style-name="P49">
         [15] 
-        <text:span text:style-name="T185">Whitebox testing: </text:span>
+        <text:span text:style-name="T190">Whitebox testing: </text:span>
         <text:a xlink:type="simple" xlink:href="http://en.wikipedia.org/wiki/White-box_testing">
-          <text:span text:style-name="T185">http://en.wikipedia.org/wiki/White-box_testing</text:span>
+          <text:span text:style-name="T190">http://en.wikipedia.org/wiki/White-box_testing</text:span>
         </text:a>
       </text:p>
       <text:p text:style-name="P36">
@@ -4209,7 +4300,7 @@
         . ACM, 2012.
       </text:p>
       <text:p text:style-name="P36">
-        <text:span text:style-name="T166">[18] </text:span>
+        <text:span text:style-name="T171">[18] </text:span>
         McKeeman, William M. "Differential testing for software." 
         <text:span text:style-name="T84">Digital Technical Journal</text:span>
          10.1 (1998): 100-107.
@@ -4230,13 +4321,13 @@
   <office:meta>
     <dc:title>[Project Title]</dc:title>
     <meta:initial-creator>Giovanni Neglia</meta:initial-creator>
-    <meta:editing-cycles>168</meta:editing-cycles>
+    <meta:editing-cycles>174</meta:editing-cycles>
     <meta:print-date>2012-10-24T12:50:00</meta:print-date>
     <meta:creation-date>2013-09-26T15:37:00</meta:creation-date>
-    <dc:date>2014-11-28T13:20:13.730018807</dc:date>
-    <meta:editing-duration>P2DT12H32M2S</meta:editing-duration>
+    <dc:date>2014-11-28T15:21:59.196913070</dc:date>
+    <meta:editing-duration>P2DT14H33M44S</meta:editing-duration>
     <meta:generator>LibreOffice/4.2.7.2$Linux_X86_64 LibreOffice_project/420m0$Build-2</meta:generator>
-    <meta:document-statistic meta:table-count="8" meta:image-count="7" meta:object-count="0" meta:page-count="13" meta:paragraph-count="208" meta:word-count="4771" meta:character-count="30169" meta:non-whitespace-character-count="25596"/>
+    <meta:document-statistic meta:table-count="8" meta:image-count="7" meta:object-count="0" meta:page-count="13" meta:paragraph-count="207" meta:word-count="4776" meta:character-count="30197" meta:non-whitespace-character-count="25602"/>
     <meta:user-defined meta:name="AppVersion">14.0000</meta:user-defined>
     <meta:user-defined meta:name="Company">Université Nice-Sophia Antipolis</meta:user-defined>
     <meta:user-defined meta:name="DocSecurity" meta:value-type="float">0</meta:user-defined>
@@ -4253,7 +4344,7 @@
 <office:document-settings xmlns:office="urn:oasis:names:tc:opendocument:xmlns:office:1.0" xmlns:xlink="http://www.w3.org/1999/xlink" xmlns:config="urn:oasis:names:tc:opendocument:xmlns:config:1.0" xmlns:ooo="http://openoffice.org/2004/office" office:version="1.2">
   <office:settings>
     <config:config-item-set config:name="ooo:view-settings">
-      <config:config-item config:name="ViewAreaTop" config:type="long">66252</config:config-item>
+      <config:config-item config:name="ViewAreaTop" config:type="long">67310</config:config-item>
       <config:config-item config:name="ViewAreaLeft" config:type="long">0</config:config-item>
       <config:config-item config:name="ViewAreaWidth" config:type="long">27122</config:config-item>
       <config:config-item config:name="ViewAreaHeight" config:type="long">12675</config:config-item>
@@ -4265,9 +4356,9 @@
           <config:config-item config:name="ViewLeft" config:type="long">5560</config:config-item>
           <config:config-item config:name="ViewTop" config:type="long">64909</config:config-item>
           <config:config-item config:name="VisibleLeft" config:type="long">0</config:config-item>
-          <config:config-item config:name="VisibleTop" config:type="long">66252</config:config-item>
+          <config:config-item config:name="VisibleTop" config:type="long">67310</config:config-item>
           <config:config-item config:name="VisibleRight" config:type="long">27120</config:config-item>
-          <config:config-item config:name="VisibleBottom" config:type="long">78925</config:config-item>
+          <config:config-item config:name="VisibleBottom" config:type="long">79984</config:config-item>
           <config:config-item config:name="ZoomType" config:type="short">0</config:config-item>
           <config:config-item config:name="ViewLayoutColumns" config:type="short">0</config:config-item>
           <config:config-item config:name="ViewLayoutBookMode" config:type="boolean">false</config:config-item>
@@ -4330,7 +4421,7 @@
       <config:config-item config:name="ConsiderTextWrapOnObjPos" config:type="boolean">true</config:config-item>
       <config:config-item config:name="CurrentDatabaseCommandType" config:type="int">0</config:config-item>
       <config:config-item config:name="RedlineProtectionKey" config:type="base64Binary"/>
-      <config:config-item config:name="Rsid" config:type="int">17479546</config:config-item>
+      <config:config-item config:name="Rsid" config:type="int">18146423</config:config-item>
       <config:config-item config:name="PrintProspectRTL" config:type="boolean">false</config:config-item>
       <config:config-item config:name="PrinterSetup" config:type="base64Binary"/>
       <config:config-item config:name="AlignTabStopPosition" config:type="boolean">true</config:config-item>
@@ -4589,6 +4680,9 @@
     </style:style>
     <style:style style:name="Source_20_Text" style:display-name="Source Text" style:family="text">
       <style:text-properties style:font-name="Liberation Mono" fo:font-family="'Liberation Mono'" style:font-family-generic="modern" style:font-pitch="fixed" style:font-name-asian="Liberation Mono" style:font-family-asian="'Liberation Mono'" style:font-family-generic-asian="modern" style:font-pitch-asian="fixed" style:font-name-complex="Liberation Mono" style:font-family-complex="'Liberation Mono'" style:font-family-generic-complex="modern" style:font-pitch-complex="fixed"/>
+    </style:style>
+    <style:style style:name="Visited_20_Internet_20_Link" style:display-name="Visited Internet Link" style:family="text">
+      <style:text-properties fo:color="#800000" fo:language="zxx" fo:country="none" style:text-underline-style="solid" style:text-underline-width="auto" style:text-underline-color="font-color" style:language-asian="zxx" style:country-asian="none" style:language-complex="zxx" style:country-complex="none"/>
     </style:style>
     <style:style style:name="Frame" style:family="graphic">
       <style:graphic-properties text:anchor-type="paragraph" svg:x="0in" svg:y="0in" fo:margin-left="0.0791in" fo:margin-right="0.0791in" fo:margin-top="0.0791in" fo:margin-bottom="0.0791in" style:wrap="parallel" style:number-wrapped-paragraphs="no-limit" style:wrap-contour="false" style:vertical-pos="top" style:vertical-rel="paragraph-content" style:horizontal-pos="center" style:horizontal-rel="paragraph-content" fo:padding="0.0591in" fo:border="0.06pt solid #000000"/>
@@ -5586,7 +5680,7 @@
                     <text:p text:style-name="MP3">
                       <text:span text:style-name="page_20_number">
                         <text:span text:style-name="MT1">
-                          <text:page-number text:select-page="current">5</text:page-number>
+                          <text:page-number text:select-page="current">13</text:page-number>
                         </text:span>
                       </text:span>
                     </text:p>
@@ -5613,7 +5707,7 @@
                     <text:p text:style-name="MP3">
                       <text:span text:style-name="page_20_number">
                         <text:span text:style-name="MT1">
-                          <text:page-number text:select-page="current">2</text:page-number>
+                          <text:page-number text:select-page="current">12</text:page-number>
                         </text:span>
                       </text:span>
                     </text:p>

</xml_diff>